<commit_message>
Report: purification details template
</commit_message>
<xml_diff>
--- a/lib/template/Standard.docx
+++ b/lib/template/Standard.docx
@@ -1,6 +1,6 @@
 
 <file path=word/document.xml><?xml version="1.0" encoding="utf-8"?>
-<w:document xmlns:wpc="http://schemas.microsoft.com/office/word/2010/wordprocessingCanvas" xmlns:mo="http://schemas.microsoft.com/office/mac/office/2008/main" xmlns:mc="http://schemas.openxmlformats.org/markup-compatibility/2006" xmlns:mv="urn:schemas-microsoft-com:mac:vml" xmlns:o="urn:schemas-microsoft-com:office:office" xmlns:r="http://schemas.openxmlformats.org/officeDocument/2006/relationships" xmlns:m="http://schemas.openxmlformats.org/officeDocument/2006/math" xmlns:v="urn:schemas-microsoft-com:vml" xmlns:wp14="http://schemas.microsoft.com/office/word/2010/wordprocessingDrawing" xmlns:wp="http://schemas.openxmlformats.org/drawingml/2006/wordprocessingDrawing" xmlns:w10="urn:schemas-microsoft-com:office:word" xmlns:w="http://schemas.openxmlformats.org/wordprocessingml/2006/main" xmlns:w14="http://schemas.microsoft.com/office/word/2010/wordml" xmlns:w15="http://schemas.microsoft.com/office/word/2012/wordml" xmlns:wpg="http://schemas.microsoft.com/office/word/2010/wordprocessingGroup" xmlns:wpi="http://schemas.microsoft.com/office/word/2010/wordprocessingInk" xmlns:wne="http://schemas.microsoft.com/office/word/2006/wordml" xmlns:wps="http://schemas.microsoft.com/office/word/2010/wordprocessingShape" mc:Ignorable="w14 w15 wp14">
+<w:document xmlns:wpc="http://schemas.microsoft.com/office/word/2010/wordprocessingCanvas" xmlns:cx="http://schemas.microsoft.com/office/drawing/2014/chartex" xmlns:cx1="http://schemas.microsoft.com/office/drawing/2015/9/8/chartex" xmlns:cx2="http://schemas.microsoft.com/office/drawing/2015/10/21/chartex" xmlns:cx3="http://schemas.microsoft.com/office/drawing/2016/5/9/chartex" xmlns:cx4="http://schemas.microsoft.com/office/drawing/2016/5/10/chartex" xmlns:cx5="http://schemas.microsoft.com/office/drawing/2016/5/11/chartex" xmlns:cx6="http://schemas.microsoft.com/office/drawing/2016/5/12/chartex" xmlns:cx7="http://schemas.microsoft.com/office/drawing/2016/5/13/chartex" xmlns:cx8="http://schemas.microsoft.com/office/drawing/2016/5/14/chartex" xmlns:mc="http://schemas.openxmlformats.org/markup-compatibility/2006" xmlns:aink="http://schemas.microsoft.com/office/drawing/2016/ink" xmlns:am3d="http://schemas.microsoft.com/office/drawing/2017/model3d" xmlns:o="urn:schemas-microsoft-com:office:office" xmlns:r="http://schemas.openxmlformats.org/officeDocument/2006/relationships" xmlns:m="http://schemas.openxmlformats.org/officeDocument/2006/math" xmlns:v="urn:schemas-microsoft-com:vml" xmlns:wp14="http://schemas.microsoft.com/office/word/2010/wordprocessingDrawing" xmlns:wp="http://schemas.openxmlformats.org/drawingml/2006/wordprocessingDrawing" xmlns:w10="urn:schemas-microsoft-com:office:word" xmlns:w="http://schemas.openxmlformats.org/wordprocessingml/2006/main" xmlns:w14="http://schemas.microsoft.com/office/word/2010/wordml" xmlns:w15="http://schemas.microsoft.com/office/word/2012/wordml" xmlns:w16cid="http://schemas.microsoft.com/office/word/2016/wordml/cid" xmlns:w16se="http://schemas.microsoft.com/office/word/2015/wordml/symex" xmlns:wpg="http://schemas.microsoft.com/office/word/2010/wordprocessingGroup" xmlns:wpi="http://schemas.microsoft.com/office/word/2010/wordprocessingInk" xmlns:wne="http://schemas.microsoft.com/office/word/2006/wordml" xmlns:wps="http://schemas.microsoft.com/office/word/2010/wordprocessingShape" mc:Ignorable="w14 w15 w16se w16cid wp14">
   <w:body>
     <w:p>
       <w:pPr>
@@ -155,8 +155,6 @@
         </w:rPr>
         <w:fldChar w:fldCharType="end"/>
       </w:r>
-      <w:bookmarkStart w:id="0" w:name="_GoBack"/>
-      <w:bookmarkEnd w:id="0"/>
       <w:r>
         <w:rPr>
           <w:rFonts w:ascii="Arial" w:hAnsi="Arial" w:cs="Arial"/>
@@ -221,7 +219,7 @@
               </wp:anchor>
             </w:drawing>
           </mc:Choice>
-          <mc:Fallback>
+          <mc:Fallback xmlns:mo="http://schemas.microsoft.com/office/mac/office/2008/main" xmlns:mv="urn:schemas-microsoft-com:mac:vml">
             <w:pict>
               <v:line w14:anchorId="5337C452" id="Straight Connector 1" o:spid="_x0000_s1026" style="position:absolute;z-index:251659264;visibility:visible;mso-wrap-style:square;mso-width-percent:0;mso-height-percent:0;mso-wrap-distance-left:9pt;mso-wrap-distance-top:0;mso-wrap-distance-right:9pt;mso-wrap-distance-bottom:0;mso-position-horizontal:absolute;mso-position-horizontal-relative:text;mso-position-vertical:absolute;mso-position-vertical-relative:text;mso-width-percent:0;mso-height-percent:0;mso-width-relative:margin;mso-height-relative:margin" from="-5.15pt,15.6pt" to="444.7pt,15.9pt" o:gfxdata="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" strokecolor="#5b9bd5 [3204]" strokeweight=".5pt">
                 <v:stroke joinstyle="miter"/>
@@ -626,6 +624,9 @@
         <w:fldChar w:fldCharType="end"/>
       </w:r>
       <w:r>
+        <w:rPr>
+          <w:noProof/>
+        </w:rPr>
         <w:object w:dxaOrig="18787" w:dyaOrig="5510" w14:anchorId="29E4D87D">
           <v:shapetype id="_x0000_t75" coordsize="21600,21600" o:spt="75" o:preferrelative="t" path="m@4@5l@4@11@9@11@9@5xe" filled="f" stroked="f">
             <v:stroke joinstyle="miter"/>
@@ -646,10 +647,10 @@
             <v:path o:extrusionok="f" gradientshapeok="t" o:connecttype="rect"/>
             <o:lock v:ext="edit" aspectratio="t"/>
           </v:shapetype>
-          <v:shape id="_x0000_i1025" type="#_x0000_t75" style="width:453.8pt;height:129.45pt" o:ole="">
+          <v:shape id="_x0000_i1027" type="#_x0000_t75" alt="" style="width:453.9pt;height:128.85pt;mso-width-percent:0;mso-height-percent:0;mso-width-percent:0;mso-height-percent:0" o:ole="">
             <v:imagedata r:id="rId9" o:title=""/>
           </v:shape>
-          <o:OLEObject Type="Embed" ProgID="ChemDraw.Document.6.0" ShapeID="_x0000_i1025" DrawAspect="Content" ObjectID="_1603286522" r:id="rId10"/>
+          <o:OLEObject Type="Embed" ProgID="ChemDraw.Document.6.0" ShapeID="_x0000_i1027" DrawAspect="Content" ObjectID="_1636271676" r:id="rId10"/>
         </w:object>
       </w:r>
       <w:r>
@@ -809,11 +810,14 @@
         <w:fldChar w:fldCharType="end"/>
       </w:r>
       <w:r>
+        <w:rPr>
+          <w:noProof/>
+        </w:rPr>
         <w:object w:dxaOrig="18787" w:dyaOrig="5510" w14:anchorId="40B4FE74">
-          <v:shape id="_x0000_i1026" type="#_x0000_t75" style="width:453.8pt;height:129.45pt" o:ole="">
+          <v:shape id="_x0000_i1026" type="#_x0000_t75" alt="" style="width:453.9pt;height:128.85pt;mso-width-percent:0;mso-height-percent:0;mso-width-percent:0;mso-height-percent:0" o:ole="">
             <v:imagedata r:id="rId9" o:title=""/>
           </v:shape>
-          <o:OLEObject Type="Embed" ProgID="ChemDraw.Document.6.0" ShapeID="_x0000_i1026" DrawAspect="Content" ObjectID="_1603286523" r:id="rId11"/>
+          <o:OLEObject Type="Embed" ProgID="ChemDraw.Document.6.0" ShapeID="_x0000_i1026" DrawAspect="Content" ObjectID="_1636271677" r:id="rId11"/>
         </w:object>
       </w:r>
       <w:r>
@@ -1323,7 +1327,7 @@
                     </wp:anchor>
                   </w:drawing>
                 </mc:Choice>
-                <mc:Fallback>
+                <mc:Fallback xmlns:mo="http://schemas.microsoft.com/office/mac/office/2008/main" xmlns:mv="urn:schemas-microsoft-com:mac:vml">
                   <w:pict>
                     <v:line w14:anchorId="3528491F" id="Straight Connector 5" o:spid="_x0000_s1026" style="position:absolute;z-index:251663360;visibility:visible;mso-wrap-style:square;mso-width-percent:0;mso-wrap-distance-left:9pt;mso-wrap-distance-top:0;mso-wrap-distance-right:9pt;mso-wrap-distance-bottom:0;mso-position-horizontal:absolute;mso-position-horizontal-relative:text;mso-position-vertical:absolute;mso-position-vertical-relative:text;mso-width-percent:0;mso-width-relative:margin" from="-397.7pt,16.9pt" to="55.85pt,16.9pt" o:gfxdata="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" strokecolor="#5b9bd5 [3204]" strokeweight="1pt">
                       <v:stroke joinstyle="miter"/>
@@ -3867,7 +3871,7 @@
               </wp:anchor>
             </w:drawing>
           </mc:Choice>
-          <mc:Fallback>
+          <mc:Fallback xmlns:mo="http://schemas.microsoft.com/office/mac/office/2008/main" xmlns:mv="urn:schemas-microsoft-com:mac:vml">
             <w:pict>
               <v:line w14:anchorId="5F90D66D" id="Straight Connector 6" o:spid="_x0000_s1026" style="position:absolute;z-index:251661312;visibility:visible;mso-wrap-style:square;mso-width-percent:0;mso-wrap-distance-left:9pt;mso-wrap-distance-top:0;mso-wrap-distance-right:9pt;mso-wrap-distance-bottom:0;mso-position-horizontal:absolute;mso-position-horizontal-relative:text;mso-position-vertical:absolute;mso-position-vertical-relative:text;mso-width-percent:0;mso-width-relative:margin" from="3.7pt,4.45pt" to="457.25pt,4.45pt" o:gfxdata="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" strokecolor="#5b9bd5 [3204]">
                 <v:stroke joinstyle="miter"/>
@@ -5312,7 +5316,18 @@
           <w:sz w:val="20"/>
           <w:szCs w:val="20"/>
         </w:rPr>
-        <w:t>Observation:</w:t>
+        <w:t>Additional information for publication and purification details</w:t>
+      </w:r>
+      <w:bookmarkStart w:id="0" w:name="_GoBack"/>
+      <w:bookmarkEnd w:id="0"/>
+      <w:r>
+        <w:rPr>
+          <w:rFonts w:ascii="Arial" w:hAnsi="Arial" w:cs="Arial"/>
+          <w:b/>
+          <w:sz w:val="20"/>
+          <w:szCs w:val="20"/>
+        </w:rPr>
+        <w:t>:</w:t>
       </w:r>
     </w:p>
     <w:p>
@@ -6696,7 +6711,7 @@
               </wp:anchor>
             </w:drawing>
           </mc:Choice>
-          <mc:Fallback>
+          <mc:Fallback xmlns:mo="http://schemas.microsoft.com/office/mac/office/2008/main" xmlns:mv="urn:schemas-microsoft-com:mac:vml">
             <w:pict>
               <v:line w14:anchorId="430BDE31" id="Straight Connector 3" o:spid="_x0000_s1026" style="position:absolute;z-index:251665408;visibility:visible;mso-wrap-style:square;mso-width-percent:0;mso-height-percent:0;mso-wrap-distance-left:9pt;mso-wrap-distance-top:0;mso-wrap-distance-right:9pt;mso-wrap-distance-bottom:0;mso-position-horizontal:absolute;mso-position-horizontal-relative:text;mso-position-vertical:absolute;mso-position-vertical-relative:text;mso-width-percent:0;mso-height-percent:0;mso-width-relative:margin;mso-height-relative:margin" from="-5.15pt,13.1pt" to="444.7pt,13.4pt" o:gfxdata="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" strokecolor="black [3213]" strokeweight=".5pt">
                 <v:stroke joinstyle="miter"/>
@@ -7013,11 +7028,14 @@
         <w:fldChar w:fldCharType="end"/>
       </w:r>
       <w:r>
+        <w:rPr>
+          <w:noProof/>
+        </w:rPr>
         <w:object w:dxaOrig="18787" w:dyaOrig="5510" w14:anchorId="4964B097">
-          <v:shape id="_x0000_i1027" type="#_x0000_t75" style="width:453.8pt;height:129.45pt" o:ole="">
+          <v:shape id="_x0000_i1025" type="#_x0000_t75" alt="" style="width:453.9pt;height:128.85pt;mso-width-percent:0;mso-height-percent:0;mso-width-percent:0;mso-height-percent:0" o:ole="">
             <v:imagedata r:id="rId9" o:title=""/>
           </v:shape>
-          <o:OLEObject Type="Embed" ProgID="ChemDraw.Document.6.0" ShapeID="_x0000_i1027" DrawAspect="Content" ObjectID="_1603286524" r:id="rId12"/>
+          <o:OLEObject Type="Embed" ProgID="ChemDraw.Document.6.0" ShapeID="_x0000_i1025" DrawAspect="Content" ObjectID="_1636271678" r:id="rId12"/>
         </w:object>
       </w:r>
       <w:r>
@@ -7573,7 +7591,7 @@
 </file>
 
 <file path=word/endnotes.xml><?xml version="1.0" encoding="utf-8"?>
-<w:endnotes xmlns:wpc="http://schemas.microsoft.com/office/word/2010/wordprocessingCanvas" xmlns:mo="http://schemas.microsoft.com/office/mac/office/2008/main" xmlns:mc="http://schemas.openxmlformats.org/markup-compatibility/2006" xmlns:mv="urn:schemas-microsoft-com:mac:vml" xmlns:o="urn:schemas-microsoft-com:office:office" xmlns:r="http://schemas.openxmlformats.org/officeDocument/2006/relationships" xmlns:m="http://schemas.openxmlformats.org/officeDocument/2006/math" xmlns:v="urn:schemas-microsoft-com:vml" xmlns:wp14="http://schemas.microsoft.com/office/word/2010/wordprocessingDrawing" xmlns:wp="http://schemas.openxmlformats.org/drawingml/2006/wordprocessingDrawing" xmlns:w10="urn:schemas-microsoft-com:office:word" xmlns:w="http://schemas.openxmlformats.org/wordprocessingml/2006/main" xmlns:w14="http://schemas.microsoft.com/office/word/2010/wordml" xmlns:w15="http://schemas.microsoft.com/office/word/2012/wordml" xmlns:wpg="http://schemas.microsoft.com/office/word/2010/wordprocessingGroup" xmlns:wpi="http://schemas.microsoft.com/office/word/2010/wordprocessingInk" xmlns:wne="http://schemas.microsoft.com/office/word/2006/wordml" xmlns:wps="http://schemas.microsoft.com/office/word/2010/wordprocessingShape" mc:Ignorable="w14 w15 wp14">
+<w:endnotes xmlns:wpc="http://schemas.microsoft.com/office/word/2010/wordprocessingCanvas" xmlns:cx="http://schemas.microsoft.com/office/drawing/2014/chartex" xmlns:cx1="http://schemas.microsoft.com/office/drawing/2015/9/8/chartex" xmlns:cx2="http://schemas.microsoft.com/office/drawing/2015/10/21/chartex" xmlns:cx3="http://schemas.microsoft.com/office/drawing/2016/5/9/chartex" xmlns:cx4="http://schemas.microsoft.com/office/drawing/2016/5/10/chartex" xmlns:cx5="http://schemas.microsoft.com/office/drawing/2016/5/11/chartex" xmlns:cx6="http://schemas.microsoft.com/office/drawing/2016/5/12/chartex" xmlns:cx7="http://schemas.microsoft.com/office/drawing/2016/5/13/chartex" xmlns:cx8="http://schemas.microsoft.com/office/drawing/2016/5/14/chartex" xmlns:mc="http://schemas.openxmlformats.org/markup-compatibility/2006" xmlns:aink="http://schemas.microsoft.com/office/drawing/2016/ink" xmlns:am3d="http://schemas.microsoft.com/office/drawing/2017/model3d" xmlns:o="urn:schemas-microsoft-com:office:office" xmlns:r="http://schemas.openxmlformats.org/officeDocument/2006/relationships" xmlns:m="http://schemas.openxmlformats.org/officeDocument/2006/math" xmlns:v="urn:schemas-microsoft-com:vml" xmlns:wp14="http://schemas.microsoft.com/office/word/2010/wordprocessingDrawing" xmlns:wp="http://schemas.openxmlformats.org/drawingml/2006/wordprocessingDrawing" xmlns:w10="urn:schemas-microsoft-com:office:word" xmlns:w="http://schemas.openxmlformats.org/wordprocessingml/2006/main" xmlns:w14="http://schemas.microsoft.com/office/word/2010/wordml" xmlns:w15="http://schemas.microsoft.com/office/word/2012/wordml" xmlns:w16cid="http://schemas.microsoft.com/office/word/2016/wordml/cid" xmlns:w16se="http://schemas.microsoft.com/office/word/2015/wordml/symex" xmlns:wpg="http://schemas.microsoft.com/office/word/2010/wordprocessingGroup" xmlns:wpi="http://schemas.microsoft.com/office/word/2010/wordprocessingInk" xmlns:wne="http://schemas.microsoft.com/office/word/2006/wordml" xmlns:wps="http://schemas.microsoft.com/office/word/2010/wordprocessingShape" mc:Ignorable="w14 w15 w16se w16cid wp14">
   <w:endnote w:type="separator" w:id="-1">
     <w:p>
       <w:r>
@@ -7592,7 +7610,7 @@
 </file>
 
 <file path=word/footer1.xml><?xml version="1.0" encoding="utf-8"?>
-<w:ftr xmlns:wpc="http://schemas.microsoft.com/office/word/2010/wordprocessingCanvas" xmlns:mo="http://schemas.microsoft.com/office/mac/office/2008/main" xmlns:mc="http://schemas.openxmlformats.org/markup-compatibility/2006" xmlns:mv="urn:schemas-microsoft-com:mac:vml" xmlns:o="urn:schemas-microsoft-com:office:office" xmlns:r="http://schemas.openxmlformats.org/officeDocument/2006/relationships" xmlns:m="http://schemas.openxmlformats.org/officeDocument/2006/math" xmlns:v="urn:schemas-microsoft-com:vml" xmlns:wp14="http://schemas.microsoft.com/office/word/2010/wordprocessingDrawing" xmlns:wp="http://schemas.openxmlformats.org/drawingml/2006/wordprocessingDrawing" xmlns:w10="urn:schemas-microsoft-com:office:word" xmlns:w="http://schemas.openxmlformats.org/wordprocessingml/2006/main" xmlns:w14="http://schemas.microsoft.com/office/word/2010/wordml" xmlns:w15="http://schemas.microsoft.com/office/word/2012/wordml" xmlns:wpg="http://schemas.microsoft.com/office/word/2010/wordprocessingGroup" xmlns:wpi="http://schemas.microsoft.com/office/word/2010/wordprocessingInk" xmlns:wne="http://schemas.microsoft.com/office/word/2006/wordml" xmlns:wps="http://schemas.microsoft.com/office/word/2010/wordprocessingShape" mc:Ignorable="w14 w15 wp14">
+<w:ftr xmlns:wpc="http://schemas.microsoft.com/office/word/2010/wordprocessingCanvas" xmlns:cx="http://schemas.microsoft.com/office/drawing/2014/chartex" xmlns:cx1="http://schemas.microsoft.com/office/drawing/2015/9/8/chartex" xmlns:cx2="http://schemas.microsoft.com/office/drawing/2015/10/21/chartex" xmlns:cx3="http://schemas.microsoft.com/office/drawing/2016/5/9/chartex" xmlns:cx4="http://schemas.microsoft.com/office/drawing/2016/5/10/chartex" xmlns:cx5="http://schemas.microsoft.com/office/drawing/2016/5/11/chartex" xmlns:cx6="http://schemas.microsoft.com/office/drawing/2016/5/12/chartex" xmlns:cx7="http://schemas.microsoft.com/office/drawing/2016/5/13/chartex" xmlns:cx8="http://schemas.microsoft.com/office/drawing/2016/5/14/chartex" xmlns:mc="http://schemas.openxmlformats.org/markup-compatibility/2006" xmlns:aink="http://schemas.microsoft.com/office/drawing/2016/ink" xmlns:am3d="http://schemas.microsoft.com/office/drawing/2017/model3d" xmlns:o="urn:schemas-microsoft-com:office:office" xmlns:r="http://schemas.openxmlformats.org/officeDocument/2006/relationships" xmlns:m="http://schemas.openxmlformats.org/officeDocument/2006/math" xmlns:v="urn:schemas-microsoft-com:vml" xmlns:wp14="http://schemas.microsoft.com/office/word/2010/wordprocessingDrawing" xmlns:wp="http://schemas.openxmlformats.org/drawingml/2006/wordprocessingDrawing" xmlns:w10="urn:schemas-microsoft-com:office:word" xmlns:w="http://schemas.openxmlformats.org/wordprocessingml/2006/main" xmlns:w14="http://schemas.microsoft.com/office/word/2010/wordml" xmlns:w15="http://schemas.microsoft.com/office/word/2012/wordml" xmlns:w16cid="http://schemas.microsoft.com/office/word/2016/wordml/cid" xmlns:w16se="http://schemas.microsoft.com/office/word/2015/wordml/symex" xmlns:wpg="http://schemas.microsoft.com/office/word/2010/wordprocessingGroup" xmlns:wpi="http://schemas.microsoft.com/office/word/2010/wordprocessingInk" xmlns:wne="http://schemas.microsoft.com/office/word/2006/wordml" xmlns:wps="http://schemas.microsoft.com/office/word/2010/wordprocessingShape" mc:Ignorable="w14 w15 w16se w16cid wp14">
   <w:p>
     <w:pPr>
       <w:pStyle w:val="Footer"/>
@@ -7630,7 +7648,7 @@
 </file>
 
 <file path=word/footer2.xml><?xml version="1.0" encoding="utf-8"?>
-<w:ftr xmlns:wpc="http://schemas.microsoft.com/office/word/2010/wordprocessingCanvas" xmlns:mo="http://schemas.microsoft.com/office/mac/office/2008/main" xmlns:mc="http://schemas.openxmlformats.org/markup-compatibility/2006" xmlns:mv="urn:schemas-microsoft-com:mac:vml" xmlns:o="urn:schemas-microsoft-com:office:office" xmlns:r="http://schemas.openxmlformats.org/officeDocument/2006/relationships" xmlns:m="http://schemas.openxmlformats.org/officeDocument/2006/math" xmlns:v="urn:schemas-microsoft-com:vml" xmlns:wp14="http://schemas.microsoft.com/office/word/2010/wordprocessingDrawing" xmlns:wp="http://schemas.openxmlformats.org/drawingml/2006/wordprocessingDrawing" xmlns:w10="urn:schemas-microsoft-com:office:word" xmlns:w="http://schemas.openxmlformats.org/wordprocessingml/2006/main" xmlns:w14="http://schemas.microsoft.com/office/word/2010/wordml" xmlns:w15="http://schemas.microsoft.com/office/word/2012/wordml" xmlns:wpg="http://schemas.microsoft.com/office/word/2010/wordprocessingGroup" xmlns:wpi="http://schemas.microsoft.com/office/word/2010/wordprocessingInk" xmlns:wne="http://schemas.microsoft.com/office/word/2006/wordml" xmlns:wps="http://schemas.microsoft.com/office/word/2010/wordprocessingShape" mc:Ignorable="w14 w15 wp14">
+<w:ftr xmlns:wpc="http://schemas.microsoft.com/office/word/2010/wordprocessingCanvas" xmlns:cx="http://schemas.microsoft.com/office/drawing/2014/chartex" xmlns:cx1="http://schemas.microsoft.com/office/drawing/2015/9/8/chartex" xmlns:cx2="http://schemas.microsoft.com/office/drawing/2015/10/21/chartex" xmlns:cx3="http://schemas.microsoft.com/office/drawing/2016/5/9/chartex" xmlns:cx4="http://schemas.microsoft.com/office/drawing/2016/5/10/chartex" xmlns:cx5="http://schemas.microsoft.com/office/drawing/2016/5/11/chartex" xmlns:cx6="http://schemas.microsoft.com/office/drawing/2016/5/12/chartex" xmlns:cx7="http://schemas.microsoft.com/office/drawing/2016/5/13/chartex" xmlns:cx8="http://schemas.microsoft.com/office/drawing/2016/5/14/chartex" xmlns:mc="http://schemas.openxmlformats.org/markup-compatibility/2006" xmlns:aink="http://schemas.microsoft.com/office/drawing/2016/ink" xmlns:am3d="http://schemas.microsoft.com/office/drawing/2017/model3d" xmlns:o="urn:schemas-microsoft-com:office:office" xmlns:r="http://schemas.openxmlformats.org/officeDocument/2006/relationships" xmlns:m="http://schemas.openxmlformats.org/officeDocument/2006/math" xmlns:v="urn:schemas-microsoft-com:vml" xmlns:wp14="http://schemas.microsoft.com/office/word/2010/wordprocessingDrawing" xmlns:wp="http://schemas.openxmlformats.org/drawingml/2006/wordprocessingDrawing" xmlns:w10="urn:schemas-microsoft-com:office:word" xmlns:w="http://schemas.openxmlformats.org/wordprocessingml/2006/main" xmlns:w14="http://schemas.microsoft.com/office/word/2010/wordml" xmlns:w15="http://schemas.microsoft.com/office/word/2012/wordml" xmlns:w16cid="http://schemas.microsoft.com/office/word/2016/wordml/cid" xmlns:w16se="http://schemas.microsoft.com/office/word/2015/wordml/symex" xmlns:wpg="http://schemas.microsoft.com/office/word/2010/wordprocessingGroup" xmlns:wpi="http://schemas.microsoft.com/office/word/2010/wordprocessingInk" xmlns:wne="http://schemas.microsoft.com/office/word/2006/wordml" xmlns:wps="http://schemas.microsoft.com/office/word/2010/wordprocessingShape" mc:Ignorable="w14 w15 w16se w16cid wp14">
   <w:p>
     <w:pPr>
       <w:rPr>
@@ -7729,7 +7747,7 @@
 </file>
 
 <file path=word/footnotes.xml><?xml version="1.0" encoding="utf-8"?>
-<w:footnotes xmlns:wpc="http://schemas.microsoft.com/office/word/2010/wordprocessingCanvas" xmlns:mo="http://schemas.microsoft.com/office/mac/office/2008/main" xmlns:mc="http://schemas.openxmlformats.org/markup-compatibility/2006" xmlns:mv="urn:schemas-microsoft-com:mac:vml" xmlns:o="urn:schemas-microsoft-com:office:office" xmlns:r="http://schemas.openxmlformats.org/officeDocument/2006/relationships" xmlns:m="http://schemas.openxmlformats.org/officeDocument/2006/math" xmlns:v="urn:schemas-microsoft-com:vml" xmlns:wp14="http://schemas.microsoft.com/office/word/2010/wordprocessingDrawing" xmlns:wp="http://schemas.openxmlformats.org/drawingml/2006/wordprocessingDrawing" xmlns:w10="urn:schemas-microsoft-com:office:word" xmlns:w="http://schemas.openxmlformats.org/wordprocessingml/2006/main" xmlns:w14="http://schemas.microsoft.com/office/word/2010/wordml" xmlns:w15="http://schemas.microsoft.com/office/word/2012/wordml" xmlns:wpg="http://schemas.microsoft.com/office/word/2010/wordprocessingGroup" xmlns:wpi="http://schemas.microsoft.com/office/word/2010/wordprocessingInk" xmlns:wne="http://schemas.microsoft.com/office/word/2006/wordml" xmlns:wps="http://schemas.microsoft.com/office/word/2010/wordprocessingShape" mc:Ignorable="w14 w15 wp14">
+<w:footnotes xmlns:wpc="http://schemas.microsoft.com/office/word/2010/wordprocessingCanvas" xmlns:cx="http://schemas.microsoft.com/office/drawing/2014/chartex" xmlns:cx1="http://schemas.microsoft.com/office/drawing/2015/9/8/chartex" xmlns:cx2="http://schemas.microsoft.com/office/drawing/2015/10/21/chartex" xmlns:cx3="http://schemas.microsoft.com/office/drawing/2016/5/9/chartex" xmlns:cx4="http://schemas.microsoft.com/office/drawing/2016/5/10/chartex" xmlns:cx5="http://schemas.microsoft.com/office/drawing/2016/5/11/chartex" xmlns:cx6="http://schemas.microsoft.com/office/drawing/2016/5/12/chartex" xmlns:cx7="http://schemas.microsoft.com/office/drawing/2016/5/13/chartex" xmlns:cx8="http://schemas.microsoft.com/office/drawing/2016/5/14/chartex" xmlns:mc="http://schemas.openxmlformats.org/markup-compatibility/2006" xmlns:aink="http://schemas.microsoft.com/office/drawing/2016/ink" xmlns:am3d="http://schemas.microsoft.com/office/drawing/2017/model3d" xmlns:o="urn:schemas-microsoft-com:office:office" xmlns:r="http://schemas.openxmlformats.org/officeDocument/2006/relationships" xmlns:m="http://schemas.openxmlformats.org/officeDocument/2006/math" xmlns:v="urn:schemas-microsoft-com:vml" xmlns:wp14="http://schemas.microsoft.com/office/word/2010/wordprocessingDrawing" xmlns:wp="http://schemas.openxmlformats.org/drawingml/2006/wordprocessingDrawing" xmlns:w10="urn:schemas-microsoft-com:office:word" xmlns:w="http://schemas.openxmlformats.org/wordprocessingml/2006/main" xmlns:w14="http://schemas.microsoft.com/office/word/2010/wordml" xmlns:w15="http://schemas.microsoft.com/office/word/2012/wordml" xmlns:w16cid="http://schemas.microsoft.com/office/word/2016/wordml/cid" xmlns:w16se="http://schemas.microsoft.com/office/word/2015/wordml/symex" xmlns:wpg="http://schemas.microsoft.com/office/word/2010/wordprocessingGroup" xmlns:wpi="http://schemas.microsoft.com/office/word/2010/wordprocessingInk" xmlns:wne="http://schemas.microsoft.com/office/word/2006/wordml" xmlns:wps="http://schemas.microsoft.com/office/word/2010/wordprocessingShape" mc:Ignorable="w14 w15 w16se w16cid wp14">
   <w:footnote w:type="separator" w:id="-1">
     <w:p>
       <w:r>
@@ -7748,7 +7766,7 @@
 </file>
 
 <file path=word/header1.xml><?xml version="1.0" encoding="utf-8"?>
-<w:hdr xmlns:wpc="http://schemas.microsoft.com/office/word/2010/wordprocessingCanvas" xmlns:mo="http://schemas.microsoft.com/office/mac/office/2008/main" xmlns:mc="http://schemas.openxmlformats.org/markup-compatibility/2006" xmlns:mv="urn:schemas-microsoft-com:mac:vml" xmlns:o="urn:schemas-microsoft-com:office:office" xmlns:r="http://schemas.openxmlformats.org/officeDocument/2006/relationships" xmlns:m="http://schemas.openxmlformats.org/officeDocument/2006/math" xmlns:v="urn:schemas-microsoft-com:vml" xmlns:wp14="http://schemas.microsoft.com/office/word/2010/wordprocessingDrawing" xmlns:wp="http://schemas.openxmlformats.org/drawingml/2006/wordprocessingDrawing" xmlns:w10="urn:schemas-microsoft-com:office:word" xmlns:w="http://schemas.openxmlformats.org/wordprocessingml/2006/main" xmlns:w14="http://schemas.microsoft.com/office/word/2010/wordml" xmlns:w15="http://schemas.microsoft.com/office/word/2012/wordml" xmlns:wpg="http://schemas.microsoft.com/office/word/2010/wordprocessingGroup" xmlns:wpi="http://schemas.microsoft.com/office/word/2010/wordprocessingInk" xmlns:wne="http://schemas.microsoft.com/office/word/2006/wordml" xmlns:wps="http://schemas.microsoft.com/office/word/2010/wordprocessingShape" mc:Ignorable="w14 w15 wp14">
+<w:hdr xmlns:wpc="http://schemas.microsoft.com/office/word/2010/wordprocessingCanvas" xmlns:cx="http://schemas.microsoft.com/office/drawing/2014/chartex" xmlns:cx1="http://schemas.microsoft.com/office/drawing/2015/9/8/chartex" xmlns:cx2="http://schemas.microsoft.com/office/drawing/2015/10/21/chartex" xmlns:cx3="http://schemas.microsoft.com/office/drawing/2016/5/9/chartex" xmlns:cx4="http://schemas.microsoft.com/office/drawing/2016/5/10/chartex" xmlns:cx5="http://schemas.microsoft.com/office/drawing/2016/5/11/chartex" xmlns:cx6="http://schemas.microsoft.com/office/drawing/2016/5/12/chartex" xmlns:cx7="http://schemas.microsoft.com/office/drawing/2016/5/13/chartex" xmlns:cx8="http://schemas.microsoft.com/office/drawing/2016/5/14/chartex" xmlns:mc="http://schemas.openxmlformats.org/markup-compatibility/2006" xmlns:aink="http://schemas.microsoft.com/office/drawing/2016/ink" xmlns:am3d="http://schemas.microsoft.com/office/drawing/2017/model3d" xmlns:o="urn:schemas-microsoft-com:office:office" xmlns:r="http://schemas.openxmlformats.org/officeDocument/2006/relationships" xmlns:m="http://schemas.openxmlformats.org/officeDocument/2006/math" xmlns:v="urn:schemas-microsoft-com:vml" xmlns:wp14="http://schemas.microsoft.com/office/word/2010/wordprocessingDrawing" xmlns:wp="http://schemas.openxmlformats.org/drawingml/2006/wordprocessingDrawing" xmlns:w10="urn:schemas-microsoft-com:office:word" xmlns:w="http://schemas.openxmlformats.org/wordprocessingml/2006/main" xmlns:w14="http://schemas.microsoft.com/office/word/2010/wordml" xmlns:w15="http://schemas.microsoft.com/office/word/2012/wordml" xmlns:w16cid="http://schemas.microsoft.com/office/word/2016/wordml/cid" xmlns:w16se="http://schemas.microsoft.com/office/word/2015/wordml/symex" xmlns:wpg="http://schemas.microsoft.com/office/word/2010/wordprocessingGroup" xmlns:wpi="http://schemas.microsoft.com/office/word/2010/wordprocessingInk" xmlns:wne="http://schemas.microsoft.com/office/word/2006/wordml" xmlns:wps="http://schemas.microsoft.com/office/word/2010/wordprocessingShape" mc:Ignorable="w14 w15 w16se w16cid wp14">
   <w:p>
     <w:pPr>
       <w:jc w:val="right"/>
@@ -7774,8 +7792,8 @@
 </file>
 
 <file path=word/numbering.xml><?xml version="1.0" encoding="utf-8"?>
-<w:numbering xmlns:wpc="http://schemas.microsoft.com/office/word/2010/wordprocessingCanvas" xmlns:mo="http://schemas.microsoft.com/office/mac/office/2008/main" xmlns:mc="http://schemas.openxmlformats.org/markup-compatibility/2006" xmlns:mv="urn:schemas-microsoft-com:mac:vml" xmlns:o="urn:schemas-microsoft-com:office:office" xmlns:r="http://schemas.openxmlformats.org/officeDocument/2006/relationships" xmlns:m="http://schemas.openxmlformats.org/officeDocument/2006/math" xmlns:v="urn:schemas-microsoft-com:vml" xmlns:wp14="http://schemas.microsoft.com/office/word/2010/wordprocessingDrawing" xmlns:wp="http://schemas.openxmlformats.org/drawingml/2006/wordprocessingDrawing" xmlns:w10="urn:schemas-microsoft-com:office:word" xmlns:w="http://schemas.openxmlformats.org/wordprocessingml/2006/main" xmlns:w14="http://schemas.microsoft.com/office/word/2010/wordml" xmlns:w15="http://schemas.microsoft.com/office/word/2012/wordml" xmlns:wpg="http://schemas.microsoft.com/office/word/2010/wordprocessingGroup" xmlns:wpi="http://schemas.microsoft.com/office/word/2010/wordprocessingInk" xmlns:wne="http://schemas.microsoft.com/office/word/2006/wordml" xmlns:wps="http://schemas.microsoft.com/office/word/2010/wordprocessingShape" mc:Ignorable="w14 w15 wp14">
-  <w:abstractNum w:abstractNumId="0">
+<w:numbering xmlns:wpc="http://schemas.microsoft.com/office/word/2010/wordprocessingCanvas" xmlns:cx="http://schemas.microsoft.com/office/drawing/2014/chartex" xmlns:cx1="http://schemas.microsoft.com/office/drawing/2015/9/8/chartex" xmlns:cx2="http://schemas.microsoft.com/office/drawing/2015/10/21/chartex" xmlns:cx3="http://schemas.microsoft.com/office/drawing/2016/5/9/chartex" xmlns:cx4="http://schemas.microsoft.com/office/drawing/2016/5/10/chartex" xmlns:cx5="http://schemas.microsoft.com/office/drawing/2016/5/11/chartex" xmlns:cx6="http://schemas.microsoft.com/office/drawing/2016/5/12/chartex" xmlns:cx7="http://schemas.microsoft.com/office/drawing/2016/5/13/chartex" xmlns:cx8="http://schemas.microsoft.com/office/drawing/2016/5/14/chartex" xmlns:mc="http://schemas.openxmlformats.org/markup-compatibility/2006" xmlns:aink="http://schemas.microsoft.com/office/drawing/2016/ink" xmlns:am3d="http://schemas.microsoft.com/office/drawing/2017/model3d" xmlns:o="urn:schemas-microsoft-com:office:office" xmlns:r="http://schemas.openxmlformats.org/officeDocument/2006/relationships" xmlns:m="http://schemas.openxmlformats.org/officeDocument/2006/math" xmlns:v="urn:schemas-microsoft-com:vml" xmlns:wp14="http://schemas.microsoft.com/office/word/2010/wordprocessingDrawing" xmlns:wp="http://schemas.openxmlformats.org/drawingml/2006/wordprocessingDrawing" xmlns:w10="urn:schemas-microsoft-com:office:word" xmlns:w="http://schemas.openxmlformats.org/wordprocessingml/2006/main" xmlns:w14="http://schemas.microsoft.com/office/word/2010/wordml" xmlns:w15="http://schemas.microsoft.com/office/word/2012/wordml" xmlns:w16cid="http://schemas.microsoft.com/office/word/2016/wordml/cid" xmlns:w16se="http://schemas.microsoft.com/office/word/2015/wordml/symex" xmlns:wpg="http://schemas.microsoft.com/office/word/2010/wordprocessingGroup" xmlns:wpi="http://schemas.microsoft.com/office/word/2010/wordprocessingInk" xmlns:wne="http://schemas.microsoft.com/office/word/2006/wordml" xmlns:wps="http://schemas.microsoft.com/office/word/2010/wordprocessingShape" mc:Ignorable="w14 w15 w16se w16cid wp14">
+  <w:abstractNum w:abstractNumId="0" w15:restartNumberingAfterBreak="0">
     <w:nsid w:val="1B1649E7"/>
     <w:multiLevelType w:val="hybridMultilevel"/>
     <w:tmpl w:val="E62E2672"/>
@@ -7861,7 +7879,7 @@
       </w:pPr>
     </w:lvl>
   </w:abstractNum>
-  <w:abstractNum w:abstractNumId="1">
+  <w:abstractNum w:abstractNumId="1" w15:restartNumberingAfterBreak="0">
     <w:nsid w:val="78761CA4"/>
     <w:multiLevelType w:val="hybridMultilevel"/>
     <w:tmpl w:val="EC54DDEA"/>
@@ -7984,7 +8002,7 @@
 </file>
 
 <file path=word/styles.xml><?xml version="1.0" encoding="utf-8"?>
-<w:styles xmlns:mc="http://schemas.openxmlformats.org/markup-compatibility/2006" xmlns:r="http://schemas.openxmlformats.org/officeDocument/2006/relationships" xmlns:w="http://schemas.openxmlformats.org/wordprocessingml/2006/main" xmlns:w14="http://schemas.microsoft.com/office/word/2010/wordml" xmlns:w15="http://schemas.microsoft.com/office/word/2012/wordml" mc:Ignorable="w14 w15">
+<w:styles xmlns:mc="http://schemas.openxmlformats.org/markup-compatibility/2006" xmlns:r="http://schemas.openxmlformats.org/officeDocument/2006/relationships" xmlns:w="http://schemas.openxmlformats.org/wordprocessingml/2006/main" xmlns:w14="http://schemas.microsoft.com/office/word/2010/wordml" xmlns:w15="http://schemas.microsoft.com/office/word/2012/wordml" xmlns:w16cid="http://schemas.microsoft.com/office/word/2016/wordml/cid" xmlns:w16se="http://schemas.microsoft.com/office/word/2015/wordml/symex" mc:Ignorable="w14 w15 w16se w16cid">
   <w:docDefaults>
     <w:rPrDefault>
       <w:rPr>
@@ -7996,7 +8014,7 @@
     </w:rPrDefault>
     <w:pPrDefault/>
   </w:docDefaults>
-  <w:latentStyles w:defLockedState="0" w:defUIPriority="99" w:defSemiHidden="0" w:defUnhideWhenUsed="0" w:defQFormat="0" w:count="380">
+  <w:latentStyles w:defLockedState="0" w:defUIPriority="99" w:defSemiHidden="0" w:defUnhideWhenUsed="0" w:defQFormat="0" w:count="375">
     <w:lsdException w:name="Normal" w:uiPriority="0" w:qFormat="1"/>
     <w:lsdException w:name="heading 1" w:uiPriority="9" w:qFormat="1"/>
     <w:lsdException w:name="heading 2" w:semiHidden="1" w:uiPriority="9" w:unhideWhenUsed="1" w:qFormat="1"/>
@@ -8456,7 +8474,6 @@
     <w:uiPriority w:val="39"/>
     <w:rsid w:val="00BE3CA1"/>
     <w:tblPr>
-      <w:tblInd w:w="0" w:type="dxa"/>
       <w:tblBorders>
         <w:top w:val="single" w:sz="4" w:space="0" w:color="auto"/>
         <w:left w:val="single" w:sz="4" w:space="0" w:color="auto"/>
@@ -8465,12 +8482,6 @@
         <w:insideH w:val="single" w:sz="4" w:space="0" w:color="auto"/>
         <w:insideV w:val="single" w:sz="4" w:space="0" w:color="auto"/>
       </w:tblBorders>
-      <w:tblCellMar>
-        <w:top w:w="0" w:type="dxa"/>
-        <w:left w:w="108" w:type="dxa"/>
-        <w:bottom w:w="0" w:type="dxa"/>
-        <w:right w:w="108" w:type="dxa"/>
-      </w:tblCellMar>
     </w:tblPr>
   </w:style>
   <w:style w:type="paragraph" w:styleId="DocumentMap">
@@ -8803,7 +8814,7 @@
 </file>
 
 <file path=customXml/itemProps1.xml><?xml version="1.0" encoding="utf-8"?>
-<ds:datastoreItem xmlns:ds="http://schemas.openxmlformats.org/officeDocument/2006/customXml" ds:itemID="{820A0686-96AE-004C-BADD-73D364BA8725}">
+<ds:datastoreItem xmlns:ds="http://schemas.openxmlformats.org/officeDocument/2006/customXml" ds:itemID="{4E2E9D6B-7186-2743-B106-E445E93DBD65}">
   <ds:schemaRefs>
     <ds:schemaRef ds:uri="http://schemas.openxmlformats.org/officeDocument/2006/bibliography"/>
   </ds:schemaRefs>

</xml_diff>

<commit_message>
- User defined personalized units are added in the generated report - Empty fields are omitted in the generated report
</commit_message>
<xml_diff>
--- a/lib/template/Standard.docx
+++ b/lib/template/Standard.docx
@@ -1,44 +1,27 @@
 
 <file path=word/document.xml><?xml version="1.0" encoding="utf-8"?>
-<w:document xmlns:wpc="http://schemas.microsoft.com/office/word/2010/wordprocessingCanvas" xmlns:cx="http://schemas.microsoft.com/office/drawing/2014/chartex" xmlns:cx1="http://schemas.microsoft.com/office/drawing/2015/9/8/chartex" xmlns:cx2="http://schemas.microsoft.com/office/drawing/2015/10/21/chartex" xmlns:cx3="http://schemas.microsoft.com/office/drawing/2016/5/9/chartex" xmlns:cx4="http://schemas.microsoft.com/office/drawing/2016/5/10/chartex" xmlns:cx5="http://schemas.microsoft.com/office/drawing/2016/5/11/chartex" xmlns:cx6="http://schemas.microsoft.com/office/drawing/2016/5/12/chartex" xmlns:cx7="http://schemas.microsoft.com/office/drawing/2016/5/13/chartex" xmlns:cx8="http://schemas.microsoft.com/office/drawing/2016/5/14/chartex" xmlns:mc="http://schemas.openxmlformats.org/markup-compatibility/2006" xmlns:aink="http://schemas.microsoft.com/office/drawing/2016/ink" xmlns:am3d="http://schemas.microsoft.com/office/drawing/2017/model3d" xmlns:o="urn:schemas-microsoft-com:office:office" xmlns:r="http://schemas.openxmlformats.org/officeDocument/2006/relationships" xmlns:m="http://schemas.openxmlformats.org/officeDocument/2006/math" xmlns:v="urn:schemas-microsoft-com:vml" xmlns:wp14="http://schemas.microsoft.com/office/word/2010/wordprocessingDrawing" xmlns:wp="http://schemas.openxmlformats.org/drawingml/2006/wordprocessingDrawing" xmlns:w10="urn:schemas-microsoft-com:office:word" xmlns:w="http://schemas.openxmlformats.org/wordprocessingml/2006/main" xmlns:w14="http://schemas.microsoft.com/office/word/2010/wordml" xmlns:w15="http://schemas.microsoft.com/office/word/2012/wordml" xmlns:w16cex="http://schemas.microsoft.com/office/word/2018/wordml/cex" xmlns:w16cid="http://schemas.microsoft.com/office/word/2016/wordml/cid" xmlns:w16="http://schemas.microsoft.com/office/word/2018/wordml" xmlns:w16sdtdh="http://schemas.microsoft.com/office/word/2020/wordml/sdtdatahash" xmlns:w16se="http://schemas.microsoft.com/office/word/2015/wordml/symex" xmlns:wpg="http://schemas.microsoft.com/office/word/2010/wordprocessingGroup" xmlns:wpi="http://schemas.microsoft.com/office/word/2010/wordprocessingInk" xmlns:wne="http://schemas.microsoft.com/office/word/2006/wordml" xmlns:wps="http://schemas.microsoft.com/office/word/2010/wordprocessingShape" mc:Ignorable="w14 w15 w16se w16cid w16 w16cex w16sdtdh wp14">
+<w:document xmlns:wpc="http://schemas.microsoft.com/office/word/2010/wordprocessingCanvas" xmlns:cx="http://schemas.microsoft.com/office/drawing/2014/chartex" xmlns:cx1="http://schemas.microsoft.com/office/drawing/2015/9/8/chartex" xmlns:cx2="http://schemas.microsoft.com/office/drawing/2015/10/21/chartex" xmlns:cx3="http://schemas.microsoft.com/office/drawing/2016/5/9/chartex" xmlns:cx4="http://schemas.microsoft.com/office/drawing/2016/5/10/chartex" xmlns:cx5="http://schemas.microsoft.com/office/drawing/2016/5/11/chartex" xmlns:cx6="http://schemas.microsoft.com/office/drawing/2016/5/12/chartex" xmlns:cx7="http://schemas.microsoft.com/office/drawing/2016/5/13/chartex" xmlns:cx8="http://schemas.microsoft.com/office/drawing/2016/5/14/chartex" xmlns:mc="http://schemas.openxmlformats.org/markup-compatibility/2006" xmlns:aink="http://schemas.microsoft.com/office/drawing/2016/ink" xmlns:am3d="http://schemas.microsoft.com/office/drawing/2017/model3d" xmlns:o="urn:schemas-microsoft-com:office:office" xmlns:oel="http://schemas.microsoft.com/office/2019/extlst" xmlns:r="http://schemas.openxmlformats.org/officeDocument/2006/relationships" xmlns:m="http://schemas.openxmlformats.org/officeDocument/2006/math" xmlns:v="urn:schemas-microsoft-com:vml" xmlns:wp14="http://schemas.microsoft.com/office/word/2010/wordprocessingDrawing" xmlns:wp="http://schemas.openxmlformats.org/drawingml/2006/wordprocessingDrawing" xmlns:w10="urn:schemas-microsoft-com:office:word" xmlns:w="http://schemas.openxmlformats.org/wordprocessingml/2006/main" xmlns:w14="http://schemas.microsoft.com/office/word/2010/wordml" xmlns:w15="http://schemas.microsoft.com/office/word/2012/wordml" xmlns:w16cex="http://schemas.microsoft.com/office/word/2018/wordml/cex" xmlns:w16cid="http://schemas.microsoft.com/office/word/2016/wordml/cid" xmlns:w16="http://schemas.microsoft.com/office/word/2018/wordml" xmlns:w16sdtdh="http://schemas.microsoft.com/office/word/2020/wordml/sdtdatahash" xmlns:w16se="http://schemas.microsoft.com/office/word/2015/wordml/symex" xmlns:wpg="http://schemas.microsoft.com/office/word/2010/wordprocessingGroup" xmlns:wpi="http://schemas.microsoft.com/office/word/2010/wordprocessingInk" xmlns:wne="http://schemas.microsoft.com/office/word/2006/wordml" xmlns:wps="http://schemas.microsoft.com/office/word/2010/wordprocessingShape" mc:Ignorable="w14 w15 w16se w16cid w16 w16cex w16sdtdh wp14">
   <w:body>
     <w:p>
       <w:pPr>
-        <w:rPr>
-          <w:rFonts w:ascii="Arial" w:hAnsi="Arial" w:cs="Arial"/>
-        </w:rPr>
-      </w:pPr>
-      <w:r>
-        <w:rPr>
-          <w:rFonts w:ascii="Arial" w:hAnsi="Arial" w:cs="Arial"/>
-        </w:rPr>
-        <w:fldChar w:fldCharType="begin"/>
-      </w:r>
-      <w:r>
-        <w:rPr>
-          <w:rFonts w:ascii="Arial" w:hAnsi="Arial" w:cs="Arial"/>
-        </w:rPr>
-        <w:instrText xml:space="preserve"> MERGEFIELD  objs:each(obj)  \* MERGEFORMAT </w:instrText>
-      </w:r>
-      <w:r>
-        <w:rPr>
-          <w:rFonts w:ascii="Arial" w:hAnsi="Arial" w:cs="Arial"/>
-        </w:rPr>
-        <w:fldChar w:fldCharType="separate"/>
-      </w:r>
-      <w:r>
-        <w:rPr>
-          <w:rFonts w:ascii="Arial" w:hAnsi="Arial" w:cs="Arial"/>
-          <w:noProof/>
-        </w:rPr>
-        <w:t>«objs:each(obj)»</w:t>
-      </w:r>
-      <w:r>
-        <w:rPr>
-          <w:rFonts w:ascii="Arial" w:hAnsi="Arial" w:cs="Arial"/>
-        </w:rPr>
-        <w:fldChar w:fldCharType="end"/>
-      </w:r>
+        <w:pStyle w:val="NoSpacing"/>
+      </w:pPr>
+      <w:fldSimple w:instr=" MERGEFIELD  =s.mass_unit \* MERGEFORMAT ">
+        <w:r>
+          <w:rPr>
+            <w:noProof/>
+          </w:rPr>
+          <w:t>«=s.mass_unit»</w:t>
+        </w:r>
+      </w:fldSimple>
+      <w:fldSimple w:instr=" MERGEFIELD  objs:each(obj)  \* MERGEFORMAT ">
+        <w:r>
+          <w:rPr>
+            <w:noProof/>
+          </w:rPr>
+          <w:t>«objs:each(obj)»</w:t>
+        </w:r>
+      </w:fldSimple>
     </w:p>
     <w:p>
       <w:pPr>
@@ -634,10 +617,10 @@
             <v:path o:extrusionok="f" gradientshapeok="t" o:connecttype="rect"/>
             <o:lock v:ext="edit" aspectratio="t"/>
           </v:shapetype>
-          <v:shape id="_x0000_i1025" type="#_x0000_t75" alt="" style="width:453.75pt;height:129pt;mso-width-percent:0;mso-height-percent:0;mso-width-percent:0;mso-height-percent:0" o:ole="">
+          <v:shape id="_x0000_i1025" type="#_x0000_t75" alt="" style="width:453.6pt;height:129pt;mso-width-percent:0;mso-height-percent:0;mso-width-percent:0;mso-height-percent:0" o:ole="">
             <v:imagedata r:id="rId9" o:title=""/>
           </v:shape>
-          <o:OLEObject Type="Embed" ProgID="ChemDraw.Document.6.0" ShapeID="_x0000_i1025" DrawAspect="Content" ObjectID="_1698576601" r:id="rId10"/>
+          <o:OLEObject Type="Embed" ProgID="ChemDraw.Document.6.0" ShapeID="_x0000_i1025" DrawAspect="Content" ObjectID="_1736269550" r:id="rId10"/>
         </w:object>
       </w:r>
       <w:r>
@@ -801,10 +784,10 @@
           <w:noProof/>
         </w:rPr>
         <w:object w:dxaOrig="18787" w:dyaOrig="5510" w14:anchorId="40B4FE74">
-          <v:shape id="_x0000_i1026" type="#_x0000_t75" alt="" style="width:453.75pt;height:129pt;mso-width-percent:0;mso-height-percent:0;mso-width-percent:0;mso-height-percent:0" o:ole="">
+          <v:shape id="_x0000_i1026" type="#_x0000_t75" alt="" style="width:453.6pt;height:129pt;mso-width-percent:0;mso-height-percent:0;mso-width-percent:0;mso-height-percent:0" o:ole="">
             <v:imagedata r:id="rId9" o:title=""/>
           </v:shape>
-          <o:OLEObject Type="Embed" ProgID="ChemDraw.Document.6.0" ShapeID="_x0000_i1026" DrawAspect="Content" ObjectID="_1698576602" r:id="rId11"/>
+          <o:OLEObject Type="Embed" ProgID="ChemDraw.Document.6.0" ShapeID="_x0000_i1026" DrawAspect="Content" ObjectID="_1736269551" r:id="rId11"/>
         </w:object>
       </w:r>
       <w:r>
@@ -1002,7 +985,7 @@
       </w:tblGrid>
       <w:tr>
         <w:trPr>
-          <w:trHeight w:val="339"/>
+          <w:trHeight w:val="566"/>
         </w:trPr>
         <w:tc>
           <w:tcPr>
@@ -1109,24 +1092,6 @@
               </w:rPr>
               <w:t>Mass</w:t>
             </w:r>
-            <w:r>
-              <w:rPr>
-                <w:rFonts w:ascii="Arial" w:hAnsi="Arial" w:cs="Arial"/>
-                <w:noProof/>
-                <w:sz w:val="18"/>
-                <w:szCs w:val="18"/>
-              </w:rPr>
-              <w:t xml:space="preserve"> </w:t>
-            </w:r>
-            <w:r>
-              <w:rPr>
-                <w:rFonts w:ascii="Arial" w:hAnsi="Arial" w:cs="Arial"/>
-                <w:noProof/>
-                <w:sz w:val="18"/>
-                <w:szCs w:val="18"/>
-              </w:rPr>
-              <w:t>[g]</w:t>
-            </w:r>
           </w:p>
         </w:tc>
         <w:tc>
@@ -1152,24 +1117,6 @@
               </w:rPr>
               <w:t>Volume</w:t>
             </w:r>
-            <w:r>
-              <w:rPr>
-                <w:rFonts w:ascii="Arial" w:hAnsi="Arial" w:cs="Arial"/>
-                <w:noProof/>
-                <w:sz w:val="18"/>
-                <w:szCs w:val="18"/>
-              </w:rPr>
-              <w:t xml:space="preserve"> </w:t>
-            </w:r>
-            <w:r>
-              <w:rPr>
-                <w:rFonts w:ascii="Arial" w:hAnsi="Arial" w:cs="Arial"/>
-                <w:noProof/>
-                <w:sz w:val="18"/>
-                <w:szCs w:val="18"/>
-              </w:rPr>
-              <w:t>[mL]</w:t>
-            </w:r>
           </w:p>
         </w:tc>
         <w:tc>
@@ -1188,74 +1135,6 @@
             </w:pPr>
             <w:r>
               <w:rPr>
-                <w:rFonts w:ascii="Arial" w:hAnsi="Arial" w:cs="Arial"/>
-                <w:noProof/>
-                <w:sz w:val="18"/>
-                <w:szCs w:val="18"/>
-              </w:rPr>
-              <w:t>Density</w:t>
-            </w:r>
-            <w:r>
-              <w:rPr>
-                <w:rFonts w:ascii="Arial" w:hAnsi="Arial" w:cs="Arial"/>
-                <w:noProof/>
-                <w:sz w:val="18"/>
-                <w:szCs w:val="18"/>
-              </w:rPr>
-              <w:t xml:space="preserve"> </w:t>
-            </w:r>
-            <w:r>
-              <w:rPr>
-                <w:rFonts w:ascii="Arial" w:hAnsi="Arial" w:cs="Arial"/>
-                <w:noProof/>
-                <w:sz w:val="18"/>
-                <w:szCs w:val="18"/>
-              </w:rPr>
-              <w:t>[g/mL]</w:t>
-            </w:r>
-          </w:p>
-        </w:tc>
-        <w:tc>
-          <w:tcPr>
-            <w:tcW w:w="1077" w:type="dxa"/>
-          </w:tcPr>
-          <w:p>
-            <w:pPr>
-              <w:jc w:val="center"/>
-              <w:rPr>
-                <w:rFonts w:ascii="Arial" w:hAnsi="Arial" w:cs="Arial"/>
-                <w:noProof/>
-                <w:sz w:val="18"/>
-                <w:szCs w:val="18"/>
-              </w:rPr>
-            </w:pPr>
-            <w:r>
-              <w:rPr>
-                <w:rFonts w:ascii="Arial" w:hAnsi="Arial" w:cs="Arial"/>
-                <w:noProof/>
-                <w:sz w:val="18"/>
-                <w:szCs w:val="18"/>
-              </w:rPr>
-              <w:t>mmol</w:t>
-            </w:r>
-          </w:p>
-        </w:tc>
-        <w:tc>
-          <w:tcPr>
-            <w:tcW w:w="1134" w:type="dxa"/>
-          </w:tcPr>
-          <w:p>
-            <w:pPr>
-              <w:jc w:val="center"/>
-              <w:rPr>
-                <w:rFonts w:ascii="Arial" w:hAnsi="Arial" w:cs="Arial"/>
-                <w:noProof/>
-                <w:sz w:val="18"/>
-                <w:szCs w:val="18"/>
-              </w:rPr>
-            </w:pPr>
-            <w:r>
-              <w:rPr>
                 <w:rFonts w:ascii="Arial" w:hAnsi="Arial" w:cs="Arial" w:hint="eastAsia"/>
                 <w:noProof/>
                 <w:lang w:eastAsia="en-US"/>
@@ -1263,13 +1142,13 @@
               <mc:AlternateContent>
                 <mc:Choice Requires="wps">
                   <w:drawing>
-                    <wp:anchor distT="0" distB="0" distL="114300" distR="114300" simplePos="0" relativeHeight="251663360" behindDoc="0" locked="0" layoutInCell="1" allowOverlap="1" wp14:anchorId="5894D0A3" wp14:editId="7776C960">
+                    <wp:anchor distT="0" distB="0" distL="114300" distR="114300" simplePos="0" relativeHeight="251663360" behindDoc="0" locked="0" layoutInCell="1" allowOverlap="1" wp14:anchorId="5894D0A3" wp14:editId="12BAC840">
                       <wp:simplePos x="0" y="0"/>
                       <wp:positionH relativeFrom="column">
-                        <wp:posOffset>-5050487</wp:posOffset>
+                        <wp:posOffset>-3458210</wp:posOffset>
                       </wp:positionH>
                       <wp:positionV relativeFrom="paragraph">
-                        <wp:posOffset>214411</wp:posOffset>
+                        <wp:posOffset>290195</wp:posOffset>
                       </wp:positionV>
                       <wp:extent cx="5760000" cy="0"/>
                       <wp:effectExtent l="0" t="0" r="31750" b="25400"/>
@@ -1314,15 +1193,83 @@
                     </wp:anchor>
                   </w:drawing>
                 </mc:Choice>
-                <mc:Fallback xmlns:mv="urn:schemas-microsoft-com:mac:vml" xmlns:mo="http://schemas.microsoft.com/office/mac/office/2008/main">
+                <mc:Fallback>
                   <w:pict>
-                    <v:line w14:anchorId="3528491F" id="Straight Connector 5" o:spid="_x0000_s1026" style="position:absolute;z-index:251663360;visibility:visible;mso-wrap-style:square;mso-width-percent:0;mso-wrap-distance-left:9pt;mso-wrap-distance-top:0;mso-wrap-distance-right:9pt;mso-wrap-distance-bottom:0;mso-position-horizontal:absolute;mso-position-horizontal-relative:text;mso-position-vertical:absolute;mso-position-vertical-relative:text;mso-width-percent:0;mso-width-relative:margin" from="-397.7pt,16.9pt" to="55.85pt,16.9pt" o:gfxdata="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" strokecolor="#5b9bd5 [3204]" strokeweight="1pt">
+                    <v:line w14:anchorId="4095E87C" id="Straight Connector 5" o:spid="_x0000_s1026" style="position:absolute;z-index:251663360;visibility:visible;mso-wrap-style:square;mso-width-percent:0;mso-wrap-distance-left:9pt;mso-wrap-distance-top:0;mso-wrap-distance-right:9pt;mso-wrap-distance-bottom:0;mso-position-horizontal:absolute;mso-position-horizontal-relative:text;mso-position-vertical:absolute;mso-position-vertical-relative:text;mso-width-percent:0;mso-width-relative:margin" from="-272.3pt,22.85pt" to="181.25pt,22.85pt" o:gfxdata="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" strokecolor="#5b9bd5 [3204]" strokeweight="1pt">
                       <v:stroke joinstyle="miter"/>
                     </v:line>
                   </w:pict>
                 </mc:Fallback>
               </mc:AlternateContent>
             </w:r>
+            <w:r>
+              <w:rPr>
+                <w:rFonts w:ascii="Arial" w:hAnsi="Arial" w:cs="Arial"/>
+                <w:noProof/>
+                <w:sz w:val="18"/>
+                <w:szCs w:val="18"/>
+              </w:rPr>
+              <w:t>Density</w:t>
+            </w:r>
+            <w:r>
+              <w:rPr>
+                <w:rFonts w:ascii="Arial" w:hAnsi="Arial" w:cs="Arial"/>
+                <w:noProof/>
+                <w:sz w:val="18"/>
+                <w:szCs w:val="18"/>
+              </w:rPr>
+              <w:t xml:space="preserve"> </w:t>
+            </w:r>
+            <w:r>
+              <w:rPr>
+                <w:rFonts w:ascii="Arial" w:hAnsi="Arial" w:cs="Arial"/>
+                <w:noProof/>
+                <w:sz w:val="18"/>
+                <w:szCs w:val="18"/>
+              </w:rPr>
+              <w:t>[g/mL]</w:t>
+            </w:r>
+          </w:p>
+        </w:tc>
+        <w:tc>
+          <w:tcPr>
+            <w:tcW w:w="1077" w:type="dxa"/>
+          </w:tcPr>
+          <w:p>
+            <w:pPr>
+              <w:jc w:val="center"/>
+              <w:rPr>
+                <w:rFonts w:ascii="Arial" w:hAnsi="Arial" w:cs="Arial"/>
+                <w:noProof/>
+                <w:sz w:val="18"/>
+                <w:szCs w:val="18"/>
+              </w:rPr>
+            </w:pPr>
+            <w:r>
+              <w:rPr>
+                <w:rFonts w:ascii="Arial" w:hAnsi="Arial" w:cs="Arial"/>
+                <w:noProof/>
+                <w:sz w:val="18"/>
+                <w:szCs w:val="18"/>
+              </w:rPr>
+              <w:t>Amount of Substance</w:t>
+            </w:r>
+          </w:p>
+        </w:tc>
+        <w:tc>
+          <w:tcPr>
+            <w:tcW w:w="1134" w:type="dxa"/>
+          </w:tcPr>
+          <w:p>
+            <w:pPr>
+              <w:jc w:val="center"/>
+              <w:rPr>
+                <w:rFonts w:ascii="Arial" w:hAnsi="Arial" w:cs="Arial"/>
+                <w:noProof/>
+                <w:sz w:val="18"/>
+                <w:szCs w:val="18"/>
+              </w:rPr>
+            </w:pPr>
             <w:r>
               <w:rPr>
                 <w:rFonts w:ascii="Arial" w:hAnsi="Arial" w:cs="Arial"/>
@@ -1846,6 +1793,66 @@
               </w:rPr>
               <w:fldChar w:fldCharType="end"/>
             </w:r>
+            <w:r>
+              <w:rPr>
+                <w:rFonts w:ascii="Arial" w:hAnsi="Arial" w:cs="Arial"/>
+                <w:b/>
+                <w:noProof/>
+                <w:sz w:val="18"/>
+                <w:szCs w:val="18"/>
+              </w:rPr>
+              <w:t xml:space="preserve"> </w:t>
+            </w:r>
+            <w:r>
+              <w:rPr>
+                <w:rFonts w:ascii="Arial" w:hAnsi="Arial" w:cs="Arial"/>
+                <w:b/>
+                <w:noProof/>
+                <w:sz w:val="18"/>
+                <w:szCs w:val="18"/>
+              </w:rPr>
+              <w:fldChar w:fldCharType="begin"/>
+            </w:r>
+            <w:r>
+              <w:rPr>
+                <w:rFonts w:ascii="Arial" w:hAnsi="Arial" w:cs="Arial"/>
+                <w:b/>
+                <w:noProof/>
+                <w:sz w:val="18"/>
+                <w:szCs w:val="18"/>
+              </w:rPr>
+              <w:instrText xml:space="preserve"> MERGEFIELD  =s.mass_unit  \* MERGEFORMAT </w:instrText>
+            </w:r>
+            <w:r>
+              <w:rPr>
+                <w:rFonts w:ascii="Arial" w:hAnsi="Arial" w:cs="Arial"/>
+                <w:b/>
+                <w:noProof/>
+                <w:sz w:val="18"/>
+                <w:szCs w:val="18"/>
+              </w:rPr>
+              <w:fldChar w:fldCharType="separate"/>
+            </w:r>
+            <w:r>
+              <w:rPr>
+                <w:rFonts w:ascii="Arial" w:hAnsi="Arial" w:cs="Arial"/>
+                <w:b/>
+                <w:noProof/>
+                <w:sz w:val="18"/>
+                <w:szCs w:val="18"/>
+              </w:rPr>
+              <w:t>«=s.mass_unit»</w:t>
+            </w:r>
+            <w:r>
+              <w:rPr>
+                <w:rFonts w:ascii="Arial" w:hAnsi="Arial" w:cs="Arial"/>
+                <w:b/>
+                <w:noProof/>
+                <w:sz w:val="18"/>
+                <w:szCs w:val="18"/>
+              </w:rPr>
+              <w:fldChar w:fldCharType="end"/>
+            </w:r>
           </w:p>
         </w:tc>
         <w:tc>
@@ -1915,6 +1922,60 @@
               </w:rPr>
               <w:fldChar w:fldCharType="end"/>
             </w:r>
+            <w:r>
+              <w:rPr>
+                <w:rFonts w:ascii="Arial" w:hAnsi="Arial" w:cs="Arial"/>
+                <w:noProof/>
+                <w:sz w:val="18"/>
+                <w:szCs w:val="18"/>
+              </w:rPr>
+              <w:t xml:space="preserve"> </w:t>
+            </w:r>
+            <w:r>
+              <w:rPr>
+                <w:rFonts w:ascii="Arial" w:hAnsi="Arial" w:cs="Arial"/>
+                <w:noProof/>
+                <w:sz w:val="18"/>
+                <w:szCs w:val="18"/>
+              </w:rPr>
+              <w:fldChar w:fldCharType="begin"/>
+            </w:r>
+            <w:r>
+              <w:rPr>
+                <w:rFonts w:ascii="Arial" w:hAnsi="Arial" w:cs="Arial"/>
+                <w:noProof/>
+                <w:sz w:val="18"/>
+                <w:szCs w:val="18"/>
+              </w:rPr>
+              <w:instrText xml:space="preserve"> MERGEFIELD  =s.vol_unit  \* MERGEFORMAT </w:instrText>
+            </w:r>
+            <w:r>
+              <w:rPr>
+                <w:rFonts w:ascii="Arial" w:hAnsi="Arial" w:cs="Arial"/>
+                <w:noProof/>
+                <w:sz w:val="18"/>
+                <w:szCs w:val="18"/>
+              </w:rPr>
+              <w:fldChar w:fldCharType="separate"/>
+            </w:r>
+            <w:r>
+              <w:rPr>
+                <w:rFonts w:ascii="Arial" w:hAnsi="Arial" w:cs="Arial"/>
+                <w:noProof/>
+                <w:sz w:val="18"/>
+                <w:szCs w:val="18"/>
+              </w:rPr>
+              <w:t>«=s.vol_unit»</w:t>
+            </w:r>
+            <w:r>
+              <w:rPr>
+                <w:rFonts w:ascii="Arial" w:hAnsi="Arial" w:cs="Arial"/>
+                <w:noProof/>
+                <w:sz w:val="18"/>
+                <w:szCs w:val="18"/>
+              </w:rPr>
+              <w:fldChar w:fldCharType="end"/>
+            </w:r>
           </w:p>
         </w:tc>
         <w:tc>
@@ -2043,6 +2104,60 @@
                 <w:szCs w:val="18"/>
               </w:rPr>
               <w:t>«=s.mol»</w:t>
+            </w:r>
+            <w:r>
+              <w:rPr>
+                <w:rFonts w:ascii="Arial" w:hAnsi="Arial" w:cs="Arial"/>
+                <w:noProof/>
+                <w:sz w:val="18"/>
+                <w:szCs w:val="18"/>
+              </w:rPr>
+              <w:fldChar w:fldCharType="end"/>
+            </w:r>
+            <w:r>
+              <w:rPr>
+                <w:rFonts w:ascii="Arial" w:hAnsi="Arial" w:cs="Arial"/>
+                <w:noProof/>
+                <w:sz w:val="18"/>
+                <w:szCs w:val="18"/>
+              </w:rPr>
+              <w:t xml:space="preserve"> </w:t>
+            </w:r>
+            <w:r>
+              <w:rPr>
+                <w:rFonts w:ascii="Arial" w:hAnsi="Arial" w:cs="Arial"/>
+                <w:noProof/>
+                <w:sz w:val="18"/>
+                <w:szCs w:val="18"/>
+              </w:rPr>
+              <w:fldChar w:fldCharType="begin"/>
+            </w:r>
+            <w:r>
+              <w:rPr>
+                <w:rFonts w:ascii="Arial" w:hAnsi="Arial" w:cs="Arial"/>
+                <w:noProof/>
+                <w:sz w:val="18"/>
+                <w:szCs w:val="18"/>
+              </w:rPr>
+              <w:instrText xml:space="preserve"> MERGEFIELD  =s.mmol_unit  \* MERGEFORMAT </w:instrText>
+            </w:r>
+            <w:r>
+              <w:rPr>
+                <w:rFonts w:ascii="Arial" w:hAnsi="Arial" w:cs="Arial"/>
+                <w:noProof/>
+                <w:sz w:val="18"/>
+                <w:szCs w:val="18"/>
+              </w:rPr>
+              <w:fldChar w:fldCharType="separate"/>
+            </w:r>
+            <w:r>
+              <w:rPr>
+                <w:rFonts w:ascii="Arial" w:hAnsi="Arial" w:cs="Arial"/>
+                <w:noProof/>
+                <w:sz w:val="18"/>
+                <w:szCs w:val="18"/>
+              </w:rPr>
+              <w:t>«=s.mmol_unit»</w:t>
             </w:r>
             <w:r>
               <w:rPr>
@@ -2705,6 +2820,66 @@
               </w:rPr>
               <w:fldChar w:fldCharType="end"/>
             </w:r>
+            <w:r>
+              <w:rPr>
+                <w:rFonts w:ascii="Arial" w:hAnsi="Arial" w:cs="Arial"/>
+                <w:b/>
+                <w:noProof/>
+                <w:sz w:val="18"/>
+                <w:szCs w:val="18"/>
+              </w:rPr>
+              <w:t xml:space="preserve"> </w:t>
+            </w:r>
+            <w:r>
+              <w:rPr>
+                <w:rFonts w:ascii="Arial" w:hAnsi="Arial" w:cs="Arial"/>
+                <w:b/>
+                <w:noProof/>
+                <w:sz w:val="18"/>
+                <w:szCs w:val="18"/>
+              </w:rPr>
+              <w:fldChar w:fldCharType="begin"/>
+            </w:r>
+            <w:r>
+              <w:rPr>
+                <w:rFonts w:ascii="Arial" w:hAnsi="Arial" w:cs="Arial"/>
+                <w:b/>
+                <w:noProof/>
+                <w:sz w:val="18"/>
+                <w:szCs w:val="18"/>
+              </w:rPr>
+              <w:instrText xml:space="preserve"> MERGEFIELD  =r.mass_unit  \* MERGEFORMAT </w:instrText>
+            </w:r>
+            <w:r>
+              <w:rPr>
+                <w:rFonts w:ascii="Arial" w:hAnsi="Arial" w:cs="Arial"/>
+                <w:b/>
+                <w:noProof/>
+                <w:sz w:val="18"/>
+                <w:szCs w:val="18"/>
+              </w:rPr>
+              <w:fldChar w:fldCharType="separate"/>
+            </w:r>
+            <w:r>
+              <w:rPr>
+                <w:rFonts w:ascii="Arial" w:hAnsi="Arial" w:cs="Arial"/>
+                <w:b/>
+                <w:noProof/>
+                <w:sz w:val="18"/>
+                <w:szCs w:val="18"/>
+              </w:rPr>
+              <w:t>«=r.mass_unit»</w:t>
+            </w:r>
+            <w:r>
+              <w:rPr>
+                <w:rFonts w:ascii="Arial" w:hAnsi="Arial" w:cs="Arial"/>
+                <w:b/>
+                <w:noProof/>
+                <w:sz w:val="18"/>
+                <w:szCs w:val="18"/>
+              </w:rPr>
+              <w:fldChar w:fldCharType="end"/>
+            </w:r>
           </w:p>
         </w:tc>
         <w:tc>
@@ -2783,6 +2958,60 @@
               </w:rPr>
               <w:fldChar w:fldCharType="end"/>
             </w:r>
+            <w:r>
+              <w:rPr>
+                <w:rFonts w:ascii="Arial" w:hAnsi="Arial" w:cs="Arial"/>
+                <w:noProof/>
+                <w:sz w:val="18"/>
+                <w:szCs w:val="18"/>
+              </w:rPr>
+              <w:t xml:space="preserve"> </w:t>
+            </w:r>
+            <w:r>
+              <w:rPr>
+                <w:rFonts w:ascii="Arial" w:hAnsi="Arial" w:cs="Arial"/>
+                <w:noProof/>
+                <w:sz w:val="18"/>
+                <w:szCs w:val="18"/>
+              </w:rPr>
+              <w:fldChar w:fldCharType="begin"/>
+            </w:r>
+            <w:r>
+              <w:rPr>
+                <w:rFonts w:ascii="Arial" w:hAnsi="Arial" w:cs="Arial"/>
+                <w:noProof/>
+                <w:sz w:val="18"/>
+                <w:szCs w:val="18"/>
+              </w:rPr>
+              <w:instrText xml:space="preserve"> MERGEFIELD  =r.vol_unit  \* MERGEFORMAT </w:instrText>
+            </w:r>
+            <w:r>
+              <w:rPr>
+                <w:rFonts w:ascii="Arial" w:hAnsi="Arial" w:cs="Arial"/>
+                <w:noProof/>
+                <w:sz w:val="18"/>
+                <w:szCs w:val="18"/>
+              </w:rPr>
+              <w:fldChar w:fldCharType="separate"/>
+            </w:r>
+            <w:r>
+              <w:rPr>
+                <w:rFonts w:ascii="Arial" w:hAnsi="Arial" w:cs="Arial"/>
+                <w:noProof/>
+                <w:sz w:val="18"/>
+                <w:szCs w:val="18"/>
+              </w:rPr>
+              <w:t>«=r.vol_unit»</w:t>
+            </w:r>
+            <w:r>
+              <w:rPr>
+                <w:rFonts w:ascii="Arial" w:hAnsi="Arial" w:cs="Arial"/>
+                <w:noProof/>
+                <w:sz w:val="18"/>
+                <w:szCs w:val="18"/>
+              </w:rPr>
+              <w:fldChar w:fldCharType="end"/>
+            </w:r>
           </w:p>
         </w:tc>
         <w:tc>
@@ -2911,6 +3140,60 @@
                 <w:szCs w:val="18"/>
               </w:rPr>
               <w:t>«=r.mol»</w:t>
+            </w:r>
+            <w:r>
+              <w:rPr>
+                <w:rFonts w:ascii="Arial" w:hAnsi="Arial" w:cs="Arial"/>
+                <w:noProof/>
+                <w:sz w:val="18"/>
+                <w:szCs w:val="18"/>
+              </w:rPr>
+              <w:fldChar w:fldCharType="end"/>
+            </w:r>
+            <w:r>
+              <w:rPr>
+                <w:rFonts w:ascii="Arial" w:hAnsi="Arial" w:cs="Arial"/>
+                <w:noProof/>
+                <w:sz w:val="18"/>
+                <w:szCs w:val="18"/>
+              </w:rPr>
+              <w:t xml:space="preserve"> </w:t>
+            </w:r>
+            <w:r>
+              <w:rPr>
+                <w:rFonts w:ascii="Arial" w:hAnsi="Arial" w:cs="Arial"/>
+                <w:noProof/>
+                <w:sz w:val="18"/>
+                <w:szCs w:val="18"/>
+              </w:rPr>
+              <w:fldChar w:fldCharType="begin"/>
+            </w:r>
+            <w:r>
+              <w:rPr>
+                <w:rFonts w:ascii="Arial" w:hAnsi="Arial" w:cs="Arial"/>
+                <w:noProof/>
+                <w:sz w:val="18"/>
+                <w:szCs w:val="18"/>
+              </w:rPr>
+              <w:instrText xml:space="preserve"> MERGEFIELD  =r.mmol_unit  \* MERGEFORMAT </w:instrText>
+            </w:r>
+            <w:r>
+              <w:rPr>
+                <w:rFonts w:ascii="Arial" w:hAnsi="Arial" w:cs="Arial"/>
+                <w:noProof/>
+                <w:sz w:val="18"/>
+                <w:szCs w:val="18"/>
+              </w:rPr>
+              <w:fldChar w:fldCharType="separate"/>
+            </w:r>
+            <w:r>
+              <w:rPr>
+                <w:rFonts w:ascii="Arial" w:hAnsi="Arial" w:cs="Arial"/>
+                <w:noProof/>
+                <w:sz w:val="18"/>
+                <w:szCs w:val="18"/>
+              </w:rPr>
+              <w:t>«=r.mmol_unit»</w:t>
             </w:r>
             <w:r>
               <w:rPr>
@@ -3286,6 +3569,7 @@
                 <w:sz w:val="18"/>
                 <w:szCs w:val="18"/>
               </w:rPr>
+              <w:lastRenderedPageBreak/>
               <w:t>P</w:t>
             </w:r>
           </w:p>
@@ -3487,6 +3771,66 @@
               </w:rPr>
               <w:fldChar w:fldCharType="end"/>
             </w:r>
+            <w:r>
+              <w:rPr>
+                <w:rFonts w:ascii="Arial" w:hAnsi="Arial" w:cs="Arial"/>
+                <w:b/>
+                <w:noProof/>
+                <w:sz w:val="18"/>
+                <w:szCs w:val="18"/>
+              </w:rPr>
+              <w:t xml:space="preserve"> </w:t>
+            </w:r>
+            <w:r>
+              <w:rPr>
+                <w:rFonts w:ascii="Arial" w:hAnsi="Arial" w:cs="Arial"/>
+                <w:b/>
+                <w:noProof/>
+                <w:sz w:val="18"/>
+                <w:szCs w:val="18"/>
+              </w:rPr>
+              <w:fldChar w:fldCharType="begin"/>
+            </w:r>
+            <w:r>
+              <w:rPr>
+                <w:rFonts w:ascii="Arial" w:hAnsi="Arial" w:cs="Arial"/>
+                <w:b/>
+                <w:noProof/>
+                <w:sz w:val="18"/>
+                <w:szCs w:val="18"/>
+              </w:rPr>
+              <w:instrText xml:space="preserve"> MERGEFIELD  =p.mass_unit  \* MERGEFORMAT </w:instrText>
+            </w:r>
+            <w:r>
+              <w:rPr>
+                <w:rFonts w:ascii="Arial" w:hAnsi="Arial" w:cs="Arial"/>
+                <w:b/>
+                <w:noProof/>
+                <w:sz w:val="18"/>
+                <w:szCs w:val="18"/>
+              </w:rPr>
+              <w:fldChar w:fldCharType="separate"/>
+            </w:r>
+            <w:r>
+              <w:rPr>
+                <w:rFonts w:ascii="Arial" w:hAnsi="Arial" w:cs="Arial"/>
+                <w:b/>
+                <w:noProof/>
+                <w:sz w:val="18"/>
+                <w:szCs w:val="18"/>
+              </w:rPr>
+              <w:t>«=p.mass_unit»</w:t>
+            </w:r>
+            <w:r>
+              <w:rPr>
+                <w:rFonts w:ascii="Arial" w:hAnsi="Arial" w:cs="Arial"/>
+                <w:b/>
+                <w:noProof/>
+                <w:sz w:val="18"/>
+                <w:szCs w:val="18"/>
+              </w:rPr>
+              <w:fldChar w:fldCharType="end"/>
+            </w:r>
           </w:p>
         </w:tc>
         <w:tc>
@@ -3548,6 +3892,60 @@
               </w:rPr>
               <w:fldChar w:fldCharType="end"/>
             </w:r>
+            <w:r>
+              <w:rPr>
+                <w:rFonts w:ascii="Arial" w:hAnsi="Arial" w:cs="Arial"/>
+                <w:noProof/>
+                <w:sz w:val="18"/>
+                <w:szCs w:val="18"/>
+              </w:rPr>
+              <w:t xml:space="preserve"> </w:t>
+            </w:r>
+            <w:r>
+              <w:rPr>
+                <w:rFonts w:ascii="Arial" w:hAnsi="Arial" w:cs="Arial"/>
+                <w:noProof/>
+                <w:sz w:val="18"/>
+                <w:szCs w:val="18"/>
+              </w:rPr>
+              <w:fldChar w:fldCharType="begin"/>
+            </w:r>
+            <w:r>
+              <w:rPr>
+                <w:rFonts w:ascii="Arial" w:hAnsi="Arial" w:cs="Arial"/>
+                <w:noProof/>
+                <w:sz w:val="18"/>
+                <w:szCs w:val="18"/>
+              </w:rPr>
+              <w:instrText xml:space="preserve"> MERGEFIELD  =p.vol_unit  \* MERGEFORMAT </w:instrText>
+            </w:r>
+            <w:r>
+              <w:rPr>
+                <w:rFonts w:ascii="Arial" w:hAnsi="Arial" w:cs="Arial"/>
+                <w:noProof/>
+                <w:sz w:val="18"/>
+                <w:szCs w:val="18"/>
+              </w:rPr>
+              <w:fldChar w:fldCharType="separate"/>
+            </w:r>
+            <w:r>
+              <w:rPr>
+                <w:rFonts w:ascii="Arial" w:hAnsi="Arial" w:cs="Arial"/>
+                <w:noProof/>
+                <w:sz w:val="18"/>
+                <w:szCs w:val="18"/>
+              </w:rPr>
+              <w:t>«=p.vol_unit»</w:t>
+            </w:r>
+            <w:r>
+              <w:rPr>
+                <w:rFonts w:ascii="Arial" w:hAnsi="Arial" w:cs="Arial"/>
+                <w:noProof/>
+                <w:sz w:val="18"/>
+                <w:szCs w:val="18"/>
+              </w:rPr>
+              <w:fldChar w:fldCharType="end"/>
+            </w:r>
           </w:p>
         </w:tc>
         <w:tc>
@@ -3660,6 +4058,60 @@
                 <w:szCs w:val="18"/>
               </w:rPr>
               <w:t>«=p.mol»</w:t>
+            </w:r>
+            <w:r>
+              <w:rPr>
+                <w:rFonts w:ascii="Arial" w:hAnsi="Arial" w:cs="Arial"/>
+                <w:noProof/>
+                <w:sz w:val="18"/>
+                <w:szCs w:val="18"/>
+              </w:rPr>
+              <w:fldChar w:fldCharType="end"/>
+            </w:r>
+            <w:r>
+              <w:rPr>
+                <w:rFonts w:ascii="Arial" w:hAnsi="Arial" w:cs="Arial"/>
+                <w:noProof/>
+                <w:sz w:val="18"/>
+                <w:szCs w:val="18"/>
+              </w:rPr>
+              <w:t xml:space="preserve"> </w:t>
+            </w:r>
+            <w:r>
+              <w:rPr>
+                <w:rFonts w:ascii="Arial" w:hAnsi="Arial" w:cs="Arial"/>
+                <w:noProof/>
+                <w:sz w:val="18"/>
+                <w:szCs w:val="18"/>
+              </w:rPr>
+              <w:fldChar w:fldCharType="begin"/>
+            </w:r>
+            <w:r>
+              <w:rPr>
+                <w:rFonts w:ascii="Arial" w:hAnsi="Arial" w:cs="Arial"/>
+                <w:noProof/>
+                <w:sz w:val="18"/>
+                <w:szCs w:val="18"/>
+              </w:rPr>
+              <w:instrText xml:space="preserve"> MERGEFIELD  =p.mmol_unit  \* MERGEFORMAT </w:instrText>
+            </w:r>
+            <w:r>
+              <w:rPr>
+                <w:rFonts w:ascii="Arial" w:hAnsi="Arial" w:cs="Arial"/>
+                <w:noProof/>
+                <w:sz w:val="18"/>
+                <w:szCs w:val="18"/>
+              </w:rPr>
+              <w:fldChar w:fldCharType="separate"/>
+            </w:r>
+            <w:r>
+              <w:rPr>
+                <w:rFonts w:ascii="Arial" w:hAnsi="Arial" w:cs="Arial"/>
+                <w:noProof/>
+                <w:sz w:val="18"/>
+                <w:szCs w:val="18"/>
+              </w:rPr>
+              <w:t>«=p.mmol_unit»</w:t>
             </w:r>
             <w:r>
               <w:rPr>
@@ -3881,6 +4333,62 @@
       <w:r>
         <w:rPr>
           <w:rFonts w:ascii="Arial" w:hAnsi="Arial" w:cs="Arial"/>
+          <w:noProof/>
+          <w:sz w:val="20"/>
+          <w:szCs w:val="20"/>
+        </w:rPr>
+        <w:fldChar w:fldCharType="begin"/>
+      </w:r>
+      <w:r>
+        <w:rPr>
+          <w:rFonts w:ascii="Arial" w:hAnsi="Arial" w:cs="Arial"/>
+          <w:noProof/>
+          <w:sz w:val="20"/>
+          <w:szCs w:val="20"/>
+        </w:rPr>
+        <w:instrText xml:space="preserve"> MERGEFIELD  obj.solvents:if  \* MERGEFORMAT </w:instrText>
+      </w:r>
+      <w:r>
+        <w:rPr>
+          <w:rFonts w:ascii="Arial" w:hAnsi="Arial" w:cs="Arial"/>
+          <w:noProof/>
+          <w:sz w:val="20"/>
+          <w:szCs w:val="20"/>
+        </w:rPr>
+        <w:fldChar w:fldCharType="separate"/>
+      </w:r>
+      <w:r>
+        <w:rPr>
+          <w:rFonts w:ascii="Arial" w:hAnsi="Arial" w:cs="Arial"/>
+          <w:noProof/>
+          <w:sz w:val="20"/>
+          <w:szCs w:val="20"/>
+        </w:rPr>
+        <w:t>«obj.solvents:if»</w:t>
+      </w:r>
+      <w:r>
+        <w:rPr>
+          <w:rFonts w:ascii="Arial" w:hAnsi="Arial" w:cs="Arial"/>
+          <w:noProof/>
+          <w:sz w:val="20"/>
+          <w:szCs w:val="20"/>
+        </w:rPr>
+        <w:fldChar w:fldCharType="end"/>
+      </w:r>
+    </w:p>
+    <w:p>
+      <w:pPr>
+        <w:outlineLvl w:val="0"/>
+        <w:rPr>
+          <w:rFonts w:ascii="Arial" w:hAnsi="Arial" w:cs="Arial"/>
+          <w:noProof/>
+          <w:sz w:val="20"/>
+          <w:szCs w:val="20"/>
+        </w:rPr>
+      </w:pPr>
+      <w:r>
+        <w:rPr>
+          <w:rFonts w:ascii="Arial" w:hAnsi="Arial" w:cs="Arial"/>
           <w:b/>
           <w:sz w:val="20"/>
           <w:szCs w:val="20"/>
@@ -3943,31 +4451,97 @@
     </w:p>
     <w:p>
       <w:pPr>
-        <w:rPr>
-          <w:rFonts w:ascii="Arial" w:hAnsi="Arial" w:cs="Arial"/>
-          <w:noProof/>
-          <w:sz w:val="20"/>
-          <w:szCs w:val="20"/>
-        </w:rPr>
-      </w:pPr>
-    </w:p>
-    <w:p>
-      <w:pPr>
-        <w:rPr>
-          <w:rFonts w:ascii="Arial" w:hAnsi="Arial" w:cs="Arial"/>
-          <w:noProof/>
-          <w:sz w:val="20"/>
-          <w:szCs w:val="20"/>
-        </w:rPr>
-      </w:pPr>
-      <w:r>
-        <w:rPr>
-          <w:rFonts w:ascii="Arial" w:hAnsi="Arial" w:cs="Arial"/>
-          <w:noProof/>
-          <w:sz w:val="20"/>
-          <w:szCs w:val="20"/>
-        </w:rPr>
-        <w:lastRenderedPageBreak/>
+        <w:outlineLvl w:val="0"/>
+        <w:rPr>
+          <w:rFonts w:ascii="Arial" w:hAnsi="Arial" w:cs="Arial"/>
+          <w:noProof/>
+          <w:sz w:val="20"/>
+          <w:szCs w:val="20"/>
+        </w:rPr>
+      </w:pPr>
+      <w:r>
+        <w:rPr>
+          <w:rFonts w:ascii="Arial" w:hAnsi="Arial" w:cs="Arial"/>
+          <w:noProof/>
+          <w:sz w:val="20"/>
+          <w:szCs w:val="20"/>
+        </w:rPr>
+        <w:fldChar w:fldCharType="begin"/>
+      </w:r>
+      <w:r>
+        <w:rPr>
+          <w:rFonts w:ascii="Arial" w:hAnsi="Arial" w:cs="Arial"/>
+          <w:noProof/>
+          <w:sz w:val="20"/>
+          <w:szCs w:val="20"/>
+        </w:rPr>
+        <w:instrText xml:space="preserve"> MERGEFIELD  obj.solvents:endIf  \* MERGEFORMAT </w:instrText>
+      </w:r>
+      <w:r>
+        <w:rPr>
+          <w:rFonts w:ascii="Arial" w:hAnsi="Arial" w:cs="Arial"/>
+          <w:noProof/>
+          <w:sz w:val="20"/>
+          <w:szCs w:val="20"/>
+        </w:rPr>
+        <w:fldChar w:fldCharType="separate"/>
+      </w:r>
+      <w:r>
+        <w:rPr>
+          <w:rFonts w:ascii="Arial" w:hAnsi="Arial" w:cs="Arial"/>
+          <w:noProof/>
+          <w:sz w:val="20"/>
+          <w:szCs w:val="20"/>
+        </w:rPr>
+        <w:t>«obj.solvents:endIf»</w:t>
+      </w:r>
+      <w:r>
+        <w:rPr>
+          <w:rFonts w:ascii="Arial" w:hAnsi="Arial" w:cs="Arial"/>
+          <w:noProof/>
+          <w:sz w:val="20"/>
+          <w:szCs w:val="20"/>
+        </w:rPr>
+        <w:fldChar w:fldCharType="end"/>
+      </w:r>
+    </w:p>
+    <w:p>
+      <w:pPr>
+        <w:outlineLvl w:val="0"/>
+        <w:rPr>
+          <w:rFonts w:ascii="Arial" w:hAnsi="Arial" w:cs="Arial"/>
+          <w:noProof/>
+          <w:sz w:val="20"/>
+          <w:szCs w:val="20"/>
+        </w:rPr>
+      </w:pPr>
+    </w:p>
+    <w:p>
+      <w:pPr>
+        <w:rPr>
+          <w:rFonts w:ascii="Arial" w:hAnsi="Arial" w:cs="Arial"/>
+          <w:noProof/>
+          <w:sz w:val="20"/>
+          <w:szCs w:val="20"/>
+        </w:rPr>
+      </w:pPr>
+    </w:p>
+    <w:p>
+      <w:pPr>
+        <w:rPr>
+          <w:rFonts w:ascii="Arial" w:hAnsi="Arial" w:cs="Arial"/>
+          <w:noProof/>
+          <w:sz w:val="20"/>
+          <w:szCs w:val="20"/>
+        </w:rPr>
+      </w:pPr>
+      <w:r>
+        <w:rPr>
+          <w:rFonts w:ascii="Arial" w:hAnsi="Arial" w:cs="Arial"/>
+          <w:noProof/>
+          <w:sz w:val="20"/>
+          <w:szCs w:val="20"/>
+        </w:rPr>
         <w:fldChar w:fldCharType="begin"/>
       </w:r>
       <w:r>
@@ -3995,7 +4569,27 @@
           <w:sz w:val="20"/>
           <w:szCs w:val="20"/>
         </w:rPr>
-        <w:t>«rxn_settings.material:endIf»</w:t>
+        <w:t>«rxn_settings.material</w:t>
+      </w:r>
+      <w:bookmarkStart w:id="0" w:name="_Hlk121320354"/>
+      <w:r>
+        <w:rPr>
+          <w:rFonts w:ascii="Arial" w:hAnsi="Arial" w:cs="Arial"/>
+          <w:noProof/>
+          <w:sz w:val="20"/>
+          <w:szCs w:val="20"/>
+        </w:rPr>
+        <w:t>:endIf</w:t>
+      </w:r>
+      <w:bookmarkEnd w:id="0"/>
+      <w:r>
+        <w:rPr>
+          <w:rFonts w:ascii="Arial" w:hAnsi="Arial" w:cs="Arial"/>
+          <w:noProof/>
+          <w:sz w:val="20"/>
+          <w:szCs w:val="20"/>
+        </w:rPr>
+        <w:t>»</w:t>
       </w:r>
       <w:r>
         <w:rPr>
@@ -4064,6 +4658,61 @@
     </w:p>
     <w:p>
       <w:pPr>
+        <w:rPr>
+          <w:rFonts w:ascii="Arial" w:hAnsi="Arial" w:cs="Arial"/>
+          <w:noProof/>
+          <w:sz w:val="20"/>
+          <w:szCs w:val="20"/>
+        </w:rPr>
+      </w:pPr>
+      <w:r>
+        <w:rPr>
+          <w:rFonts w:ascii="Arial" w:hAnsi="Arial" w:cs="Arial"/>
+          <w:noProof/>
+          <w:sz w:val="20"/>
+          <w:szCs w:val="20"/>
+        </w:rPr>
+        <w:fldChar w:fldCharType="begin"/>
+      </w:r>
+      <w:r>
+        <w:rPr>
+          <w:rFonts w:ascii="Arial" w:hAnsi="Arial" w:cs="Arial"/>
+          <w:noProof/>
+          <w:sz w:val="20"/>
+          <w:szCs w:val="20"/>
+        </w:rPr>
+        <w:instrText xml:space="preserve"> MERGEFIELD  obj.description_check:if  \* MERGEFORMAT </w:instrText>
+      </w:r>
+      <w:r>
+        <w:rPr>
+          <w:rFonts w:ascii="Arial" w:hAnsi="Arial" w:cs="Arial"/>
+          <w:noProof/>
+          <w:sz w:val="20"/>
+          <w:szCs w:val="20"/>
+        </w:rPr>
+        <w:fldChar w:fldCharType="separate"/>
+      </w:r>
+      <w:r>
+        <w:rPr>
+          <w:rFonts w:ascii="Arial" w:hAnsi="Arial" w:cs="Arial"/>
+          <w:noProof/>
+          <w:sz w:val="20"/>
+          <w:szCs w:val="20"/>
+        </w:rPr>
+        <w:t>«obj.description_check:if»</w:t>
+      </w:r>
+      <w:r>
+        <w:rPr>
+          <w:rFonts w:ascii="Arial" w:hAnsi="Arial" w:cs="Arial"/>
+          <w:noProof/>
+          <w:sz w:val="20"/>
+          <w:szCs w:val="20"/>
+        </w:rPr>
+        <w:fldChar w:fldCharType="end"/>
+      </w:r>
+    </w:p>
+    <w:p>
+      <w:pPr>
         <w:outlineLvl w:val="0"/>
         <w:rPr>
           <w:rFonts w:ascii="Arial" w:hAnsi="Arial" w:cs="Arial"/>
@@ -4180,6 +4829,61 @@
           <w:sz w:val="20"/>
           <w:szCs w:val="20"/>
         </w:rPr>
+        <w:instrText xml:space="preserve"> MERGEFIELD  obj.description_check:endIf  \* MERGEFORMAT </w:instrText>
+      </w:r>
+      <w:r>
+        <w:rPr>
+          <w:rFonts w:ascii="Arial" w:hAnsi="Arial" w:cs="Arial"/>
+          <w:noProof/>
+          <w:sz w:val="20"/>
+          <w:szCs w:val="20"/>
+        </w:rPr>
+        <w:fldChar w:fldCharType="separate"/>
+      </w:r>
+      <w:r>
+        <w:rPr>
+          <w:rFonts w:ascii="Arial" w:hAnsi="Arial" w:cs="Arial"/>
+          <w:noProof/>
+          <w:sz w:val="20"/>
+          <w:szCs w:val="20"/>
+        </w:rPr>
+        <w:t>«obj.description_check:endIf»</w:t>
+      </w:r>
+      <w:r>
+        <w:rPr>
+          <w:rFonts w:ascii="Arial" w:hAnsi="Arial" w:cs="Arial"/>
+          <w:noProof/>
+          <w:sz w:val="20"/>
+          <w:szCs w:val="20"/>
+        </w:rPr>
+        <w:fldChar w:fldCharType="end"/>
+      </w:r>
+    </w:p>
+    <w:p>
+      <w:pPr>
+        <w:rPr>
+          <w:rFonts w:ascii="Arial" w:hAnsi="Arial" w:cs="Arial"/>
+          <w:noProof/>
+          <w:sz w:val="20"/>
+          <w:szCs w:val="20"/>
+        </w:rPr>
+      </w:pPr>
+      <w:r>
+        <w:rPr>
+          <w:rFonts w:ascii="Arial" w:hAnsi="Arial" w:cs="Arial"/>
+          <w:noProof/>
+          <w:sz w:val="20"/>
+          <w:szCs w:val="20"/>
+        </w:rPr>
+        <w:fldChar w:fldCharType="begin"/>
+      </w:r>
+      <w:r>
+        <w:rPr>
+          <w:rFonts w:ascii="Arial" w:hAnsi="Arial" w:cs="Arial"/>
+          <w:noProof/>
+          <w:sz w:val="20"/>
+          <w:szCs w:val="20"/>
+        </w:rPr>
         <w:instrText xml:space="preserve"> MERGEFIELD  rxn_settings.description:endIf  \* MERGEFORMAT </w:instrText>
       </w:r>
       <w:r>
@@ -4254,6 +4958,61 @@
           <w:szCs w:val="20"/>
         </w:rPr>
         <w:t>«rxn_settings.purification:if»</w:t>
+      </w:r>
+      <w:r>
+        <w:rPr>
+          <w:rFonts w:ascii="Arial" w:hAnsi="Arial" w:cs="Arial"/>
+          <w:noProof/>
+          <w:sz w:val="20"/>
+          <w:szCs w:val="20"/>
+        </w:rPr>
+        <w:fldChar w:fldCharType="end"/>
+      </w:r>
+    </w:p>
+    <w:p>
+      <w:pPr>
+        <w:rPr>
+          <w:rFonts w:ascii="Arial" w:hAnsi="Arial" w:cs="Arial"/>
+          <w:noProof/>
+          <w:sz w:val="20"/>
+          <w:szCs w:val="20"/>
+        </w:rPr>
+      </w:pPr>
+      <w:r>
+        <w:rPr>
+          <w:rFonts w:ascii="Arial" w:hAnsi="Arial" w:cs="Arial"/>
+          <w:noProof/>
+          <w:sz w:val="20"/>
+          <w:szCs w:val="20"/>
+        </w:rPr>
+        <w:fldChar w:fldCharType="begin"/>
+      </w:r>
+      <w:r>
+        <w:rPr>
+          <w:rFonts w:ascii="Arial" w:hAnsi="Arial" w:cs="Arial"/>
+          <w:noProof/>
+          <w:sz w:val="20"/>
+          <w:szCs w:val="20"/>
+        </w:rPr>
+        <w:instrText xml:space="preserve"> MERGEFIELD  obj.purification:if  \* MERGEFORMAT </w:instrText>
+      </w:r>
+      <w:r>
+        <w:rPr>
+          <w:rFonts w:ascii="Arial" w:hAnsi="Arial" w:cs="Arial"/>
+          <w:noProof/>
+          <w:sz w:val="20"/>
+          <w:szCs w:val="20"/>
+        </w:rPr>
+        <w:fldChar w:fldCharType="separate"/>
+      </w:r>
+      <w:r>
+        <w:rPr>
+          <w:rFonts w:ascii="Arial" w:hAnsi="Arial" w:cs="Arial"/>
+          <w:noProof/>
+          <w:sz w:val="20"/>
+          <w:szCs w:val="20"/>
+        </w:rPr>
+        <w:t>«obj.purification:if»</w:t>
       </w:r>
       <w:r>
         <w:rPr>
@@ -4392,6 +5151,61 @@
           <w:sz w:val="20"/>
           <w:szCs w:val="20"/>
         </w:rPr>
+        <w:instrText xml:space="preserve"> MERGEFIELD  obj.purification:endIf  \* MERGEFORMAT </w:instrText>
+      </w:r>
+      <w:r>
+        <w:rPr>
+          <w:rFonts w:ascii="Arial" w:hAnsi="Arial" w:cs="Arial"/>
+          <w:noProof/>
+          <w:sz w:val="20"/>
+          <w:szCs w:val="20"/>
+        </w:rPr>
+        <w:fldChar w:fldCharType="separate"/>
+      </w:r>
+      <w:r>
+        <w:rPr>
+          <w:rFonts w:ascii="Arial" w:hAnsi="Arial" w:cs="Arial"/>
+          <w:noProof/>
+          <w:sz w:val="20"/>
+          <w:szCs w:val="20"/>
+        </w:rPr>
+        <w:t>«obj.purification:endIf»</w:t>
+      </w:r>
+      <w:r>
+        <w:rPr>
+          <w:rFonts w:ascii="Arial" w:hAnsi="Arial" w:cs="Arial"/>
+          <w:noProof/>
+          <w:sz w:val="20"/>
+          <w:szCs w:val="20"/>
+        </w:rPr>
+        <w:fldChar w:fldCharType="end"/>
+      </w:r>
+    </w:p>
+    <w:p>
+      <w:pPr>
+        <w:rPr>
+          <w:rFonts w:ascii="Arial" w:hAnsi="Arial" w:cs="Arial"/>
+          <w:noProof/>
+          <w:sz w:val="20"/>
+          <w:szCs w:val="20"/>
+        </w:rPr>
+      </w:pPr>
+      <w:r>
+        <w:rPr>
+          <w:rFonts w:ascii="Arial" w:hAnsi="Arial" w:cs="Arial"/>
+          <w:noProof/>
+          <w:sz w:val="20"/>
+          <w:szCs w:val="20"/>
+        </w:rPr>
+        <w:fldChar w:fldCharType="begin"/>
+      </w:r>
+      <w:r>
+        <w:rPr>
+          <w:rFonts w:ascii="Arial" w:hAnsi="Arial" w:cs="Arial"/>
+          <w:noProof/>
+          <w:sz w:val="20"/>
+          <w:szCs w:val="20"/>
+        </w:rPr>
         <w:instrText xml:space="preserve"> MERGEFIELD  rxn_settings.purification:endIf  \* MERGEFORMAT </w:instrText>
       </w:r>
       <w:r>
@@ -4507,6 +5321,61 @@
       <w:r>
         <w:rPr>
           <w:rFonts w:ascii="Arial" w:hAnsi="Arial" w:cs="Arial"/>
+          <w:noProof/>
+          <w:sz w:val="20"/>
+          <w:szCs w:val="20"/>
+        </w:rPr>
+        <w:fldChar w:fldCharType="begin"/>
+      </w:r>
+      <w:r>
+        <w:rPr>
+          <w:rFonts w:ascii="Arial" w:hAnsi="Arial" w:cs="Arial"/>
+          <w:noProof/>
+          <w:sz w:val="20"/>
+          <w:szCs w:val="20"/>
+        </w:rPr>
+        <w:instrText xml:space="preserve"> MERGEFIELD  obj.dangerous_products:if  \* MERGEFORMAT </w:instrText>
+      </w:r>
+      <w:r>
+        <w:rPr>
+          <w:rFonts w:ascii="Arial" w:hAnsi="Arial" w:cs="Arial"/>
+          <w:noProof/>
+          <w:sz w:val="20"/>
+          <w:szCs w:val="20"/>
+        </w:rPr>
+        <w:fldChar w:fldCharType="separate"/>
+      </w:r>
+      <w:r>
+        <w:rPr>
+          <w:rFonts w:ascii="Arial" w:hAnsi="Arial" w:cs="Arial"/>
+          <w:noProof/>
+          <w:sz w:val="20"/>
+          <w:szCs w:val="20"/>
+        </w:rPr>
+        <w:t>«obj.dangerous_products:if»</w:t>
+      </w:r>
+      <w:r>
+        <w:rPr>
+          <w:rFonts w:ascii="Arial" w:hAnsi="Arial" w:cs="Arial"/>
+          <w:noProof/>
+          <w:sz w:val="20"/>
+          <w:szCs w:val="20"/>
+        </w:rPr>
+        <w:fldChar w:fldCharType="end"/>
+      </w:r>
+    </w:p>
+    <w:p>
+      <w:pPr>
+        <w:rPr>
+          <w:rFonts w:ascii="Arial" w:hAnsi="Arial" w:cs="Arial"/>
+          <w:noProof/>
+          <w:sz w:val="20"/>
+          <w:szCs w:val="20"/>
+        </w:rPr>
+      </w:pPr>
+      <w:r>
+        <w:rPr>
+          <w:rFonts w:ascii="Arial" w:hAnsi="Arial" w:cs="Arial"/>
           <w:b/>
           <w:sz w:val="20"/>
           <w:szCs w:val="20"/>
@@ -4647,6 +5516,61 @@
           <w:sz w:val="20"/>
           <w:szCs w:val="20"/>
         </w:rPr>
+        <w:instrText xml:space="preserve"> MERGEFIELD  obj.dangerous_products:endIf  \* MERGEFORMAT </w:instrText>
+      </w:r>
+      <w:r>
+        <w:rPr>
+          <w:rFonts w:ascii="Arial" w:hAnsi="Arial" w:cs="Arial"/>
+          <w:noProof/>
+          <w:sz w:val="20"/>
+          <w:szCs w:val="20"/>
+        </w:rPr>
+        <w:fldChar w:fldCharType="separate"/>
+      </w:r>
+      <w:r>
+        <w:rPr>
+          <w:rFonts w:ascii="Arial" w:hAnsi="Arial" w:cs="Arial"/>
+          <w:noProof/>
+          <w:sz w:val="20"/>
+          <w:szCs w:val="20"/>
+        </w:rPr>
+        <w:t>«obj.dangerous_products:endIf»</w:t>
+      </w:r>
+      <w:r>
+        <w:rPr>
+          <w:rFonts w:ascii="Arial" w:hAnsi="Arial" w:cs="Arial"/>
+          <w:noProof/>
+          <w:sz w:val="20"/>
+          <w:szCs w:val="20"/>
+        </w:rPr>
+        <w:fldChar w:fldCharType="end"/>
+      </w:r>
+    </w:p>
+    <w:p>
+      <w:pPr>
+        <w:rPr>
+          <w:rFonts w:ascii="Arial" w:hAnsi="Arial" w:cs="Arial"/>
+          <w:noProof/>
+          <w:sz w:val="20"/>
+          <w:szCs w:val="20"/>
+        </w:rPr>
+      </w:pPr>
+      <w:r>
+        <w:rPr>
+          <w:rFonts w:ascii="Arial" w:hAnsi="Arial" w:cs="Arial"/>
+          <w:noProof/>
+          <w:sz w:val="20"/>
+          <w:szCs w:val="20"/>
+        </w:rPr>
+        <w:fldChar w:fldCharType="begin"/>
+      </w:r>
+      <w:r>
+        <w:rPr>
+          <w:rFonts w:ascii="Arial" w:hAnsi="Arial" w:cs="Arial"/>
+          <w:noProof/>
+          <w:sz w:val="20"/>
+          <w:szCs w:val="20"/>
+        </w:rPr>
         <w:instrText xml:space="preserve"> MERGEFIELD  rxn_settings.</w:instrText>
       </w:r>
       <w:r>
@@ -4762,6 +5686,61 @@
       <w:r>
         <w:rPr>
           <w:rFonts w:ascii="Arial" w:hAnsi="Arial" w:cs="Arial"/>
+          <w:noProof/>
+          <w:sz w:val="20"/>
+          <w:szCs w:val="20"/>
+        </w:rPr>
+        <w:fldChar w:fldCharType="begin"/>
+      </w:r>
+      <w:r>
+        <w:rPr>
+          <w:rFonts w:ascii="Arial" w:hAnsi="Arial" w:cs="Arial"/>
+          <w:noProof/>
+          <w:sz w:val="20"/>
+          <w:szCs w:val="20"/>
+        </w:rPr>
+        <w:instrText xml:space="preserve"> MERGEFIELD  obj.tlc_control:if  \* MERGEFORMAT </w:instrText>
+      </w:r>
+      <w:r>
+        <w:rPr>
+          <w:rFonts w:ascii="Arial" w:hAnsi="Arial" w:cs="Arial"/>
+          <w:noProof/>
+          <w:sz w:val="20"/>
+          <w:szCs w:val="20"/>
+        </w:rPr>
+        <w:fldChar w:fldCharType="separate"/>
+      </w:r>
+      <w:r>
+        <w:rPr>
+          <w:rFonts w:ascii="Arial" w:hAnsi="Arial" w:cs="Arial"/>
+          <w:noProof/>
+          <w:sz w:val="20"/>
+          <w:szCs w:val="20"/>
+        </w:rPr>
+        <w:t>«obj.tlc_control:if»</w:t>
+      </w:r>
+      <w:r>
+        <w:rPr>
+          <w:rFonts w:ascii="Arial" w:hAnsi="Arial" w:cs="Arial"/>
+          <w:noProof/>
+          <w:sz w:val="20"/>
+          <w:szCs w:val="20"/>
+        </w:rPr>
+        <w:fldChar w:fldCharType="end"/>
+      </w:r>
+    </w:p>
+    <w:p>
+      <w:pPr>
+        <w:rPr>
+          <w:rFonts w:ascii="Arial" w:hAnsi="Arial" w:cs="Arial"/>
+          <w:noProof/>
+          <w:sz w:val="20"/>
+          <w:szCs w:val="20"/>
+        </w:rPr>
+      </w:pPr>
+      <w:r>
+        <w:rPr>
+          <w:rFonts w:ascii="Arial" w:hAnsi="Arial" w:cs="Arial"/>
           <w:b/>
           <w:sz w:val="20"/>
           <w:szCs w:val="20"/>
@@ -5201,6 +6180,61 @@
           <w:sz w:val="20"/>
           <w:szCs w:val="20"/>
         </w:rPr>
+        <w:instrText xml:space="preserve"> MERGEFIELD  obj.tlc_control:endIf  \* MERGEFORMAT </w:instrText>
+      </w:r>
+      <w:r>
+        <w:rPr>
+          <w:rFonts w:ascii="Arial" w:hAnsi="Arial" w:cs="Arial"/>
+          <w:noProof/>
+          <w:sz w:val="20"/>
+          <w:szCs w:val="20"/>
+        </w:rPr>
+        <w:fldChar w:fldCharType="separate"/>
+      </w:r>
+      <w:r>
+        <w:rPr>
+          <w:rFonts w:ascii="Arial" w:hAnsi="Arial" w:cs="Arial"/>
+          <w:noProof/>
+          <w:sz w:val="20"/>
+          <w:szCs w:val="20"/>
+        </w:rPr>
+        <w:t>«obj.tlc_control:endIf»</w:t>
+      </w:r>
+      <w:r>
+        <w:rPr>
+          <w:rFonts w:ascii="Arial" w:hAnsi="Arial" w:cs="Arial"/>
+          <w:noProof/>
+          <w:sz w:val="20"/>
+          <w:szCs w:val="20"/>
+        </w:rPr>
+        <w:fldChar w:fldCharType="end"/>
+      </w:r>
+    </w:p>
+    <w:p>
+      <w:pPr>
+        <w:rPr>
+          <w:rFonts w:ascii="Arial" w:hAnsi="Arial" w:cs="Arial"/>
+          <w:noProof/>
+          <w:sz w:val="20"/>
+          <w:szCs w:val="20"/>
+        </w:rPr>
+      </w:pPr>
+      <w:r>
+        <w:rPr>
+          <w:rFonts w:ascii="Arial" w:hAnsi="Arial" w:cs="Arial"/>
+          <w:noProof/>
+          <w:sz w:val="20"/>
+          <w:szCs w:val="20"/>
+        </w:rPr>
+        <w:fldChar w:fldCharType="begin"/>
+      </w:r>
+      <w:r>
+        <w:rPr>
+          <w:rFonts w:ascii="Arial" w:hAnsi="Arial" w:cs="Arial"/>
+          <w:noProof/>
+          <w:sz w:val="20"/>
+          <w:szCs w:val="20"/>
+        </w:rPr>
         <w:instrText xml:space="preserve"> MERGEFIELD  rxn_settings.tlc:endIf  \* MERGEFORMAT </w:instrText>
       </w:r>
       <w:r>
@@ -5288,6 +6322,61 @@
     </w:p>
     <w:p>
       <w:pPr>
+        <w:rPr>
+          <w:rFonts w:ascii="Arial" w:hAnsi="Arial" w:cs="Arial"/>
+          <w:noProof/>
+          <w:sz w:val="20"/>
+          <w:szCs w:val="20"/>
+        </w:rPr>
+      </w:pPr>
+      <w:r>
+        <w:rPr>
+          <w:rFonts w:ascii="Arial" w:hAnsi="Arial" w:cs="Arial"/>
+          <w:noProof/>
+          <w:sz w:val="20"/>
+          <w:szCs w:val="20"/>
+        </w:rPr>
+        <w:fldChar w:fldCharType="begin"/>
+      </w:r>
+      <w:r>
+        <w:rPr>
+          <w:rFonts w:ascii="Arial" w:hAnsi="Arial" w:cs="Arial"/>
+          <w:noProof/>
+          <w:sz w:val="20"/>
+          <w:szCs w:val="20"/>
+        </w:rPr>
+        <w:instrText xml:space="preserve"> MERGEFIELD  obj.observation_check:if  \* MERGEFORMAT </w:instrText>
+      </w:r>
+      <w:r>
+        <w:rPr>
+          <w:rFonts w:ascii="Arial" w:hAnsi="Arial" w:cs="Arial"/>
+          <w:noProof/>
+          <w:sz w:val="20"/>
+          <w:szCs w:val="20"/>
+        </w:rPr>
+        <w:fldChar w:fldCharType="separate"/>
+      </w:r>
+      <w:r>
+        <w:rPr>
+          <w:rFonts w:ascii="Arial" w:hAnsi="Arial" w:cs="Arial"/>
+          <w:noProof/>
+          <w:sz w:val="20"/>
+          <w:szCs w:val="20"/>
+        </w:rPr>
+        <w:t>«obj.observation_check:if»</w:t>
+      </w:r>
+      <w:r>
+        <w:rPr>
+          <w:rFonts w:ascii="Arial" w:hAnsi="Arial" w:cs="Arial"/>
+          <w:noProof/>
+          <w:sz w:val="20"/>
+          <w:szCs w:val="20"/>
+        </w:rPr>
+        <w:fldChar w:fldCharType="end"/>
+      </w:r>
+    </w:p>
+    <w:p>
+      <w:pPr>
         <w:outlineLvl w:val="0"/>
         <w:rPr>
           <w:rFonts w:ascii="Arial" w:hAnsi="Arial" w:cs="Arial"/>
@@ -5405,6 +6494,61 @@
           <w:sz w:val="20"/>
           <w:szCs w:val="20"/>
         </w:rPr>
+        <w:instrText xml:space="preserve"> MERGEFIELD  obj.observation_check:endIf  \* MERGEFORMAT </w:instrText>
+      </w:r>
+      <w:r>
+        <w:rPr>
+          <w:rFonts w:ascii="Arial" w:hAnsi="Arial" w:cs="Arial"/>
+          <w:noProof/>
+          <w:sz w:val="20"/>
+          <w:szCs w:val="20"/>
+        </w:rPr>
+        <w:fldChar w:fldCharType="separate"/>
+      </w:r>
+      <w:r>
+        <w:rPr>
+          <w:rFonts w:ascii="Arial" w:hAnsi="Arial" w:cs="Arial"/>
+          <w:noProof/>
+          <w:sz w:val="20"/>
+          <w:szCs w:val="20"/>
+        </w:rPr>
+        <w:t>«obj.observation_check:endIf»</w:t>
+      </w:r>
+      <w:r>
+        <w:rPr>
+          <w:rFonts w:ascii="Arial" w:hAnsi="Arial" w:cs="Arial"/>
+          <w:noProof/>
+          <w:sz w:val="20"/>
+          <w:szCs w:val="20"/>
+        </w:rPr>
+        <w:fldChar w:fldCharType="end"/>
+      </w:r>
+    </w:p>
+    <w:p>
+      <w:pPr>
+        <w:rPr>
+          <w:rFonts w:ascii="Arial" w:hAnsi="Arial" w:cs="Arial"/>
+          <w:noProof/>
+          <w:sz w:val="20"/>
+          <w:szCs w:val="20"/>
+        </w:rPr>
+      </w:pPr>
+      <w:r>
+        <w:rPr>
+          <w:rFonts w:ascii="Arial" w:hAnsi="Arial" w:cs="Arial"/>
+          <w:noProof/>
+          <w:sz w:val="20"/>
+          <w:szCs w:val="20"/>
+        </w:rPr>
+        <w:fldChar w:fldCharType="begin"/>
+      </w:r>
+      <w:r>
+        <w:rPr>
+          <w:rFonts w:ascii="Arial" w:hAnsi="Arial" w:cs="Arial"/>
+          <w:noProof/>
+          <w:sz w:val="20"/>
+          <w:szCs w:val="20"/>
+        </w:rPr>
         <w:instrText xml:space="preserve"> MERGEFIELD  rxn_settings.observation:endIf  \* MERGEFORMAT </w:instrText>
       </w:r>
       <w:r>
@@ -5492,6 +6636,61 @@
     </w:p>
     <w:p>
       <w:pPr>
+        <w:rPr>
+          <w:rFonts w:ascii="Arial" w:hAnsi="Arial" w:cs="Arial"/>
+          <w:noProof/>
+          <w:sz w:val="20"/>
+          <w:szCs w:val="20"/>
+        </w:rPr>
+      </w:pPr>
+      <w:r>
+        <w:rPr>
+          <w:rFonts w:ascii="Arial" w:hAnsi="Arial" w:cs="Arial"/>
+          <w:noProof/>
+          <w:sz w:val="20"/>
+          <w:szCs w:val="20"/>
+        </w:rPr>
+        <w:fldChar w:fldCharType="begin"/>
+      </w:r>
+      <w:r>
+        <w:rPr>
+          <w:rFonts w:ascii="Arial" w:hAnsi="Arial" w:cs="Arial"/>
+          <w:noProof/>
+          <w:sz w:val="20"/>
+          <w:szCs w:val="20"/>
+        </w:rPr>
+        <w:instrText xml:space="preserve"> MERGEFIELD  obj.analyses:if  \* MERGEFORMAT </w:instrText>
+      </w:r>
+      <w:r>
+        <w:rPr>
+          <w:rFonts w:ascii="Arial" w:hAnsi="Arial" w:cs="Arial"/>
+          <w:noProof/>
+          <w:sz w:val="20"/>
+          <w:szCs w:val="20"/>
+        </w:rPr>
+        <w:fldChar w:fldCharType="separate"/>
+      </w:r>
+      <w:r>
+        <w:rPr>
+          <w:rFonts w:ascii="Arial" w:hAnsi="Arial" w:cs="Arial"/>
+          <w:noProof/>
+          <w:sz w:val="20"/>
+          <w:szCs w:val="20"/>
+        </w:rPr>
+        <w:t>«obj.analyses:if»</w:t>
+      </w:r>
+      <w:r>
+        <w:rPr>
+          <w:rFonts w:ascii="Arial" w:hAnsi="Arial" w:cs="Arial"/>
+          <w:noProof/>
+          <w:sz w:val="20"/>
+          <w:szCs w:val="20"/>
+        </w:rPr>
+        <w:fldChar w:fldCharType="end"/>
+      </w:r>
+    </w:p>
+    <w:p>
+      <w:pPr>
         <w:outlineLvl w:val="0"/>
         <w:rPr>
           <w:rFonts w:ascii="Arial" w:hAnsi="Arial" w:cs="Arial"/>
@@ -5924,6 +7123,61 @@
           <w:sz w:val="20"/>
           <w:szCs w:val="20"/>
         </w:rPr>
+        <w:instrText xml:space="preserve"> MERGEFIELD  obj.analyses:endIf  \* MERGEFORMAT </w:instrText>
+      </w:r>
+      <w:r>
+        <w:rPr>
+          <w:rFonts w:ascii="Arial" w:hAnsi="Arial" w:cs="Arial"/>
+          <w:noProof/>
+          <w:sz w:val="20"/>
+          <w:szCs w:val="20"/>
+        </w:rPr>
+        <w:fldChar w:fldCharType="separate"/>
+      </w:r>
+      <w:r>
+        <w:rPr>
+          <w:rFonts w:ascii="Arial" w:hAnsi="Arial" w:cs="Arial"/>
+          <w:noProof/>
+          <w:sz w:val="20"/>
+          <w:szCs w:val="20"/>
+        </w:rPr>
+        <w:t>«obj.analyses:endIf»</w:t>
+      </w:r>
+      <w:r>
+        <w:rPr>
+          <w:rFonts w:ascii="Arial" w:hAnsi="Arial" w:cs="Arial"/>
+          <w:noProof/>
+          <w:sz w:val="20"/>
+          <w:szCs w:val="20"/>
+        </w:rPr>
+        <w:fldChar w:fldCharType="end"/>
+      </w:r>
+    </w:p>
+    <w:p>
+      <w:pPr>
+        <w:rPr>
+          <w:rFonts w:ascii="Arial" w:hAnsi="Arial" w:cs="Arial"/>
+          <w:noProof/>
+          <w:sz w:val="20"/>
+          <w:szCs w:val="20"/>
+        </w:rPr>
+      </w:pPr>
+      <w:r>
+        <w:rPr>
+          <w:rFonts w:ascii="Arial" w:hAnsi="Arial" w:cs="Arial"/>
+          <w:noProof/>
+          <w:sz w:val="20"/>
+          <w:szCs w:val="20"/>
+        </w:rPr>
+        <w:fldChar w:fldCharType="begin"/>
+      </w:r>
+      <w:r>
+        <w:rPr>
+          <w:rFonts w:ascii="Arial" w:hAnsi="Arial" w:cs="Arial"/>
+          <w:noProof/>
+          <w:sz w:val="20"/>
+          <w:szCs w:val="20"/>
+        </w:rPr>
         <w:instrText xml:space="preserve"> MERGEFIELD  rxn_settings.analysis:endIf  \* MERGEFORMAT </w:instrText>
       </w:r>
       <w:r>
@@ -6011,6 +7265,61 @@
     </w:p>
     <w:p>
       <w:pPr>
+        <w:rPr>
+          <w:rFonts w:ascii="Arial" w:hAnsi="Arial" w:cs="Arial"/>
+          <w:noProof/>
+          <w:sz w:val="20"/>
+          <w:szCs w:val="20"/>
+        </w:rPr>
+      </w:pPr>
+      <w:r>
+        <w:rPr>
+          <w:rFonts w:ascii="Arial" w:hAnsi="Arial" w:cs="Arial"/>
+          <w:noProof/>
+          <w:sz w:val="20"/>
+          <w:szCs w:val="20"/>
+        </w:rPr>
+        <w:fldChar w:fldCharType="begin"/>
+      </w:r>
+      <w:r>
+        <w:rPr>
+          <w:rFonts w:ascii="Arial" w:hAnsi="Arial" w:cs="Arial"/>
+          <w:noProof/>
+          <w:sz w:val="20"/>
+          <w:szCs w:val="20"/>
+        </w:rPr>
+        <w:instrText xml:space="preserve"> MERGEFIELD  obj.literatures:if  \* MERGEFORMAT </w:instrText>
+      </w:r>
+      <w:r>
+        <w:rPr>
+          <w:rFonts w:ascii="Arial" w:hAnsi="Arial" w:cs="Arial"/>
+          <w:noProof/>
+          <w:sz w:val="20"/>
+          <w:szCs w:val="20"/>
+        </w:rPr>
+        <w:fldChar w:fldCharType="separate"/>
+      </w:r>
+      <w:r>
+        <w:rPr>
+          <w:rFonts w:ascii="Arial" w:hAnsi="Arial" w:cs="Arial"/>
+          <w:noProof/>
+          <w:sz w:val="20"/>
+          <w:szCs w:val="20"/>
+        </w:rPr>
+        <w:t>«obj.literatures:if»</w:t>
+      </w:r>
+      <w:r>
+        <w:rPr>
+          <w:rFonts w:ascii="Arial" w:hAnsi="Arial" w:cs="Arial"/>
+          <w:noProof/>
+          <w:sz w:val="20"/>
+          <w:szCs w:val="20"/>
+        </w:rPr>
+        <w:fldChar w:fldCharType="end"/>
+      </w:r>
+    </w:p>
+    <w:p>
+      <w:pPr>
         <w:outlineLvl w:val="0"/>
         <w:rPr>
           <w:rFonts w:ascii="Arial" w:hAnsi="Arial" w:cs="Arial"/>
@@ -6044,6 +7353,7 @@
           <w:sz w:val="20"/>
           <w:szCs w:val="20"/>
         </w:rPr>
+        <w:lastRenderedPageBreak/>
         <w:fldChar w:fldCharType="begin"/>
       </w:r>
       <w:r>
@@ -6503,6 +7813,61 @@
           <w:szCs w:val="20"/>
         </w:rPr>
       </w:pPr>
+    </w:p>
+    <w:p>
+      <w:pPr>
+        <w:rPr>
+          <w:rFonts w:ascii="Arial" w:hAnsi="Arial" w:cs="Arial"/>
+          <w:noProof/>
+          <w:sz w:val="20"/>
+          <w:szCs w:val="20"/>
+        </w:rPr>
+      </w:pPr>
+      <w:r>
+        <w:rPr>
+          <w:rFonts w:ascii="Arial" w:hAnsi="Arial" w:cs="Arial"/>
+          <w:noProof/>
+          <w:sz w:val="20"/>
+          <w:szCs w:val="20"/>
+        </w:rPr>
+        <w:fldChar w:fldCharType="begin"/>
+      </w:r>
+      <w:r>
+        <w:rPr>
+          <w:rFonts w:ascii="Arial" w:hAnsi="Arial" w:cs="Arial"/>
+          <w:noProof/>
+          <w:sz w:val="20"/>
+          <w:szCs w:val="20"/>
+        </w:rPr>
+        <w:instrText xml:space="preserve"> MERGEFIELD  obj.literatures:endIf  \* MERGEFORMAT </w:instrText>
+      </w:r>
+      <w:r>
+        <w:rPr>
+          <w:rFonts w:ascii="Arial" w:hAnsi="Arial" w:cs="Arial"/>
+          <w:noProof/>
+          <w:sz w:val="20"/>
+          <w:szCs w:val="20"/>
+        </w:rPr>
+        <w:fldChar w:fldCharType="separate"/>
+      </w:r>
+      <w:r>
+        <w:rPr>
+          <w:rFonts w:ascii="Arial" w:hAnsi="Arial" w:cs="Arial"/>
+          <w:noProof/>
+          <w:sz w:val="20"/>
+          <w:szCs w:val="20"/>
+        </w:rPr>
+        <w:t>«obj.literatures:endIf»</w:t>
+      </w:r>
+      <w:r>
+        <w:rPr>
+          <w:rFonts w:ascii="Arial" w:hAnsi="Arial" w:cs="Arial"/>
+          <w:noProof/>
+          <w:sz w:val="20"/>
+          <w:szCs w:val="20"/>
+        </w:rPr>
+        <w:fldChar w:fldCharType="end"/>
+      </w:r>
     </w:p>
     <w:p>
       <w:pPr>
@@ -7232,10 +8597,10 @@
           <w:noProof/>
         </w:rPr>
         <w:object w:dxaOrig="18787" w:dyaOrig="5510" w14:anchorId="4964B097">
-          <v:shape id="_x0000_i1027" type="#_x0000_t75" alt="" style="width:453.75pt;height:129pt;mso-width-percent:0;mso-height-percent:0;mso-width-percent:0;mso-height-percent:0" o:ole="">
+          <v:shape id="_x0000_i1027" type="#_x0000_t75" alt="" style="width:453.6pt;height:129pt;mso-width-percent:0;mso-height-percent:0;mso-width-percent:0;mso-height-percent:0" o:ole="">
             <v:imagedata r:id="rId9" o:title=""/>
           </v:shape>
-          <o:OLEObject Type="Embed" ProgID="ChemDraw.Document.6.0" ShapeID="_x0000_i1027" DrawAspect="Content" ObjectID="_1698576603" r:id="rId12"/>
+          <o:OLEObject Type="Embed" ProgID="ChemDraw.Document.6.0" ShapeID="_x0000_i1027" DrawAspect="Content" ObjectID="_1736269552" r:id="rId12"/>
         </w:object>
       </w:r>
       <w:r>
@@ -7411,6 +8776,61 @@
           <w:sz w:val="20"/>
           <w:szCs w:val="20"/>
         </w:rPr>
+        <w:instrText xml:space="preserve"> MERGEFIELD  obj.analyses:if  \* MERGEFORMAT </w:instrText>
+      </w:r>
+      <w:r>
+        <w:rPr>
+          <w:rFonts w:ascii="Arial" w:hAnsi="Arial" w:cs="Arial"/>
+          <w:noProof/>
+          <w:sz w:val="20"/>
+          <w:szCs w:val="20"/>
+        </w:rPr>
+        <w:fldChar w:fldCharType="separate"/>
+      </w:r>
+      <w:r>
+        <w:rPr>
+          <w:rFonts w:ascii="Arial" w:hAnsi="Arial" w:cs="Arial"/>
+          <w:noProof/>
+          <w:sz w:val="20"/>
+          <w:szCs w:val="20"/>
+        </w:rPr>
+        <w:t>«obj.analyses:if»</w:t>
+      </w:r>
+      <w:r>
+        <w:rPr>
+          <w:rFonts w:ascii="Arial" w:hAnsi="Arial" w:cs="Arial"/>
+          <w:noProof/>
+          <w:sz w:val="20"/>
+          <w:szCs w:val="20"/>
+        </w:rPr>
+        <w:fldChar w:fldCharType="end"/>
+      </w:r>
+    </w:p>
+    <w:p>
+      <w:pPr>
+        <w:rPr>
+          <w:rFonts w:ascii="Arial" w:hAnsi="Arial" w:cs="Arial"/>
+          <w:noProof/>
+          <w:sz w:val="20"/>
+          <w:szCs w:val="20"/>
+        </w:rPr>
+      </w:pPr>
+      <w:r>
+        <w:rPr>
+          <w:rFonts w:ascii="Arial" w:hAnsi="Arial" w:cs="Arial"/>
+          <w:noProof/>
+          <w:sz w:val="20"/>
+          <w:szCs w:val="20"/>
+        </w:rPr>
+        <w:fldChar w:fldCharType="begin"/>
+      </w:r>
+      <w:r>
+        <w:rPr>
+          <w:rFonts w:ascii="Arial" w:hAnsi="Arial" w:cs="Arial"/>
+          <w:noProof/>
+          <w:sz w:val="20"/>
+          <w:szCs w:val="20"/>
+        </w:rPr>
         <w:instrText xml:space="preserve"> MERGEFIELD  =obj.analyses  \* MERGEFORMAT </w:instrText>
       </w:r>
       <w:r>
@@ -7466,6 +8886,61 @@
           <w:sz w:val="20"/>
           <w:szCs w:val="20"/>
         </w:rPr>
+        <w:instrText xml:space="preserve"> MERGEFIELD  obj.analyses:endIf  \* MERGEFORMAT </w:instrText>
+      </w:r>
+      <w:r>
+        <w:rPr>
+          <w:rFonts w:ascii="Arial" w:hAnsi="Arial" w:cs="Arial"/>
+          <w:noProof/>
+          <w:sz w:val="20"/>
+          <w:szCs w:val="20"/>
+        </w:rPr>
+        <w:fldChar w:fldCharType="separate"/>
+      </w:r>
+      <w:r>
+        <w:rPr>
+          <w:rFonts w:ascii="Arial" w:hAnsi="Arial" w:cs="Arial"/>
+          <w:noProof/>
+          <w:sz w:val="20"/>
+          <w:szCs w:val="20"/>
+        </w:rPr>
+        <w:t>«obj.analyses:endIf»</w:t>
+      </w:r>
+      <w:r>
+        <w:rPr>
+          <w:rFonts w:ascii="Arial" w:hAnsi="Arial" w:cs="Arial"/>
+          <w:noProof/>
+          <w:sz w:val="20"/>
+          <w:szCs w:val="20"/>
+        </w:rPr>
+        <w:fldChar w:fldCharType="end"/>
+      </w:r>
+    </w:p>
+    <w:p>
+      <w:pPr>
+        <w:rPr>
+          <w:rFonts w:ascii="Arial" w:hAnsi="Arial" w:cs="Arial"/>
+          <w:noProof/>
+          <w:sz w:val="20"/>
+          <w:szCs w:val="20"/>
+        </w:rPr>
+      </w:pPr>
+      <w:r>
+        <w:rPr>
+          <w:rFonts w:ascii="Arial" w:hAnsi="Arial" w:cs="Arial"/>
+          <w:noProof/>
+          <w:sz w:val="20"/>
+          <w:szCs w:val="20"/>
+        </w:rPr>
+        <w:fldChar w:fldCharType="begin"/>
+      </w:r>
+      <w:r>
+        <w:rPr>
+          <w:rFonts w:ascii="Arial" w:hAnsi="Arial" w:cs="Arial"/>
+          <w:noProof/>
+          <w:sz w:val="20"/>
+          <w:szCs w:val="20"/>
+        </w:rPr>
         <w:instrText xml:space="preserve"> MERGEFIELD  spl_settings.analyses:endIf  \* MERGEFORMAT </w:instrText>
       </w:r>
       <w:r>
@@ -7591,6 +9066,61 @@
     </w:p>
     <w:p>
       <w:pPr>
+        <w:rPr>
+          <w:rFonts w:ascii="Arial" w:hAnsi="Arial" w:cs="Arial"/>
+          <w:noProof/>
+          <w:sz w:val="20"/>
+          <w:szCs w:val="20"/>
+        </w:rPr>
+      </w:pPr>
+      <w:r>
+        <w:rPr>
+          <w:rFonts w:ascii="Arial" w:hAnsi="Arial" w:cs="Arial"/>
+          <w:noProof/>
+          <w:sz w:val="20"/>
+          <w:szCs w:val="20"/>
+        </w:rPr>
+        <w:fldChar w:fldCharType="begin"/>
+      </w:r>
+      <w:r>
+        <w:rPr>
+          <w:rFonts w:ascii="Arial" w:hAnsi="Arial" w:cs="Arial"/>
+          <w:noProof/>
+          <w:sz w:val="20"/>
+          <w:szCs w:val="20"/>
+        </w:rPr>
+        <w:instrText xml:space="preserve"> MERGEFIELD  obj.literatures:if  \* MERGEFORMAT </w:instrText>
+      </w:r>
+      <w:r>
+        <w:rPr>
+          <w:rFonts w:ascii="Arial" w:hAnsi="Arial" w:cs="Arial"/>
+          <w:noProof/>
+          <w:sz w:val="20"/>
+          <w:szCs w:val="20"/>
+        </w:rPr>
+        <w:fldChar w:fldCharType="separate"/>
+      </w:r>
+      <w:r>
+        <w:rPr>
+          <w:rFonts w:ascii="Arial" w:hAnsi="Arial" w:cs="Arial"/>
+          <w:noProof/>
+          <w:sz w:val="20"/>
+          <w:szCs w:val="20"/>
+        </w:rPr>
+        <w:t>«obj.literatures:if»</w:t>
+      </w:r>
+      <w:r>
+        <w:rPr>
+          <w:rFonts w:ascii="Arial" w:hAnsi="Arial" w:cs="Arial"/>
+          <w:noProof/>
+          <w:sz w:val="20"/>
+          <w:szCs w:val="20"/>
+        </w:rPr>
+        <w:fldChar w:fldCharType="end"/>
+      </w:r>
+    </w:p>
+    <w:p>
+      <w:pPr>
         <w:outlineLvl w:val="0"/>
         <w:rPr>
           <w:rFonts w:ascii="Arial" w:hAnsi="Arial" w:cs="Arial"/>
@@ -8027,7 +9557,6 @@
       <w:pPr>
         <w:rPr>
           <w:rFonts w:ascii="Arial" w:hAnsi="Arial" w:cs="Arial"/>
-          <w:noProof/>
           <w:sz w:val="20"/>
           <w:szCs w:val="20"/>
         </w:rPr>
@@ -8068,6 +9597,61 @@
       <w:r>
         <w:rPr>
           <w:rFonts w:ascii="Arial" w:hAnsi="Arial" w:cs="Arial"/>
+          <w:sz w:val="20"/>
+          <w:szCs w:val="20"/>
+        </w:rPr>
+        <w:fldChar w:fldCharType="end"/>
+      </w:r>
+    </w:p>
+    <w:p>
+      <w:pPr>
+        <w:rPr>
+          <w:rFonts w:ascii="Arial" w:hAnsi="Arial" w:cs="Arial"/>
+          <w:noProof/>
+          <w:sz w:val="20"/>
+          <w:szCs w:val="20"/>
+        </w:rPr>
+      </w:pPr>
+      <w:r>
+        <w:rPr>
+          <w:rFonts w:ascii="Arial" w:hAnsi="Arial" w:cs="Arial"/>
+          <w:noProof/>
+          <w:sz w:val="20"/>
+          <w:szCs w:val="20"/>
+        </w:rPr>
+        <w:fldChar w:fldCharType="begin"/>
+      </w:r>
+      <w:r>
+        <w:rPr>
+          <w:rFonts w:ascii="Arial" w:hAnsi="Arial" w:cs="Arial"/>
+          <w:noProof/>
+          <w:sz w:val="20"/>
+          <w:szCs w:val="20"/>
+        </w:rPr>
+        <w:instrText xml:space="preserve"> MERGEFIELD  obj.literatures:endIf  \* MERGEFORMAT </w:instrText>
+      </w:r>
+      <w:r>
+        <w:rPr>
+          <w:rFonts w:ascii="Arial" w:hAnsi="Arial" w:cs="Arial"/>
+          <w:noProof/>
+          <w:sz w:val="20"/>
+          <w:szCs w:val="20"/>
+        </w:rPr>
+        <w:fldChar w:fldCharType="separate"/>
+      </w:r>
+      <w:r>
+        <w:rPr>
+          <w:rFonts w:ascii="Arial" w:hAnsi="Arial" w:cs="Arial"/>
+          <w:noProof/>
+          <w:sz w:val="20"/>
+          <w:szCs w:val="20"/>
+        </w:rPr>
+        <w:t>«obj.literatures:endIf»</w:t>
+      </w:r>
+      <w:r>
+        <w:rPr>
+          <w:rFonts w:ascii="Arial" w:hAnsi="Arial" w:cs="Arial"/>
+          <w:noProof/>
           <w:sz w:val="20"/>
           <w:szCs w:val="20"/>
         </w:rPr>
@@ -8452,7 +10036,7 @@
 </file>
 
 <file path=word/endnotes.xml><?xml version="1.0" encoding="utf-8"?>
-<w:endnotes xmlns:wpc="http://schemas.microsoft.com/office/word/2010/wordprocessingCanvas" xmlns:cx="http://schemas.microsoft.com/office/drawing/2014/chartex" xmlns:cx1="http://schemas.microsoft.com/office/drawing/2015/9/8/chartex" xmlns:cx2="http://schemas.microsoft.com/office/drawing/2015/10/21/chartex" xmlns:cx3="http://schemas.microsoft.com/office/drawing/2016/5/9/chartex" xmlns:cx4="http://schemas.microsoft.com/office/drawing/2016/5/10/chartex" xmlns:cx5="http://schemas.microsoft.com/office/drawing/2016/5/11/chartex" xmlns:cx6="http://schemas.microsoft.com/office/drawing/2016/5/12/chartex" xmlns:cx7="http://schemas.microsoft.com/office/drawing/2016/5/13/chartex" xmlns:cx8="http://schemas.microsoft.com/office/drawing/2016/5/14/chartex" xmlns:mc="http://schemas.openxmlformats.org/markup-compatibility/2006" xmlns:aink="http://schemas.microsoft.com/office/drawing/2016/ink" xmlns:am3d="http://schemas.microsoft.com/office/drawing/2017/model3d" xmlns:o="urn:schemas-microsoft-com:office:office" xmlns:r="http://schemas.openxmlformats.org/officeDocument/2006/relationships" xmlns:m="http://schemas.openxmlformats.org/officeDocument/2006/math" xmlns:v="urn:schemas-microsoft-com:vml" xmlns:wp14="http://schemas.microsoft.com/office/word/2010/wordprocessingDrawing" xmlns:wp="http://schemas.openxmlformats.org/drawingml/2006/wordprocessingDrawing" xmlns:w10="urn:schemas-microsoft-com:office:word" xmlns:w="http://schemas.openxmlformats.org/wordprocessingml/2006/main" xmlns:w14="http://schemas.microsoft.com/office/word/2010/wordml" xmlns:w15="http://schemas.microsoft.com/office/word/2012/wordml" xmlns:w16cex="http://schemas.microsoft.com/office/word/2018/wordml/cex" xmlns:w16cid="http://schemas.microsoft.com/office/word/2016/wordml/cid" xmlns:w16="http://schemas.microsoft.com/office/word/2018/wordml" xmlns:w16sdtdh="http://schemas.microsoft.com/office/word/2020/wordml/sdtdatahash" xmlns:w16se="http://schemas.microsoft.com/office/word/2015/wordml/symex" xmlns:wpg="http://schemas.microsoft.com/office/word/2010/wordprocessingGroup" xmlns:wpi="http://schemas.microsoft.com/office/word/2010/wordprocessingInk" xmlns:wne="http://schemas.microsoft.com/office/word/2006/wordml" xmlns:wps="http://schemas.microsoft.com/office/word/2010/wordprocessingShape" mc:Ignorable="w14 w15 w16se w16cid w16 w16cex w16sdtdh wp14">
+<w:endnotes xmlns:wpc="http://schemas.microsoft.com/office/word/2010/wordprocessingCanvas" xmlns:cx="http://schemas.microsoft.com/office/drawing/2014/chartex" xmlns:cx1="http://schemas.microsoft.com/office/drawing/2015/9/8/chartex" xmlns:cx2="http://schemas.microsoft.com/office/drawing/2015/10/21/chartex" xmlns:cx3="http://schemas.microsoft.com/office/drawing/2016/5/9/chartex" xmlns:cx4="http://schemas.microsoft.com/office/drawing/2016/5/10/chartex" xmlns:cx5="http://schemas.microsoft.com/office/drawing/2016/5/11/chartex" xmlns:cx6="http://schemas.microsoft.com/office/drawing/2016/5/12/chartex" xmlns:cx7="http://schemas.microsoft.com/office/drawing/2016/5/13/chartex" xmlns:cx8="http://schemas.microsoft.com/office/drawing/2016/5/14/chartex" xmlns:mc="http://schemas.openxmlformats.org/markup-compatibility/2006" xmlns:aink="http://schemas.microsoft.com/office/drawing/2016/ink" xmlns:am3d="http://schemas.microsoft.com/office/drawing/2017/model3d" xmlns:o="urn:schemas-microsoft-com:office:office" xmlns:oel="http://schemas.microsoft.com/office/2019/extlst" xmlns:r="http://schemas.openxmlformats.org/officeDocument/2006/relationships" xmlns:m="http://schemas.openxmlformats.org/officeDocument/2006/math" xmlns:v="urn:schemas-microsoft-com:vml" xmlns:wp14="http://schemas.microsoft.com/office/word/2010/wordprocessingDrawing" xmlns:wp="http://schemas.openxmlformats.org/drawingml/2006/wordprocessingDrawing" xmlns:w10="urn:schemas-microsoft-com:office:word" xmlns:w="http://schemas.openxmlformats.org/wordprocessingml/2006/main" xmlns:w14="http://schemas.microsoft.com/office/word/2010/wordml" xmlns:w15="http://schemas.microsoft.com/office/word/2012/wordml" xmlns:w16cex="http://schemas.microsoft.com/office/word/2018/wordml/cex" xmlns:w16cid="http://schemas.microsoft.com/office/word/2016/wordml/cid" xmlns:w16="http://schemas.microsoft.com/office/word/2018/wordml" xmlns:w16sdtdh="http://schemas.microsoft.com/office/word/2020/wordml/sdtdatahash" xmlns:w16se="http://schemas.microsoft.com/office/word/2015/wordml/symex" xmlns:wpg="http://schemas.microsoft.com/office/word/2010/wordprocessingGroup" xmlns:wpi="http://schemas.microsoft.com/office/word/2010/wordprocessingInk" xmlns:wne="http://schemas.microsoft.com/office/word/2006/wordml" xmlns:wps="http://schemas.microsoft.com/office/word/2010/wordprocessingShape" mc:Ignorable="w14 w15 w16se w16cid w16 w16cex w16sdtdh wp14">
   <w:endnote w:type="separator" w:id="-1">
     <w:p>
       <w:r>
@@ -8471,7 +10055,7 @@
 </file>
 
 <file path=word/footer1.xml><?xml version="1.0" encoding="utf-8"?>
-<w:ftr xmlns:wpc="http://schemas.microsoft.com/office/word/2010/wordprocessingCanvas" xmlns:cx="http://schemas.microsoft.com/office/drawing/2014/chartex" xmlns:cx1="http://schemas.microsoft.com/office/drawing/2015/9/8/chartex" xmlns:cx2="http://schemas.microsoft.com/office/drawing/2015/10/21/chartex" xmlns:cx3="http://schemas.microsoft.com/office/drawing/2016/5/9/chartex" xmlns:cx4="http://schemas.microsoft.com/office/drawing/2016/5/10/chartex" xmlns:cx5="http://schemas.microsoft.com/office/drawing/2016/5/11/chartex" xmlns:cx6="http://schemas.microsoft.com/office/drawing/2016/5/12/chartex" xmlns:cx7="http://schemas.microsoft.com/office/drawing/2016/5/13/chartex" xmlns:cx8="http://schemas.microsoft.com/office/drawing/2016/5/14/chartex" xmlns:mc="http://schemas.openxmlformats.org/markup-compatibility/2006" xmlns:aink="http://schemas.microsoft.com/office/drawing/2016/ink" xmlns:am3d="http://schemas.microsoft.com/office/drawing/2017/model3d" xmlns:o="urn:schemas-microsoft-com:office:office" xmlns:r="http://schemas.openxmlformats.org/officeDocument/2006/relationships" xmlns:m="http://schemas.openxmlformats.org/officeDocument/2006/math" xmlns:v="urn:schemas-microsoft-com:vml" xmlns:wp14="http://schemas.microsoft.com/office/word/2010/wordprocessingDrawing" xmlns:wp="http://schemas.openxmlformats.org/drawingml/2006/wordprocessingDrawing" xmlns:w10="urn:schemas-microsoft-com:office:word" xmlns:w="http://schemas.openxmlformats.org/wordprocessingml/2006/main" xmlns:w14="http://schemas.microsoft.com/office/word/2010/wordml" xmlns:w15="http://schemas.microsoft.com/office/word/2012/wordml" xmlns:w16cex="http://schemas.microsoft.com/office/word/2018/wordml/cex" xmlns:w16cid="http://schemas.microsoft.com/office/word/2016/wordml/cid" xmlns:w16="http://schemas.microsoft.com/office/word/2018/wordml" xmlns:w16sdtdh="http://schemas.microsoft.com/office/word/2020/wordml/sdtdatahash" xmlns:w16se="http://schemas.microsoft.com/office/word/2015/wordml/symex" xmlns:wpg="http://schemas.microsoft.com/office/word/2010/wordprocessingGroup" xmlns:wpi="http://schemas.microsoft.com/office/word/2010/wordprocessingInk" xmlns:wne="http://schemas.microsoft.com/office/word/2006/wordml" xmlns:wps="http://schemas.microsoft.com/office/word/2010/wordprocessingShape" mc:Ignorable="w14 w15 w16se w16cid w16 w16cex w16sdtdh wp14">
+<w:ftr xmlns:wpc="http://schemas.microsoft.com/office/word/2010/wordprocessingCanvas" xmlns:cx="http://schemas.microsoft.com/office/drawing/2014/chartex" xmlns:cx1="http://schemas.microsoft.com/office/drawing/2015/9/8/chartex" xmlns:cx2="http://schemas.microsoft.com/office/drawing/2015/10/21/chartex" xmlns:cx3="http://schemas.microsoft.com/office/drawing/2016/5/9/chartex" xmlns:cx4="http://schemas.microsoft.com/office/drawing/2016/5/10/chartex" xmlns:cx5="http://schemas.microsoft.com/office/drawing/2016/5/11/chartex" xmlns:cx6="http://schemas.microsoft.com/office/drawing/2016/5/12/chartex" xmlns:cx7="http://schemas.microsoft.com/office/drawing/2016/5/13/chartex" xmlns:cx8="http://schemas.microsoft.com/office/drawing/2016/5/14/chartex" xmlns:mc="http://schemas.openxmlformats.org/markup-compatibility/2006" xmlns:aink="http://schemas.microsoft.com/office/drawing/2016/ink" xmlns:am3d="http://schemas.microsoft.com/office/drawing/2017/model3d" xmlns:o="urn:schemas-microsoft-com:office:office" xmlns:oel="http://schemas.microsoft.com/office/2019/extlst" xmlns:r="http://schemas.openxmlformats.org/officeDocument/2006/relationships" xmlns:m="http://schemas.openxmlformats.org/officeDocument/2006/math" xmlns:v="urn:schemas-microsoft-com:vml" xmlns:wp14="http://schemas.microsoft.com/office/word/2010/wordprocessingDrawing" xmlns:wp="http://schemas.openxmlformats.org/drawingml/2006/wordprocessingDrawing" xmlns:w10="urn:schemas-microsoft-com:office:word" xmlns:w="http://schemas.openxmlformats.org/wordprocessingml/2006/main" xmlns:w14="http://schemas.microsoft.com/office/word/2010/wordml" xmlns:w15="http://schemas.microsoft.com/office/word/2012/wordml" xmlns:w16cex="http://schemas.microsoft.com/office/word/2018/wordml/cex" xmlns:w16cid="http://schemas.microsoft.com/office/word/2016/wordml/cid" xmlns:w16="http://schemas.microsoft.com/office/word/2018/wordml" xmlns:w16sdtdh="http://schemas.microsoft.com/office/word/2020/wordml/sdtdatahash" xmlns:w16se="http://schemas.microsoft.com/office/word/2015/wordml/symex" xmlns:wpg="http://schemas.microsoft.com/office/word/2010/wordprocessingGroup" xmlns:wpi="http://schemas.microsoft.com/office/word/2010/wordprocessingInk" xmlns:wne="http://schemas.microsoft.com/office/word/2006/wordml" xmlns:wps="http://schemas.microsoft.com/office/word/2010/wordprocessingShape" mc:Ignorable="w14 w15 w16se w16cid w16 w16cex w16sdtdh wp14">
   <w:p>
     <w:pPr>
       <w:pStyle w:val="Footer"/>
@@ -8509,7 +10093,7 @@
 </file>
 
 <file path=word/footer2.xml><?xml version="1.0" encoding="utf-8"?>
-<w:ftr xmlns:wpc="http://schemas.microsoft.com/office/word/2010/wordprocessingCanvas" xmlns:cx="http://schemas.microsoft.com/office/drawing/2014/chartex" xmlns:cx1="http://schemas.microsoft.com/office/drawing/2015/9/8/chartex" xmlns:cx2="http://schemas.microsoft.com/office/drawing/2015/10/21/chartex" xmlns:cx3="http://schemas.microsoft.com/office/drawing/2016/5/9/chartex" xmlns:cx4="http://schemas.microsoft.com/office/drawing/2016/5/10/chartex" xmlns:cx5="http://schemas.microsoft.com/office/drawing/2016/5/11/chartex" xmlns:cx6="http://schemas.microsoft.com/office/drawing/2016/5/12/chartex" xmlns:cx7="http://schemas.microsoft.com/office/drawing/2016/5/13/chartex" xmlns:cx8="http://schemas.microsoft.com/office/drawing/2016/5/14/chartex" xmlns:mc="http://schemas.openxmlformats.org/markup-compatibility/2006" xmlns:aink="http://schemas.microsoft.com/office/drawing/2016/ink" xmlns:am3d="http://schemas.microsoft.com/office/drawing/2017/model3d" xmlns:o="urn:schemas-microsoft-com:office:office" xmlns:r="http://schemas.openxmlformats.org/officeDocument/2006/relationships" xmlns:m="http://schemas.openxmlformats.org/officeDocument/2006/math" xmlns:v="urn:schemas-microsoft-com:vml" xmlns:wp14="http://schemas.microsoft.com/office/word/2010/wordprocessingDrawing" xmlns:wp="http://schemas.openxmlformats.org/drawingml/2006/wordprocessingDrawing" xmlns:w10="urn:schemas-microsoft-com:office:word" xmlns:w="http://schemas.openxmlformats.org/wordprocessingml/2006/main" xmlns:w14="http://schemas.microsoft.com/office/word/2010/wordml" xmlns:w15="http://schemas.microsoft.com/office/word/2012/wordml" xmlns:w16cex="http://schemas.microsoft.com/office/word/2018/wordml/cex" xmlns:w16cid="http://schemas.microsoft.com/office/word/2016/wordml/cid" xmlns:w16="http://schemas.microsoft.com/office/word/2018/wordml" xmlns:w16sdtdh="http://schemas.microsoft.com/office/word/2020/wordml/sdtdatahash" xmlns:w16se="http://schemas.microsoft.com/office/word/2015/wordml/symex" xmlns:wpg="http://schemas.microsoft.com/office/word/2010/wordprocessingGroup" xmlns:wpi="http://schemas.microsoft.com/office/word/2010/wordprocessingInk" xmlns:wne="http://schemas.microsoft.com/office/word/2006/wordml" xmlns:wps="http://schemas.microsoft.com/office/word/2010/wordprocessingShape" mc:Ignorable="w14 w15 w16se w16cid w16 w16cex w16sdtdh wp14">
+<w:ftr xmlns:wpc="http://schemas.microsoft.com/office/word/2010/wordprocessingCanvas" xmlns:cx="http://schemas.microsoft.com/office/drawing/2014/chartex" xmlns:cx1="http://schemas.microsoft.com/office/drawing/2015/9/8/chartex" xmlns:cx2="http://schemas.microsoft.com/office/drawing/2015/10/21/chartex" xmlns:cx3="http://schemas.microsoft.com/office/drawing/2016/5/9/chartex" xmlns:cx4="http://schemas.microsoft.com/office/drawing/2016/5/10/chartex" xmlns:cx5="http://schemas.microsoft.com/office/drawing/2016/5/11/chartex" xmlns:cx6="http://schemas.microsoft.com/office/drawing/2016/5/12/chartex" xmlns:cx7="http://schemas.microsoft.com/office/drawing/2016/5/13/chartex" xmlns:cx8="http://schemas.microsoft.com/office/drawing/2016/5/14/chartex" xmlns:mc="http://schemas.openxmlformats.org/markup-compatibility/2006" xmlns:aink="http://schemas.microsoft.com/office/drawing/2016/ink" xmlns:am3d="http://schemas.microsoft.com/office/drawing/2017/model3d" xmlns:o="urn:schemas-microsoft-com:office:office" xmlns:oel="http://schemas.microsoft.com/office/2019/extlst" xmlns:r="http://schemas.openxmlformats.org/officeDocument/2006/relationships" xmlns:m="http://schemas.openxmlformats.org/officeDocument/2006/math" xmlns:v="urn:schemas-microsoft-com:vml" xmlns:wp14="http://schemas.microsoft.com/office/word/2010/wordprocessingDrawing" xmlns:wp="http://schemas.openxmlformats.org/drawingml/2006/wordprocessingDrawing" xmlns:w10="urn:schemas-microsoft-com:office:word" xmlns:w="http://schemas.openxmlformats.org/wordprocessingml/2006/main" xmlns:w14="http://schemas.microsoft.com/office/word/2010/wordml" xmlns:w15="http://schemas.microsoft.com/office/word/2012/wordml" xmlns:w16cex="http://schemas.microsoft.com/office/word/2018/wordml/cex" xmlns:w16cid="http://schemas.microsoft.com/office/word/2016/wordml/cid" xmlns:w16="http://schemas.microsoft.com/office/word/2018/wordml" xmlns:w16sdtdh="http://schemas.microsoft.com/office/word/2020/wordml/sdtdatahash" xmlns:w16se="http://schemas.microsoft.com/office/word/2015/wordml/symex" xmlns:wpg="http://schemas.microsoft.com/office/word/2010/wordprocessingGroup" xmlns:wpi="http://schemas.microsoft.com/office/word/2010/wordprocessingInk" xmlns:wne="http://schemas.microsoft.com/office/word/2006/wordml" xmlns:wps="http://schemas.microsoft.com/office/word/2010/wordprocessingShape" mc:Ignorable="w14 w15 w16se w16cid w16 w16cex w16sdtdh wp14">
   <w:p>
     <w:pPr>
       <w:rPr>
@@ -8595,33 +10179,20 @@
     <w:r>
       <w:t xml:space="preserve"> of </w:t>
     </w:r>
-    <w:r>
-      <w:fldChar w:fldCharType="begin"/>
-    </w:r>
-    <w:r>
-      <w:instrText xml:space="preserve"> NUMPAGES  \* MERGEFORMAT </w:instrText>
-    </w:r>
-    <w:r>
-      <w:fldChar w:fldCharType="separate"/>
-    </w:r>
-    <w:r>
-      <w:rPr>
-        <w:noProof/>
-      </w:rPr>
-      <w:t>4</w:t>
-    </w:r>
-    <w:r>
-      <w:rPr>
-        <w:noProof/>
-      </w:rPr>
-      <w:fldChar w:fldCharType="end"/>
-    </w:r>
+    <w:fldSimple w:instr=" NUMPAGES  \* MERGEFORMAT ">
+      <w:r>
+        <w:rPr>
+          <w:noProof/>
+        </w:rPr>
+        <w:t>4</w:t>
+      </w:r>
+    </w:fldSimple>
   </w:p>
 </w:ftr>
 </file>
 
 <file path=word/footnotes.xml><?xml version="1.0" encoding="utf-8"?>
-<w:footnotes xmlns:wpc="http://schemas.microsoft.com/office/word/2010/wordprocessingCanvas" xmlns:cx="http://schemas.microsoft.com/office/drawing/2014/chartex" xmlns:cx1="http://schemas.microsoft.com/office/drawing/2015/9/8/chartex" xmlns:cx2="http://schemas.microsoft.com/office/drawing/2015/10/21/chartex" xmlns:cx3="http://schemas.microsoft.com/office/drawing/2016/5/9/chartex" xmlns:cx4="http://schemas.microsoft.com/office/drawing/2016/5/10/chartex" xmlns:cx5="http://schemas.microsoft.com/office/drawing/2016/5/11/chartex" xmlns:cx6="http://schemas.microsoft.com/office/drawing/2016/5/12/chartex" xmlns:cx7="http://schemas.microsoft.com/office/drawing/2016/5/13/chartex" xmlns:cx8="http://schemas.microsoft.com/office/drawing/2016/5/14/chartex" xmlns:mc="http://schemas.openxmlformats.org/markup-compatibility/2006" xmlns:aink="http://schemas.microsoft.com/office/drawing/2016/ink" xmlns:am3d="http://schemas.microsoft.com/office/drawing/2017/model3d" xmlns:o="urn:schemas-microsoft-com:office:office" xmlns:r="http://schemas.openxmlformats.org/officeDocument/2006/relationships" xmlns:m="http://schemas.openxmlformats.org/officeDocument/2006/math" xmlns:v="urn:schemas-microsoft-com:vml" xmlns:wp14="http://schemas.microsoft.com/office/word/2010/wordprocessingDrawing" xmlns:wp="http://schemas.openxmlformats.org/drawingml/2006/wordprocessingDrawing" xmlns:w10="urn:schemas-microsoft-com:office:word" xmlns:w="http://schemas.openxmlformats.org/wordprocessingml/2006/main" xmlns:w14="http://schemas.microsoft.com/office/word/2010/wordml" xmlns:w15="http://schemas.microsoft.com/office/word/2012/wordml" xmlns:w16cex="http://schemas.microsoft.com/office/word/2018/wordml/cex" xmlns:w16cid="http://schemas.microsoft.com/office/word/2016/wordml/cid" xmlns:w16="http://schemas.microsoft.com/office/word/2018/wordml" xmlns:w16sdtdh="http://schemas.microsoft.com/office/word/2020/wordml/sdtdatahash" xmlns:w16se="http://schemas.microsoft.com/office/word/2015/wordml/symex" xmlns:wpg="http://schemas.microsoft.com/office/word/2010/wordprocessingGroup" xmlns:wpi="http://schemas.microsoft.com/office/word/2010/wordprocessingInk" xmlns:wne="http://schemas.microsoft.com/office/word/2006/wordml" xmlns:wps="http://schemas.microsoft.com/office/word/2010/wordprocessingShape" mc:Ignorable="w14 w15 w16se w16cid w16 w16cex w16sdtdh wp14">
+<w:footnotes xmlns:wpc="http://schemas.microsoft.com/office/word/2010/wordprocessingCanvas" xmlns:cx="http://schemas.microsoft.com/office/drawing/2014/chartex" xmlns:cx1="http://schemas.microsoft.com/office/drawing/2015/9/8/chartex" xmlns:cx2="http://schemas.microsoft.com/office/drawing/2015/10/21/chartex" xmlns:cx3="http://schemas.microsoft.com/office/drawing/2016/5/9/chartex" xmlns:cx4="http://schemas.microsoft.com/office/drawing/2016/5/10/chartex" xmlns:cx5="http://schemas.microsoft.com/office/drawing/2016/5/11/chartex" xmlns:cx6="http://schemas.microsoft.com/office/drawing/2016/5/12/chartex" xmlns:cx7="http://schemas.microsoft.com/office/drawing/2016/5/13/chartex" xmlns:cx8="http://schemas.microsoft.com/office/drawing/2016/5/14/chartex" xmlns:mc="http://schemas.openxmlformats.org/markup-compatibility/2006" xmlns:aink="http://schemas.microsoft.com/office/drawing/2016/ink" xmlns:am3d="http://schemas.microsoft.com/office/drawing/2017/model3d" xmlns:o="urn:schemas-microsoft-com:office:office" xmlns:oel="http://schemas.microsoft.com/office/2019/extlst" xmlns:r="http://schemas.openxmlformats.org/officeDocument/2006/relationships" xmlns:m="http://schemas.openxmlformats.org/officeDocument/2006/math" xmlns:v="urn:schemas-microsoft-com:vml" xmlns:wp14="http://schemas.microsoft.com/office/word/2010/wordprocessingDrawing" xmlns:wp="http://schemas.openxmlformats.org/drawingml/2006/wordprocessingDrawing" xmlns:w10="urn:schemas-microsoft-com:office:word" xmlns:w="http://schemas.openxmlformats.org/wordprocessingml/2006/main" xmlns:w14="http://schemas.microsoft.com/office/word/2010/wordml" xmlns:w15="http://schemas.microsoft.com/office/word/2012/wordml" xmlns:w16cex="http://schemas.microsoft.com/office/word/2018/wordml/cex" xmlns:w16cid="http://schemas.microsoft.com/office/word/2016/wordml/cid" xmlns:w16="http://schemas.microsoft.com/office/word/2018/wordml" xmlns:w16sdtdh="http://schemas.microsoft.com/office/word/2020/wordml/sdtdatahash" xmlns:w16se="http://schemas.microsoft.com/office/word/2015/wordml/symex" xmlns:wpg="http://schemas.microsoft.com/office/word/2010/wordprocessingGroup" xmlns:wpi="http://schemas.microsoft.com/office/word/2010/wordprocessingInk" xmlns:wne="http://schemas.microsoft.com/office/word/2006/wordml" xmlns:wps="http://schemas.microsoft.com/office/word/2010/wordprocessingShape" mc:Ignorable="w14 w15 w16se w16cid w16 w16cex w16sdtdh wp14">
   <w:footnote w:type="separator" w:id="-1">
     <w:p>
       <w:r>
@@ -8640,7 +10211,7 @@
 </file>
 
 <file path=word/header1.xml><?xml version="1.0" encoding="utf-8"?>
-<w:hdr xmlns:wpc="http://schemas.microsoft.com/office/word/2010/wordprocessingCanvas" xmlns:cx="http://schemas.microsoft.com/office/drawing/2014/chartex" xmlns:cx1="http://schemas.microsoft.com/office/drawing/2015/9/8/chartex" xmlns:cx2="http://schemas.microsoft.com/office/drawing/2015/10/21/chartex" xmlns:cx3="http://schemas.microsoft.com/office/drawing/2016/5/9/chartex" xmlns:cx4="http://schemas.microsoft.com/office/drawing/2016/5/10/chartex" xmlns:cx5="http://schemas.microsoft.com/office/drawing/2016/5/11/chartex" xmlns:cx6="http://schemas.microsoft.com/office/drawing/2016/5/12/chartex" xmlns:cx7="http://schemas.microsoft.com/office/drawing/2016/5/13/chartex" xmlns:cx8="http://schemas.microsoft.com/office/drawing/2016/5/14/chartex" xmlns:mc="http://schemas.openxmlformats.org/markup-compatibility/2006" xmlns:aink="http://schemas.microsoft.com/office/drawing/2016/ink" xmlns:am3d="http://schemas.microsoft.com/office/drawing/2017/model3d" xmlns:o="urn:schemas-microsoft-com:office:office" xmlns:r="http://schemas.openxmlformats.org/officeDocument/2006/relationships" xmlns:m="http://schemas.openxmlformats.org/officeDocument/2006/math" xmlns:v="urn:schemas-microsoft-com:vml" xmlns:wp14="http://schemas.microsoft.com/office/word/2010/wordprocessingDrawing" xmlns:wp="http://schemas.openxmlformats.org/drawingml/2006/wordprocessingDrawing" xmlns:w10="urn:schemas-microsoft-com:office:word" xmlns:w="http://schemas.openxmlformats.org/wordprocessingml/2006/main" xmlns:w14="http://schemas.microsoft.com/office/word/2010/wordml" xmlns:w15="http://schemas.microsoft.com/office/word/2012/wordml" xmlns:w16cex="http://schemas.microsoft.com/office/word/2018/wordml/cex" xmlns:w16cid="http://schemas.microsoft.com/office/word/2016/wordml/cid" xmlns:w16="http://schemas.microsoft.com/office/word/2018/wordml" xmlns:w16sdtdh="http://schemas.microsoft.com/office/word/2020/wordml/sdtdatahash" xmlns:w16se="http://schemas.microsoft.com/office/word/2015/wordml/symex" xmlns:wpg="http://schemas.microsoft.com/office/word/2010/wordprocessingGroup" xmlns:wpi="http://schemas.microsoft.com/office/word/2010/wordprocessingInk" xmlns:wne="http://schemas.microsoft.com/office/word/2006/wordml" xmlns:wps="http://schemas.microsoft.com/office/word/2010/wordprocessingShape" mc:Ignorable="w14 w15 w16se w16cid w16 w16cex w16sdtdh wp14">
+<w:hdr xmlns:wpc="http://schemas.microsoft.com/office/word/2010/wordprocessingCanvas" xmlns:cx="http://schemas.microsoft.com/office/drawing/2014/chartex" xmlns:cx1="http://schemas.microsoft.com/office/drawing/2015/9/8/chartex" xmlns:cx2="http://schemas.microsoft.com/office/drawing/2015/10/21/chartex" xmlns:cx3="http://schemas.microsoft.com/office/drawing/2016/5/9/chartex" xmlns:cx4="http://schemas.microsoft.com/office/drawing/2016/5/10/chartex" xmlns:cx5="http://schemas.microsoft.com/office/drawing/2016/5/11/chartex" xmlns:cx6="http://schemas.microsoft.com/office/drawing/2016/5/12/chartex" xmlns:cx7="http://schemas.microsoft.com/office/drawing/2016/5/13/chartex" xmlns:cx8="http://schemas.microsoft.com/office/drawing/2016/5/14/chartex" xmlns:mc="http://schemas.openxmlformats.org/markup-compatibility/2006" xmlns:aink="http://schemas.microsoft.com/office/drawing/2016/ink" xmlns:am3d="http://schemas.microsoft.com/office/drawing/2017/model3d" xmlns:o="urn:schemas-microsoft-com:office:office" xmlns:oel="http://schemas.microsoft.com/office/2019/extlst" xmlns:r="http://schemas.openxmlformats.org/officeDocument/2006/relationships" xmlns:m="http://schemas.openxmlformats.org/officeDocument/2006/math" xmlns:v="urn:schemas-microsoft-com:vml" xmlns:wp14="http://schemas.microsoft.com/office/word/2010/wordprocessingDrawing" xmlns:wp="http://schemas.openxmlformats.org/drawingml/2006/wordprocessingDrawing" xmlns:w10="urn:schemas-microsoft-com:office:word" xmlns:w="http://schemas.openxmlformats.org/wordprocessingml/2006/main" xmlns:w14="http://schemas.microsoft.com/office/word/2010/wordml" xmlns:w15="http://schemas.microsoft.com/office/word/2012/wordml" xmlns:w16cex="http://schemas.microsoft.com/office/word/2018/wordml/cex" xmlns:w16cid="http://schemas.microsoft.com/office/word/2016/wordml/cid" xmlns:w16="http://schemas.microsoft.com/office/word/2018/wordml" xmlns:w16sdtdh="http://schemas.microsoft.com/office/word/2020/wordml/sdtdatahash" xmlns:w16se="http://schemas.microsoft.com/office/word/2015/wordml/symex" xmlns:wpg="http://schemas.microsoft.com/office/word/2010/wordprocessingGroup" xmlns:wpi="http://schemas.microsoft.com/office/word/2010/wordprocessingInk" xmlns:wne="http://schemas.microsoft.com/office/word/2006/wordml" xmlns:wps="http://schemas.microsoft.com/office/word/2010/wordprocessingShape" mc:Ignorable="w14 w15 w16se w16cid w16 w16cex w16sdtdh wp14">
   <w:p>
     <w:pPr>
       <w:jc w:val="right"/>
@@ -8648,30 +10219,14 @@
     <w:r>
       <w:t xml:space="preserve">Date: </w:t>
     </w:r>
-    <w:r>
-      <w:fldChar w:fldCharType="begin"/>
-    </w:r>
-    <w:r>
-      <w:instrText xml:space="preserve"> MERGEFIELD =date \* MERGEFOR</w:instrText>
-    </w:r>
-    <w:r>
-      <w:instrText xml:space="preserve">MAT </w:instrText>
-    </w:r>
-    <w:r>
-      <w:fldChar w:fldCharType="separate"/>
-    </w:r>
-    <w:r>
-      <w:rPr>
-        <w:noProof/>
-      </w:rPr>
-      <w:t>«=date»</w:t>
-    </w:r>
-    <w:r>
-      <w:rPr>
-        <w:noProof/>
-      </w:rPr>
-      <w:fldChar w:fldCharType="end"/>
-    </w:r>
+    <w:fldSimple w:instr=" MERGEFIELD =date \* MERGEFORMAT ">
+      <w:r>
+        <w:rPr>
+          <w:noProof/>
+        </w:rPr>
+        <w:t>«=date»</w:t>
+      </w:r>
+    </w:fldSimple>
   </w:p>
   <w:p>
     <w:pPr>
@@ -8682,7 +10237,7 @@
 </file>
 
 <file path=word/numbering.xml><?xml version="1.0" encoding="utf-8"?>
-<w:numbering xmlns:wpc="http://schemas.microsoft.com/office/word/2010/wordprocessingCanvas" xmlns:cx="http://schemas.microsoft.com/office/drawing/2014/chartex" xmlns:cx1="http://schemas.microsoft.com/office/drawing/2015/9/8/chartex" xmlns:cx2="http://schemas.microsoft.com/office/drawing/2015/10/21/chartex" xmlns:cx3="http://schemas.microsoft.com/office/drawing/2016/5/9/chartex" xmlns:cx4="http://schemas.microsoft.com/office/drawing/2016/5/10/chartex" xmlns:cx5="http://schemas.microsoft.com/office/drawing/2016/5/11/chartex" xmlns:cx6="http://schemas.microsoft.com/office/drawing/2016/5/12/chartex" xmlns:cx7="http://schemas.microsoft.com/office/drawing/2016/5/13/chartex" xmlns:cx8="http://schemas.microsoft.com/office/drawing/2016/5/14/chartex" xmlns:mc="http://schemas.openxmlformats.org/markup-compatibility/2006" xmlns:aink="http://schemas.microsoft.com/office/drawing/2016/ink" xmlns:am3d="http://schemas.microsoft.com/office/drawing/2017/model3d" xmlns:o="urn:schemas-microsoft-com:office:office" xmlns:r="http://schemas.openxmlformats.org/officeDocument/2006/relationships" xmlns:m="http://schemas.openxmlformats.org/officeDocument/2006/math" xmlns:v="urn:schemas-microsoft-com:vml" xmlns:wp14="http://schemas.microsoft.com/office/word/2010/wordprocessingDrawing" xmlns:wp="http://schemas.openxmlformats.org/drawingml/2006/wordprocessingDrawing" xmlns:w10="urn:schemas-microsoft-com:office:word" xmlns:w="http://schemas.openxmlformats.org/wordprocessingml/2006/main" xmlns:w14="http://schemas.microsoft.com/office/word/2010/wordml" xmlns:w15="http://schemas.microsoft.com/office/word/2012/wordml" xmlns:w16cex="http://schemas.microsoft.com/office/word/2018/wordml/cex" xmlns:w16cid="http://schemas.microsoft.com/office/word/2016/wordml/cid" xmlns:w16="http://schemas.microsoft.com/office/word/2018/wordml" xmlns:w16sdtdh="http://schemas.microsoft.com/office/word/2020/wordml/sdtdatahash" xmlns:w16se="http://schemas.microsoft.com/office/word/2015/wordml/symex" xmlns:wpg="http://schemas.microsoft.com/office/word/2010/wordprocessingGroup" xmlns:wpi="http://schemas.microsoft.com/office/word/2010/wordprocessingInk" xmlns:wne="http://schemas.microsoft.com/office/word/2006/wordml" xmlns:wps="http://schemas.microsoft.com/office/word/2010/wordprocessingShape" mc:Ignorable="w14 w15 w16se w16cid w16 w16cex w16sdtdh wp14">
+<w:numbering xmlns:wpc="http://schemas.microsoft.com/office/word/2010/wordprocessingCanvas" xmlns:cx="http://schemas.microsoft.com/office/drawing/2014/chartex" xmlns:cx1="http://schemas.microsoft.com/office/drawing/2015/9/8/chartex" xmlns:cx2="http://schemas.microsoft.com/office/drawing/2015/10/21/chartex" xmlns:cx3="http://schemas.microsoft.com/office/drawing/2016/5/9/chartex" xmlns:cx4="http://schemas.microsoft.com/office/drawing/2016/5/10/chartex" xmlns:cx5="http://schemas.microsoft.com/office/drawing/2016/5/11/chartex" xmlns:cx6="http://schemas.microsoft.com/office/drawing/2016/5/12/chartex" xmlns:cx7="http://schemas.microsoft.com/office/drawing/2016/5/13/chartex" xmlns:cx8="http://schemas.microsoft.com/office/drawing/2016/5/14/chartex" xmlns:mc="http://schemas.openxmlformats.org/markup-compatibility/2006" xmlns:aink="http://schemas.microsoft.com/office/drawing/2016/ink" xmlns:am3d="http://schemas.microsoft.com/office/drawing/2017/model3d" xmlns:o="urn:schemas-microsoft-com:office:office" xmlns:oel="http://schemas.microsoft.com/office/2019/extlst" xmlns:r="http://schemas.openxmlformats.org/officeDocument/2006/relationships" xmlns:m="http://schemas.openxmlformats.org/officeDocument/2006/math" xmlns:v="urn:schemas-microsoft-com:vml" xmlns:wp14="http://schemas.microsoft.com/office/word/2010/wordprocessingDrawing" xmlns:wp="http://schemas.openxmlformats.org/drawingml/2006/wordprocessingDrawing" xmlns:w10="urn:schemas-microsoft-com:office:word" xmlns:w="http://schemas.openxmlformats.org/wordprocessingml/2006/main" xmlns:w14="http://schemas.microsoft.com/office/word/2010/wordml" xmlns:w15="http://schemas.microsoft.com/office/word/2012/wordml" xmlns:w16cex="http://schemas.microsoft.com/office/word/2018/wordml/cex" xmlns:w16cid="http://schemas.microsoft.com/office/word/2016/wordml/cid" xmlns:w16="http://schemas.microsoft.com/office/word/2018/wordml" xmlns:w16sdtdh="http://schemas.microsoft.com/office/word/2020/wordml/sdtdatahash" xmlns:w16se="http://schemas.microsoft.com/office/word/2015/wordml/symex" xmlns:wpg="http://schemas.microsoft.com/office/word/2010/wordprocessingGroup" xmlns:wpi="http://schemas.microsoft.com/office/word/2010/wordprocessingInk" xmlns:wne="http://schemas.microsoft.com/office/word/2006/wordml" xmlns:wps="http://schemas.microsoft.com/office/word/2010/wordprocessingShape" mc:Ignorable="w14 w15 w16se w16cid w16 w16cex w16sdtdh wp14">
   <w:abstractNum w:abstractNumId="0" w15:restartNumberingAfterBreak="0">
     <w:nsid w:val="1B1649E7"/>
     <w:multiLevelType w:val="hybridMultilevel"/>
@@ -8882,10 +10437,10 @@
       </w:rPr>
     </w:lvl>
   </w:abstractNum>
-  <w:num w:numId="1">
+  <w:num w:numId="1" w16cid:durableId="1666274605">
     <w:abstractNumId w:val="1"/>
   </w:num>
-  <w:num w:numId="2">
+  <w:num w:numId="2" w16cid:durableId="1818718276">
     <w:abstractNumId w:val="0"/>
   </w:num>
 </w:numbering>
@@ -9436,6 +10991,12 @@
       <w:szCs w:val="16"/>
     </w:rPr>
   </w:style>
+  <w:style w:type="paragraph" w:styleId="NoSpacing">
+    <w:name w:val="No Spacing"/>
+    <w:uiPriority w:val="1"/>
+    <w:qFormat/>
+    <w:rsid w:val="005D3818"/>
+  </w:style>
 </w:styles>
 </file>
 
@@ -9705,7 +11266,7 @@
 </file>
 
 <file path=customXml/itemProps1.xml><?xml version="1.0" encoding="utf-8"?>
-<ds:datastoreItem xmlns:ds="http://schemas.openxmlformats.org/officeDocument/2006/customXml" ds:itemID="{4E2E9D6B-7186-2743-B106-E445E93DBD65}">
+<ds:datastoreItem xmlns:ds="http://schemas.openxmlformats.org/officeDocument/2006/customXml" ds:itemID="{C4B34D20-AAF1-40B8-A129-9E0FD4BB645C}">
   <ds:schemaRefs>
     <ds:schemaRef ds:uri="http://schemas.openxmlformats.org/officeDocument/2006/bibliography"/>
   </ds:schemaRefs>

</xml_diff>

<commit_message>
Enhancement of generated reports for reactions (#1101)
* - User defined personalized units are added in the generated report
- Empty fields are omitted in the generated report


---------

Co-authored-by: Tasnim Mehzabin <tasnim.mehzabin@kit.edu>
</commit_message>
<xml_diff>
--- a/lib/template/Standard.docx
+++ b/lib/template/Standard.docx
@@ -1,44 +1,27 @@
 
 <file path=word/document.xml><?xml version="1.0" encoding="utf-8"?>
-<w:document xmlns:wpc="http://schemas.microsoft.com/office/word/2010/wordprocessingCanvas" xmlns:cx="http://schemas.microsoft.com/office/drawing/2014/chartex" xmlns:cx1="http://schemas.microsoft.com/office/drawing/2015/9/8/chartex" xmlns:cx2="http://schemas.microsoft.com/office/drawing/2015/10/21/chartex" xmlns:cx3="http://schemas.microsoft.com/office/drawing/2016/5/9/chartex" xmlns:cx4="http://schemas.microsoft.com/office/drawing/2016/5/10/chartex" xmlns:cx5="http://schemas.microsoft.com/office/drawing/2016/5/11/chartex" xmlns:cx6="http://schemas.microsoft.com/office/drawing/2016/5/12/chartex" xmlns:cx7="http://schemas.microsoft.com/office/drawing/2016/5/13/chartex" xmlns:cx8="http://schemas.microsoft.com/office/drawing/2016/5/14/chartex" xmlns:mc="http://schemas.openxmlformats.org/markup-compatibility/2006" xmlns:aink="http://schemas.microsoft.com/office/drawing/2016/ink" xmlns:am3d="http://schemas.microsoft.com/office/drawing/2017/model3d" xmlns:o="urn:schemas-microsoft-com:office:office" xmlns:r="http://schemas.openxmlformats.org/officeDocument/2006/relationships" xmlns:m="http://schemas.openxmlformats.org/officeDocument/2006/math" xmlns:v="urn:schemas-microsoft-com:vml" xmlns:wp14="http://schemas.microsoft.com/office/word/2010/wordprocessingDrawing" xmlns:wp="http://schemas.openxmlformats.org/drawingml/2006/wordprocessingDrawing" xmlns:w10="urn:schemas-microsoft-com:office:word" xmlns:w="http://schemas.openxmlformats.org/wordprocessingml/2006/main" xmlns:w14="http://schemas.microsoft.com/office/word/2010/wordml" xmlns:w15="http://schemas.microsoft.com/office/word/2012/wordml" xmlns:w16cex="http://schemas.microsoft.com/office/word/2018/wordml/cex" xmlns:w16cid="http://schemas.microsoft.com/office/word/2016/wordml/cid" xmlns:w16="http://schemas.microsoft.com/office/word/2018/wordml" xmlns:w16sdtdh="http://schemas.microsoft.com/office/word/2020/wordml/sdtdatahash" xmlns:w16se="http://schemas.microsoft.com/office/word/2015/wordml/symex" xmlns:wpg="http://schemas.microsoft.com/office/word/2010/wordprocessingGroup" xmlns:wpi="http://schemas.microsoft.com/office/word/2010/wordprocessingInk" xmlns:wne="http://schemas.microsoft.com/office/word/2006/wordml" xmlns:wps="http://schemas.microsoft.com/office/word/2010/wordprocessingShape" mc:Ignorable="w14 w15 w16se w16cid w16 w16cex w16sdtdh wp14">
+<w:document xmlns:wpc="http://schemas.microsoft.com/office/word/2010/wordprocessingCanvas" xmlns:cx="http://schemas.microsoft.com/office/drawing/2014/chartex" xmlns:cx1="http://schemas.microsoft.com/office/drawing/2015/9/8/chartex" xmlns:cx2="http://schemas.microsoft.com/office/drawing/2015/10/21/chartex" xmlns:cx3="http://schemas.microsoft.com/office/drawing/2016/5/9/chartex" xmlns:cx4="http://schemas.microsoft.com/office/drawing/2016/5/10/chartex" xmlns:cx5="http://schemas.microsoft.com/office/drawing/2016/5/11/chartex" xmlns:cx6="http://schemas.microsoft.com/office/drawing/2016/5/12/chartex" xmlns:cx7="http://schemas.microsoft.com/office/drawing/2016/5/13/chartex" xmlns:cx8="http://schemas.microsoft.com/office/drawing/2016/5/14/chartex" xmlns:mc="http://schemas.openxmlformats.org/markup-compatibility/2006" xmlns:aink="http://schemas.microsoft.com/office/drawing/2016/ink" xmlns:am3d="http://schemas.microsoft.com/office/drawing/2017/model3d" xmlns:o="urn:schemas-microsoft-com:office:office" xmlns:oel="http://schemas.microsoft.com/office/2019/extlst" xmlns:r="http://schemas.openxmlformats.org/officeDocument/2006/relationships" xmlns:m="http://schemas.openxmlformats.org/officeDocument/2006/math" xmlns:v="urn:schemas-microsoft-com:vml" xmlns:wp14="http://schemas.microsoft.com/office/word/2010/wordprocessingDrawing" xmlns:wp="http://schemas.openxmlformats.org/drawingml/2006/wordprocessingDrawing" xmlns:w10="urn:schemas-microsoft-com:office:word" xmlns:w="http://schemas.openxmlformats.org/wordprocessingml/2006/main" xmlns:w14="http://schemas.microsoft.com/office/word/2010/wordml" xmlns:w15="http://schemas.microsoft.com/office/word/2012/wordml" xmlns:w16cex="http://schemas.microsoft.com/office/word/2018/wordml/cex" xmlns:w16cid="http://schemas.microsoft.com/office/word/2016/wordml/cid" xmlns:w16="http://schemas.microsoft.com/office/word/2018/wordml" xmlns:w16sdtdh="http://schemas.microsoft.com/office/word/2020/wordml/sdtdatahash" xmlns:w16se="http://schemas.microsoft.com/office/word/2015/wordml/symex" xmlns:wpg="http://schemas.microsoft.com/office/word/2010/wordprocessingGroup" xmlns:wpi="http://schemas.microsoft.com/office/word/2010/wordprocessingInk" xmlns:wne="http://schemas.microsoft.com/office/word/2006/wordml" xmlns:wps="http://schemas.microsoft.com/office/word/2010/wordprocessingShape" mc:Ignorable="w14 w15 w16se w16cid w16 w16cex w16sdtdh wp14">
   <w:body>
     <w:p>
       <w:pPr>
-        <w:rPr>
-          <w:rFonts w:ascii="Arial" w:hAnsi="Arial" w:cs="Arial"/>
-        </w:rPr>
-      </w:pPr>
-      <w:r>
-        <w:rPr>
-          <w:rFonts w:ascii="Arial" w:hAnsi="Arial" w:cs="Arial"/>
-        </w:rPr>
-        <w:fldChar w:fldCharType="begin"/>
-      </w:r>
-      <w:r>
-        <w:rPr>
-          <w:rFonts w:ascii="Arial" w:hAnsi="Arial" w:cs="Arial"/>
-        </w:rPr>
-        <w:instrText xml:space="preserve"> MERGEFIELD  objs:each(obj)  \* MERGEFORMAT </w:instrText>
-      </w:r>
-      <w:r>
-        <w:rPr>
-          <w:rFonts w:ascii="Arial" w:hAnsi="Arial" w:cs="Arial"/>
-        </w:rPr>
-        <w:fldChar w:fldCharType="separate"/>
-      </w:r>
-      <w:r>
-        <w:rPr>
-          <w:rFonts w:ascii="Arial" w:hAnsi="Arial" w:cs="Arial"/>
-          <w:noProof/>
-        </w:rPr>
-        <w:t>«objs:each(obj)»</w:t>
-      </w:r>
-      <w:r>
-        <w:rPr>
-          <w:rFonts w:ascii="Arial" w:hAnsi="Arial" w:cs="Arial"/>
-        </w:rPr>
-        <w:fldChar w:fldCharType="end"/>
-      </w:r>
+        <w:pStyle w:val="NoSpacing"/>
+      </w:pPr>
+      <w:fldSimple w:instr=" MERGEFIELD  =s.mass_unit \* MERGEFORMAT ">
+        <w:r>
+          <w:rPr>
+            <w:noProof/>
+          </w:rPr>
+          <w:t>«=s.mass_unit»</w:t>
+        </w:r>
+      </w:fldSimple>
+      <w:fldSimple w:instr=" MERGEFIELD  objs:each(obj)  \* MERGEFORMAT ">
+        <w:r>
+          <w:rPr>
+            <w:noProof/>
+          </w:rPr>
+          <w:t>«objs:each(obj)»</w:t>
+        </w:r>
+      </w:fldSimple>
     </w:p>
     <w:p>
       <w:pPr>
@@ -634,10 +617,10 @@
             <v:path o:extrusionok="f" gradientshapeok="t" o:connecttype="rect"/>
             <o:lock v:ext="edit" aspectratio="t"/>
           </v:shapetype>
-          <v:shape id="_x0000_i1025" type="#_x0000_t75" alt="" style="width:453.75pt;height:129pt;mso-width-percent:0;mso-height-percent:0;mso-width-percent:0;mso-height-percent:0" o:ole="">
+          <v:shape id="_x0000_i1025" type="#_x0000_t75" alt="" style="width:453.6pt;height:129pt;mso-width-percent:0;mso-height-percent:0;mso-width-percent:0;mso-height-percent:0" o:ole="">
             <v:imagedata r:id="rId9" o:title=""/>
           </v:shape>
-          <o:OLEObject Type="Embed" ProgID="ChemDraw.Document.6.0" ShapeID="_x0000_i1025" DrawAspect="Content" ObjectID="_1698576601" r:id="rId10"/>
+          <o:OLEObject Type="Embed" ProgID="ChemDraw.Document.6.0" ShapeID="_x0000_i1025" DrawAspect="Content" ObjectID="_1736269550" r:id="rId10"/>
         </w:object>
       </w:r>
       <w:r>
@@ -801,10 +784,10 @@
           <w:noProof/>
         </w:rPr>
         <w:object w:dxaOrig="18787" w:dyaOrig="5510" w14:anchorId="40B4FE74">
-          <v:shape id="_x0000_i1026" type="#_x0000_t75" alt="" style="width:453.75pt;height:129pt;mso-width-percent:0;mso-height-percent:0;mso-width-percent:0;mso-height-percent:0" o:ole="">
+          <v:shape id="_x0000_i1026" type="#_x0000_t75" alt="" style="width:453.6pt;height:129pt;mso-width-percent:0;mso-height-percent:0;mso-width-percent:0;mso-height-percent:0" o:ole="">
             <v:imagedata r:id="rId9" o:title=""/>
           </v:shape>
-          <o:OLEObject Type="Embed" ProgID="ChemDraw.Document.6.0" ShapeID="_x0000_i1026" DrawAspect="Content" ObjectID="_1698576602" r:id="rId11"/>
+          <o:OLEObject Type="Embed" ProgID="ChemDraw.Document.6.0" ShapeID="_x0000_i1026" DrawAspect="Content" ObjectID="_1736269551" r:id="rId11"/>
         </w:object>
       </w:r>
       <w:r>
@@ -1002,7 +985,7 @@
       </w:tblGrid>
       <w:tr>
         <w:trPr>
-          <w:trHeight w:val="339"/>
+          <w:trHeight w:val="566"/>
         </w:trPr>
         <w:tc>
           <w:tcPr>
@@ -1109,24 +1092,6 @@
               </w:rPr>
               <w:t>Mass</w:t>
             </w:r>
-            <w:r>
-              <w:rPr>
-                <w:rFonts w:ascii="Arial" w:hAnsi="Arial" w:cs="Arial"/>
-                <w:noProof/>
-                <w:sz w:val="18"/>
-                <w:szCs w:val="18"/>
-              </w:rPr>
-              <w:t xml:space="preserve"> </w:t>
-            </w:r>
-            <w:r>
-              <w:rPr>
-                <w:rFonts w:ascii="Arial" w:hAnsi="Arial" w:cs="Arial"/>
-                <w:noProof/>
-                <w:sz w:val="18"/>
-                <w:szCs w:val="18"/>
-              </w:rPr>
-              <w:t>[g]</w:t>
-            </w:r>
           </w:p>
         </w:tc>
         <w:tc>
@@ -1152,24 +1117,6 @@
               </w:rPr>
               <w:t>Volume</w:t>
             </w:r>
-            <w:r>
-              <w:rPr>
-                <w:rFonts w:ascii="Arial" w:hAnsi="Arial" w:cs="Arial"/>
-                <w:noProof/>
-                <w:sz w:val="18"/>
-                <w:szCs w:val="18"/>
-              </w:rPr>
-              <w:t xml:space="preserve"> </w:t>
-            </w:r>
-            <w:r>
-              <w:rPr>
-                <w:rFonts w:ascii="Arial" w:hAnsi="Arial" w:cs="Arial"/>
-                <w:noProof/>
-                <w:sz w:val="18"/>
-                <w:szCs w:val="18"/>
-              </w:rPr>
-              <w:t>[mL]</w:t>
-            </w:r>
           </w:p>
         </w:tc>
         <w:tc>
@@ -1188,74 +1135,6 @@
             </w:pPr>
             <w:r>
               <w:rPr>
-                <w:rFonts w:ascii="Arial" w:hAnsi="Arial" w:cs="Arial"/>
-                <w:noProof/>
-                <w:sz w:val="18"/>
-                <w:szCs w:val="18"/>
-              </w:rPr>
-              <w:t>Density</w:t>
-            </w:r>
-            <w:r>
-              <w:rPr>
-                <w:rFonts w:ascii="Arial" w:hAnsi="Arial" w:cs="Arial"/>
-                <w:noProof/>
-                <w:sz w:val="18"/>
-                <w:szCs w:val="18"/>
-              </w:rPr>
-              <w:t xml:space="preserve"> </w:t>
-            </w:r>
-            <w:r>
-              <w:rPr>
-                <w:rFonts w:ascii="Arial" w:hAnsi="Arial" w:cs="Arial"/>
-                <w:noProof/>
-                <w:sz w:val="18"/>
-                <w:szCs w:val="18"/>
-              </w:rPr>
-              <w:t>[g/mL]</w:t>
-            </w:r>
-          </w:p>
-        </w:tc>
-        <w:tc>
-          <w:tcPr>
-            <w:tcW w:w="1077" w:type="dxa"/>
-          </w:tcPr>
-          <w:p>
-            <w:pPr>
-              <w:jc w:val="center"/>
-              <w:rPr>
-                <w:rFonts w:ascii="Arial" w:hAnsi="Arial" w:cs="Arial"/>
-                <w:noProof/>
-                <w:sz w:val="18"/>
-                <w:szCs w:val="18"/>
-              </w:rPr>
-            </w:pPr>
-            <w:r>
-              <w:rPr>
-                <w:rFonts w:ascii="Arial" w:hAnsi="Arial" w:cs="Arial"/>
-                <w:noProof/>
-                <w:sz w:val="18"/>
-                <w:szCs w:val="18"/>
-              </w:rPr>
-              <w:t>mmol</w:t>
-            </w:r>
-          </w:p>
-        </w:tc>
-        <w:tc>
-          <w:tcPr>
-            <w:tcW w:w="1134" w:type="dxa"/>
-          </w:tcPr>
-          <w:p>
-            <w:pPr>
-              <w:jc w:val="center"/>
-              <w:rPr>
-                <w:rFonts w:ascii="Arial" w:hAnsi="Arial" w:cs="Arial"/>
-                <w:noProof/>
-                <w:sz w:val="18"/>
-                <w:szCs w:val="18"/>
-              </w:rPr>
-            </w:pPr>
-            <w:r>
-              <w:rPr>
                 <w:rFonts w:ascii="Arial" w:hAnsi="Arial" w:cs="Arial" w:hint="eastAsia"/>
                 <w:noProof/>
                 <w:lang w:eastAsia="en-US"/>
@@ -1263,13 +1142,13 @@
               <mc:AlternateContent>
                 <mc:Choice Requires="wps">
                   <w:drawing>
-                    <wp:anchor distT="0" distB="0" distL="114300" distR="114300" simplePos="0" relativeHeight="251663360" behindDoc="0" locked="0" layoutInCell="1" allowOverlap="1" wp14:anchorId="5894D0A3" wp14:editId="7776C960">
+                    <wp:anchor distT="0" distB="0" distL="114300" distR="114300" simplePos="0" relativeHeight="251663360" behindDoc="0" locked="0" layoutInCell="1" allowOverlap="1" wp14:anchorId="5894D0A3" wp14:editId="12BAC840">
                       <wp:simplePos x="0" y="0"/>
                       <wp:positionH relativeFrom="column">
-                        <wp:posOffset>-5050487</wp:posOffset>
+                        <wp:posOffset>-3458210</wp:posOffset>
                       </wp:positionH>
                       <wp:positionV relativeFrom="paragraph">
-                        <wp:posOffset>214411</wp:posOffset>
+                        <wp:posOffset>290195</wp:posOffset>
                       </wp:positionV>
                       <wp:extent cx="5760000" cy="0"/>
                       <wp:effectExtent l="0" t="0" r="31750" b="25400"/>
@@ -1314,15 +1193,83 @@
                     </wp:anchor>
                   </w:drawing>
                 </mc:Choice>
-                <mc:Fallback xmlns:mv="urn:schemas-microsoft-com:mac:vml" xmlns:mo="http://schemas.microsoft.com/office/mac/office/2008/main">
+                <mc:Fallback>
                   <w:pict>
-                    <v:line w14:anchorId="3528491F" id="Straight Connector 5" o:spid="_x0000_s1026" style="position:absolute;z-index:251663360;visibility:visible;mso-wrap-style:square;mso-width-percent:0;mso-wrap-distance-left:9pt;mso-wrap-distance-top:0;mso-wrap-distance-right:9pt;mso-wrap-distance-bottom:0;mso-position-horizontal:absolute;mso-position-horizontal-relative:text;mso-position-vertical:absolute;mso-position-vertical-relative:text;mso-width-percent:0;mso-width-relative:margin" from="-397.7pt,16.9pt" to="55.85pt,16.9pt" o:gfxdata="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" strokecolor="#5b9bd5 [3204]" strokeweight="1pt">
+                    <v:line w14:anchorId="4095E87C" id="Straight Connector 5" o:spid="_x0000_s1026" style="position:absolute;z-index:251663360;visibility:visible;mso-wrap-style:square;mso-width-percent:0;mso-wrap-distance-left:9pt;mso-wrap-distance-top:0;mso-wrap-distance-right:9pt;mso-wrap-distance-bottom:0;mso-position-horizontal:absolute;mso-position-horizontal-relative:text;mso-position-vertical:absolute;mso-position-vertical-relative:text;mso-width-percent:0;mso-width-relative:margin" from="-272.3pt,22.85pt" to="181.25pt,22.85pt" o:gfxdata="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" strokecolor="#5b9bd5 [3204]" strokeweight="1pt">
                       <v:stroke joinstyle="miter"/>
                     </v:line>
                   </w:pict>
                 </mc:Fallback>
               </mc:AlternateContent>
             </w:r>
+            <w:r>
+              <w:rPr>
+                <w:rFonts w:ascii="Arial" w:hAnsi="Arial" w:cs="Arial"/>
+                <w:noProof/>
+                <w:sz w:val="18"/>
+                <w:szCs w:val="18"/>
+              </w:rPr>
+              <w:t>Density</w:t>
+            </w:r>
+            <w:r>
+              <w:rPr>
+                <w:rFonts w:ascii="Arial" w:hAnsi="Arial" w:cs="Arial"/>
+                <w:noProof/>
+                <w:sz w:val="18"/>
+                <w:szCs w:val="18"/>
+              </w:rPr>
+              <w:t xml:space="preserve"> </w:t>
+            </w:r>
+            <w:r>
+              <w:rPr>
+                <w:rFonts w:ascii="Arial" w:hAnsi="Arial" w:cs="Arial"/>
+                <w:noProof/>
+                <w:sz w:val="18"/>
+                <w:szCs w:val="18"/>
+              </w:rPr>
+              <w:t>[g/mL]</w:t>
+            </w:r>
+          </w:p>
+        </w:tc>
+        <w:tc>
+          <w:tcPr>
+            <w:tcW w:w="1077" w:type="dxa"/>
+          </w:tcPr>
+          <w:p>
+            <w:pPr>
+              <w:jc w:val="center"/>
+              <w:rPr>
+                <w:rFonts w:ascii="Arial" w:hAnsi="Arial" w:cs="Arial"/>
+                <w:noProof/>
+                <w:sz w:val="18"/>
+                <w:szCs w:val="18"/>
+              </w:rPr>
+            </w:pPr>
+            <w:r>
+              <w:rPr>
+                <w:rFonts w:ascii="Arial" w:hAnsi="Arial" w:cs="Arial"/>
+                <w:noProof/>
+                <w:sz w:val="18"/>
+                <w:szCs w:val="18"/>
+              </w:rPr>
+              <w:t>Amount of Substance</w:t>
+            </w:r>
+          </w:p>
+        </w:tc>
+        <w:tc>
+          <w:tcPr>
+            <w:tcW w:w="1134" w:type="dxa"/>
+          </w:tcPr>
+          <w:p>
+            <w:pPr>
+              <w:jc w:val="center"/>
+              <w:rPr>
+                <w:rFonts w:ascii="Arial" w:hAnsi="Arial" w:cs="Arial"/>
+                <w:noProof/>
+                <w:sz w:val="18"/>
+                <w:szCs w:val="18"/>
+              </w:rPr>
+            </w:pPr>
             <w:r>
               <w:rPr>
                 <w:rFonts w:ascii="Arial" w:hAnsi="Arial" w:cs="Arial"/>
@@ -1846,6 +1793,66 @@
               </w:rPr>
               <w:fldChar w:fldCharType="end"/>
             </w:r>
+            <w:r>
+              <w:rPr>
+                <w:rFonts w:ascii="Arial" w:hAnsi="Arial" w:cs="Arial"/>
+                <w:b/>
+                <w:noProof/>
+                <w:sz w:val="18"/>
+                <w:szCs w:val="18"/>
+              </w:rPr>
+              <w:t xml:space="preserve"> </w:t>
+            </w:r>
+            <w:r>
+              <w:rPr>
+                <w:rFonts w:ascii="Arial" w:hAnsi="Arial" w:cs="Arial"/>
+                <w:b/>
+                <w:noProof/>
+                <w:sz w:val="18"/>
+                <w:szCs w:val="18"/>
+              </w:rPr>
+              <w:fldChar w:fldCharType="begin"/>
+            </w:r>
+            <w:r>
+              <w:rPr>
+                <w:rFonts w:ascii="Arial" w:hAnsi="Arial" w:cs="Arial"/>
+                <w:b/>
+                <w:noProof/>
+                <w:sz w:val="18"/>
+                <w:szCs w:val="18"/>
+              </w:rPr>
+              <w:instrText xml:space="preserve"> MERGEFIELD  =s.mass_unit  \* MERGEFORMAT </w:instrText>
+            </w:r>
+            <w:r>
+              <w:rPr>
+                <w:rFonts w:ascii="Arial" w:hAnsi="Arial" w:cs="Arial"/>
+                <w:b/>
+                <w:noProof/>
+                <w:sz w:val="18"/>
+                <w:szCs w:val="18"/>
+              </w:rPr>
+              <w:fldChar w:fldCharType="separate"/>
+            </w:r>
+            <w:r>
+              <w:rPr>
+                <w:rFonts w:ascii="Arial" w:hAnsi="Arial" w:cs="Arial"/>
+                <w:b/>
+                <w:noProof/>
+                <w:sz w:val="18"/>
+                <w:szCs w:val="18"/>
+              </w:rPr>
+              <w:t>«=s.mass_unit»</w:t>
+            </w:r>
+            <w:r>
+              <w:rPr>
+                <w:rFonts w:ascii="Arial" w:hAnsi="Arial" w:cs="Arial"/>
+                <w:b/>
+                <w:noProof/>
+                <w:sz w:val="18"/>
+                <w:szCs w:val="18"/>
+              </w:rPr>
+              <w:fldChar w:fldCharType="end"/>
+            </w:r>
           </w:p>
         </w:tc>
         <w:tc>
@@ -1915,6 +1922,60 @@
               </w:rPr>
               <w:fldChar w:fldCharType="end"/>
             </w:r>
+            <w:r>
+              <w:rPr>
+                <w:rFonts w:ascii="Arial" w:hAnsi="Arial" w:cs="Arial"/>
+                <w:noProof/>
+                <w:sz w:val="18"/>
+                <w:szCs w:val="18"/>
+              </w:rPr>
+              <w:t xml:space="preserve"> </w:t>
+            </w:r>
+            <w:r>
+              <w:rPr>
+                <w:rFonts w:ascii="Arial" w:hAnsi="Arial" w:cs="Arial"/>
+                <w:noProof/>
+                <w:sz w:val="18"/>
+                <w:szCs w:val="18"/>
+              </w:rPr>
+              <w:fldChar w:fldCharType="begin"/>
+            </w:r>
+            <w:r>
+              <w:rPr>
+                <w:rFonts w:ascii="Arial" w:hAnsi="Arial" w:cs="Arial"/>
+                <w:noProof/>
+                <w:sz w:val="18"/>
+                <w:szCs w:val="18"/>
+              </w:rPr>
+              <w:instrText xml:space="preserve"> MERGEFIELD  =s.vol_unit  \* MERGEFORMAT </w:instrText>
+            </w:r>
+            <w:r>
+              <w:rPr>
+                <w:rFonts w:ascii="Arial" w:hAnsi="Arial" w:cs="Arial"/>
+                <w:noProof/>
+                <w:sz w:val="18"/>
+                <w:szCs w:val="18"/>
+              </w:rPr>
+              <w:fldChar w:fldCharType="separate"/>
+            </w:r>
+            <w:r>
+              <w:rPr>
+                <w:rFonts w:ascii="Arial" w:hAnsi="Arial" w:cs="Arial"/>
+                <w:noProof/>
+                <w:sz w:val="18"/>
+                <w:szCs w:val="18"/>
+              </w:rPr>
+              <w:t>«=s.vol_unit»</w:t>
+            </w:r>
+            <w:r>
+              <w:rPr>
+                <w:rFonts w:ascii="Arial" w:hAnsi="Arial" w:cs="Arial"/>
+                <w:noProof/>
+                <w:sz w:val="18"/>
+                <w:szCs w:val="18"/>
+              </w:rPr>
+              <w:fldChar w:fldCharType="end"/>
+            </w:r>
           </w:p>
         </w:tc>
         <w:tc>
@@ -2043,6 +2104,60 @@
                 <w:szCs w:val="18"/>
               </w:rPr>
               <w:t>«=s.mol»</w:t>
+            </w:r>
+            <w:r>
+              <w:rPr>
+                <w:rFonts w:ascii="Arial" w:hAnsi="Arial" w:cs="Arial"/>
+                <w:noProof/>
+                <w:sz w:val="18"/>
+                <w:szCs w:val="18"/>
+              </w:rPr>
+              <w:fldChar w:fldCharType="end"/>
+            </w:r>
+            <w:r>
+              <w:rPr>
+                <w:rFonts w:ascii="Arial" w:hAnsi="Arial" w:cs="Arial"/>
+                <w:noProof/>
+                <w:sz w:val="18"/>
+                <w:szCs w:val="18"/>
+              </w:rPr>
+              <w:t xml:space="preserve"> </w:t>
+            </w:r>
+            <w:r>
+              <w:rPr>
+                <w:rFonts w:ascii="Arial" w:hAnsi="Arial" w:cs="Arial"/>
+                <w:noProof/>
+                <w:sz w:val="18"/>
+                <w:szCs w:val="18"/>
+              </w:rPr>
+              <w:fldChar w:fldCharType="begin"/>
+            </w:r>
+            <w:r>
+              <w:rPr>
+                <w:rFonts w:ascii="Arial" w:hAnsi="Arial" w:cs="Arial"/>
+                <w:noProof/>
+                <w:sz w:val="18"/>
+                <w:szCs w:val="18"/>
+              </w:rPr>
+              <w:instrText xml:space="preserve"> MERGEFIELD  =s.mmol_unit  \* MERGEFORMAT </w:instrText>
+            </w:r>
+            <w:r>
+              <w:rPr>
+                <w:rFonts w:ascii="Arial" w:hAnsi="Arial" w:cs="Arial"/>
+                <w:noProof/>
+                <w:sz w:val="18"/>
+                <w:szCs w:val="18"/>
+              </w:rPr>
+              <w:fldChar w:fldCharType="separate"/>
+            </w:r>
+            <w:r>
+              <w:rPr>
+                <w:rFonts w:ascii="Arial" w:hAnsi="Arial" w:cs="Arial"/>
+                <w:noProof/>
+                <w:sz w:val="18"/>
+                <w:szCs w:val="18"/>
+              </w:rPr>
+              <w:t>«=s.mmol_unit»</w:t>
             </w:r>
             <w:r>
               <w:rPr>
@@ -2705,6 +2820,66 @@
               </w:rPr>
               <w:fldChar w:fldCharType="end"/>
             </w:r>
+            <w:r>
+              <w:rPr>
+                <w:rFonts w:ascii="Arial" w:hAnsi="Arial" w:cs="Arial"/>
+                <w:b/>
+                <w:noProof/>
+                <w:sz w:val="18"/>
+                <w:szCs w:val="18"/>
+              </w:rPr>
+              <w:t xml:space="preserve"> </w:t>
+            </w:r>
+            <w:r>
+              <w:rPr>
+                <w:rFonts w:ascii="Arial" w:hAnsi="Arial" w:cs="Arial"/>
+                <w:b/>
+                <w:noProof/>
+                <w:sz w:val="18"/>
+                <w:szCs w:val="18"/>
+              </w:rPr>
+              <w:fldChar w:fldCharType="begin"/>
+            </w:r>
+            <w:r>
+              <w:rPr>
+                <w:rFonts w:ascii="Arial" w:hAnsi="Arial" w:cs="Arial"/>
+                <w:b/>
+                <w:noProof/>
+                <w:sz w:val="18"/>
+                <w:szCs w:val="18"/>
+              </w:rPr>
+              <w:instrText xml:space="preserve"> MERGEFIELD  =r.mass_unit  \* MERGEFORMAT </w:instrText>
+            </w:r>
+            <w:r>
+              <w:rPr>
+                <w:rFonts w:ascii="Arial" w:hAnsi="Arial" w:cs="Arial"/>
+                <w:b/>
+                <w:noProof/>
+                <w:sz w:val="18"/>
+                <w:szCs w:val="18"/>
+              </w:rPr>
+              <w:fldChar w:fldCharType="separate"/>
+            </w:r>
+            <w:r>
+              <w:rPr>
+                <w:rFonts w:ascii="Arial" w:hAnsi="Arial" w:cs="Arial"/>
+                <w:b/>
+                <w:noProof/>
+                <w:sz w:val="18"/>
+                <w:szCs w:val="18"/>
+              </w:rPr>
+              <w:t>«=r.mass_unit»</w:t>
+            </w:r>
+            <w:r>
+              <w:rPr>
+                <w:rFonts w:ascii="Arial" w:hAnsi="Arial" w:cs="Arial"/>
+                <w:b/>
+                <w:noProof/>
+                <w:sz w:val="18"/>
+                <w:szCs w:val="18"/>
+              </w:rPr>
+              <w:fldChar w:fldCharType="end"/>
+            </w:r>
           </w:p>
         </w:tc>
         <w:tc>
@@ -2783,6 +2958,60 @@
               </w:rPr>
               <w:fldChar w:fldCharType="end"/>
             </w:r>
+            <w:r>
+              <w:rPr>
+                <w:rFonts w:ascii="Arial" w:hAnsi="Arial" w:cs="Arial"/>
+                <w:noProof/>
+                <w:sz w:val="18"/>
+                <w:szCs w:val="18"/>
+              </w:rPr>
+              <w:t xml:space="preserve"> </w:t>
+            </w:r>
+            <w:r>
+              <w:rPr>
+                <w:rFonts w:ascii="Arial" w:hAnsi="Arial" w:cs="Arial"/>
+                <w:noProof/>
+                <w:sz w:val="18"/>
+                <w:szCs w:val="18"/>
+              </w:rPr>
+              <w:fldChar w:fldCharType="begin"/>
+            </w:r>
+            <w:r>
+              <w:rPr>
+                <w:rFonts w:ascii="Arial" w:hAnsi="Arial" w:cs="Arial"/>
+                <w:noProof/>
+                <w:sz w:val="18"/>
+                <w:szCs w:val="18"/>
+              </w:rPr>
+              <w:instrText xml:space="preserve"> MERGEFIELD  =r.vol_unit  \* MERGEFORMAT </w:instrText>
+            </w:r>
+            <w:r>
+              <w:rPr>
+                <w:rFonts w:ascii="Arial" w:hAnsi="Arial" w:cs="Arial"/>
+                <w:noProof/>
+                <w:sz w:val="18"/>
+                <w:szCs w:val="18"/>
+              </w:rPr>
+              <w:fldChar w:fldCharType="separate"/>
+            </w:r>
+            <w:r>
+              <w:rPr>
+                <w:rFonts w:ascii="Arial" w:hAnsi="Arial" w:cs="Arial"/>
+                <w:noProof/>
+                <w:sz w:val="18"/>
+                <w:szCs w:val="18"/>
+              </w:rPr>
+              <w:t>«=r.vol_unit»</w:t>
+            </w:r>
+            <w:r>
+              <w:rPr>
+                <w:rFonts w:ascii="Arial" w:hAnsi="Arial" w:cs="Arial"/>
+                <w:noProof/>
+                <w:sz w:val="18"/>
+                <w:szCs w:val="18"/>
+              </w:rPr>
+              <w:fldChar w:fldCharType="end"/>
+            </w:r>
           </w:p>
         </w:tc>
         <w:tc>
@@ -2911,6 +3140,60 @@
                 <w:szCs w:val="18"/>
               </w:rPr>
               <w:t>«=r.mol»</w:t>
+            </w:r>
+            <w:r>
+              <w:rPr>
+                <w:rFonts w:ascii="Arial" w:hAnsi="Arial" w:cs="Arial"/>
+                <w:noProof/>
+                <w:sz w:val="18"/>
+                <w:szCs w:val="18"/>
+              </w:rPr>
+              <w:fldChar w:fldCharType="end"/>
+            </w:r>
+            <w:r>
+              <w:rPr>
+                <w:rFonts w:ascii="Arial" w:hAnsi="Arial" w:cs="Arial"/>
+                <w:noProof/>
+                <w:sz w:val="18"/>
+                <w:szCs w:val="18"/>
+              </w:rPr>
+              <w:t xml:space="preserve"> </w:t>
+            </w:r>
+            <w:r>
+              <w:rPr>
+                <w:rFonts w:ascii="Arial" w:hAnsi="Arial" w:cs="Arial"/>
+                <w:noProof/>
+                <w:sz w:val="18"/>
+                <w:szCs w:val="18"/>
+              </w:rPr>
+              <w:fldChar w:fldCharType="begin"/>
+            </w:r>
+            <w:r>
+              <w:rPr>
+                <w:rFonts w:ascii="Arial" w:hAnsi="Arial" w:cs="Arial"/>
+                <w:noProof/>
+                <w:sz w:val="18"/>
+                <w:szCs w:val="18"/>
+              </w:rPr>
+              <w:instrText xml:space="preserve"> MERGEFIELD  =r.mmol_unit  \* MERGEFORMAT </w:instrText>
+            </w:r>
+            <w:r>
+              <w:rPr>
+                <w:rFonts w:ascii="Arial" w:hAnsi="Arial" w:cs="Arial"/>
+                <w:noProof/>
+                <w:sz w:val="18"/>
+                <w:szCs w:val="18"/>
+              </w:rPr>
+              <w:fldChar w:fldCharType="separate"/>
+            </w:r>
+            <w:r>
+              <w:rPr>
+                <w:rFonts w:ascii="Arial" w:hAnsi="Arial" w:cs="Arial"/>
+                <w:noProof/>
+                <w:sz w:val="18"/>
+                <w:szCs w:val="18"/>
+              </w:rPr>
+              <w:t>«=r.mmol_unit»</w:t>
             </w:r>
             <w:r>
               <w:rPr>
@@ -3286,6 +3569,7 @@
                 <w:sz w:val="18"/>
                 <w:szCs w:val="18"/>
               </w:rPr>
+              <w:lastRenderedPageBreak/>
               <w:t>P</w:t>
             </w:r>
           </w:p>
@@ -3487,6 +3771,66 @@
               </w:rPr>
               <w:fldChar w:fldCharType="end"/>
             </w:r>
+            <w:r>
+              <w:rPr>
+                <w:rFonts w:ascii="Arial" w:hAnsi="Arial" w:cs="Arial"/>
+                <w:b/>
+                <w:noProof/>
+                <w:sz w:val="18"/>
+                <w:szCs w:val="18"/>
+              </w:rPr>
+              <w:t xml:space="preserve"> </w:t>
+            </w:r>
+            <w:r>
+              <w:rPr>
+                <w:rFonts w:ascii="Arial" w:hAnsi="Arial" w:cs="Arial"/>
+                <w:b/>
+                <w:noProof/>
+                <w:sz w:val="18"/>
+                <w:szCs w:val="18"/>
+              </w:rPr>
+              <w:fldChar w:fldCharType="begin"/>
+            </w:r>
+            <w:r>
+              <w:rPr>
+                <w:rFonts w:ascii="Arial" w:hAnsi="Arial" w:cs="Arial"/>
+                <w:b/>
+                <w:noProof/>
+                <w:sz w:val="18"/>
+                <w:szCs w:val="18"/>
+              </w:rPr>
+              <w:instrText xml:space="preserve"> MERGEFIELD  =p.mass_unit  \* MERGEFORMAT </w:instrText>
+            </w:r>
+            <w:r>
+              <w:rPr>
+                <w:rFonts w:ascii="Arial" w:hAnsi="Arial" w:cs="Arial"/>
+                <w:b/>
+                <w:noProof/>
+                <w:sz w:val="18"/>
+                <w:szCs w:val="18"/>
+              </w:rPr>
+              <w:fldChar w:fldCharType="separate"/>
+            </w:r>
+            <w:r>
+              <w:rPr>
+                <w:rFonts w:ascii="Arial" w:hAnsi="Arial" w:cs="Arial"/>
+                <w:b/>
+                <w:noProof/>
+                <w:sz w:val="18"/>
+                <w:szCs w:val="18"/>
+              </w:rPr>
+              <w:t>«=p.mass_unit»</w:t>
+            </w:r>
+            <w:r>
+              <w:rPr>
+                <w:rFonts w:ascii="Arial" w:hAnsi="Arial" w:cs="Arial"/>
+                <w:b/>
+                <w:noProof/>
+                <w:sz w:val="18"/>
+                <w:szCs w:val="18"/>
+              </w:rPr>
+              <w:fldChar w:fldCharType="end"/>
+            </w:r>
           </w:p>
         </w:tc>
         <w:tc>
@@ -3548,6 +3892,60 @@
               </w:rPr>
               <w:fldChar w:fldCharType="end"/>
             </w:r>
+            <w:r>
+              <w:rPr>
+                <w:rFonts w:ascii="Arial" w:hAnsi="Arial" w:cs="Arial"/>
+                <w:noProof/>
+                <w:sz w:val="18"/>
+                <w:szCs w:val="18"/>
+              </w:rPr>
+              <w:t xml:space="preserve"> </w:t>
+            </w:r>
+            <w:r>
+              <w:rPr>
+                <w:rFonts w:ascii="Arial" w:hAnsi="Arial" w:cs="Arial"/>
+                <w:noProof/>
+                <w:sz w:val="18"/>
+                <w:szCs w:val="18"/>
+              </w:rPr>
+              <w:fldChar w:fldCharType="begin"/>
+            </w:r>
+            <w:r>
+              <w:rPr>
+                <w:rFonts w:ascii="Arial" w:hAnsi="Arial" w:cs="Arial"/>
+                <w:noProof/>
+                <w:sz w:val="18"/>
+                <w:szCs w:val="18"/>
+              </w:rPr>
+              <w:instrText xml:space="preserve"> MERGEFIELD  =p.vol_unit  \* MERGEFORMAT </w:instrText>
+            </w:r>
+            <w:r>
+              <w:rPr>
+                <w:rFonts w:ascii="Arial" w:hAnsi="Arial" w:cs="Arial"/>
+                <w:noProof/>
+                <w:sz w:val="18"/>
+                <w:szCs w:val="18"/>
+              </w:rPr>
+              <w:fldChar w:fldCharType="separate"/>
+            </w:r>
+            <w:r>
+              <w:rPr>
+                <w:rFonts w:ascii="Arial" w:hAnsi="Arial" w:cs="Arial"/>
+                <w:noProof/>
+                <w:sz w:val="18"/>
+                <w:szCs w:val="18"/>
+              </w:rPr>
+              <w:t>«=p.vol_unit»</w:t>
+            </w:r>
+            <w:r>
+              <w:rPr>
+                <w:rFonts w:ascii="Arial" w:hAnsi="Arial" w:cs="Arial"/>
+                <w:noProof/>
+                <w:sz w:val="18"/>
+                <w:szCs w:val="18"/>
+              </w:rPr>
+              <w:fldChar w:fldCharType="end"/>
+            </w:r>
           </w:p>
         </w:tc>
         <w:tc>
@@ -3660,6 +4058,60 @@
                 <w:szCs w:val="18"/>
               </w:rPr>
               <w:t>«=p.mol»</w:t>
+            </w:r>
+            <w:r>
+              <w:rPr>
+                <w:rFonts w:ascii="Arial" w:hAnsi="Arial" w:cs="Arial"/>
+                <w:noProof/>
+                <w:sz w:val="18"/>
+                <w:szCs w:val="18"/>
+              </w:rPr>
+              <w:fldChar w:fldCharType="end"/>
+            </w:r>
+            <w:r>
+              <w:rPr>
+                <w:rFonts w:ascii="Arial" w:hAnsi="Arial" w:cs="Arial"/>
+                <w:noProof/>
+                <w:sz w:val="18"/>
+                <w:szCs w:val="18"/>
+              </w:rPr>
+              <w:t xml:space="preserve"> </w:t>
+            </w:r>
+            <w:r>
+              <w:rPr>
+                <w:rFonts w:ascii="Arial" w:hAnsi="Arial" w:cs="Arial"/>
+                <w:noProof/>
+                <w:sz w:val="18"/>
+                <w:szCs w:val="18"/>
+              </w:rPr>
+              <w:fldChar w:fldCharType="begin"/>
+            </w:r>
+            <w:r>
+              <w:rPr>
+                <w:rFonts w:ascii="Arial" w:hAnsi="Arial" w:cs="Arial"/>
+                <w:noProof/>
+                <w:sz w:val="18"/>
+                <w:szCs w:val="18"/>
+              </w:rPr>
+              <w:instrText xml:space="preserve"> MERGEFIELD  =p.mmol_unit  \* MERGEFORMAT </w:instrText>
+            </w:r>
+            <w:r>
+              <w:rPr>
+                <w:rFonts w:ascii="Arial" w:hAnsi="Arial" w:cs="Arial"/>
+                <w:noProof/>
+                <w:sz w:val="18"/>
+                <w:szCs w:val="18"/>
+              </w:rPr>
+              <w:fldChar w:fldCharType="separate"/>
+            </w:r>
+            <w:r>
+              <w:rPr>
+                <w:rFonts w:ascii="Arial" w:hAnsi="Arial" w:cs="Arial"/>
+                <w:noProof/>
+                <w:sz w:val="18"/>
+                <w:szCs w:val="18"/>
+              </w:rPr>
+              <w:t>«=p.mmol_unit»</w:t>
             </w:r>
             <w:r>
               <w:rPr>
@@ -3881,6 +4333,62 @@
       <w:r>
         <w:rPr>
           <w:rFonts w:ascii="Arial" w:hAnsi="Arial" w:cs="Arial"/>
+          <w:noProof/>
+          <w:sz w:val="20"/>
+          <w:szCs w:val="20"/>
+        </w:rPr>
+        <w:fldChar w:fldCharType="begin"/>
+      </w:r>
+      <w:r>
+        <w:rPr>
+          <w:rFonts w:ascii="Arial" w:hAnsi="Arial" w:cs="Arial"/>
+          <w:noProof/>
+          <w:sz w:val="20"/>
+          <w:szCs w:val="20"/>
+        </w:rPr>
+        <w:instrText xml:space="preserve"> MERGEFIELD  obj.solvents:if  \* MERGEFORMAT </w:instrText>
+      </w:r>
+      <w:r>
+        <w:rPr>
+          <w:rFonts w:ascii="Arial" w:hAnsi="Arial" w:cs="Arial"/>
+          <w:noProof/>
+          <w:sz w:val="20"/>
+          <w:szCs w:val="20"/>
+        </w:rPr>
+        <w:fldChar w:fldCharType="separate"/>
+      </w:r>
+      <w:r>
+        <w:rPr>
+          <w:rFonts w:ascii="Arial" w:hAnsi="Arial" w:cs="Arial"/>
+          <w:noProof/>
+          <w:sz w:val="20"/>
+          <w:szCs w:val="20"/>
+        </w:rPr>
+        <w:t>«obj.solvents:if»</w:t>
+      </w:r>
+      <w:r>
+        <w:rPr>
+          <w:rFonts w:ascii="Arial" w:hAnsi="Arial" w:cs="Arial"/>
+          <w:noProof/>
+          <w:sz w:val="20"/>
+          <w:szCs w:val="20"/>
+        </w:rPr>
+        <w:fldChar w:fldCharType="end"/>
+      </w:r>
+    </w:p>
+    <w:p>
+      <w:pPr>
+        <w:outlineLvl w:val="0"/>
+        <w:rPr>
+          <w:rFonts w:ascii="Arial" w:hAnsi="Arial" w:cs="Arial"/>
+          <w:noProof/>
+          <w:sz w:val="20"/>
+          <w:szCs w:val="20"/>
+        </w:rPr>
+      </w:pPr>
+      <w:r>
+        <w:rPr>
+          <w:rFonts w:ascii="Arial" w:hAnsi="Arial" w:cs="Arial"/>
           <w:b/>
           <w:sz w:val="20"/>
           <w:szCs w:val="20"/>
@@ -3943,31 +4451,97 @@
     </w:p>
     <w:p>
       <w:pPr>
-        <w:rPr>
-          <w:rFonts w:ascii="Arial" w:hAnsi="Arial" w:cs="Arial"/>
-          <w:noProof/>
-          <w:sz w:val="20"/>
-          <w:szCs w:val="20"/>
-        </w:rPr>
-      </w:pPr>
-    </w:p>
-    <w:p>
-      <w:pPr>
-        <w:rPr>
-          <w:rFonts w:ascii="Arial" w:hAnsi="Arial" w:cs="Arial"/>
-          <w:noProof/>
-          <w:sz w:val="20"/>
-          <w:szCs w:val="20"/>
-        </w:rPr>
-      </w:pPr>
-      <w:r>
-        <w:rPr>
-          <w:rFonts w:ascii="Arial" w:hAnsi="Arial" w:cs="Arial"/>
-          <w:noProof/>
-          <w:sz w:val="20"/>
-          <w:szCs w:val="20"/>
-        </w:rPr>
-        <w:lastRenderedPageBreak/>
+        <w:outlineLvl w:val="0"/>
+        <w:rPr>
+          <w:rFonts w:ascii="Arial" w:hAnsi="Arial" w:cs="Arial"/>
+          <w:noProof/>
+          <w:sz w:val="20"/>
+          <w:szCs w:val="20"/>
+        </w:rPr>
+      </w:pPr>
+      <w:r>
+        <w:rPr>
+          <w:rFonts w:ascii="Arial" w:hAnsi="Arial" w:cs="Arial"/>
+          <w:noProof/>
+          <w:sz w:val="20"/>
+          <w:szCs w:val="20"/>
+        </w:rPr>
+        <w:fldChar w:fldCharType="begin"/>
+      </w:r>
+      <w:r>
+        <w:rPr>
+          <w:rFonts w:ascii="Arial" w:hAnsi="Arial" w:cs="Arial"/>
+          <w:noProof/>
+          <w:sz w:val="20"/>
+          <w:szCs w:val="20"/>
+        </w:rPr>
+        <w:instrText xml:space="preserve"> MERGEFIELD  obj.solvents:endIf  \* MERGEFORMAT </w:instrText>
+      </w:r>
+      <w:r>
+        <w:rPr>
+          <w:rFonts w:ascii="Arial" w:hAnsi="Arial" w:cs="Arial"/>
+          <w:noProof/>
+          <w:sz w:val="20"/>
+          <w:szCs w:val="20"/>
+        </w:rPr>
+        <w:fldChar w:fldCharType="separate"/>
+      </w:r>
+      <w:r>
+        <w:rPr>
+          <w:rFonts w:ascii="Arial" w:hAnsi="Arial" w:cs="Arial"/>
+          <w:noProof/>
+          <w:sz w:val="20"/>
+          <w:szCs w:val="20"/>
+        </w:rPr>
+        <w:t>«obj.solvents:endIf»</w:t>
+      </w:r>
+      <w:r>
+        <w:rPr>
+          <w:rFonts w:ascii="Arial" w:hAnsi="Arial" w:cs="Arial"/>
+          <w:noProof/>
+          <w:sz w:val="20"/>
+          <w:szCs w:val="20"/>
+        </w:rPr>
+        <w:fldChar w:fldCharType="end"/>
+      </w:r>
+    </w:p>
+    <w:p>
+      <w:pPr>
+        <w:outlineLvl w:val="0"/>
+        <w:rPr>
+          <w:rFonts w:ascii="Arial" w:hAnsi="Arial" w:cs="Arial"/>
+          <w:noProof/>
+          <w:sz w:val="20"/>
+          <w:szCs w:val="20"/>
+        </w:rPr>
+      </w:pPr>
+    </w:p>
+    <w:p>
+      <w:pPr>
+        <w:rPr>
+          <w:rFonts w:ascii="Arial" w:hAnsi="Arial" w:cs="Arial"/>
+          <w:noProof/>
+          <w:sz w:val="20"/>
+          <w:szCs w:val="20"/>
+        </w:rPr>
+      </w:pPr>
+    </w:p>
+    <w:p>
+      <w:pPr>
+        <w:rPr>
+          <w:rFonts w:ascii="Arial" w:hAnsi="Arial" w:cs="Arial"/>
+          <w:noProof/>
+          <w:sz w:val="20"/>
+          <w:szCs w:val="20"/>
+        </w:rPr>
+      </w:pPr>
+      <w:r>
+        <w:rPr>
+          <w:rFonts w:ascii="Arial" w:hAnsi="Arial" w:cs="Arial"/>
+          <w:noProof/>
+          <w:sz w:val="20"/>
+          <w:szCs w:val="20"/>
+        </w:rPr>
         <w:fldChar w:fldCharType="begin"/>
       </w:r>
       <w:r>
@@ -3995,7 +4569,27 @@
           <w:sz w:val="20"/>
           <w:szCs w:val="20"/>
         </w:rPr>
-        <w:t>«rxn_settings.material:endIf»</w:t>
+        <w:t>«rxn_settings.material</w:t>
+      </w:r>
+      <w:bookmarkStart w:id="0" w:name="_Hlk121320354"/>
+      <w:r>
+        <w:rPr>
+          <w:rFonts w:ascii="Arial" w:hAnsi="Arial" w:cs="Arial"/>
+          <w:noProof/>
+          <w:sz w:val="20"/>
+          <w:szCs w:val="20"/>
+        </w:rPr>
+        <w:t>:endIf</w:t>
+      </w:r>
+      <w:bookmarkEnd w:id="0"/>
+      <w:r>
+        <w:rPr>
+          <w:rFonts w:ascii="Arial" w:hAnsi="Arial" w:cs="Arial"/>
+          <w:noProof/>
+          <w:sz w:val="20"/>
+          <w:szCs w:val="20"/>
+        </w:rPr>
+        <w:t>»</w:t>
       </w:r>
       <w:r>
         <w:rPr>
@@ -4064,6 +4658,61 @@
     </w:p>
     <w:p>
       <w:pPr>
+        <w:rPr>
+          <w:rFonts w:ascii="Arial" w:hAnsi="Arial" w:cs="Arial"/>
+          <w:noProof/>
+          <w:sz w:val="20"/>
+          <w:szCs w:val="20"/>
+        </w:rPr>
+      </w:pPr>
+      <w:r>
+        <w:rPr>
+          <w:rFonts w:ascii="Arial" w:hAnsi="Arial" w:cs="Arial"/>
+          <w:noProof/>
+          <w:sz w:val="20"/>
+          <w:szCs w:val="20"/>
+        </w:rPr>
+        <w:fldChar w:fldCharType="begin"/>
+      </w:r>
+      <w:r>
+        <w:rPr>
+          <w:rFonts w:ascii="Arial" w:hAnsi="Arial" w:cs="Arial"/>
+          <w:noProof/>
+          <w:sz w:val="20"/>
+          <w:szCs w:val="20"/>
+        </w:rPr>
+        <w:instrText xml:space="preserve"> MERGEFIELD  obj.description_check:if  \* MERGEFORMAT </w:instrText>
+      </w:r>
+      <w:r>
+        <w:rPr>
+          <w:rFonts w:ascii="Arial" w:hAnsi="Arial" w:cs="Arial"/>
+          <w:noProof/>
+          <w:sz w:val="20"/>
+          <w:szCs w:val="20"/>
+        </w:rPr>
+        <w:fldChar w:fldCharType="separate"/>
+      </w:r>
+      <w:r>
+        <w:rPr>
+          <w:rFonts w:ascii="Arial" w:hAnsi="Arial" w:cs="Arial"/>
+          <w:noProof/>
+          <w:sz w:val="20"/>
+          <w:szCs w:val="20"/>
+        </w:rPr>
+        <w:t>«obj.description_check:if»</w:t>
+      </w:r>
+      <w:r>
+        <w:rPr>
+          <w:rFonts w:ascii="Arial" w:hAnsi="Arial" w:cs="Arial"/>
+          <w:noProof/>
+          <w:sz w:val="20"/>
+          <w:szCs w:val="20"/>
+        </w:rPr>
+        <w:fldChar w:fldCharType="end"/>
+      </w:r>
+    </w:p>
+    <w:p>
+      <w:pPr>
         <w:outlineLvl w:val="0"/>
         <w:rPr>
           <w:rFonts w:ascii="Arial" w:hAnsi="Arial" w:cs="Arial"/>
@@ -4180,6 +4829,61 @@
           <w:sz w:val="20"/>
           <w:szCs w:val="20"/>
         </w:rPr>
+        <w:instrText xml:space="preserve"> MERGEFIELD  obj.description_check:endIf  \* MERGEFORMAT </w:instrText>
+      </w:r>
+      <w:r>
+        <w:rPr>
+          <w:rFonts w:ascii="Arial" w:hAnsi="Arial" w:cs="Arial"/>
+          <w:noProof/>
+          <w:sz w:val="20"/>
+          <w:szCs w:val="20"/>
+        </w:rPr>
+        <w:fldChar w:fldCharType="separate"/>
+      </w:r>
+      <w:r>
+        <w:rPr>
+          <w:rFonts w:ascii="Arial" w:hAnsi="Arial" w:cs="Arial"/>
+          <w:noProof/>
+          <w:sz w:val="20"/>
+          <w:szCs w:val="20"/>
+        </w:rPr>
+        <w:t>«obj.description_check:endIf»</w:t>
+      </w:r>
+      <w:r>
+        <w:rPr>
+          <w:rFonts w:ascii="Arial" w:hAnsi="Arial" w:cs="Arial"/>
+          <w:noProof/>
+          <w:sz w:val="20"/>
+          <w:szCs w:val="20"/>
+        </w:rPr>
+        <w:fldChar w:fldCharType="end"/>
+      </w:r>
+    </w:p>
+    <w:p>
+      <w:pPr>
+        <w:rPr>
+          <w:rFonts w:ascii="Arial" w:hAnsi="Arial" w:cs="Arial"/>
+          <w:noProof/>
+          <w:sz w:val="20"/>
+          <w:szCs w:val="20"/>
+        </w:rPr>
+      </w:pPr>
+      <w:r>
+        <w:rPr>
+          <w:rFonts w:ascii="Arial" w:hAnsi="Arial" w:cs="Arial"/>
+          <w:noProof/>
+          <w:sz w:val="20"/>
+          <w:szCs w:val="20"/>
+        </w:rPr>
+        <w:fldChar w:fldCharType="begin"/>
+      </w:r>
+      <w:r>
+        <w:rPr>
+          <w:rFonts w:ascii="Arial" w:hAnsi="Arial" w:cs="Arial"/>
+          <w:noProof/>
+          <w:sz w:val="20"/>
+          <w:szCs w:val="20"/>
+        </w:rPr>
         <w:instrText xml:space="preserve"> MERGEFIELD  rxn_settings.description:endIf  \* MERGEFORMAT </w:instrText>
       </w:r>
       <w:r>
@@ -4254,6 +4958,61 @@
           <w:szCs w:val="20"/>
         </w:rPr>
         <w:t>«rxn_settings.purification:if»</w:t>
+      </w:r>
+      <w:r>
+        <w:rPr>
+          <w:rFonts w:ascii="Arial" w:hAnsi="Arial" w:cs="Arial"/>
+          <w:noProof/>
+          <w:sz w:val="20"/>
+          <w:szCs w:val="20"/>
+        </w:rPr>
+        <w:fldChar w:fldCharType="end"/>
+      </w:r>
+    </w:p>
+    <w:p>
+      <w:pPr>
+        <w:rPr>
+          <w:rFonts w:ascii="Arial" w:hAnsi="Arial" w:cs="Arial"/>
+          <w:noProof/>
+          <w:sz w:val="20"/>
+          <w:szCs w:val="20"/>
+        </w:rPr>
+      </w:pPr>
+      <w:r>
+        <w:rPr>
+          <w:rFonts w:ascii="Arial" w:hAnsi="Arial" w:cs="Arial"/>
+          <w:noProof/>
+          <w:sz w:val="20"/>
+          <w:szCs w:val="20"/>
+        </w:rPr>
+        <w:fldChar w:fldCharType="begin"/>
+      </w:r>
+      <w:r>
+        <w:rPr>
+          <w:rFonts w:ascii="Arial" w:hAnsi="Arial" w:cs="Arial"/>
+          <w:noProof/>
+          <w:sz w:val="20"/>
+          <w:szCs w:val="20"/>
+        </w:rPr>
+        <w:instrText xml:space="preserve"> MERGEFIELD  obj.purification:if  \* MERGEFORMAT </w:instrText>
+      </w:r>
+      <w:r>
+        <w:rPr>
+          <w:rFonts w:ascii="Arial" w:hAnsi="Arial" w:cs="Arial"/>
+          <w:noProof/>
+          <w:sz w:val="20"/>
+          <w:szCs w:val="20"/>
+        </w:rPr>
+        <w:fldChar w:fldCharType="separate"/>
+      </w:r>
+      <w:r>
+        <w:rPr>
+          <w:rFonts w:ascii="Arial" w:hAnsi="Arial" w:cs="Arial"/>
+          <w:noProof/>
+          <w:sz w:val="20"/>
+          <w:szCs w:val="20"/>
+        </w:rPr>
+        <w:t>«obj.purification:if»</w:t>
       </w:r>
       <w:r>
         <w:rPr>
@@ -4392,6 +5151,61 @@
           <w:sz w:val="20"/>
           <w:szCs w:val="20"/>
         </w:rPr>
+        <w:instrText xml:space="preserve"> MERGEFIELD  obj.purification:endIf  \* MERGEFORMAT </w:instrText>
+      </w:r>
+      <w:r>
+        <w:rPr>
+          <w:rFonts w:ascii="Arial" w:hAnsi="Arial" w:cs="Arial"/>
+          <w:noProof/>
+          <w:sz w:val="20"/>
+          <w:szCs w:val="20"/>
+        </w:rPr>
+        <w:fldChar w:fldCharType="separate"/>
+      </w:r>
+      <w:r>
+        <w:rPr>
+          <w:rFonts w:ascii="Arial" w:hAnsi="Arial" w:cs="Arial"/>
+          <w:noProof/>
+          <w:sz w:val="20"/>
+          <w:szCs w:val="20"/>
+        </w:rPr>
+        <w:t>«obj.purification:endIf»</w:t>
+      </w:r>
+      <w:r>
+        <w:rPr>
+          <w:rFonts w:ascii="Arial" w:hAnsi="Arial" w:cs="Arial"/>
+          <w:noProof/>
+          <w:sz w:val="20"/>
+          <w:szCs w:val="20"/>
+        </w:rPr>
+        <w:fldChar w:fldCharType="end"/>
+      </w:r>
+    </w:p>
+    <w:p>
+      <w:pPr>
+        <w:rPr>
+          <w:rFonts w:ascii="Arial" w:hAnsi="Arial" w:cs="Arial"/>
+          <w:noProof/>
+          <w:sz w:val="20"/>
+          <w:szCs w:val="20"/>
+        </w:rPr>
+      </w:pPr>
+      <w:r>
+        <w:rPr>
+          <w:rFonts w:ascii="Arial" w:hAnsi="Arial" w:cs="Arial"/>
+          <w:noProof/>
+          <w:sz w:val="20"/>
+          <w:szCs w:val="20"/>
+        </w:rPr>
+        <w:fldChar w:fldCharType="begin"/>
+      </w:r>
+      <w:r>
+        <w:rPr>
+          <w:rFonts w:ascii="Arial" w:hAnsi="Arial" w:cs="Arial"/>
+          <w:noProof/>
+          <w:sz w:val="20"/>
+          <w:szCs w:val="20"/>
+        </w:rPr>
         <w:instrText xml:space="preserve"> MERGEFIELD  rxn_settings.purification:endIf  \* MERGEFORMAT </w:instrText>
       </w:r>
       <w:r>
@@ -4507,6 +5321,61 @@
       <w:r>
         <w:rPr>
           <w:rFonts w:ascii="Arial" w:hAnsi="Arial" w:cs="Arial"/>
+          <w:noProof/>
+          <w:sz w:val="20"/>
+          <w:szCs w:val="20"/>
+        </w:rPr>
+        <w:fldChar w:fldCharType="begin"/>
+      </w:r>
+      <w:r>
+        <w:rPr>
+          <w:rFonts w:ascii="Arial" w:hAnsi="Arial" w:cs="Arial"/>
+          <w:noProof/>
+          <w:sz w:val="20"/>
+          <w:szCs w:val="20"/>
+        </w:rPr>
+        <w:instrText xml:space="preserve"> MERGEFIELD  obj.dangerous_products:if  \* MERGEFORMAT </w:instrText>
+      </w:r>
+      <w:r>
+        <w:rPr>
+          <w:rFonts w:ascii="Arial" w:hAnsi="Arial" w:cs="Arial"/>
+          <w:noProof/>
+          <w:sz w:val="20"/>
+          <w:szCs w:val="20"/>
+        </w:rPr>
+        <w:fldChar w:fldCharType="separate"/>
+      </w:r>
+      <w:r>
+        <w:rPr>
+          <w:rFonts w:ascii="Arial" w:hAnsi="Arial" w:cs="Arial"/>
+          <w:noProof/>
+          <w:sz w:val="20"/>
+          <w:szCs w:val="20"/>
+        </w:rPr>
+        <w:t>«obj.dangerous_products:if»</w:t>
+      </w:r>
+      <w:r>
+        <w:rPr>
+          <w:rFonts w:ascii="Arial" w:hAnsi="Arial" w:cs="Arial"/>
+          <w:noProof/>
+          <w:sz w:val="20"/>
+          <w:szCs w:val="20"/>
+        </w:rPr>
+        <w:fldChar w:fldCharType="end"/>
+      </w:r>
+    </w:p>
+    <w:p>
+      <w:pPr>
+        <w:rPr>
+          <w:rFonts w:ascii="Arial" w:hAnsi="Arial" w:cs="Arial"/>
+          <w:noProof/>
+          <w:sz w:val="20"/>
+          <w:szCs w:val="20"/>
+        </w:rPr>
+      </w:pPr>
+      <w:r>
+        <w:rPr>
+          <w:rFonts w:ascii="Arial" w:hAnsi="Arial" w:cs="Arial"/>
           <w:b/>
           <w:sz w:val="20"/>
           <w:szCs w:val="20"/>
@@ -4647,6 +5516,61 @@
           <w:sz w:val="20"/>
           <w:szCs w:val="20"/>
         </w:rPr>
+        <w:instrText xml:space="preserve"> MERGEFIELD  obj.dangerous_products:endIf  \* MERGEFORMAT </w:instrText>
+      </w:r>
+      <w:r>
+        <w:rPr>
+          <w:rFonts w:ascii="Arial" w:hAnsi="Arial" w:cs="Arial"/>
+          <w:noProof/>
+          <w:sz w:val="20"/>
+          <w:szCs w:val="20"/>
+        </w:rPr>
+        <w:fldChar w:fldCharType="separate"/>
+      </w:r>
+      <w:r>
+        <w:rPr>
+          <w:rFonts w:ascii="Arial" w:hAnsi="Arial" w:cs="Arial"/>
+          <w:noProof/>
+          <w:sz w:val="20"/>
+          <w:szCs w:val="20"/>
+        </w:rPr>
+        <w:t>«obj.dangerous_products:endIf»</w:t>
+      </w:r>
+      <w:r>
+        <w:rPr>
+          <w:rFonts w:ascii="Arial" w:hAnsi="Arial" w:cs="Arial"/>
+          <w:noProof/>
+          <w:sz w:val="20"/>
+          <w:szCs w:val="20"/>
+        </w:rPr>
+        <w:fldChar w:fldCharType="end"/>
+      </w:r>
+    </w:p>
+    <w:p>
+      <w:pPr>
+        <w:rPr>
+          <w:rFonts w:ascii="Arial" w:hAnsi="Arial" w:cs="Arial"/>
+          <w:noProof/>
+          <w:sz w:val="20"/>
+          <w:szCs w:val="20"/>
+        </w:rPr>
+      </w:pPr>
+      <w:r>
+        <w:rPr>
+          <w:rFonts w:ascii="Arial" w:hAnsi="Arial" w:cs="Arial"/>
+          <w:noProof/>
+          <w:sz w:val="20"/>
+          <w:szCs w:val="20"/>
+        </w:rPr>
+        <w:fldChar w:fldCharType="begin"/>
+      </w:r>
+      <w:r>
+        <w:rPr>
+          <w:rFonts w:ascii="Arial" w:hAnsi="Arial" w:cs="Arial"/>
+          <w:noProof/>
+          <w:sz w:val="20"/>
+          <w:szCs w:val="20"/>
+        </w:rPr>
         <w:instrText xml:space="preserve"> MERGEFIELD  rxn_settings.</w:instrText>
       </w:r>
       <w:r>
@@ -4762,6 +5686,61 @@
       <w:r>
         <w:rPr>
           <w:rFonts w:ascii="Arial" w:hAnsi="Arial" w:cs="Arial"/>
+          <w:noProof/>
+          <w:sz w:val="20"/>
+          <w:szCs w:val="20"/>
+        </w:rPr>
+        <w:fldChar w:fldCharType="begin"/>
+      </w:r>
+      <w:r>
+        <w:rPr>
+          <w:rFonts w:ascii="Arial" w:hAnsi="Arial" w:cs="Arial"/>
+          <w:noProof/>
+          <w:sz w:val="20"/>
+          <w:szCs w:val="20"/>
+        </w:rPr>
+        <w:instrText xml:space="preserve"> MERGEFIELD  obj.tlc_control:if  \* MERGEFORMAT </w:instrText>
+      </w:r>
+      <w:r>
+        <w:rPr>
+          <w:rFonts w:ascii="Arial" w:hAnsi="Arial" w:cs="Arial"/>
+          <w:noProof/>
+          <w:sz w:val="20"/>
+          <w:szCs w:val="20"/>
+        </w:rPr>
+        <w:fldChar w:fldCharType="separate"/>
+      </w:r>
+      <w:r>
+        <w:rPr>
+          <w:rFonts w:ascii="Arial" w:hAnsi="Arial" w:cs="Arial"/>
+          <w:noProof/>
+          <w:sz w:val="20"/>
+          <w:szCs w:val="20"/>
+        </w:rPr>
+        <w:t>«obj.tlc_control:if»</w:t>
+      </w:r>
+      <w:r>
+        <w:rPr>
+          <w:rFonts w:ascii="Arial" w:hAnsi="Arial" w:cs="Arial"/>
+          <w:noProof/>
+          <w:sz w:val="20"/>
+          <w:szCs w:val="20"/>
+        </w:rPr>
+        <w:fldChar w:fldCharType="end"/>
+      </w:r>
+    </w:p>
+    <w:p>
+      <w:pPr>
+        <w:rPr>
+          <w:rFonts w:ascii="Arial" w:hAnsi="Arial" w:cs="Arial"/>
+          <w:noProof/>
+          <w:sz w:val="20"/>
+          <w:szCs w:val="20"/>
+        </w:rPr>
+      </w:pPr>
+      <w:r>
+        <w:rPr>
+          <w:rFonts w:ascii="Arial" w:hAnsi="Arial" w:cs="Arial"/>
           <w:b/>
           <w:sz w:val="20"/>
           <w:szCs w:val="20"/>
@@ -5201,6 +6180,61 @@
           <w:sz w:val="20"/>
           <w:szCs w:val="20"/>
         </w:rPr>
+        <w:instrText xml:space="preserve"> MERGEFIELD  obj.tlc_control:endIf  \* MERGEFORMAT </w:instrText>
+      </w:r>
+      <w:r>
+        <w:rPr>
+          <w:rFonts w:ascii="Arial" w:hAnsi="Arial" w:cs="Arial"/>
+          <w:noProof/>
+          <w:sz w:val="20"/>
+          <w:szCs w:val="20"/>
+        </w:rPr>
+        <w:fldChar w:fldCharType="separate"/>
+      </w:r>
+      <w:r>
+        <w:rPr>
+          <w:rFonts w:ascii="Arial" w:hAnsi="Arial" w:cs="Arial"/>
+          <w:noProof/>
+          <w:sz w:val="20"/>
+          <w:szCs w:val="20"/>
+        </w:rPr>
+        <w:t>«obj.tlc_control:endIf»</w:t>
+      </w:r>
+      <w:r>
+        <w:rPr>
+          <w:rFonts w:ascii="Arial" w:hAnsi="Arial" w:cs="Arial"/>
+          <w:noProof/>
+          <w:sz w:val="20"/>
+          <w:szCs w:val="20"/>
+        </w:rPr>
+        <w:fldChar w:fldCharType="end"/>
+      </w:r>
+    </w:p>
+    <w:p>
+      <w:pPr>
+        <w:rPr>
+          <w:rFonts w:ascii="Arial" w:hAnsi="Arial" w:cs="Arial"/>
+          <w:noProof/>
+          <w:sz w:val="20"/>
+          <w:szCs w:val="20"/>
+        </w:rPr>
+      </w:pPr>
+      <w:r>
+        <w:rPr>
+          <w:rFonts w:ascii="Arial" w:hAnsi="Arial" w:cs="Arial"/>
+          <w:noProof/>
+          <w:sz w:val="20"/>
+          <w:szCs w:val="20"/>
+        </w:rPr>
+        <w:fldChar w:fldCharType="begin"/>
+      </w:r>
+      <w:r>
+        <w:rPr>
+          <w:rFonts w:ascii="Arial" w:hAnsi="Arial" w:cs="Arial"/>
+          <w:noProof/>
+          <w:sz w:val="20"/>
+          <w:szCs w:val="20"/>
+        </w:rPr>
         <w:instrText xml:space="preserve"> MERGEFIELD  rxn_settings.tlc:endIf  \* MERGEFORMAT </w:instrText>
       </w:r>
       <w:r>
@@ -5288,6 +6322,61 @@
     </w:p>
     <w:p>
       <w:pPr>
+        <w:rPr>
+          <w:rFonts w:ascii="Arial" w:hAnsi="Arial" w:cs="Arial"/>
+          <w:noProof/>
+          <w:sz w:val="20"/>
+          <w:szCs w:val="20"/>
+        </w:rPr>
+      </w:pPr>
+      <w:r>
+        <w:rPr>
+          <w:rFonts w:ascii="Arial" w:hAnsi="Arial" w:cs="Arial"/>
+          <w:noProof/>
+          <w:sz w:val="20"/>
+          <w:szCs w:val="20"/>
+        </w:rPr>
+        <w:fldChar w:fldCharType="begin"/>
+      </w:r>
+      <w:r>
+        <w:rPr>
+          <w:rFonts w:ascii="Arial" w:hAnsi="Arial" w:cs="Arial"/>
+          <w:noProof/>
+          <w:sz w:val="20"/>
+          <w:szCs w:val="20"/>
+        </w:rPr>
+        <w:instrText xml:space="preserve"> MERGEFIELD  obj.observation_check:if  \* MERGEFORMAT </w:instrText>
+      </w:r>
+      <w:r>
+        <w:rPr>
+          <w:rFonts w:ascii="Arial" w:hAnsi="Arial" w:cs="Arial"/>
+          <w:noProof/>
+          <w:sz w:val="20"/>
+          <w:szCs w:val="20"/>
+        </w:rPr>
+        <w:fldChar w:fldCharType="separate"/>
+      </w:r>
+      <w:r>
+        <w:rPr>
+          <w:rFonts w:ascii="Arial" w:hAnsi="Arial" w:cs="Arial"/>
+          <w:noProof/>
+          <w:sz w:val="20"/>
+          <w:szCs w:val="20"/>
+        </w:rPr>
+        <w:t>«obj.observation_check:if»</w:t>
+      </w:r>
+      <w:r>
+        <w:rPr>
+          <w:rFonts w:ascii="Arial" w:hAnsi="Arial" w:cs="Arial"/>
+          <w:noProof/>
+          <w:sz w:val="20"/>
+          <w:szCs w:val="20"/>
+        </w:rPr>
+        <w:fldChar w:fldCharType="end"/>
+      </w:r>
+    </w:p>
+    <w:p>
+      <w:pPr>
         <w:outlineLvl w:val="0"/>
         <w:rPr>
           <w:rFonts w:ascii="Arial" w:hAnsi="Arial" w:cs="Arial"/>
@@ -5405,6 +6494,61 @@
           <w:sz w:val="20"/>
           <w:szCs w:val="20"/>
         </w:rPr>
+        <w:instrText xml:space="preserve"> MERGEFIELD  obj.observation_check:endIf  \* MERGEFORMAT </w:instrText>
+      </w:r>
+      <w:r>
+        <w:rPr>
+          <w:rFonts w:ascii="Arial" w:hAnsi="Arial" w:cs="Arial"/>
+          <w:noProof/>
+          <w:sz w:val="20"/>
+          <w:szCs w:val="20"/>
+        </w:rPr>
+        <w:fldChar w:fldCharType="separate"/>
+      </w:r>
+      <w:r>
+        <w:rPr>
+          <w:rFonts w:ascii="Arial" w:hAnsi="Arial" w:cs="Arial"/>
+          <w:noProof/>
+          <w:sz w:val="20"/>
+          <w:szCs w:val="20"/>
+        </w:rPr>
+        <w:t>«obj.observation_check:endIf»</w:t>
+      </w:r>
+      <w:r>
+        <w:rPr>
+          <w:rFonts w:ascii="Arial" w:hAnsi="Arial" w:cs="Arial"/>
+          <w:noProof/>
+          <w:sz w:val="20"/>
+          <w:szCs w:val="20"/>
+        </w:rPr>
+        <w:fldChar w:fldCharType="end"/>
+      </w:r>
+    </w:p>
+    <w:p>
+      <w:pPr>
+        <w:rPr>
+          <w:rFonts w:ascii="Arial" w:hAnsi="Arial" w:cs="Arial"/>
+          <w:noProof/>
+          <w:sz w:val="20"/>
+          <w:szCs w:val="20"/>
+        </w:rPr>
+      </w:pPr>
+      <w:r>
+        <w:rPr>
+          <w:rFonts w:ascii="Arial" w:hAnsi="Arial" w:cs="Arial"/>
+          <w:noProof/>
+          <w:sz w:val="20"/>
+          <w:szCs w:val="20"/>
+        </w:rPr>
+        <w:fldChar w:fldCharType="begin"/>
+      </w:r>
+      <w:r>
+        <w:rPr>
+          <w:rFonts w:ascii="Arial" w:hAnsi="Arial" w:cs="Arial"/>
+          <w:noProof/>
+          <w:sz w:val="20"/>
+          <w:szCs w:val="20"/>
+        </w:rPr>
         <w:instrText xml:space="preserve"> MERGEFIELD  rxn_settings.observation:endIf  \* MERGEFORMAT </w:instrText>
       </w:r>
       <w:r>
@@ -5492,6 +6636,61 @@
     </w:p>
     <w:p>
       <w:pPr>
+        <w:rPr>
+          <w:rFonts w:ascii="Arial" w:hAnsi="Arial" w:cs="Arial"/>
+          <w:noProof/>
+          <w:sz w:val="20"/>
+          <w:szCs w:val="20"/>
+        </w:rPr>
+      </w:pPr>
+      <w:r>
+        <w:rPr>
+          <w:rFonts w:ascii="Arial" w:hAnsi="Arial" w:cs="Arial"/>
+          <w:noProof/>
+          <w:sz w:val="20"/>
+          <w:szCs w:val="20"/>
+        </w:rPr>
+        <w:fldChar w:fldCharType="begin"/>
+      </w:r>
+      <w:r>
+        <w:rPr>
+          <w:rFonts w:ascii="Arial" w:hAnsi="Arial" w:cs="Arial"/>
+          <w:noProof/>
+          <w:sz w:val="20"/>
+          <w:szCs w:val="20"/>
+        </w:rPr>
+        <w:instrText xml:space="preserve"> MERGEFIELD  obj.analyses:if  \* MERGEFORMAT </w:instrText>
+      </w:r>
+      <w:r>
+        <w:rPr>
+          <w:rFonts w:ascii="Arial" w:hAnsi="Arial" w:cs="Arial"/>
+          <w:noProof/>
+          <w:sz w:val="20"/>
+          <w:szCs w:val="20"/>
+        </w:rPr>
+        <w:fldChar w:fldCharType="separate"/>
+      </w:r>
+      <w:r>
+        <w:rPr>
+          <w:rFonts w:ascii="Arial" w:hAnsi="Arial" w:cs="Arial"/>
+          <w:noProof/>
+          <w:sz w:val="20"/>
+          <w:szCs w:val="20"/>
+        </w:rPr>
+        <w:t>«obj.analyses:if»</w:t>
+      </w:r>
+      <w:r>
+        <w:rPr>
+          <w:rFonts w:ascii="Arial" w:hAnsi="Arial" w:cs="Arial"/>
+          <w:noProof/>
+          <w:sz w:val="20"/>
+          <w:szCs w:val="20"/>
+        </w:rPr>
+        <w:fldChar w:fldCharType="end"/>
+      </w:r>
+    </w:p>
+    <w:p>
+      <w:pPr>
         <w:outlineLvl w:val="0"/>
         <w:rPr>
           <w:rFonts w:ascii="Arial" w:hAnsi="Arial" w:cs="Arial"/>
@@ -5924,6 +7123,61 @@
           <w:sz w:val="20"/>
           <w:szCs w:val="20"/>
         </w:rPr>
+        <w:instrText xml:space="preserve"> MERGEFIELD  obj.analyses:endIf  \* MERGEFORMAT </w:instrText>
+      </w:r>
+      <w:r>
+        <w:rPr>
+          <w:rFonts w:ascii="Arial" w:hAnsi="Arial" w:cs="Arial"/>
+          <w:noProof/>
+          <w:sz w:val="20"/>
+          <w:szCs w:val="20"/>
+        </w:rPr>
+        <w:fldChar w:fldCharType="separate"/>
+      </w:r>
+      <w:r>
+        <w:rPr>
+          <w:rFonts w:ascii="Arial" w:hAnsi="Arial" w:cs="Arial"/>
+          <w:noProof/>
+          <w:sz w:val="20"/>
+          <w:szCs w:val="20"/>
+        </w:rPr>
+        <w:t>«obj.analyses:endIf»</w:t>
+      </w:r>
+      <w:r>
+        <w:rPr>
+          <w:rFonts w:ascii="Arial" w:hAnsi="Arial" w:cs="Arial"/>
+          <w:noProof/>
+          <w:sz w:val="20"/>
+          <w:szCs w:val="20"/>
+        </w:rPr>
+        <w:fldChar w:fldCharType="end"/>
+      </w:r>
+    </w:p>
+    <w:p>
+      <w:pPr>
+        <w:rPr>
+          <w:rFonts w:ascii="Arial" w:hAnsi="Arial" w:cs="Arial"/>
+          <w:noProof/>
+          <w:sz w:val="20"/>
+          <w:szCs w:val="20"/>
+        </w:rPr>
+      </w:pPr>
+      <w:r>
+        <w:rPr>
+          <w:rFonts w:ascii="Arial" w:hAnsi="Arial" w:cs="Arial"/>
+          <w:noProof/>
+          <w:sz w:val="20"/>
+          <w:szCs w:val="20"/>
+        </w:rPr>
+        <w:fldChar w:fldCharType="begin"/>
+      </w:r>
+      <w:r>
+        <w:rPr>
+          <w:rFonts w:ascii="Arial" w:hAnsi="Arial" w:cs="Arial"/>
+          <w:noProof/>
+          <w:sz w:val="20"/>
+          <w:szCs w:val="20"/>
+        </w:rPr>
         <w:instrText xml:space="preserve"> MERGEFIELD  rxn_settings.analysis:endIf  \* MERGEFORMAT </w:instrText>
       </w:r>
       <w:r>
@@ -6011,6 +7265,61 @@
     </w:p>
     <w:p>
       <w:pPr>
+        <w:rPr>
+          <w:rFonts w:ascii="Arial" w:hAnsi="Arial" w:cs="Arial"/>
+          <w:noProof/>
+          <w:sz w:val="20"/>
+          <w:szCs w:val="20"/>
+        </w:rPr>
+      </w:pPr>
+      <w:r>
+        <w:rPr>
+          <w:rFonts w:ascii="Arial" w:hAnsi="Arial" w:cs="Arial"/>
+          <w:noProof/>
+          <w:sz w:val="20"/>
+          <w:szCs w:val="20"/>
+        </w:rPr>
+        <w:fldChar w:fldCharType="begin"/>
+      </w:r>
+      <w:r>
+        <w:rPr>
+          <w:rFonts w:ascii="Arial" w:hAnsi="Arial" w:cs="Arial"/>
+          <w:noProof/>
+          <w:sz w:val="20"/>
+          <w:szCs w:val="20"/>
+        </w:rPr>
+        <w:instrText xml:space="preserve"> MERGEFIELD  obj.literatures:if  \* MERGEFORMAT </w:instrText>
+      </w:r>
+      <w:r>
+        <w:rPr>
+          <w:rFonts w:ascii="Arial" w:hAnsi="Arial" w:cs="Arial"/>
+          <w:noProof/>
+          <w:sz w:val="20"/>
+          <w:szCs w:val="20"/>
+        </w:rPr>
+        <w:fldChar w:fldCharType="separate"/>
+      </w:r>
+      <w:r>
+        <w:rPr>
+          <w:rFonts w:ascii="Arial" w:hAnsi="Arial" w:cs="Arial"/>
+          <w:noProof/>
+          <w:sz w:val="20"/>
+          <w:szCs w:val="20"/>
+        </w:rPr>
+        <w:t>«obj.literatures:if»</w:t>
+      </w:r>
+      <w:r>
+        <w:rPr>
+          <w:rFonts w:ascii="Arial" w:hAnsi="Arial" w:cs="Arial"/>
+          <w:noProof/>
+          <w:sz w:val="20"/>
+          <w:szCs w:val="20"/>
+        </w:rPr>
+        <w:fldChar w:fldCharType="end"/>
+      </w:r>
+    </w:p>
+    <w:p>
+      <w:pPr>
         <w:outlineLvl w:val="0"/>
         <w:rPr>
           <w:rFonts w:ascii="Arial" w:hAnsi="Arial" w:cs="Arial"/>
@@ -6044,6 +7353,7 @@
           <w:sz w:val="20"/>
           <w:szCs w:val="20"/>
         </w:rPr>
+        <w:lastRenderedPageBreak/>
         <w:fldChar w:fldCharType="begin"/>
       </w:r>
       <w:r>
@@ -6503,6 +7813,61 @@
           <w:szCs w:val="20"/>
         </w:rPr>
       </w:pPr>
+    </w:p>
+    <w:p>
+      <w:pPr>
+        <w:rPr>
+          <w:rFonts w:ascii="Arial" w:hAnsi="Arial" w:cs="Arial"/>
+          <w:noProof/>
+          <w:sz w:val="20"/>
+          <w:szCs w:val="20"/>
+        </w:rPr>
+      </w:pPr>
+      <w:r>
+        <w:rPr>
+          <w:rFonts w:ascii="Arial" w:hAnsi="Arial" w:cs="Arial"/>
+          <w:noProof/>
+          <w:sz w:val="20"/>
+          <w:szCs w:val="20"/>
+        </w:rPr>
+        <w:fldChar w:fldCharType="begin"/>
+      </w:r>
+      <w:r>
+        <w:rPr>
+          <w:rFonts w:ascii="Arial" w:hAnsi="Arial" w:cs="Arial"/>
+          <w:noProof/>
+          <w:sz w:val="20"/>
+          <w:szCs w:val="20"/>
+        </w:rPr>
+        <w:instrText xml:space="preserve"> MERGEFIELD  obj.literatures:endIf  \* MERGEFORMAT </w:instrText>
+      </w:r>
+      <w:r>
+        <w:rPr>
+          <w:rFonts w:ascii="Arial" w:hAnsi="Arial" w:cs="Arial"/>
+          <w:noProof/>
+          <w:sz w:val="20"/>
+          <w:szCs w:val="20"/>
+        </w:rPr>
+        <w:fldChar w:fldCharType="separate"/>
+      </w:r>
+      <w:r>
+        <w:rPr>
+          <w:rFonts w:ascii="Arial" w:hAnsi="Arial" w:cs="Arial"/>
+          <w:noProof/>
+          <w:sz w:val="20"/>
+          <w:szCs w:val="20"/>
+        </w:rPr>
+        <w:t>«obj.literatures:endIf»</w:t>
+      </w:r>
+      <w:r>
+        <w:rPr>
+          <w:rFonts w:ascii="Arial" w:hAnsi="Arial" w:cs="Arial"/>
+          <w:noProof/>
+          <w:sz w:val="20"/>
+          <w:szCs w:val="20"/>
+        </w:rPr>
+        <w:fldChar w:fldCharType="end"/>
+      </w:r>
     </w:p>
     <w:p>
       <w:pPr>
@@ -7232,10 +8597,10 @@
           <w:noProof/>
         </w:rPr>
         <w:object w:dxaOrig="18787" w:dyaOrig="5510" w14:anchorId="4964B097">
-          <v:shape id="_x0000_i1027" type="#_x0000_t75" alt="" style="width:453.75pt;height:129pt;mso-width-percent:0;mso-height-percent:0;mso-width-percent:0;mso-height-percent:0" o:ole="">
+          <v:shape id="_x0000_i1027" type="#_x0000_t75" alt="" style="width:453.6pt;height:129pt;mso-width-percent:0;mso-height-percent:0;mso-width-percent:0;mso-height-percent:0" o:ole="">
             <v:imagedata r:id="rId9" o:title=""/>
           </v:shape>
-          <o:OLEObject Type="Embed" ProgID="ChemDraw.Document.6.0" ShapeID="_x0000_i1027" DrawAspect="Content" ObjectID="_1698576603" r:id="rId12"/>
+          <o:OLEObject Type="Embed" ProgID="ChemDraw.Document.6.0" ShapeID="_x0000_i1027" DrawAspect="Content" ObjectID="_1736269552" r:id="rId12"/>
         </w:object>
       </w:r>
       <w:r>
@@ -7411,6 +8776,61 @@
           <w:sz w:val="20"/>
           <w:szCs w:val="20"/>
         </w:rPr>
+        <w:instrText xml:space="preserve"> MERGEFIELD  obj.analyses:if  \* MERGEFORMAT </w:instrText>
+      </w:r>
+      <w:r>
+        <w:rPr>
+          <w:rFonts w:ascii="Arial" w:hAnsi="Arial" w:cs="Arial"/>
+          <w:noProof/>
+          <w:sz w:val="20"/>
+          <w:szCs w:val="20"/>
+        </w:rPr>
+        <w:fldChar w:fldCharType="separate"/>
+      </w:r>
+      <w:r>
+        <w:rPr>
+          <w:rFonts w:ascii="Arial" w:hAnsi="Arial" w:cs="Arial"/>
+          <w:noProof/>
+          <w:sz w:val="20"/>
+          <w:szCs w:val="20"/>
+        </w:rPr>
+        <w:t>«obj.analyses:if»</w:t>
+      </w:r>
+      <w:r>
+        <w:rPr>
+          <w:rFonts w:ascii="Arial" w:hAnsi="Arial" w:cs="Arial"/>
+          <w:noProof/>
+          <w:sz w:val="20"/>
+          <w:szCs w:val="20"/>
+        </w:rPr>
+        <w:fldChar w:fldCharType="end"/>
+      </w:r>
+    </w:p>
+    <w:p>
+      <w:pPr>
+        <w:rPr>
+          <w:rFonts w:ascii="Arial" w:hAnsi="Arial" w:cs="Arial"/>
+          <w:noProof/>
+          <w:sz w:val="20"/>
+          <w:szCs w:val="20"/>
+        </w:rPr>
+      </w:pPr>
+      <w:r>
+        <w:rPr>
+          <w:rFonts w:ascii="Arial" w:hAnsi="Arial" w:cs="Arial"/>
+          <w:noProof/>
+          <w:sz w:val="20"/>
+          <w:szCs w:val="20"/>
+        </w:rPr>
+        <w:fldChar w:fldCharType="begin"/>
+      </w:r>
+      <w:r>
+        <w:rPr>
+          <w:rFonts w:ascii="Arial" w:hAnsi="Arial" w:cs="Arial"/>
+          <w:noProof/>
+          <w:sz w:val="20"/>
+          <w:szCs w:val="20"/>
+        </w:rPr>
         <w:instrText xml:space="preserve"> MERGEFIELD  =obj.analyses  \* MERGEFORMAT </w:instrText>
       </w:r>
       <w:r>
@@ -7466,6 +8886,61 @@
           <w:sz w:val="20"/>
           <w:szCs w:val="20"/>
         </w:rPr>
+        <w:instrText xml:space="preserve"> MERGEFIELD  obj.analyses:endIf  \* MERGEFORMAT </w:instrText>
+      </w:r>
+      <w:r>
+        <w:rPr>
+          <w:rFonts w:ascii="Arial" w:hAnsi="Arial" w:cs="Arial"/>
+          <w:noProof/>
+          <w:sz w:val="20"/>
+          <w:szCs w:val="20"/>
+        </w:rPr>
+        <w:fldChar w:fldCharType="separate"/>
+      </w:r>
+      <w:r>
+        <w:rPr>
+          <w:rFonts w:ascii="Arial" w:hAnsi="Arial" w:cs="Arial"/>
+          <w:noProof/>
+          <w:sz w:val="20"/>
+          <w:szCs w:val="20"/>
+        </w:rPr>
+        <w:t>«obj.analyses:endIf»</w:t>
+      </w:r>
+      <w:r>
+        <w:rPr>
+          <w:rFonts w:ascii="Arial" w:hAnsi="Arial" w:cs="Arial"/>
+          <w:noProof/>
+          <w:sz w:val="20"/>
+          <w:szCs w:val="20"/>
+        </w:rPr>
+        <w:fldChar w:fldCharType="end"/>
+      </w:r>
+    </w:p>
+    <w:p>
+      <w:pPr>
+        <w:rPr>
+          <w:rFonts w:ascii="Arial" w:hAnsi="Arial" w:cs="Arial"/>
+          <w:noProof/>
+          <w:sz w:val="20"/>
+          <w:szCs w:val="20"/>
+        </w:rPr>
+      </w:pPr>
+      <w:r>
+        <w:rPr>
+          <w:rFonts w:ascii="Arial" w:hAnsi="Arial" w:cs="Arial"/>
+          <w:noProof/>
+          <w:sz w:val="20"/>
+          <w:szCs w:val="20"/>
+        </w:rPr>
+        <w:fldChar w:fldCharType="begin"/>
+      </w:r>
+      <w:r>
+        <w:rPr>
+          <w:rFonts w:ascii="Arial" w:hAnsi="Arial" w:cs="Arial"/>
+          <w:noProof/>
+          <w:sz w:val="20"/>
+          <w:szCs w:val="20"/>
+        </w:rPr>
         <w:instrText xml:space="preserve"> MERGEFIELD  spl_settings.analyses:endIf  \* MERGEFORMAT </w:instrText>
       </w:r>
       <w:r>
@@ -7591,6 +9066,61 @@
     </w:p>
     <w:p>
       <w:pPr>
+        <w:rPr>
+          <w:rFonts w:ascii="Arial" w:hAnsi="Arial" w:cs="Arial"/>
+          <w:noProof/>
+          <w:sz w:val="20"/>
+          <w:szCs w:val="20"/>
+        </w:rPr>
+      </w:pPr>
+      <w:r>
+        <w:rPr>
+          <w:rFonts w:ascii="Arial" w:hAnsi="Arial" w:cs="Arial"/>
+          <w:noProof/>
+          <w:sz w:val="20"/>
+          <w:szCs w:val="20"/>
+        </w:rPr>
+        <w:fldChar w:fldCharType="begin"/>
+      </w:r>
+      <w:r>
+        <w:rPr>
+          <w:rFonts w:ascii="Arial" w:hAnsi="Arial" w:cs="Arial"/>
+          <w:noProof/>
+          <w:sz w:val="20"/>
+          <w:szCs w:val="20"/>
+        </w:rPr>
+        <w:instrText xml:space="preserve"> MERGEFIELD  obj.literatures:if  \* MERGEFORMAT </w:instrText>
+      </w:r>
+      <w:r>
+        <w:rPr>
+          <w:rFonts w:ascii="Arial" w:hAnsi="Arial" w:cs="Arial"/>
+          <w:noProof/>
+          <w:sz w:val="20"/>
+          <w:szCs w:val="20"/>
+        </w:rPr>
+        <w:fldChar w:fldCharType="separate"/>
+      </w:r>
+      <w:r>
+        <w:rPr>
+          <w:rFonts w:ascii="Arial" w:hAnsi="Arial" w:cs="Arial"/>
+          <w:noProof/>
+          <w:sz w:val="20"/>
+          <w:szCs w:val="20"/>
+        </w:rPr>
+        <w:t>«obj.literatures:if»</w:t>
+      </w:r>
+      <w:r>
+        <w:rPr>
+          <w:rFonts w:ascii="Arial" w:hAnsi="Arial" w:cs="Arial"/>
+          <w:noProof/>
+          <w:sz w:val="20"/>
+          <w:szCs w:val="20"/>
+        </w:rPr>
+        <w:fldChar w:fldCharType="end"/>
+      </w:r>
+    </w:p>
+    <w:p>
+      <w:pPr>
         <w:outlineLvl w:val="0"/>
         <w:rPr>
           <w:rFonts w:ascii="Arial" w:hAnsi="Arial" w:cs="Arial"/>
@@ -8027,7 +9557,6 @@
       <w:pPr>
         <w:rPr>
           <w:rFonts w:ascii="Arial" w:hAnsi="Arial" w:cs="Arial"/>
-          <w:noProof/>
           <w:sz w:val="20"/>
           <w:szCs w:val="20"/>
         </w:rPr>
@@ -8068,6 +9597,61 @@
       <w:r>
         <w:rPr>
           <w:rFonts w:ascii="Arial" w:hAnsi="Arial" w:cs="Arial"/>
+          <w:sz w:val="20"/>
+          <w:szCs w:val="20"/>
+        </w:rPr>
+        <w:fldChar w:fldCharType="end"/>
+      </w:r>
+    </w:p>
+    <w:p>
+      <w:pPr>
+        <w:rPr>
+          <w:rFonts w:ascii="Arial" w:hAnsi="Arial" w:cs="Arial"/>
+          <w:noProof/>
+          <w:sz w:val="20"/>
+          <w:szCs w:val="20"/>
+        </w:rPr>
+      </w:pPr>
+      <w:r>
+        <w:rPr>
+          <w:rFonts w:ascii="Arial" w:hAnsi="Arial" w:cs="Arial"/>
+          <w:noProof/>
+          <w:sz w:val="20"/>
+          <w:szCs w:val="20"/>
+        </w:rPr>
+        <w:fldChar w:fldCharType="begin"/>
+      </w:r>
+      <w:r>
+        <w:rPr>
+          <w:rFonts w:ascii="Arial" w:hAnsi="Arial" w:cs="Arial"/>
+          <w:noProof/>
+          <w:sz w:val="20"/>
+          <w:szCs w:val="20"/>
+        </w:rPr>
+        <w:instrText xml:space="preserve"> MERGEFIELD  obj.literatures:endIf  \* MERGEFORMAT </w:instrText>
+      </w:r>
+      <w:r>
+        <w:rPr>
+          <w:rFonts w:ascii="Arial" w:hAnsi="Arial" w:cs="Arial"/>
+          <w:noProof/>
+          <w:sz w:val="20"/>
+          <w:szCs w:val="20"/>
+        </w:rPr>
+        <w:fldChar w:fldCharType="separate"/>
+      </w:r>
+      <w:r>
+        <w:rPr>
+          <w:rFonts w:ascii="Arial" w:hAnsi="Arial" w:cs="Arial"/>
+          <w:noProof/>
+          <w:sz w:val="20"/>
+          <w:szCs w:val="20"/>
+        </w:rPr>
+        <w:t>«obj.literatures:endIf»</w:t>
+      </w:r>
+      <w:r>
+        <w:rPr>
+          <w:rFonts w:ascii="Arial" w:hAnsi="Arial" w:cs="Arial"/>
+          <w:noProof/>
           <w:sz w:val="20"/>
           <w:szCs w:val="20"/>
         </w:rPr>
@@ -8452,7 +10036,7 @@
 </file>
 
 <file path=word/endnotes.xml><?xml version="1.0" encoding="utf-8"?>
-<w:endnotes xmlns:wpc="http://schemas.microsoft.com/office/word/2010/wordprocessingCanvas" xmlns:cx="http://schemas.microsoft.com/office/drawing/2014/chartex" xmlns:cx1="http://schemas.microsoft.com/office/drawing/2015/9/8/chartex" xmlns:cx2="http://schemas.microsoft.com/office/drawing/2015/10/21/chartex" xmlns:cx3="http://schemas.microsoft.com/office/drawing/2016/5/9/chartex" xmlns:cx4="http://schemas.microsoft.com/office/drawing/2016/5/10/chartex" xmlns:cx5="http://schemas.microsoft.com/office/drawing/2016/5/11/chartex" xmlns:cx6="http://schemas.microsoft.com/office/drawing/2016/5/12/chartex" xmlns:cx7="http://schemas.microsoft.com/office/drawing/2016/5/13/chartex" xmlns:cx8="http://schemas.microsoft.com/office/drawing/2016/5/14/chartex" xmlns:mc="http://schemas.openxmlformats.org/markup-compatibility/2006" xmlns:aink="http://schemas.microsoft.com/office/drawing/2016/ink" xmlns:am3d="http://schemas.microsoft.com/office/drawing/2017/model3d" xmlns:o="urn:schemas-microsoft-com:office:office" xmlns:r="http://schemas.openxmlformats.org/officeDocument/2006/relationships" xmlns:m="http://schemas.openxmlformats.org/officeDocument/2006/math" xmlns:v="urn:schemas-microsoft-com:vml" xmlns:wp14="http://schemas.microsoft.com/office/word/2010/wordprocessingDrawing" xmlns:wp="http://schemas.openxmlformats.org/drawingml/2006/wordprocessingDrawing" xmlns:w10="urn:schemas-microsoft-com:office:word" xmlns:w="http://schemas.openxmlformats.org/wordprocessingml/2006/main" xmlns:w14="http://schemas.microsoft.com/office/word/2010/wordml" xmlns:w15="http://schemas.microsoft.com/office/word/2012/wordml" xmlns:w16cex="http://schemas.microsoft.com/office/word/2018/wordml/cex" xmlns:w16cid="http://schemas.microsoft.com/office/word/2016/wordml/cid" xmlns:w16="http://schemas.microsoft.com/office/word/2018/wordml" xmlns:w16sdtdh="http://schemas.microsoft.com/office/word/2020/wordml/sdtdatahash" xmlns:w16se="http://schemas.microsoft.com/office/word/2015/wordml/symex" xmlns:wpg="http://schemas.microsoft.com/office/word/2010/wordprocessingGroup" xmlns:wpi="http://schemas.microsoft.com/office/word/2010/wordprocessingInk" xmlns:wne="http://schemas.microsoft.com/office/word/2006/wordml" xmlns:wps="http://schemas.microsoft.com/office/word/2010/wordprocessingShape" mc:Ignorable="w14 w15 w16se w16cid w16 w16cex w16sdtdh wp14">
+<w:endnotes xmlns:wpc="http://schemas.microsoft.com/office/word/2010/wordprocessingCanvas" xmlns:cx="http://schemas.microsoft.com/office/drawing/2014/chartex" xmlns:cx1="http://schemas.microsoft.com/office/drawing/2015/9/8/chartex" xmlns:cx2="http://schemas.microsoft.com/office/drawing/2015/10/21/chartex" xmlns:cx3="http://schemas.microsoft.com/office/drawing/2016/5/9/chartex" xmlns:cx4="http://schemas.microsoft.com/office/drawing/2016/5/10/chartex" xmlns:cx5="http://schemas.microsoft.com/office/drawing/2016/5/11/chartex" xmlns:cx6="http://schemas.microsoft.com/office/drawing/2016/5/12/chartex" xmlns:cx7="http://schemas.microsoft.com/office/drawing/2016/5/13/chartex" xmlns:cx8="http://schemas.microsoft.com/office/drawing/2016/5/14/chartex" xmlns:mc="http://schemas.openxmlformats.org/markup-compatibility/2006" xmlns:aink="http://schemas.microsoft.com/office/drawing/2016/ink" xmlns:am3d="http://schemas.microsoft.com/office/drawing/2017/model3d" xmlns:o="urn:schemas-microsoft-com:office:office" xmlns:oel="http://schemas.microsoft.com/office/2019/extlst" xmlns:r="http://schemas.openxmlformats.org/officeDocument/2006/relationships" xmlns:m="http://schemas.openxmlformats.org/officeDocument/2006/math" xmlns:v="urn:schemas-microsoft-com:vml" xmlns:wp14="http://schemas.microsoft.com/office/word/2010/wordprocessingDrawing" xmlns:wp="http://schemas.openxmlformats.org/drawingml/2006/wordprocessingDrawing" xmlns:w10="urn:schemas-microsoft-com:office:word" xmlns:w="http://schemas.openxmlformats.org/wordprocessingml/2006/main" xmlns:w14="http://schemas.microsoft.com/office/word/2010/wordml" xmlns:w15="http://schemas.microsoft.com/office/word/2012/wordml" xmlns:w16cex="http://schemas.microsoft.com/office/word/2018/wordml/cex" xmlns:w16cid="http://schemas.microsoft.com/office/word/2016/wordml/cid" xmlns:w16="http://schemas.microsoft.com/office/word/2018/wordml" xmlns:w16sdtdh="http://schemas.microsoft.com/office/word/2020/wordml/sdtdatahash" xmlns:w16se="http://schemas.microsoft.com/office/word/2015/wordml/symex" xmlns:wpg="http://schemas.microsoft.com/office/word/2010/wordprocessingGroup" xmlns:wpi="http://schemas.microsoft.com/office/word/2010/wordprocessingInk" xmlns:wne="http://schemas.microsoft.com/office/word/2006/wordml" xmlns:wps="http://schemas.microsoft.com/office/word/2010/wordprocessingShape" mc:Ignorable="w14 w15 w16se w16cid w16 w16cex w16sdtdh wp14">
   <w:endnote w:type="separator" w:id="-1">
     <w:p>
       <w:r>
@@ -8471,7 +10055,7 @@
 </file>
 
 <file path=word/footer1.xml><?xml version="1.0" encoding="utf-8"?>
-<w:ftr xmlns:wpc="http://schemas.microsoft.com/office/word/2010/wordprocessingCanvas" xmlns:cx="http://schemas.microsoft.com/office/drawing/2014/chartex" xmlns:cx1="http://schemas.microsoft.com/office/drawing/2015/9/8/chartex" xmlns:cx2="http://schemas.microsoft.com/office/drawing/2015/10/21/chartex" xmlns:cx3="http://schemas.microsoft.com/office/drawing/2016/5/9/chartex" xmlns:cx4="http://schemas.microsoft.com/office/drawing/2016/5/10/chartex" xmlns:cx5="http://schemas.microsoft.com/office/drawing/2016/5/11/chartex" xmlns:cx6="http://schemas.microsoft.com/office/drawing/2016/5/12/chartex" xmlns:cx7="http://schemas.microsoft.com/office/drawing/2016/5/13/chartex" xmlns:cx8="http://schemas.microsoft.com/office/drawing/2016/5/14/chartex" xmlns:mc="http://schemas.openxmlformats.org/markup-compatibility/2006" xmlns:aink="http://schemas.microsoft.com/office/drawing/2016/ink" xmlns:am3d="http://schemas.microsoft.com/office/drawing/2017/model3d" xmlns:o="urn:schemas-microsoft-com:office:office" xmlns:r="http://schemas.openxmlformats.org/officeDocument/2006/relationships" xmlns:m="http://schemas.openxmlformats.org/officeDocument/2006/math" xmlns:v="urn:schemas-microsoft-com:vml" xmlns:wp14="http://schemas.microsoft.com/office/word/2010/wordprocessingDrawing" xmlns:wp="http://schemas.openxmlformats.org/drawingml/2006/wordprocessingDrawing" xmlns:w10="urn:schemas-microsoft-com:office:word" xmlns:w="http://schemas.openxmlformats.org/wordprocessingml/2006/main" xmlns:w14="http://schemas.microsoft.com/office/word/2010/wordml" xmlns:w15="http://schemas.microsoft.com/office/word/2012/wordml" xmlns:w16cex="http://schemas.microsoft.com/office/word/2018/wordml/cex" xmlns:w16cid="http://schemas.microsoft.com/office/word/2016/wordml/cid" xmlns:w16="http://schemas.microsoft.com/office/word/2018/wordml" xmlns:w16sdtdh="http://schemas.microsoft.com/office/word/2020/wordml/sdtdatahash" xmlns:w16se="http://schemas.microsoft.com/office/word/2015/wordml/symex" xmlns:wpg="http://schemas.microsoft.com/office/word/2010/wordprocessingGroup" xmlns:wpi="http://schemas.microsoft.com/office/word/2010/wordprocessingInk" xmlns:wne="http://schemas.microsoft.com/office/word/2006/wordml" xmlns:wps="http://schemas.microsoft.com/office/word/2010/wordprocessingShape" mc:Ignorable="w14 w15 w16se w16cid w16 w16cex w16sdtdh wp14">
+<w:ftr xmlns:wpc="http://schemas.microsoft.com/office/word/2010/wordprocessingCanvas" xmlns:cx="http://schemas.microsoft.com/office/drawing/2014/chartex" xmlns:cx1="http://schemas.microsoft.com/office/drawing/2015/9/8/chartex" xmlns:cx2="http://schemas.microsoft.com/office/drawing/2015/10/21/chartex" xmlns:cx3="http://schemas.microsoft.com/office/drawing/2016/5/9/chartex" xmlns:cx4="http://schemas.microsoft.com/office/drawing/2016/5/10/chartex" xmlns:cx5="http://schemas.microsoft.com/office/drawing/2016/5/11/chartex" xmlns:cx6="http://schemas.microsoft.com/office/drawing/2016/5/12/chartex" xmlns:cx7="http://schemas.microsoft.com/office/drawing/2016/5/13/chartex" xmlns:cx8="http://schemas.microsoft.com/office/drawing/2016/5/14/chartex" xmlns:mc="http://schemas.openxmlformats.org/markup-compatibility/2006" xmlns:aink="http://schemas.microsoft.com/office/drawing/2016/ink" xmlns:am3d="http://schemas.microsoft.com/office/drawing/2017/model3d" xmlns:o="urn:schemas-microsoft-com:office:office" xmlns:oel="http://schemas.microsoft.com/office/2019/extlst" xmlns:r="http://schemas.openxmlformats.org/officeDocument/2006/relationships" xmlns:m="http://schemas.openxmlformats.org/officeDocument/2006/math" xmlns:v="urn:schemas-microsoft-com:vml" xmlns:wp14="http://schemas.microsoft.com/office/word/2010/wordprocessingDrawing" xmlns:wp="http://schemas.openxmlformats.org/drawingml/2006/wordprocessingDrawing" xmlns:w10="urn:schemas-microsoft-com:office:word" xmlns:w="http://schemas.openxmlformats.org/wordprocessingml/2006/main" xmlns:w14="http://schemas.microsoft.com/office/word/2010/wordml" xmlns:w15="http://schemas.microsoft.com/office/word/2012/wordml" xmlns:w16cex="http://schemas.microsoft.com/office/word/2018/wordml/cex" xmlns:w16cid="http://schemas.microsoft.com/office/word/2016/wordml/cid" xmlns:w16="http://schemas.microsoft.com/office/word/2018/wordml" xmlns:w16sdtdh="http://schemas.microsoft.com/office/word/2020/wordml/sdtdatahash" xmlns:w16se="http://schemas.microsoft.com/office/word/2015/wordml/symex" xmlns:wpg="http://schemas.microsoft.com/office/word/2010/wordprocessingGroup" xmlns:wpi="http://schemas.microsoft.com/office/word/2010/wordprocessingInk" xmlns:wne="http://schemas.microsoft.com/office/word/2006/wordml" xmlns:wps="http://schemas.microsoft.com/office/word/2010/wordprocessingShape" mc:Ignorable="w14 w15 w16se w16cid w16 w16cex w16sdtdh wp14">
   <w:p>
     <w:pPr>
       <w:pStyle w:val="Footer"/>
@@ -8509,7 +10093,7 @@
 </file>
 
 <file path=word/footer2.xml><?xml version="1.0" encoding="utf-8"?>
-<w:ftr xmlns:wpc="http://schemas.microsoft.com/office/word/2010/wordprocessingCanvas" xmlns:cx="http://schemas.microsoft.com/office/drawing/2014/chartex" xmlns:cx1="http://schemas.microsoft.com/office/drawing/2015/9/8/chartex" xmlns:cx2="http://schemas.microsoft.com/office/drawing/2015/10/21/chartex" xmlns:cx3="http://schemas.microsoft.com/office/drawing/2016/5/9/chartex" xmlns:cx4="http://schemas.microsoft.com/office/drawing/2016/5/10/chartex" xmlns:cx5="http://schemas.microsoft.com/office/drawing/2016/5/11/chartex" xmlns:cx6="http://schemas.microsoft.com/office/drawing/2016/5/12/chartex" xmlns:cx7="http://schemas.microsoft.com/office/drawing/2016/5/13/chartex" xmlns:cx8="http://schemas.microsoft.com/office/drawing/2016/5/14/chartex" xmlns:mc="http://schemas.openxmlformats.org/markup-compatibility/2006" xmlns:aink="http://schemas.microsoft.com/office/drawing/2016/ink" xmlns:am3d="http://schemas.microsoft.com/office/drawing/2017/model3d" xmlns:o="urn:schemas-microsoft-com:office:office" xmlns:r="http://schemas.openxmlformats.org/officeDocument/2006/relationships" xmlns:m="http://schemas.openxmlformats.org/officeDocument/2006/math" xmlns:v="urn:schemas-microsoft-com:vml" xmlns:wp14="http://schemas.microsoft.com/office/word/2010/wordprocessingDrawing" xmlns:wp="http://schemas.openxmlformats.org/drawingml/2006/wordprocessingDrawing" xmlns:w10="urn:schemas-microsoft-com:office:word" xmlns:w="http://schemas.openxmlformats.org/wordprocessingml/2006/main" xmlns:w14="http://schemas.microsoft.com/office/word/2010/wordml" xmlns:w15="http://schemas.microsoft.com/office/word/2012/wordml" xmlns:w16cex="http://schemas.microsoft.com/office/word/2018/wordml/cex" xmlns:w16cid="http://schemas.microsoft.com/office/word/2016/wordml/cid" xmlns:w16="http://schemas.microsoft.com/office/word/2018/wordml" xmlns:w16sdtdh="http://schemas.microsoft.com/office/word/2020/wordml/sdtdatahash" xmlns:w16se="http://schemas.microsoft.com/office/word/2015/wordml/symex" xmlns:wpg="http://schemas.microsoft.com/office/word/2010/wordprocessingGroup" xmlns:wpi="http://schemas.microsoft.com/office/word/2010/wordprocessingInk" xmlns:wne="http://schemas.microsoft.com/office/word/2006/wordml" xmlns:wps="http://schemas.microsoft.com/office/word/2010/wordprocessingShape" mc:Ignorable="w14 w15 w16se w16cid w16 w16cex w16sdtdh wp14">
+<w:ftr xmlns:wpc="http://schemas.microsoft.com/office/word/2010/wordprocessingCanvas" xmlns:cx="http://schemas.microsoft.com/office/drawing/2014/chartex" xmlns:cx1="http://schemas.microsoft.com/office/drawing/2015/9/8/chartex" xmlns:cx2="http://schemas.microsoft.com/office/drawing/2015/10/21/chartex" xmlns:cx3="http://schemas.microsoft.com/office/drawing/2016/5/9/chartex" xmlns:cx4="http://schemas.microsoft.com/office/drawing/2016/5/10/chartex" xmlns:cx5="http://schemas.microsoft.com/office/drawing/2016/5/11/chartex" xmlns:cx6="http://schemas.microsoft.com/office/drawing/2016/5/12/chartex" xmlns:cx7="http://schemas.microsoft.com/office/drawing/2016/5/13/chartex" xmlns:cx8="http://schemas.microsoft.com/office/drawing/2016/5/14/chartex" xmlns:mc="http://schemas.openxmlformats.org/markup-compatibility/2006" xmlns:aink="http://schemas.microsoft.com/office/drawing/2016/ink" xmlns:am3d="http://schemas.microsoft.com/office/drawing/2017/model3d" xmlns:o="urn:schemas-microsoft-com:office:office" xmlns:oel="http://schemas.microsoft.com/office/2019/extlst" xmlns:r="http://schemas.openxmlformats.org/officeDocument/2006/relationships" xmlns:m="http://schemas.openxmlformats.org/officeDocument/2006/math" xmlns:v="urn:schemas-microsoft-com:vml" xmlns:wp14="http://schemas.microsoft.com/office/word/2010/wordprocessingDrawing" xmlns:wp="http://schemas.openxmlformats.org/drawingml/2006/wordprocessingDrawing" xmlns:w10="urn:schemas-microsoft-com:office:word" xmlns:w="http://schemas.openxmlformats.org/wordprocessingml/2006/main" xmlns:w14="http://schemas.microsoft.com/office/word/2010/wordml" xmlns:w15="http://schemas.microsoft.com/office/word/2012/wordml" xmlns:w16cex="http://schemas.microsoft.com/office/word/2018/wordml/cex" xmlns:w16cid="http://schemas.microsoft.com/office/word/2016/wordml/cid" xmlns:w16="http://schemas.microsoft.com/office/word/2018/wordml" xmlns:w16sdtdh="http://schemas.microsoft.com/office/word/2020/wordml/sdtdatahash" xmlns:w16se="http://schemas.microsoft.com/office/word/2015/wordml/symex" xmlns:wpg="http://schemas.microsoft.com/office/word/2010/wordprocessingGroup" xmlns:wpi="http://schemas.microsoft.com/office/word/2010/wordprocessingInk" xmlns:wne="http://schemas.microsoft.com/office/word/2006/wordml" xmlns:wps="http://schemas.microsoft.com/office/word/2010/wordprocessingShape" mc:Ignorable="w14 w15 w16se w16cid w16 w16cex w16sdtdh wp14">
   <w:p>
     <w:pPr>
       <w:rPr>
@@ -8595,33 +10179,20 @@
     <w:r>
       <w:t xml:space="preserve"> of </w:t>
     </w:r>
-    <w:r>
-      <w:fldChar w:fldCharType="begin"/>
-    </w:r>
-    <w:r>
-      <w:instrText xml:space="preserve"> NUMPAGES  \* MERGEFORMAT </w:instrText>
-    </w:r>
-    <w:r>
-      <w:fldChar w:fldCharType="separate"/>
-    </w:r>
-    <w:r>
-      <w:rPr>
-        <w:noProof/>
-      </w:rPr>
-      <w:t>4</w:t>
-    </w:r>
-    <w:r>
-      <w:rPr>
-        <w:noProof/>
-      </w:rPr>
-      <w:fldChar w:fldCharType="end"/>
-    </w:r>
+    <w:fldSimple w:instr=" NUMPAGES  \* MERGEFORMAT ">
+      <w:r>
+        <w:rPr>
+          <w:noProof/>
+        </w:rPr>
+        <w:t>4</w:t>
+      </w:r>
+    </w:fldSimple>
   </w:p>
 </w:ftr>
 </file>
 
 <file path=word/footnotes.xml><?xml version="1.0" encoding="utf-8"?>
-<w:footnotes xmlns:wpc="http://schemas.microsoft.com/office/word/2010/wordprocessingCanvas" xmlns:cx="http://schemas.microsoft.com/office/drawing/2014/chartex" xmlns:cx1="http://schemas.microsoft.com/office/drawing/2015/9/8/chartex" xmlns:cx2="http://schemas.microsoft.com/office/drawing/2015/10/21/chartex" xmlns:cx3="http://schemas.microsoft.com/office/drawing/2016/5/9/chartex" xmlns:cx4="http://schemas.microsoft.com/office/drawing/2016/5/10/chartex" xmlns:cx5="http://schemas.microsoft.com/office/drawing/2016/5/11/chartex" xmlns:cx6="http://schemas.microsoft.com/office/drawing/2016/5/12/chartex" xmlns:cx7="http://schemas.microsoft.com/office/drawing/2016/5/13/chartex" xmlns:cx8="http://schemas.microsoft.com/office/drawing/2016/5/14/chartex" xmlns:mc="http://schemas.openxmlformats.org/markup-compatibility/2006" xmlns:aink="http://schemas.microsoft.com/office/drawing/2016/ink" xmlns:am3d="http://schemas.microsoft.com/office/drawing/2017/model3d" xmlns:o="urn:schemas-microsoft-com:office:office" xmlns:r="http://schemas.openxmlformats.org/officeDocument/2006/relationships" xmlns:m="http://schemas.openxmlformats.org/officeDocument/2006/math" xmlns:v="urn:schemas-microsoft-com:vml" xmlns:wp14="http://schemas.microsoft.com/office/word/2010/wordprocessingDrawing" xmlns:wp="http://schemas.openxmlformats.org/drawingml/2006/wordprocessingDrawing" xmlns:w10="urn:schemas-microsoft-com:office:word" xmlns:w="http://schemas.openxmlformats.org/wordprocessingml/2006/main" xmlns:w14="http://schemas.microsoft.com/office/word/2010/wordml" xmlns:w15="http://schemas.microsoft.com/office/word/2012/wordml" xmlns:w16cex="http://schemas.microsoft.com/office/word/2018/wordml/cex" xmlns:w16cid="http://schemas.microsoft.com/office/word/2016/wordml/cid" xmlns:w16="http://schemas.microsoft.com/office/word/2018/wordml" xmlns:w16sdtdh="http://schemas.microsoft.com/office/word/2020/wordml/sdtdatahash" xmlns:w16se="http://schemas.microsoft.com/office/word/2015/wordml/symex" xmlns:wpg="http://schemas.microsoft.com/office/word/2010/wordprocessingGroup" xmlns:wpi="http://schemas.microsoft.com/office/word/2010/wordprocessingInk" xmlns:wne="http://schemas.microsoft.com/office/word/2006/wordml" xmlns:wps="http://schemas.microsoft.com/office/word/2010/wordprocessingShape" mc:Ignorable="w14 w15 w16se w16cid w16 w16cex w16sdtdh wp14">
+<w:footnotes xmlns:wpc="http://schemas.microsoft.com/office/word/2010/wordprocessingCanvas" xmlns:cx="http://schemas.microsoft.com/office/drawing/2014/chartex" xmlns:cx1="http://schemas.microsoft.com/office/drawing/2015/9/8/chartex" xmlns:cx2="http://schemas.microsoft.com/office/drawing/2015/10/21/chartex" xmlns:cx3="http://schemas.microsoft.com/office/drawing/2016/5/9/chartex" xmlns:cx4="http://schemas.microsoft.com/office/drawing/2016/5/10/chartex" xmlns:cx5="http://schemas.microsoft.com/office/drawing/2016/5/11/chartex" xmlns:cx6="http://schemas.microsoft.com/office/drawing/2016/5/12/chartex" xmlns:cx7="http://schemas.microsoft.com/office/drawing/2016/5/13/chartex" xmlns:cx8="http://schemas.microsoft.com/office/drawing/2016/5/14/chartex" xmlns:mc="http://schemas.openxmlformats.org/markup-compatibility/2006" xmlns:aink="http://schemas.microsoft.com/office/drawing/2016/ink" xmlns:am3d="http://schemas.microsoft.com/office/drawing/2017/model3d" xmlns:o="urn:schemas-microsoft-com:office:office" xmlns:oel="http://schemas.microsoft.com/office/2019/extlst" xmlns:r="http://schemas.openxmlformats.org/officeDocument/2006/relationships" xmlns:m="http://schemas.openxmlformats.org/officeDocument/2006/math" xmlns:v="urn:schemas-microsoft-com:vml" xmlns:wp14="http://schemas.microsoft.com/office/word/2010/wordprocessingDrawing" xmlns:wp="http://schemas.openxmlformats.org/drawingml/2006/wordprocessingDrawing" xmlns:w10="urn:schemas-microsoft-com:office:word" xmlns:w="http://schemas.openxmlformats.org/wordprocessingml/2006/main" xmlns:w14="http://schemas.microsoft.com/office/word/2010/wordml" xmlns:w15="http://schemas.microsoft.com/office/word/2012/wordml" xmlns:w16cex="http://schemas.microsoft.com/office/word/2018/wordml/cex" xmlns:w16cid="http://schemas.microsoft.com/office/word/2016/wordml/cid" xmlns:w16="http://schemas.microsoft.com/office/word/2018/wordml" xmlns:w16sdtdh="http://schemas.microsoft.com/office/word/2020/wordml/sdtdatahash" xmlns:w16se="http://schemas.microsoft.com/office/word/2015/wordml/symex" xmlns:wpg="http://schemas.microsoft.com/office/word/2010/wordprocessingGroup" xmlns:wpi="http://schemas.microsoft.com/office/word/2010/wordprocessingInk" xmlns:wne="http://schemas.microsoft.com/office/word/2006/wordml" xmlns:wps="http://schemas.microsoft.com/office/word/2010/wordprocessingShape" mc:Ignorable="w14 w15 w16se w16cid w16 w16cex w16sdtdh wp14">
   <w:footnote w:type="separator" w:id="-1">
     <w:p>
       <w:r>
@@ -8640,7 +10211,7 @@
 </file>
 
 <file path=word/header1.xml><?xml version="1.0" encoding="utf-8"?>
-<w:hdr xmlns:wpc="http://schemas.microsoft.com/office/word/2010/wordprocessingCanvas" xmlns:cx="http://schemas.microsoft.com/office/drawing/2014/chartex" xmlns:cx1="http://schemas.microsoft.com/office/drawing/2015/9/8/chartex" xmlns:cx2="http://schemas.microsoft.com/office/drawing/2015/10/21/chartex" xmlns:cx3="http://schemas.microsoft.com/office/drawing/2016/5/9/chartex" xmlns:cx4="http://schemas.microsoft.com/office/drawing/2016/5/10/chartex" xmlns:cx5="http://schemas.microsoft.com/office/drawing/2016/5/11/chartex" xmlns:cx6="http://schemas.microsoft.com/office/drawing/2016/5/12/chartex" xmlns:cx7="http://schemas.microsoft.com/office/drawing/2016/5/13/chartex" xmlns:cx8="http://schemas.microsoft.com/office/drawing/2016/5/14/chartex" xmlns:mc="http://schemas.openxmlformats.org/markup-compatibility/2006" xmlns:aink="http://schemas.microsoft.com/office/drawing/2016/ink" xmlns:am3d="http://schemas.microsoft.com/office/drawing/2017/model3d" xmlns:o="urn:schemas-microsoft-com:office:office" xmlns:r="http://schemas.openxmlformats.org/officeDocument/2006/relationships" xmlns:m="http://schemas.openxmlformats.org/officeDocument/2006/math" xmlns:v="urn:schemas-microsoft-com:vml" xmlns:wp14="http://schemas.microsoft.com/office/word/2010/wordprocessingDrawing" xmlns:wp="http://schemas.openxmlformats.org/drawingml/2006/wordprocessingDrawing" xmlns:w10="urn:schemas-microsoft-com:office:word" xmlns:w="http://schemas.openxmlformats.org/wordprocessingml/2006/main" xmlns:w14="http://schemas.microsoft.com/office/word/2010/wordml" xmlns:w15="http://schemas.microsoft.com/office/word/2012/wordml" xmlns:w16cex="http://schemas.microsoft.com/office/word/2018/wordml/cex" xmlns:w16cid="http://schemas.microsoft.com/office/word/2016/wordml/cid" xmlns:w16="http://schemas.microsoft.com/office/word/2018/wordml" xmlns:w16sdtdh="http://schemas.microsoft.com/office/word/2020/wordml/sdtdatahash" xmlns:w16se="http://schemas.microsoft.com/office/word/2015/wordml/symex" xmlns:wpg="http://schemas.microsoft.com/office/word/2010/wordprocessingGroup" xmlns:wpi="http://schemas.microsoft.com/office/word/2010/wordprocessingInk" xmlns:wne="http://schemas.microsoft.com/office/word/2006/wordml" xmlns:wps="http://schemas.microsoft.com/office/word/2010/wordprocessingShape" mc:Ignorable="w14 w15 w16se w16cid w16 w16cex w16sdtdh wp14">
+<w:hdr xmlns:wpc="http://schemas.microsoft.com/office/word/2010/wordprocessingCanvas" xmlns:cx="http://schemas.microsoft.com/office/drawing/2014/chartex" xmlns:cx1="http://schemas.microsoft.com/office/drawing/2015/9/8/chartex" xmlns:cx2="http://schemas.microsoft.com/office/drawing/2015/10/21/chartex" xmlns:cx3="http://schemas.microsoft.com/office/drawing/2016/5/9/chartex" xmlns:cx4="http://schemas.microsoft.com/office/drawing/2016/5/10/chartex" xmlns:cx5="http://schemas.microsoft.com/office/drawing/2016/5/11/chartex" xmlns:cx6="http://schemas.microsoft.com/office/drawing/2016/5/12/chartex" xmlns:cx7="http://schemas.microsoft.com/office/drawing/2016/5/13/chartex" xmlns:cx8="http://schemas.microsoft.com/office/drawing/2016/5/14/chartex" xmlns:mc="http://schemas.openxmlformats.org/markup-compatibility/2006" xmlns:aink="http://schemas.microsoft.com/office/drawing/2016/ink" xmlns:am3d="http://schemas.microsoft.com/office/drawing/2017/model3d" xmlns:o="urn:schemas-microsoft-com:office:office" xmlns:oel="http://schemas.microsoft.com/office/2019/extlst" xmlns:r="http://schemas.openxmlformats.org/officeDocument/2006/relationships" xmlns:m="http://schemas.openxmlformats.org/officeDocument/2006/math" xmlns:v="urn:schemas-microsoft-com:vml" xmlns:wp14="http://schemas.microsoft.com/office/word/2010/wordprocessingDrawing" xmlns:wp="http://schemas.openxmlformats.org/drawingml/2006/wordprocessingDrawing" xmlns:w10="urn:schemas-microsoft-com:office:word" xmlns:w="http://schemas.openxmlformats.org/wordprocessingml/2006/main" xmlns:w14="http://schemas.microsoft.com/office/word/2010/wordml" xmlns:w15="http://schemas.microsoft.com/office/word/2012/wordml" xmlns:w16cex="http://schemas.microsoft.com/office/word/2018/wordml/cex" xmlns:w16cid="http://schemas.microsoft.com/office/word/2016/wordml/cid" xmlns:w16="http://schemas.microsoft.com/office/word/2018/wordml" xmlns:w16sdtdh="http://schemas.microsoft.com/office/word/2020/wordml/sdtdatahash" xmlns:w16se="http://schemas.microsoft.com/office/word/2015/wordml/symex" xmlns:wpg="http://schemas.microsoft.com/office/word/2010/wordprocessingGroup" xmlns:wpi="http://schemas.microsoft.com/office/word/2010/wordprocessingInk" xmlns:wne="http://schemas.microsoft.com/office/word/2006/wordml" xmlns:wps="http://schemas.microsoft.com/office/word/2010/wordprocessingShape" mc:Ignorable="w14 w15 w16se w16cid w16 w16cex w16sdtdh wp14">
   <w:p>
     <w:pPr>
       <w:jc w:val="right"/>
@@ -8648,30 +10219,14 @@
     <w:r>
       <w:t xml:space="preserve">Date: </w:t>
     </w:r>
-    <w:r>
-      <w:fldChar w:fldCharType="begin"/>
-    </w:r>
-    <w:r>
-      <w:instrText xml:space="preserve"> MERGEFIELD =date \* MERGEFOR</w:instrText>
-    </w:r>
-    <w:r>
-      <w:instrText xml:space="preserve">MAT </w:instrText>
-    </w:r>
-    <w:r>
-      <w:fldChar w:fldCharType="separate"/>
-    </w:r>
-    <w:r>
-      <w:rPr>
-        <w:noProof/>
-      </w:rPr>
-      <w:t>«=date»</w:t>
-    </w:r>
-    <w:r>
-      <w:rPr>
-        <w:noProof/>
-      </w:rPr>
-      <w:fldChar w:fldCharType="end"/>
-    </w:r>
+    <w:fldSimple w:instr=" MERGEFIELD =date \* MERGEFORMAT ">
+      <w:r>
+        <w:rPr>
+          <w:noProof/>
+        </w:rPr>
+        <w:t>«=date»</w:t>
+      </w:r>
+    </w:fldSimple>
   </w:p>
   <w:p>
     <w:pPr>
@@ -8682,7 +10237,7 @@
 </file>
 
 <file path=word/numbering.xml><?xml version="1.0" encoding="utf-8"?>
-<w:numbering xmlns:wpc="http://schemas.microsoft.com/office/word/2010/wordprocessingCanvas" xmlns:cx="http://schemas.microsoft.com/office/drawing/2014/chartex" xmlns:cx1="http://schemas.microsoft.com/office/drawing/2015/9/8/chartex" xmlns:cx2="http://schemas.microsoft.com/office/drawing/2015/10/21/chartex" xmlns:cx3="http://schemas.microsoft.com/office/drawing/2016/5/9/chartex" xmlns:cx4="http://schemas.microsoft.com/office/drawing/2016/5/10/chartex" xmlns:cx5="http://schemas.microsoft.com/office/drawing/2016/5/11/chartex" xmlns:cx6="http://schemas.microsoft.com/office/drawing/2016/5/12/chartex" xmlns:cx7="http://schemas.microsoft.com/office/drawing/2016/5/13/chartex" xmlns:cx8="http://schemas.microsoft.com/office/drawing/2016/5/14/chartex" xmlns:mc="http://schemas.openxmlformats.org/markup-compatibility/2006" xmlns:aink="http://schemas.microsoft.com/office/drawing/2016/ink" xmlns:am3d="http://schemas.microsoft.com/office/drawing/2017/model3d" xmlns:o="urn:schemas-microsoft-com:office:office" xmlns:r="http://schemas.openxmlformats.org/officeDocument/2006/relationships" xmlns:m="http://schemas.openxmlformats.org/officeDocument/2006/math" xmlns:v="urn:schemas-microsoft-com:vml" xmlns:wp14="http://schemas.microsoft.com/office/word/2010/wordprocessingDrawing" xmlns:wp="http://schemas.openxmlformats.org/drawingml/2006/wordprocessingDrawing" xmlns:w10="urn:schemas-microsoft-com:office:word" xmlns:w="http://schemas.openxmlformats.org/wordprocessingml/2006/main" xmlns:w14="http://schemas.microsoft.com/office/word/2010/wordml" xmlns:w15="http://schemas.microsoft.com/office/word/2012/wordml" xmlns:w16cex="http://schemas.microsoft.com/office/word/2018/wordml/cex" xmlns:w16cid="http://schemas.microsoft.com/office/word/2016/wordml/cid" xmlns:w16="http://schemas.microsoft.com/office/word/2018/wordml" xmlns:w16sdtdh="http://schemas.microsoft.com/office/word/2020/wordml/sdtdatahash" xmlns:w16se="http://schemas.microsoft.com/office/word/2015/wordml/symex" xmlns:wpg="http://schemas.microsoft.com/office/word/2010/wordprocessingGroup" xmlns:wpi="http://schemas.microsoft.com/office/word/2010/wordprocessingInk" xmlns:wne="http://schemas.microsoft.com/office/word/2006/wordml" xmlns:wps="http://schemas.microsoft.com/office/word/2010/wordprocessingShape" mc:Ignorable="w14 w15 w16se w16cid w16 w16cex w16sdtdh wp14">
+<w:numbering xmlns:wpc="http://schemas.microsoft.com/office/word/2010/wordprocessingCanvas" xmlns:cx="http://schemas.microsoft.com/office/drawing/2014/chartex" xmlns:cx1="http://schemas.microsoft.com/office/drawing/2015/9/8/chartex" xmlns:cx2="http://schemas.microsoft.com/office/drawing/2015/10/21/chartex" xmlns:cx3="http://schemas.microsoft.com/office/drawing/2016/5/9/chartex" xmlns:cx4="http://schemas.microsoft.com/office/drawing/2016/5/10/chartex" xmlns:cx5="http://schemas.microsoft.com/office/drawing/2016/5/11/chartex" xmlns:cx6="http://schemas.microsoft.com/office/drawing/2016/5/12/chartex" xmlns:cx7="http://schemas.microsoft.com/office/drawing/2016/5/13/chartex" xmlns:cx8="http://schemas.microsoft.com/office/drawing/2016/5/14/chartex" xmlns:mc="http://schemas.openxmlformats.org/markup-compatibility/2006" xmlns:aink="http://schemas.microsoft.com/office/drawing/2016/ink" xmlns:am3d="http://schemas.microsoft.com/office/drawing/2017/model3d" xmlns:o="urn:schemas-microsoft-com:office:office" xmlns:oel="http://schemas.microsoft.com/office/2019/extlst" xmlns:r="http://schemas.openxmlformats.org/officeDocument/2006/relationships" xmlns:m="http://schemas.openxmlformats.org/officeDocument/2006/math" xmlns:v="urn:schemas-microsoft-com:vml" xmlns:wp14="http://schemas.microsoft.com/office/word/2010/wordprocessingDrawing" xmlns:wp="http://schemas.openxmlformats.org/drawingml/2006/wordprocessingDrawing" xmlns:w10="urn:schemas-microsoft-com:office:word" xmlns:w="http://schemas.openxmlformats.org/wordprocessingml/2006/main" xmlns:w14="http://schemas.microsoft.com/office/word/2010/wordml" xmlns:w15="http://schemas.microsoft.com/office/word/2012/wordml" xmlns:w16cex="http://schemas.microsoft.com/office/word/2018/wordml/cex" xmlns:w16cid="http://schemas.microsoft.com/office/word/2016/wordml/cid" xmlns:w16="http://schemas.microsoft.com/office/word/2018/wordml" xmlns:w16sdtdh="http://schemas.microsoft.com/office/word/2020/wordml/sdtdatahash" xmlns:w16se="http://schemas.microsoft.com/office/word/2015/wordml/symex" xmlns:wpg="http://schemas.microsoft.com/office/word/2010/wordprocessingGroup" xmlns:wpi="http://schemas.microsoft.com/office/word/2010/wordprocessingInk" xmlns:wne="http://schemas.microsoft.com/office/word/2006/wordml" xmlns:wps="http://schemas.microsoft.com/office/word/2010/wordprocessingShape" mc:Ignorable="w14 w15 w16se w16cid w16 w16cex w16sdtdh wp14">
   <w:abstractNum w:abstractNumId="0" w15:restartNumberingAfterBreak="0">
     <w:nsid w:val="1B1649E7"/>
     <w:multiLevelType w:val="hybridMultilevel"/>
@@ -8882,10 +10437,10 @@
       </w:rPr>
     </w:lvl>
   </w:abstractNum>
-  <w:num w:numId="1">
+  <w:num w:numId="1" w16cid:durableId="1666274605">
     <w:abstractNumId w:val="1"/>
   </w:num>
-  <w:num w:numId="2">
+  <w:num w:numId="2" w16cid:durableId="1818718276">
     <w:abstractNumId w:val="0"/>
   </w:num>
 </w:numbering>
@@ -9436,6 +10991,12 @@
       <w:szCs w:val="16"/>
     </w:rPr>
   </w:style>
+  <w:style w:type="paragraph" w:styleId="NoSpacing">
+    <w:name w:val="No Spacing"/>
+    <w:uiPriority w:val="1"/>
+    <w:qFormat/>
+    <w:rsid w:val="005D3818"/>
+  </w:style>
 </w:styles>
 </file>
 
@@ -9705,7 +11266,7 @@
 </file>
 
 <file path=customXml/itemProps1.xml><?xml version="1.0" encoding="utf-8"?>
-<ds:datastoreItem xmlns:ds="http://schemas.openxmlformats.org/officeDocument/2006/customXml" ds:itemID="{4E2E9D6B-7186-2743-B106-E445E93DBD65}">
+<ds:datastoreItem xmlns:ds="http://schemas.openxmlformats.org/officeDocument/2006/customXml" ds:itemID="{C4B34D20-AAF1-40B8-A129-9E0FD4BB645C}">
   <ds:schemaRefs>
     <ds:schemaRef ds:uri="http://schemas.openxmlformats.org/officeDocument/2006/bibliography"/>
   </ds:schemaRefs>

</xml_diff>

<commit_message>
Write reaction variations to .docx report
</commit_message>
<xml_diff>
--- a/lib/template/Standard.docx
+++ b/lib/template/Standard.docx
@@ -617,10 +617,10 @@
             <v:path o:extrusionok="f" gradientshapeok="t" o:connecttype="rect"/>
             <o:lock v:ext="edit" aspectratio="t"/>
           </v:shapetype>
-          <v:shape id="_x0000_i1025" type="#_x0000_t75" alt="" style="width:453.6pt;height:129pt;mso-width-percent:0;mso-height-percent:0;mso-width-percent:0;mso-height-percent:0" o:ole="">
+          <v:shape id="_x0000_i1025" type="#_x0000_t75" alt="" style="width:453.75pt;height:129pt;mso-width-percent:0;mso-height-percent:0;mso-width-percent:0;mso-height-percent:0" o:ole="">
             <v:imagedata r:id="rId9" o:title=""/>
           </v:shape>
-          <o:OLEObject Type="Embed" ProgID="ChemDraw.Document.6.0" ShapeID="_x0000_i1025" DrawAspect="Content" ObjectID="_1736269550" r:id="rId10"/>
+          <o:OLEObject Type="Embed" ProgID="ChemDraw.Document.6.0" ShapeID="_x0000_i1025" DrawAspect="Content" ObjectID="_1750671557" r:id="rId10"/>
         </w:object>
       </w:r>
       <w:r>
@@ -784,10 +784,10 @@
           <w:noProof/>
         </w:rPr>
         <w:object w:dxaOrig="18787" w:dyaOrig="5510" w14:anchorId="40B4FE74">
-          <v:shape id="_x0000_i1026" type="#_x0000_t75" alt="" style="width:453.6pt;height:129pt;mso-width-percent:0;mso-height-percent:0;mso-width-percent:0;mso-height-percent:0" o:ole="">
+          <v:shape id="_x0000_i1026" type="#_x0000_t75" alt="" style="width:453.75pt;height:129pt;mso-width-percent:0;mso-height-percent:0;mso-width-percent:0;mso-height-percent:0" o:ole="">
             <v:imagedata r:id="rId9" o:title=""/>
           </v:shape>
-          <o:OLEObject Type="Embed" ProgID="ChemDraw.Document.6.0" ShapeID="_x0000_i1026" DrawAspect="Content" ObjectID="_1736269551" r:id="rId11"/>
+          <o:OLEObject Type="Embed" ProgID="ChemDraw.Document.6.0" ShapeID="_x0000_i1026" DrawAspect="Content" ObjectID="_1750671558" r:id="rId11"/>
         </w:object>
       </w:r>
       <w:r>
@@ -4346,6 +4346,1215 @@
           <w:sz w:val="20"/>
           <w:szCs w:val="20"/>
         </w:rPr>
+        <w:instrText xml:space="preserve"> MERGEFIELD  obj.variations:if \* MERGEFORMAT </w:instrText>
+      </w:r>
+      <w:r>
+        <w:rPr>
+          <w:rFonts w:ascii="Arial" w:hAnsi="Arial" w:cs="Arial"/>
+          <w:noProof/>
+          <w:sz w:val="20"/>
+          <w:szCs w:val="20"/>
+        </w:rPr>
+        <w:fldChar w:fldCharType="separate"/>
+      </w:r>
+      <w:r>
+        <w:rPr>
+          <w:rFonts w:ascii="Arial" w:hAnsi="Arial" w:cs="Arial"/>
+          <w:noProof/>
+          <w:sz w:val="20"/>
+          <w:szCs w:val="20"/>
+        </w:rPr>
+        <w:t>«obj.variations:if»</w:t>
+      </w:r>
+      <w:r>
+        <w:rPr>
+          <w:rFonts w:ascii="Arial" w:hAnsi="Arial" w:cs="Arial"/>
+          <w:noProof/>
+          <w:sz w:val="20"/>
+          <w:szCs w:val="20"/>
+        </w:rPr>
+        <w:fldChar w:fldCharType="end"/>
+      </w:r>
+    </w:p>
+    <w:p>
+      <w:pPr>
+        <w:outlineLvl w:val="0"/>
+        <w:rPr>
+          <w:rFonts w:ascii="Arial" w:hAnsi="Arial" w:cs="Arial"/>
+          <w:b/>
+          <w:bCs/>
+          <w:noProof/>
+          <w:sz w:val="20"/>
+          <w:szCs w:val="20"/>
+        </w:rPr>
+      </w:pPr>
+      <w:r>
+        <w:rPr>
+          <w:rFonts w:ascii="Arial" w:hAnsi="Arial" w:cs="Arial"/>
+          <w:b/>
+          <w:bCs/>
+          <w:noProof/>
+          <w:sz w:val="20"/>
+          <w:szCs w:val="20"/>
+        </w:rPr>
+        <w:t>Variations:</w:t>
+      </w:r>
+    </w:p>
+    <w:p>
+      <w:pPr>
+        <w:outlineLvl w:val="0"/>
+        <w:rPr>
+          <w:rFonts w:ascii="Arial" w:hAnsi="Arial" w:cs="Arial"/>
+          <w:noProof/>
+          <w:sz w:val="20"/>
+          <w:szCs w:val="20"/>
+        </w:rPr>
+      </w:pPr>
+    </w:p>
+    <w:tbl>
+      <w:tblPr>
+        <w:tblStyle w:val="TableGrid"/>
+        <w:tblW w:w="0" w:type="auto"/>
+        <w:tblBorders>
+          <w:top w:val="none" w:sz="0" w:space="0" w:color="auto"/>
+          <w:left w:val="none" w:sz="0" w:space="0" w:color="auto"/>
+          <w:right w:val="none" w:sz="0" w:space="0" w:color="auto"/>
+          <w:insideH w:val="none" w:sz="0" w:space="0" w:color="auto"/>
+          <w:insideV w:val="none" w:sz="0" w:space="0" w:color="auto"/>
+        </w:tblBorders>
+        <w:tblLook w:val="04A0" w:firstRow="1" w:lastRow="0" w:firstColumn="1" w:lastColumn="0" w:noHBand="0" w:noVBand="1"/>
+      </w:tblPr>
+      <w:tblGrid>
+        <w:gridCol w:w="2252"/>
+        <w:gridCol w:w="2252"/>
+        <w:gridCol w:w="2253"/>
+        <w:gridCol w:w="2253"/>
+      </w:tblGrid>
+      <w:tr>
+        <w:tc>
+          <w:tcPr>
+            <w:tcW w:w="2252" w:type="dxa"/>
+          </w:tcPr>
+          <w:p>
+            <w:pPr>
+              <w:outlineLvl w:val="0"/>
+              <w:rPr>
+                <w:rFonts w:ascii="Arial" w:hAnsi="Arial" w:cs="Arial"/>
+                <w:b/>
+                <w:bCs/>
+                <w:noProof/>
+                <w:sz w:val="20"/>
+                <w:szCs w:val="20"/>
+              </w:rPr>
+            </w:pPr>
+            <w:r>
+              <w:rPr>
+                <w:rFonts w:ascii="Arial" w:hAnsi="Arial" w:cs="Arial"/>
+                <w:b/>
+                <w:bCs/>
+                <w:noProof/>
+                <w:sz w:val="20"/>
+                <w:szCs w:val="20"/>
+              </w:rPr>
+              <w:t>Properties</w:t>
+            </w:r>
+          </w:p>
+        </w:tc>
+        <w:tc>
+          <w:tcPr>
+            <w:tcW w:w="2252" w:type="dxa"/>
+          </w:tcPr>
+          <w:p>
+            <w:pPr>
+              <w:outlineLvl w:val="0"/>
+              <w:rPr>
+                <w:rFonts w:ascii="Arial" w:hAnsi="Arial" w:cs="Arial"/>
+                <w:b/>
+                <w:bCs/>
+                <w:noProof/>
+                <w:sz w:val="20"/>
+                <w:szCs w:val="20"/>
+              </w:rPr>
+            </w:pPr>
+            <w:r>
+              <w:rPr>
+                <w:rFonts w:ascii="Arial" w:hAnsi="Arial" w:cs="Arial"/>
+                <w:b/>
+                <w:bCs/>
+                <w:noProof/>
+                <w:sz w:val="20"/>
+                <w:szCs w:val="20"/>
+              </w:rPr>
+              <w:t>Starting materials</w:t>
+            </w:r>
+          </w:p>
+        </w:tc>
+        <w:tc>
+          <w:tcPr>
+            <w:tcW w:w="2253" w:type="dxa"/>
+          </w:tcPr>
+          <w:p>
+            <w:pPr>
+              <w:outlineLvl w:val="0"/>
+              <w:rPr>
+                <w:rFonts w:ascii="Arial" w:hAnsi="Arial" w:cs="Arial"/>
+                <w:b/>
+                <w:bCs/>
+                <w:noProof/>
+                <w:sz w:val="20"/>
+                <w:szCs w:val="20"/>
+              </w:rPr>
+            </w:pPr>
+            <w:r>
+              <w:rPr>
+                <w:rFonts w:ascii="Arial" w:hAnsi="Arial" w:cs="Arial"/>
+                <w:b/>
+                <w:bCs/>
+                <w:noProof/>
+                <w:sz w:val="20"/>
+                <w:szCs w:val="20"/>
+              </w:rPr>
+              <w:t>Reactants</w:t>
+            </w:r>
+          </w:p>
+        </w:tc>
+        <w:tc>
+          <w:tcPr>
+            <w:tcW w:w="2253" w:type="dxa"/>
+          </w:tcPr>
+          <w:p>
+            <w:pPr>
+              <w:outlineLvl w:val="0"/>
+              <w:rPr>
+                <w:rFonts w:ascii="Arial" w:hAnsi="Arial" w:cs="Arial"/>
+                <w:b/>
+                <w:bCs/>
+                <w:noProof/>
+                <w:sz w:val="20"/>
+                <w:szCs w:val="20"/>
+              </w:rPr>
+            </w:pPr>
+            <w:r>
+              <w:rPr>
+                <w:rFonts w:ascii="Arial" w:hAnsi="Arial" w:cs="Arial"/>
+                <w:b/>
+                <w:bCs/>
+                <w:noProof/>
+                <w:sz w:val="20"/>
+                <w:szCs w:val="20"/>
+              </w:rPr>
+              <w:t>Products</w:t>
+            </w:r>
+          </w:p>
+        </w:tc>
+      </w:tr>
+    </w:tbl>
+    <w:p>
+      <w:pPr>
+        <w:outlineLvl w:val="0"/>
+        <w:rPr>
+          <w:rFonts w:ascii="Arial" w:hAnsi="Arial" w:cs="Arial"/>
+          <w:noProof/>
+          <w:sz w:val="20"/>
+          <w:szCs w:val="20"/>
+        </w:rPr>
+      </w:pPr>
+    </w:p>
+    <w:p>
+      <w:pPr>
+        <w:outlineLvl w:val="0"/>
+        <w:rPr>
+          <w:rFonts w:ascii="Arial" w:hAnsi="Arial" w:cs="Arial"/>
+          <w:noProof/>
+          <w:sz w:val="20"/>
+          <w:szCs w:val="20"/>
+        </w:rPr>
+      </w:pPr>
+      <w:r>
+        <w:rPr>
+          <w:rFonts w:ascii="Arial" w:hAnsi="Arial" w:cs="Arial"/>
+          <w:noProof/>
+          <w:sz w:val="20"/>
+          <w:szCs w:val="20"/>
+        </w:rPr>
+        <w:fldChar w:fldCharType="begin"/>
+      </w:r>
+      <w:r>
+        <w:rPr>
+          <w:rFonts w:ascii="Arial" w:hAnsi="Arial" w:cs="Arial"/>
+          <w:noProof/>
+          <w:sz w:val="20"/>
+          <w:szCs w:val="20"/>
+        </w:rPr>
+        <w:instrText xml:space="preserve"> MERGEFIELD  obj.variations:each(v)  \* MERGEFORMAT </w:instrText>
+      </w:r>
+      <w:r>
+        <w:rPr>
+          <w:rFonts w:ascii="Arial" w:hAnsi="Arial" w:cs="Arial"/>
+          <w:noProof/>
+          <w:sz w:val="20"/>
+          <w:szCs w:val="20"/>
+        </w:rPr>
+        <w:fldChar w:fldCharType="separate"/>
+      </w:r>
+      <w:r>
+        <w:rPr>
+          <w:rFonts w:ascii="Arial" w:hAnsi="Arial" w:cs="Arial"/>
+          <w:noProof/>
+          <w:sz w:val="20"/>
+          <w:szCs w:val="20"/>
+        </w:rPr>
+        <w:t>«obj.variations:each(v)»</w:t>
+      </w:r>
+      <w:r>
+        <w:rPr>
+          <w:rFonts w:ascii="Arial" w:hAnsi="Arial" w:cs="Arial"/>
+          <w:noProof/>
+          <w:sz w:val="20"/>
+          <w:szCs w:val="20"/>
+        </w:rPr>
+        <w:fldChar w:fldCharType="end"/>
+      </w:r>
+    </w:p>
+    <w:tbl>
+      <w:tblPr>
+        <w:tblStyle w:val="TableGrid"/>
+        <w:tblW w:w="9009" w:type="dxa"/>
+        <w:tblBorders>
+          <w:top w:val="none" w:sz="0" w:space="0" w:color="auto"/>
+          <w:left w:val="none" w:sz="0" w:space="0" w:color="auto"/>
+          <w:right w:val="none" w:sz="0" w:space="0" w:color="auto"/>
+          <w:insideH w:val="none" w:sz="0" w:space="0" w:color="auto"/>
+          <w:insideV w:val="none" w:sz="0" w:space="0" w:color="auto"/>
+        </w:tblBorders>
+        <w:tblLayout w:type="fixed"/>
+        <w:tblLook w:val="04A0" w:firstRow="1" w:lastRow="0" w:firstColumn="1" w:lastColumn="0" w:noHBand="0" w:noVBand="1"/>
+      </w:tblPr>
+      <w:tblGrid>
+        <w:gridCol w:w="2252"/>
+        <w:gridCol w:w="2253"/>
+        <w:gridCol w:w="2252"/>
+        <w:gridCol w:w="2252"/>
+      </w:tblGrid>
+      <w:tr>
+        <w:tc>
+          <w:tcPr>
+            <w:tcW w:w="2252" w:type="dxa"/>
+          </w:tcPr>
+          <w:p>
+            <w:pPr>
+              <w:outlineLvl w:val="0"/>
+              <w:rPr>
+                <w:rFonts w:ascii="Arial" w:hAnsi="Arial" w:cs="Arial"/>
+                <w:noProof/>
+                <w:sz w:val="16"/>
+                <w:szCs w:val="16"/>
+              </w:rPr>
+            </w:pPr>
+            <w:r>
+              <w:rPr>
+                <w:rFonts w:ascii="Arial" w:hAnsi="Arial" w:cs="Arial"/>
+                <w:noProof/>
+                <w:sz w:val="16"/>
+                <w:szCs w:val="16"/>
+              </w:rPr>
+              <w:t>Temp</w:t>
+            </w:r>
+            <w:r>
+              <w:rPr>
+                <w:rFonts w:ascii="Arial" w:hAnsi="Arial" w:cs="Arial"/>
+                <w:noProof/>
+                <w:sz w:val="16"/>
+                <w:szCs w:val="16"/>
+              </w:rPr>
+              <w:t>erature</w:t>
+            </w:r>
+            <w:r>
+              <w:rPr>
+                <w:rFonts w:ascii="Arial" w:hAnsi="Arial" w:cs="Arial"/>
+                <w:noProof/>
+                <w:sz w:val="16"/>
+                <w:szCs w:val="16"/>
+              </w:rPr>
+              <w:t xml:space="preserve">: </w:t>
+            </w:r>
+            <w:r>
+              <w:rPr>
+                <w:rFonts w:ascii="Arial" w:hAnsi="Arial" w:cs="Arial"/>
+                <w:noProof/>
+                <w:sz w:val="16"/>
+                <w:szCs w:val="16"/>
+              </w:rPr>
+              <w:fldChar w:fldCharType="begin"/>
+            </w:r>
+            <w:r>
+              <w:rPr>
+                <w:rFonts w:ascii="Arial" w:hAnsi="Arial" w:cs="Arial"/>
+                <w:noProof/>
+                <w:sz w:val="16"/>
+                <w:szCs w:val="16"/>
+              </w:rPr>
+              <w:instrText xml:space="preserve"> MERGEFIELD  =v.temperature  \* MERGEFORMAT </w:instrText>
+            </w:r>
+            <w:r>
+              <w:rPr>
+                <w:rFonts w:ascii="Arial" w:hAnsi="Arial" w:cs="Arial"/>
+                <w:noProof/>
+                <w:sz w:val="16"/>
+                <w:szCs w:val="16"/>
+              </w:rPr>
+              <w:fldChar w:fldCharType="separate"/>
+            </w:r>
+            <w:r>
+              <w:rPr>
+                <w:rFonts w:ascii="Arial" w:hAnsi="Arial" w:cs="Arial"/>
+                <w:noProof/>
+                <w:sz w:val="16"/>
+                <w:szCs w:val="16"/>
+              </w:rPr>
+              <w:t>«=v.temperature»</w:t>
+            </w:r>
+            <w:r>
+              <w:rPr>
+                <w:rFonts w:ascii="Arial" w:hAnsi="Arial" w:cs="Arial"/>
+                <w:noProof/>
+                <w:sz w:val="16"/>
+                <w:szCs w:val="16"/>
+              </w:rPr>
+              <w:fldChar w:fldCharType="end"/>
+            </w:r>
+            <w:r>
+              <w:rPr>
+                <w:rFonts w:ascii="Arial" w:hAnsi="Arial" w:cs="Arial"/>
+                <w:noProof/>
+                <w:sz w:val="16"/>
+                <w:szCs w:val="16"/>
+              </w:rPr>
+              <w:t xml:space="preserve"> </w:t>
+            </w:r>
+          </w:p>
+          <w:p>
+            <w:pPr>
+              <w:outlineLvl w:val="0"/>
+              <w:rPr>
+                <w:rFonts w:ascii="Arial" w:hAnsi="Arial" w:cs="Arial"/>
+                <w:noProof/>
+                <w:sz w:val="16"/>
+                <w:szCs w:val="16"/>
+              </w:rPr>
+            </w:pPr>
+          </w:p>
+          <w:p>
+            <w:pPr>
+              <w:outlineLvl w:val="0"/>
+              <w:rPr>
+                <w:rFonts w:ascii="Arial" w:hAnsi="Arial" w:cs="Arial"/>
+                <w:noProof/>
+                <w:sz w:val="16"/>
+                <w:szCs w:val="16"/>
+              </w:rPr>
+            </w:pPr>
+            <w:r>
+              <w:rPr>
+                <w:rFonts w:ascii="Arial" w:hAnsi="Arial" w:cs="Arial"/>
+                <w:noProof/>
+                <w:sz w:val="16"/>
+                <w:szCs w:val="16"/>
+              </w:rPr>
+              <w:t>Duration</w:t>
+            </w:r>
+            <w:r>
+              <w:rPr>
+                <w:rFonts w:ascii="Arial" w:hAnsi="Arial" w:cs="Arial"/>
+                <w:noProof/>
+                <w:sz w:val="16"/>
+                <w:szCs w:val="16"/>
+              </w:rPr>
+              <w:t xml:space="preserve">: </w:t>
+            </w:r>
+            <w:r>
+              <w:rPr>
+                <w:rFonts w:ascii="Arial" w:hAnsi="Arial" w:cs="Arial"/>
+                <w:noProof/>
+                <w:sz w:val="16"/>
+                <w:szCs w:val="16"/>
+              </w:rPr>
+              <w:fldChar w:fldCharType="begin"/>
+            </w:r>
+            <w:r>
+              <w:rPr>
+                <w:rFonts w:ascii="Arial" w:hAnsi="Arial" w:cs="Arial"/>
+                <w:noProof/>
+                <w:sz w:val="16"/>
+                <w:szCs w:val="16"/>
+              </w:rPr>
+              <w:instrText xml:space="preserve"> MERGEFIELD  =v.duration  \* MERGEFORMAT </w:instrText>
+            </w:r>
+            <w:r>
+              <w:rPr>
+                <w:rFonts w:ascii="Arial" w:hAnsi="Arial" w:cs="Arial"/>
+                <w:noProof/>
+                <w:sz w:val="16"/>
+                <w:szCs w:val="16"/>
+              </w:rPr>
+              <w:fldChar w:fldCharType="separate"/>
+            </w:r>
+            <w:r>
+              <w:rPr>
+                <w:rFonts w:ascii="Arial" w:hAnsi="Arial" w:cs="Arial"/>
+                <w:noProof/>
+                <w:sz w:val="16"/>
+                <w:szCs w:val="16"/>
+              </w:rPr>
+              <w:t>«=v.duration»</w:t>
+            </w:r>
+            <w:r>
+              <w:rPr>
+                <w:rFonts w:ascii="Arial" w:hAnsi="Arial" w:cs="Arial"/>
+                <w:noProof/>
+                <w:sz w:val="16"/>
+                <w:szCs w:val="16"/>
+              </w:rPr>
+              <w:fldChar w:fldCharType="end"/>
+            </w:r>
+          </w:p>
+          <w:p>
+            <w:pPr>
+              <w:outlineLvl w:val="0"/>
+              <w:rPr>
+                <w:rFonts w:ascii="Arial" w:hAnsi="Arial" w:cs="Arial"/>
+                <w:noProof/>
+                <w:sz w:val="20"/>
+                <w:szCs w:val="20"/>
+              </w:rPr>
+            </w:pPr>
+          </w:p>
+        </w:tc>
+        <w:tc>
+          <w:tcPr>
+            <w:tcW w:w="2253" w:type="dxa"/>
+          </w:tcPr>
+          <w:p>
+            <w:pPr>
+              <w:outlineLvl w:val="0"/>
+              <w:rPr>
+                <w:rFonts w:ascii="Arial" w:hAnsi="Arial" w:cs="Arial"/>
+                <w:noProof/>
+                <w:sz w:val="16"/>
+                <w:szCs w:val="16"/>
+              </w:rPr>
+            </w:pPr>
+            <w:r>
+              <w:rPr>
+                <w:rFonts w:ascii="Arial" w:hAnsi="Arial" w:cs="Arial"/>
+                <w:noProof/>
+                <w:sz w:val="16"/>
+                <w:szCs w:val="16"/>
+              </w:rPr>
+              <w:fldChar w:fldCharType="begin"/>
+            </w:r>
+            <w:r>
+              <w:rPr>
+                <w:rFonts w:ascii="Arial" w:hAnsi="Arial" w:cs="Arial"/>
+                <w:noProof/>
+                <w:sz w:val="16"/>
+                <w:szCs w:val="16"/>
+              </w:rPr>
+              <w:instrText xml:space="preserve"> MERGEFIELD  v.startingMaterials:each(s) \* MERGEFORMAT </w:instrText>
+            </w:r>
+            <w:r>
+              <w:rPr>
+                <w:rFonts w:ascii="Arial" w:hAnsi="Arial" w:cs="Arial"/>
+                <w:noProof/>
+                <w:sz w:val="16"/>
+                <w:szCs w:val="16"/>
+              </w:rPr>
+              <w:fldChar w:fldCharType="separate"/>
+            </w:r>
+            <w:r>
+              <w:rPr>
+                <w:rFonts w:ascii="Arial" w:hAnsi="Arial" w:cs="Arial"/>
+                <w:noProof/>
+                <w:sz w:val="16"/>
+                <w:szCs w:val="16"/>
+              </w:rPr>
+              <w:t>«v.startingMaterials:each(s)»</w:t>
+            </w:r>
+            <w:r>
+              <w:rPr>
+                <w:rFonts w:ascii="Arial" w:hAnsi="Arial" w:cs="Arial"/>
+                <w:noProof/>
+                <w:sz w:val="16"/>
+                <w:szCs w:val="16"/>
+              </w:rPr>
+              <w:fldChar w:fldCharType="end"/>
+            </w:r>
+          </w:p>
+          <w:p>
+            <w:pPr>
+              <w:outlineLvl w:val="0"/>
+              <w:rPr>
+                <w:rFonts w:ascii="Arial" w:hAnsi="Arial" w:cs="Arial"/>
+                <w:noProof/>
+                <w:sz w:val="16"/>
+                <w:szCs w:val="16"/>
+              </w:rPr>
+            </w:pPr>
+            <w:r>
+              <w:rPr>
+                <w:rFonts w:ascii="Arial" w:hAnsi="Arial" w:cs="Arial"/>
+                <w:noProof/>
+                <w:sz w:val="16"/>
+                <w:szCs w:val="16"/>
+              </w:rPr>
+              <w:fldChar w:fldCharType="begin"/>
+            </w:r>
+            <w:r>
+              <w:rPr>
+                <w:rFonts w:ascii="Arial" w:hAnsi="Arial" w:cs="Arial"/>
+                <w:noProof/>
+                <w:sz w:val="16"/>
+                <w:szCs w:val="16"/>
+              </w:rPr>
+              <w:instrText xml:space="preserve"> MERGEFIELD  =s  \* MERGEFORMAT </w:instrText>
+            </w:r>
+            <w:r>
+              <w:rPr>
+                <w:rFonts w:ascii="Arial" w:hAnsi="Arial" w:cs="Arial"/>
+                <w:noProof/>
+                <w:sz w:val="16"/>
+                <w:szCs w:val="16"/>
+              </w:rPr>
+              <w:fldChar w:fldCharType="separate"/>
+            </w:r>
+            <w:r>
+              <w:rPr>
+                <w:rFonts w:ascii="Arial" w:hAnsi="Arial" w:cs="Arial"/>
+                <w:noProof/>
+                <w:sz w:val="16"/>
+                <w:szCs w:val="16"/>
+              </w:rPr>
+              <w:t>«=s»</w:t>
+            </w:r>
+            <w:r>
+              <w:rPr>
+                <w:rFonts w:ascii="Arial" w:hAnsi="Arial" w:cs="Arial"/>
+                <w:noProof/>
+                <w:sz w:val="16"/>
+                <w:szCs w:val="16"/>
+              </w:rPr>
+              <w:fldChar w:fldCharType="end"/>
+            </w:r>
+          </w:p>
+          <w:p>
+            <w:pPr>
+              <w:outlineLvl w:val="0"/>
+              <w:rPr>
+                <w:rFonts w:ascii="Arial" w:hAnsi="Arial" w:cs="Arial"/>
+                <w:noProof/>
+                <w:sz w:val="16"/>
+                <w:szCs w:val="16"/>
+              </w:rPr>
+            </w:pPr>
+          </w:p>
+          <w:p>
+            <w:pPr>
+              <w:outlineLvl w:val="0"/>
+              <w:rPr>
+                <w:rFonts w:ascii="Arial" w:hAnsi="Arial" w:cs="Arial"/>
+                <w:noProof/>
+                <w:sz w:val="16"/>
+                <w:szCs w:val="16"/>
+              </w:rPr>
+            </w:pPr>
+            <w:r>
+              <w:rPr>
+                <w:rFonts w:ascii="Arial" w:hAnsi="Arial" w:cs="Arial"/>
+                <w:noProof/>
+                <w:sz w:val="16"/>
+                <w:szCs w:val="16"/>
+              </w:rPr>
+              <w:fldChar w:fldCharType="begin"/>
+            </w:r>
+            <w:r>
+              <w:rPr>
+                <w:rFonts w:ascii="Arial" w:hAnsi="Arial" w:cs="Arial"/>
+                <w:noProof/>
+                <w:sz w:val="16"/>
+                <w:szCs w:val="16"/>
+              </w:rPr>
+              <w:instrText xml:space="preserve"> MERGEFIELD  v.startingMaterials:endEach  \* MERGEFORMAT </w:instrText>
+            </w:r>
+            <w:r>
+              <w:rPr>
+                <w:rFonts w:ascii="Arial" w:hAnsi="Arial" w:cs="Arial"/>
+                <w:noProof/>
+                <w:sz w:val="16"/>
+                <w:szCs w:val="16"/>
+              </w:rPr>
+              <w:fldChar w:fldCharType="separate"/>
+            </w:r>
+            <w:r>
+              <w:rPr>
+                <w:rFonts w:ascii="Arial" w:hAnsi="Arial" w:cs="Arial"/>
+                <w:noProof/>
+                <w:sz w:val="16"/>
+                <w:szCs w:val="16"/>
+              </w:rPr>
+              <w:t>«v.startingMaterials:endEach»</w:t>
+            </w:r>
+            <w:r>
+              <w:rPr>
+                <w:rFonts w:ascii="Arial" w:hAnsi="Arial" w:cs="Arial"/>
+                <w:noProof/>
+                <w:sz w:val="16"/>
+                <w:szCs w:val="16"/>
+              </w:rPr>
+              <w:fldChar w:fldCharType="end"/>
+            </w:r>
+          </w:p>
+        </w:tc>
+        <w:tc>
+          <w:tcPr>
+            <w:tcW w:w="2252" w:type="dxa"/>
+          </w:tcPr>
+          <w:p>
+            <w:pPr>
+              <w:outlineLvl w:val="0"/>
+              <w:rPr>
+                <w:rFonts w:ascii="Arial" w:hAnsi="Arial" w:cs="Arial"/>
+                <w:noProof/>
+                <w:sz w:val="16"/>
+                <w:szCs w:val="16"/>
+              </w:rPr>
+            </w:pPr>
+            <w:r>
+              <w:rPr>
+                <w:rFonts w:ascii="Arial" w:hAnsi="Arial" w:cs="Arial"/>
+                <w:noProof/>
+                <w:sz w:val="16"/>
+                <w:szCs w:val="16"/>
+              </w:rPr>
+              <w:fldChar w:fldCharType="begin"/>
+            </w:r>
+            <w:r>
+              <w:rPr>
+                <w:rFonts w:ascii="Arial" w:hAnsi="Arial" w:cs="Arial"/>
+                <w:noProof/>
+                <w:sz w:val="16"/>
+                <w:szCs w:val="16"/>
+              </w:rPr>
+              <w:instrText xml:space="preserve"> MERGEFIELD  v.reactants:each(r)  \* MERGEFORMAT </w:instrText>
+            </w:r>
+            <w:r>
+              <w:rPr>
+                <w:rFonts w:ascii="Arial" w:hAnsi="Arial" w:cs="Arial"/>
+                <w:noProof/>
+                <w:sz w:val="16"/>
+                <w:szCs w:val="16"/>
+              </w:rPr>
+              <w:fldChar w:fldCharType="separate"/>
+            </w:r>
+            <w:r>
+              <w:rPr>
+                <w:rFonts w:ascii="Arial" w:hAnsi="Arial" w:cs="Arial"/>
+                <w:noProof/>
+                <w:sz w:val="16"/>
+                <w:szCs w:val="16"/>
+              </w:rPr>
+              <w:t>«v.reactants:each(r)»</w:t>
+            </w:r>
+            <w:r>
+              <w:rPr>
+                <w:rFonts w:ascii="Arial" w:hAnsi="Arial" w:cs="Arial"/>
+                <w:noProof/>
+                <w:sz w:val="16"/>
+                <w:szCs w:val="16"/>
+              </w:rPr>
+              <w:fldChar w:fldCharType="end"/>
+            </w:r>
+          </w:p>
+          <w:p>
+            <w:pPr>
+              <w:outlineLvl w:val="0"/>
+              <w:rPr>
+                <w:rFonts w:ascii="Arial" w:hAnsi="Arial" w:cs="Arial"/>
+                <w:noProof/>
+                <w:sz w:val="16"/>
+                <w:szCs w:val="16"/>
+              </w:rPr>
+            </w:pPr>
+            <w:r>
+              <w:rPr>
+                <w:rFonts w:ascii="Arial" w:hAnsi="Arial" w:cs="Arial"/>
+                <w:noProof/>
+                <w:sz w:val="16"/>
+                <w:szCs w:val="16"/>
+              </w:rPr>
+              <w:fldChar w:fldCharType="begin"/>
+            </w:r>
+            <w:r>
+              <w:rPr>
+                <w:rFonts w:ascii="Arial" w:hAnsi="Arial" w:cs="Arial"/>
+                <w:noProof/>
+                <w:sz w:val="16"/>
+                <w:szCs w:val="16"/>
+              </w:rPr>
+              <w:instrText xml:space="preserve"> MERGEFIELD  =r  \* MERGEFORMAT </w:instrText>
+            </w:r>
+            <w:r>
+              <w:rPr>
+                <w:rFonts w:ascii="Arial" w:hAnsi="Arial" w:cs="Arial"/>
+                <w:noProof/>
+                <w:sz w:val="16"/>
+                <w:szCs w:val="16"/>
+              </w:rPr>
+              <w:fldChar w:fldCharType="separate"/>
+            </w:r>
+            <w:r>
+              <w:rPr>
+                <w:rFonts w:ascii="Arial" w:hAnsi="Arial" w:cs="Arial"/>
+                <w:noProof/>
+                <w:sz w:val="16"/>
+                <w:szCs w:val="16"/>
+              </w:rPr>
+              <w:t>«=r»</w:t>
+            </w:r>
+            <w:r>
+              <w:rPr>
+                <w:rFonts w:ascii="Arial" w:hAnsi="Arial" w:cs="Arial"/>
+                <w:noProof/>
+                <w:sz w:val="16"/>
+                <w:szCs w:val="16"/>
+              </w:rPr>
+              <w:fldChar w:fldCharType="end"/>
+            </w:r>
+          </w:p>
+          <w:p>
+            <w:pPr>
+              <w:outlineLvl w:val="0"/>
+              <w:rPr>
+                <w:rFonts w:ascii="Arial" w:hAnsi="Arial" w:cs="Arial"/>
+                <w:noProof/>
+                <w:sz w:val="16"/>
+                <w:szCs w:val="16"/>
+              </w:rPr>
+            </w:pPr>
+          </w:p>
+          <w:p>
+            <w:pPr>
+              <w:outlineLvl w:val="0"/>
+              <w:rPr>
+                <w:rFonts w:ascii="Arial" w:hAnsi="Arial" w:cs="Arial"/>
+                <w:noProof/>
+                <w:sz w:val="20"/>
+                <w:szCs w:val="20"/>
+              </w:rPr>
+            </w:pPr>
+            <w:r>
+              <w:rPr>
+                <w:rFonts w:ascii="Arial" w:hAnsi="Arial" w:cs="Arial"/>
+                <w:noProof/>
+                <w:sz w:val="16"/>
+                <w:szCs w:val="16"/>
+              </w:rPr>
+              <w:fldChar w:fldCharType="begin"/>
+            </w:r>
+            <w:r>
+              <w:rPr>
+                <w:rFonts w:ascii="Arial" w:hAnsi="Arial" w:cs="Arial"/>
+                <w:noProof/>
+                <w:sz w:val="16"/>
+                <w:szCs w:val="16"/>
+              </w:rPr>
+              <w:instrText xml:space="preserve"> MERGEFIELD  v.reactants:endEach  \* MERGEFORMAT </w:instrText>
+            </w:r>
+            <w:r>
+              <w:rPr>
+                <w:rFonts w:ascii="Arial" w:hAnsi="Arial" w:cs="Arial"/>
+                <w:noProof/>
+                <w:sz w:val="16"/>
+                <w:szCs w:val="16"/>
+              </w:rPr>
+              <w:fldChar w:fldCharType="separate"/>
+            </w:r>
+            <w:r>
+              <w:rPr>
+                <w:rFonts w:ascii="Arial" w:hAnsi="Arial" w:cs="Arial"/>
+                <w:noProof/>
+                <w:sz w:val="16"/>
+                <w:szCs w:val="16"/>
+              </w:rPr>
+              <w:t>«v.reactants:endEach»</w:t>
+            </w:r>
+            <w:r>
+              <w:rPr>
+                <w:rFonts w:ascii="Arial" w:hAnsi="Arial" w:cs="Arial"/>
+                <w:noProof/>
+                <w:sz w:val="16"/>
+                <w:szCs w:val="16"/>
+              </w:rPr>
+              <w:fldChar w:fldCharType="end"/>
+            </w:r>
+          </w:p>
+        </w:tc>
+        <w:tc>
+          <w:tcPr>
+            <w:tcW w:w="2252" w:type="dxa"/>
+          </w:tcPr>
+          <w:p>
+            <w:pPr>
+              <w:outlineLvl w:val="0"/>
+              <w:rPr>
+                <w:rFonts w:ascii="Arial" w:hAnsi="Arial" w:cs="Arial"/>
+                <w:noProof/>
+                <w:sz w:val="16"/>
+                <w:szCs w:val="16"/>
+              </w:rPr>
+            </w:pPr>
+            <w:r>
+              <w:rPr>
+                <w:rFonts w:ascii="Arial" w:hAnsi="Arial" w:cs="Arial"/>
+                <w:noProof/>
+                <w:sz w:val="16"/>
+                <w:szCs w:val="16"/>
+              </w:rPr>
+              <w:fldChar w:fldCharType="begin"/>
+            </w:r>
+            <w:r>
+              <w:rPr>
+                <w:rFonts w:ascii="Arial" w:hAnsi="Arial" w:cs="Arial"/>
+                <w:noProof/>
+                <w:sz w:val="16"/>
+                <w:szCs w:val="16"/>
+              </w:rPr>
+              <w:instrText xml:space="preserve"> MERGEFIELD  v.products:each(p)  \* MERGEFORMAT </w:instrText>
+            </w:r>
+            <w:r>
+              <w:rPr>
+                <w:rFonts w:ascii="Arial" w:hAnsi="Arial" w:cs="Arial"/>
+                <w:noProof/>
+                <w:sz w:val="16"/>
+                <w:szCs w:val="16"/>
+              </w:rPr>
+              <w:fldChar w:fldCharType="separate"/>
+            </w:r>
+            <w:r>
+              <w:rPr>
+                <w:rFonts w:ascii="Arial" w:hAnsi="Arial" w:cs="Arial"/>
+                <w:noProof/>
+                <w:sz w:val="16"/>
+                <w:szCs w:val="16"/>
+              </w:rPr>
+              <w:t>«v.products:each(p)»</w:t>
+            </w:r>
+            <w:r>
+              <w:rPr>
+                <w:rFonts w:ascii="Arial" w:hAnsi="Arial" w:cs="Arial"/>
+                <w:noProof/>
+                <w:sz w:val="16"/>
+                <w:szCs w:val="16"/>
+              </w:rPr>
+              <w:fldChar w:fldCharType="end"/>
+            </w:r>
+          </w:p>
+          <w:p>
+            <w:pPr>
+              <w:outlineLvl w:val="0"/>
+              <w:rPr>
+                <w:rFonts w:ascii="Arial" w:hAnsi="Arial" w:cs="Arial"/>
+                <w:noProof/>
+                <w:sz w:val="16"/>
+                <w:szCs w:val="16"/>
+              </w:rPr>
+            </w:pPr>
+            <w:r>
+              <w:rPr>
+                <w:rFonts w:ascii="Arial" w:hAnsi="Arial" w:cs="Arial"/>
+                <w:noProof/>
+                <w:sz w:val="16"/>
+                <w:szCs w:val="16"/>
+              </w:rPr>
+              <w:fldChar w:fldCharType="begin"/>
+            </w:r>
+            <w:r>
+              <w:rPr>
+                <w:rFonts w:ascii="Arial" w:hAnsi="Arial" w:cs="Arial"/>
+                <w:noProof/>
+                <w:sz w:val="16"/>
+                <w:szCs w:val="16"/>
+              </w:rPr>
+              <w:instrText xml:space="preserve"> MERGEFIELD  =p  \* MERGEFORMAT </w:instrText>
+            </w:r>
+            <w:r>
+              <w:rPr>
+                <w:rFonts w:ascii="Arial" w:hAnsi="Arial" w:cs="Arial"/>
+                <w:noProof/>
+                <w:sz w:val="16"/>
+                <w:szCs w:val="16"/>
+              </w:rPr>
+              <w:fldChar w:fldCharType="separate"/>
+            </w:r>
+            <w:r>
+              <w:rPr>
+                <w:rFonts w:ascii="Arial" w:hAnsi="Arial" w:cs="Arial"/>
+                <w:noProof/>
+                <w:sz w:val="16"/>
+                <w:szCs w:val="16"/>
+              </w:rPr>
+              <w:t>«=p»</w:t>
+            </w:r>
+            <w:r>
+              <w:rPr>
+                <w:rFonts w:ascii="Arial" w:hAnsi="Arial" w:cs="Arial"/>
+                <w:noProof/>
+                <w:sz w:val="16"/>
+                <w:szCs w:val="16"/>
+              </w:rPr>
+              <w:fldChar w:fldCharType="end"/>
+            </w:r>
+          </w:p>
+          <w:p>
+            <w:pPr>
+              <w:outlineLvl w:val="0"/>
+              <w:rPr>
+                <w:rFonts w:ascii="Arial" w:hAnsi="Arial" w:cs="Arial"/>
+                <w:noProof/>
+                <w:sz w:val="16"/>
+                <w:szCs w:val="16"/>
+              </w:rPr>
+            </w:pPr>
+          </w:p>
+          <w:p>
+            <w:pPr>
+              <w:outlineLvl w:val="0"/>
+              <w:rPr>
+                <w:rFonts w:ascii="Arial" w:hAnsi="Arial" w:cs="Arial"/>
+                <w:noProof/>
+                <w:sz w:val="20"/>
+                <w:szCs w:val="20"/>
+              </w:rPr>
+            </w:pPr>
+            <w:r>
+              <w:rPr>
+                <w:rFonts w:ascii="Arial" w:hAnsi="Arial" w:cs="Arial"/>
+                <w:noProof/>
+                <w:sz w:val="16"/>
+                <w:szCs w:val="16"/>
+              </w:rPr>
+              <w:fldChar w:fldCharType="begin"/>
+            </w:r>
+            <w:r>
+              <w:rPr>
+                <w:rFonts w:ascii="Arial" w:hAnsi="Arial" w:cs="Arial"/>
+                <w:noProof/>
+                <w:sz w:val="16"/>
+                <w:szCs w:val="16"/>
+              </w:rPr>
+              <w:instrText xml:space="preserve"> MERGEFIELD  v.products:endEach  \* MERGEFORMAT </w:instrText>
+            </w:r>
+            <w:r>
+              <w:rPr>
+                <w:rFonts w:ascii="Arial" w:hAnsi="Arial" w:cs="Arial"/>
+                <w:noProof/>
+                <w:sz w:val="16"/>
+                <w:szCs w:val="16"/>
+              </w:rPr>
+              <w:fldChar w:fldCharType="separate"/>
+            </w:r>
+            <w:r>
+              <w:rPr>
+                <w:rFonts w:ascii="Arial" w:hAnsi="Arial" w:cs="Arial"/>
+                <w:noProof/>
+                <w:sz w:val="16"/>
+                <w:szCs w:val="16"/>
+              </w:rPr>
+              <w:t>«v.products:endEach»</w:t>
+            </w:r>
+            <w:r>
+              <w:rPr>
+                <w:rFonts w:ascii="Arial" w:hAnsi="Arial" w:cs="Arial"/>
+                <w:noProof/>
+                <w:sz w:val="16"/>
+                <w:szCs w:val="16"/>
+              </w:rPr>
+              <w:fldChar w:fldCharType="end"/>
+            </w:r>
+          </w:p>
+        </w:tc>
+      </w:tr>
+    </w:tbl>
+    <w:p>
+      <w:pPr>
+        <w:outlineLvl w:val="0"/>
+        <w:rPr>
+          <w:rFonts w:ascii="Arial" w:hAnsi="Arial" w:cs="Arial"/>
+          <w:noProof/>
+          <w:sz w:val="20"/>
+          <w:szCs w:val="20"/>
+        </w:rPr>
+      </w:pPr>
+    </w:p>
+    <w:p>
+      <w:pPr>
+        <w:outlineLvl w:val="0"/>
+        <w:rPr>
+          <w:rFonts w:ascii="Arial" w:hAnsi="Arial" w:cs="Arial"/>
+          <w:noProof/>
+          <w:sz w:val="20"/>
+          <w:szCs w:val="20"/>
+        </w:rPr>
+      </w:pPr>
+      <w:r>
+        <w:rPr>
+          <w:rFonts w:ascii="Arial" w:hAnsi="Arial" w:cs="Arial"/>
+          <w:noProof/>
+          <w:sz w:val="20"/>
+          <w:szCs w:val="20"/>
+        </w:rPr>
+        <w:fldChar w:fldCharType="begin"/>
+      </w:r>
+      <w:r>
+        <w:rPr>
+          <w:rFonts w:ascii="Arial" w:hAnsi="Arial" w:cs="Arial"/>
+          <w:noProof/>
+          <w:sz w:val="20"/>
+          <w:szCs w:val="20"/>
+        </w:rPr>
+        <w:instrText xml:space="preserve"> MERGEFIELD  obj.variations:endEach \* MERGEFORMAT </w:instrText>
+      </w:r>
+      <w:r>
+        <w:rPr>
+          <w:rFonts w:ascii="Arial" w:hAnsi="Arial" w:cs="Arial"/>
+          <w:noProof/>
+          <w:sz w:val="20"/>
+          <w:szCs w:val="20"/>
+        </w:rPr>
+        <w:fldChar w:fldCharType="separate"/>
+      </w:r>
+      <w:r>
+        <w:rPr>
+          <w:rFonts w:ascii="Arial" w:hAnsi="Arial" w:cs="Arial"/>
+          <w:noProof/>
+          <w:sz w:val="20"/>
+          <w:szCs w:val="20"/>
+        </w:rPr>
+        <w:t>«obj.variations:endEach»</w:t>
+      </w:r>
+      <w:r>
+        <w:rPr>
+          <w:rFonts w:ascii="Arial" w:hAnsi="Arial" w:cs="Arial"/>
+          <w:noProof/>
+          <w:sz w:val="20"/>
+          <w:szCs w:val="20"/>
+        </w:rPr>
+        <w:fldChar w:fldCharType="end"/>
+      </w:r>
+    </w:p>
+    <w:p>
+      <w:pPr>
+        <w:outlineLvl w:val="0"/>
+        <w:rPr>
+          <w:rFonts w:ascii="Arial" w:hAnsi="Arial" w:cs="Arial"/>
+          <w:noProof/>
+          <w:sz w:val="20"/>
+          <w:szCs w:val="20"/>
+        </w:rPr>
+      </w:pPr>
+    </w:p>
+    <w:p>
+      <w:pPr>
+        <w:outlineLvl w:val="0"/>
+        <w:rPr>
+          <w:rFonts w:ascii="Arial" w:hAnsi="Arial" w:cs="Arial"/>
+          <w:noProof/>
+          <w:sz w:val="20"/>
+          <w:szCs w:val="20"/>
+        </w:rPr>
+      </w:pPr>
+      <w:r>
+        <w:rPr>
+          <w:rFonts w:ascii="Arial" w:hAnsi="Arial" w:cs="Arial"/>
+          <w:noProof/>
+          <w:sz w:val="20"/>
+          <w:szCs w:val="20"/>
+        </w:rPr>
+        <w:fldChar w:fldCharType="begin"/>
+      </w:r>
+      <w:r>
+        <w:rPr>
+          <w:rFonts w:ascii="Arial" w:hAnsi="Arial" w:cs="Arial"/>
+          <w:noProof/>
+          <w:sz w:val="20"/>
+          <w:szCs w:val="20"/>
+        </w:rPr>
+        <w:instrText xml:space="preserve"> MERGEFIELD  obj.variations:endIf \* MERGEFORMAT </w:instrText>
+      </w:r>
+      <w:r>
+        <w:rPr>
+          <w:rFonts w:ascii="Arial" w:hAnsi="Arial" w:cs="Arial"/>
+          <w:noProof/>
+          <w:sz w:val="20"/>
+          <w:szCs w:val="20"/>
+        </w:rPr>
+        <w:fldChar w:fldCharType="separate"/>
+      </w:r>
+      <w:r>
+        <w:rPr>
+          <w:rFonts w:ascii="Arial" w:hAnsi="Arial" w:cs="Arial"/>
+          <w:noProof/>
+          <w:sz w:val="20"/>
+          <w:szCs w:val="20"/>
+        </w:rPr>
+        <w:t>«obj.variations:endIf»</w:t>
+      </w:r>
+      <w:r>
+        <w:rPr>
+          <w:rFonts w:ascii="Arial" w:hAnsi="Arial" w:cs="Arial"/>
+          <w:noProof/>
+          <w:sz w:val="20"/>
+          <w:szCs w:val="20"/>
+        </w:rPr>
+        <w:fldChar w:fldCharType="end"/>
+      </w:r>
+    </w:p>
+    <w:p>
+      <w:pPr>
+        <w:outlineLvl w:val="0"/>
+        <w:rPr>
+          <w:rFonts w:ascii="Arial" w:hAnsi="Arial" w:cs="Arial"/>
+          <w:noProof/>
+          <w:sz w:val="20"/>
+          <w:szCs w:val="20"/>
+        </w:rPr>
+      </w:pPr>
+    </w:p>
+    <w:p>
+      <w:pPr>
+        <w:outlineLvl w:val="0"/>
+        <w:rPr>
+          <w:rFonts w:ascii="Arial" w:hAnsi="Arial" w:cs="Arial"/>
+          <w:noProof/>
+          <w:sz w:val="20"/>
+          <w:szCs w:val="20"/>
+        </w:rPr>
+      </w:pPr>
+      <w:r>
+        <w:rPr>
+          <w:rFonts w:ascii="Arial" w:hAnsi="Arial" w:cs="Arial"/>
+          <w:noProof/>
+          <w:sz w:val="20"/>
+          <w:szCs w:val="20"/>
+        </w:rPr>
+        <w:fldChar w:fldCharType="begin"/>
+      </w:r>
+      <w:r>
+        <w:rPr>
+          <w:rFonts w:ascii="Arial" w:hAnsi="Arial" w:cs="Arial"/>
+          <w:noProof/>
+          <w:sz w:val="20"/>
+          <w:szCs w:val="20"/>
+        </w:rPr>
         <w:instrText xml:space="preserve"> MERGEFIELD  obj.solvents:if  \* MERGEFORMAT </w:instrText>
       </w:r>
       <w:r>
@@ -6485,6 +7694,7 @@
           <w:sz w:val="20"/>
           <w:szCs w:val="20"/>
         </w:rPr>
+        <w:lastRenderedPageBreak/>
         <w:fldChar w:fldCharType="begin"/>
       </w:r>
       <w:r>
@@ -7353,7 +8563,6 @@
           <w:sz w:val="20"/>
           <w:szCs w:val="20"/>
         </w:rPr>
-        <w:lastRenderedPageBreak/>
         <w:fldChar w:fldCharType="begin"/>
       </w:r>
       <w:r>
@@ -8597,10 +9806,10 @@
           <w:noProof/>
         </w:rPr>
         <w:object w:dxaOrig="18787" w:dyaOrig="5510" w14:anchorId="4964B097">
-          <v:shape id="_x0000_i1027" type="#_x0000_t75" alt="" style="width:453.6pt;height:129pt;mso-width-percent:0;mso-height-percent:0;mso-width-percent:0;mso-height-percent:0" o:ole="">
+          <v:shape id="_x0000_i1027" type="#_x0000_t75" alt="" style="width:453.75pt;height:129pt;mso-width-percent:0;mso-height-percent:0;mso-width-percent:0;mso-height-percent:0" o:ole="">
             <v:imagedata r:id="rId9" o:title=""/>
           </v:shape>
-          <o:OLEObject Type="Embed" ProgID="ChemDraw.Document.6.0" ShapeID="_x0000_i1027" DrawAspect="Content" ObjectID="_1736269552" r:id="rId12"/>
+          <o:OLEObject Type="Embed" ProgID="ChemDraw.Document.6.0" ShapeID="_x0000_i1027" DrawAspect="Content" ObjectID="_1750671559" r:id="rId12"/>
         </w:object>
       </w:r>
       <w:r>
@@ -10836,6 +12045,7 @@
   <w:style w:type="paragraph" w:default="1" w:styleId="Normal">
     <w:name w:val="Normal"/>
     <w:qFormat/>
+    <w:rsid w:val="00634635"/>
   </w:style>
   <w:style w:type="character" w:default="1" w:styleId="DefaultParagraphFont">
     <w:name w:val="Default Paragraph Font"/>

</xml_diff>

<commit_message>
Add column for solvents
</commit_message>
<xml_diff>
--- a/lib/template/Standard.docx
+++ b/lib/template/Standard.docx
@@ -6,22 +6,48 @@
       <w:pPr>
         <w:pStyle w:val="NoSpacing"/>
       </w:pPr>
-      <w:fldSimple w:instr=" MERGEFIELD  =s.mass_unit \* MERGEFORMAT ">
-        <w:r>
-          <w:rPr>
-            <w:noProof/>
-          </w:rPr>
-          <w:t>«=s.mass_unit»</w:t>
-        </w:r>
-      </w:fldSimple>
-      <w:fldSimple w:instr=" MERGEFIELD  objs:each(obj)  \* MERGEFORMAT ">
-        <w:r>
-          <w:rPr>
-            <w:noProof/>
-          </w:rPr>
-          <w:t>«objs:each(obj)»</w:t>
-        </w:r>
-      </w:fldSimple>
+      <w:r>
+        <w:fldChar w:fldCharType="begin"/>
+      </w:r>
+      <w:r>
+        <w:instrText xml:space="preserve"> MERGEFIELD  =s.mass_unit \* MERGEFORMAT </w:instrText>
+      </w:r>
+      <w:r>
+        <w:fldChar w:fldCharType="separate"/>
+      </w:r>
+      <w:r>
+        <w:rPr>
+          <w:noProof/>
+        </w:rPr>
+        <w:t>«=s.mass_unit»</w:t>
+      </w:r>
+      <w:r>
+        <w:rPr>
+          <w:noProof/>
+        </w:rPr>
+        <w:fldChar w:fldCharType="end"/>
+      </w:r>
+      <w:r>
+        <w:fldChar w:fldCharType="begin"/>
+      </w:r>
+      <w:r>
+        <w:instrText xml:space="preserve"> MERGEFIELD  objs:each(obj)  \* MERGEFORMAT </w:instrText>
+      </w:r>
+      <w:r>
+        <w:fldChar w:fldCharType="separate"/>
+      </w:r>
+      <w:r>
+        <w:rPr>
+          <w:noProof/>
+        </w:rPr>
+        <w:t>«objs:each(obj)»</w:t>
+      </w:r>
+      <w:r>
+        <w:rPr>
+          <w:noProof/>
+        </w:rPr>
+        <w:fldChar w:fldCharType="end"/>
+      </w:r>
     </w:p>
     <w:p>
       <w:pPr>
@@ -202,7 +228,7 @@
               </wp:anchor>
             </w:drawing>
           </mc:Choice>
-          <mc:Fallback xmlns:mv="urn:schemas-microsoft-com:mac:vml" xmlns:mo="http://schemas.microsoft.com/office/mac/office/2008/main">
+          <mc:Fallback xmlns:mo="http://schemas.microsoft.com/office/mac/office/2008/main" xmlns:mv="urn:schemas-microsoft-com:mac:vml">
             <w:pict>
               <v:line w14:anchorId="5337C452" id="Straight Connector 1" o:spid="_x0000_s1026" style="position:absolute;z-index:251659264;visibility:visible;mso-wrap-style:square;mso-width-percent:0;mso-height-percent:0;mso-wrap-distance-left:9pt;mso-wrap-distance-top:0;mso-wrap-distance-right:9pt;mso-wrap-distance-bottom:0;mso-position-horizontal:absolute;mso-position-horizontal-relative:text;mso-position-vertical:absolute;mso-position-vertical-relative:text;mso-width-percent:0;mso-height-percent:0;mso-width-relative:margin;mso-height-relative:margin" from="-5.15pt,15.6pt" to="444.7pt,15.9pt" o:gfxdata="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" strokecolor="#5b9bd5 [3204]" strokeweight=".5pt">
                 <v:stroke joinstyle="miter"/>
@@ -451,14 +477,27 @@
         </w:rPr>
         <w:t xml:space="preserve"> </w:t>
       </w:r>
-      <w:fldSimple w:instr=" MERGEFIELD  =obj.collections  \* MERGEFORMAT ">
-        <w:r>
-          <w:rPr>
-            <w:noProof/>
-          </w:rPr>
-          <w:t>«=obj.collections»</w:t>
-        </w:r>
-      </w:fldSimple>
+      <w:r>
+        <w:fldChar w:fldCharType="begin"/>
+      </w:r>
+      <w:r>
+        <w:instrText xml:space="preserve"> MERGEFIELD  =obj.collections  \* MERGEFORMAT </w:instrText>
+      </w:r>
+      <w:r>
+        <w:fldChar w:fldCharType="separate"/>
+      </w:r>
+      <w:r>
+        <w:rPr>
+          <w:noProof/>
+        </w:rPr>
+        <w:t>«=obj.collections»</w:t>
+      </w:r>
+      <w:r>
+        <w:rPr>
+          <w:noProof/>
+        </w:rPr>
+        <w:fldChar w:fldCharType="end"/>
+      </w:r>
     </w:p>
     <w:p>
       <w:pPr>
@@ -620,7 +659,7 @@
           <v:shape id="_x0000_i1025" type="#_x0000_t75" alt="" style="width:453.75pt;height:129pt;mso-width-percent:0;mso-height-percent:0;mso-width-percent:0;mso-height-percent:0" o:ole="">
             <v:imagedata r:id="rId9" o:title=""/>
           </v:shape>
-          <o:OLEObject Type="Embed" ProgID="ChemDraw.Document.6.0" ShapeID="_x0000_i1025" DrawAspect="Content" ObjectID="_1750671557" r:id="rId10"/>
+          <o:OLEObject Type="Embed" ProgID="ChemDraw.Document.6.0" ShapeID="_x0000_i1025" DrawAspect="Content" ObjectID="_1755343756" r:id="rId10"/>
         </w:object>
       </w:r>
       <w:r>
@@ -787,7 +826,7 @@
           <v:shape id="_x0000_i1026" type="#_x0000_t75" alt="" style="width:453.75pt;height:129pt;mso-width-percent:0;mso-height-percent:0;mso-width-percent:0;mso-height-percent:0" o:ole="">
             <v:imagedata r:id="rId9" o:title=""/>
           </v:shape>
-          <o:OLEObject Type="Embed" ProgID="ChemDraw.Document.6.0" ShapeID="_x0000_i1026" DrawAspect="Content" ObjectID="_1750671558" r:id="rId11"/>
+          <o:OLEObject Type="Embed" ProgID="ChemDraw.Document.6.0" ShapeID="_x0000_i1026" DrawAspect="Content" ObjectID="_1755343757" r:id="rId11"/>
         </w:object>
       </w:r>
       <w:r>
@@ -4310,7 +4349,7 @@
               </wp:anchor>
             </w:drawing>
           </mc:Choice>
-          <mc:Fallback xmlns:mv="urn:schemas-microsoft-com:mac:vml" xmlns:mo="http://schemas.microsoft.com/office/mac/office/2008/main">
+          <mc:Fallback xmlns:mo="http://schemas.microsoft.com/office/mac/office/2008/main" xmlns:mv="urn:schemas-microsoft-com:mac:vml">
             <w:pict>
               <v:line w14:anchorId="5F90D66D" id="Straight Connector 6" o:spid="_x0000_s1026" style="position:absolute;z-index:251661312;visibility:visible;mso-wrap-style:square;mso-width-percent:0;mso-wrap-distance-left:9pt;mso-wrap-distance-top:0;mso-wrap-distance-right:9pt;mso-wrap-distance-bottom:0;mso-position-horizontal:absolute;mso-position-horizontal-relative:text;mso-position-vertical:absolute;mso-position-vertical-relative:text;mso-width-percent:0;mso-width-relative:margin" from="3.7pt,4.45pt" to="457.25pt,4.45pt" o:gfxdata="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" strokecolor="#5b9bd5 [3204]">
                 <v:stroke joinstyle="miter"/>
@@ -4414,7 +4453,7 @@
     <w:tbl>
       <w:tblPr>
         <w:tblStyle w:val="TableGrid"/>
-        <w:tblW w:w="0" w:type="auto"/>
+        <w:tblW w:w="5000" w:type="pct"/>
         <w:tblBorders>
           <w:top w:val="none" w:sz="0" w:space="0" w:color="auto"/>
           <w:left w:val="none" w:sz="0" w:space="0" w:color="auto"/>
@@ -4425,15 +4464,16 @@
         <w:tblLook w:val="04A0" w:firstRow="1" w:lastRow="0" w:firstColumn="1" w:lastColumn="0" w:noHBand="0" w:noVBand="1"/>
       </w:tblPr>
       <w:tblGrid>
-        <w:gridCol w:w="2252"/>
-        <w:gridCol w:w="2252"/>
-        <w:gridCol w:w="2253"/>
-        <w:gridCol w:w="2253"/>
+        <w:gridCol w:w="1804"/>
+        <w:gridCol w:w="1804"/>
+        <w:gridCol w:w="1804"/>
+        <w:gridCol w:w="1804"/>
+        <w:gridCol w:w="1804"/>
       </w:tblGrid>
       <w:tr>
         <w:tc>
           <w:tcPr>
-            <w:tcW w:w="2252" w:type="dxa"/>
+            <w:tcW w:w="1000" w:type="pct"/>
           </w:tcPr>
           <w:p>
             <w:pPr>
@@ -4462,7 +4502,7 @@
         </w:tc>
         <w:tc>
           <w:tcPr>
-            <w:tcW w:w="2252" w:type="dxa"/>
+            <w:tcW w:w="1000" w:type="pct"/>
           </w:tcPr>
           <w:p>
             <w:pPr>
@@ -4491,7 +4531,7 @@
         </w:tc>
         <w:tc>
           <w:tcPr>
-            <w:tcW w:w="2253" w:type="dxa"/>
+            <w:tcW w:w="1000" w:type="pct"/>
           </w:tcPr>
           <w:p>
             <w:pPr>
@@ -4520,7 +4560,7 @@
         </w:tc>
         <w:tc>
           <w:tcPr>
-            <w:tcW w:w="2253" w:type="dxa"/>
+            <w:tcW w:w="1000" w:type="pct"/>
           </w:tcPr>
           <w:p>
             <w:pPr>
@@ -4547,6 +4587,35 @@
             </w:r>
           </w:p>
         </w:tc>
+        <w:tc>
+          <w:tcPr>
+            <w:tcW w:w="1000" w:type="pct"/>
+          </w:tcPr>
+          <w:p>
+            <w:pPr>
+              <w:outlineLvl w:val="0"/>
+              <w:rPr>
+                <w:rFonts w:ascii="Arial" w:hAnsi="Arial" w:cs="Arial"/>
+                <w:b/>
+                <w:bCs/>
+                <w:noProof/>
+                <w:sz w:val="20"/>
+                <w:szCs w:val="20"/>
+              </w:rPr>
+            </w:pPr>
+            <w:r>
+              <w:rPr>
+                <w:rFonts w:ascii="Arial" w:hAnsi="Arial" w:cs="Arial"/>
+                <w:b/>
+                <w:bCs/>
+                <w:noProof/>
+                <w:sz w:val="20"/>
+                <w:szCs w:val="20"/>
+              </w:rPr>
+              <w:t>Solvents</w:t>
+            </w:r>
+          </w:p>
+        </w:tc>
       </w:tr>
     </w:tbl>
     <w:p>
@@ -4619,7 +4688,7 @@
     <w:tbl>
       <w:tblPr>
         <w:tblStyle w:val="TableGrid"/>
-        <w:tblW w:w="9009" w:type="dxa"/>
+        <w:tblW w:w="5000" w:type="pct"/>
         <w:tblBorders>
           <w:top w:val="none" w:sz="0" w:space="0" w:color="auto"/>
           <w:left w:val="none" w:sz="0" w:space="0" w:color="auto"/>
@@ -4627,19 +4696,19 @@
           <w:insideH w:val="none" w:sz="0" w:space="0" w:color="auto"/>
           <w:insideV w:val="none" w:sz="0" w:space="0" w:color="auto"/>
         </w:tblBorders>
-        <w:tblLayout w:type="fixed"/>
         <w:tblLook w:val="04A0" w:firstRow="1" w:lastRow="0" w:firstColumn="1" w:lastColumn="0" w:noHBand="0" w:noVBand="1"/>
       </w:tblPr>
       <w:tblGrid>
-        <w:gridCol w:w="2252"/>
-        <w:gridCol w:w="2253"/>
-        <w:gridCol w:w="2252"/>
-        <w:gridCol w:w="2252"/>
+        <w:gridCol w:w="1433"/>
+        <w:gridCol w:w="2299"/>
+        <w:gridCol w:w="1800"/>
+        <w:gridCol w:w="1757"/>
+        <w:gridCol w:w="1731"/>
       </w:tblGrid>
       <w:tr>
         <w:tc>
           <w:tcPr>
-            <w:tcW w:w="2252" w:type="dxa"/>
+            <w:tcW w:w="1000" w:type="pct"/>
           </w:tcPr>
           <w:p>
             <w:pPr>
@@ -4832,7 +4901,7 @@
         </w:tc>
         <w:tc>
           <w:tcPr>
-            <w:tcW w:w="2253" w:type="dxa"/>
+            <w:tcW w:w="1000" w:type="pct"/>
           </w:tcPr>
           <w:p>
             <w:pPr>
@@ -5016,7 +5085,7 @@
         </w:tc>
         <w:tc>
           <w:tcPr>
-            <w:tcW w:w="2252" w:type="dxa"/>
+            <w:tcW w:w="1000" w:type="pct"/>
           </w:tcPr>
           <w:p>
             <w:pPr>
@@ -5200,7 +5269,7 @@
         </w:tc>
         <w:tc>
           <w:tcPr>
-            <w:tcW w:w="2252" w:type="dxa"/>
+            <w:tcW w:w="1000" w:type="pct"/>
           </w:tcPr>
           <w:p>
             <w:pPr>
@@ -5331,6 +5400,190 @@
               <w:rPr>
                 <w:rFonts w:ascii="Arial" w:hAnsi="Arial" w:cs="Arial"/>
                 <w:noProof/>
+                <w:sz w:val="16"/>
+                <w:szCs w:val="16"/>
+              </w:rPr>
+            </w:pPr>
+            <w:r>
+              <w:rPr>
+                <w:rFonts w:ascii="Arial" w:hAnsi="Arial" w:cs="Arial"/>
+                <w:noProof/>
+                <w:sz w:val="16"/>
+                <w:szCs w:val="16"/>
+              </w:rPr>
+              <w:fldChar w:fldCharType="begin"/>
+            </w:r>
+            <w:r>
+              <w:rPr>
+                <w:rFonts w:ascii="Arial" w:hAnsi="Arial" w:cs="Arial"/>
+                <w:noProof/>
+                <w:sz w:val="16"/>
+                <w:szCs w:val="16"/>
+              </w:rPr>
+              <w:instrText xml:space="preserve"> MERGEFIELD  v.products:endEach  \* MERGEFORMAT </w:instrText>
+            </w:r>
+            <w:r>
+              <w:rPr>
+                <w:rFonts w:ascii="Arial" w:hAnsi="Arial" w:cs="Arial"/>
+                <w:noProof/>
+                <w:sz w:val="16"/>
+                <w:szCs w:val="16"/>
+              </w:rPr>
+              <w:fldChar w:fldCharType="separate"/>
+            </w:r>
+            <w:r>
+              <w:rPr>
+                <w:rFonts w:ascii="Arial" w:hAnsi="Arial" w:cs="Arial"/>
+                <w:noProof/>
+                <w:sz w:val="16"/>
+                <w:szCs w:val="16"/>
+              </w:rPr>
+              <w:t>«v.products:endEach»</w:t>
+            </w:r>
+            <w:r>
+              <w:rPr>
+                <w:rFonts w:ascii="Arial" w:hAnsi="Arial" w:cs="Arial"/>
+                <w:noProof/>
+                <w:sz w:val="16"/>
+                <w:szCs w:val="16"/>
+              </w:rPr>
+              <w:fldChar w:fldCharType="end"/>
+            </w:r>
+          </w:p>
+        </w:tc>
+        <w:tc>
+          <w:tcPr>
+            <w:tcW w:w="1000" w:type="pct"/>
+          </w:tcPr>
+          <w:p>
+            <w:pPr>
+              <w:outlineLvl w:val="0"/>
+              <w:rPr>
+                <w:rFonts w:ascii="Arial" w:hAnsi="Arial" w:cs="Arial"/>
+                <w:noProof/>
+                <w:sz w:val="16"/>
+                <w:szCs w:val="16"/>
+              </w:rPr>
+            </w:pPr>
+            <w:r>
+              <w:rPr>
+                <w:rFonts w:ascii="Arial" w:hAnsi="Arial" w:cs="Arial"/>
+                <w:noProof/>
+                <w:sz w:val="16"/>
+                <w:szCs w:val="16"/>
+              </w:rPr>
+              <w:fldChar w:fldCharType="begin"/>
+            </w:r>
+            <w:r>
+              <w:rPr>
+                <w:rFonts w:ascii="Arial" w:hAnsi="Arial" w:cs="Arial"/>
+                <w:noProof/>
+                <w:sz w:val="16"/>
+                <w:szCs w:val="16"/>
+              </w:rPr>
+              <w:instrText xml:space="preserve"> MERGEFIELD  v.solvents:each(s)  \* MERGEFORMAT </w:instrText>
+            </w:r>
+            <w:r>
+              <w:rPr>
+                <w:rFonts w:ascii="Arial" w:hAnsi="Arial" w:cs="Arial"/>
+                <w:noProof/>
+                <w:sz w:val="16"/>
+                <w:szCs w:val="16"/>
+              </w:rPr>
+              <w:fldChar w:fldCharType="separate"/>
+            </w:r>
+            <w:r>
+              <w:rPr>
+                <w:rFonts w:ascii="Arial" w:hAnsi="Arial" w:cs="Arial"/>
+                <w:noProof/>
+                <w:sz w:val="16"/>
+                <w:szCs w:val="16"/>
+              </w:rPr>
+              <w:t>«v.solvents:each(s)»</w:t>
+            </w:r>
+            <w:r>
+              <w:rPr>
+                <w:rFonts w:ascii="Arial" w:hAnsi="Arial" w:cs="Arial"/>
+                <w:noProof/>
+                <w:sz w:val="16"/>
+                <w:szCs w:val="16"/>
+              </w:rPr>
+              <w:fldChar w:fldCharType="end"/>
+            </w:r>
+          </w:p>
+          <w:p>
+            <w:pPr>
+              <w:outlineLvl w:val="0"/>
+              <w:rPr>
+                <w:rFonts w:ascii="Arial" w:hAnsi="Arial" w:cs="Arial"/>
+                <w:noProof/>
+                <w:sz w:val="16"/>
+                <w:szCs w:val="16"/>
+              </w:rPr>
+            </w:pPr>
+            <w:r>
+              <w:rPr>
+                <w:rFonts w:ascii="Arial" w:hAnsi="Arial" w:cs="Arial"/>
+                <w:noProof/>
+                <w:sz w:val="16"/>
+                <w:szCs w:val="16"/>
+              </w:rPr>
+              <w:fldChar w:fldCharType="begin"/>
+            </w:r>
+            <w:r>
+              <w:rPr>
+                <w:rFonts w:ascii="Arial" w:hAnsi="Arial" w:cs="Arial"/>
+                <w:noProof/>
+                <w:sz w:val="16"/>
+                <w:szCs w:val="16"/>
+              </w:rPr>
+              <w:instrText xml:space="preserve"> MERGEFIELD  =s  \* MERGEFORMAT </w:instrText>
+            </w:r>
+            <w:r>
+              <w:rPr>
+                <w:rFonts w:ascii="Arial" w:hAnsi="Arial" w:cs="Arial"/>
+                <w:noProof/>
+                <w:sz w:val="16"/>
+                <w:szCs w:val="16"/>
+              </w:rPr>
+              <w:fldChar w:fldCharType="separate"/>
+            </w:r>
+            <w:r>
+              <w:rPr>
+                <w:rFonts w:ascii="Arial" w:hAnsi="Arial" w:cs="Arial"/>
+                <w:noProof/>
+                <w:sz w:val="16"/>
+                <w:szCs w:val="16"/>
+              </w:rPr>
+              <w:t>«=s»</w:t>
+            </w:r>
+            <w:r>
+              <w:rPr>
+                <w:rFonts w:ascii="Arial" w:hAnsi="Arial" w:cs="Arial"/>
+                <w:noProof/>
+                <w:sz w:val="16"/>
+                <w:szCs w:val="16"/>
+              </w:rPr>
+              <w:fldChar w:fldCharType="end"/>
+            </w:r>
+          </w:p>
+          <w:p>
+            <w:pPr>
+              <w:outlineLvl w:val="0"/>
+              <w:rPr>
+                <w:rFonts w:ascii="Arial" w:hAnsi="Arial" w:cs="Arial"/>
+                <w:noProof/>
+                <w:sz w:val="16"/>
+                <w:szCs w:val="16"/>
+              </w:rPr>
+            </w:pPr>
+          </w:p>
+          <w:p>
+            <w:pPr>
+              <w:outlineLvl w:val="0"/>
+              <w:rPr>
+                <w:rFonts w:ascii="Arial" w:hAnsi="Arial" w:cs="Arial"/>
+                <w:noProof/>
                 <w:sz w:val="20"/>
                 <w:szCs w:val="20"/>
               </w:rPr>
@@ -5351,7 +5604,7 @@
                 <w:sz w:val="16"/>
                 <w:szCs w:val="16"/>
               </w:rPr>
-              <w:instrText xml:space="preserve"> MERGEFIELD  v.products:endEach  \* MERGEFORMAT </w:instrText>
+              <w:instrText xml:space="preserve"> MERGEFIELD  v.solvents:endEach  \* MERGEFORMAT </w:instrText>
             </w:r>
             <w:r>
               <w:rPr>
@@ -5369,7 +5622,7 @@
                 <w:sz w:val="16"/>
                 <w:szCs w:val="16"/>
               </w:rPr>
-              <w:t>«v.products:endEach»</w:t>
+              <w:t>«v.solvents:endEach»</w:t>
             </w:r>
             <w:r>
               <w:rPr>
@@ -7630,6 +7883,7 @@
           <w:sz w:val="20"/>
           <w:szCs w:val="20"/>
         </w:rPr>
+        <w:lastRenderedPageBreak/>
         <w:fldChar w:fldCharType="begin"/>
       </w:r>
       <w:r>
@@ -7694,7 +7948,6 @@
           <w:sz w:val="20"/>
           <w:szCs w:val="20"/>
         </w:rPr>
-        <w:lastRenderedPageBreak/>
         <w:fldChar w:fldCharType="begin"/>
       </w:r>
       <w:r>
@@ -9498,7 +9751,7 @@
               </wp:anchor>
             </w:drawing>
           </mc:Choice>
-          <mc:Fallback xmlns:mv="urn:schemas-microsoft-com:mac:vml" xmlns:mo="http://schemas.microsoft.com/office/mac/office/2008/main">
+          <mc:Fallback xmlns:mo="http://schemas.microsoft.com/office/mac/office/2008/main" xmlns:mv="urn:schemas-microsoft-com:mac:vml">
             <w:pict>
               <v:line w14:anchorId="430BDE31" id="Straight Connector 3" o:spid="_x0000_s1026" style="position:absolute;z-index:251665408;visibility:visible;mso-wrap-style:square;mso-width-percent:0;mso-height-percent:0;mso-wrap-distance-left:9pt;mso-wrap-distance-top:0;mso-wrap-distance-right:9pt;mso-wrap-distance-bottom:0;mso-position-horizontal:absolute;mso-position-horizontal-relative:text;mso-position-vertical:absolute;mso-position-vertical-relative:text;mso-width-percent:0;mso-height-percent:0;mso-width-relative:margin;mso-height-relative:margin" from="-5.15pt,13.1pt" to="444.7pt,13.4pt" o:gfxdata="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" strokecolor="black [3213]" strokeweight=".5pt">
                 <v:stroke joinstyle="miter"/>
@@ -9658,14 +9911,27 @@
         </w:rPr>
         <w:t xml:space="preserve"> </w:t>
       </w:r>
-      <w:fldSimple w:instr=" MERGEFIELD  =obj.collections  \* MERGEFORMAT ">
-        <w:r>
-          <w:rPr>
-            <w:noProof/>
-          </w:rPr>
-          <w:t>«=obj.collections»</w:t>
-        </w:r>
-      </w:fldSimple>
+      <w:r>
+        <w:fldChar w:fldCharType="begin"/>
+      </w:r>
+      <w:r>
+        <w:instrText xml:space="preserve"> MERGEFIELD  =obj.collections  \* MERGEFORMAT </w:instrText>
+      </w:r>
+      <w:r>
+        <w:fldChar w:fldCharType="separate"/>
+      </w:r>
+      <w:r>
+        <w:rPr>
+          <w:noProof/>
+        </w:rPr>
+        <w:t>«=obj.collections»</w:t>
+      </w:r>
+      <w:r>
+        <w:rPr>
+          <w:noProof/>
+        </w:rPr>
+        <w:fldChar w:fldCharType="end"/>
+      </w:r>
       <w:r>
         <w:rPr>
           <w:rFonts w:ascii="Arial" w:hAnsi="Arial" w:cs="Arial"/>
@@ -9809,7 +10075,7 @@
           <v:shape id="_x0000_i1027" type="#_x0000_t75" alt="" style="width:453.75pt;height:129pt;mso-width-percent:0;mso-height-percent:0;mso-width-percent:0;mso-height-percent:0" o:ole="">
             <v:imagedata r:id="rId9" o:title=""/>
           </v:shape>
-          <o:OLEObject Type="Embed" ProgID="ChemDraw.Document.6.0" ShapeID="_x0000_i1027" DrawAspect="Content" ObjectID="_1750671559" r:id="rId12"/>
+          <o:OLEObject Type="Embed" ProgID="ChemDraw.Document.6.0" ShapeID="_x0000_i1027" DrawAspect="Content" ObjectID="_1755343758" r:id="rId12"/>
         </w:object>
       </w:r>
       <w:r>
@@ -11388,14 +11654,27 @@
     <w:r>
       <w:t xml:space="preserve"> of </w:t>
     </w:r>
-    <w:fldSimple w:instr=" NUMPAGES  \* MERGEFORMAT ">
-      <w:r>
-        <w:rPr>
-          <w:noProof/>
-        </w:rPr>
-        <w:t>4</w:t>
-      </w:r>
-    </w:fldSimple>
+    <w:r>
+      <w:fldChar w:fldCharType="begin"/>
+    </w:r>
+    <w:r>
+      <w:instrText xml:space="preserve"> NUMPAGES  \* MERGEFORMAT </w:instrText>
+    </w:r>
+    <w:r>
+      <w:fldChar w:fldCharType="separate"/>
+    </w:r>
+    <w:r>
+      <w:rPr>
+        <w:noProof/>
+      </w:rPr>
+      <w:t>4</w:t>
+    </w:r>
+    <w:r>
+      <w:rPr>
+        <w:noProof/>
+      </w:rPr>
+      <w:fldChar w:fldCharType="end"/>
+    </w:r>
   </w:p>
 </w:ftr>
 </file>
@@ -11428,14 +11707,27 @@
     <w:r>
       <w:t xml:space="preserve">Date: </w:t>
     </w:r>
-    <w:fldSimple w:instr=" MERGEFIELD =date \* MERGEFORMAT ">
-      <w:r>
-        <w:rPr>
-          <w:noProof/>
-        </w:rPr>
-        <w:t>«=date»</w:t>
-      </w:r>
-    </w:fldSimple>
+    <w:r>
+      <w:fldChar w:fldCharType="begin"/>
+    </w:r>
+    <w:r>
+      <w:instrText xml:space="preserve"> MERGEFIELD =date \* MERGEFORMAT </w:instrText>
+    </w:r>
+    <w:r>
+      <w:fldChar w:fldCharType="separate"/>
+    </w:r>
+    <w:r>
+      <w:rPr>
+        <w:noProof/>
+      </w:rPr>
+      <w:t>«=date»</w:t>
+    </w:r>
+    <w:r>
+      <w:rPr>
+        <w:noProof/>
+      </w:rPr>
+      <w:fldChar w:fldCharType="end"/>
+    </w:r>
   </w:p>
   <w:p>
     <w:pPr>
@@ -12045,7 +12337,7 @@
   <w:style w:type="paragraph" w:default="1" w:styleId="Normal">
     <w:name w:val="Normal"/>
     <w:qFormat/>
-    <w:rsid w:val="00634635"/>
+    <w:rsid w:val="009C020B"/>
   </w:style>
   <w:style w:type="character" w:default="1" w:styleId="DefaultParagraphFont">
     <w:name w:val="Default Paragraph Font"/>

</xml_diff>

<commit_message>
Make inclusion of `variations` in report optional
</commit_message>
<xml_diff>
--- a/lib/template/Standard.docx
+++ b/lib/template/Standard.docx
@@ -6,48 +6,22 @@
       <w:pPr>
         <w:pStyle w:val="NoSpacing"/>
       </w:pPr>
-      <w:r>
-        <w:fldChar w:fldCharType="begin"/>
-      </w:r>
-      <w:r>
-        <w:instrText xml:space="preserve"> MERGEFIELD  =s.mass_unit \* MERGEFORMAT </w:instrText>
-      </w:r>
-      <w:r>
-        <w:fldChar w:fldCharType="separate"/>
-      </w:r>
-      <w:r>
-        <w:rPr>
-          <w:noProof/>
-        </w:rPr>
-        <w:t>«=s.mass_unit»</w:t>
-      </w:r>
-      <w:r>
-        <w:rPr>
-          <w:noProof/>
-        </w:rPr>
-        <w:fldChar w:fldCharType="end"/>
-      </w:r>
-      <w:r>
-        <w:fldChar w:fldCharType="begin"/>
-      </w:r>
-      <w:r>
-        <w:instrText xml:space="preserve"> MERGEFIELD  objs:each(obj)  \* MERGEFORMAT </w:instrText>
-      </w:r>
-      <w:r>
-        <w:fldChar w:fldCharType="separate"/>
-      </w:r>
-      <w:r>
-        <w:rPr>
-          <w:noProof/>
-        </w:rPr>
-        <w:t>«objs:each(obj)»</w:t>
-      </w:r>
-      <w:r>
-        <w:rPr>
-          <w:noProof/>
-        </w:rPr>
-        <w:fldChar w:fldCharType="end"/>
-      </w:r>
+      <w:fldSimple w:instr=" MERGEFIELD  =s.mass_unit \* MERGEFORMAT ">
+        <w:r>
+          <w:rPr>
+            <w:noProof/>
+          </w:rPr>
+          <w:t>«=s.mass_unit»</w:t>
+        </w:r>
+      </w:fldSimple>
+      <w:fldSimple w:instr=" MERGEFIELD  objs:each(obj)  \* MERGEFORMAT ">
+        <w:r>
+          <w:rPr>
+            <w:noProof/>
+          </w:rPr>
+          <w:t>«objs:each(obj)»</w:t>
+        </w:r>
+      </w:fldSimple>
     </w:p>
     <w:p>
       <w:pPr>
@@ -228,7 +202,7 @@
               </wp:anchor>
             </w:drawing>
           </mc:Choice>
-          <mc:Fallback xmlns:mo="http://schemas.microsoft.com/office/mac/office/2008/main" xmlns:mv="urn:schemas-microsoft-com:mac:vml">
+          <mc:Fallback xmlns:mv="urn:schemas-microsoft-com:mac:vml" xmlns:mo="http://schemas.microsoft.com/office/mac/office/2008/main">
             <w:pict>
               <v:line w14:anchorId="5337C452" id="Straight Connector 1" o:spid="_x0000_s1026" style="position:absolute;z-index:251659264;visibility:visible;mso-wrap-style:square;mso-width-percent:0;mso-height-percent:0;mso-wrap-distance-left:9pt;mso-wrap-distance-top:0;mso-wrap-distance-right:9pt;mso-wrap-distance-bottom:0;mso-position-horizontal:absolute;mso-position-horizontal-relative:text;mso-position-vertical:absolute;mso-position-vertical-relative:text;mso-width-percent:0;mso-height-percent:0;mso-width-relative:margin;mso-height-relative:margin" from="-5.15pt,15.6pt" to="444.7pt,15.9pt" o:gfxdata="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" strokecolor="#5b9bd5 [3204]" strokeweight=".5pt">
                 <v:stroke joinstyle="miter"/>
@@ -477,27 +451,14 @@
         </w:rPr>
         <w:t xml:space="preserve"> </w:t>
       </w:r>
-      <w:r>
-        <w:fldChar w:fldCharType="begin"/>
-      </w:r>
-      <w:r>
-        <w:instrText xml:space="preserve"> MERGEFIELD  =obj.collections  \* MERGEFORMAT </w:instrText>
-      </w:r>
-      <w:r>
-        <w:fldChar w:fldCharType="separate"/>
-      </w:r>
-      <w:r>
-        <w:rPr>
-          <w:noProof/>
-        </w:rPr>
-        <w:t>«=obj.collections»</w:t>
-      </w:r>
-      <w:r>
-        <w:rPr>
-          <w:noProof/>
-        </w:rPr>
-        <w:fldChar w:fldCharType="end"/>
-      </w:r>
+      <w:fldSimple w:instr=" MERGEFIELD  =obj.collections  \* MERGEFORMAT ">
+        <w:r>
+          <w:rPr>
+            <w:noProof/>
+          </w:rPr>
+          <w:t>«=obj.collections»</w:t>
+        </w:r>
+      </w:fldSimple>
     </w:p>
     <w:p>
       <w:pPr>
@@ -656,10 +617,10 @@
             <v:path o:extrusionok="f" gradientshapeok="t" o:connecttype="rect"/>
             <o:lock v:ext="edit" aspectratio="t"/>
           </v:shapetype>
-          <v:shape id="_x0000_i1025" type="#_x0000_t75" alt="" style="width:453.75pt;height:129pt;mso-width-percent:0;mso-height-percent:0;mso-width-percent:0;mso-height-percent:0" o:ole="">
+          <v:shape id="_x0000_i1025" type="#_x0000_t75" alt="" style="width:453.5pt;height:129pt;mso-width-percent:0;mso-height-percent:0;mso-width-percent:0;mso-height-percent:0" o:ole="">
             <v:imagedata r:id="rId9" o:title=""/>
           </v:shape>
-          <o:OLEObject Type="Embed" ProgID="ChemDraw.Document.6.0" ShapeID="_x0000_i1025" DrawAspect="Content" ObjectID="_1755343756" r:id="rId10"/>
+          <o:OLEObject Type="Embed" ProgID="ChemDraw.Document.6.0" ShapeID="_x0000_i1025" DrawAspect="Content" ObjectID="_1756895372" r:id="rId10"/>
         </w:object>
       </w:r>
       <w:r>
@@ -823,10 +784,10 @@
           <w:noProof/>
         </w:rPr>
         <w:object w:dxaOrig="18787" w:dyaOrig="5510" w14:anchorId="40B4FE74">
-          <v:shape id="_x0000_i1026" type="#_x0000_t75" alt="" style="width:453.75pt;height:129pt;mso-width-percent:0;mso-height-percent:0;mso-width-percent:0;mso-height-percent:0" o:ole="">
+          <v:shape id="_x0000_i1026" type="#_x0000_t75" alt="" style="width:453.5pt;height:129pt;mso-width-percent:0;mso-height-percent:0;mso-width-percent:0;mso-height-percent:0" o:ole="">
             <v:imagedata r:id="rId9" o:title=""/>
           </v:shape>
-          <o:OLEObject Type="Embed" ProgID="ChemDraw.Document.6.0" ShapeID="_x0000_i1026" DrawAspect="Content" ObjectID="_1755343757" r:id="rId11"/>
+          <o:OLEObject Type="Embed" ProgID="ChemDraw.Document.6.0" ShapeID="_x0000_i1026" DrawAspect="Content" ObjectID="_1756895373" r:id="rId11"/>
         </w:object>
       </w:r>
       <w:r>
@@ -4349,7 +4310,7 @@
               </wp:anchor>
             </w:drawing>
           </mc:Choice>
-          <mc:Fallback xmlns:mo="http://schemas.microsoft.com/office/mac/office/2008/main" xmlns:mv="urn:schemas-microsoft-com:mac:vml">
+          <mc:Fallback xmlns:mv="urn:schemas-microsoft-com:mac:vml" xmlns:mo="http://schemas.microsoft.com/office/mac/office/2008/main">
             <w:pict>
               <v:line w14:anchorId="5F90D66D" id="Straight Connector 6" o:spid="_x0000_s1026" style="position:absolute;z-index:251661312;visibility:visible;mso-wrap-style:square;mso-width-percent:0;mso-wrap-distance-left:9pt;mso-wrap-distance-top:0;mso-wrap-distance-right:9pt;mso-wrap-distance-bottom:0;mso-position-horizontal:absolute;mso-position-horizontal-relative:text;mso-position-vertical:absolute;mso-position-vertical-relative:text;mso-width-percent:0;mso-width-relative:margin" from="3.7pt,4.45pt" to="457.25pt,4.45pt" o:gfxdata="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" strokecolor="#5b9bd5 [3204]">
                 <v:stroke joinstyle="miter"/>
@@ -4357,6 +4318,354 @@
             </w:pict>
           </mc:Fallback>
         </mc:AlternateContent>
+      </w:r>
+    </w:p>
+    <w:p>
+      <w:pPr>
+        <w:outlineLvl w:val="0"/>
+        <w:rPr>
+          <w:rFonts w:ascii="Arial" w:hAnsi="Arial" w:cs="Arial"/>
+          <w:noProof/>
+          <w:sz w:val="20"/>
+          <w:szCs w:val="20"/>
+        </w:rPr>
+      </w:pPr>
+    </w:p>
+    <w:p>
+      <w:pPr>
+        <w:outlineLvl w:val="0"/>
+        <w:rPr>
+          <w:rFonts w:ascii="Arial" w:hAnsi="Arial" w:cs="Arial"/>
+          <w:noProof/>
+          <w:sz w:val="20"/>
+          <w:szCs w:val="20"/>
+        </w:rPr>
+      </w:pPr>
+      <w:r>
+        <w:rPr>
+          <w:rFonts w:ascii="Arial" w:hAnsi="Arial" w:cs="Arial"/>
+          <w:noProof/>
+          <w:sz w:val="20"/>
+          <w:szCs w:val="20"/>
+        </w:rPr>
+        <w:fldChar w:fldCharType="begin"/>
+      </w:r>
+      <w:r>
+        <w:rPr>
+          <w:rFonts w:ascii="Arial" w:hAnsi="Arial" w:cs="Arial"/>
+          <w:noProof/>
+          <w:sz w:val="20"/>
+          <w:szCs w:val="20"/>
+        </w:rPr>
+        <w:instrText xml:space="preserve"> MERGEFIELD  obj.solvents:if  \* MERGEFORMAT </w:instrText>
+      </w:r>
+      <w:r>
+        <w:rPr>
+          <w:rFonts w:ascii="Arial" w:hAnsi="Arial" w:cs="Arial"/>
+          <w:noProof/>
+          <w:sz w:val="20"/>
+          <w:szCs w:val="20"/>
+        </w:rPr>
+        <w:fldChar w:fldCharType="separate"/>
+      </w:r>
+      <w:r>
+        <w:rPr>
+          <w:rFonts w:ascii="Arial" w:hAnsi="Arial" w:cs="Arial"/>
+          <w:noProof/>
+          <w:sz w:val="20"/>
+          <w:szCs w:val="20"/>
+        </w:rPr>
+        <w:t>«obj.solvents:if»</w:t>
+      </w:r>
+      <w:r>
+        <w:rPr>
+          <w:rFonts w:ascii="Arial" w:hAnsi="Arial" w:cs="Arial"/>
+          <w:noProof/>
+          <w:sz w:val="20"/>
+          <w:szCs w:val="20"/>
+        </w:rPr>
+        <w:fldChar w:fldCharType="end"/>
+      </w:r>
+    </w:p>
+    <w:p>
+      <w:pPr>
+        <w:outlineLvl w:val="0"/>
+        <w:rPr>
+          <w:rFonts w:ascii="Arial" w:hAnsi="Arial" w:cs="Arial"/>
+          <w:noProof/>
+          <w:sz w:val="20"/>
+          <w:szCs w:val="20"/>
+        </w:rPr>
+      </w:pPr>
+      <w:r>
+        <w:rPr>
+          <w:rFonts w:ascii="Arial" w:hAnsi="Arial" w:cs="Arial"/>
+          <w:b/>
+          <w:sz w:val="20"/>
+          <w:szCs w:val="20"/>
+        </w:rPr>
+        <w:t>Solvent(s):</w:t>
+      </w:r>
+      <w:r>
+        <w:rPr>
+          <w:rFonts w:ascii="Arial" w:hAnsi="Arial" w:cs="Arial"/>
+          <w:sz w:val="20"/>
+          <w:szCs w:val="20"/>
+        </w:rPr>
+        <w:t xml:space="preserve"> </w:t>
+      </w:r>
+      <w:r>
+        <w:rPr>
+          <w:rFonts w:ascii="Arial" w:hAnsi="Arial" w:cs="Arial"/>
+          <w:noProof/>
+          <w:sz w:val="20"/>
+          <w:szCs w:val="20"/>
+        </w:rPr>
+        <w:fldChar w:fldCharType="begin"/>
+      </w:r>
+      <w:r>
+        <w:rPr>
+          <w:rFonts w:ascii="Arial" w:hAnsi="Arial" w:cs="Arial"/>
+          <w:noProof/>
+          <w:sz w:val="20"/>
+          <w:szCs w:val="20"/>
+        </w:rPr>
+        <w:instrText xml:space="preserve"> MERGEFIELD  =obj.solvents  \* MERGEFORMAT </w:instrText>
+      </w:r>
+      <w:r>
+        <w:rPr>
+          <w:rFonts w:ascii="Arial" w:hAnsi="Arial" w:cs="Arial"/>
+          <w:noProof/>
+          <w:sz w:val="20"/>
+          <w:szCs w:val="20"/>
+        </w:rPr>
+        <w:fldChar w:fldCharType="separate"/>
+      </w:r>
+      <w:r>
+        <w:rPr>
+          <w:rFonts w:ascii="Arial" w:hAnsi="Arial" w:cs="Arial"/>
+          <w:noProof/>
+          <w:sz w:val="20"/>
+          <w:szCs w:val="20"/>
+        </w:rPr>
+        <w:t>«=obj.solvents»</w:t>
+      </w:r>
+      <w:r>
+        <w:rPr>
+          <w:rFonts w:ascii="Arial" w:hAnsi="Arial" w:cs="Arial"/>
+          <w:noProof/>
+          <w:sz w:val="20"/>
+          <w:szCs w:val="20"/>
+        </w:rPr>
+        <w:fldChar w:fldCharType="end"/>
+      </w:r>
+    </w:p>
+    <w:p>
+      <w:pPr>
+        <w:outlineLvl w:val="0"/>
+        <w:rPr>
+          <w:rFonts w:ascii="Arial" w:hAnsi="Arial" w:cs="Arial"/>
+          <w:noProof/>
+          <w:sz w:val="20"/>
+          <w:szCs w:val="20"/>
+        </w:rPr>
+      </w:pPr>
+      <w:r>
+        <w:rPr>
+          <w:rFonts w:ascii="Arial" w:hAnsi="Arial" w:cs="Arial"/>
+          <w:noProof/>
+          <w:sz w:val="20"/>
+          <w:szCs w:val="20"/>
+        </w:rPr>
+        <w:fldChar w:fldCharType="begin"/>
+      </w:r>
+      <w:r>
+        <w:rPr>
+          <w:rFonts w:ascii="Arial" w:hAnsi="Arial" w:cs="Arial"/>
+          <w:noProof/>
+          <w:sz w:val="20"/>
+          <w:szCs w:val="20"/>
+        </w:rPr>
+        <w:instrText xml:space="preserve"> MERGEFIELD  obj.solvents:endIf  \* MERGEFORMAT </w:instrText>
+      </w:r>
+      <w:r>
+        <w:rPr>
+          <w:rFonts w:ascii="Arial" w:hAnsi="Arial" w:cs="Arial"/>
+          <w:noProof/>
+          <w:sz w:val="20"/>
+          <w:szCs w:val="20"/>
+        </w:rPr>
+        <w:fldChar w:fldCharType="separate"/>
+      </w:r>
+      <w:r>
+        <w:rPr>
+          <w:rFonts w:ascii="Arial" w:hAnsi="Arial" w:cs="Arial"/>
+          <w:noProof/>
+          <w:sz w:val="20"/>
+          <w:szCs w:val="20"/>
+        </w:rPr>
+        <w:t>«obj.solvents:endIf»</w:t>
+      </w:r>
+      <w:r>
+        <w:rPr>
+          <w:rFonts w:ascii="Arial" w:hAnsi="Arial" w:cs="Arial"/>
+          <w:noProof/>
+          <w:sz w:val="20"/>
+          <w:szCs w:val="20"/>
+        </w:rPr>
+        <w:fldChar w:fldCharType="end"/>
+      </w:r>
+    </w:p>
+    <w:p>
+      <w:pPr>
+        <w:outlineLvl w:val="0"/>
+        <w:rPr>
+          <w:rFonts w:ascii="Arial" w:hAnsi="Arial" w:cs="Arial"/>
+          <w:noProof/>
+          <w:sz w:val="20"/>
+          <w:szCs w:val="20"/>
+        </w:rPr>
+      </w:pPr>
+    </w:p>
+    <w:p>
+      <w:pPr>
+        <w:rPr>
+          <w:rFonts w:ascii="Arial" w:hAnsi="Arial" w:cs="Arial"/>
+          <w:noProof/>
+          <w:sz w:val="20"/>
+          <w:szCs w:val="20"/>
+        </w:rPr>
+      </w:pPr>
+      <w:r>
+        <w:rPr>
+          <w:rFonts w:ascii="Arial" w:hAnsi="Arial" w:cs="Arial"/>
+          <w:noProof/>
+          <w:sz w:val="20"/>
+          <w:szCs w:val="20"/>
+        </w:rPr>
+        <w:fldChar w:fldCharType="begin"/>
+      </w:r>
+      <w:r>
+        <w:rPr>
+          <w:rFonts w:ascii="Arial" w:hAnsi="Arial" w:cs="Arial"/>
+          <w:noProof/>
+          <w:sz w:val="20"/>
+          <w:szCs w:val="20"/>
+        </w:rPr>
+        <w:instrText xml:space="preserve"> MERGEFIELD  rxn_settings.material:endIf  \* MERGEFORMAT </w:instrText>
+      </w:r>
+      <w:r>
+        <w:rPr>
+          <w:rFonts w:ascii="Arial" w:hAnsi="Arial" w:cs="Arial"/>
+          <w:noProof/>
+          <w:sz w:val="20"/>
+          <w:szCs w:val="20"/>
+        </w:rPr>
+        <w:fldChar w:fldCharType="separate"/>
+      </w:r>
+      <w:r>
+        <w:rPr>
+          <w:rFonts w:ascii="Arial" w:hAnsi="Arial" w:cs="Arial"/>
+          <w:noProof/>
+          <w:sz w:val="20"/>
+          <w:szCs w:val="20"/>
+        </w:rPr>
+        <w:t>«rxn_settings.material</w:t>
+      </w:r>
+      <w:bookmarkStart w:id="0" w:name="_Hlk121320354"/>
+      <w:r>
+        <w:rPr>
+          <w:rFonts w:ascii="Arial" w:hAnsi="Arial" w:cs="Arial"/>
+          <w:noProof/>
+          <w:sz w:val="20"/>
+          <w:szCs w:val="20"/>
+        </w:rPr>
+        <w:t>:endIf</w:t>
+      </w:r>
+      <w:bookmarkEnd w:id="0"/>
+      <w:r>
+        <w:rPr>
+          <w:rFonts w:ascii="Arial" w:hAnsi="Arial" w:cs="Arial"/>
+          <w:noProof/>
+          <w:sz w:val="20"/>
+          <w:szCs w:val="20"/>
+        </w:rPr>
+        <w:t>»</w:t>
+      </w:r>
+      <w:r>
+        <w:rPr>
+          <w:rFonts w:ascii="Arial" w:hAnsi="Arial" w:cs="Arial"/>
+          <w:noProof/>
+          <w:sz w:val="20"/>
+          <w:szCs w:val="20"/>
+        </w:rPr>
+        <w:fldChar w:fldCharType="end"/>
+      </w:r>
+    </w:p>
+    <w:p>
+      <w:pPr>
+        <w:rPr>
+          <w:rFonts w:ascii="Arial" w:hAnsi="Arial" w:cs="Arial"/>
+          <w:noProof/>
+          <w:sz w:val="20"/>
+          <w:szCs w:val="20"/>
+        </w:rPr>
+      </w:pPr>
+    </w:p>
+    <w:p>
+      <w:pPr>
+        <w:outlineLvl w:val="0"/>
+        <w:rPr>
+          <w:rFonts w:ascii="Arial" w:hAnsi="Arial" w:cs="Arial"/>
+          <w:noProof/>
+          <w:sz w:val="20"/>
+          <w:szCs w:val="20"/>
+        </w:rPr>
+      </w:pPr>
+      <w:r>
+        <w:rPr>
+          <w:rFonts w:ascii="Arial" w:hAnsi="Arial" w:cs="Arial"/>
+          <w:noProof/>
+          <w:sz w:val="20"/>
+          <w:szCs w:val="20"/>
+        </w:rPr>
+        <w:fldChar w:fldCharType="begin"/>
+      </w:r>
+      <w:r>
+        <w:rPr>
+          <w:rFonts w:ascii="Arial" w:hAnsi="Arial" w:cs="Arial"/>
+          <w:noProof/>
+          <w:sz w:val="20"/>
+          <w:szCs w:val="20"/>
+        </w:rPr>
+        <w:instrText xml:space="preserve"> MERGEFIELD  rxn_settings.variations:if  \* MERGEFORMAT </w:instrText>
+      </w:r>
+      <w:r>
+        <w:rPr>
+          <w:rFonts w:ascii="Arial" w:hAnsi="Arial" w:cs="Arial"/>
+          <w:noProof/>
+          <w:sz w:val="20"/>
+          <w:szCs w:val="20"/>
+        </w:rPr>
+        <w:fldChar w:fldCharType="separate"/>
+      </w:r>
+      <w:r>
+        <w:rPr>
+          <w:rFonts w:ascii="Arial" w:hAnsi="Arial" w:cs="Arial"/>
+          <w:noProof/>
+          <w:sz w:val="20"/>
+          <w:szCs w:val="20"/>
+        </w:rPr>
+        <w:t>«rxn_settings.variations:if»</w:t>
+      </w:r>
+      <w:r>
+        <w:rPr>
+          <w:rFonts w:ascii="Arial" w:hAnsi="Arial" w:cs="Arial"/>
+          <w:noProof/>
+          <w:sz w:val="20"/>
+          <w:szCs w:val="20"/>
+        </w:rPr>
+        <w:fldChar w:fldCharType="end"/>
       </w:r>
     </w:p>
     <w:p>
@@ -5781,17 +6090,6 @@
           <w:szCs w:val="20"/>
         </w:rPr>
       </w:pPr>
-    </w:p>
-    <w:p>
-      <w:pPr>
-        <w:outlineLvl w:val="0"/>
-        <w:rPr>
-          <w:rFonts w:ascii="Arial" w:hAnsi="Arial" w:cs="Arial"/>
-          <w:noProof/>
-          <w:sz w:val="20"/>
-          <w:szCs w:val="20"/>
-        </w:rPr>
-      </w:pPr>
       <w:r>
         <w:rPr>
           <w:rFonts w:ascii="Arial" w:hAnsi="Arial" w:cs="Arial"/>
@@ -5808,7 +6106,7 @@
           <w:sz w:val="20"/>
           <w:szCs w:val="20"/>
         </w:rPr>
-        <w:instrText xml:space="preserve"> MERGEFIELD  obj.solvents:if  \* MERGEFORMAT </w:instrText>
+        <w:instrText xml:space="preserve"> MERGEFIELD  rxn_settings.variations:endIf  \* MERGEFORMAT </w:instrText>
       </w:r>
       <w:r>
         <w:rPr>
@@ -5826,7 +6124,7 @@
           <w:sz w:val="20"/>
           <w:szCs w:val="20"/>
         </w:rPr>
-        <w:t>«obj.solvents:if»</w:t>
+        <w:t>«rxn_settings.variations:endIf»</w:t>
       </w:r>
       <w:r>
         <w:rPr>
@@ -5840,228 +6138,13 @@
     </w:p>
     <w:p>
       <w:pPr>
-        <w:outlineLvl w:val="0"/>
-        <w:rPr>
-          <w:rFonts w:ascii="Arial" w:hAnsi="Arial" w:cs="Arial"/>
-          <w:noProof/>
-          <w:sz w:val="20"/>
-          <w:szCs w:val="20"/>
-        </w:rPr>
-      </w:pPr>
-      <w:r>
-        <w:rPr>
-          <w:rFonts w:ascii="Arial" w:hAnsi="Arial" w:cs="Arial"/>
-          <w:b/>
-          <w:sz w:val="20"/>
-          <w:szCs w:val="20"/>
-        </w:rPr>
-        <w:t>Solvent(s):</w:t>
-      </w:r>
-      <w:r>
-        <w:rPr>
-          <w:rFonts w:ascii="Arial" w:hAnsi="Arial" w:cs="Arial"/>
-          <w:sz w:val="20"/>
-          <w:szCs w:val="20"/>
-        </w:rPr>
-        <w:t xml:space="preserve"> </w:t>
-      </w:r>
-      <w:r>
-        <w:rPr>
-          <w:rFonts w:ascii="Arial" w:hAnsi="Arial" w:cs="Arial"/>
-          <w:noProof/>
-          <w:sz w:val="20"/>
-          <w:szCs w:val="20"/>
-        </w:rPr>
-        <w:fldChar w:fldCharType="begin"/>
-      </w:r>
-      <w:r>
-        <w:rPr>
-          <w:rFonts w:ascii="Arial" w:hAnsi="Arial" w:cs="Arial"/>
-          <w:noProof/>
-          <w:sz w:val="20"/>
-          <w:szCs w:val="20"/>
-        </w:rPr>
-        <w:instrText xml:space="preserve"> MERGEFIELD  =obj.solvents  \* MERGEFORMAT </w:instrText>
-      </w:r>
-      <w:r>
-        <w:rPr>
-          <w:rFonts w:ascii="Arial" w:hAnsi="Arial" w:cs="Arial"/>
-          <w:noProof/>
-          <w:sz w:val="20"/>
-          <w:szCs w:val="20"/>
-        </w:rPr>
-        <w:fldChar w:fldCharType="separate"/>
-      </w:r>
-      <w:r>
-        <w:rPr>
-          <w:rFonts w:ascii="Arial" w:hAnsi="Arial" w:cs="Arial"/>
-          <w:noProof/>
-          <w:sz w:val="20"/>
-          <w:szCs w:val="20"/>
-        </w:rPr>
-        <w:t>«=obj.solvents»</w:t>
-      </w:r>
-      <w:r>
-        <w:rPr>
-          <w:rFonts w:ascii="Arial" w:hAnsi="Arial" w:cs="Arial"/>
-          <w:noProof/>
-          <w:sz w:val="20"/>
-          <w:szCs w:val="20"/>
-        </w:rPr>
-        <w:fldChar w:fldCharType="end"/>
-      </w:r>
-    </w:p>
-    <w:p>
-      <w:pPr>
-        <w:outlineLvl w:val="0"/>
-        <w:rPr>
-          <w:rFonts w:ascii="Arial" w:hAnsi="Arial" w:cs="Arial"/>
-          <w:noProof/>
-          <w:sz w:val="20"/>
-          <w:szCs w:val="20"/>
-        </w:rPr>
-      </w:pPr>
-      <w:r>
-        <w:rPr>
-          <w:rFonts w:ascii="Arial" w:hAnsi="Arial" w:cs="Arial"/>
-          <w:noProof/>
-          <w:sz w:val="20"/>
-          <w:szCs w:val="20"/>
-        </w:rPr>
-        <w:fldChar w:fldCharType="begin"/>
-      </w:r>
-      <w:r>
-        <w:rPr>
-          <w:rFonts w:ascii="Arial" w:hAnsi="Arial" w:cs="Arial"/>
-          <w:noProof/>
-          <w:sz w:val="20"/>
-          <w:szCs w:val="20"/>
-        </w:rPr>
-        <w:instrText xml:space="preserve"> MERGEFIELD  obj.solvents:endIf  \* MERGEFORMAT </w:instrText>
-      </w:r>
-      <w:r>
-        <w:rPr>
-          <w:rFonts w:ascii="Arial" w:hAnsi="Arial" w:cs="Arial"/>
-          <w:noProof/>
-          <w:sz w:val="20"/>
-          <w:szCs w:val="20"/>
-        </w:rPr>
-        <w:fldChar w:fldCharType="separate"/>
-      </w:r>
-      <w:r>
-        <w:rPr>
-          <w:rFonts w:ascii="Arial" w:hAnsi="Arial" w:cs="Arial"/>
-          <w:noProof/>
-          <w:sz w:val="20"/>
-          <w:szCs w:val="20"/>
-        </w:rPr>
-        <w:t>«obj.solvents:endIf»</w:t>
-      </w:r>
-      <w:r>
-        <w:rPr>
-          <w:rFonts w:ascii="Arial" w:hAnsi="Arial" w:cs="Arial"/>
-          <w:noProof/>
-          <w:sz w:val="20"/>
-          <w:szCs w:val="20"/>
-        </w:rPr>
-        <w:fldChar w:fldCharType="end"/>
-      </w:r>
-    </w:p>
-    <w:p>
-      <w:pPr>
-        <w:outlineLvl w:val="0"/>
-        <w:rPr>
-          <w:rFonts w:ascii="Arial" w:hAnsi="Arial" w:cs="Arial"/>
-          <w:noProof/>
-          <w:sz w:val="20"/>
-          <w:szCs w:val="20"/>
-        </w:rPr>
-      </w:pPr>
-    </w:p>
-    <w:p>
-      <w:pPr>
-        <w:rPr>
-          <w:rFonts w:ascii="Arial" w:hAnsi="Arial" w:cs="Arial"/>
-          <w:noProof/>
-          <w:sz w:val="20"/>
-          <w:szCs w:val="20"/>
-        </w:rPr>
-      </w:pPr>
-    </w:p>
-    <w:p>
-      <w:pPr>
-        <w:rPr>
-          <w:rFonts w:ascii="Arial" w:hAnsi="Arial" w:cs="Arial"/>
-          <w:noProof/>
-          <w:sz w:val="20"/>
-          <w:szCs w:val="20"/>
-        </w:rPr>
-      </w:pPr>
-      <w:r>
-        <w:rPr>
-          <w:rFonts w:ascii="Arial" w:hAnsi="Arial" w:cs="Arial"/>
-          <w:noProof/>
-          <w:sz w:val="20"/>
-          <w:szCs w:val="20"/>
-        </w:rPr>
-        <w:fldChar w:fldCharType="begin"/>
-      </w:r>
-      <w:r>
-        <w:rPr>
-          <w:rFonts w:ascii="Arial" w:hAnsi="Arial" w:cs="Arial"/>
-          <w:noProof/>
-          <w:sz w:val="20"/>
-          <w:szCs w:val="20"/>
-        </w:rPr>
-        <w:instrText xml:space="preserve"> MERGEFIELD  rxn_settings.material:endIf  \* MERGEFORMAT </w:instrText>
-      </w:r>
-      <w:r>
-        <w:rPr>
-          <w:rFonts w:ascii="Arial" w:hAnsi="Arial" w:cs="Arial"/>
-          <w:noProof/>
-          <w:sz w:val="20"/>
-          <w:szCs w:val="20"/>
-        </w:rPr>
-        <w:fldChar w:fldCharType="separate"/>
-      </w:r>
-      <w:r>
-        <w:rPr>
-          <w:rFonts w:ascii="Arial" w:hAnsi="Arial" w:cs="Arial"/>
-          <w:noProof/>
-          <w:sz w:val="20"/>
-          <w:szCs w:val="20"/>
-        </w:rPr>
-        <w:t>«rxn_settings.material</w:t>
-      </w:r>
-      <w:bookmarkStart w:id="0" w:name="_Hlk121320354"/>
-      <w:r>
-        <w:rPr>
-          <w:rFonts w:ascii="Arial" w:hAnsi="Arial" w:cs="Arial"/>
-          <w:noProof/>
-          <w:sz w:val="20"/>
-          <w:szCs w:val="20"/>
-        </w:rPr>
-        <w:t>:endIf</w:t>
-      </w:r>
-      <w:bookmarkEnd w:id="0"/>
-      <w:r>
-        <w:rPr>
-          <w:rFonts w:ascii="Arial" w:hAnsi="Arial" w:cs="Arial"/>
-          <w:noProof/>
-          <w:sz w:val="20"/>
-          <w:szCs w:val="20"/>
-        </w:rPr>
-        <w:t>»</w:t>
-      </w:r>
-      <w:r>
-        <w:rPr>
-          <w:rFonts w:ascii="Arial" w:hAnsi="Arial" w:cs="Arial"/>
-          <w:noProof/>
-          <w:sz w:val="20"/>
-          <w:szCs w:val="20"/>
-        </w:rPr>
-        <w:fldChar w:fldCharType="end"/>
-      </w:r>
+        <w:rPr>
+          <w:rFonts w:ascii="Arial" w:hAnsi="Arial" w:cs="Arial"/>
+          <w:noProof/>
+          <w:sz w:val="20"/>
+          <w:szCs w:val="20"/>
+        </w:rPr>
+      </w:pPr>
     </w:p>
     <w:p>
       <w:pPr>
@@ -7743,6 +7826,7 @@
           <w:sz w:val="20"/>
           <w:szCs w:val="20"/>
         </w:rPr>
+        <w:lastRenderedPageBreak/>
         <w:fldChar w:fldCharType="begin"/>
       </w:r>
       <w:r>
@@ -7883,7 +7967,6 @@
           <w:sz w:val="20"/>
           <w:szCs w:val="20"/>
         </w:rPr>
-        <w:lastRenderedPageBreak/>
         <w:fldChar w:fldCharType="begin"/>
       </w:r>
       <w:r>
@@ -9751,7 +9834,7 @@
               </wp:anchor>
             </w:drawing>
           </mc:Choice>
-          <mc:Fallback xmlns:mo="http://schemas.microsoft.com/office/mac/office/2008/main" xmlns:mv="urn:schemas-microsoft-com:mac:vml">
+          <mc:Fallback xmlns:mv="urn:schemas-microsoft-com:mac:vml" xmlns:mo="http://schemas.microsoft.com/office/mac/office/2008/main">
             <w:pict>
               <v:line w14:anchorId="430BDE31" id="Straight Connector 3" o:spid="_x0000_s1026" style="position:absolute;z-index:251665408;visibility:visible;mso-wrap-style:square;mso-width-percent:0;mso-height-percent:0;mso-wrap-distance-left:9pt;mso-wrap-distance-top:0;mso-wrap-distance-right:9pt;mso-wrap-distance-bottom:0;mso-position-horizontal:absolute;mso-position-horizontal-relative:text;mso-position-vertical:absolute;mso-position-vertical-relative:text;mso-width-percent:0;mso-height-percent:0;mso-width-relative:margin;mso-height-relative:margin" from="-5.15pt,13.1pt" to="444.7pt,13.4pt" o:gfxdata="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" strokecolor="black [3213]" strokeweight=".5pt">
                 <v:stroke joinstyle="miter"/>
@@ -9911,33 +9994,79 @@
         </w:rPr>
         <w:t xml:space="preserve"> </w:t>
       </w:r>
-      <w:r>
+      <w:fldSimple w:instr=" MERGEFIELD  =obj.collections  \* MERGEFORMAT ">
+        <w:r>
+          <w:rPr>
+            <w:noProof/>
+          </w:rPr>
+          <w:t>«=obj.collections»</w:t>
+        </w:r>
+      </w:fldSimple>
+      <w:r>
+        <w:rPr>
+          <w:rFonts w:ascii="Arial" w:hAnsi="Arial" w:cs="Arial"/>
+          <w:noProof/>
+          <w:sz w:val="20"/>
+          <w:szCs w:val="20"/>
+        </w:rPr>
         <w:fldChar w:fldCharType="begin"/>
       </w:r>
       <w:r>
-        <w:instrText xml:space="preserve"> MERGEFIELD  =obj.collections  \* MERGEFORMAT </w:instrText>
-      </w:r>
-      <w:r>
+        <w:rPr>
+          <w:rFonts w:ascii="Arial" w:hAnsi="Arial" w:cs="Arial"/>
+          <w:noProof/>
+          <w:sz w:val="20"/>
+          <w:szCs w:val="20"/>
+        </w:rPr>
+        <w:instrText xml:space="preserve"> MERGEFIELD  spl_settings.collection:endIf  \* MERGEFORMAT </w:instrText>
+      </w:r>
+      <w:r>
+        <w:rPr>
+          <w:rFonts w:ascii="Arial" w:hAnsi="Arial" w:cs="Arial"/>
+          <w:noProof/>
+          <w:sz w:val="20"/>
+          <w:szCs w:val="20"/>
+        </w:rPr>
         <w:fldChar w:fldCharType="separate"/>
       </w:r>
       <w:r>
         <w:rPr>
-          <w:noProof/>
-        </w:rPr>
-        <w:t>«=obj.collections»</w:t>
-      </w:r>
-      <w:r>
-        <w:rPr>
-          <w:noProof/>
+          <w:rFonts w:ascii="Arial" w:hAnsi="Arial" w:cs="Arial"/>
+          <w:noProof/>
+          <w:sz w:val="20"/>
+          <w:szCs w:val="20"/>
+        </w:rPr>
+        <w:t>«spl_settings.collection:endIf»</w:t>
+      </w:r>
+      <w:r>
+        <w:rPr>
+          <w:rFonts w:ascii="Arial" w:hAnsi="Arial" w:cs="Arial"/>
+          <w:noProof/>
+          <w:sz w:val="20"/>
+          <w:szCs w:val="20"/>
         </w:rPr>
         <w:fldChar w:fldCharType="end"/>
       </w:r>
-      <w:r>
-        <w:rPr>
-          <w:rFonts w:ascii="Arial" w:hAnsi="Arial" w:cs="Arial"/>
-          <w:noProof/>
-          <w:sz w:val="20"/>
-          <w:szCs w:val="20"/>
+    </w:p>
+    <w:p>
+      <w:pPr>
+        <w:rPr>
+          <w:rFonts w:ascii="Arial" w:hAnsi="Arial" w:cs="Arial"/>
+          <w:noProof/>
+        </w:rPr>
+      </w:pPr>
+    </w:p>
+    <w:p>
+      <w:pPr>
+        <w:rPr>
+          <w:rFonts w:ascii="Arial" w:hAnsi="Arial" w:cs="Arial"/>
+          <w:noProof/>
+        </w:rPr>
+      </w:pPr>
+      <w:r>
+        <w:rPr>
+          <w:rFonts w:ascii="Arial" w:hAnsi="Arial" w:cs="Arial"/>
+          <w:noProof/>
         </w:rPr>
         <w:fldChar w:fldCharType="begin"/>
       </w:r>
@@ -9945,17 +10074,13 @@
         <w:rPr>
           <w:rFonts w:ascii="Arial" w:hAnsi="Arial" w:cs="Arial"/>
           <w:noProof/>
-          <w:sz w:val="20"/>
-          <w:szCs w:val="20"/>
-        </w:rPr>
-        <w:instrText xml:space="preserve"> MERGEFIELD  spl_settings.collection:endIf  \* MERGEFORMAT </w:instrText>
-      </w:r>
-      <w:r>
-        <w:rPr>
-          <w:rFonts w:ascii="Arial" w:hAnsi="Arial" w:cs="Arial"/>
-          <w:noProof/>
-          <w:sz w:val="20"/>
-          <w:szCs w:val="20"/>
+        </w:rPr>
+        <w:instrText xml:space="preserve"> MERGEFIELD  spl_settings.diagram:if  \* MERGEFORMAT </w:instrText>
+      </w:r>
+      <w:r>
+        <w:rPr>
+          <w:rFonts w:ascii="Arial" w:hAnsi="Arial" w:cs="Arial"/>
+          <w:noProof/>
         </w:rPr>
         <w:fldChar w:fldCharType="separate"/>
       </w:r>
@@ -9963,54 +10088,39 @@
         <w:rPr>
           <w:rFonts w:ascii="Arial" w:hAnsi="Arial" w:cs="Arial"/>
           <w:noProof/>
-          <w:sz w:val="20"/>
-          <w:szCs w:val="20"/>
-        </w:rPr>
-        <w:t>«spl_settings.collection:endIf»</w:t>
-      </w:r>
-      <w:r>
-        <w:rPr>
-          <w:rFonts w:ascii="Arial" w:hAnsi="Arial" w:cs="Arial"/>
-          <w:noProof/>
-          <w:sz w:val="20"/>
-          <w:szCs w:val="20"/>
+        </w:rPr>
+        <w:t>«spl_settings.diagram:if»</w:t>
+      </w:r>
+      <w:r>
+        <w:rPr>
+          <w:rFonts w:ascii="Arial" w:hAnsi="Arial" w:cs="Arial"/>
+          <w:noProof/>
         </w:rPr>
         <w:fldChar w:fldCharType="end"/>
       </w:r>
     </w:p>
     <w:p>
       <w:pPr>
-        <w:rPr>
-          <w:rFonts w:ascii="Arial" w:hAnsi="Arial" w:cs="Arial"/>
-          <w:noProof/>
-        </w:rPr>
-      </w:pPr>
-    </w:p>
-    <w:p>
-      <w:pPr>
-        <w:rPr>
-          <w:rFonts w:ascii="Arial" w:hAnsi="Arial" w:cs="Arial"/>
-          <w:noProof/>
-        </w:rPr>
-      </w:pPr>
-      <w:r>
-        <w:rPr>
-          <w:rFonts w:ascii="Arial" w:hAnsi="Arial" w:cs="Arial"/>
-          <w:noProof/>
+        <w:jc w:val="center"/>
+        <w:rPr>
+          <w:rFonts w:ascii="Arial" w:hAnsi="Arial" w:cs="Arial"/>
+        </w:rPr>
+      </w:pPr>
+      <w:r>
+        <w:rPr>
+          <w:rFonts w:ascii="Arial" w:hAnsi="Arial" w:cs="Arial"/>
         </w:rPr>
         <w:fldChar w:fldCharType="begin"/>
       </w:r>
       <w:r>
         <w:rPr>
           <w:rFonts w:ascii="Arial" w:hAnsi="Arial" w:cs="Arial"/>
-          <w:noProof/>
-        </w:rPr>
-        <w:instrText xml:space="preserve"> MERGEFIELD  spl_settings.diagram:if  \* MERGEFORMAT </w:instrText>
-      </w:r>
-      <w:r>
-        <w:rPr>
-          <w:rFonts w:ascii="Arial" w:hAnsi="Arial" w:cs="Arial"/>
-          <w:noProof/>
+        </w:rPr>
+        <w:instrText xml:space="preserve"> MERGEFIELD  $$obj.structure:start  \* MERGEFORMAT </w:instrText>
+      </w:r>
+      <w:r>
+        <w:rPr>
+          <w:rFonts w:ascii="Arial" w:hAnsi="Arial" w:cs="Arial"/>
         </w:rPr>
         <w:fldChar w:fldCharType="separate"/>
       </w:r>
@@ -10019,63 +10129,23 @@
           <w:rFonts w:ascii="Arial" w:hAnsi="Arial" w:cs="Arial"/>
           <w:noProof/>
         </w:rPr>
-        <w:t>«spl_settings.diagram:if»</w:t>
-      </w:r>
-      <w:r>
-        <w:rPr>
-          <w:rFonts w:ascii="Arial" w:hAnsi="Arial" w:cs="Arial"/>
-          <w:noProof/>
+        <w:t>«$$obj.structure:start»</w:t>
+      </w:r>
+      <w:r>
+        <w:rPr>
+          <w:rFonts w:ascii="Arial" w:hAnsi="Arial" w:cs="Arial"/>
         </w:rPr>
         <w:fldChar w:fldCharType="end"/>
       </w:r>
-    </w:p>
-    <w:p>
-      <w:pPr>
-        <w:jc w:val="center"/>
-        <w:rPr>
-          <w:rFonts w:ascii="Arial" w:hAnsi="Arial" w:cs="Arial"/>
-        </w:rPr>
-      </w:pPr>
-      <w:r>
-        <w:rPr>
-          <w:rFonts w:ascii="Arial" w:hAnsi="Arial" w:cs="Arial"/>
-        </w:rPr>
-        <w:fldChar w:fldCharType="begin"/>
-      </w:r>
-      <w:r>
-        <w:rPr>
-          <w:rFonts w:ascii="Arial" w:hAnsi="Arial" w:cs="Arial"/>
-        </w:rPr>
-        <w:instrText xml:space="preserve"> MERGEFIELD  $$obj.structure:start  \* MERGEFORMAT </w:instrText>
-      </w:r>
-      <w:r>
-        <w:rPr>
-          <w:rFonts w:ascii="Arial" w:hAnsi="Arial" w:cs="Arial"/>
-        </w:rPr>
-        <w:fldChar w:fldCharType="separate"/>
-      </w:r>
-      <w:r>
-        <w:rPr>
-          <w:rFonts w:ascii="Arial" w:hAnsi="Arial" w:cs="Arial"/>
-          <w:noProof/>
-        </w:rPr>
-        <w:t>«$$obj.structure:start»</w:t>
-      </w:r>
-      <w:r>
-        <w:rPr>
-          <w:rFonts w:ascii="Arial" w:hAnsi="Arial" w:cs="Arial"/>
-        </w:rPr>
-        <w:fldChar w:fldCharType="end"/>
-      </w:r>
       <w:r>
         <w:rPr>
           <w:noProof/>
         </w:rPr>
         <w:object w:dxaOrig="18787" w:dyaOrig="5510" w14:anchorId="4964B097">
-          <v:shape id="_x0000_i1027" type="#_x0000_t75" alt="" style="width:453.75pt;height:129pt;mso-width-percent:0;mso-height-percent:0;mso-width-percent:0;mso-height-percent:0" o:ole="">
+          <v:shape id="_x0000_i1027" type="#_x0000_t75" alt="" style="width:453.5pt;height:129pt;mso-width-percent:0;mso-height-percent:0;mso-width-percent:0;mso-height-percent:0" o:ole="">
             <v:imagedata r:id="rId9" o:title=""/>
           </v:shape>
-          <o:OLEObject Type="Embed" ProgID="ChemDraw.Document.6.0" ShapeID="_x0000_i1027" DrawAspect="Content" ObjectID="_1755343758" r:id="rId12"/>
+          <o:OLEObject Type="Embed" ProgID="ChemDraw.Document.6.0" ShapeID="_x0000_i1027" DrawAspect="Content" ObjectID="_1756895374" r:id="rId12"/>
         </w:object>
       </w:r>
       <w:r>
@@ -11654,27 +11724,14 @@
     <w:r>
       <w:t xml:space="preserve"> of </w:t>
     </w:r>
-    <w:r>
-      <w:fldChar w:fldCharType="begin"/>
-    </w:r>
-    <w:r>
-      <w:instrText xml:space="preserve"> NUMPAGES  \* MERGEFORMAT </w:instrText>
-    </w:r>
-    <w:r>
-      <w:fldChar w:fldCharType="separate"/>
-    </w:r>
-    <w:r>
-      <w:rPr>
-        <w:noProof/>
-      </w:rPr>
-      <w:t>4</w:t>
-    </w:r>
-    <w:r>
-      <w:rPr>
-        <w:noProof/>
-      </w:rPr>
-      <w:fldChar w:fldCharType="end"/>
-    </w:r>
+    <w:fldSimple w:instr=" NUMPAGES  \* MERGEFORMAT ">
+      <w:r>
+        <w:rPr>
+          <w:noProof/>
+        </w:rPr>
+        <w:t>4</w:t>
+      </w:r>
+    </w:fldSimple>
   </w:p>
 </w:ftr>
 </file>
@@ -11707,27 +11764,14 @@
     <w:r>
       <w:t xml:space="preserve">Date: </w:t>
     </w:r>
-    <w:r>
-      <w:fldChar w:fldCharType="begin"/>
-    </w:r>
-    <w:r>
-      <w:instrText xml:space="preserve"> MERGEFIELD =date \* MERGEFORMAT </w:instrText>
-    </w:r>
-    <w:r>
-      <w:fldChar w:fldCharType="separate"/>
-    </w:r>
-    <w:r>
-      <w:rPr>
-        <w:noProof/>
-      </w:rPr>
-      <w:t>«=date»</w:t>
-    </w:r>
-    <w:r>
-      <w:rPr>
-        <w:noProof/>
-      </w:rPr>
-      <w:fldChar w:fldCharType="end"/>
-    </w:r>
+    <w:fldSimple w:instr=" MERGEFIELD =date \* MERGEFORMAT ">
+      <w:r>
+        <w:rPr>
+          <w:noProof/>
+        </w:rPr>
+        <w:t>«=date»</w:t>
+      </w:r>
+    </w:fldSimple>
   </w:p>
   <w:p>
     <w:pPr>
@@ -12337,7 +12381,7 @@
   <w:style w:type="paragraph" w:default="1" w:styleId="Normal">
     <w:name w:val="Normal"/>
     <w:qFormat/>
-    <w:rsid w:val="009C020B"/>
+    <w:rsid w:val="00461742"/>
   </w:style>
   <w:style w:type="character" w:default="1" w:styleId="DefaultParagraphFont">
     <w:name w:val="Default Paragraph Font"/>

</xml_diff>

<commit_message>
feat: update reaction variations
* Use `name` as default material identifier

* Allow zero ('0') values

* Extend tooltip

* Make inclusion of `variations` in report optional

* Guard against missing material types

* Allow any precision for numerical input

Refs #1561
</commit_message>
<xml_diff>
--- a/lib/template/Standard.docx
+++ b/lib/template/Standard.docx
@@ -6,48 +6,22 @@
       <w:pPr>
         <w:pStyle w:val="NoSpacing"/>
       </w:pPr>
-      <w:r>
-        <w:fldChar w:fldCharType="begin"/>
-      </w:r>
-      <w:r>
-        <w:instrText xml:space="preserve"> MERGEFIELD  =s.mass_unit \* MERGEFORMAT </w:instrText>
-      </w:r>
-      <w:r>
-        <w:fldChar w:fldCharType="separate"/>
-      </w:r>
-      <w:r>
-        <w:rPr>
-          <w:noProof/>
-        </w:rPr>
-        <w:t>«=s.mass_unit»</w:t>
-      </w:r>
-      <w:r>
-        <w:rPr>
-          <w:noProof/>
-        </w:rPr>
-        <w:fldChar w:fldCharType="end"/>
-      </w:r>
-      <w:r>
-        <w:fldChar w:fldCharType="begin"/>
-      </w:r>
-      <w:r>
-        <w:instrText xml:space="preserve"> MERGEFIELD  objs:each(obj)  \* MERGEFORMAT </w:instrText>
-      </w:r>
-      <w:r>
-        <w:fldChar w:fldCharType="separate"/>
-      </w:r>
-      <w:r>
-        <w:rPr>
-          <w:noProof/>
-        </w:rPr>
-        <w:t>«objs:each(obj)»</w:t>
-      </w:r>
-      <w:r>
-        <w:rPr>
-          <w:noProof/>
-        </w:rPr>
-        <w:fldChar w:fldCharType="end"/>
-      </w:r>
+      <w:fldSimple w:instr=" MERGEFIELD  =s.mass_unit \* MERGEFORMAT ">
+        <w:r>
+          <w:rPr>
+            <w:noProof/>
+          </w:rPr>
+          <w:t>«=s.mass_unit»</w:t>
+        </w:r>
+      </w:fldSimple>
+      <w:fldSimple w:instr=" MERGEFIELD  objs:each(obj)  \* MERGEFORMAT ">
+        <w:r>
+          <w:rPr>
+            <w:noProof/>
+          </w:rPr>
+          <w:t>«objs:each(obj)»</w:t>
+        </w:r>
+      </w:fldSimple>
     </w:p>
     <w:p>
       <w:pPr>
@@ -228,7 +202,7 @@
               </wp:anchor>
             </w:drawing>
           </mc:Choice>
-          <mc:Fallback xmlns:mo="http://schemas.microsoft.com/office/mac/office/2008/main" xmlns:mv="urn:schemas-microsoft-com:mac:vml">
+          <mc:Fallback xmlns:mv="urn:schemas-microsoft-com:mac:vml" xmlns:mo="http://schemas.microsoft.com/office/mac/office/2008/main">
             <w:pict>
               <v:line w14:anchorId="5337C452" id="Straight Connector 1" o:spid="_x0000_s1026" style="position:absolute;z-index:251659264;visibility:visible;mso-wrap-style:square;mso-width-percent:0;mso-height-percent:0;mso-wrap-distance-left:9pt;mso-wrap-distance-top:0;mso-wrap-distance-right:9pt;mso-wrap-distance-bottom:0;mso-position-horizontal:absolute;mso-position-horizontal-relative:text;mso-position-vertical:absolute;mso-position-vertical-relative:text;mso-width-percent:0;mso-height-percent:0;mso-width-relative:margin;mso-height-relative:margin" from="-5.15pt,15.6pt" to="444.7pt,15.9pt" o:gfxdata="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" strokecolor="#5b9bd5 [3204]" strokeweight=".5pt">
                 <v:stroke joinstyle="miter"/>
@@ -477,27 +451,14 @@
         </w:rPr>
         <w:t xml:space="preserve"> </w:t>
       </w:r>
-      <w:r>
-        <w:fldChar w:fldCharType="begin"/>
-      </w:r>
-      <w:r>
-        <w:instrText xml:space="preserve"> MERGEFIELD  =obj.collections  \* MERGEFORMAT </w:instrText>
-      </w:r>
-      <w:r>
-        <w:fldChar w:fldCharType="separate"/>
-      </w:r>
-      <w:r>
-        <w:rPr>
-          <w:noProof/>
-        </w:rPr>
-        <w:t>«=obj.collections»</w:t>
-      </w:r>
-      <w:r>
-        <w:rPr>
-          <w:noProof/>
-        </w:rPr>
-        <w:fldChar w:fldCharType="end"/>
-      </w:r>
+      <w:fldSimple w:instr=" MERGEFIELD  =obj.collections  \* MERGEFORMAT ">
+        <w:r>
+          <w:rPr>
+            <w:noProof/>
+          </w:rPr>
+          <w:t>«=obj.collections»</w:t>
+        </w:r>
+      </w:fldSimple>
     </w:p>
     <w:p>
       <w:pPr>
@@ -656,10 +617,10 @@
             <v:path o:extrusionok="f" gradientshapeok="t" o:connecttype="rect"/>
             <o:lock v:ext="edit" aspectratio="t"/>
           </v:shapetype>
-          <v:shape id="_x0000_i1025" type="#_x0000_t75" alt="" style="width:453.75pt;height:129pt;mso-width-percent:0;mso-height-percent:0;mso-width-percent:0;mso-height-percent:0" o:ole="">
+          <v:shape id="_x0000_i1025" type="#_x0000_t75" alt="" style="width:453.5pt;height:129pt;mso-width-percent:0;mso-height-percent:0;mso-width-percent:0;mso-height-percent:0" o:ole="">
             <v:imagedata r:id="rId9" o:title=""/>
           </v:shape>
-          <o:OLEObject Type="Embed" ProgID="ChemDraw.Document.6.0" ShapeID="_x0000_i1025" DrawAspect="Content" ObjectID="_1755343756" r:id="rId10"/>
+          <o:OLEObject Type="Embed" ProgID="ChemDraw.Document.6.0" ShapeID="_x0000_i1025" DrawAspect="Content" ObjectID="_1756895372" r:id="rId10"/>
         </w:object>
       </w:r>
       <w:r>
@@ -823,10 +784,10 @@
           <w:noProof/>
         </w:rPr>
         <w:object w:dxaOrig="18787" w:dyaOrig="5510" w14:anchorId="40B4FE74">
-          <v:shape id="_x0000_i1026" type="#_x0000_t75" alt="" style="width:453.75pt;height:129pt;mso-width-percent:0;mso-height-percent:0;mso-width-percent:0;mso-height-percent:0" o:ole="">
+          <v:shape id="_x0000_i1026" type="#_x0000_t75" alt="" style="width:453.5pt;height:129pt;mso-width-percent:0;mso-height-percent:0;mso-width-percent:0;mso-height-percent:0" o:ole="">
             <v:imagedata r:id="rId9" o:title=""/>
           </v:shape>
-          <o:OLEObject Type="Embed" ProgID="ChemDraw.Document.6.0" ShapeID="_x0000_i1026" DrawAspect="Content" ObjectID="_1755343757" r:id="rId11"/>
+          <o:OLEObject Type="Embed" ProgID="ChemDraw.Document.6.0" ShapeID="_x0000_i1026" DrawAspect="Content" ObjectID="_1756895373" r:id="rId11"/>
         </w:object>
       </w:r>
       <w:r>
@@ -4349,7 +4310,7 @@
               </wp:anchor>
             </w:drawing>
           </mc:Choice>
-          <mc:Fallback xmlns:mo="http://schemas.microsoft.com/office/mac/office/2008/main" xmlns:mv="urn:schemas-microsoft-com:mac:vml">
+          <mc:Fallback xmlns:mv="urn:schemas-microsoft-com:mac:vml" xmlns:mo="http://schemas.microsoft.com/office/mac/office/2008/main">
             <w:pict>
               <v:line w14:anchorId="5F90D66D" id="Straight Connector 6" o:spid="_x0000_s1026" style="position:absolute;z-index:251661312;visibility:visible;mso-wrap-style:square;mso-width-percent:0;mso-wrap-distance-left:9pt;mso-wrap-distance-top:0;mso-wrap-distance-right:9pt;mso-wrap-distance-bottom:0;mso-position-horizontal:absolute;mso-position-horizontal-relative:text;mso-position-vertical:absolute;mso-position-vertical-relative:text;mso-width-percent:0;mso-width-relative:margin" from="3.7pt,4.45pt" to="457.25pt,4.45pt" o:gfxdata="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" strokecolor="#5b9bd5 [3204]">
                 <v:stroke joinstyle="miter"/>
@@ -4357,6 +4318,354 @@
             </w:pict>
           </mc:Fallback>
         </mc:AlternateContent>
+      </w:r>
+    </w:p>
+    <w:p>
+      <w:pPr>
+        <w:outlineLvl w:val="0"/>
+        <w:rPr>
+          <w:rFonts w:ascii="Arial" w:hAnsi="Arial" w:cs="Arial"/>
+          <w:noProof/>
+          <w:sz w:val="20"/>
+          <w:szCs w:val="20"/>
+        </w:rPr>
+      </w:pPr>
+    </w:p>
+    <w:p>
+      <w:pPr>
+        <w:outlineLvl w:val="0"/>
+        <w:rPr>
+          <w:rFonts w:ascii="Arial" w:hAnsi="Arial" w:cs="Arial"/>
+          <w:noProof/>
+          <w:sz w:val="20"/>
+          <w:szCs w:val="20"/>
+        </w:rPr>
+      </w:pPr>
+      <w:r>
+        <w:rPr>
+          <w:rFonts w:ascii="Arial" w:hAnsi="Arial" w:cs="Arial"/>
+          <w:noProof/>
+          <w:sz w:val="20"/>
+          <w:szCs w:val="20"/>
+        </w:rPr>
+        <w:fldChar w:fldCharType="begin"/>
+      </w:r>
+      <w:r>
+        <w:rPr>
+          <w:rFonts w:ascii="Arial" w:hAnsi="Arial" w:cs="Arial"/>
+          <w:noProof/>
+          <w:sz w:val="20"/>
+          <w:szCs w:val="20"/>
+        </w:rPr>
+        <w:instrText xml:space="preserve"> MERGEFIELD  obj.solvents:if  \* MERGEFORMAT </w:instrText>
+      </w:r>
+      <w:r>
+        <w:rPr>
+          <w:rFonts w:ascii="Arial" w:hAnsi="Arial" w:cs="Arial"/>
+          <w:noProof/>
+          <w:sz w:val="20"/>
+          <w:szCs w:val="20"/>
+        </w:rPr>
+        <w:fldChar w:fldCharType="separate"/>
+      </w:r>
+      <w:r>
+        <w:rPr>
+          <w:rFonts w:ascii="Arial" w:hAnsi="Arial" w:cs="Arial"/>
+          <w:noProof/>
+          <w:sz w:val="20"/>
+          <w:szCs w:val="20"/>
+        </w:rPr>
+        <w:t>«obj.solvents:if»</w:t>
+      </w:r>
+      <w:r>
+        <w:rPr>
+          <w:rFonts w:ascii="Arial" w:hAnsi="Arial" w:cs="Arial"/>
+          <w:noProof/>
+          <w:sz w:val="20"/>
+          <w:szCs w:val="20"/>
+        </w:rPr>
+        <w:fldChar w:fldCharType="end"/>
+      </w:r>
+    </w:p>
+    <w:p>
+      <w:pPr>
+        <w:outlineLvl w:val="0"/>
+        <w:rPr>
+          <w:rFonts w:ascii="Arial" w:hAnsi="Arial" w:cs="Arial"/>
+          <w:noProof/>
+          <w:sz w:val="20"/>
+          <w:szCs w:val="20"/>
+        </w:rPr>
+      </w:pPr>
+      <w:r>
+        <w:rPr>
+          <w:rFonts w:ascii="Arial" w:hAnsi="Arial" w:cs="Arial"/>
+          <w:b/>
+          <w:sz w:val="20"/>
+          <w:szCs w:val="20"/>
+        </w:rPr>
+        <w:t>Solvent(s):</w:t>
+      </w:r>
+      <w:r>
+        <w:rPr>
+          <w:rFonts w:ascii="Arial" w:hAnsi="Arial" w:cs="Arial"/>
+          <w:sz w:val="20"/>
+          <w:szCs w:val="20"/>
+        </w:rPr>
+        <w:t xml:space="preserve"> </w:t>
+      </w:r>
+      <w:r>
+        <w:rPr>
+          <w:rFonts w:ascii="Arial" w:hAnsi="Arial" w:cs="Arial"/>
+          <w:noProof/>
+          <w:sz w:val="20"/>
+          <w:szCs w:val="20"/>
+        </w:rPr>
+        <w:fldChar w:fldCharType="begin"/>
+      </w:r>
+      <w:r>
+        <w:rPr>
+          <w:rFonts w:ascii="Arial" w:hAnsi="Arial" w:cs="Arial"/>
+          <w:noProof/>
+          <w:sz w:val="20"/>
+          <w:szCs w:val="20"/>
+        </w:rPr>
+        <w:instrText xml:space="preserve"> MERGEFIELD  =obj.solvents  \* MERGEFORMAT </w:instrText>
+      </w:r>
+      <w:r>
+        <w:rPr>
+          <w:rFonts w:ascii="Arial" w:hAnsi="Arial" w:cs="Arial"/>
+          <w:noProof/>
+          <w:sz w:val="20"/>
+          <w:szCs w:val="20"/>
+        </w:rPr>
+        <w:fldChar w:fldCharType="separate"/>
+      </w:r>
+      <w:r>
+        <w:rPr>
+          <w:rFonts w:ascii="Arial" w:hAnsi="Arial" w:cs="Arial"/>
+          <w:noProof/>
+          <w:sz w:val="20"/>
+          <w:szCs w:val="20"/>
+        </w:rPr>
+        <w:t>«=obj.solvents»</w:t>
+      </w:r>
+      <w:r>
+        <w:rPr>
+          <w:rFonts w:ascii="Arial" w:hAnsi="Arial" w:cs="Arial"/>
+          <w:noProof/>
+          <w:sz w:val="20"/>
+          <w:szCs w:val="20"/>
+        </w:rPr>
+        <w:fldChar w:fldCharType="end"/>
+      </w:r>
+    </w:p>
+    <w:p>
+      <w:pPr>
+        <w:outlineLvl w:val="0"/>
+        <w:rPr>
+          <w:rFonts w:ascii="Arial" w:hAnsi="Arial" w:cs="Arial"/>
+          <w:noProof/>
+          <w:sz w:val="20"/>
+          <w:szCs w:val="20"/>
+        </w:rPr>
+      </w:pPr>
+      <w:r>
+        <w:rPr>
+          <w:rFonts w:ascii="Arial" w:hAnsi="Arial" w:cs="Arial"/>
+          <w:noProof/>
+          <w:sz w:val="20"/>
+          <w:szCs w:val="20"/>
+        </w:rPr>
+        <w:fldChar w:fldCharType="begin"/>
+      </w:r>
+      <w:r>
+        <w:rPr>
+          <w:rFonts w:ascii="Arial" w:hAnsi="Arial" w:cs="Arial"/>
+          <w:noProof/>
+          <w:sz w:val="20"/>
+          <w:szCs w:val="20"/>
+        </w:rPr>
+        <w:instrText xml:space="preserve"> MERGEFIELD  obj.solvents:endIf  \* MERGEFORMAT </w:instrText>
+      </w:r>
+      <w:r>
+        <w:rPr>
+          <w:rFonts w:ascii="Arial" w:hAnsi="Arial" w:cs="Arial"/>
+          <w:noProof/>
+          <w:sz w:val="20"/>
+          <w:szCs w:val="20"/>
+        </w:rPr>
+        <w:fldChar w:fldCharType="separate"/>
+      </w:r>
+      <w:r>
+        <w:rPr>
+          <w:rFonts w:ascii="Arial" w:hAnsi="Arial" w:cs="Arial"/>
+          <w:noProof/>
+          <w:sz w:val="20"/>
+          <w:szCs w:val="20"/>
+        </w:rPr>
+        <w:t>«obj.solvents:endIf»</w:t>
+      </w:r>
+      <w:r>
+        <w:rPr>
+          <w:rFonts w:ascii="Arial" w:hAnsi="Arial" w:cs="Arial"/>
+          <w:noProof/>
+          <w:sz w:val="20"/>
+          <w:szCs w:val="20"/>
+        </w:rPr>
+        <w:fldChar w:fldCharType="end"/>
+      </w:r>
+    </w:p>
+    <w:p>
+      <w:pPr>
+        <w:outlineLvl w:val="0"/>
+        <w:rPr>
+          <w:rFonts w:ascii="Arial" w:hAnsi="Arial" w:cs="Arial"/>
+          <w:noProof/>
+          <w:sz w:val="20"/>
+          <w:szCs w:val="20"/>
+        </w:rPr>
+      </w:pPr>
+    </w:p>
+    <w:p>
+      <w:pPr>
+        <w:rPr>
+          <w:rFonts w:ascii="Arial" w:hAnsi="Arial" w:cs="Arial"/>
+          <w:noProof/>
+          <w:sz w:val="20"/>
+          <w:szCs w:val="20"/>
+        </w:rPr>
+      </w:pPr>
+      <w:r>
+        <w:rPr>
+          <w:rFonts w:ascii="Arial" w:hAnsi="Arial" w:cs="Arial"/>
+          <w:noProof/>
+          <w:sz w:val="20"/>
+          <w:szCs w:val="20"/>
+        </w:rPr>
+        <w:fldChar w:fldCharType="begin"/>
+      </w:r>
+      <w:r>
+        <w:rPr>
+          <w:rFonts w:ascii="Arial" w:hAnsi="Arial" w:cs="Arial"/>
+          <w:noProof/>
+          <w:sz w:val="20"/>
+          <w:szCs w:val="20"/>
+        </w:rPr>
+        <w:instrText xml:space="preserve"> MERGEFIELD  rxn_settings.material:endIf  \* MERGEFORMAT </w:instrText>
+      </w:r>
+      <w:r>
+        <w:rPr>
+          <w:rFonts w:ascii="Arial" w:hAnsi="Arial" w:cs="Arial"/>
+          <w:noProof/>
+          <w:sz w:val="20"/>
+          <w:szCs w:val="20"/>
+        </w:rPr>
+        <w:fldChar w:fldCharType="separate"/>
+      </w:r>
+      <w:r>
+        <w:rPr>
+          <w:rFonts w:ascii="Arial" w:hAnsi="Arial" w:cs="Arial"/>
+          <w:noProof/>
+          <w:sz w:val="20"/>
+          <w:szCs w:val="20"/>
+        </w:rPr>
+        <w:t>«rxn_settings.material</w:t>
+      </w:r>
+      <w:bookmarkStart w:id="0" w:name="_Hlk121320354"/>
+      <w:r>
+        <w:rPr>
+          <w:rFonts w:ascii="Arial" w:hAnsi="Arial" w:cs="Arial"/>
+          <w:noProof/>
+          <w:sz w:val="20"/>
+          <w:szCs w:val="20"/>
+        </w:rPr>
+        <w:t>:endIf</w:t>
+      </w:r>
+      <w:bookmarkEnd w:id="0"/>
+      <w:r>
+        <w:rPr>
+          <w:rFonts w:ascii="Arial" w:hAnsi="Arial" w:cs="Arial"/>
+          <w:noProof/>
+          <w:sz w:val="20"/>
+          <w:szCs w:val="20"/>
+        </w:rPr>
+        <w:t>»</w:t>
+      </w:r>
+      <w:r>
+        <w:rPr>
+          <w:rFonts w:ascii="Arial" w:hAnsi="Arial" w:cs="Arial"/>
+          <w:noProof/>
+          <w:sz w:val="20"/>
+          <w:szCs w:val="20"/>
+        </w:rPr>
+        <w:fldChar w:fldCharType="end"/>
+      </w:r>
+    </w:p>
+    <w:p>
+      <w:pPr>
+        <w:rPr>
+          <w:rFonts w:ascii="Arial" w:hAnsi="Arial" w:cs="Arial"/>
+          <w:noProof/>
+          <w:sz w:val="20"/>
+          <w:szCs w:val="20"/>
+        </w:rPr>
+      </w:pPr>
+    </w:p>
+    <w:p>
+      <w:pPr>
+        <w:outlineLvl w:val="0"/>
+        <w:rPr>
+          <w:rFonts w:ascii="Arial" w:hAnsi="Arial" w:cs="Arial"/>
+          <w:noProof/>
+          <w:sz w:val="20"/>
+          <w:szCs w:val="20"/>
+        </w:rPr>
+      </w:pPr>
+      <w:r>
+        <w:rPr>
+          <w:rFonts w:ascii="Arial" w:hAnsi="Arial" w:cs="Arial"/>
+          <w:noProof/>
+          <w:sz w:val="20"/>
+          <w:szCs w:val="20"/>
+        </w:rPr>
+        <w:fldChar w:fldCharType="begin"/>
+      </w:r>
+      <w:r>
+        <w:rPr>
+          <w:rFonts w:ascii="Arial" w:hAnsi="Arial" w:cs="Arial"/>
+          <w:noProof/>
+          <w:sz w:val="20"/>
+          <w:szCs w:val="20"/>
+        </w:rPr>
+        <w:instrText xml:space="preserve"> MERGEFIELD  rxn_settings.variations:if  \* MERGEFORMAT </w:instrText>
+      </w:r>
+      <w:r>
+        <w:rPr>
+          <w:rFonts w:ascii="Arial" w:hAnsi="Arial" w:cs="Arial"/>
+          <w:noProof/>
+          <w:sz w:val="20"/>
+          <w:szCs w:val="20"/>
+        </w:rPr>
+        <w:fldChar w:fldCharType="separate"/>
+      </w:r>
+      <w:r>
+        <w:rPr>
+          <w:rFonts w:ascii="Arial" w:hAnsi="Arial" w:cs="Arial"/>
+          <w:noProof/>
+          <w:sz w:val="20"/>
+          <w:szCs w:val="20"/>
+        </w:rPr>
+        <w:t>«rxn_settings.variations:if»</w:t>
+      </w:r>
+      <w:r>
+        <w:rPr>
+          <w:rFonts w:ascii="Arial" w:hAnsi="Arial" w:cs="Arial"/>
+          <w:noProof/>
+          <w:sz w:val="20"/>
+          <w:szCs w:val="20"/>
+        </w:rPr>
+        <w:fldChar w:fldCharType="end"/>
       </w:r>
     </w:p>
     <w:p>
@@ -5781,17 +6090,6 @@
           <w:szCs w:val="20"/>
         </w:rPr>
       </w:pPr>
-    </w:p>
-    <w:p>
-      <w:pPr>
-        <w:outlineLvl w:val="0"/>
-        <w:rPr>
-          <w:rFonts w:ascii="Arial" w:hAnsi="Arial" w:cs="Arial"/>
-          <w:noProof/>
-          <w:sz w:val="20"/>
-          <w:szCs w:val="20"/>
-        </w:rPr>
-      </w:pPr>
       <w:r>
         <w:rPr>
           <w:rFonts w:ascii="Arial" w:hAnsi="Arial" w:cs="Arial"/>
@@ -5808,7 +6106,7 @@
           <w:sz w:val="20"/>
           <w:szCs w:val="20"/>
         </w:rPr>
-        <w:instrText xml:space="preserve"> MERGEFIELD  obj.solvents:if  \* MERGEFORMAT </w:instrText>
+        <w:instrText xml:space="preserve"> MERGEFIELD  rxn_settings.variations:endIf  \* MERGEFORMAT </w:instrText>
       </w:r>
       <w:r>
         <w:rPr>
@@ -5826,7 +6124,7 @@
           <w:sz w:val="20"/>
           <w:szCs w:val="20"/>
         </w:rPr>
-        <w:t>«obj.solvents:if»</w:t>
+        <w:t>«rxn_settings.variations:endIf»</w:t>
       </w:r>
       <w:r>
         <w:rPr>
@@ -5840,228 +6138,13 @@
     </w:p>
     <w:p>
       <w:pPr>
-        <w:outlineLvl w:val="0"/>
-        <w:rPr>
-          <w:rFonts w:ascii="Arial" w:hAnsi="Arial" w:cs="Arial"/>
-          <w:noProof/>
-          <w:sz w:val="20"/>
-          <w:szCs w:val="20"/>
-        </w:rPr>
-      </w:pPr>
-      <w:r>
-        <w:rPr>
-          <w:rFonts w:ascii="Arial" w:hAnsi="Arial" w:cs="Arial"/>
-          <w:b/>
-          <w:sz w:val="20"/>
-          <w:szCs w:val="20"/>
-        </w:rPr>
-        <w:t>Solvent(s):</w:t>
-      </w:r>
-      <w:r>
-        <w:rPr>
-          <w:rFonts w:ascii="Arial" w:hAnsi="Arial" w:cs="Arial"/>
-          <w:sz w:val="20"/>
-          <w:szCs w:val="20"/>
-        </w:rPr>
-        <w:t xml:space="preserve"> </w:t>
-      </w:r>
-      <w:r>
-        <w:rPr>
-          <w:rFonts w:ascii="Arial" w:hAnsi="Arial" w:cs="Arial"/>
-          <w:noProof/>
-          <w:sz w:val="20"/>
-          <w:szCs w:val="20"/>
-        </w:rPr>
-        <w:fldChar w:fldCharType="begin"/>
-      </w:r>
-      <w:r>
-        <w:rPr>
-          <w:rFonts w:ascii="Arial" w:hAnsi="Arial" w:cs="Arial"/>
-          <w:noProof/>
-          <w:sz w:val="20"/>
-          <w:szCs w:val="20"/>
-        </w:rPr>
-        <w:instrText xml:space="preserve"> MERGEFIELD  =obj.solvents  \* MERGEFORMAT </w:instrText>
-      </w:r>
-      <w:r>
-        <w:rPr>
-          <w:rFonts w:ascii="Arial" w:hAnsi="Arial" w:cs="Arial"/>
-          <w:noProof/>
-          <w:sz w:val="20"/>
-          <w:szCs w:val="20"/>
-        </w:rPr>
-        <w:fldChar w:fldCharType="separate"/>
-      </w:r>
-      <w:r>
-        <w:rPr>
-          <w:rFonts w:ascii="Arial" w:hAnsi="Arial" w:cs="Arial"/>
-          <w:noProof/>
-          <w:sz w:val="20"/>
-          <w:szCs w:val="20"/>
-        </w:rPr>
-        <w:t>«=obj.solvents»</w:t>
-      </w:r>
-      <w:r>
-        <w:rPr>
-          <w:rFonts w:ascii="Arial" w:hAnsi="Arial" w:cs="Arial"/>
-          <w:noProof/>
-          <w:sz w:val="20"/>
-          <w:szCs w:val="20"/>
-        </w:rPr>
-        <w:fldChar w:fldCharType="end"/>
-      </w:r>
-    </w:p>
-    <w:p>
-      <w:pPr>
-        <w:outlineLvl w:val="0"/>
-        <w:rPr>
-          <w:rFonts w:ascii="Arial" w:hAnsi="Arial" w:cs="Arial"/>
-          <w:noProof/>
-          <w:sz w:val="20"/>
-          <w:szCs w:val="20"/>
-        </w:rPr>
-      </w:pPr>
-      <w:r>
-        <w:rPr>
-          <w:rFonts w:ascii="Arial" w:hAnsi="Arial" w:cs="Arial"/>
-          <w:noProof/>
-          <w:sz w:val="20"/>
-          <w:szCs w:val="20"/>
-        </w:rPr>
-        <w:fldChar w:fldCharType="begin"/>
-      </w:r>
-      <w:r>
-        <w:rPr>
-          <w:rFonts w:ascii="Arial" w:hAnsi="Arial" w:cs="Arial"/>
-          <w:noProof/>
-          <w:sz w:val="20"/>
-          <w:szCs w:val="20"/>
-        </w:rPr>
-        <w:instrText xml:space="preserve"> MERGEFIELD  obj.solvents:endIf  \* MERGEFORMAT </w:instrText>
-      </w:r>
-      <w:r>
-        <w:rPr>
-          <w:rFonts w:ascii="Arial" w:hAnsi="Arial" w:cs="Arial"/>
-          <w:noProof/>
-          <w:sz w:val="20"/>
-          <w:szCs w:val="20"/>
-        </w:rPr>
-        <w:fldChar w:fldCharType="separate"/>
-      </w:r>
-      <w:r>
-        <w:rPr>
-          <w:rFonts w:ascii="Arial" w:hAnsi="Arial" w:cs="Arial"/>
-          <w:noProof/>
-          <w:sz w:val="20"/>
-          <w:szCs w:val="20"/>
-        </w:rPr>
-        <w:t>«obj.solvents:endIf»</w:t>
-      </w:r>
-      <w:r>
-        <w:rPr>
-          <w:rFonts w:ascii="Arial" w:hAnsi="Arial" w:cs="Arial"/>
-          <w:noProof/>
-          <w:sz w:val="20"/>
-          <w:szCs w:val="20"/>
-        </w:rPr>
-        <w:fldChar w:fldCharType="end"/>
-      </w:r>
-    </w:p>
-    <w:p>
-      <w:pPr>
-        <w:outlineLvl w:val="0"/>
-        <w:rPr>
-          <w:rFonts w:ascii="Arial" w:hAnsi="Arial" w:cs="Arial"/>
-          <w:noProof/>
-          <w:sz w:val="20"/>
-          <w:szCs w:val="20"/>
-        </w:rPr>
-      </w:pPr>
-    </w:p>
-    <w:p>
-      <w:pPr>
-        <w:rPr>
-          <w:rFonts w:ascii="Arial" w:hAnsi="Arial" w:cs="Arial"/>
-          <w:noProof/>
-          <w:sz w:val="20"/>
-          <w:szCs w:val="20"/>
-        </w:rPr>
-      </w:pPr>
-    </w:p>
-    <w:p>
-      <w:pPr>
-        <w:rPr>
-          <w:rFonts w:ascii="Arial" w:hAnsi="Arial" w:cs="Arial"/>
-          <w:noProof/>
-          <w:sz w:val="20"/>
-          <w:szCs w:val="20"/>
-        </w:rPr>
-      </w:pPr>
-      <w:r>
-        <w:rPr>
-          <w:rFonts w:ascii="Arial" w:hAnsi="Arial" w:cs="Arial"/>
-          <w:noProof/>
-          <w:sz w:val="20"/>
-          <w:szCs w:val="20"/>
-        </w:rPr>
-        <w:fldChar w:fldCharType="begin"/>
-      </w:r>
-      <w:r>
-        <w:rPr>
-          <w:rFonts w:ascii="Arial" w:hAnsi="Arial" w:cs="Arial"/>
-          <w:noProof/>
-          <w:sz w:val="20"/>
-          <w:szCs w:val="20"/>
-        </w:rPr>
-        <w:instrText xml:space="preserve"> MERGEFIELD  rxn_settings.material:endIf  \* MERGEFORMAT </w:instrText>
-      </w:r>
-      <w:r>
-        <w:rPr>
-          <w:rFonts w:ascii="Arial" w:hAnsi="Arial" w:cs="Arial"/>
-          <w:noProof/>
-          <w:sz w:val="20"/>
-          <w:szCs w:val="20"/>
-        </w:rPr>
-        <w:fldChar w:fldCharType="separate"/>
-      </w:r>
-      <w:r>
-        <w:rPr>
-          <w:rFonts w:ascii="Arial" w:hAnsi="Arial" w:cs="Arial"/>
-          <w:noProof/>
-          <w:sz w:val="20"/>
-          <w:szCs w:val="20"/>
-        </w:rPr>
-        <w:t>«rxn_settings.material</w:t>
-      </w:r>
-      <w:bookmarkStart w:id="0" w:name="_Hlk121320354"/>
-      <w:r>
-        <w:rPr>
-          <w:rFonts w:ascii="Arial" w:hAnsi="Arial" w:cs="Arial"/>
-          <w:noProof/>
-          <w:sz w:val="20"/>
-          <w:szCs w:val="20"/>
-        </w:rPr>
-        <w:t>:endIf</w:t>
-      </w:r>
-      <w:bookmarkEnd w:id="0"/>
-      <w:r>
-        <w:rPr>
-          <w:rFonts w:ascii="Arial" w:hAnsi="Arial" w:cs="Arial"/>
-          <w:noProof/>
-          <w:sz w:val="20"/>
-          <w:szCs w:val="20"/>
-        </w:rPr>
-        <w:t>»</w:t>
-      </w:r>
-      <w:r>
-        <w:rPr>
-          <w:rFonts w:ascii="Arial" w:hAnsi="Arial" w:cs="Arial"/>
-          <w:noProof/>
-          <w:sz w:val="20"/>
-          <w:szCs w:val="20"/>
-        </w:rPr>
-        <w:fldChar w:fldCharType="end"/>
-      </w:r>
+        <w:rPr>
+          <w:rFonts w:ascii="Arial" w:hAnsi="Arial" w:cs="Arial"/>
+          <w:noProof/>
+          <w:sz w:val="20"/>
+          <w:szCs w:val="20"/>
+        </w:rPr>
+      </w:pPr>
     </w:p>
     <w:p>
       <w:pPr>
@@ -7743,6 +7826,7 @@
           <w:sz w:val="20"/>
           <w:szCs w:val="20"/>
         </w:rPr>
+        <w:lastRenderedPageBreak/>
         <w:fldChar w:fldCharType="begin"/>
       </w:r>
       <w:r>
@@ -7883,7 +7967,6 @@
           <w:sz w:val="20"/>
           <w:szCs w:val="20"/>
         </w:rPr>
-        <w:lastRenderedPageBreak/>
         <w:fldChar w:fldCharType="begin"/>
       </w:r>
       <w:r>
@@ -9751,7 +9834,7 @@
               </wp:anchor>
             </w:drawing>
           </mc:Choice>
-          <mc:Fallback xmlns:mo="http://schemas.microsoft.com/office/mac/office/2008/main" xmlns:mv="urn:schemas-microsoft-com:mac:vml">
+          <mc:Fallback xmlns:mv="urn:schemas-microsoft-com:mac:vml" xmlns:mo="http://schemas.microsoft.com/office/mac/office/2008/main">
             <w:pict>
               <v:line w14:anchorId="430BDE31" id="Straight Connector 3" o:spid="_x0000_s1026" style="position:absolute;z-index:251665408;visibility:visible;mso-wrap-style:square;mso-width-percent:0;mso-height-percent:0;mso-wrap-distance-left:9pt;mso-wrap-distance-top:0;mso-wrap-distance-right:9pt;mso-wrap-distance-bottom:0;mso-position-horizontal:absolute;mso-position-horizontal-relative:text;mso-position-vertical:absolute;mso-position-vertical-relative:text;mso-width-percent:0;mso-height-percent:0;mso-width-relative:margin;mso-height-relative:margin" from="-5.15pt,13.1pt" to="444.7pt,13.4pt" o:gfxdata="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" strokecolor="black [3213]" strokeweight=".5pt">
                 <v:stroke joinstyle="miter"/>
@@ -9911,33 +9994,79 @@
         </w:rPr>
         <w:t xml:space="preserve"> </w:t>
       </w:r>
-      <w:r>
+      <w:fldSimple w:instr=" MERGEFIELD  =obj.collections  \* MERGEFORMAT ">
+        <w:r>
+          <w:rPr>
+            <w:noProof/>
+          </w:rPr>
+          <w:t>«=obj.collections»</w:t>
+        </w:r>
+      </w:fldSimple>
+      <w:r>
+        <w:rPr>
+          <w:rFonts w:ascii="Arial" w:hAnsi="Arial" w:cs="Arial"/>
+          <w:noProof/>
+          <w:sz w:val="20"/>
+          <w:szCs w:val="20"/>
+        </w:rPr>
         <w:fldChar w:fldCharType="begin"/>
       </w:r>
       <w:r>
-        <w:instrText xml:space="preserve"> MERGEFIELD  =obj.collections  \* MERGEFORMAT </w:instrText>
-      </w:r>
-      <w:r>
+        <w:rPr>
+          <w:rFonts w:ascii="Arial" w:hAnsi="Arial" w:cs="Arial"/>
+          <w:noProof/>
+          <w:sz w:val="20"/>
+          <w:szCs w:val="20"/>
+        </w:rPr>
+        <w:instrText xml:space="preserve"> MERGEFIELD  spl_settings.collection:endIf  \* MERGEFORMAT </w:instrText>
+      </w:r>
+      <w:r>
+        <w:rPr>
+          <w:rFonts w:ascii="Arial" w:hAnsi="Arial" w:cs="Arial"/>
+          <w:noProof/>
+          <w:sz w:val="20"/>
+          <w:szCs w:val="20"/>
+        </w:rPr>
         <w:fldChar w:fldCharType="separate"/>
       </w:r>
       <w:r>
         <w:rPr>
-          <w:noProof/>
-        </w:rPr>
-        <w:t>«=obj.collections»</w:t>
-      </w:r>
-      <w:r>
-        <w:rPr>
-          <w:noProof/>
+          <w:rFonts w:ascii="Arial" w:hAnsi="Arial" w:cs="Arial"/>
+          <w:noProof/>
+          <w:sz w:val="20"/>
+          <w:szCs w:val="20"/>
+        </w:rPr>
+        <w:t>«spl_settings.collection:endIf»</w:t>
+      </w:r>
+      <w:r>
+        <w:rPr>
+          <w:rFonts w:ascii="Arial" w:hAnsi="Arial" w:cs="Arial"/>
+          <w:noProof/>
+          <w:sz w:val="20"/>
+          <w:szCs w:val="20"/>
         </w:rPr>
         <w:fldChar w:fldCharType="end"/>
       </w:r>
-      <w:r>
-        <w:rPr>
-          <w:rFonts w:ascii="Arial" w:hAnsi="Arial" w:cs="Arial"/>
-          <w:noProof/>
-          <w:sz w:val="20"/>
-          <w:szCs w:val="20"/>
+    </w:p>
+    <w:p>
+      <w:pPr>
+        <w:rPr>
+          <w:rFonts w:ascii="Arial" w:hAnsi="Arial" w:cs="Arial"/>
+          <w:noProof/>
+        </w:rPr>
+      </w:pPr>
+    </w:p>
+    <w:p>
+      <w:pPr>
+        <w:rPr>
+          <w:rFonts w:ascii="Arial" w:hAnsi="Arial" w:cs="Arial"/>
+          <w:noProof/>
+        </w:rPr>
+      </w:pPr>
+      <w:r>
+        <w:rPr>
+          <w:rFonts w:ascii="Arial" w:hAnsi="Arial" w:cs="Arial"/>
+          <w:noProof/>
         </w:rPr>
         <w:fldChar w:fldCharType="begin"/>
       </w:r>
@@ -9945,17 +10074,13 @@
         <w:rPr>
           <w:rFonts w:ascii="Arial" w:hAnsi="Arial" w:cs="Arial"/>
           <w:noProof/>
-          <w:sz w:val="20"/>
-          <w:szCs w:val="20"/>
-        </w:rPr>
-        <w:instrText xml:space="preserve"> MERGEFIELD  spl_settings.collection:endIf  \* MERGEFORMAT </w:instrText>
-      </w:r>
-      <w:r>
-        <w:rPr>
-          <w:rFonts w:ascii="Arial" w:hAnsi="Arial" w:cs="Arial"/>
-          <w:noProof/>
-          <w:sz w:val="20"/>
-          <w:szCs w:val="20"/>
+        </w:rPr>
+        <w:instrText xml:space="preserve"> MERGEFIELD  spl_settings.diagram:if  \* MERGEFORMAT </w:instrText>
+      </w:r>
+      <w:r>
+        <w:rPr>
+          <w:rFonts w:ascii="Arial" w:hAnsi="Arial" w:cs="Arial"/>
+          <w:noProof/>
         </w:rPr>
         <w:fldChar w:fldCharType="separate"/>
       </w:r>
@@ -9963,54 +10088,39 @@
         <w:rPr>
           <w:rFonts w:ascii="Arial" w:hAnsi="Arial" w:cs="Arial"/>
           <w:noProof/>
-          <w:sz w:val="20"/>
-          <w:szCs w:val="20"/>
-        </w:rPr>
-        <w:t>«spl_settings.collection:endIf»</w:t>
-      </w:r>
-      <w:r>
-        <w:rPr>
-          <w:rFonts w:ascii="Arial" w:hAnsi="Arial" w:cs="Arial"/>
-          <w:noProof/>
-          <w:sz w:val="20"/>
-          <w:szCs w:val="20"/>
+        </w:rPr>
+        <w:t>«spl_settings.diagram:if»</w:t>
+      </w:r>
+      <w:r>
+        <w:rPr>
+          <w:rFonts w:ascii="Arial" w:hAnsi="Arial" w:cs="Arial"/>
+          <w:noProof/>
         </w:rPr>
         <w:fldChar w:fldCharType="end"/>
       </w:r>
     </w:p>
     <w:p>
       <w:pPr>
-        <w:rPr>
-          <w:rFonts w:ascii="Arial" w:hAnsi="Arial" w:cs="Arial"/>
-          <w:noProof/>
-        </w:rPr>
-      </w:pPr>
-    </w:p>
-    <w:p>
-      <w:pPr>
-        <w:rPr>
-          <w:rFonts w:ascii="Arial" w:hAnsi="Arial" w:cs="Arial"/>
-          <w:noProof/>
-        </w:rPr>
-      </w:pPr>
-      <w:r>
-        <w:rPr>
-          <w:rFonts w:ascii="Arial" w:hAnsi="Arial" w:cs="Arial"/>
-          <w:noProof/>
+        <w:jc w:val="center"/>
+        <w:rPr>
+          <w:rFonts w:ascii="Arial" w:hAnsi="Arial" w:cs="Arial"/>
+        </w:rPr>
+      </w:pPr>
+      <w:r>
+        <w:rPr>
+          <w:rFonts w:ascii="Arial" w:hAnsi="Arial" w:cs="Arial"/>
         </w:rPr>
         <w:fldChar w:fldCharType="begin"/>
       </w:r>
       <w:r>
         <w:rPr>
           <w:rFonts w:ascii="Arial" w:hAnsi="Arial" w:cs="Arial"/>
-          <w:noProof/>
-        </w:rPr>
-        <w:instrText xml:space="preserve"> MERGEFIELD  spl_settings.diagram:if  \* MERGEFORMAT </w:instrText>
-      </w:r>
-      <w:r>
-        <w:rPr>
-          <w:rFonts w:ascii="Arial" w:hAnsi="Arial" w:cs="Arial"/>
-          <w:noProof/>
+        </w:rPr>
+        <w:instrText xml:space="preserve"> MERGEFIELD  $$obj.structure:start  \* MERGEFORMAT </w:instrText>
+      </w:r>
+      <w:r>
+        <w:rPr>
+          <w:rFonts w:ascii="Arial" w:hAnsi="Arial" w:cs="Arial"/>
         </w:rPr>
         <w:fldChar w:fldCharType="separate"/>
       </w:r>
@@ -10019,63 +10129,23 @@
           <w:rFonts w:ascii="Arial" w:hAnsi="Arial" w:cs="Arial"/>
           <w:noProof/>
         </w:rPr>
-        <w:t>«spl_settings.diagram:if»</w:t>
-      </w:r>
-      <w:r>
-        <w:rPr>
-          <w:rFonts w:ascii="Arial" w:hAnsi="Arial" w:cs="Arial"/>
-          <w:noProof/>
+        <w:t>«$$obj.structure:start»</w:t>
+      </w:r>
+      <w:r>
+        <w:rPr>
+          <w:rFonts w:ascii="Arial" w:hAnsi="Arial" w:cs="Arial"/>
         </w:rPr>
         <w:fldChar w:fldCharType="end"/>
       </w:r>
-    </w:p>
-    <w:p>
-      <w:pPr>
-        <w:jc w:val="center"/>
-        <w:rPr>
-          <w:rFonts w:ascii="Arial" w:hAnsi="Arial" w:cs="Arial"/>
-        </w:rPr>
-      </w:pPr>
-      <w:r>
-        <w:rPr>
-          <w:rFonts w:ascii="Arial" w:hAnsi="Arial" w:cs="Arial"/>
-        </w:rPr>
-        <w:fldChar w:fldCharType="begin"/>
-      </w:r>
-      <w:r>
-        <w:rPr>
-          <w:rFonts w:ascii="Arial" w:hAnsi="Arial" w:cs="Arial"/>
-        </w:rPr>
-        <w:instrText xml:space="preserve"> MERGEFIELD  $$obj.structure:start  \* MERGEFORMAT </w:instrText>
-      </w:r>
-      <w:r>
-        <w:rPr>
-          <w:rFonts w:ascii="Arial" w:hAnsi="Arial" w:cs="Arial"/>
-        </w:rPr>
-        <w:fldChar w:fldCharType="separate"/>
-      </w:r>
-      <w:r>
-        <w:rPr>
-          <w:rFonts w:ascii="Arial" w:hAnsi="Arial" w:cs="Arial"/>
-          <w:noProof/>
-        </w:rPr>
-        <w:t>«$$obj.structure:start»</w:t>
-      </w:r>
-      <w:r>
-        <w:rPr>
-          <w:rFonts w:ascii="Arial" w:hAnsi="Arial" w:cs="Arial"/>
-        </w:rPr>
-        <w:fldChar w:fldCharType="end"/>
-      </w:r>
       <w:r>
         <w:rPr>
           <w:noProof/>
         </w:rPr>
         <w:object w:dxaOrig="18787" w:dyaOrig="5510" w14:anchorId="4964B097">
-          <v:shape id="_x0000_i1027" type="#_x0000_t75" alt="" style="width:453.75pt;height:129pt;mso-width-percent:0;mso-height-percent:0;mso-width-percent:0;mso-height-percent:0" o:ole="">
+          <v:shape id="_x0000_i1027" type="#_x0000_t75" alt="" style="width:453.5pt;height:129pt;mso-width-percent:0;mso-height-percent:0;mso-width-percent:0;mso-height-percent:0" o:ole="">
             <v:imagedata r:id="rId9" o:title=""/>
           </v:shape>
-          <o:OLEObject Type="Embed" ProgID="ChemDraw.Document.6.0" ShapeID="_x0000_i1027" DrawAspect="Content" ObjectID="_1755343758" r:id="rId12"/>
+          <o:OLEObject Type="Embed" ProgID="ChemDraw.Document.6.0" ShapeID="_x0000_i1027" DrawAspect="Content" ObjectID="_1756895374" r:id="rId12"/>
         </w:object>
       </w:r>
       <w:r>
@@ -11654,27 +11724,14 @@
     <w:r>
       <w:t xml:space="preserve"> of </w:t>
     </w:r>
-    <w:r>
-      <w:fldChar w:fldCharType="begin"/>
-    </w:r>
-    <w:r>
-      <w:instrText xml:space="preserve"> NUMPAGES  \* MERGEFORMAT </w:instrText>
-    </w:r>
-    <w:r>
-      <w:fldChar w:fldCharType="separate"/>
-    </w:r>
-    <w:r>
-      <w:rPr>
-        <w:noProof/>
-      </w:rPr>
-      <w:t>4</w:t>
-    </w:r>
-    <w:r>
-      <w:rPr>
-        <w:noProof/>
-      </w:rPr>
-      <w:fldChar w:fldCharType="end"/>
-    </w:r>
+    <w:fldSimple w:instr=" NUMPAGES  \* MERGEFORMAT ">
+      <w:r>
+        <w:rPr>
+          <w:noProof/>
+        </w:rPr>
+        <w:t>4</w:t>
+      </w:r>
+    </w:fldSimple>
   </w:p>
 </w:ftr>
 </file>
@@ -11707,27 +11764,14 @@
     <w:r>
       <w:t xml:space="preserve">Date: </w:t>
     </w:r>
-    <w:r>
-      <w:fldChar w:fldCharType="begin"/>
-    </w:r>
-    <w:r>
-      <w:instrText xml:space="preserve"> MERGEFIELD =date \* MERGEFORMAT </w:instrText>
-    </w:r>
-    <w:r>
-      <w:fldChar w:fldCharType="separate"/>
-    </w:r>
-    <w:r>
-      <w:rPr>
-        <w:noProof/>
-      </w:rPr>
-      <w:t>«=date»</w:t>
-    </w:r>
-    <w:r>
-      <w:rPr>
-        <w:noProof/>
-      </w:rPr>
-      <w:fldChar w:fldCharType="end"/>
-    </w:r>
+    <w:fldSimple w:instr=" MERGEFIELD =date \* MERGEFORMAT ">
+      <w:r>
+        <w:rPr>
+          <w:noProof/>
+        </w:rPr>
+        <w:t>«=date»</w:t>
+      </w:r>
+    </w:fldSimple>
   </w:p>
   <w:p>
     <w:pPr>
@@ -12337,7 +12381,7 @@
   <w:style w:type="paragraph" w:default="1" w:styleId="Normal">
     <w:name w:val="Normal"/>
     <w:qFormat/>
-    <w:rsid w:val="009C020B"/>
+    <w:rsid w:val="00461742"/>
   </w:style>
   <w:style w:type="character" w:default="1" w:styleId="DefaultParagraphFont">
     <w:name w:val="Default Paragraph Font"/>

</xml_diff>

<commit_message>
sync to latest main
</commit_message>
<xml_diff>
--- a/lib/template/Standard.docx
+++ b/lib/template/Standard.docx
@@ -617,10 +617,10 @@
             <v:path o:extrusionok="f" gradientshapeok="t" o:connecttype="rect"/>
             <o:lock v:ext="edit" aspectratio="t"/>
           </v:shapetype>
-          <v:shape id="_x0000_i1025" type="#_x0000_t75" alt="" style="width:453.6pt;height:129pt;mso-width-percent:0;mso-height-percent:0;mso-width-percent:0;mso-height-percent:0" o:ole="">
+          <v:shape id="_x0000_i1025" type="#_x0000_t75" alt="" style="width:453.5pt;height:129pt;mso-width-percent:0;mso-height-percent:0;mso-width-percent:0;mso-height-percent:0" o:ole="">
             <v:imagedata r:id="rId9" o:title=""/>
           </v:shape>
-          <o:OLEObject Type="Embed" ProgID="ChemDraw.Document.6.0" ShapeID="_x0000_i1025" DrawAspect="Content" ObjectID="_1736269550" r:id="rId10"/>
+          <o:OLEObject Type="Embed" ProgID="ChemDraw.Document.6.0" ShapeID="_x0000_i1025" DrawAspect="Content" ObjectID="_1756895372" r:id="rId10"/>
         </w:object>
       </w:r>
       <w:r>
@@ -784,10 +784,10 @@
           <w:noProof/>
         </w:rPr>
         <w:object w:dxaOrig="18787" w:dyaOrig="5510" w14:anchorId="40B4FE74">
-          <v:shape id="_x0000_i1026" type="#_x0000_t75" alt="" style="width:453.6pt;height:129pt;mso-width-percent:0;mso-height-percent:0;mso-width-percent:0;mso-height-percent:0" o:ole="">
+          <v:shape id="_x0000_i1026" type="#_x0000_t75" alt="" style="width:453.5pt;height:129pt;mso-width-percent:0;mso-height-percent:0;mso-width-percent:0;mso-height-percent:0" o:ole="">
             <v:imagedata r:id="rId9" o:title=""/>
           </v:shape>
-          <o:OLEObject Type="Embed" ProgID="ChemDraw.Document.6.0" ShapeID="_x0000_i1026" DrawAspect="Content" ObjectID="_1736269551" r:id="rId11"/>
+          <o:OLEObject Type="Embed" ProgID="ChemDraw.Document.6.0" ShapeID="_x0000_i1026" DrawAspect="Content" ObjectID="_1756895373" r:id="rId11"/>
         </w:object>
       </w:r>
       <w:r>
@@ -4330,6 +4330,17 @@
           <w:szCs w:val="20"/>
         </w:rPr>
       </w:pPr>
+    </w:p>
+    <w:p>
+      <w:pPr>
+        <w:outlineLvl w:val="0"/>
+        <w:rPr>
+          <w:rFonts w:ascii="Arial" w:hAnsi="Arial" w:cs="Arial"/>
+          <w:noProof/>
+          <w:sz w:val="20"/>
+          <w:szCs w:val="20"/>
+        </w:rPr>
+      </w:pPr>
       <w:r>
         <w:rPr>
           <w:rFonts w:ascii="Arial" w:hAnsi="Arial" w:cs="Arial"/>
@@ -4525,16 +4536,6 @@
           <w:szCs w:val="20"/>
         </w:rPr>
       </w:pPr>
-    </w:p>
-    <w:p>
-      <w:pPr>
-        <w:rPr>
-          <w:rFonts w:ascii="Arial" w:hAnsi="Arial" w:cs="Arial"/>
-          <w:noProof/>
-          <w:sz w:val="20"/>
-          <w:szCs w:val="20"/>
-        </w:rPr>
-      </w:pPr>
       <w:r>
         <w:rPr>
           <w:rFonts w:ascii="Arial" w:hAnsi="Arial" w:cs="Arial"/>
@@ -4600,6 +4601,1550 @@
         </w:rPr>
         <w:fldChar w:fldCharType="end"/>
       </w:r>
+    </w:p>
+    <w:p>
+      <w:pPr>
+        <w:rPr>
+          <w:rFonts w:ascii="Arial" w:hAnsi="Arial" w:cs="Arial"/>
+          <w:noProof/>
+          <w:sz w:val="20"/>
+          <w:szCs w:val="20"/>
+        </w:rPr>
+      </w:pPr>
+    </w:p>
+    <w:p>
+      <w:pPr>
+        <w:outlineLvl w:val="0"/>
+        <w:rPr>
+          <w:rFonts w:ascii="Arial" w:hAnsi="Arial" w:cs="Arial"/>
+          <w:noProof/>
+          <w:sz w:val="20"/>
+          <w:szCs w:val="20"/>
+        </w:rPr>
+      </w:pPr>
+      <w:r>
+        <w:rPr>
+          <w:rFonts w:ascii="Arial" w:hAnsi="Arial" w:cs="Arial"/>
+          <w:noProof/>
+          <w:sz w:val="20"/>
+          <w:szCs w:val="20"/>
+        </w:rPr>
+        <w:fldChar w:fldCharType="begin"/>
+      </w:r>
+      <w:r>
+        <w:rPr>
+          <w:rFonts w:ascii="Arial" w:hAnsi="Arial" w:cs="Arial"/>
+          <w:noProof/>
+          <w:sz w:val="20"/>
+          <w:szCs w:val="20"/>
+        </w:rPr>
+        <w:instrText xml:space="preserve"> MERGEFIELD  rxn_settings.variations:if  \* MERGEFORMAT </w:instrText>
+      </w:r>
+      <w:r>
+        <w:rPr>
+          <w:rFonts w:ascii="Arial" w:hAnsi="Arial" w:cs="Arial"/>
+          <w:noProof/>
+          <w:sz w:val="20"/>
+          <w:szCs w:val="20"/>
+        </w:rPr>
+        <w:fldChar w:fldCharType="separate"/>
+      </w:r>
+      <w:r>
+        <w:rPr>
+          <w:rFonts w:ascii="Arial" w:hAnsi="Arial" w:cs="Arial"/>
+          <w:noProof/>
+          <w:sz w:val="20"/>
+          <w:szCs w:val="20"/>
+        </w:rPr>
+        <w:t>«rxn_settings.variations:if»</w:t>
+      </w:r>
+      <w:r>
+        <w:rPr>
+          <w:rFonts w:ascii="Arial" w:hAnsi="Arial" w:cs="Arial"/>
+          <w:noProof/>
+          <w:sz w:val="20"/>
+          <w:szCs w:val="20"/>
+        </w:rPr>
+        <w:fldChar w:fldCharType="end"/>
+      </w:r>
+    </w:p>
+    <w:p>
+      <w:pPr>
+        <w:outlineLvl w:val="0"/>
+        <w:rPr>
+          <w:rFonts w:ascii="Arial" w:hAnsi="Arial" w:cs="Arial"/>
+          <w:noProof/>
+          <w:sz w:val="20"/>
+          <w:szCs w:val="20"/>
+        </w:rPr>
+      </w:pPr>
+      <w:r>
+        <w:rPr>
+          <w:rFonts w:ascii="Arial" w:hAnsi="Arial" w:cs="Arial"/>
+          <w:noProof/>
+          <w:sz w:val="20"/>
+          <w:szCs w:val="20"/>
+        </w:rPr>
+        <w:fldChar w:fldCharType="begin"/>
+      </w:r>
+      <w:r>
+        <w:rPr>
+          <w:rFonts w:ascii="Arial" w:hAnsi="Arial" w:cs="Arial"/>
+          <w:noProof/>
+          <w:sz w:val="20"/>
+          <w:szCs w:val="20"/>
+        </w:rPr>
+        <w:instrText xml:space="preserve"> MERGEFIELD  obj.variations:if \* MERGEFORMAT </w:instrText>
+      </w:r>
+      <w:r>
+        <w:rPr>
+          <w:rFonts w:ascii="Arial" w:hAnsi="Arial" w:cs="Arial"/>
+          <w:noProof/>
+          <w:sz w:val="20"/>
+          <w:szCs w:val="20"/>
+        </w:rPr>
+        <w:fldChar w:fldCharType="separate"/>
+      </w:r>
+      <w:r>
+        <w:rPr>
+          <w:rFonts w:ascii="Arial" w:hAnsi="Arial" w:cs="Arial"/>
+          <w:noProof/>
+          <w:sz w:val="20"/>
+          <w:szCs w:val="20"/>
+        </w:rPr>
+        <w:t>«obj.variations:if»</w:t>
+      </w:r>
+      <w:r>
+        <w:rPr>
+          <w:rFonts w:ascii="Arial" w:hAnsi="Arial" w:cs="Arial"/>
+          <w:noProof/>
+          <w:sz w:val="20"/>
+          <w:szCs w:val="20"/>
+        </w:rPr>
+        <w:fldChar w:fldCharType="end"/>
+      </w:r>
+    </w:p>
+    <w:p>
+      <w:pPr>
+        <w:outlineLvl w:val="0"/>
+        <w:rPr>
+          <w:rFonts w:ascii="Arial" w:hAnsi="Arial" w:cs="Arial"/>
+          <w:b/>
+          <w:bCs/>
+          <w:noProof/>
+          <w:sz w:val="20"/>
+          <w:szCs w:val="20"/>
+        </w:rPr>
+      </w:pPr>
+      <w:r>
+        <w:rPr>
+          <w:rFonts w:ascii="Arial" w:hAnsi="Arial" w:cs="Arial"/>
+          <w:b/>
+          <w:bCs/>
+          <w:noProof/>
+          <w:sz w:val="20"/>
+          <w:szCs w:val="20"/>
+        </w:rPr>
+        <w:t>Variations:</w:t>
+      </w:r>
+    </w:p>
+    <w:p>
+      <w:pPr>
+        <w:outlineLvl w:val="0"/>
+        <w:rPr>
+          <w:rFonts w:ascii="Arial" w:hAnsi="Arial" w:cs="Arial"/>
+          <w:noProof/>
+          <w:sz w:val="20"/>
+          <w:szCs w:val="20"/>
+        </w:rPr>
+      </w:pPr>
+    </w:p>
+    <w:tbl>
+      <w:tblPr>
+        <w:tblStyle w:val="TableGrid"/>
+        <w:tblW w:w="5000" w:type="pct"/>
+        <w:tblBorders>
+          <w:top w:val="none" w:sz="0" w:space="0" w:color="auto"/>
+          <w:left w:val="none" w:sz="0" w:space="0" w:color="auto"/>
+          <w:right w:val="none" w:sz="0" w:space="0" w:color="auto"/>
+          <w:insideH w:val="none" w:sz="0" w:space="0" w:color="auto"/>
+          <w:insideV w:val="none" w:sz="0" w:space="0" w:color="auto"/>
+        </w:tblBorders>
+        <w:tblLook w:val="04A0" w:firstRow="1" w:lastRow="0" w:firstColumn="1" w:lastColumn="0" w:noHBand="0" w:noVBand="1"/>
+      </w:tblPr>
+      <w:tblGrid>
+        <w:gridCol w:w="1804"/>
+        <w:gridCol w:w="1804"/>
+        <w:gridCol w:w="1804"/>
+        <w:gridCol w:w="1804"/>
+        <w:gridCol w:w="1804"/>
+      </w:tblGrid>
+      <w:tr>
+        <w:tc>
+          <w:tcPr>
+            <w:tcW w:w="1000" w:type="pct"/>
+          </w:tcPr>
+          <w:p>
+            <w:pPr>
+              <w:outlineLvl w:val="0"/>
+              <w:rPr>
+                <w:rFonts w:ascii="Arial" w:hAnsi="Arial" w:cs="Arial"/>
+                <w:b/>
+                <w:bCs/>
+                <w:noProof/>
+                <w:sz w:val="20"/>
+                <w:szCs w:val="20"/>
+              </w:rPr>
+            </w:pPr>
+            <w:r>
+              <w:rPr>
+                <w:rFonts w:ascii="Arial" w:hAnsi="Arial" w:cs="Arial"/>
+                <w:b/>
+                <w:bCs/>
+                <w:noProof/>
+                <w:sz w:val="20"/>
+                <w:szCs w:val="20"/>
+              </w:rPr>
+              <w:t>Properties</w:t>
+            </w:r>
+          </w:p>
+        </w:tc>
+        <w:tc>
+          <w:tcPr>
+            <w:tcW w:w="1000" w:type="pct"/>
+          </w:tcPr>
+          <w:p>
+            <w:pPr>
+              <w:outlineLvl w:val="0"/>
+              <w:rPr>
+                <w:rFonts w:ascii="Arial" w:hAnsi="Arial" w:cs="Arial"/>
+                <w:b/>
+                <w:bCs/>
+                <w:noProof/>
+                <w:sz w:val="20"/>
+                <w:szCs w:val="20"/>
+              </w:rPr>
+            </w:pPr>
+            <w:r>
+              <w:rPr>
+                <w:rFonts w:ascii="Arial" w:hAnsi="Arial" w:cs="Arial"/>
+                <w:b/>
+                <w:bCs/>
+                <w:noProof/>
+                <w:sz w:val="20"/>
+                <w:szCs w:val="20"/>
+              </w:rPr>
+              <w:t>Starting materials</w:t>
+            </w:r>
+          </w:p>
+        </w:tc>
+        <w:tc>
+          <w:tcPr>
+            <w:tcW w:w="1000" w:type="pct"/>
+          </w:tcPr>
+          <w:p>
+            <w:pPr>
+              <w:outlineLvl w:val="0"/>
+              <w:rPr>
+                <w:rFonts w:ascii="Arial" w:hAnsi="Arial" w:cs="Arial"/>
+                <w:b/>
+                <w:bCs/>
+                <w:noProof/>
+                <w:sz w:val="20"/>
+                <w:szCs w:val="20"/>
+              </w:rPr>
+            </w:pPr>
+            <w:r>
+              <w:rPr>
+                <w:rFonts w:ascii="Arial" w:hAnsi="Arial" w:cs="Arial"/>
+                <w:b/>
+                <w:bCs/>
+                <w:noProof/>
+                <w:sz w:val="20"/>
+                <w:szCs w:val="20"/>
+              </w:rPr>
+              <w:t>Reactants</w:t>
+            </w:r>
+          </w:p>
+        </w:tc>
+        <w:tc>
+          <w:tcPr>
+            <w:tcW w:w="1000" w:type="pct"/>
+          </w:tcPr>
+          <w:p>
+            <w:pPr>
+              <w:outlineLvl w:val="0"/>
+              <w:rPr>
+                <w:rFonts w:ascii="Arial" w:hAnsi="Arial" w:cs="Arial"/>
+                <w:b/>
+                <w:bCs/>
+                <w:noProof/>
+                <w:sz w:val="20"/>
+                <w:szCs w:val="20"/>
+              </w:rPr>
+            </w:pPr>
+            <w:r>
+              <w:rPr>
+                <w:rFonts w:ascii="Arial" w:hAnsi="Arial" w:cs="Arial"/>
+                <w:b/>
+                <w:bCs/>
+                <w:noProof/>
+                <w:sz w:val="20"/>
+                <w:szCs w:val="20"/>
+              </w:rPr>
+              <w:t>Products</w:t>
+            </w:r>
+          </w:p>
+        </w:tc>
+        <w:tc>
+          <w:tcPr>
+            <w:tcW w:w="1000" w:type="pct"/>
+          </w:tcPr>
+          <w:p>
+            <w:pPr>
+              <w:outlineLvl w:val="0"/>
+              <w:rPr>
+                <w:rFonts w:ascii="Arial" w:hAnsi="Arial" w:cs="Arial"/>
+                <w:b/>
+                <w:bCs/>
+                <w:noProof/>
+                <w:sz w:val="20"/>
+                <w:szCs w:val="20"/>
+              </w:rPr>
+            </w:pPr>
+            <w:r>
+              <w:rPr>
+                <w:rFonts w:ascii="Arial" w:hAnsi="Arial" w:cs="Arial"/>
+                <w:b/>
+                <w:bCs/>
+                <w:noProof/>
+                <w:sz w:val="20"/>
+                <w:szCs w:val="20"/>
+              </w:rPr>
+              <w:t>Solvents</w:t>
+            </w:r>
+          </w:p>
+        </w:tc>
+      </w:tr>
+    </w:tbl>
+    <w:p>
+      <w:pPr>
+        <w:outlineLvl w:val="0"/>
+        <w:rPr>
+          <w:rFonts w:ascii="Arial" w:hAnsi="Arial" w:cs="Arial"/>
+          <w:noProof/>
+          <w:sz w:val="20"/>
+          <w:szCs w:val="20"/>
+        </w:rPr>
+      </w:pPr>
+    </w:p>
+    <w:p>
+      <w:pPr>
+        <w:outlineLvl w:val="0"/>
+        <w:rPr>
+          <w:rFonts w:ascii="Arial" w:hAnsi="Arial" w:cs="Arial"/>
+          <w:noProof/>
+          <w:sz w:val="20"/>
+          <w:szCs w:val="20"/>
+        </w:rPr>
+      </w:pPr>
+      <w:r>
+        <w:rPr>
+          <w:rFonts w:ascii="Arial" w:hAnsi="Arial" w:cs="Arial"/>
+          <w:noProof/>
+          <w:sz w:val="20"/>
+          <w:szCs w:val="20"/>
+        </w:rPr>
+        <w:fldChar w:fldCharType="begin"/>
+      </w:r>
+      <w:r>
+        <w:rPr>
+          <w:rFonts w:ascii="Arial" w:hAnsi="Arial" w:cs="Arial"/>
+          <w:noProof/>
+          <w:sz w:val="20"/>
+          <w:szCs w:val="20"/>
+        </w:rPr>
+        <w:instrText xml:space="preserve"> MERGEFIELD  obj.variations:each(v)  \* MERGEFORMAT </w:instrText>
+      </w:r>
+      <w:r>
+        <w:rPr>
+          <w:rFonts w:ascii="Arial" w:hAnsi="Arial" w:cs="Arial"/>
+          <w:noProof/>
+          <w:sz w:val="20"/>
+          <w:szCs w:val="20"/>
+        </w:rPr>
+        <w:fldChar w:fldCharType="separate"/>
+      </w:r>
+      <w:r>
+        <w:rPr>
+          <w:rFonts w:ascii="Arial" w:hAnsi="Arial" w:cs="Arial"/>
+          <w:noProof/>
+          <w:sz w:val="20"/>
+          <w:szCs w:val="20"/>
+        </w:rPr>
+        <w:t>«obj.variations:each(v)»</w:t>
+      </w:r>
+      <w:r>
+        <w:rPr>
+          <w:rFonts w:ascii="Arial" w:hAnsi="Arial" w:cs="Arial"/>
+          <w:noProof/>
+          <w:sz w:val="20"/>
+          <w:szCs w:val="20"/>
+        </w:rPr>
+        <w:fldChar w:fldCharType="end"/>
+      </w:r>
+    </w:p>
+    <w:tbl>
+      <w:tblPr>
+        <w:tblStyle w:val="TableGrid"/>
+        <w:tblW w:w="5000" w:type="pct"/>
+        <w:tblBorders>
+          <w:top w:val="none" w:sz="0" w:space="0" w:color="auto"/>
+          <w:left w:val="none" w:sz="0" w:space="0" w:color="auto"/>
+          <w:right w:val="none" w:sz="0" w:space="0" w:color="auto"/>
+          <w:insideH w:val="none" w:sz="0" w:space="0" w:color="auto"/>
+          <w:insideV w:val="none" w:sz="0" w:space="0" w:color="auto"/>
+        </w:tblBorders>
+        <w:tblLook w:val="04A0" w:firstRow="1" w:lastRow="0" w:firstColumn="1" w:lastColumn="0" w:noHBand="0" w:noVBand="1"/>
+      </w:tblPr>
+      <w:tblGrid>
+        <w:gridCol w:w="1433"/>
+        <w:gridCol w:w="2299"/>
+        <w:gridCol w:w="1800"/>
+        <w:gridCol w:w="1757"/>
+        <w:gridCol w:w="1731"/>
+      </w:tblGrid>
+      <w:tr>
+        <w:tc>
+          <w:tcPr>
+            <w:tcW w:w="1000" w:type="pct"/>
+          </w:tcPr>
+          <w:p>
+            <w:pPr>
+              <w:outlineLvl w:val="0"/>
+              <w:rPr>
+                <w:rFonts w:ascii="Arial" w:hAnsi="Arial" w:cs="Arial"/>
+                <w:noProof/>
+                <w:sz w:val="16"/>
+                <w:szCs w:val="16"/>
+              </w:rPr>
+            </w:pPr>
+            <w:r>
+              <w:rPr>
+                <w:rFonts w:ascii="Arial" w:hAnsi="Arial" w:cs="Arial"/>
+                <w:noProof/>
+                <w:sz w:val="16"/>
+                <w:szCs w:val="16"/>
+              </w:rPr>
+              <w:t>Temp</w:t>
+            </w:r>
+            <w:r>
+              <w:rPr>
+                <w:rFonts w:ascii="Arial" w:hAnsi="Arial" w:cs="Arial"/>
+                <w:noProof/>
+                <w:sz w:val="16"/>
+                <w:szCs w:val="16"/>
+              </w:rPr>
+              <w:t>erature</w:t>
+            </w:r>
+            <w:r>
+              <w:rPr>
+                <w:rFonts w:ascii="Arial" w:hAnsi="Arial" w:cs="Arial"/>
+                <w:noProof/>
+                <w:sz w:val="16"/>
+                <w:szCs w:val="16"/>
+              </w:rPr>
+              <w:t xml:space="preserve">: </w:t>
+            </w:r>
+            <w:r>
+              <w:rPr>
+                <w:rFonts w:ascii="Arial" w:hAnsi="Arial" w:cs="Arial"/>
+                <w:noProof/>
+                <w:sz w:val="16"/>
+                <w:szCs w:val="16"/>
+              </w:rPr>
+              <w:fldChar w:fldCharType="begin"/>
+            </w:r>
+            <w:r>
+              <w:rPr>
+                <w:rFonts w:ascii="Arial" w:hAnsi="Arial" w:cs="Arial"/>
+                <w:noProof/>
+                <w:sz w:val="16"/>
+                <w:szCs w:val="16"/>
+              </w:rPr>
+              <w:instrText xml:space="preserve"> MERGEFIELD  =v.temperature  \* MERGEFORMAT </w:instrText>
+            </w:r>
+            <w:r>
+              <w:rPr>
+                <w:rFonts w:ascii="Arial" w:hAnsi="Arial" w:cs="Arial"/>
+                <w:noProof/>
+                <w:sz w:val="16"/>
+                <w:szCs w:val="16"/>
+              </w:rPr>
+              <w:fldChar w:fldCharType="separate"/>
+            </w:r>
+            <w:r>
+              <w:rPr>
+                <w:rFonts w:ascii="Arial" w:hAnsi="Arial" w:cs="Arial"/>
+                <w:noProof/>
+                <w:sz w:val="16"/>
+                <w:szCs w:val="16"/>
+              </w:rPr>
+              <w:t>«=v.temperature»</w:t>
+            </w:r>
+            <w:r>
+              <w:rPr>
+                <w:rFonts w:ascii="Arial" w:hAnsi="Arial" w:cs="Arial"/>
+                <w:noProof/>
+                <w:sz w:val="16"/>
+                <w:szCs w:val="16"/>
+              </w:rPr>
+              <w:fldChar w:fldCharType="end"/>
+            </w:r>
+            <w:r>
+              <w:rPr>
+                <w:rFonts w:ascii="Arial" w:hAnsi="Arial" w:cs="Arial"/>
+                <w:noProof/>
+                <w:sz w:val="16"/>
+                <w:szCs w:val="16"/>
+              </w:rPr>
+              <w:t xml:space="preserve"> </w:t>
+            </w:r>
+          </w:p>
+          <w:p>
+            <w:pPr>
+              <w:outlineLvl w:val="0"/>
+              <w:rPr>
+                <w:rFonts w:ascii="Arial" w:hAnsi="Arial" w:cs="Arial"/>
+                <w:noProof/>
+                <w:sz w:val="16"/>
+                <w:szCs w:val="16"/>
+              </w:rPr>
+            </w:pPr>
+          </w:p>
+          <w:p>
+            <w:pPr>
+              <w:outlineLvl w:val="0"/>
+              <w:rPr>
+                <w:rFonts w:ascii="Arial" w:hAnsi="Arial" w:cs="Arial"/>
+                <w:noProof/>
+                <w:sz w:val="16"/>
+                <w:szCs w:val="16"/>
+              </w:rPr>
+            </w:pPr>
+            <w:r>
+              <w:rPr>
+                <w:rFonts w:ascii="Arial" w:hAnsi="Arial" w:cs="Arial"/>
+                <w:noProof/>
+                <w:sz w:val="16"/>
+                <w:szCs w:val="16"/>
+              </w:rPr>
+              <w:t>Duration</w:t>
+            </w:r>
+            <w:r>
+              <w:rPr>
+                <w:rFonts w:ascii="Arial" w:hAnsi="Arial" w:cs="Arial"/>
+                <w:noProof/>
+                <w:sz w:val="16"/>
+                <w:szCs w:val="16"/>
+              </w:rPr>
+              <w:t xml:space="preserve">: </w:t>
+            </w:r>
+            <w:r>
+              <w:rPr>
+                <w:rFonts w:ascii="Arial" w:hAnsi="Arial" w:cs="Arial"/>
+                <w:noProof/>
+                <w:sz w:val="16"/>
+                <w:szCs w:val="16"/>
+              </w:rPr>
+              <w:fldChar w:fldCharType="begin"/>
+            </w:r>
+            <w:r>
+              <w:rPr>
+                <w:rFonts w:ascii="Arial" w:hAnsi="Arial" w:cs="Arial"/>
+                <w:noProof/>
+                <w:sz w:val="16"/>
+                <w:szCs w:val="16"/>
+              </w:rPr>
+              <w:instrText xml:space="preserve"> MERGEFIELD  =v.duration  \* MERGEFORMAT </w:instrText>
+            </w:r>
+            <w:r>
+              <w:rPr>
+                <w:rFonts w:ascii="Arial" w:hAnsi="Arial" w:cs="Arial"/>
+                <w:noProof/>
+                <w:sz w:val="16"/>
+                <w:szCs w:val="16"/>
+              </w:rPr>
+              <w:fldChar w:fldCharType="separate"/>
+            </w:r>
+            <w:r>
+              <w:rPr>
+                <w:rFonts w:ascii="Arial" w:hAnsi="Arial" w:cs="Arial"/>
+                <w:noProof/>
+                <w:sz w:val="16"/>
+                <w:szCs w:val="16"/>
+              </w:rPr>
+              <w:t>«=v.duration»</w:t>
+            </w:r>
+            <w:r>
+              <w:rPr>
+                <w:rFonts w:ascii="Arial" w:hAnsi="Arial" w:cs="Arial"/>
+                <w:noProof/>
+                <w:sz w:val="16"/>
+                <w:szCs w:val="16"/>
+              </w:rPr>
+              <w:fldChar w:fldCharType="end"/>
+            </w:r>
+          </w:p>
+          <w:p>
+            <w:pPr>
+              <w:outlineLvl w:val="0"/>
+              <w:rPr>
+                <w:rFonts w:ascii="Arial" w:hAnsi="Arial" w:cs="Arial"/>
+                <w:noProof/>
+                <w:sz w:val="20"/>
+                <w:szCs w:val="20"/>
+              </w:rPr>
+            </w:pPr>
+          </w:p>
+        </w:tc>
+        <w:tc>
+          <w:tcPr>
+            <w:tcW w:w="1000" w:type="pct"/>
+          </w:tcPr>
+          <w:p>
+            <w:pPr>
+              <w:outlineLvl w:val="0"/>
+              <w:rPr>
+                <w:rFonts w:ascii="Arial" w:hAnsi="Arial" w:cs="Arial"/>
+                <w:noProof/>
+                <w:sz w:val="16"/>
+                <w:szCs w:val="16"/>
+              </w:rPr>
+            </w:pPr>
+            <w:r>
+              <w:rPr>
+                <w:rFonts w:ascii="Arial" w:hAnsi="Arial" w:cs="Arial"/>
+                <w:noProof/>
+                <w:sz w:val="16"/>
+                <w:szCs w:val="16"/>
+              </w:rPr>
+              <w:fldChar w:fldCharType="begin"/>
+            </w:r>
+            <w:r>
+              <w:rPr>
+                <w:rFonts w:ascii="Arial" w:hAnsi="Arial" w:cs="Arial"/>
+                <w:noProof/>
+                <w:sz w:val="16"/>
+                <w:szCs w:val="16"/>
+              </w:rPr>
+              <w:instrText xml:space="preserve"> MERGEFIELD  v.startingMaterials:each(s) \* MERGEFORMAT </w:instrText>
+            </w:r>
+            <w:r>
+              <w:rPr>
+                <w:rFonts w:ascii="Arial" w:hAnsi="Arial" w:cs="Arial"/>
+                <w:noProof/>
+                <w:sz w:val="16"/>
+                <w:szCs w:val="16"/>
+              </w:rPr>
+              <w:fldChar w:fldCharType="separate"/>
+            </w:r>
+            <w:r>
+              <w:rPr>
+                <w:rFonts w:ascii="Arial" w:hAnsi="Arial" w:cs="Arial"/>
+                <w:noProof/>
+                <w:sz w:val="16"/>
+                <w:szCs w:val="16"/>
+              </w:rPr>
+              <w:t>«v.startingMaterials:each(s)»</w:t>
+            </w:r>
+            <w:r>
+              <w:rPr>
+                <w:rFonts w:ascii="Arial" w:hAnsi="Arial" w:cs="Arial"/>
+                <w:noProof/>
+                <w:sz w:val="16"/>
+                <w:szCs w:val="16"/>
+              </w:rPr>
+              <w:fldChar w:fldCharType="end"/>
+            </w:r>
+          </w:p>
+          <w:p>
+            <w:pPr>
+              <w:outlineLvl w:val="0"/>
+              <w:rPr>
+                <w:rFonts w:ascii="Arial" w:hAnsi="Arial" w:cs="Arial"/>
+                <w:noProof/>
+                <w:sz w:val="16"/>
+                <w:szCs w:val="16"/>
+              </w:rPr>
+            </w:pPr>
+            <w:r>
+              <w:rPr>
+                <w:rFonts w:ascii="Arial" w:hAnsi="Arial" w:cs="Arial"/>
+                <w:noProof/>
+                <w:sz w:val="16"/>
+                <w:szCs w:val="16"/>
+              </w:rPr>
+              <w:fldChar w:fldCharType="begin"/>
+            </w:r>
+            <w:r>
+              <w:rPr>
+                <w:rFonts w:ascii="Arial" w:hAnsi="Arial" w:cs="Arial"/>
+                <w:noProof/>
+                <w:sz w:val="16"/>
+                <w:szCs w:val="16"/>
+              </w:rPr>
+              <w:instrText xml:space="preserve"> MERGEFIELD  =s  \* MERGEFORMAT </w:instrText>
+            </w:r>
+            <w:r>
+              <w:rPr>
+                <w:rFonts w:ascii="Arial" w:hAnsi="Arial" w:cs="Arial"/>
+                <w:noProof/>
+                <w:sz w:val="16"/>
+                <w:szCs w:val="16"/>
+              </w:rPr>
+              <w:fldChar w:fldCharType="separate"/>
+            </w:r>
+            <w:r>
+              <w:rPr>
+                <w:rFonts w:ascii="Arial" w:hAnsi="Arial" w:cs="Arial"/>
+                <w:noProof/>
+                <w:sz w:val="16"/>
+                <w:szCs w:val="16"/>
+              </w:rPr>
+              <w:t>«=s»</w:t>
+            </w:r>
+            <w:r>
+              <w:rPr>
+                <w:rFonts w:ascii="Arial" w:hAnsi="Arial" w:cs="Arial"/>
+                <w:noProof/>
+                <w:sz w:val="16"/>
+                <w:szCs w:val="16"/>
+              </w:rPr>
+              <w:fldChar w:fldCharType="end"/>
+            </w:r>
+          </w:p>
+          <w:p>
+            <w:pPr>
+              <w:outlineLvl w:val="0"/>
+              <w:rPr>
+                <w:rFonts w:ascii="Arial" w:hAnsi="Arial" w:cs="Arial"/>
+                <w:noProof/>
+                <w:sz w:val="16"/>
+                <w:szCs w:val="16"/>
+              </w:rPr>
+            </w:pPr>
+          </w:p>
+          <w:p>
+            <w:pPr>
+              <w:outlineLvl w:val="0"/>
+              <w:rPr>
+                <w:rFonts w:ascii="Arial" w:hAnsi="Arial" w:cs="Arial"/>
+                <w:noProof/>
+                <w:sz w:val="16"/>
+                <w:szCs w:val="16"/>
+              </w:rPr>
+            </w:pPr>
+            <w:r>
+              <w:rPr>
+                <w:rFonts w:ascii="Arial" w:hAnsi="Arial" w:cs="Arial"/>
+                <w:noProof/>
+                <w:sz w:val="16"/>
+                <w:szCs w:val="16"/>
+              </w:rPr>
+              <w:fldChar w:fldCharType="begin"/>
+            </w:r>
+            <w:r>
+              <w:rPr>
+                <w:rFonts w:ascii="Arial" w:hAnsi="Arial" w:cs="Arial"/>
+                <w:noProof/>
+                <w:sz w:val="16"/>
+                <w:szCs w:val="16"/>
+              </w:rPr>
+              <w:instrText xml:space="preserve"> MERGEFIELD  v.startingMaterials:endEach  \* MERGEFORMAT </w:instrText>
+            </w:r>
+            <w:r>
+              <w:rPr>
+                <w:rFonts w:ascii="Arial" w:hAnsi="Arial" w:cs="Arial"/>
+                <w:noProof/>
+                <w:sz w:val="16"/>
+                <w:szCs w:val="16"/>
+              </w:rPr>
+              <w:fldChar w:fldCharType="separate"/>
+            </w:r>
+            <w:r>
+              <w:rPr>
+                <w:rFonts w:ascii="Arial" w:hAnsi="Arial" w:cs="Arial"/>
+                <w:noProof/>
+                <w:sz w:val="16"/>
+                <w:szCs w:val="16"/>
+              </w:rPr>
+              <w:t>«v.startingMaterials:endEach»</w:t>
+            </w:r>
+            <w:r>
+              <w:rPr>
+                <w:rFonts w:ascii="Arial" w:hAnsi="Arial" w:cs="Arial"/>
+                <w:noProof/>
+                <w:sz w:val="16"/>
+                <w:szCs w:val="16"/>
+              </w:rPr>
+              <w:fldChar w:fldCharType="end"/>
+            </w:r>
+          </w:p>
+        </w:tc>
+        <w:tc>
+          <w:tcPr>
+            <w:tcW w:w="1000" w:type="pct"/>
+          </w:tcPr>
+          <w:p>
+            <w:pPr>
+              <w:outlineLvl w:val="0"/>
+              <w:rPr>
+                <w:rFonts w:ascii="Arial" w:hAnsi="Arial" w:cs="Arial"/>
+                <w:noProof/>
+                <w:sz w:val="16"/>
+                <w:szCs w:val="16"/>
+              </w:rPr>
+            </w:pPr>
+            <w:r>
+              <w:rPr>
+                <w:rFonts w:ascii="Arial" w:hAnsi="Arial" w:cs="Arial"/>
+                <w:noProof/>
+                <w:sz w:val="16"/>
+                <w:szCs w:val="16"/>
+              </w:rPr>
+              <w:fldChar w:fldCharType="begin"/>
+            </w:r>
+            <w:r>
+              <w:rPr>
+                <w:rFonts w:ascii="Arial" w:hAnsi="Arial" w:cs="Arial"/>
+                <w:noProof/>
+                <w:sz w:val="16"/>
+                <w:szCs w:val="16"/>
+              </w:rPr>
+              <w:instrText xml:space="preserve"> MERGEFIELD  v.reactants:each(r)  \* MERGEFORMAT </w:instrText>
+            </w:r>
+            <w:r>
+              <w:rPr>
+                <w:rFonts w:ascii="Arial" w:hAnsi="Arial" w:cs="Arial"/>
+                <w:noProof/>
+                <w:sz w:val="16"/>
+                <w:szCs w:val="16"/>
+              </w:rPr>
+              <w:fldChar w:fldCharType="separate"/>
+            </w:r>
+            <w:r>
+              <w:rPr>
+                <w:rFonts w:ascii="Arial" w:hAnsi="Arial" w:cs="Arial"/>
+                <w:noProof/>
+                <w:sz w:val="16"/>
+                <w:szCs w:val="16"/>
+              </w:rPr>
+              <w:t>«v.reactants:each(r)»</w:t>
+            </w:r>
+            <w:r>
+              <w:rPr>
+                <w:rFonts w:ascii="Arial" w:hAnsi="Arial" w:cs="Arial"/>
+                <w:noProof/>
+                <w:sz w:val="16"/>
+                <w:szCs w:val="16"/>
+              </w:rPr>
+              <w:fldChar w:fldCharType="end"/>
+            </w:r>
+          </w:p>
+          <w:p>
+            <w:pPr>
+              <w:outlineLvl w:val="0"/>
+              <w:rPr>
+                <w:rFonts w:ascii="Arial" w:hAnsi="Arial" w:cs="Arial"/>
+                <w:noProof/>
+                <w:sz w:val="16"/>
+                <w:szCs w:val="16"/>
+              </w:rPr>
+            </w:pPr>
+            <w:r>
+              <w:rPr>
+                <w:rFonts w:ascii="Arial" w:hAnsi="Arial" w:cs="Arial"/>
+                <w:noProof/>
+                <w:sz w:val="16"/>
+                <w:szCs w:val="16"/>
+              </w:rPr>
+              <w:fldChar w:fldCharType="begin"/>
+            </w:r>
+            <w:r>
+              <w:rPr>
+                <w:rFonts w:ascii="Arial" w:hAnsi="Arial" w:cs="Arial"/>
+                <w:noProof/>
+                <w:sz w:val="16"/>
+                <w:szCs w:val="16"/>
+              </w:rPr>
+              <w:instrText xml:space="preserve"> MERGEFIELD  =r  \* MERGEFORMAT </w:instrText>
+            </w:r>
+            <w:r>
+              <w:rPr>
+                <w:rFonts w:ascii="Arial" w:hAnsi="Arial" w:cs="Arial"/>
+                <w:noProof/>
+                <w:sz w:val="16"/>
+                <w:szCs w:val="16"/>
+              </w:rPr>
+              <w:fldChar w:fldCharType="separate"/>
+            </w:r>
+            <w:r>
+              <w:rPr>
+                <w:rFonts w:ascii="Arial" w:hAnsi="Arial" w:cs="Arial"/>
+                <w:noProof/>
+                <w:sz w:val="16"/>
+                <w:szCs w:val="16"/>
+              </w:rPr>
+              <w:t>«=r»</w:t>
+            </w:r>
+            <w:r>
+              <w:rPr>
+                <w:rFonts w:ascii="Arial" w:hAnsi="Arial" w:cs="Arial"/>
+                <w:noProof/>
+                <w:sz w:val="16"/>
+                <w:szCs w:val="16"/>
+              </w:rPr>
+              <w:fldChar w:fldCharType="end"/>
+            </w:r>
+          </w:p>
+          <w:p>
+            <w:pPr>
+              <w:outlineLvl w:val="0"/>
+              <w:rPr>
+                <w:rFonts w:ascii="Arial" w:hAnsi="Arial" w:cs="Arial"/>
+                <w:noProof/>
+                <w:sz w:val="16"/>
+                <w:szCs w:val="16"/>
+              </w:rPr>
+            </w:pPr>
+          </w:p>
+          <w:p>
+            <w:pPr>
+              <w:outlineLvl w:val="0"/>
+              <w:rPr>
+                <w:rFonts w:ascii="Arial" w:hAnsi="Arial" w:cs="Arial"/>
+                <w:noProof/>
+                <w:sz w:val="20"/>
+                <w:szCs w:val="20"/>
+              </w:rPr>
+            </w:pPr>
+            <w:r>
+              <w:rPr>
+                <w:rFonts w:ascii="Arial" w:hAnsi="Arial" w:cs="Arial"/>
+                <w:noProof/>
+                <w:sz w:val="16"/>
+                <w:szCs w:val="16"/>
+              </w:rPr>
+              <w:fldChar w:fldCharType="begin"/>
+            </w:r>
+            <w:r>
+              <w:rPr>
+                <w:rFonts w:ascii="Arial" w:hAnsi="Arial" w:cs="Arial"/>
+                <w:noProof/>
+                <w:sz w:val="16"/>
+                <w:szCs w:val="16"/>
+              </w:rPr>
+              <w:instrText xml:space="preserve"> MERGEFIELD  v.reactants:endEach  \* MERGEFORMAT </w:instrText>
+            </w:r>
+            <w:r>
+              <w:rPr>
+                <w:rFonts w:ascii="Arial" w:hAnsi="Arial" w:cs="Arial"/>
+                <w:noProof/>
+                <w:sz w:val="16"/>
+                <w:szCs w:val="16"/>
+              </w:rPr>
+              <w:fldChar w:fldCharType="separate"/>
+            </w:r>
+            <w:r>
+              <w:rPr>
+                <w:rFonts w:ascii="Arial" w:hAnsi="Arial" w:cs="Arial"/>
+                <w:noProof/>
+                <w:sz w:val="16"/>
+                <w:szCs w:val="16"/>
+              </w:rPr>
+              <w:t>«v.reactants:endEach»</w:t>
+            </w:r>
+            <w:r>
+              <w:rPr>
+                <w:rFonts w:ascii="Arial" w:hAnsi="Arial" w:cs="Arial"/>
+                <w:noProof/>
+                <w:sz w:val="16"/>
+                <w:szCs w:val="16"/>
+              </w:rPr>
+              <w:fldChar w:fldCharType="end"/>
+            </w:r>
+          </w:p>
+        </w:tc>
+        <w:tc>
+          <w:tcPr>
+            <w:tcW w:w="1000" w:type="pct"/>
+          </w:tcPr>
+          <w:p>
+            <w:pPr>
+              <w:outlineLvl w:val="0"/>
+              <w:rPr>
+                <w:rFonts w:ascii="Arial" w:hAnsi="Arial" w:cs="Arial"/>
+                <w:noProof/>
+                <w:sz w:val="16"/>
+                <w:szCs w:val="16"/>
+              </w:rPr>
+            </w:pPr>
+            <w:r>
+              <w:rPr>
+                <w:rFonts w:ascii="Arial" w:hAnsi="Arial" w:cs="Arial"/>
+                <w:noProof/>
+                <w:sz w:val="16"/>
+                <w:szCs w:val="16"/>
+              </w:rPr>
+              <w:fldChar w:fldCharType="begin"/>
+            </w:r>
+            <w:r>
+              <w:rPr>
+                <w:rFonts w:ascii="Arial" w:hAnsi="Arial" w:cs="Arial"/>
+                <w:noProof/>
+                <w:sz w:val="16"/>
+                <w:szCs w:val="16"/>
+              </w:rPr>
+              <w:instrText xml:space="preserve"> MERGEFIELD  v.products:each(p)  \* MERGEFORMAT </w:instrText>
+            </w:r>
+            <w:r>
+              <w:rPr>
+                <w:rFonts w:ascii="Arial" w:hAnsi="Arial" w:cs="Arial"/>
+                <w:noProof/>
+                <w:sz w:val="16"/>
+                <w:szCs w:val="16"/>
+              </w:rPr>
+              <w:fldChar w:fldCharType="separate"/>
+            </w:r>
+            <w:r>
+              <w:rPr>
+                <w:rFonts w:ascii="Arial" w:hAnsi="Arial" w:cs="Arial"/>
+                <w:noProof/>
+                <w:sz w:val="16"/>
+                <w:szCs w:val="16"/>
+              </w:rPr>
+              <w:t>«v.products:each(p)»</w:t>
+            </w:r>
+            <w:r>
+              <w:rPr>
+                <w:rFonts w:ascii="Arial" w:hAnsi="Arial" w:cs="Arial"/>
+                <w:noProof/>
+                <w:sz w:val="16"/>
+                <w:szCs w:val="16"/>
+              </w:rPr>
+              <w:fldChar w:fldCharType="end"/>
+            </w:r>
+          </w:p>
+          <w:p>
+            <w:pPr>
+              <w:outlineLvl w:val="0"/>
+              <w:rPr>
+                <w:rFonts w:ascii="Arial" w:hAnsi="Arial" w:cs="Arial"/>
+                <w:noProof/>
+                <w:sz w:val="16"/>
+                <w:szCs w:val="16"/>
+              </w:rPr>
+            </w:pPr>
+            <w:r>
+              <w:rPr>
+                <w:rFonts w:ascii="Arial" w:hAnsi="Arial" w:cs="Arial"/>
+                <w:noProof/>
+                <w:sz w:val="16"/>
+                <w:szCs w:val="16"/>
+              </w:rPr>
+              <w:fldChar w:fldCharType="begin"/>
+            </w:r>
+            <w:r>
+              <w:rPr>
+                <w:rFonts w:ascii="Arial" w:hAnsi="Arial" w:cs="Arial"/>
+                <w:noProof/>
+                <w:sz w:val="16"/>
+                <w:szCs w:val="16"/>
+              </w:rPr>
+              <w:instrText xml:space="preserve"> MERGEFIELD  =p  \* MERGEFORMAT </w:instrText>
+            </w:r>
+            <w:r>
+              <w:rPr>
+                <w:rFonts w:ascii="Arial" w:hAnsi="Arial" w:cs="Arial"/>
+                <w:noProof/>
+                <w:sz w:val="16"/>
+                <w:szCs w:val="16"/>
+              </w:rPr>
+              <w:fldChar w:fldCharType="separate"/>
+            </w:r>
+            <w:r>
+              <w:rPr>
+                <w:rFonts w:ascii="Arial" w:hAnsi="Arial" w:cs="Arial"/>
+                <w:noProof/>
+                <w:sz w:val="16"/>
+                <w:szCs w:val="16"/>
+              </w:rPr>
+              <w:t>«=p»</w:t>
+            </w:r>
+            <w:r>
+              <w:rPr>
+                <w:rFonts w:ascii="Arial" w:hAnsi="Arial" w:cs="Arial"/>
+                <w:noProof/>
+                <w:sz w:val="16"/>
+                <w:szCs w:val="16"/>
+              </w:rPr>
+              <w:fldChar w:fldCharType="end"/>
+            </w:r>
+          </w:p>
+          <w:p>
+            <w:pPr>
+              <w:outlineLvl w:val="0"/>
+              <w:rPr>
+                <w:rFonts w:ascii="Arial" w:hAnsi="Arial" w:cs="Arial"/>
+                <w:noProof/>
+                <w:sz w:val="16"/>
+                <w:szCs w:val="16"/>
+              </w:rPr>
+            </w:pPr>
+          </w:p>
+          <w:p>
+            <w:pPr>
+              <w:outlineLvl w:val="0"/>
+              <w:rPr>
+                <w:rFonts w:ascii="Arial" w:hAnsi="Arial" w:cs="Arial"/>
+                <w:noProof/>
+                <w:sz w:val="16"/>
+                <w:szCs w:val="16"/>
+              </w:rPr>
+            </w:pPr>
+            <w:r>
+              <w:rPr>
+                <w:rFonts w:ascii="Arial" w:hAnsi="Arial" w:cs="Arial"/>
+                <w:noProof/>
+                <w:sz w:val="16"/>
+                <w:szCs w:val="16"/>
+              </w:rPr>
+              <w:fldChar w:fldCharType="begin"/>
+            </w:r>
+            <w:r>
+              <w:rPr>
+                <w:rFonts w:ascii="Arial" w:hAnsi="Arial" w:cs="Arial"/>
+                <w:noProof/>
+                <w:sz w:val="16"/>
+                <w:szCs w:val="16"/>
+              </w:rPr>
+              <w:instrText xml:space="preserve"> MERGEFIELD  v.products:endEach  \* MERGEFORMAT </w:instrText>
+            </w:r>
+            <w:r>
+              <w:rPr>
+                <w:rFonts w:ascii="Arial" w:hAnsi="Arial" w:cs="Arial"/>
+                <w:noProof/>
+                <w:sz w:val="16"/>
+                <w:szCs w:val="16"/>
+              </w:rPr>
+              <w:fldChar w:fldCharType="separate"/>
+            </w:r>
+            <w:r>
+              <w:rPr>
+                <w:rFonts w:ascii="Arial" w:hAnsi="Arial" w:cs="Arial"/>
+                <w:noProof/>
+                <w:sz w:val="16"/>
+                <w:szCs w:val="16"/>
+              </w:rPr>
+              <w:t>«v.products:endEach»</w:t>
+            </w:r>
+            <w:r>
+              <w:rPr>
+                <w:rFonts w:ascii="Arial" w:hAnsi="Arial" w:cs="Arial"/>
+                <w:noProof/>
+                <w:sz w:val="16"/>
+                <w:szCs w:val="16"/>
+              </w:rPr>
+              <w:fldChar w:fldCharType="end"/>
+            </w:r>
+          </w:p>
+        </w:tc>
+        <w:tc>
+          <w:tcPr>
+            <w:tcW w:w="1000" w:type="pct"/>
+          </w:tcPr>
+          <w:p>
+            <w:pPr>
+              <w:outlineLvl w:val="0"/>
+              <w:rPr>
+                <w:rFonts w:ascii="Arial" w:hAnsi="Arial" w:cs="Arial"/>
+                <w:noProof/>
+                <w:sz w:val="16"/>
+                <w:szCs w:val="16"/>
+              </w:rPr>
+            </w:pPr>
+            <w:r>
+              <w:rPr>
+                <w:rFonts w:ascii="Arial" w:hAnsi="Arial" w:cs="Arial"/>
+                <w:noProof/>
+                <w:sz w:val="16"/>
+                <w:szCs w:val="16"/>
+              </w:rPr>
+              <w:fldChar w:fldCharType="begin"/>
+            </w:r>
+            <w:r>
+              <w:rPr>
+                <w:rFonts w:ascii="Arial" w:hAnsi="Arial" w:cs="Arial"/>
+                <w:noProof/>
+                <w:sz w:val="16"/>
+                <w:szCs w:val="16"/>
+              </w:rPr>
+              <w:instrText xml:space="preserve"> MERGEFIELD  v.solvents:each(s)  \* MERGEFORMAT </w:instrText>
+            </w:r>
+            <w:r>
+              <w:rPr>
+                <w:rFonts w:ascii="Arial" w:hAnsi="Arial" w:cs="Arial"/>
+                <w:noProof/>
+                <w:sz w:val="16"/>
+                <w:szCs w:val="16"/>
+              </w:rPr>
+              <w:fldChar w:fldCharType="separate"/>
+            </w:r>
+            <w:r>
+              <w:rPr>
+                <w:rFonts w:ascii="Arial" w:hAnsi="Arial" w:cs="Arial"/>
+                <w:noProof/>
+                <w:sz w:val="16"/>
+                <w:szCs w:val="16"/>
+              </w:rPr>
+              <w:t>«v.solvents:each(s)»</w:t>
+            </w:r>
+            <w:r>
+              <w:rPr>
+                <w:rFonts w:ascii="Arial" w:hAnsi="Arial" w:cs="Arial"/>
+                <w:noProof/>
+                <w:sz w:val="16"/>
+                <w:szCs w:val="16"/>
+              </w:rPr>
+              <w:fldChar w:fldCharType="end"/>
+            </w:r>
+          </w:p>
+          <w:p>
+            <w:pPr>
+              <w:outlineLvl w:val="0"/>
+              <w:rPr>
+                <w:rFonts w:ascii="Arial" w:hAnsi="Arial" w:cs="Arial"/>
+                <w:noProof/>
+                <w:sz w:val="16"/>
+                <w:szCs w:val="16"/>
+              </w:rPr>
+            </w:pPr>
+            <w:r>
+              <w:rPr>
+                <w:rFonts w:ascii="Arial" w:hAnsi="Arial" w:cs="Arial"/>
+                <w:noProof/>
+                <w:sz w:val="16"/>
+                <w:szCs w:val="16"/>
+              </w:rPr>
+              <w:fldChar w:fldCharType="begin"/>
+            </w:r>
+            <w:r>
+              <w:rPr>
+                <w:rFonts w:ascii="Arial" w:hAnsi="Arial" w:cs="Arial"/>
+                <w:noProof/>
+                <w:sz w:val="16"/>
+                <w:szCs w:val="16"/>
+              </w:rPr>
+              <w:instrText xml:space="preserve"> MERGEFIELD  =s  \* MERGEFORMAT </w:instrText>
+            </w:r>
+            <w:r>
+              <w:rPr>
+                <w:rFonts w:ascii="Arial" w:hAnsi="Arial" w:cs="Arial"/>
+                <w:noProof/>
+                <w:sz w:val="16"/>
+                <w:szCs w:val="16"/>
+              </w:rPr>
+              <w:fldChar w:fldCharType="separate"/>
+            </w:r>
+            <w:r>
+              <w:rPr>
+                <w:rFonts w:ascii="Arial" w:hAnsi="Arial" w:cs="Arial"/>
+                <w:noProof/>
+                <w:sz w:val="16"/>
+                <w:szCs w:val="16"/>
+              </w:rPr>
+              <w:t>«=s»</w:t>
+            </w:r>
+            <w:r>
+              <w:rPr>
+                <w:rFonts w:ascii="Arial" w:hAnsi="Arial" w:cs="Arial"/>
+                <w:noProof/>
+                <w:sz w:val="16"/>
+                <w:szCs w:val="16"/>
+              </w:rPr>
+              <w:fldChar w:fldCharType="end"/>
+            </w:r>
+          </w:p>
+          <w:p>
+            <w:pPr>
+              <w:outlineLvl w:val="0"/>
+              <w:rPr>
+                <w:rFonts w:ascii="Arial" w:hAnsi="Arial" w:cs="Arial"/>
+                <w:noProof/>
+                <w:sz w:val="16"/>
+                <w:szCs w:val="16"/>
+              </w:rPr>
+            </w:pPr>
+          </w:p>
+          <w:p>
+            <w:pPr>
+              <w:outlineLvl w:val="0"/>
+              <w:rPr>
+                <w:rFonts w:ascii="Arial" w:hAnsi="Arial" w:cs="Arial"/>
+                <w:noProof/>
+                <w:sz w:val="20"/>
+                <w:szCs w:val="20"/>
+              </w:rPr>
+            </w:pPr>
+            <w:r>
+              <w:rPr>
+                <w:rFonts w:ascii="Arial" w:hAnsi="Arial" w:cs="Arial"/>
+                <w:noProof/>
+                <w:sz w:val="16"/>
+                <w:szCs w:val="16"/>
+              </w:rPr>
+              <w:fldChar w:fldCharType="begin"/>
+            </w:r>
+            <w:r>
+              <w:rPr>
+                <w:rFonts w:ascii="Arial" w:hAnsi="Arial" w:cs="Arial"/>
+                <w:noProof/>
+                <w:sz w:val="16"/>
+                <w:szCs w:val="16"/>
+              </w:rPr>
+              <w:instrText xml:space="preserve"> MERGEFIELD  v.solvents:endEach  \* MERGEFORMAT </w:instrText>
+            </w:r>
+            <w:r>
+              <w:rPr>
+                <w:rFonts w:ascii="Arial" w:hAnsi="Arial" w:cs="Arial"/>
+                <w:noProof/>
+                <w:sz w:val="16"/>
+                <w:szCs w:val="16"/>
+              </w:rPr>
+              <w:fldChar w:fldCharType="separate"/>
+            </w:r>
+            <w:r>
+              <w:rPr>
+                <w:rFonts w:ascii="Arial" w:hAnsi="Arial" w:cs="Arial"/>
+                <w:noProof/>
+                <w:sz w:val="16"/>
+                <w:szCs w:val="16"/>
+              </w:rPr>
+              <w:t>«v.solvents:endEach»</w:t>
+            </w:r>
+            <w:r>
+              <w:rPr>
+                <w:rFonts w:ascii="Arial" w:hAnsi="Arial" w:cs="Arial"/>
+                <w:noProof/>
+                <w:sz w:val="16"/>
+                <w:szCs w:val="16"/>
+              </w:rPr>
+              <w:fldChar w:fldCharType="end"/>
+            </w:r>
+          </w:p>
+        </w:tc>
+      </w:tr>
+    </w:tbl>
+    <w:p>
+      <w:pPr>
+        <w:outlineLvl w:val="0"/>
+        <w:rPr>
+          <w:rFonts w:ascii="Arial" w:hAnsi="Arial" w:cs="Arial"/>
+          <w:noProof/>
+          <w:sz w:val="20"/>
+          <w:szCs w:val="20"/>
+        </w:rPr>
+      </w:pPr>
+    </w:p>
+    <w:p>
+      <w:pPr>
+        <w:outlineLvl w:val="0"/>
+        <w:rPr>
+          <w:rFonts w:ascii="Arial" w:hAnsi="Arial" w:cs="Arial"/>
+          <w:noProof/>
+          <w:sz w:val="20"/>
+          <w:szCs w:val="20"/>
+        </w:rPr>
+      </w:pPr>
+      <w:r>
+        <w:rPr>
+          <w:rFonts w:ascii="Arial" w:hAnsi="Arial" w:cs="Arial"/>
+          <w:noProof/>
+          <w:sz w:val="20"/>
+          <w:szCs w:val="20"/>
+        </w:rPr>
+        <w:fldChar w:fldCharType="begin"/>
+      </w:r>
+      <w:r>
+        <w:rPr>
+          <w:rFonts w:ascii="Arial" w:hAnsi="Arial" w:cs="Arial"/>
+          <w:noProof/>
+          <w:sz w:val="20"/>
+          <w:szCs w:val="20"/>
+        </w:rPr>
+        <w:instrText xml:space="preserve"> MERGEFIELD  obj.variations:endEach \* MERGEFORMAT </w:instrText>
+      </w:r>
+      <w:r>
+        <w:rPr>
+          <w:rFonts w:ascii="Arial" w:hAnsi="Arial" w:cs="Arial"/>
+          <w:noProof/>
+          <w:sz w:val="20"/>
+          <w:szCs w:val="20"/>
+        </w:rPr>
+        <w:fldChar w:fldCharType="separate"/>
+      </w:r>
+      <w:r>
+        <w:rPr>
+          <w:rFonts w:ascii="Arial" w:hAnsi="Arial" w:cs="Arial"/>
+          <w:noProof/>
+          <w:sz w:val="20"/>
+          <w:szCs w:val="20"/>
+        </w:rPr>
+        <w:t>«obj.variations:endEach»</w:t>
+      </w:r>
+      <w:r>
+        <w:rPr>
+          <w:rFonts w:ascii="Arial" w:hAnsi="Arial" w:cs="Arial"/>
+          <w:noProof/>
+          <w:sz w:val="20"/>
+          <w:szCs w:val="20"/>
+        </w:rPr>
+        <w:fldChar w:fldCharType="end"/>
+      </w:r>
+    </w:p>
+    <w:p>
+      <w:pPr>
+        <w:outlineLvl w:val="0"/>
+        <w:rPr>
+          <w:rFonts w:ascii="Arial" w:hAnsi="Arial" w:cs="Arial"/>
+          <w:noProof/>
+          <w:sz w:val="20"/>
+          <w:szCs w:val="20"/>
+        </w:rPr>
+      </w:pPr>
+    </w:p>
+    <w:p>
+      <w:pPr>
+        <w:outlineLvl w:val="0"/>
+        <w:rPr>
+          <w:rFonts w:ascii="Arial" w:hAnsi="Arial" w:cs="Arial"/>
+          <w:noProof/>
+          <w:sz w:val="20"/>
+          <w:szCs w:val="20"/>
+        </w:rPr>
+      </w:pPr>
+      <w:r>
+        <w:rPr>
+          <w:rFonts w:ascii="Arial" w:hAnsi="Arial" w:cs="Arial"/>
+          <w:noProof/>
+          <w:sz w:val="20"/>
+          <w:szCs w:val="20"/>
+        </w:rPr>
+        <w:fldChar w:fldCharType="begin"/>
+      </w:r>
+      <w:r>
+        <w:rPr>
+          <w:rFonts w:ascii="Arial" w:hAnsi="Arial" w:cs="Arial"/>
+          <w:noProof/>
+          <w:sz w:val="20"/>
+          <w:szCs w:val="20"/>
+        </w:rPr>
+        <w:instrText xml:space="preserve"> MERGEFIELD  obj.variations:endIf \* MERGEFORMAT </w:instrText>
+      </w:r>
+      <w:r>
+        <w:rPr>
+          <w:rFonts w:ascii="Arial" w:hAnsi="Arial" w:cs="Arial"/>
+          <w:noProof/>
+          <w:sz w:val="20"/>
+          <w:szCs w:val="20"/>
+        </w:rPr>
+        <w:fldChar w:fldCharType="separate"/>
+      </w:r>
+      <w:r>
+        <w:rPr>
+          <w:rFonts w:ascii="Arial" w:hAnsi="Arial" w:cs="Arial"/>
+          <w:noProof/>
+          <w:sz w:val="20"/>
+          <w:szCs w:val="20"/>
+        </w:rPr>
+        <w:t>«obj.variations:endIf»</w:t>
+      </w:r>
+      <w:r>
+        <w:rPr>
+          <w:rFonts w:ascii="Arial" w:hAnsi="Arial" w:cs="Arial"/>
+          <w:noProof/>
+          <w:sz w:val="20"/>
+          <w:szCs w:val="20"/>
+        </w:rPr>
+        <w:fldChar w:fldCharType="end"/>
+      </w:r>
+    </w:p>
+    <w:p>
+      <w:pPr>
+        <w:outlineLvl w:val="0"/>
+        <w:rPr>
+          <w:rFonts w:ascii="Arial" w:hAnsi="Arial" w:cs="Arial"/>
+          <w:noProof/>
+          <w:sz w:val="20"/>
+          <w:szCs w:val="20"/>
+        </w:rPr>
+      </w:pPr>
+      <w:r>
+        <w:rPr>
+          <w:rFonts w:ascii="Arial" w:hAnsi="Arial" w:cs="Arial"/>
+          <w:noProof/>
+          <w:sz w:val="20"/>
+          <w:szCs w:val="20"/>
+        </w:rPr>
+        <w:fldChar w:fldCharType="begin"/>
+      </w:r>
+      <w:r>
+        <w:rPr>
+          <w:rFonts w:ascii="Arial" w:hAnsi="Arial" w:cs="Arial"/>
+          <w:noProof/>
+          <w:sz w:val="20"/>
+          <w:szCs w:val="20"/>
+        </w:rPr>
+        <w:instrText xml:space="preserve"> MERGEFIELD  rxn_settings.variations:endIf  \* MERGEFORMAT </w:instrText>
+      </w:r>
+      <w:r>
+        <w:rPr>
+          <w:rFonts w:ascii="Arial" w:hAnsi="Arial" w:cs="Arial"/>
+          <w:noProof/>
+          <w:sz w:val="20"/>
+          <w:szCs w:val="20"/>
+        </w:rPr>
+        <w:fldChar w:fldCharType="separate"/>
+      </w:r>
+      <w:r>
+        <w:rPr>
+          <w:rFonts w:ascii="Arial" w:hAnsi="Arial" w:cs="Arial"/>
+          <w:noProof/>
+          <w:sz w:val="20"/>
+          <w:szCs w:val="20"/>
+        </w:rPr>
+        <w:t>«rxn_settings.variations:endIf»</w:t>
+      </w:r>
+      <w:r>
+        <w:rPr>
+          <w:rFonts w:ascii="Arial" w:hAnsi="Arial" w:cs="Arial"/>
+          <w:noProof/>
+          <w:sz w:val="20"/>
+          <w:szCs w:val="20"/>
+        </w:rPr>
+        <w:fldChar w:fldCharType="end"/>
+      </w:r>
+    </w:p>
+    <w:p>
+      <w:pPr>
+        <w:rPr>
+          <w:rFonts w:ascii="Arial" w:hAnsi="Arial" w:cs="Arial"/>
+          <w:noProof/>
+          <w:sz w:val="20"/>
+          <w:szCs w:val="20"/>
+        </w:rPr>
+      </w:pPr>
     </w:p>
     <w:p>
       <w:pPr>
@@ -6281,6 +7826,7 @@
           <w:sz w:val="20"/>
           <w:szCs w:val="20"/>
         </w:rPr>
+        <w:lastRenderedPageBreak/>
         <w:fldChar w:fldCharType="begin"/>
       </w:r>
       <w:r>
@@ -7353,7 +8899,6 @@
           <w:sz w:val="20"/>
           <w:szCs w:val="20"/>
         </w:rPr>
-        <w:lastRenderedPageBreak/>
         <w:fldChar w:fldCharType="begin"/>
       </w:r>
       <w:r>
@@ -8597,10 +10142,10 @@
           <w:noProof/>
         </w:rPr>
         <w:object w:dxaOrig="18787" w:dyaOrig="5510" w14:anchorId="4964B097">
-          <v:shape id="_x0000_i1027" type="#_x0000_t75" alt="" style="width:453.6pt;height:129pt;mso-width-percent:0;mso-height-percent:0;mso-width-percent:0;mso-height-percent:0" o:ole="">
+          <v:shape id="_x0000_i1027" type="#_x0000_t75" alt="" style="width:453.5pt;height:129pt;mso-width-percent:0;mso-height-percent:0;mso-width-percent:0;mso-height-percent:0" o:ole="">
             <v:imagedata r:id="rId9" o:title=""/>
           </v:shape>
-          <o:OLEObject Type="Embed" ProgID="ChemDraw.Document.6.0" ShapeID="_x0000_i1027" DrawAspect="Content" ObjectID="_1736269552" r:id="rId12"/>
+          <o:OLEObject Type="Embed" ProgID="ChemDraw.Document.6.0" ShapeID="_x0000_i1027" DrawAspect="Content" ObjectID="_1756895374" r:id="rId12"/>
         </w:object>
       </w:r>
       <w:r>
@@ -10836,6 +12381,7 @@
   <w:style w:type="paragraph" w:default="1" w:styleId="Normal">
     <w:name w:val="Normal"/>
     <w:qFormat/>
+    <w:rsid w:val="00461742"/>
   </w:style>
   <w:style w:type="character" w:default="1" w:styleId="DefaultParagraphFont">
     <w:name w:val="Default Paragraph Font"/>

</xml_diff>

<commit_message>
feat: Add `Notes` column to reaction variations table (#1966)
* Add `Notes` column to reaction variations table

* Add `notes` to report

* feat: add notes mergeField to report template
</commit_message>
<xml_diff>
--- a/lib/template/Standard.docx
+++ b/lib/template/Standard.docx
@@ -1,10 +1,10 @@
 
 <file path=word/document.xml><?xml version="1.0" encoding="utf-8"?>
-<w:document xmlns:wpc="http://schemas.microsoft.com/office/word/2010/wordprocessingCanvas" xmlns:cx="http://schemas.microsoft.com/office/drawing/2014/chartex" xmlns:cx1="http://schemas.microsoft.com/office/drawing/2015/9/8/chartex" xmlns:cx2="http://schemas.microsoft.com/office/drawing/2015/10/21/chartex" xmlns:cx3="http://schemas.microsoft.com/office/drawing/2016/5/9/chartex" xmlns:cx4="http://schemas.microsoft.com/office/drawing/2016/5/10/chartex" xmlns:cx5="http://schemas.microsoft.com/office/drawing/2016/5/11/chartex" xmlns:cx6="http://schemas.microsoft.com/office/drawing/2016/5/12/chartex" xmlns:cx7="http://schemas.microsoft.com/office/drawing/2016/5/13/chartex" xmlns:cx8="http://schemas.microsoft.com/office/drawing/2016/5/14/chartex" xmlns:mc="http://schemas.openxmlformats.org/markup-compatibility/2006" xmlns:aink="http://schemas.microsoft.com/office/drawing/2016/ink" xmlns:am3d="http://schemas.microsoft.com/office/drawing/2017/model3d" xmlns:o="urn:schemas-microsoft-com:office:office" xmlns:oel="http://schemas.microsoft.com/office/2019/extlst" xmlns:r="http://schemas.openxmlformats.org/officeDocument/2006/relationships" xmlns:m="http://schemas.openxmlformats.org/officeDocument/2006/math" xmlns:v="urn:schemas-microsoft-com:vml" xmlns:wp14="http://schemas.microsoft.com/office/word/2010/wordprocessingDrawing" xmlns:wp="http://schemas.openxmlformats.org/drawingml/2006/wordprocessingDrawing" xmlns:w10="urn:schemas-microsoft-com:office:word" xmlns:w="http://schemas.openxmlformats.org/wordprocessingml/2006/main" xmlns:w14="http://schemas.microsoft.com/office/word/2010/wordml" xmlns:w15="http://schemas.microsoft.com/office/word/2012/wordml" xmlns:w16cex="http://schemas.microsoft.com/office/word/2018/wordml/cex" xmlns:w16cid="http://schemas.microsoft.com/office/word/2016/wordml/cid" xmlns:w16="http://schemas.microsoft.com/office/word/2018/wordml" xmlns:w16sdtdh="http://schemas.microsoft.com/office/word/2020/wordml/sdtdatahash" xmlns:w16se="http://schemas.microsoft.com/office/word/2015/wordml/symex" xmlns:wpg="http://schemas.microsoft.com/office/word/2010/wordprocessingGroup" xmlns:wpi="http://schemas.microsoft.com/office/word/2010/wordprocessingInk" xmlns:wne="http://schemas.microsoft.com/office/word/2006/wordml" xmlns:wps="http://schemas.microsoft.com/office/word/2010/wordprocessingShape" mc:Ignorable="w14 w15 w16se w16cid w16 w16cex w16sdtdh wp14">
+<w:document xmlns:wpc="http://schemas.microsoft.com/office/word/2010/wordprocessingCanvas" xmlns:cx="http://schemas.microsoft.com/office/drawing/2014/chartex" xmlns:cx1="http://schemas.microsoft.com/office/drawing/2015/9/8/chartex" xmlns:cx2="http://schemas.microsoft.com/office/drawing/2015/10/21/chartex" xmlns:cx3="http://schemas.microsoft.com/office/drawing/2016/5/9/chartex" xmlns:cx4="http://schemas.microsoft.com/office/drawing/2016/5/10/chartex" xmlns:cx5="http://schemas.microsoft.com/office/drawing/2016/5/11/chartex" xmlns:cx6="http://schemas.microsoft.com/office/drawing/2016/5/12/chartex" xmlns:cx7="http://schemas.microsoft.com/office/drawing/2016/5/13/chartex" xmlns:cx8="http://schemas.microsoft.com/office/drawing/2016/5/14/chartex" xmlns:mc="http://schemas.openxmlformats.org/markup-compatibility/2006" xmlns:aink="http://schemas.microsoft.com/office/drawing/2016/ink" xmlns:am3d="http://schemas.microsoft.com/office/drawing/2017/model3d" xmlns:o="urn:schemas-microsoft-com:office:office" xmlns:oel="http://schemas.microsoft.com/office/2019/extlst" xmlns:r="http://schemas.openxmlformats.org/officeDocument/2006/relationships" xmlns:m="http://schemas.openxmlformats.org/officeDocument/2006/math" xmlns:v="urn:schemas-microsoft-com:vml" xmlns:wp14="http://schemas.microsoft.com/office/word/2010/wordprocessingDrawing" xmlns:wp="http://schemas.openxmlformats.org/drawingml/2006/wordprocessingDrawing" xmlns:w10="urn:schemas-microsoft-com:office:word" xmlns:w="http://schemas.openxmlformats.org/wordprocessingml/2006/main" xmlns:w14="http://schemas.microsoft.com/office/word/2010/wordml" xmlns:w15="http://schemas.microsoft.com/office/word/2012/wordml" xmlns:w16cex="http://schemas.microsoft.com/office/word/2018/wordml/cex" xmlns:w16cid="http://schemas.microsoft.com/office/word/2016/wordml/cid" xmlns:w16="http://schemas.microsoft.com/office/word/2018/wordml" xmlns:w16du="http://schemas.microsoft.com/office/word/2023/wordml/word16du" xmlns:w16sdtdh="http://schemas.microsoft.com/office/word/2020/wordml/sdtdatahash" xmlns:w16se="http://schemas.microsoft.com/office/word/2015/wordml/symex" xmlns:wpg="http://schemas.microsoft.com/office/word/2010/wordprocessingGroup" xmlns:wpi="http://schemas.microsoft.com/office/word/2010/wordprocessingInk" xmlns:wne="http://schemas.microsoft.com/office/word/2006/wordml" xmlns:wps="http://schemas.microsoft.com/office/word/2010/wordprocessingShape" mc:Ignorable="w14 w15 w16se w16cid w16 w16cex w16sdtdh w16du wp14">
   <w:body>
     <w:p>
       <w:pPr>
-        <w:pStyle w:val="NoSpacing"/>
+        <w:pStyle w:val="KeinLeerraum"/>
       </w:pPr>
       <w:fldSimple w:instr=" MERGEFIELD  =s.mass_unit \* MERGEFORMAT ">
         <w:r>
@@ -202,7 +202,7 @@
               </wp:anchor>
             </w:drawing>
           </mc:Choice>
-          <mc:Fallback xmlns:mv="urn:schemas-microsoft-com:mac:vml" xmlns:mo="http://schemas.microsoft.com/office/mac/office/2008/main">
+          <mc:Fallback xmlns:mo="http://schemas.microsoft.com/office/mac/office/2008/main" xmlns:mv="urn:schemas-microsoft-com:mac:vml">
             <w:pict>
               <v:line w14:anchorId="5337C452" id="Straight Connector 1" o:spid="_x0000_s1026" style="position:absolute;z-index:251659264;visibility:visible;mso-wrap-style:square;mso-width-percent:0;mso-height-percent:0;mso-wrap-distance-left:9pt;mso-wrap-distance-top:0;mso-wrap-distance-right:9pt;mso-wrap-distance-bottom:0;mso-position-horizontal:absolute;mso-position-horizontal-relative:text;mso-position-vertical:absolute;mso-position-vertical-relative:text;mso-width-percent:0;mso-height-percent:0;mso-width-relative:margin;mso-height-relative:margin" from="-5.15pt,15.6pt" to="444.7pt,15.9pt" o:gfxdata="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" strokecolor="#5b9bd5 [3204]" strokeweight=".5pt">
                 <v:stroke joinstyle="miter"/>
@@ -620,7 +620,7 @@
           <v:shape id="_x0000_i1025" type="#_x0000_t75" alt="" style="width:453.5pt;height:129pt;mso-width-percent:0;mso-height-percent:0;mso-width-percent:0;mso-height-percent:0" o:ole="">
             <v:imagedata r:id="rId9" o:title=""/>
           </v:shape>
-          <o:OLEObject Type="Embed" ProgID="ChemDraw.Document.6.0" ShapeID="_x0000_i1025" DrawAspect="Content" ObjectID="_1756895372" r:id="rId10"/>
+          <o:OLEObject Type="Embed" ProgID="ChemDraw.Document.6.0" ShapeID="_x0000_i1025" DrawAspect="Content" ObjectID="_1779608507" r:id="rId10"/>
         </w:object>
       </w:r>
       <w:r>
@@ -787,7 +787,7 @@
           <v:shape id="_x0000_i1026" type="#_x0000_t75" alt="" style="width:453.5pt;height:129pt;mso-width-percent:0;mso-height-percent:0;mso-width-percent:0;mso-height-percent:0" o:ole="">
             <v:imagedata r:id="rId9" o:title=""/>
           </v:shape>
-          <o:OLEObject Type="Embed" ProgID="ChemDraw.Document.6.0" ShapeID="_x0000_i1026" DrawAspect="Content" ObjectID="_1756895373" r:id="rId11"/>
+          <o:OLEObject Type="Embed" ProgID="ChemDraw.Document.6.0" ShapeID="_x0000_i1026" DrawAspect="Content" ObjectID="_1779608508" r:id="rId11"/>
         </w:object>
       </w:r>
       <w:r>
@@ -960,7 +960,7 @@
     </w:p>
     <w:tbl>
       <w:tblPr>
-        <w:tblStyle w:val="TableGrid"/>
+        <w:tblStyle w:val="Tabellenraster"/>
         <w:tblW w:w="0" w:type="auto"/>
         <w:tblBorders>
           <w:top w:val="none" w:sz="0" w:space="0" w:color="auto"/>
@@ -1522,7 +1522,7 @@
     </w:p>
     <w:tbl>
       <w:tblPr>
-        <w:tblStyle w:val="TableGrid"/>
+        <w:tblStyle w:val="Tabellenraster"/>
         <w:tblW w:w="0" w:type="auto"/>
         <w:tblBorders>
           <w:top w:val="none" w:sz="0" w:space="0" w:color="auto"/>
@@ -2540,7 +2540,7 @@
     </w:p>
     <w:tbl>
       <w:tblPr>
-        <w:tblStyle w:val="TableGrid"/>
+        <w:tblStyle w:val="Tabellenraster"/>
         <w:tblW w:w="0" w:type="auto"/>
         <w:tblBorders>
           <w:top w:val="none" w:sz="0" w:space="0" w:color="auto"/>
@@ -3520,7 +3520,7 @@
     </w:p>
     <w:tbl>
       <w:tblPr>
-        <w:tblStyle w:val="TableGrid"/>
+        <w:tblStyle w:val="Tabellenraster"/>
         <w:tblW w:w="0" w:type="auto"/>
         <w:tblBorders>
           <w:top w:val="none" w:sz="0" w:space="0" w:color="auto"/>
@@ -4310,7 +4310,7 @@
               </wp:anchor>
             </w:drawing>
           </mc:Choice>
-          <mc:Fallback xmlns:mv="urn:schemas-microsoft-com:mac:vml" xmlns:mo="http://schemas.microsoft.com/office/mac/office/2008/main">
+          <mc:Fallback xmlns:mo="http://schemas.microsoft.com/office/mac/office/2008/main" xmlns:mv="urn:schemas-microsoft-com:mac:vml">
             <w:pict>
               <v:line w14:anchorId="5F90D66D" id="Straight Connector 6" o:spid="_x0000_s1026" style="position:absolute;z-index:251661312;visibility:visible;mso-wrap-style:square;mso-width-percent:0;mso-wrap-distance-left:9pt;mso-wrap-distance-top:0;mso-wrap-distance-right:9pt;mso-wrap-distance-bottom:0;mso-position-horizontal:absolute;mso-position-horizontal-relative:text;mso-position-vertical:absolute;mso-position-vertical-relative:text;mso-width-percent:0;mso-width-relative:margin" from="3.7pt,4.45pt" to="457.25pt,4.45pt" o:gfxdata="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" strokecolor="#5b9bd5 [3204]">
                 <v:stroke joinstyle="miter"/>
@@ -4761,7 +4761,7 @@
     </w:p>
     <w:tbl>
       <w:tblPr>
-        <w:tblStyle w:val="TableGrid"/>
+        <w:tblStyle w:val="Tabellenraster"/>
         <w:tblW w:w="5000" w:type="pct"/>
         <w:tblBorders>
           <w:top w:val="none" w:sz="0" w:space="0" w:color="auto"/>
@@ -4773,16 +4773,17 @@
         <w:tblLook w:val="04A0" w:firstRow="1" w:lastRow="0" w:firstColumn="1" w:lastColumn="0" w:noHBand="0" w:noVBand="1"/>
       </w:tblPr>
       <w:tblGrid>
-        <w:gridCol w:w="1804"/>
-        <w:gridCol w:w="1804"/>
-        <w:gridCol w:w="1804"/>
-        <w:gridCol w:w="1804"/>
-        <w:gridCol w:w="1804"/>
+        <w:gridCol w:w="1502"/>
+        <w:gridCol w:w="1502"/>
+        <w:gridCol w:w="1505"/>
+        <w:gridCol w:w="1503"/>
+        <w:gridCol w:w="1503"/>
+        <w:gridCol w:w="1505"/>
       </w:tblGrid>
       <w:tr>
         <w:tc>
           <w:tcPr>
-            <w:tcW w:w="1000" w:type="pct"/>
+            <w:tcW w:w="833" w:type="pct"/>
           </w:tcPr>
           <w:p>
             <w:pPr>
@@ -4811,7 +4812,7 @@
         </w:tc>
         <w:tc>
           <w:tcPr>
-            <w:tcW w:w="1000" w:type="pct"/>
+            <w:tcW w:w="833" w:type="pct"/>
           </w:tcPr>
           <w:p>
             <w:pPr>
@@ -4834,13 +4835,13 @@
                 <w:sz w:val="20"/>
                 <w:szCs w:val="20"/>
               </w:rPr>
-              <w:t>Starting materials</w:t>
+              <w:t>Notes</w:t>
             </w:r>
           </w:p>
         </w:tc>
         <w:tc>
           <w:tcPr>
-            <w:tcW w:w="1000" w:type="pct"/>
+            <w:tcW w:w="834" w:type="pct"/>
           </w:tcPr>
           <w:p>
             <w:pPr>
@@ -4863,13 +4864,13 @@
                 <w:sz w:val="20"/>
                 <w:szCs w:val="20"/>
               </w:rPr>
-              <w:t>Reactants</w:t>
+              <w:t>Starting materials</w:t>
             </w:r>
           </w:p>
         </w:tc>
         <w:tc>
           <w:tcPr>
-            <w:tcW w:w="1000" w:type="pct"/>
+            <w:tcW w:w="833" w:type="pct"/>
           </w:tcPr>
           <w:p>
             <w:pPr>
@@ -4892,13 +4893,13 @@
                 <w:sz w:val="20"/>
                 <w:szCs w:val="20"/>
               </w:rPr>
-              <w:t>Products</w:t>
+              <w:t>Reactants</w:t>
             </w:r>
           </w:p>
         </w:tc>
         <w:tc>
           <w:tcPr>
-            <w:tcW w:w="1000" w:type="pct"/>
+            <w:tcW w:w="833" w:type="pct"/>
           </w:tcPr>
           <w:p>
             <w:pPr>
@@ -4921,6 +4922,35 @@
                 <w:sz w:val="20"/>
                 <w:szCs w:val="20"/>
               </w:rPr>
+              <w:t>Products</w:t>
+            </w:r>
+          </w:p>
+        </w:tc>
+        <w:tc>
+          <w:tcPr>
+            <w:tcW w:w="834" w:type="pct"/>
+          </w:tcPr>
+          <w:p>
+            <w:pPr>
+              <w:outlineLvl w:val="0"/>
+              <w:rPr>
+                <w:rFonts w:ascii="Arial" w:hAnsi="Arial" w:cs="Arial"/>
+                <w:b/>
+                <w:bCs/>
+                <w:noProof/>
+                <w:sz w:val="20"/>
+                <w:szCs w:val="20"/>
+              </w:rPr>
+            </w:pPr>
+            <w:r>
+              <w:rPr>
+                <w:rFonts w:ascii="Arial" w:hAnsi="Arial" w:cs="Arial"/>
+                <w:b/>
+                <w:bCs/>
+                <w:noProof/>
+                <w:sz w:val="20"/>
+                <w:szCs w:val="20"/>
+              </w:rPr>
               <w:t>Solvents</w:t>
             </w:r>
           </w:p>
@@ -4996,7 +5026,7 @@
     </w:p>
     <w:tbl>
       <w:tblPr>
-        <w:tblStyle w:val="TableGrid"/>
+        <w:tblStyle w:val="Tabellenraster"/>
         <w:tblW w:w="5000" w:type="pct"/>
         <w:tblBorders>
           <w:top w:val="none" w:sz="0" w:space="0" w:color="auto"/>
@@ -5005,19 +5035,21 @@
           <w:insideH w:val="none" w:sz="0" w:space="0" w:color="auto"/>
           <w:insideV w:val="none" w:sz="0" w:space="0" w:color="auto"/>
         </w:tblBorders>
+        <w:tblLayout w:type="fixed"/>
         <w:tblLook w:val="04A0" w:firstRow="1" w:lastRow="0" w:firstColumn="1" w:lastColumn="0" w:noHBand="0" w:noVBand="1"/>
       </w:tblPr>
       <w:tblGrid>
-        <w:gridCol w:w="1433"/>
-        <w:gridCol w:w="2299"/>
-        <w:gridCol w:w="1800"/>
-        <w:gridCol w:w="1757"/>
-        <w:gridCol w:w="1731"/>
+        <w:gridCol w:w="1502"/>
+        <w:gridCol w:w="1502"/>
+        <w:gridCol w:w="1505"/>
+        <w:gridCol w:w="1503"/>
+        <w:gridCol w:w="1503"/>
+        <w:gridCol w:w="1505"/>
       </w:tblGrid>
       <w:tr>
         <w:tc>
           <w:tcPr>
-            <w:tcW w:w="1000" w:type="pct"/>
+            <w:tcW w:w="833" w:type="pct"/>
           </w:tcPr>
           <w:p>
             <w:pPr>
@@ -5210,7 +5242,68 @@
         </w:tc>
         <w:tc>
           <w:tcPr>
-            <w:tcW w:w="1000" w:type="pct"/>
+            <w:tcW w:w="833" w:type="pct"/>
+          </w:tcPr>
+          <w:p>
+            <w:pPr>
+              <w:outlineLvl w:val="0"/>
+              <w:rPr>
+                <w:rFonts w:ascii="Arial" w:hAnsi="Arial" w:cs="Arial"/>
+                <w:noProof/>
+                <w:sz w:val="16"/>
+                <w:szCs w:val="16"/>
+              </w:rPr>
+            </w:pPr>
+            <w:r>
+              <w:rPr>
+                <w:rFonts w:ascii="Arial" w:hAnsi="Arial" w:cs="Arial"/>
+                <w:noProof/>
+                <w:sz w:val="16"/>
+                <w:szCs w:val="16"/>
+              </w:rPr>
+              <w:fldChar w:fldCharType="begin"/>
+            </w:r>
+            <w:r>
+              <w:rPr>
+                <w:rFonts w:ascii="Arial" w:hAnsi="Arial" w:cs="Arial"/>
+                <w:noProof/>
+                <w:sz w:val="16"/>
+                <w:szCs w:val="16"/>
+              </w:rPr>
+              <w:instrText xml:space="preserve"> MERGEFIELD  =v.notes  \* MERGEFORMAT </w:instrText>
+            </w:r>
+            <w:r>
+              <w:rPr>
+                <w:rFonts w:ascii="Arial" w:hAnsi="Arial" w:cs="Arial"/>
+                <w:noProof/>
+                <w:sz w:val="16"/>
+                <w:szCs w:val="16"/>
+              </w:rPr>
+              <w:fldChar w:fldCharType="separate"/>
+            </w:r>
+            <w:r>
+              <w:rPr>
+                <w:rFonts w:ascii="Arial" w:hAnsi="Arial" w:cs="Arial"/>
+                <w:noProof/>
+                <w:sz w:val="16"/>
+                <w:szCs w:val="16"/>
+              </w:rPr>
+              <w:t>«=v.notes»</w:t>
+            </w:r>
+            <w:r>
+              <w:rPr>
+                <w:rFonts w:ascii="Arial" w:hAnsi="Arial" w:cs="Arial"/>
+                <w:noProof/>
+                <w:sz w:val="16"/>
+                <w:szCs w:val="16"/>
+              </w:rPr>
+              <w:fldChar w:fldCharType="end"/>
+            </w:r>
+          </w:p>
+        </w:tc>
+        <w:tc>
+          <w:tcPr>
+            <w:tcW w:w="834" w:type="pct"/>
           </w:tcPr>
           <w:p>
             <w:pPr>
@@ -5394,7 +5487,7 @@
         </w:tc>
         <w:tc>
           <w:tcPr>
-            <w:tcW w:w="1000" w:type="pct"/>
+            <w:tcW w:w="833" w:type="pct"/>
           </w:tcPr>
           <w:p>
             <w:pPr>
@@ -5578,7 +5671,7 @@
         </w:tc>
         <w:tc>
           <w:tcPr>
-            <w:tcW w:w="1000" w:type="pct"/>
+            <w:tcW w:w="833" w:type="pct"/>
           </w:tcPr>
           <w:p>
             <w:pPr>
@@ -5762,7 +5855,7 @@
         </w:tc>
         <w:tc>
           <w:tcPr>
-            <w:tcW w:w="1000" w:type="pct"/>
+            <w:tcW w:w="834" w:type="pct"/>
           </w:tcPr>
           <w:p>
             <w:pPr>
@@ -9834,7 +9927,7 @@
               </wp:anchor>
             </w:drawing>
           </mc:Choice>
-          <mc:Fallback xmlns:mv="urn:schemas-microsoft-com:mac:vml" xmlns:mo="http://schemas.microsoft.com/office/mac/office/2008/main">
+          <mc:Fallback xmlns:mo="http://schemas.microsoft.com/office/mac/office/2008/main" xmlns:mv="urn:schemas-microsoft-com:mac:vml">
             <w:pict>
               <v:line w14:anchorId="430BDE31" id="Straight Connector 3" o:spid="_x0000_s1026" style="position:absolute;z-index:251665408;visibility:visible;mso-wrap-style:square;mso-width-percent:0;mso-height-percent:0;mso-wrap-distance-left:9pt;mso-wrap-distance-top:0;mso-wrap-distance-right:9pt;mso-wrap-distance-bottom:0;mso-position-horizontal:absolute;mso-position-horizontal-relative:text;mso-position-vertical:absolute;mso-position-vertical-relative:text;mso-width-percent:0;mso-height-percent:0;mso-width-relative:margin;mso-height-relative:margin" from="-5.15pt,13.1pt" to="444.7pt,13.4pt" o:gfxdata="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" strokecolor="black [3213]" strokeweight=".5pt">
                 <v:stroke joinstyle="miter"/>
@@ -10145,7 +10238,7 @@
           <v:shape id="_x0000_i1027" type="#_x0000_t75" alt="" style="width:453.5pt;height:129pt;mso-width-percent:0;mso-height-percent:0;mso-width-percent:0;mso-height-percent:0" o:ole="">
             <v:imagedata r:id="rId9" o:title=""/>
           </v:shape>
-          <o:OLEObject Type="Embed" ProgID="ChemDraw.Document.6.0" ShapeID="_x0000_i1027" DrawAspect="Content" ObjectID="_1756895374" r:id="rId12"/>
+          <o:OLEObject Type="Embed" ProgID="ChemDraw.Document.6.0" ShapeID="_x0000_i1027" DrawAspect="Content" ObjectID="_1779608509" r:id="rId12"/>
         </w:object>
       </w:r>
       <w:r>
@@ -11581,7 +11674,7 @@
 </file>
 
 <file path=word/endnotes.xml><?xml version="1.0" encoding="utf-8"?>
-<w:endnotes xmlns:wpc="http://schemas.microsoft.com/office/word/2010/wordprocessingCanvas" xmlns:cx="http://schemas.microsoft.com/office/drawing/2014/chartex" xmlns:cx1="http://schemas.microsoft.com/office/drawing/2015/9/8/chartex" xmlns:cx2="http://schemas.microsoft.com/office/drawing/2015/10/21/chartex" xmlns:cx3="http://schemas.microsoft.com/office/drawing/2016/5/9/chartex" xmlns:cx4="http://schemas.microsoft.com/office/drawing/2016/5/10/chartex" xmlns:cx5="http://schemas.microsoft.com/office/drawing/2016/5/11/chartex" xmlns:cx6="http://schemas.microsoft.com/office/drawing/2016/5/12/chartex" xmlns:cx7="http://schemas.microsoft.com/office/drawing/2016/5/13/chartex" xmlns:cx8="http://schemas.microsoft.com/office/drawing/2016/5/14/chartex" xmlns:mc="http://schemas.openxmlformats.org/markup-compatibility/2006" xmlns:aink="http://schemas.microsoft.com/office/drawing/2016/ink" xmlns:am3d="http://schemas.microsoft.com/office/drawing/2017/model3d" xmlns:o="urn:schemas-microsoft-com:office:office" xmlns:oel="http://schemas.microsoft.com/office/2019/extlst" xmlns:r="http://schemas.openxmlformats.org/officeDocument/2006/relationships" xmlns:m="http://schemas.openxmlformats.org/officeDocument/2006/math" xmlns:v="urn:schemas-microsoft-com:vml" xmlns:wp14="http://schemas.microsoft.com/office/word/2010/wordprocessingDrawing" xmlns:wp="http://schemas.openxmlformats.org/drawingml/2006/wordprocessingDrawing" xmlns:w10="urn:schemas-microsoft-com:office:word" xmlns:w="http://schemas.openxmlformats.org/wordprocessingml/2006/main" xmlns:w14="http://schemas.microsoft.com/office/word/2010/wordml" xmlns:w15="http://schemas.microsoft.com/office/word/2012/wordml" xmlns:w16cex="http://schemas.microsoft.com/office/word/2018/wordml/cex" xmlns:w16cid="http://schemas.microsoft.com/office/word/2016/wordml/cid" xmlns:w16="http://schemas.microsoft.com/office/word/2018/wordml" xmlns:w16sdtdh="http://schemas.microsoft.com/office/word/2020/wordml/sdtdatahash" xmlns:w16se="http://schemas.microsoft.com/office/word/2015/wordml/symex" xmlns:wpg="http://schemas.microsoft.com/office/word/2010/wordprocessingGroup" xmlns:wpi="http://schemas.microsoft.com/office/word/2010/wordprocessingInk" xmlns:wne="http://schemas.microsoft.com/office/word/2006/wordml" xmlns:wps="http://schemas.microsoft.com/office/word/2010/wordprocessingShape" mc:Ignorable="w14 w15 w16se w16cid w16 w16cex w16sdtdh wp14">
+<w:endnotes xmlns:wpc="http://schemas.microsoft.com/office/word/2010/wordprocessingCanvas" xmlns:cx="http://schemas.microsoft.com/office/drawing/2014/chartex" xmlns:cx1="http://schemas.microsoft.com/office/drawing/2015/9/8/chartex" xmlns:cx2="http://schemas.microsoft.com/office/drawing/2015/10/21/chartex" xmlns:cx3="http://schemas.microsoft.com/office/drawing/2016/5/9/chartex" xmlns:cx4="http://schemas.microsoft.com/office/drawing/2016/5/10/chartex" xmlns:cx5="http://schemas.microsoft.com/office/drawing/2016/5/11/chartex" xmlns:cx6="http://schemas.microsoft.com/office/drawing/2016/5/12/chartex" xmlns:cx7="http://schemas.microsoft.com/office/drawing/2016/5/13/chartex" xmlns:cx8="http://schemas.microsoft.com/office/drawing/2016/5/14/chartex" xmlns:mc="http://schemas.openxmlformats.org/markup-compatibility/2006" xmlns:aink="http://schemas.microsoft.com/office/drawing/2016/ink" xmlns:am3d="http://schemas.microsoft.com/office/drawing/2017/model3d" xmlns:o="urn:schemas-microsoft-com:office:office" xmlns:oel="http://schemas.microsoft.com/office/2019/extlst" xmlns:r="http://schemas.openxmlformats.org/officeDocument/2006/relationships" xmlns:m="http://schemas.openxmlformats.org/officeDocument/2006/math" xmlns:v="urn:schemas-microsoft-com:vml" xmlns:wp14="http://schemas.microsoft.com/office/word/2010/wordprocessingDrawing" xmlns:wp="http://schemas.openxmlformats.org/drawingml/2006/wordprocessingDrawing" xmlns:w10="urn:schemas-microsoft-com:office:word" xmlns:w="http://schemas.openxmlformats.org/wordprocessingml/2006/main" xmlns:w14="http://schemas.microsoft.com/office/word/2010/wordml" xmlns:w15="http://schemas.microsoft.com/office/word/2012/wordml" xmlns:w16cex="http://schemas.microsoft.com/office/word/2018/wordml/cex" xmlns:w16cid="http://schemas.microsoft.com/office/word/2016/wordml/cid" xmlns:w16="http://schemas.microsoft.com/office/word/2018/wordml" xmlns:w16du="http://schemas.microsoft.com/office/word/2023/wordml/word16du" xmlns:w16sdtdh="http://schemas.microsoft.com/office/word/2020/wordml/sdtdatahash" xmlns:w16se="http://schemas.microsoft.com/office/word/2015/wordml/symex" xmlns:wpg="http://schemas.microsoft.com/office/word/2010/wordprocessingGroup" xmlns:wpi="http://schemas.microsoft.com/office/word/2010/wordprocessingInk" xmlns:wne="http://schemas.microsoft.com/office/word/2006/wordml" xmlns:wps="http://schemas.microsoft.com/office/word/2010/wordprocessingShape" mc:Ignorable="w14 w15 w16se w16cid w16 w16cex w16sdtdh w16du wp14">
   <w:endnote w:type="separator" w:id="-1">
     <w:p>
       <w:r>
@@ -11600,37 +11693,37 @@
 </file>
 
 <file path=word/footer1.xml><?xml version="1.0" encoding="utf-8"?>
-<w:ftr xmlns:wpc="http://schemas.microsoft.com/office/word/2010/wordprocessingCanvas" xmlns:cx="http://schemas.microsoft.com/office/drawing/2014/chartex" xmlns:cx1="http://schemas.microsoft.com/office/drawing/2015/9/8/chartex" xmlns:cx2="http://schemas.microsoft.com/office/drawing/2015/10/21/chartex" xmlns:cx3="http://schemas.microsoft.com/office/drawing/2016/5/9/chartex" xmlns:cx4="http://schemas.microsoft.com/office/drawing/2016/5/10/chartex" xmlns:cx5="http://schemas.microsoft.com/office/drawing/2016/5/11/chartex" xmlns:cx6="http://schemas.microsoft.com/office/drawing/2016/5/12/chartex" xmlns:cx7="http://schemas.microsoft.com/office/drawing/2016/5/13/chartex" xmlns:cx8="http://schemas.microsoft.com/office/drawing/2016/5/14/chartex" xmlns:mc="http://schemas.openxmlformats.org/markup-compatibility/2006" xmlns:aink="http://schemas.microsoft.com/office/drawing/2016/ink" xmlns:am3d="http://schemas.microsoft.com/office/drawing/2017/model3d" xmlns:o="urn:schemas-microsoft-com:office:office" xmlns:oel="http://schemas.microsoft.com/office/2019/extlst" xmlns:r="http://schemas.openxmlformats.org/officeDocument/2006/relationships" xmlns:m="http://schemas.openxmlformats.org/officeDocument/2006/math" xmlns:v="urn:schemas-microsoft-com:vml" xmlns:wp14="http://schemas.microsoft.com/office/word/2010/wordprocessingDrawing" xmlns:wp="http://schemas.openxmlformats.org/drawingml/2006/wordprocessingDrawing" xmlns:w10="urn:schemas-microsoft-com:office:word" xmlns:w="http://schemas.openxmlformats.org/wordprocessingml/2006/main" xmlns:w14="http://schemas.microsoft.com/office/word/2010/wordml" xmlns:w15="http://schemas.microsoft.com/office/word/2012/wordml" xmlns:w16cex="http://schemas.microsoft.com/office/word/2018/wordml/cex" xmlns:w16cid="http://schemas.microsoft.com/office/word/2016/wordml/cid" xmlns:w16="http://schemas.microsoft.com/office/word/2018/wordml" xmlns:w16sdtdh="http://schemas.microsoft.com/office/word/2020/wordml/sdtdatahash" xmlns:w16se="http://schemas.microsoft.com/office/word/2015/wordml/symex" xmlns:wpg="http://schemas.microsoft.com/office/word/2010/wordprocessingGroup" xmlns:wpi="http://schemas.microsoft.com/office/word/2010/wordprocessingInk" xmlns:wne="http://schemas.microsoft.com/office/word/2006/wordml" xmlns:wps="http://schemas.microsoft.com/office/word/2010/wordprocessingShape" mc:Ignorable="w14 w15 w16se w16cid w16 w16cex w16sdtdh wp14">
+<w:ftr xmlns:wpc="http://schemas.microsoft.com/office/word/2010/wordprocessingCanvas" xmlns:cx="http://schemas.microsoft.com/office/drawing/2014/chartex" xmlns:cx1="http://schemas.microsoft.com/office/drawing/2015/9/8/chartex" xmlns:cx2="http://schemas.microsoft.com/office/drawing/2015/10/21/chartex" xmlns:cx3="http://schemas.microsoft.com/office/drawing/2016/5/9/chartex" xmlns:cx4="http://schemas.microsoft.com/office/drawing/2016/5/10/chartex" xmlns:cx5="http://schemas.microsoft.com/office/drawing/2016/5/11/chartex" xmlns:cx6="http://schemas.microsoft.com/office/drawing/2016/5/12/chartex" xmlns:cx7="http://schemas.microsoft.com/office/drawing/2016/5/13/chartex" xmlns:cx8="http://schemas.microsoft.com/office/drawing/2016/5/14/chartex" xmlns:mc="http://schemas.openxmlformats.org/markup-compatibility/2006" xmlns:aink="http://schemas.microsoft.com/office/drawing/2016/ink" xmlns:am3d="http://schemas.microsoft.com/office/drawing/2017/model3d" xmlns:o="urn:schemas-microsoft-com:office:office" xmlns:oel="http://schemas.microsoft.com/office/2019/extlst" xmlns:r="http://schemas.openxmlformats.org/officeDocument/2006/relationships" xmlns:m="http://schemas.openxmlformats.org/officeDocument/2006/math" xmlns:v="urn:schemas-microsoft-com:vml" xmlns:wp14="http://schemas.microsoft.com/office/word/2010/wordprocessingDrawing" xmlns:wp="http://schemas.openxmlformats.org/drawingml/2006/wordprocessingDrawing" xmlns:w10="urn:schemas-microsoft-com:office:word" xmlns:w="http://schemas.openxmlformats.org/wordprocessingml/2006/main" xmlns:w14="http://schemas.microsoft.com/office/word/2010/wordml" xmlns:w15="http://schemas.microsoft.com/office/word/2012/wordml" xmlns:w16cex="http://schemas.microsoft.com/office/word/2018/wordml/cex" xmlns:w16cid="http://schemas.microsoft.com/office/word/2016/wordml/cid" xmlns:w16="http://schemas.microsoft.com/office/word/2018/wordml" xmlns:w16du="http://schemas.microsoft.com/office/word/2023/wordml/word16du" xmlns:w16sdtdh="http://schemas.microsoft.com/office/word/2020/wordml/sdtdatahash" xmlns:w16se="http://schemas.microsoft.com/office/word/2015/wordml/symex" xmlns:wpg="http://schemas.microsoft.com/office/word/2010/wordprocessingGroup" xmlns:wpi="http://schemas.microsoft.com/office/word/2010/wordprocessingInk" xmlns:wne="http://schemas.microsoft.com/office/word/2006/wordml" xmlns:wps="http://schemas.microsoft.com/office/word/2010/wordprocessingShape" mc:Ignorable="w14 w15 w16se w16cid w16 w16cex w16sdtdh w16du wp14">
   <w:p>
     <w:pPr>
-      <w:pStyle w:val="Footer"/>
+      <w:pStyle w:val="Fuzeile"/>
       <w:framePr w:wrap="none" w:vAnchor="text" w:hAnchor="margin" w:xAlign="right" w:y="1"/>
       <w:rPr>
-        <w:rStyle w:val="PageNumber"/>
+        <w:rStyle w:val="Seitenzahl"/>
       </w:rPr>
     </w:pPr>
     <w:r>
       <w:rPr>
-        <w:rStyle w:val="PageNumber"/>
+        <w:rStyle w:val="Seitenzahl"/>
       </w:rPr>
       <w:fldChar w:fldCharType="begin"/>
     </w:r>
     <w:r>
       <w:rPr>
-        <w:rStyle w:val="PageNumber"/>
+        <w:rStyle w:val="Seitenzahl"/>
       </w:rPr>
       <w:instrText xml:space="preserve">PAGE  </w:instrText>
     </w:r>
     <w:r>
       <w:rPr>
-        <w:rStyle w:val="PageNumber"/>
+        <w:rStyle w:val="Seitenzahl"/>
       </w:rPr>
       <w:fldChar w:fldCharType="end"/>
     </w:r>
   </w:p>
   <w:p>
     <w:pPr>
-      <w:pStyle w:val="Footer"/>
+      <w:pStyle w:val="Fuzeile"/>
       <w:ind w:right="360"/>
     </w:pPr>
   </w:p>
@@ -11638,7 +11731,7 @@
 </file>
 
 <file path=word/footer2.xml><?xml version="1.0" encoding="utf-8"?>
-<w:ftr xmlns:wpc="http://schemas.microsoft.com/office/word/2010/wordprocessingCanvas" xmlns:cx="http://schemas.microsoft.com/office/drawing/2014/chartex" xmlns:cx1="http://schemas.microsoft.com/office/drawing/2015/9/8/chartex" xmlns:cx2="http://schemas.microsoft.com/office/drawing/2015/10/21/chartex" xmlns:cx3="http://schemas.microsoft.com/office/drawing/2016/5/9/chartex" xmlns:cx4="http://schemas.microsoft.com/office/drawing/2016/5/10/chartex" xmlns:cx5="http://schemas.microsoft.com/office/drawing/2016/5/11/chartex" xmlns:cx6="http://schemas.microsoft.com/office/drawing/2016/5/12/chartex" xmlns:cx7="http://schemas.microsoft.com/office/drawing/2016/5/13/chartex" xmlns:cx8="http://schemas.microsoft.com/office/drawing/2016/5/14/chartex" xmlns:mc="http://schemas.openxmlformats.org/markup-compatibility/2006" xmlns:aink="http://schemas.microsoft.com/office/drawing/2016/ink" xmlns:am3d="http://schemas.microsoft.com/office/drawing/2017/model3d" xmlns:o="urn:schemas-microsoft-com:office:office" xmlns:oel="http://schemas.microsoft.com/office/2019/extlst" xmlns:r="http://schemas.openxmlformats.org/officeDocument/2006/relationships" xmlns:m="http://schemas.openxmlformats.org/officeDocument/2006/math" xmlns:v="urn:schemas-microsoft-com:vml" xmlns:wp14="http://schemas.microsoft.com/office/word/2010/wordprocessingDrawing" xmlns:wp="http://schemas.openxmlformats.org/drawingml/2006/wordprocessingDrawing" xmlns:w10="urn:schemas-microsoft-com:office:word" xmlns:w="http://schemas.openxmlformats.org/wordprocessingml/2006/main" xmlns:w14="http://schemas.microsoft.com/office/word/2010/wordml" xmlns:w15="http://schemas.microsoft.com/office/word/2012/wordml" xmlns:w16cex="http://schemas.microsoft.com/office/word/2018/wordml/cex" xmlns:w16cid="http://schemas.microsoft.com/office/word/2016/wordml/cid" xmlns:w16="http://schemas.microsoft.com/office/word/2018/wordml" xmlns:w16sdtdh="http://schemas.microsoft.com/office/word/2020/wordml/sdtdatahash" xmlns:w16se="http://schemas.microsoft.com/office/word/2015/wordml/symex" xmlns:wpg="http://schemas.microsoft.com/office/word/2010/wordprocessingGroup" xmlns:wpi="http://schemas.microsoft.com/office/word/2010/wordprocessingInk" xmlns:wne="http://schemas.microsoft.com/office/word/2006/wordml" xmlns:wps="http://schemas.microsoft.com/office/word/2010/wordprocessingShape" mc:Ignorable="w14 w15 w16se w16cid w16 w16cex w16sdtdh wp14">
+<w:ftr xmlns:wpc="http://schemas.microsoft.com/office/word/2010/wordprocessingCanvas" xmlns:cx="http://schemas.microsoft.com/office/drawing/2014/chartex" xmlns:cx1="http://schemas.microsoft.com/office/drawing/2015/9/8/chartex" xmlns:cx2="http://schemas.microsoft.com/office/drawing/2015/10/21/chartex" xmlns:cx3="http://schemas.microsoft.com/office/drawing/2016/5/9/chartex" xmlns:cx4="http://schemas.microsoft.com/office/drawing/2016/5/10/chartex" xmlns:cx5="http://schemas.microsoft.com/office/drawing/2016/5/11/chartex" xmlns:cx6="http://schemas.microsoft.com/office/drawing/2016/5/12/chartex" xmlns:cx7="http://schemas.microsoft.com/office/drawing/2016/5/13/chartex" xmlns:cx8="http://schemas.microsoft.com/office/drawing/2016/5/14/chartex" xmlns:mc="http://schemas.openxmlformats.org/markup-compatibility/2006" xmlns:aink="http://schemas.microsoft.com/office/drawing/2016/ink" xmlns:am3d="http://schemas.microsoft.com/office/drawing/2017/model3d" xmlns:o="urn:schemas-microsoft-com:office:office" xmlns:oel="http://schemas.microsoft.com/office/2019/extlst" xmlns:r="http://schemas.openxmlformats.org/officeDocument/2006/relationships" xmlns:m="http://schemas.openxmlformats.org/officeDocument/2006/math" xmlns:v="urn:schemas-microsoft-com:vml" xmlns:wp14="http://schemas.microsoft.com/office/word/2010/wordprocessingDrawing" xmlns:wp="http://schemas.openxmlformats.org/drawingml/2006/wordprocessingDrawing" xmlns:w10="urn:schemas-microsoft-com:office:word" xmlns:w="http://schemas.openxmlformats.org/wordprocessingml/2006/main" xmlns:w14="http://schemas.microsoft.com/office/word/2010/wordml" xmlns:w15="http://schemas.microsoft.com/office/word/2012/wordml" xmlns:w16cex="http://schemas.microsoft.com/office/word/2018/wordml/cex" xmlns:w16cid="http://schemas.microsoft.com/office/word/2016/wordml/cid" xmlns:w16="http://schemas.microsoft.com/office/word/2018/wordml" xmlns:w16du="http://schemas.microsoft.com/office/word/2023/wordml/word16du" xmlns:w16sdtdh="http://schemas.microsoft.com/office/word/2020/wordml/sdtdatahash" xmlns:w16se="http://schemas.microsoft.com/office/word/2015/wordml/symex" xmlns:wpg="http://schemas.microsoft.com/office/word/2010/wordprocessingGroup" xmlns:wpi="http://schemas.microsoft.com/office/word/2010/wordprocessingInk" xmlns:wne="http://schemas.microsoft.com/office/word/2006/wordml" xmlns:wps="http://schemas.microsoft.com/office/word/2010/wordprocessingShape" mc:Ignorable="w14 w15 w16se w16cid w16 w16cex w16sdtdh w16du wp14">
   <w:p>
     <w:pPr>
       <w:rPr>
@@ -11737,7 +11830,7 @@
 </file>
 
 <file path=word/footnotes.xml><?xml version="1.0" encoding="utf-8"?>
-<w:footnotes xmlns:wpc="http://schemas.microsoft.com/office/word/2010/wordprocessingCanvas" xmlns:cx="http://schemas.microsoft.com/office/drawing/2014/chartex" xmlns:cx1="http://schemas.microsoft.com/office/drawing/2015/9/8/chartex" xmlns:cx2="http://schemas.microsoft.com/office/drawing/2015/10/21/chartex" xmlns:cx3="http://schemas.microsoft.com/office/drawing/2016/5/9/chartex" xmlns:cx4="http://schemas.microsoft.com/office/drawing/2016/5/10/chartex" xmlns:cx5="http://schemas.microsoft.com/office/drawing/2016/5/11/chartex" xmlns:cx6="http://schemas.microsoft.com/office/drawing/2016/5/12/chartex" xmlns:cx7="http://schemas.microsoft.com/office/drawing/2016/5/13/chartex" xmlns:cx8="http://schemas.microsoft.com/office/drawing/2016/5/14/chartex" xmlns:mc="http://schemas.openxmlformats.org/markup-compatibility/2006" xmlns:aink="http://schemas.microsoft.com/office/drawing/2016/ink" xmlns:am3d="http://schemas.microsoft.com/office/drawing/2017/model3d" xmlns:o="urn:schemas-microsoft-com:office:office" xmlns:oel="http://schemas.microsoft.com/office/2019/extlst" xmlns:r="http://schemas.openxmlformats.org/officeDocument/2006/relationships" xmlns:m="http://schemas.openxmlformats.org/officeDocument/2006/math" xmlns:v="urn:schemas-microsoft-com:vml" xmlns:wp14="http://schemas.microsoft.com/office/word/2010/wordprocessingDrawing" xmlns:wp="http://schemas.openxmlformats.org/drawingml/2006/wordprocessingDrawing" xmlns:w10="urn:schemas-microsoft-com:office:word" xmlns:w="http://schemas.openxmlformats.org/wordprocessingml/2006/main" xmlns:w14="http://schemas.microsoft.com/office/word/2010/wordml" xmlns:w15="http://schemas.microsoft.com/office/word/2012/wordml" xmlns:w16cex="http://schemas.microsoft.com/office/word/2018/wordml/cex" xmlns:w16cid="http://schemas.microsoft.com/office/word/2016/wordml/cid" xmlns:w16="http://schemas.microsoft.com/office/word/2018/wordml" xmlns:w16sdtdh="http://schemas.microsoft.com/office/word/2020/wordml/sdtdatahash" xmlns:w16se="http://schemas.microsoft.com/office/word/2015/wordml/symex" xmlns:wpg="http://schemas.microsoft.com/office/word/2010/wordprocessingGroup" xmlns:wpi="http://schemas.microsoft.com/office/word/2010/wordprocessingInk" xmlns:wne="http://schemas.microsoft.com/office/word/2006/wordml" xmlns:wps="http://schemas.microsoft.com/office/word/2010/wordprocessingShape" mc:Ignorable="w14 w15 w16se w16cid w16 w16cex w16sdtdh wp14">
+<w:footnotes xmlns:wpc="http://schemas.microsoft.com/office/word/2010/wordprocessingCanvas" xmlns:cx="http://schemas.microsoft.com/office/drawing/2014/chartex" xmlns:cx1="http://schemas.microsoft.com/office/drawing/2015/9/8/chartex" xmlns:cx2="http://schemas.microsoft.com/office/drawing/2015/10/21/chartex" xmlns:cx3="http://schemas.microsoft.com/office/drawing/2016/5/9/chartex" xmlns:cx4="http://schemas.microsoft.com/office/drawing/2016/5/10/chartex" xmlns:cx5="http://schemas.microsoft.com/office/drawing/2016/5/11/chartex" xmlns:cx6="http://schemas.microsoft.com/office/drawing/2016/5/12/chartex" xmlns:cx7="http://schemas.microsoft.com/office/drawing/2016/5/13/chartex" xmlns:cx8="http://schemas.microsoft.com/office/drawing/2016/5/14/chartex" xmlns:mc="http://schemas.openxmlformats.org/markup-compatibility/2006" xmlns:aink="http://schemas.microsoft.com/office/drawing/2016/ink" xmlns:am3d="http://schemas.microsoft.com/office/drawing/2017/model3d" xmlns:o="urn:schemas-microsoft-com:office:office" xmlns:oel="http://schemas.microsoft.com/office/2019/extlst" xmlns:r="http://schemas.openxmlformats.org/officeDocument/2006/relationships" xmlns:m="http://schemas.openxmlformats.org/officeDocument/2006/math" xmlns:v="urn:schemas-microsoft-com:vml" xmlns:wp14="http://schemas.microsoft.com/office/word/2010/wordprocessingDrawing" xmlns:wp="http://schemas.openxmlformats.org/drawingml/2006/wordprocessingDrawing" xmlns:w10="urn:schemas-microsoft-com:office:word" xmlns:w="http://schemas.openxmlformats.org/wordprocessingml/2006/main" xmlns:w14="http://schemas.microsoft.com/office/word/2010/wordml" xmlns:w15="http://schemas.microsoft.com/office/word/2012/wordml" xmlns:w16cex="http://schemas.microsoft.com/office/word/2018/wordml/cex" xmlns:w16cid="http://schemas.microsoft.com/office/word/2016/wordml/cid" xmlns:w16="http://schemas.microsoft.com/office/word/2018/wordml" xmlns:w16du="http://schemas.microsoft.com/office/word/2023/wordml/word16du" xmlns:w16sdtdh="http://schemas.microsoft.com/office/word/2020/wordml/sdtdatahash" xmlns:w16se="http://schemas.microsoft.com/office/word/2015/wordml/symex" xmlns:wpg="http://schemas.microsoft.com/office/word/2010/wordprocessingGroup" xmlns:wpi="http://schemas.microsoft.com/office/word/2010/wordprocessingInk" xmlns:wne="http://schemas.microsoft.com/office/word/2006/wordml" xmlns:wps="http://schemas.microsoft.com/office/word/2010/wordprocessingShape" mc:Ignorable="w14 w15 w16se w16cid w16 w16cex w16sdtdh w16du wp14">
   <w:footnote w:type="separator" w:id="-1">
     <w:p>
       <w:r>
@@ -11756,7 +11849,7 @@
 </file>
 
 <file path=word/header1.xml><?xml version="1.0" encoding="utf-8"?>
-<w:hdr xmlns:wpc="http://schemas.microsoft.com/office/word/2010/wordprocessingCanvas" xmlns:cx="http://schemas.microsoft.com/office/drawing/2014/chartex" xmlns:cx1="http://schemas.microsoft.com/office/drawing/2015/9/8/chartex" xmlns:cx2="http://schemas.microsoft.com/office/drawing/2015/10/21/chartex" xmlns:cx3="http://schemas.microsoft.com/office/drawing/2016/5/9/chartex" xmlns:cx4="http://schemas.microsoft.com/office/drawing/2016/5/10/chartex" xmlns:cx5="http://schemas.microsoft.com/office/drawing/2016/5/11/chartex" xmlns:cx6="http://schemas.microsoft.com/office/drawing/2016/5/12/chartex" xmlns:cx7="http://schemas.microsoft.com/office/drawing/2016/5/13/chartex" xmlns:cx8="http://schemas.microsoft.com/office/drawing/2016/5/14/chartex" xmlns:mc="http://schemas.openxmlformats.org/markup-compatibility/2006" xmlns:aink="http://schemas.microsoft.com/office/drawing/2016/ink" xmlns:am3d="http://schemas.microsoft.com/office/drawing/2017/model3d" xmlns:o="urn:schemas-microsoft-com:office:office" xmlns:oel="http://schemas.microsoft.com/office/2019/extlst" xmlns:r="http://schemas.openxmlformats.org/officeDocument/2006/relationships" xmlns:m="http://schemas.openxmlformats.org/officeDocument/2006/math" xmlns:v="urn:schemas-microsoft-com:vml" xmlns:wp14="http://schemas.microsoft.com/office/word/2010/wordprocessingDrawing" xmlns:wp="http://schemas.openxmlformats.org/drawingml/2006/wordprocessingDrawing" xmlns:w10="urn:schemas-microsoft-com:office:word" xmlns:w="http://schemas.openxmlformats.org/wordprocessingml/2006/main" xmlns:w14="http://schemas.microsoft.com/office/word/2010/wordml" xmlns:w15="http://schemas.microsoft.com/office/word/2012/wordml" xmlns:w16cex="http://schemas.microsoft.com/office/word/2018/wordml/cex" xmlns:w16cid="http://schemas.microsoft.com/office/word/2016/wordml/cid" xmlns:w16="http://schemas.microsoft.com/office/word/2018/wordml" xmlns:w16sdtdh="http://schemas.microsoft.com/office/word/2020/wordml/sdtdatahash" xmlns:w16se="http://schemas.microsoft.com/office/word/2015/wordml/symex" xmlns:wpg="http://schemas.microsoft.com/office/word/2010/wordprocessingGroup" xmlns:wpi="http://schemas.microsoft.com/office/word/2010/wordprocessingInk" xmlns:wne="http://schemas.microsoft.com/office/word/2006/wordml" xmlns:wps="http://schemas.microsoft.com/office/word/2010/wordprocessingShape" mc:Ignorable="w14 w15 w16se w16cid w16 w16cex w16sdtdh wp14">
+<w:hdr xmlns:wpc="http://schemas.microsoft.com/office/word/2010/wordprocessingCanvas" xmlns:cx="http://schemas.microsoft.com/office/drawing/2014/chartex" xmlns:cx1="http://schemas.microsoft.com/office/drawing/2015/9/8/chartex" xmlns:cx2="http://schemas.microsoft.com/office/drawing/2015/10/21/chartex" xmlns:cx3="http://schemas.microsoft.com/office/drawing/2016/5/9/chartex" xmlns:cx4="http://schemas.microsoft.com/office/drawing/2016/5/10/chartex" xmlns:cx5="http://schemas.microsoft.com/office/drawing/2016/5/11/chartex" xmlns:cx6="http://schemas.microsoft.com/office/drawing/2016/5/12/chartex" xmlns:cx7="http://schemas.microsoft.com/office/drawing/2016/5/13/chartex" xmlns:cx8="http://schemas.microsoft.com/office/drawing/2016/5/14/chartex" xmlns:mc="http://schemas.openxmlformats.org/markup-compatibility/2006" xmlns:aink="http://schemas.microsoft.com/office/drawing/2016/ink" xmlns:am3d="http://schemas.microsoft.com/office/drawing/2017/model3d" xmlns:o="urn:schemas-microsoft-com:office:office" xmlns:oel="http://schemas.microsoft.com/office/2019/extlst" xmlns:r="http://schemas.openxmlformats.org/officeDocument/2006/relationships" xmlns:m="http://schemas.openxmlformats.org/officeDocument/2006/math" xmlns:v="urn:schemas-microsoft-com:vml" xmlns:wp14="http://schemas.microsoft.com/office/word/2010/wordprocessingDrawing" xmlns:wp="http://schemas.openxmlformats.org/drawingml/2006/wordprocessingDrawing" xmlns:w10="urn:schemas-microsoft-com:office:word" xmlns:w="http://schemas.openxmlformats.org/wordprocessingml/2006/main" xmlns:w14="http://schemas.microsoft.com/office/word/2010/wordml" xmlns:w15="http://schemas.microsoft.com/office/word/2012/wordml" xmlns:w16cex="http://schemas.microsoft.com/office/word/2018/wordml/cex" xmlns:w16cid="http://schemas.microsoft.com/office/word/2016/wordml/cid" xmlns:w16="http://schemas.microsoft.com/office/word/2018/wordml" xmlns:w16du="http://schemas.microsoft.com/office/word/2023/wordml/word16du" xmlns:w16sdtdh="http://schemas.microsoft.com/office/word/2020/wordml/sdtdatahash" xmlns:w16se="http://schemas.microsoft.com/office/word/2015/wordml/symex" xmlns:wpg="http://schemas.microsoft.com/office/word/2010/wordprocessingGroup" xmlns:wpi="http://schemas.microsoft.com/office/word/2010/wordprocessingInk" xmlns:wne="http://schemas.microsoft.com/office/word/2006/wordml" xmlns:wps="http://schemas.microsoft.com/office/word/2010/wordprocessingShape" mc:Ignorable="w14 w15 w16se w16cid w16 w16cex w16sdtdh w16du wp14">
   <w:p>
     <w:pPr>
       <w:jc w:val="right"/>
@@ -11775,14 +11868,14 @@
   </w:p>
   <w:p>
     <w:pPr>
-      <w:pStyle w:val="Header"/>
+      <w:pStyle w:val="Kopfzeile"/>
     </w:pPr>
   </w:p>
 </w:hdr>
 </file>
 
 <file path=word/numbering.xml><?xml version="1.0" encoding="utf-8"?>
-<w:numbering xmlns:wpc="http://schemas.microsoft.com/office/word/2010/wordprocessingCanvas" xmlns:cx="http://schemas.microsoft.com/office/drawing/2014/chartex" xmlns:cx1="http://schemas.microsoft.com/office/drawing/2015/9/8/chartex" xmlns:cx2="http://schemas.microsoft.com/office/drawing/2015/10/21/chartex" xmlns:cx3="http://schemas.microsoft.com/office/drawing/2016/5/9/chartex" xmlns:cx4="http://schemas.microsoft.com/office/drawing/2016/5/10/chartex" xmlns:cx5="http://schemas.microsoft.com/office/drawing/2016/5/11/chartex" xmlns:cx6="http://schemas.microsoft.com/office/drawing/2016/5/12/chartex" xmlns:cx7="http://schemas.microsoft.com/office/drawing/2016/5/13/chartex" xmlns:cx8="http://schemas.microsoft.com/office/drawing/2016/5/14/chartex" xmlns:mc="http://schemas.openxmlformats.org/markup-compatibility/2006" xmlns:aink="http://schemas.microsoft.com/office/drawing/2016/ink" xmlns:am3d="http://schemas.microsoft.com/office/drawing/2017/model3d" xmlns:o="urn:schemas-microsoft-com:office:office" xmlns:oel="http://schemas.microsoft.com/office/2019/extlst" xmlns:r="http://schemas.openxmlformats.org/officeDocument/2006/relationships" xmlns:m="http://schemas.openxmlformats.org/officeDocument/2006/math" xmlns:v="urn:schemas-microsoft-com:vml" xmlns:wp14="http://schemas.microsoft.com/office/word/2010/wordprocessingDrawing" xmlns:wp="http://schemas.openxmlformats.org/drawingml/2006/wordprocessingDrawing" xmlns:w10="urn:schemas-microsoft-com:office:word" xmlns:w="http://schemas.openxmlformats.org/wordprocessingml/2006/main" xmlns:w14="http://schemas.microsoft.com/office/word/2010/wordml" xmlns:w15="http://schemas.microsoft.com/office/word/2012/wordml" xmlns:w16cex="http://schemas.microsoft.com/office/word/2018/wordml/cex" xmlns:w16cid="http://schemas.microsoft.com/office/word/2016/wordml/cid" xmlns:w16="http://schemas.microsoft.com/office/word/2018/wordml" xmlns:w16sdtdh="http://schemas.microsoft.com/office/word/2020/wordml/sdtdatahash" xmlns:w16se="http://schemas.microsoft.com/office/word/2015/wordml/symex" xmlns:wpg="http://schemas.microsoft.com/office/word/2010/wordprocessingGroup" xmlns:wpi="http://schemas.microsoft.com/office/word/2010/wordprocessingInk" xmlns:wne="http://schemas.microsoft.com/office/word/2006/wordml" xmlns:wps="http://schemas.microsoft.com/office/word/2010/wordprocessingShape" mc:Ignorable="w14 w15 w16se w16cid w16 w16cex w16sdtdh wp14">
+<w:numbering xmlns:wpc="http://schemas.microsoft.com/office/word/2010/wordprocessingCanvas" xmlns:cx="http://schemas.microsoft.com/office/drawing/2014/chartex" xmlns:cx1="http://schemas.microsoft.com/office/drawing/2015/9/8/chartex" xmlns:cx2="http://schemas.microsoft.com/office/drawing/2015/10/21/chartex" xmlns:cx3="http://schemas.microsoft.com/office/drawing/2016/5/9/chartex" xmlns:cx4="http://schemas.microsoft.com/office/drawing/2016/5/10/chartex" xmlns:cx5="http://schemas.microsoft.com/office/drawing/2016/5/11/chartex" xmlns:cx6="http://schemas.microsoft.com/office/drawing/2016/5/12/chartex" xmlns:cx7="http://schemas.microsoft.com/office/drawing/2016/5/13/chartex" xmlns:cx8="http://schemas.microsoft.com/office/drawing/2016/5/14/chartex" xmlns:mc="http://schemas.openxmlformats.org/markup-compatibility/2006" xmlns:aink="http://schemas.microsoft.com/office/drawing/2016/ink" xmlns:am3d="http://schemas.microsoft.com/office/drawing/2017/model3d" xmlns:o="urn:schemas-microsoft-com:office:office" xmlns:oel="http://schemas.microsoft.com/office/2019/extlst" xmlns:r="http://schemas.openxmlformats.org/officeDocument/2006/relationships" xmlns:m="http://schemas.openxmlformats.org/officeDocument/2006/math" xmlns:v="urn:schemas-microsoft-com:vml" xmlns:wp14="http://schemas.microsoft.com/office/word/2010/wordprocessingDrawing" xmlns:wp="http://schemas.openxmlformats.org/drawingml/2006/wordprocessingDrawing" xmlns:w10="urn:schemas-microsoft-com:office:word" xmlns:w="http://schemas.openxmlformats.org/wordprocessingml/2006/main" xmlns:w14="http://schemas.microsoft.com/office/word/2010/wordml" xmlns:w15="http://schemas.microsoft.com/office/word/2012/wordml" xmlns:w16cex="http://schemas.microsoft.com/office/word/2018/wordml/cex" xmlns:w16cid="http://schemas.microsoft.com/office/word/2016/wordml/cid" xmlns:w16="http://schemas.microsoft.com/office/word/2018/wordml" xmlns:w16du="http://schemas.microsoft.com/office/word/2023/wordml/word16du" xmlns:w16sdtdh="http://schemas.microsoft.com/office/word/2020/wordml/sdtdatahash" xmlns:w16se="http://schemas.microsoft.com/office/word/2015/wordml/symex" xmlns:wpg="http://schemas.microsoft.com/office/word/2010/wordprocessingGroup" xmlns:wpi="http://schemas.microsoft.com/office/word/2010/wordprocessingInk" xmlns:wne="http://schemas.microsoft.com/office/word/2006/wordml" xmlns:wps="http://schemas.microsoft.com/office/word/2010/wordprocessingShape" mc:Ignorable="w14 w15 w16se w16cid w16 w16cex w16sdtdh w16du wp14">
   <w:abstractNum w:abstractNumId="0" w15:restartNumberingAfterBreak="0">
     <w:nsid w:val="1B1649E7"/>
     <w:multiLevelType w:val="hybridMultilevel"/>
@@ -11992,7 +12085,7 @@
 </file>
 
 <file path=word/styles.xml><?xml version="1.0" encoding="utf-8"?>
-<w:styles xmlns:mc="http://schemas.openxmlformats.org/markup-compatibility/2006" xmlns:r="http://schemas.openxmlformats.org/officeDocument/2006/relationships" xmlns:w="http://schemas.openxmlformats.org/wordprocessingml/2006/main" xmlns:w14="http://schemas.microsoft.com/office/word/2010/wordml" xmlns:w15="http://schemas.microsoft.com/office/word/2012/wordml" xmlns:w16cex="http://schemas.microsoft.com/office/word/2018/wordml/cex" xmlns:w16cid="http://schemas.microsoft.com/office/word/2016/wordml/cid" xmlns:w16="http://schemas.microsoft.com/office/word/2018/wordml" xmlns:w16sdtdh="http://schemas.microsoft.com/office/word/2020/wordml/sdtdatahash" xmlns:w16se="http://schemas.microsoft.com/office/word/2015/wordml/symex" mc:Ignorable="w14 w15 w16se w16cid w16 w16cex w16sdtdh">
+<w:styles xmlns:mc="http://schemas.openxmlformats.org/markup-compatibility/2006" xmlns:r="http://schemas.openxmlformats.org/officeDocument/2006/relationships" xmlns:w="http://schemas.openxmlformats.org/wordprocessingml/2006/main" xmlns:w14="http://schemas.microsoft.com/office/word/2010/wordml" xmlns:w15="http://schemas.microsoft.com/office/word/2012/wordml" xmlns:w16cex="http://schemas.microsoft.com/office/word/2018/wordml/cex" xmlns:w16cid="http://schemas.microsoft.com/office/word/2016/wordml/cid" xmlns:w16="http://schemas.microsoft.com/office/word/2018/wordml" xmlns:w16du="http://schemas.microsoft.com/office/word/2023/wordml/word16du" xmlns:w16sdtdh="http://schemas.microsoft.com/office/word/2020/wordml/sdtdatahash" xmlns:w16se="http://schemas.microsoft.com/office/word/2015/wordml/symex" mc:Ignorable="w14 w15 w16se w16cid w16 w16cex w16sdtdh w16du">
   <w:docDefaults>
     <w:rPrDefault>
       <w:rPr>
@@ -12378,18 +12471,18 @@
     <w:lsdException w:name="List Table 7 Colorful Accent 6" w:uiPriority="52"/>
     <w:lsdException w:name="Smart Link" w:semiHidden="1" w:unhideWhenUsed="1"/>
   </w:latentStyles>
-  <w:style w:type="paragraph" w:default="1" w:styleId="Normal">
+  <w:style w:type="paragraph" w:default="1" w:styleId="Standard">
     <w:name w:val="Normal"/>
     <w:qFormat/>
     <w:rsid w:val="00461742"/>
   </w:style>
-  <w:style w:type="character" w:default="1" w:styleId="DefaultParagraphFont">
+  <w:style w:type="character" w:default="1" w:styleId="Absatz-Standardschriftart">
     <w:name w:val="Default Paragraph Font"/>
     <w:uiPriority w:val="1"/>
     <w:semiHidden/>
     <w:unhideWhenUsed/>
   </w:style>
-  <w:style w:type="table" w:default="1" w:styleId="TableNormal">
+  <w:style w:type="table" w:default="1" w:styleId="NormaleTabelle">
     <w:name w:val="Normal Table"/>
     <w:uiPriority w:val="99"/>
     <w:semiHidden/>
@@ -12404,16 +12497,16 @@
       </w:tblCellMar>
     </w:tblPr>
   </w:style>
-  <w:style w:type="numbering" w:default="1" w:styleId="NoList">
+  <w:style w:type="numbering" w:default="1" w:styleId="KeineListe">
     <w:name w:val="No List"/>
     <w:uiPriority w:val="99"/>
     <w:semiHidden/>
     <w:unhideWhenUsed/>
   </w:style>
-  <w:style w:type="paragraph" w:styleId="Header">
+  <w:style w:type="paragraph" w:styleId="Kopfzeile">
     <w:name w:val="header"/>
-    <w:basedOn w:val="Normal"/>
-    <w:link w:val="HeaderChar"/>
+    <w:basedOn w:val="Standard"/>
+    <w:link w:val="KopfzeileZchn"/>
     <w:uiPriority w:val="99"/>
     <w:unhideWhenUsed/>
     <w:rsid w:val="00581DDA"/>
@@ -12424,17 +12517,17 @@
       </w:tabs>
     </w:pPr>
   </w:style>
-  <w:style w:type="character" w:customStyle="1" w:styleId="HeaderChar">
-    <w:name w:val="Header Char"/>
-    <w:basedOn w:val="DefaultParagraphFont"/>
-    <w:link w:val="Header"/>
+  <w:style w:type="character" w:customStyle="1" w:styleId="KopfzeileZchn">
+    <w:name w:val="Kopfzeile Zchn"/>
+    <w:basedOn w:val="Absatz-Standardschriftart"/>
+    <w:link w:val="Kopfzeile"/>
     <w:uiPriority w:val="99"/>
     <w:rsid w:val="00581DDA"/>
   </w:style>
-  <w:style w:type="paragraph" w:styleId="Footer">
+  <w:style w:type="paragraph" w:styleId="Fuzeile">
     <w:name w:val="footer"/>
-    <w:basedOn w:val="Normal"/>
-    <w:link w:val="FooterChar"/>
+    <w:basedOn w:val="Standard"/>
+    <w:link w:val="FuzeileZchn"/>
     <w:uiPriority w:val="99"/>
     <w:unhideWhenUsed/>
     <w:rsid w:val="00581DDA"/>
@@ -12445,24 +12538,24 @@
       </w:tabs>
     </w:pPr>
   </w:style>
-  <w:style w:type="character" w:customStyle="1" w:styleId="FooterChar">
-    <w:name w:val="Footer Char"/>
-    <w:basedOn w:val="DefaultParagraphFont"/>
-    <w:link w:val="Footer"/>
+  <w:style w:type="character" w:customStyle="1" w:styleId="FuzeileZchn">
+    <w:name w:val="Fußzeile Zchn"/>
+    <w:basedOn w:val="Absatz-Standardschriftart"/>
+    <w:link w:val="Fuzeile"/>
     <w:uiPriority w:val="99"/>
     <w:rsid w:val="00581DDA"/>
   </w:style>
-  <w:style w:type="character" w:styleId="PageNumber">
+  <w:style w:type="character" w:styleId="Seitenzahl">
     <w:name w:val="page number"/>
-    <w:basedOn w:val="DefaultParagraphFont"/>
+    <w:basedOn w:val="Absatz-Standardschriftart"/>
     <w:uiPriority w:val="99"/>
     <w:semiHidden/>
     <w:unhideWhenUsed/>
     <w:rsid w:val="00581DDA"/>
   </w:style>
-  <w:style w:type="table" w:styleId="TableGrid">
+  <w:style w:type="table" w:styleId="Tabellenraster">
     <w:name w:val="Table Grid"/>
-    <w:basedOn w:val="TableNormal"/>
+    <w:basedOn w:val="NormaleTabelle"/>
     <w:uiPriority w:val="39"/>
     <w:rsid w:val="00BE3CA1"/>
     <w:tblPr>
@@ -12476,10 +12569,10 @@
       </w:tblBorders>
     </w:tblPr>
   </w:style>
-  <w:style w:type="paragraph" w:styleId="DocumentMap">
+  <w:style w:type="paragraph" w:styleId="Dokumentstruktur">
     <w:name w:val="Document Map"/>
-    <w:basedOn w:val="Normal"/>
-    <w:link w:val="DocumentMapChar"/>
+    <w:basedOn w:val="Standard"/>
+    <w:link w:val="DokumentstrukturZchn"/>
     <w:uiPriority w:val="99"/>
     <w:semiHidden/>
     <w:unhideWhenUsed/>
@@ -12488,10 +12581,10 @@
       <w:rFonts w:ascii="Times New Roman" w:hAnsi="Times New Roman" w:cs="Times New Roman"/>
     </w:rPr>
   </w:style>
-  <w:style w:type="character" w:customStyle="1" w:styleId="DocumentMapChar">
-    <w:name w:val="Document Map Char"/>
-    <w:basedOn w:val="DefaultParagraphFont"/>
-    <w:link w:val="DocumentMap"/>
+  <w:style w:type="character" w:customStyle="1" w:styleId="DokumentstrukturZchn">
+    <w:name w:val="Dokumentstruktur Zchn"/>
+    <w:basedOn w:val="Absatz-Standardschriftart"/>
+    <w:link w:val="Dokumentstruktur"/>
     <w:uiPriority w:val="99"/>
     <w:semiHidden/>
     <w:rsid w:val="0081088A"/>
@@ -12499,9 +12592,9 @@
       <w:rFonts w:ascii="Times New Roman" w:hAnsi="Times New Roman" w:cs="Times New Roman"/>
     </w:rPr>
   </w:style>
-  <w:style w:type="paragraph" w:styleId="ListParagraph">
+  <w:style w:type="paragraph" w:styleId="Listenabsatz">
     <w:name w:val="List Paragraph"/>
-    <w:basedOn w:val="Normal"/>
+    <w:basedOn w:val="Standard"/>
     <w:uiPriority w:val="34"/>
     <w:qFormat/>
     <w:rsid w:val="00043A4C"/>
@@ -12510,10 +12603,10 @@
       <w:contextualSpacing/>
     </w:pPr>
   </w:style>
-  <w:style w:type="paragraph" w:styleId="BalloonText">
+  <w:style w:type="paragraph" w:styleId="Sprechblasentext">
     <w:name w:val="Balloon Text"/>
-    <w:basedOn w:val="Normal"/>
-    <w:link w:val="BalloonTextChar"/>
+    <w:basedOn w:val="Standard"/>
+    <w:link w:val="SprechblasentextZchn"/>
     <w:uiPriority w:val="99"/>
     <w:semiHidden/>
     <w:unhideWhenUsed/>
@@ -12524,10 +12617,10 @@
       <w:szCs w:val="16"/>
     </w:rPr>
   </w:style>
-  <w:style w:type="character" w:customStyle="1" w:styleId="BalloonTextChar">
-    <w:name w:val="Balloon Text Char"/>
-    <w:basedOn w:val="DefaultParagraphFont"/>
-    <w:link w:val="BalloonText"/>
+  <w:style w:type="character" w:customStyle="1" w:styleId="SprechblasentextZchn">
+    <w:name w:val="Sprechblasentext Zchn"/>
+    <w:basedOn w:val="Absatz-Standardschriftart"/>
+    <w:link w:val="Sprechblasentext"/>
     <w:uiPriority w:val="99"/>
     <w:semiHidden/>
     <w:rsid w:val="002233C4"/>
@@ -12537,7 +12630,7 @@
       <w:szCs w:val="16"/>
     </w:rPr>
   </w:style>
-  <w:style w:type="paragraph" w:styleId="NoSpacing">
+  <w:style w:type="paragraph" w:styleId="KeinLeerraum">
     <w:name w:val="No Spacing"/>
     <w:uiPriority w:val="1"/>
     <w:qFormat/>

</xml_diff>

<commit_message>
feat: generate reaction report with mixture components; enhance numeric formatting, mixture calculations, and component metrics
- Introduced `format_scientific` for improved numeric display.
- Refined molar calculations and reference molecular weight handling.
- Added advanced mixture processing and computation methods.
- Simplified component metric handling with prefix-based logic.
- Updated `Standard.docx` template to align with changes.
</commit_message>
<xml_diff>
--- a/lib/template/Standard.docx
+++ b/lib/template/Standard.docx
@@ -1,10 +1,10 @@
 
 <file path=word/document.xml><?xml version="1.0" encoding="utf-8"?>
-<w:document xmlns:wpc="http://schemas.microsoft.com/office/word/2010/wordprocessingCanvas" xmlns:cx="http://schemas.microsoft.com/office/drawing/2014/chartex" xmlns:cx1="http://schemas.microsoft.com/office/drawing/2015/9/8/chartex" xmlns:cx2="http://schemas.microsoft.com/office/drawing/2015/10/21/chartex" xmlns:cx3="http://schemas.microsoft.com/office/drawing/2016/5/9/chartex" xmlns:cx4="http://schemas.microsoft.com/office/drawing/2016/5/10/chartex" xmlns:cx5="http://schemas.microsoft.com/office/drawing/2016/5/11/chartex" xmlns:cx6="http://schemas.microsoft.com/office/drawing/2016/5/12/chartex" xmlns:cx7="http://schemas.microsoft.com/office/drawing/2016/5/13/chartex" xmlns:cx8="http://schemas.microsoft.com/office/drawing/2016/5/14/chartex" xmlns:mc="http://schemas.openxmlformats.org/markup-compatibility/2006" xmlns:aink="http://schemas.microsoft.com/office/drawing/2016/ink" xmlns:am3d="http://schemas.microsoft.com/office/drawing/2017/model3d" xmlns:o="urn:schemas-microsoft-com:office:office" xmlns:oel="http://schemas.microsoft.com/office/2019/extlst" xmlns:r="http://schemas.openxmlformats.org/officeDocument/2006/relationships" xmlns:m="http://schemas.openxmlformats.org/officeDocument/2006/math" xmlns:v="urn:schemas-microsoft-com:vml" xmlns:wp14="http://schemas.microsoft.com/office/word/2010/wordprocessingDrawing" xmlns:wp="http://schemas.openxmlformats.org/drawingml/2006/wordprocessingDrawing" xmlns:w10="urn:schemas-microsoft-com:office:word" xmlns:w="http://schemas.openxmlformats.org/wordprocessingml/2006/main" xmlns:w14="http://schemas.microsoft.com/office/word/2010/wordml" xmlns:w15="http://schemas.microsoft.com/office/word/2012/wordml" xmlns:w16cex="http://schemas.microsoft.com/office/word/2018/wordml/cex" xmlns:w16cid="http://schemas.microsoft.com/office/word/2016/wordml/cid" xmlns:w16="http://schemas.microsoft.com/office/word/2018/wordml" xmlns:w16du="http://schemas.microsoft.com/office/word/2023/wordml/word16du" xmlns:w16sdtdh="http://schemas.microsoft.com/office/word/2020/wordml/sdtdatahash" xmlns:w16se="http://schemas.microsoft.com/office/word/2015/wordml/symex" xmlns:wpg="http://schemas.microsoft.com/office/word/2010/wordprocessingGroup" xmlns:wpi="http://schemas.microsoft.com/office/word/2010/wordprocessingInk" xmlns:wne="http://schemas.microsoft.com/office/word/2006/wordml" xmlns:wps="http://schemas.microsoft.com/office/word/2010/wordprocessingShape" mc:Ignorable="w14 w15 w16se w16cid w16 w16cex w16sdtdh w16du wp14">
+<w:document xmlns:wpc="http://schemas.microsoft.com/office/word/2010/wordprocessingCanvas" xmlns:cx="http://schemas.microsoft.com/office/drawing/2014/chartex" xmlns:cx1="http://schemas.microsoft.com/office/drawing/2015/9/8/chartex" xmlns:cx2="http://schemas.microsoft.com/office/drawing/2015/10/21/chartex" xmlns:cx3="http://schemas.microsoft.com/office/drawing/2016/5/9/chartex" xmlns:cx4="http://schemas.microsoft.com/office/drawing/2016/5/10/chartex" xmlns:cx5="http://schemas.microsoft.com/office/drawing/2016/5/11/chartex" xmlns:cx6="http://schemas.microsoft.com/office/drawing/2016/5/12/chartex" xmlns:cx7="http://schemas.microsoft.com/office/drawing/2016/5/13/chartex" xmlns:cx8="http://schemas.microsoft.com/office/drawing/2016/5/14/chartex" xmlns:mc="http://schemas.openxmlformats.org/markup-compatibility/2006" xmlns:aink="http://schemas.microsoft.com/office/drawing/2016/ink" xmlns:am3d="http://schemas.microsoft.com/office/drawing/2017/model3d" xmlns:o="urn:schemas-microsoft-com:office:office" xmlns:oel="http://schemas.microsoft.com/office/2019/extlst" xmlns:r="http://schemas.openxmlformats.org/officeDocument/2006/relationships" xmlns:m="http://schemas.openxmlformats.org/officeDocument/2006/math" xmlns:v="urn:schemas-microsoft-com:vml" xmlns:wp14="http://schemas.microsoft.com/office/word/2010/wordprocessingDrawing" xmlns:wp="http://schemas.openxmlformats.org/drawingml/2006/wordprocessingDrawing" xmlns:w10="urn:schemas-microsoft-com:office:word" xmlns:w="http://schemas.openxmlformats.org/wordprocessingml/2006/main" xmlns:w14="http://schemas.microsoft.com/office/word/2010/wordml" xmlns:w15="http://schemas.microsoft.com/office/word/2012/wordml" xmlns:w16cex="http://schemas.microsoft.com/office/word/2018/wordml/cex" xmlns:w16cid="http://schemas.microsoft.com/office/word/2016/wordml/cid" xmlns:w16="http://schemas.microsoft.com/office/word/2018/wordml" xmlns:w16du="http://schemas.microsoft.com/office/word/2023/wordml/word16du" xmlns:w16sdtdh="http://schemas.microsoft.com/office/word/2020/wordml/sdtdatahash" xmlns:w16sdtfl="http://schemas.microsoft.com/office/word/2024/wordml/sdtformatlock" xmlns:w16se="http://schemas.microsoft.com/office/word/2015/wordml/symex" xmlns:wpg="http://schemas.microsoft.com/office/word/2010/wordprocessingGroup" xmlns:wpi="http://schemas.microsoft.com/office/word/2010/wordprocessingInk" xmlns:wne="http://schemas.microsoft.com/office/word/2006/wordml" xmlns:wps="http://schemas.microsoft.com/office/word/2010/wordprocessingShape" mc:Ignorable="w14 w15 w16se w16cid w16 w16cex w16sdtdh w16sdtfl w16du wp14">
   <w:body>
     <w:p>
       <w:pPr>
-        <w:pStyle w:val="KeinLeerraum"/>
+        <w:pStyle w:val="NoSpacing"/>
       </w:pPr>
       <w:fldSimple w:instr=" MERGEFIELD  =s.mass_unit \* MERGEFORMAT ">
         <w:r>
@@ -617,10 +617,10 @@
             <v:path o:extrusionok="f" gradientshapeok="t" o:connecttype="rect"/>
             <o:lock v:ext="edit" aspectratio="t"/>
           </v:shapetype>
-          <v:shape id="_x0000_i1025" type="#_x0000_t75" alt="" style="width:453.5pt;height:129pt;mso-width-percent:0;mso-height-percent:0;mso-width-percent:0;mso-height-percent:0" o:ole="">
+          <v:shape id="_x0000_i1025" type="#_x0000_t75" alt="" style="width:453.9pt;height:129pt;mso-width-percent:0;mso-height-percent:0;mso-width-percent:0;mso-height-percent:0" o:ole="">
             <v:imagedata r:id="rId9" o:title=""/>
           </v:shape>
-          <o:OLEObject Type="Embed" ProgID="ChemDraw.Document.6.0" ShapeID="_x0000_i1025" DrawAspect="Content" ObjectID="_1779608507" r:id="rId10"/>
+          <o:OLEObject Type="Embed" ProgID="ChemDraw.Document.6.0" ShapeID="_x0000_i1025" DrawAspect="Content" ObjectID="_1827395189" r:id="rId10"/>
         </w:object>
       </w:r>
       <w:r>
@@ -784,10 +784,10 @@
           <w:noProof/>
         </w:rPr>
         <w:object w:dxaOrig="18787" w:dyaOrig="5510" w14:anchorId="40B4FE74">
-          <v:shape id="_x0000_i1026" type="#_x0000_t75" alt="" style="width:453.5pt;height:129pt;mso-width-percent:0;mso-height-percent:0;mso-width-percent:0;mso-height-percent:0" o:ole="">
+          <v:shape id="_x0000_i1026" type="#_x0000_t75" alt="" style="width:453.9pt;height:129pt;mso-width-percent:0;mso-height-percent:0;mso-width-percent:0;mso-height-percent:0" o:ole="">
             <v:imagedata r:id="rId9" o:title=""/>
           </v:shape>
-          <o:OLEObject Type="Embed" ProgID="ChemDraw.Document.6.0" ShapeID="_x0000_i1026" DrawAspect="Content" ObjectID="_1779608508" r:id="rId11"/>
+          <o:OLEObject Type="Embed" ProgID="ChemDraw.Document.6.0" ShapeID="_x0000_i1026" DrawAspect="Content" ObjectID="_1827395190" r:id="rId11"/>
         </w:object>
       </w:r>
       <w:r>
@@ -960,7 +960,7 @@
     </w:p>
     <w:tbl>
       <w:tblPr>
-        <w:tblStyle w:val="Tabellenraster"/>
+        <w:tblStyle w:val="TableGrid"/>
         <w:tblW w:w="0" w:type="auto"/>
         <w:tblBorders>
           <w:top w:val="none" w:sz="0" w:space="0" w:color="auto"/>
@@ -1522,8 +1522,8 @@
     </w:p>
     <w:tbl>
       <w:tblPr>
-        <w:tblStyle w:val="Tabellenraster"/>
-        <w:tblW w:w="0" w:type="auto"/>
+        <w:tblStyle w:val="TableGrid"/>
+        <w:tblW w:w="9037" w:type="dxa"/>
         <w:tblBorders>
           <w:top w:val="none" w:sz="0" w:space="0" w:color="auto"/>
           <w:left w:val="none" w:sz="0" w:space="0" w:color="auto"/>
@@ -2240,6 +2240,948 @@
           </w:p>
         </w:tc>
       </w:tr>
+      <w:tr>
+        <w:trPr>
+          <w:trHeight w:val="255"/>
+        </w:trPr>
+        <w:tc>
+          <w:tcPr>
+            <w:tcW w:w="9037" w:type="dxa"/>
+            <w:gridSpan w:val="8"/>
+          </w:tcPr>
+          <w:p>
+            <w:pPr>
+              <w:rPr>
+                <w:rFonts w:ascii="Arial" w:hAnsi="Arial" w:cs="Arial"/>
+                <w:noProof/>
+                <w:sz w:val="18"/>
+                <w:szCs w:val="18"/>
+              </w:rPr>
+            </w:pPr>
+            <w:r>
+              <w:rPr>
+                <w:rFonts w:ascii="Arial" w:hAnsi="Arial" w:cs="Arial"/>
+                <w:noProof/>
+                <w:sz w:val="18"/>
+                <w:szCs w:val="18"/>
+              </w:rPr>
+              <w:fldChar w:fldCharType="begin"/>
+            </w:r>
+            <w:r>
+              <w:rPr>
+                <w:rFonts w:ascii="Arial" w:hAnsi="Arial" w:cs="Arial"/>
+                <w:noProof/>
+                <w:sz w:val="18"/>
+                <w:szCs w:val="18"/>
+              </w:rPr>
+              <w:instrText xml:space="preserve"> MERGEFIELD  s.components:if  \* MERGEFORMAT </w:instrText>
+            </w:r>
+            <w:r>
+              <w:rPr>
+                <w:rFonts w:ascii="Arial" w:hAnsi="Arial" w:cs="Arial"/>
+                <w:noProof/>
+                <w:sz w:val="18"/>
+                <w:szCs w:val="18"/>
+              </w:rPr>
+              <w:fldChar w:fldCharType="separate"/>
+            </w:r>
+            <w:r>
+              <w:rPr>
+                <w:rFonts w:ascii="Arial" w:hAnsi="Arial" w:cs="Arial"/>
+                <w:noProof/>
+                <w:sz w:val="18"/>
+                <w:szCs w:val="18"/>
+              </w:rPr>
+              <w:t>«s.components:if»</w:t>
+            </w:r>
+            <w:r>
+              <w:rPr>
+                <w:rFonts w:ascii="Arial" w:hAnsi="Arial" w:cs="Arial"/>
+                <w:noProof/>
+                <w:sz w:val="18"/>
+                <w:szCs w:val="18"/>
+              </w:rPr>
+              <w:fldChar w:fldCharType="end"/>
+            </w:r>
+          </w:p>
+        </w:tc>
+      </w:tr>
+      <w:tr>
+        <w:trPr>
+          <w:trHeight w:val="255"/>
+        </w:trPr>
+        <w:tc>
+          <w:tcPr>
+            <w:tcW w:w="9037" w:type="dxa"/>
+            <w:gridSpan w:val="8"/>
+          </w:tcPr>
+          <w:tbl>
+            <w:tblPr>
+              <w:tblStyle w:val="TableGrid"/>
+              <w:tblW w:w="8811" w:type="dxa"/>
+              <w:tblInd w:w="432" w:type="dxa"/>
+              <w:tblLook w:val="04A0" w:firstRow="1" w:lastRow="0" w:firstColumn="1" w:lastColumn="0" w:noHBand="0" w:noVBand="1"/>
+            </w:tblPr>
+            <w:tblGrid>
+              <w:gridCol w:w="358"/>
+              <w:gridCol w:w="1404"/>
+              <w:gridCol w:w="1762"/>
+              <w:gridCol w:w="1762"/>
+              <w:gridCol w:w="1762"/>
+              <w:gridCol w:w="1763"/>
+            </w:tblGrid>
+            <w:tr>
+              <w:tc>
+                <w:tcPr>
+                  <w:tcW w:w="1762" w:type="dxa"/>
+                  <w:gridSpan w:val="2"/>
+                  <w:tcBorders>
+                    <w:top w:val="single" w:sz="4" w:space="0" w:color="auto"/>
+                    <w:left w:val="nil"/>
+                    <w:bottom w:val="single" w:sz="4" w:space="0" w:color="auto"/>
+                    <w:right w:val="nil"/>
+                  </w:tcBorders>
+                </w:tcPr>
+                <w:p>
+                  <w:pPr>
+                    <w:jc w:val="center"/>
+                    <w:rPr>
+                      <w:rFonts w:ascii="Arial" w:hAnsi="Arial" w:cs="Arial"/>
+                      <w:noProof/>
+                      <w:sz w:val="14"/>
+                      <w:szCs w:val="14"/>
+                    </w:rPr>
+                  </w:pPr>
+                  <w:r>
+                    <w:rPr>
+                      <w:rFonts w:ascii="Arial" w:hAnsi="Arial" w:cs="Arial"/>
+                      <w:noProof/>
+                      <w:sz w:val="14"/>
+                      <w:szCs w:val="14"/>
+                    </w:rPr>
+                    <w:t>Component</w:t>
+                  </w:r>
+                </w:p>
+              </w:tc>
+              <w:tc>
+                <w:tcPr>
+                  <w:tcW w:w="1762" w:type="dxa"/>
+                  <w:tcBorders>
+                    <w:top w:val="single" w:sz="4" w:space="0" w:color="auto"/>
+                    <w:left w:val="nil"/>
+                    <w:bottom w:val="single" w:sz="4" w:space="0" w:color="auto"/>
+                    <w:right w:val="nil"/>
+                  </w:tcBorders>
+                </w:tcPr>
+                <w:p>
+                  <w:pPr>
+                    <w:jc w:val="center"/>
+                    <w:rPr>
+                      <w:rFonts w:ascii="Arial" w:hAnsi="Arial" w:cs="Arial"/>
+                      <w:noProof/>
+                      <w:sz w:val="14"/>
+                      <w:szCs w:val="14"/>
+                    </w:rPr>
+                  </w:pPr>
+                  <w:r>
+                    <w:rPr>
+                      <w:rFonts w:ascii="Arial" w:hAnsi="Arial" w:cs="Arial"/>
+                      <w:noProof/>
+                      <w:sz w:val="14"/>
+                      <w:szCs w:val="14"/>
+                    </w:rPr>
+                    <w:t>Amount</w:t>
+                  </w:r>
+                </w:p>
+              </w:tc>
+              <w:tc>
+                <w:tcPr>
+                  <w:tcW w:w="1762" w:type="dxa"/>
+                  <w:tcBorders>
+                    <w:top w:val="single" w:sz="4" w:space="0" w:color="auto"/>
+                    <w:left w:val="nil"/>
+                    <w:bottom w:val="single" w:sz="4" w:space="0" w:color="auto"/>
+                    <w:right w:val="nil"/>
+                  </w:tcBorders>
+                </w:tcPr>
+                <w:p>
+                  <w:pPr>
+                    <w:jc w:val="center"/>
+                    <w:rPr>
+                      <w:rFonts w:ascii="Arial" w:hAnsi="Arial" w:cs="Arial"/>
+                      <w:sz w:val="14"/>
+                      <w:szCs w:val="14"/>
+                    </w:rPr>
+                  </w:pPr>
+                  <w:r>
+                    <w:rPr>
+                      <w:rFonts w:ascii="Arial" w:hAnsi="Arial" w:cs="Arial"/>
+                      <w:sz w:val="14"/>
+                      <w:szCs w:val="14"/>
+                    </w:rPr>
+                    <w:t>Rel. MW</w:t>
+                  </w:r>
+                </w:p>
+              </w:tc>
+              <w:tc>
+                <w:tcPr>
+                  <w:tcW w:w="1762" w:type="dxa"/>
+                  <w:tcBorders>
+                    <w:top w:val="single" w:sz="4" w:space="0" w:color="auto"/>
+                    <w:left w:val="nil"/>
+                    <w:bottom w:val="single" w:sz="4" w:space="0" w:color="auto"/>
+                    <w:right w:val="nil"/>
+                  </w:tcBorders>
+                </w:tcPr>
+                <w:p>
+                  <w:pPr>
+                    <w:jc w:val="center"/>
+                    <w:rPr>
+                      <w:rFonts w:ascii="Arial" w:hAnsi="Arial" w:cs="Arial"/>
+                      <w:noProof/>
+                      <w:sz w:val="14"/>
+                      <w:szCs w:val="14"/>
+                    </w:rPr>
+                  </w:pPr>
+                  <w:r>
+                    <w:rPr>
+                      <w:rFonts w:ascii="Arial" w:hAnsi="Arial" w:cs="Arial"/>
+                      <w:noProof/>
+                      <w:sz w:val="14"/>
+                      <w:szCs w:val="14"/>
+                    </w:rPr>
+                    <w:t>Conc</w:t>
+                  </w:r>
+                </w:p>
+              </w:tc>
+              <w:tc>
+                <w:tcPr>
+                  <w:tcW w:w="1763" w:type="dxa"/>
+                  <w:tcBorders>
+                    <w:top w:val="single" w:sz="4" w:space="0" w:color="auto"/>
+                    <w:left w:val="nil"/>
+                    <w:bottom w:val="single" w:sz="4" w:space="0" w:color="auto"/>
+                    <w:right w:val="nil"/>
+                  </w:tcBorders>
+                </w:tcPr>
+                <w:p>
+                  <w:pPr>
+                    <w:jc w:val="center"/>
+                    <w:rPr>
+                      <w:rFonts w:ascii="Arial" w:hAnsi="Arial" w:cs="Arial"/>
+                      <w:noProof/>
+                      <w:sz w:val="14"/>
+                      <w:szCs w:val="14"/>
+                    </w:rPr>
+                  </w:pPr>
+                  <w:r>
+                    <w:rPr>
+                      <w:rFonts w:ascii="Arial" w:hAnsi="Arial" w:cs="Arial"/>
+                      <w:noProof/>
+                      <w:sz w:val="14"/>
+                      <w:szCs w:val="14"/>
+                    </w:rPr>
+                    <w:t>Ratio</w:t>
+                  </w:r>
+                </w:p>
+              </w:tc>
+            </w:tr>
+            <w:tr>
+              <w:tc>
+                <w:tcPr>
+                  <w:tcW w:w="8811" w:type="dxa"/>
+                  <w:gridSpan w:val="6"/>
+                  <w:tcBorders>
+                    <w:top w:val="single" w:sz="4" w:space="0" w:color="auto"/>
+                    <w:left w:val="nil"/>
+                    <w:bottom w:val="nil"/>
+                    <w:right w:val="nil"/>
+                  </w:tcBorders>
+                </w:tcPr>
+                <w:p>
+                  <w:pPr>
+                    <w:rPr>
+                      <w:rFonts w:ascii="Arial" w:hAnsi="Arial" w:cs="Arial"/>
+                      <w:noProof/>
+                      <w:sz w:val="14"/>
+                      <w:szCs w:val="14"/>
+                    </w:rPr>
+                  </w:pPr>
+                  <w:r>
+                    <w:rPr>
+                      <w:rFonts w:ascii="Arial" w:hAnsi="Arial" w:cs="Arial"/>
+                      <w:noProof/>
+                      <w:sz w:val="14"/>
+                      <w:szCs w:val="14"/>
+                    </w:rPr>
+                    <w:fldChar w:fldCharType="begin"/>
+                  </w:r>
+                  <w:r>
+                    <w:rPr>
+                      <w:rFonts w:ascii="Arial" w:hAnsi="Arial" w:cs="Arial"/>
+                      <w:noProof/>
+                      <w:sz w:val="14"/>
+                      <w:szCs w:val="14"/>
+                    </w:rPr>
+                    <w:instrText xml:space="preserve"> MERGEFIELD  s.components:each(comp)  \* MERGEFORMAT </w:instrText>
+                  </w:r>
+                  <w:r>
+                    <w:rPr>
+                      <w:rFonts w:ascii="Arial" w:hAnsi="Arial" w:cs="Arial"/>
+                      <w:noProof/>
+                      <w:sz w:val="14"/>
+                      <w:szCs w:val="14"/>
+                    </w:rPr>
+                    <w:fldChar w:fldCharType="separate"/>
+                  </w:r>
+                  <w:r>
+                    <w:rPr>
+                      <w:rFonts w:ascii="Arial" w:hAnsi="Arial" w:cs="Arial"/>
+                      <w:noProof/>
+                      <w:sz w:val="14"/>
+                      <w:szCs w:val="14"/>
+                    </w:rPr>
+                    <w:t>«s.components:each(comp)»</w:t>
+                  </w:r>
+                  <w:r>
+                    <w:rPr>
+                      <w:rFonts w:ascii="Arial" w:hAnsi="Arial" w:cs="Arial"/>
+                      <w:noProof/>
+                      <w:sz w:val="14"/>
+                      <w:szCs w:val="14"/>
+                    </w:rPr>
+                    <w:fldChar w:fldCharType="end"/>
+                  </w:r>
+                </w:p>
+              </w:tc>
+            </w:tr>
+            <w:tr>
+              <w:tc>
+                <w:tcPr>
+                  <w:tcW w:w="358" w:type="dxa"/>
+                  <w:tcBorders>
+                    <w:top w:val="nil"/>
+                    <w:left w:val="nil"/>
+                    <w:bottom w:val="nil"/>
+                    <w:right w:val="nil"/>
+                  </w:tcBorders>
+                </w:tcPr>
+                <w:p>
+                  <w:pPr>
+                    <w:jc w:val="center"/>
+                    <w:rPr>
+                      <w:rFonts w:ascii="Arial" w:hAnsi="Arial" w:cs="Arial"/>
+                      <w:noProof/>
+                      <w:sz w:val="14"/>
+                      <w:szCs w:val="14"/>
+                    </w:rPr>
+                  </w:pPr>
+                  <w:r>
+                    <w:rPr>
+                      <w:rFonts w:ascii="Arial" w:hAnsi="Arial" w:cs="Arial"/>
+                      <w:noProof/>
+                      <w:color w:val="833C0B" w:themeColor="accent2" w:themeShade="80"/>
+                      <w:sz w:val="14"/>
+                      <w:szCs w:val="14"/>
+                    </w:rPr>
+                    <w:t>C</w:t>
+                  </w:r>
+                </w:p>
+              </w:tc>
+              <w:tc>
+                <w:tcPr>
+                  <w:tcW w:w="1404" w:type="dxa"/>
+                  <w:tcBorders>
+                    <w:top w:val="nil"/>
+                    <w:left w:val="nil"/>
+                    <w:bottom w:val="nil"/>
+                    <w:right w:val="nil"/>
+                  </w:tcBorders>
+                </w:tcPr>
+                <w:p>
+                  <w:pPr>
+                    <w:jc w:val="center"/>
+                    <w:rPr>
+                      <w:rFonts w:ascii="Arial" w:hAnsi="Arial" w:cs="Arial"/>
+                      <w:noProof/>
+                      <w:sz w:val="14"/>
+                      <w:szCs w:val="14"/>
+                    </w:rPr>
+                  </w:pPr>
+                  <w:r>
+                    <w:rPr>
+                      <w:rFonts w:ascii="Arial" w:hAnsi="Arial" w:cs="Arial"/>
+                      <w:noProof/>
+                      <w:color w:val="833C0B" w:themeColor="accent2" w:themeShade="80"/>
+                      <w:sz w:val="14"/>
+                      <w:szCs w:val="14"/>
+                    </w:rPr>
+                    <w:fldChar w:fldCharType="begin"/>
+                  </w:r>
+                  <w:r>
+                    <w:rPr>
+                      <w:rFonts w:ascii="Arial" w:hAnsi="Arial" w:cs="Arial"/>
+                      <w:noProof/>
+                      <w:color w:val="833C0B" w:themeColor="accent2" w:themeShade="80"/>
+                      <w:sz w:val="14"/>
+                      <w:szCs w:val="14"/>
+                    </w:rPr>
+                    <w:instrText xml:space="preserve"> MERGEFIELD  =comp.name  \* MERGEFORMAT </w:instrText>
+                  </w:r>
+                  <w:r>
+                    <w:rPr>
+                      <w:rFonts w:ascii="Arial" w:hAnsi="Arial" w:cs="Arial"/>
+                      <w:noProof/>
+                      <w:color w:val="833C0B" w:themeColor="accent2" w:themeShade="80"/>
+                      <w:sz w:val="14"/>
+                      <w:szCs w:val="14"/>
+                    </w:rPr>
+                    <w:fldChar w:fldCharType="separate"/>
+                  </w:r>
+                  <w:r>
+                    <w:rPr>
+                      <w:rFonts w:ascii="Arial" w:hAnsi="Arial" w:cs="Arial"/>
+                      <w:noProof/>
+                      <w:color w:val="833C0B" w:themeColor="accent2" w:themeShade="80"/>
+                      <w:sz w:val="14"/>
+                      <w:szCs w:val="14"/>
+                    </w:rPr>
+                    <w:t>«=comp.name»</w:t>
+                  </w:r>
+                  <w:r>
+                    <w:rPr>
+                      <w:rFonts w:ascii="Arial" w:hAnsi="Arial" w:cs="Arial"/>
+                      <w:noProof/>
+                      <w:color w:val="833C0B" w:themeColor="accent2" w:themeShade="80"/>
+                      <w:sz w:val="14"/>
+                      <w:szCs w:val="14"/>
+                    </w:rPr>
+                    <w:fldChar w:fldCharType="end"/>
+                  </w:r>
+                </w:p>
+              </w:tc>
+              <w:tc>
+                <w:tcPr>
+                  <w:tcW w:w="1762" w:type="dxa"/>
+                  <w:tcBorders>
+                    <w:top w:val="nil"/>
+                    <w:left w:val="nil"/>
+                    <w:bottom w:val="nil"/>
+                    <w:right w:val="nil"/>
+                  </w:tcBorders>
+                </w:tcPr>
+                <w:p>
+                  <w:pPr>
+                    <w:jc w:val="center"/>
+                    <w:rPr>
+                      <w:rFonts w:ascii="Arial" w:hAnsi="Arial" w:cs="Arial"/>
+                      <w:noProof/>
+                      <w:sz w:val="14"/>
+                      <w:szCs w:val="14"/>
+                    </w:rPr>
+                  </w:pPr>
+                  <w:r>
+                    <w:rPr>
+                      <w:rFonts w:ascii="Arial" w:hAnsi="Arial" w:cs="Arial"/>
+                      <w:noProof/>
+                      <w:sz w:val="14"/>
+                      <w:szCs w:val="14"/>
+                    </w:rPr>
+                    <w:fldChar w:fldCharType="begin"/>
+                  </w:r>
+                  <w:r>
+                    <w:rPr>
+                      <w:rFonts w:ascii="Arial" w:hAnsi="Arial" w:cs="Arial"/>
+                      <w:noProof/>
+                      <w:sz w:val="14"/>
+                      <w:szCs w:val="14"/>
+                    </w:rPr>
+                    <w:instrText xml:space="preserve"> MERGEFIELD  =comp.amount_mol  \* MERGEFORMAT </w:instrText>
+                  </w:r>
+                  <w:r>
+                    <w:rPr>
+                      <w:rFonts w:ascii="Arial" w:hAnsi="Arial" w:cs="Arial"/>
+                      <w:noProof/>
+                      <w:sz w:val="14"/>
+                      <w:szCs w:val="14"/>
+                    </w:rPr>
+                    <w:fldChar w:fldCharType="separate"/>
+                  </w:r>
+                  <w:r>
+                    <w:rPr>
+                      <w:rFonts w:ascii="Arial" w:hAnsi="Arial" w:cs="Arial"/>
+                      <w:noProof/>
+                      <w:sz w:val="14"/>
+                      <w:szCs w:val="14"/>
+                    </w:rPr>
+                    <w:t>«=comp.amount_mol»</w:t>
+                  </w:r>
+                  <w:r>
+                    <w:rPr>
+                      <w:rFonts w:ascii="Arial" w:hAnsi="Arial" w:cs="Arial"/>
+                      <w:noProof/>
+                      <w:sz w:val="14"/>
+                      <w:szCs w:val="14"/>
+                    </w:rPr>
+                    <w:fldChar w:fldCharType="end"/>
+                  </w:r>
+                  <w:r>
+                    <w:rPr>
+                      <w:rFonts w:ascii="Arial" w:hAnsi="Arial" w:cs="Arial"/>
+                      <w:noProof/>
+                      <w:sz w:val="14"/>
+                      <w:szCs w:val="14"/>
+                    </w:rPr>
+                    <w:t xml:space="preserve"> </w:t>
+                  </w:r>
+                  <w:r>
+                    <w:rPr>
+                      <w:rFonts w:ascii="Arial" w:hAnsi="Arial" w:cs="Arial"/>
+                      <w:noProof/>
+                      <w:sz w:val="14"/>
+                      <w:szCs w:val="14"/>
+                    </w:rPr>
+                    <w:fldChar w:fldCharType="begin"/>
+                  </w:r>
+                  <w:r>
+                    <w:rPr>
+                      <w:rFonts w:ascii="Arial" w:hAnsi="Arial" w:cs="Arial"/>
+                      <w:noProof/>
+                      <w:sz w:val="14"/>
+                      <w:szCs w:val="14"/>
+                    </w:rPr>
+                    <w:instrText xml:space="preserve"> MERGEFIELD  =comp.amount_mol_unit  \* MERGEFORMAT </w:instrText>
+                  </w:r>
+                  <w:r>
+                    <w:rPr>
+                      <w:rFonts w:ascii="Arial" w:hAnsi="Arial" w:cs="Arial"/>
+                      <w:noProof/>
+                      <w:sz w:val="14"/>
+                      <w:szCs w:val="14"/>
+                    </w:rPr>
+                    <w:fldChar w:fldCharType="separate"/>
+                  </w:r>
+                  <w:r>
+                    <w:rPr>
+                      <w:rFonts w:ascii="Arial" w:hAnsi="Arial" w:cs="Arial"/>
+                      <w:noProof/>
+                      <w:sz w:val="14"/>
+                      <w:szCs w:val="14"/>
+                    </w:rPr>
+                    <w:t>«=comp.amount_mol_unit»</w:t>
+                  </w:r>
+                  <w:r>
+                    <w:rPr>
+                      <w:rFonts w:ascii="Arial" w:hAnsi="Arial" w:cs="Arial"/>
+                      <w:noProof/>
+                      <w:sz w:val="14"/>
+                      <w:szCs w:val="14"/>
+                    </w:rPr>
+                    <w:fldChar w:fldCharType="end"/>
+                  </w:r>
+                </w:p>
+              </w:tc>
+              <w:tc>
+                <w:tcPr>
+                  <w:tcW w:w="1762" w:type="dxa"/>
+                  <w:tcBorders>
+                    <w:top w:val="nil"/>
+                    <w:left w:val="nil"/>
+                    <w:bottom w:val="nil"/>
+                    <w:right w:val="nil"/>
+                  </w:tcBorders>
+                </w:tcPr>
+                <w:p>
+                  <w:pPr>
+                    <w:jc w:val="center"/>
+                    <w:rPr>
+                      <w:rFonts w:ascii="Arial" w:hAnsi="Arial" w:cs="Arial"/>
+                      <w:noProof/>
+                      <w:sz w:val="14"/>
+                      <w:szCs w:val="14"/>
+                    </w:rPr>
+                  </w:pPr>
+                  <w:r>
+                    <w:rPr>
+                      <w:rFonts w:ascii="Arial" w:hAnsi="Arial" w:cs="Arial"/>
+                      <w:noProof/>
+                      <w:sz w:val="14"/>
+                      <w:szCs w:val="14"/>
+                    </w:rPr>
+                    <w:fldChar w:fldCharType="begin"/>
+                  </w:r>
+                  <w:r>
+                    <w:rPr>
+                      <w:rFonts w:ascii="Arial" w:hAnsi="Arial" w:cs="Arial"/>
+                      <w:noProof/>
+                      <w:sz w:val="14"/>
+                      <w:szCs w:val="14"/>
+                    </w:rPr>
+                    <w:instrText xml:space="preserve"> MERGEFIELD  =comp.relative_molecular_weight  \* MERGEFORMAT </w:instrText>
+                  </w:r>
+                  <w:r>
+                    <w:rPr>
+                      <w:rFonts w:ascii="Arial" w:hAnsi="Arial" w:cs="Arial"/>
+                      <w:noProof/>
+                      <w:sz w:val="14"/>
+                      <w:szCs w:val="14"/>
+                    </w:rPr>
+                    <w:fldChar w:fldCharType="separate"/>
+                  </w:r>
+                  <w:r>
+                    <w:rPr>
+                      <w:rFonts w:ascii="Arial" w:hAnsi="Arial" w:cs="Arial"/>
+                      <w:noProof/>
+                      <w:sz w:val="14"/>
+                      <w:szCs w:val="14"/>
+                    </w:rPr>
+                    <w:t>«=comp.relative_molecular_weight»</w:t>
+                  </w:r>
+                  <w:r>
+                    <w:rPr>
+                      <w:rFonts w:ascii="Arial" w:hAnsi="Arial" w:cs="Arial"/>
+                      <w:noProof/>
+                      <w:sz w:val="14"/>
+                      <w:szCs w:val="14"/>
+                    </w:rPr>
+                    <w:fldChar w:fldCharType="end"/>
+                  </w:r>
+                  <w:r>
+                    <w:rPr>
+                      <w:rFonts w:ascii="Arial" w:hAnsi="Arial" w:cs="Arial"/>
+                      <w:noProof/>
+                      <w:sz w:val="14"/>
+                      <w:szCs w:val="14"/>
+                    </w:rPr>
+                    <w:t xml:space="preserve"> g/mol</w:t>
+                  </w:r>
+                </w:p>
+              </w:tc>
+              <w:tc>
+                <w:tcPr>
+                  <w:tcW w:w="1762" w:type="dxa"/>
+                  <w:tcBorders>
+                    <w:top w:val="nil"/>
+                    <w:left w:val="nil"/>
+                    <w:bottom w:val="nil"/>
+                    <w:right w:val="nil"/>
+                  </w:tcBorders>
+                </w:tcPr>
+                <w:p>
+                  <w:pPr>
+                    <w:jc w:val="center"/>
+                    <w:rPr>
+                      <w:rFonts w:ascii="Arial" w:hAnsi="Arial" w:cs="Arial"/>
+                      <w:noProof/>
+                      <w:sz w:val="14"/>
+                      <w:szCs w:val="14"/>
+                    </w:rPr>
+                  </w:pPr>
+                  <w:r>
+                    <w:rPr>
+                      <w:rFonts w:ascii="Arial" w:hAnsi="Arial" w:cs="Arial"/>
+                      <w:noProof/>
+                      <w:sz w:val="14"/>
+                      <w:szCs w:val="14"/>
+                    </w:rPr>
+                    <w:fldChar w:fldCharType="begin"/>
+                  </w:r>
+                  <w:r>
+                    <w:rPr>
+                      <w:rFonts w:ascii="Arial" w:hAnsi="Arial" w:cs="Arial"/>
+                      <w:noProof/>
+                      <w:sz w:val="14"/>
+                      <w:szCs w:val="14"/>
+                    </w:rPr>
+                    <w:instrText xml:space="preserve"> MERGEFIELD  =comp.concn  \* MERGEFORMAT </w:instrText>
+                  </w:r>
+                  <w:r>
+                    <w:rPr>
+                      <w:rFonts w:ascii="Arial" w:hAnsi="Arial" w:cs="Arial"/>
+                      <w:noProof/>
+                      <w:sz w:val="14"/>
+                      <w:szCs w:val="14"/>
+                    </w:rPr>
+                    <w:fldChar w:fldCharType="separate"/>
+                  </w:r>
+                  <w:r>
+                    <w:rPr>
+                      <w:rFonts w:ascii="Arial" w:hAnsi="Arial" w:cs="Arial"/>
+                      <w:noProof/>
+                      <w:sz w:val="14"/>
+                      <w:szCs w:val="14"/>
+                    </w:rPr>
+                    <w:t>«=comp.concn»</w:t>
+                  </w:r>
+                  <w:r>
+                    <w:rPr>
+                      <w:rFonts w:ascii="Arial" w:hAnsi="Arial" w:cs="Arial"/>
+                      <w:noProof/>
+                      <w:sz w:val="14"/>
+                      <w:szCs w:val="14"/>
+                    </w:rPr>
+                    <w:fldChar w:fldCharType="end"/>
+                  </w:r>
+                  <w:r>
+                    <w:rPr>
+                      <w:rFonts w:ascii="Arial" w:hAnsi="Arial" w:cs="Arial"/>
+                      <w:noProof/>
+                      <w:sz w:val="14"/>
+                      <w:szCs w:val="14"/>
+                    </w:rPr>
+                    <w:t xml:space="preserve"> </w:t>
+                  </w:r>
+                  <w:r>
+                    <w:rPr>
+                      <w:rFonts w:ascii="Arial" w:hAnsi="Arial" w:cs="Arial"/>
+                      <w:noProof/>
+                      <w:sz w:val="14"/>
+                      <w:szCs w:val="14"/>
+                    </w:rPr>
+                    <w:fldChar w:fldCharType="begin"/>
+                  </w:r>
+                  <w:r>
+                    <w:rPr>
+                      <w:rFonts w:ascii="Arial" w:hAnsi="Arial" w:cs="Arial"/>
+                      <w:noProof/>
+                      <w:sz w:val="14"/>
+                      <w:szCs w:val="14"/>
+                    </w:rPr>
+                    <w:instrText xml:space="preserve"> MERGEFIELD  =comp.concn_unit  \* MERGEFORMAT </w:instrText>
+                  </w:r>
+                  <w:r>
+                    <w:rPr>
+                      <w:rFonts w:ascii="Arial" w:hAnsi="Arial" w:cs="Arial"/>
+                      <w:noProof/>
+                      <w:sz w:val="14"/>
+                      <w:szCs w:val="14"/>
+                    </w:rPr>
+                    <w:fldChar w:fldCharType="separate"/>
+                  </w:r>
+                  <w:r>
+                    <w:rPr>
+                      <w:rFonts w:ascii="Arial" w:hAnsi="Arial" w:cs="Arial"/>
+                      <w:noProof/>
+                      <w:sz w:val="14"/>
+                      <w:szCs w:val="14"/>
+                    </w:rPr>
+                    <w:t>«=comp.concn_unit»</w:t>
+                  </w:r>
+                  <w:r>
+                    <w:rPr>
+                      <w:rFonts w:ascii="Arial" w:hAnsi="Arial" w:cs="Arial"/>
+                      <w:noProof/>
+                      <w:sz w:val="14"/>
+                      <w:szCs w:val="14"/>
+                    </w:rPr>
+                    <w:fldChar w:fldCharType="end"/>
+                  </w:r>
+                </w:p>
+              </w:tc>
+              <w:tc>
+                <w:tcPr>
+                  <w:tcW w:w="1763" w:type="dxa"/>
+                  <w:tcBorders>
+                    <w:top w:val="nil"/>
+                    <w:left w:val="nil"/>
+                    <w:bottom w:val="nil"/>
+                    <w:right w:val="nil"/>
+                  </w:tcBorders>
+                </w:tcPr>
+                <w:p>
+                  <w:pPr>
+                    <w:jc w:val="center"/>
+                    <w:rPr>
+                      <w:rFonts w:ascii="Arial" w:hAnsi="Arial" w:cs="Arial"/>
+                      <w:noProof/>
+                      <w:sz w:val="14"/>
+                      <w:szCs w:val="14"/>
+                    </w:rPr>
+                  </w:pPr>
+                  <w:r>
+                    <w:rPr>
+                      <w:rFonts w:ascii="Arial" w:hAnsi="Arial" w:cs="Arial"/>
+                      <w:noProof/>
+                      <w:sz w:val="14"/>
+                      <w:szCs w:val="14"/>
+                    </w:rPr>
+                    <w:fldChar w:fldCharType="begin"/>
+                  </w:r>
+                  <w:r>
+                    <w:rPr>
+                      <w:rFonts w:ascii="Arial" w:hAnsi="Arial" w:cs="Arial"/>
+                      <w:noProof/>
+                      <w:sz w:val="14"/>
+                      <w:szCs w:val="14"/>
+                    </w:rPr>
+                    <w:instrText xml:space="preserve"> MERGEFIELD  =comp.equivalent  \* MERGEFORMAT </w:instrText>
+                  </w:r>
+                  <w:r>
+                    <w:rPr>
+                      <w:rFonts w:ascii="Arial" w:hAnsi="Arial" w:cs="Arial"/>
+                      <w:noProof/>
+                      <w:sz w:val="14"/>
+                      <w:szCs w:val="14"/>
+                    </w:rPr>
+                    <w:fldChar w:fldCharType="separate"/>
+                  </w:r>
+                  <w:r>
+                    <w:rPr>
+                      <w:rFonts w:ascii="Arial" w:hAnsi="Arial" w:cs="Arial"/>
+                      <w:noProof/>
+                      <w:sz w:val="14"/>
+                      <w:szCs w:val="14"/>
+                    </w:rPr>
+                    <w:t>«=comp.equivalent»</w:t>
+                  </w:r>
+                  <w:r>
+                    <w:rPr>
+                      <w:rFonts w:ascii="Arial" w:hAnsi="Arial" w:cs="Arial"/>
+                      <w:noProof/>
+                      <w:sz w:val="14"/>
+                      <w:szCs w:val="14"/>
+                    </w:rPr>
+                    <w:fldChar w:fldCharType="end"/>
+                  </w:r>
+                </w:p>
+              </w:tc>
+            </w:tr>
+          </w:tbl>
+          <w:p>
+            <w:pPr>
+              <w:rPr>
+                <w:rFonts w:ascii="Arial" w:hAnsi="Arial" w:cs="Arial"/>
+                <w:noProof/>
+                <w:sz w:val="14"/>
+                <w:szCs w:val="14"/>
+              </w:rPr>
+            </w:pPr>
+          </w:p>
+        </w:tc>
+      </w:tr>
+      <w:tr>
+        <w:trPr>
+          <w:trHeight w:val="255"/>
+        </w:trPr>
+        <w:tc>
+          <w:tcPr>
+            <w:tcW w:w="9037" w:type="dxa"/>
+            <w:gridSpan w:val="8"/>
+          </w:tcPr>
+          <w:p>
+            <w:pPr>
+              <w:rPr>
+                <w:rFonts w:ascii="Arial" w:hAnsi="Arial" w:cs="Arial"/>
+                <w:noProof/>
+                <w:sz w:val="18"/>
+                <w:szCs w:val="18"/>
+              </w:rPr>
+            </w:pPr>
+            <w:r>
+              <w:rPr>
+                <w:rFonts w:ascii="Arial" w:hAnsi="Arial" w:cs="Arial"/>
+                <w:sz w:val="18"/>
+                <w:szCs w:val="18"/>
+              </w:rPr>
+              <w:fldChar w:fldCharType="begin"/>
+            </w:r>
+            <w:r>
+              <w:rPr>
+                <w:rFonts w:ascii="Arial" w:hAnsi="Arial" w:cs="Arial"/>
+                <w:sz w:val="18"/>
+                <w:szCs w:val="18"/>
+              </w:rPr>
+              <w:instrText xml:space="preserve"> MERGEFIELD  s.components:endEach  \* MERGEFORMAT </w:instrText>
+            </w:r>
+            <w:r>
+              <w:rPr>
+                <w:rFonts w:ascii="Arial" w:hAnsi="Arial" w:cs="Arial"/>
+                <w:sz w:val="18"/>
+                <w:szCs w:val="18"/>
+              </w:rPr>
+              <w:fldChar w:fldCharType="separate"/>
+            </w:r>
+            <w:r>
+              <w:rPr>
+                <w:rFonts w:ascii="Arial" w:hAnsi="Arial" w:cs="Arial"/>
+                <w:noProof/>
+                <w:sz w:val="18"/>
+                <w:szCs w:val="18"/>
+              </w:rPr>
+              <w:t>«s.components:endEach»</w:t>
+            </w:r>
+            <w:r>
+              <w:rPr>
+                <w:rFonts w:ascii="Arial" w:hAnsi="Arial" w:cs="Arial"/>
+                <w:sz w:val="18"/>
+                <w:szCs w:val="18"/>
+              </w:rPr>
+              <w:fldChar w:fldCharType="end"/>
+            </w:r>
+          </w:p>
+        </w:tc>
+      </w:tr>
+      <w:tr>
+        <w:trPr>
+          <w:trHeight w:val="255"/>
+        </w:trPr>
+        <w:tc>
+          <w:tcPr>
+            <w:tcW w:w="9037" w:type="dxa"/>
+            <w:gridSpan w:val="8"/>
+          </w:tcPr>
+          <w:p>
+            <w:pPr>
+              <w:rPr>
+                <w:rFonts w:ascii="Arial" w:hAnsi="Arial" w:cs="Arial"/>
+                <w:sz w:val="18"/>
+                <w:szCs w:val="18"/>
+              </w:rPr>
+            </w:pPr>
+            <w:r>
+              <w:rPr>
+                <w:rFonts w:ascii="Arial" w:hAnsi="Arial" w:cs="Arial"/>
+                <w:sz w:val="18"/>
+                <w:szCs w:val="18"/>
+              </w:rPr>
+              <w:fldChar w:fldCharType="begin"/>
+            </w:r>
+            <w:r>
+              <w:rPr>
+                <w:rFonts w:ascii="Arial" w:hAnsi="Arial" w:cs="Arial"/>
+                <w:sz w:val="18"/>
+                <w:szCs w:val="18"/>
+              </w:rPr>
+              <w:instrText xml:space="preserve"> MERGEFIELD  s.components:endIf  \* MERGEFORMAT </w:instrText>
+            </w:r>
+            <w:r>
+              <w:rPr>
+                <w:rFonts w:ascii="Arial" w:hAnsi="Arial" w:cs="Arial"/>
+                <w:sz w:val="18"/>
+                <w:szCs w:val="18"/>
+              </w:rPr>
+              <w:fldChar w:fldCharType="separate"/>
+            </w:r>
+            <w:r>
+              <w:rPr>
+                <w:rFonts w:ascii="Arial" w:hAnsi="Arial" w:cs="Arial"/>
+                <w:noProof/>
+                <w:sz w:val="18"/>
+                <w:szCs w:val="18"/>
+              </w:rPr>
+              <w:t>«s.components:endIf»</w:t>
+            </w:r>
+            <w:r>
+              <w:rPr>
+                <w:rFonts w:ascii="Arial" w:hAnsi="Arial" w:cs="Arial"/>
+                <w:sz w:val="18"/>
+                <w:szCs w:val="18"/>
+              </w:rPr>
+              <w:fldChar w:fldCharType="end"/>
+            </w:r>
+          </w:p>
+        </w:tc>
+      </w:tr>
     </w:tbl>
     <w:p>
       <w:pPr>
@@ -2540,8 +3482,8 @@
     </w:p>
     <w:tbl>
       <w:tblPr>
-        <w:tblStyle w:val="Tabellenraster"/>
-        <w:tblW w:w="0" w:type="auto"/>
+        <w:tblStyle w:val="TableGrid"/>
+        <w:tblW w:w="9040" w:type="dxa"/>
         <w:tblBorders>
           <w:top w:val="none" w:sz="0" w:space="0" w:color="auto"/>
           <w:left w:val="none" w:sz="0" w:space="0" w:color="auto"/>
@@ -2589,6 +3531,7 @@
                 <w:sz w:val="18"/>
                 <w:szCs w:val="18"/>
               </w:rPr>
+              <w:lastRenderedPageBreak/>
               <w:t>R</w:t>
             </w:r>
           </w:p>
@@ -3276,6 +4219,948 @@
           </w:p>
         </w:tc>
       </w:tr>
+      <w:tr>
+        <w:trPr>
+          <w:trHeight w:val="255"/>
+        </w:trPr>
+        <w:tc>
+          <w:tcPr>
+            <w:tcW w:w="9040" w:type="dxa"/>
+            <w:gridSpan w:val="8"/>
+          </w:tcPr>
+          <w:p>
+            <w:pPr>
+              <w:rPr>
+                <w:rFonts w:ascii="Arial" w:hAnsi="Arial" w:cs="Arial"/>
+                <w:noProof/>
+                <w:sz w:val="18"/>
+                <w:szCs w:val="18"/>
+              </w:rPr>
+            </w:pPr>
+            <w:r>
+              <w:rPr>
+                <w:rFonts w:ascii="Arial" w:hAnsi="Arial" w:cs="Arial"/>
+                <w:sz w:val="18"/>
+                <w:szCs w:val="18"/>
+              </w:rPr>
+              <w:fldChar w:fldCharType="begin"/>
+            </w:r>
+            <w:r>
+              <w:rPr>
+                <w:rFonts w:ascii="Arial" w:hAnsi="Arial" w:cs="Arial"/>
+                <w:sz w:val="18"/>
+                <w:szCs w:val="18"/>
+              </w:rPr>
+              <w:instrText xml:space="preserve"> MERGEFIELD  r.components:if  \* MERGEFORMAT </w:instrText>
+            </w:r>
+            <w:r>
+              <w:rPr>
+                <w:rFonts w:ascii="Arial" w:hAnsi="Arial" w:cs="Arial"/>
+                <w:sz w:val="18"/>
+                <w:szCs w:val="18"/>
+              </w:rPr>
+              <w:fldChar w:fldCharType="separate"/>
+            </w:r>
+            <w:r>
+              <w:rPr>
+                <w:rFonts w:ascii="Arial" w:hAnsi="Arial" w:cs="Arial"/>
+                <w:noProof/>
+                <w:sz w:val="18"/>
+                <w:szCs w:val="18"/>
+              </w:rPr>
+              <w:t>«r.components:if»</w:t>
+            </w:r>
+            <w:r>
+              <w:rPr>
+                <w:rFonts w:ascii="Arial" w:hAnsi="Arial" w:cs="Arial"/>
+                <w:sz w:val="18"/>
+                <w:szCs w:val="18"/>
+              </w:rPr>
+              <w:fldChar w:fldCharType="end"/>
+            </w:r>
+          </w:p>
+        </w:tc>
+      </w:tr>
+      <w:tr>
+        <w:trPr>
+          <w:trHeight w:val="255"/>
+        </w:trPr>
+        <w:tc>
+          <w:tcPr>
+            <w:tcW w:w="9040" w:type="dxa"/>
+            <w:gridSpan w:val="8"/>
+          </w:tcPr>
+          <w:tbl>
+            <w:tblPr>
+              <w:tblStyle w:val="TableGrid"/>
+              <w:tblW w:w="8814" w:type="dxa"/>
+              <w:tblInd w:w="432" w:type="dxa"/>
+              <w:tblBorders>
+                <w:top w:val="none" w:sz="0" w:space="0" w:color="auto"/>
+                <w:left w:val="none" w:sz="0" w:space="0" w:color="auto"/>
+                <w:bottom w:val="none" w:sz="0" w:space="0" w:color="auto"/>
+                <w:right w:val="none" w:sz="0" w:space="0" w:color="auto"/>
+                <w:insideH w:val="none" w:sz="0" w:space="0" w:color="auto"/>
+                <w:insideV w:val="none" w:sz="0" w:space="0" w:color="auto"/>
+              </w:tblBorders>
+              <w:tblLook w:val="04A0" w:firstRow="1" w:lastRow="0" w:firstColumn="1" w:lastColumn="0" w:noHBand="0" w:noVBand="1"/>
+            </w:tblPr>
+            <w:tblGrid>
+              <w:gridCol w:w="359"/>
+              <w:gridCol w:w="1403"/>
+              <w:gridCol w:w="1763"/>
+              <w:gridCol w:w="1763"/>
+              <w:gridCol w:w="1763"/>
+              <w:gridCol w:w="1763"/>
+            </w:tblGrid>
+            <w:tr>
+              <w:tc>
+                <w:tcPr>
+                  <w:tcW w:w="1762" w:type="dxa"/>
+                  <w:gridSpan w:val="2"/>
+                  <w:tcBorders>
+                    <w:top w:val="single" w:sz="4" w:space="0" w:color="auto"/>
+                    <w:bottom w:val="single" w:sz="4" w:space="0" w:color="auto"/>
+                  </w:tcBorders>
+                </w:tcPr>
+                <w:p>
+                  <w:pPr>
+                    <w:jc w:val="center"/>
+                    <w:rPr>
+                      <w:rFonts w:ascii="Arial" w:hAnsi="Arial" w:cs="Arial"/>
+                      <w:noProof/>
+                      <w:sz w:val="18"/>
+                      <w:szCs w:val="18"/>
+                    </w:rPr>
+                  </w:pPr>
+                  <w:r>
+                    <w:rPr>
+                      <w:rFonts w:ascii="Arial" w:hAnsi="Arial" w:cs="Arial"/>
+                      <w:noProof/>
+                      <w:sz w:val="14"/>
+                      <w:szCs w:val="14"/>
+                    </w:rPr>
+                    <w:t>Component</w:t>
+                  </w:r>
+                </w:p>
+              </w:tc>
+              <w:tc>
+                <w:tcPr>
+                  <w:tcW w:w="1763" w:type="dxa"/>
+                  <w:tcBorders>
+                    <w:top w:val="single" w:sz="4" w:space="0" w:color="auto"/>
+                    <w:bottom w:val="single" w:sz="4" w:space="0" w:color="auto"/>
+                  </w:tcBorders>
+                </w:tcPr>
+                <w:p>
+                  <w:pPr>
+                    <w:jc w:val="center"/>
+                    <w:rPr>
+                      <w:rFonts w:ascii="Arial" w:hAnsi="Arial" w:cs="Arial"/>
+                      <w:noProof/>
+                      <w:sz w:val="18"/>
+                      <w:szCs w:val="18"/>
+                    </w:rPr>
+                  </w:pPr>
+                  <w:r>
+                    <w:rPr>
+                      <w:rFonts w:ascii="Arial" w:hAnsi="Arial" w:cs="Arial"/>
+                      <w:noProof/>
+                      <w:sz w:val="14"/>
+                      <w:szCs w:val="14"/>
+                    </w:rPr>
+                    <w:t>Amount</w:t>
+                  </w:r>
+                </w:p>
+              </w:tc>
+              <w:tc>
+                <w:tcPr>
+                  <w:tcW w:w="1763" w:type="dxa"/>
+                  <w:tcBorders>
+                    <w:top w:val="single" w:sz="4" w:space="0" w:color="auto"/>
+                    <w:bottom w:val="single" w:sz="4" w:space="0" w:color="auto"/>
+                  </w:tcBorders>
+                </w:tcPr>
+                <w:p>
+                  <w:pPr>
+                    <w:jc w:val="center"/>
+                    <w:rPr>
+                      <w:rFonts w:ascii="Arial" w:hAnsi="Arial" w:cs="Arial"/>
+                      <w:noProof/>
+                      <w:sz w:val="18"/>
+                      <w:szCs w:val="18"/>
+                    </w:rPr>
+                  </w:pPr>
+                  <w:r>
+                    <w:rPr>
+                      <w:rFonts w:ascii="Arial" w:hAnsi="Arial" w:cs="Arial"/>
+                      <w:sz w:val="14"/>
+                      <w:szCs w:val="14"/>
+                    </w:rPr>
+                    <w:t>Rel. MW</w:t>
+                  </w:r>
+                </w:p>
+              </w:tc>
+              <w:tc>
+                <w:tcPr>
+                  <w:tcW w:w="1763" w:type="dxa"/>
+                  <w:tcBorders>
+                    <w:top w:val="single" w:sz="4" w:space="0" w:color="auto"/>
+                    <w:bottom w:val="single" w:sz="4" w:space="0" w:color="auto"/>
+                  </w:tcBorders>
+                </w:tcPr>
+                <w:p>
+                  <w:pPr>
+                    <w:jc w:val="center"/>
+                    <w:rPr>
+                      <w:rFonts w:ascii="Arial" w:hAnsi="Arial" w:cs="Arial"/>
+                      <w:noProof/>
+                      <w:sz w:val="18"/>
+                      <w:szCs w:val="18"/>
+                    </w:rPr>
+                  </w:pPr>
+                  <w:r>
+                    <w:rPr>
+                      <w:rFonts w:ascii="Arial" w:hAnsi="Arial" w:cs="Arial"/>
+                      <w:noProof/>
+                      <w:sz w:val="14"/>
+                      <w:szCs w:val="14"/>
+                    </w:rPr>
+                    <w:t>Conc</w:t>
+                  </w:r>
+                </w:p>
+              </w:tc>
+              <w:tc>
+                <w:tcPr>
+                  <w:tcW w:w="1763" w:type="dxa"/>
+                  <w:tcBorders>
+                    <w:top w:val="single" w:sz="4" w:space="0" w:color="auto"/>
+                    <w:bottom w:val="single" w:sz="4" w:space="0" w:color="auto"/>
+                  </w:tcBorders>
+                </w:tcPr>
+                <w:p>
+                  <w:pPr>
+                    <w:jc w:val="center"/>
+                    <w:rPr>
+                      <w:rFonts w:ascii="Arial" w:hAnsi="Arial" w:cs="Arial"/>
+                      <w:noProof/>
+                      <w:sz w:val="18"/>
+                      <w:szCs w:val="18"/>
+                    </w:rPr>
+                  </w:pPr>
+                  <w:r>
+                    <w:rPr>
+                      <w:rFonts w:ascii="Arial" w:hAnsi="Arial" w:cs="Arial"/>
+                      <w:noProof/>
+                      <w:sz w:val="14"/>
+                      <w:szCs w:val="14"/>
+                    </w:rPr>
+                    <w:t>Ratio</w:t>
+                  </w:r>
+                </w:p>
+              </w:tc>
+            </w:tr>
+            <w:tr>
+              <w:tc>
+                <w:tcPr>
+                  <w:tcW w:w="8814" w:type="dxa"/>
+                  <w:gridSpan w:val="6"/>
+                  <w:tcBorders>
+                    <w:top w:val="single" w:sz="4" w:space="0" w:color="auto"/>
+                  </w:tcBorders>
+                </w:tcPr>
+                <w:p>
+                  <w:pPr>
+                    <w:rPr>
+                      <w:rFonts w:ascii="Arial" w:hAnsi="Arial" w:cs="Arial"/>
+                      <w:noProof/>
+                      <w:sz w:val="18"/>
+                      <w:szCs w:val="18"/>
+                    </w:rPr>
+                  </w:pPr>
+                  <w:r>
+                    <w:rPr>
+                      <w:rFonts w:ascii="Arial" w:hAnsi="Arial" w:cs="Arial"/>
+                      <w:sz w:val="14"/>
+                      <w:szCs w:val="14"/>
+                    </w:rPr>
+                    <w:fldChar w:fldCharType="begin"/>
+                  </w:r>
+                  <w:r>
+                    <w:rPr>
+                      <w:rFonts w:ascii="Arial" w:hAnsi="Arial" w:cs="Arial"/>
+                      <w:sz w:val="14"/>
+                      <w:szCs w:val="14"/>
+                    </w:rPr>
+                    <w:instrText xml:space="preserve"> MERGEFIELD  r.components:each(comp)  \* MERGEFORMAT </w:instrText>
+                  </w:r>
+                  <w:r>
+                    <w:rPr>
+                      <w:rFonts w:ascii="Arial" w:hAnsi="Arial" w:cs="Arial"/>
+                      <w:sz w:val="14"/>
+                      <w:szCs w:val="14"/>
+                    </w:rPr>
+                    <w:fldChar w:fldCharType="separate"/>
+                  </w:r>
+                  <w:r>
+                    <w:rPr>
+                      <w:rFonts w:ascii="Arial" w:hAnsi="Arial" w:cs="Arial"/>
+                      <w:noProof/>
+                      <w:sz w:val="14"/>
+                      <w:szCs w:val="14"/>
+                    </w:rPr>
+                    <w:t>«r.components:each(comp)»</w:t>
+                  </w:r>
+                  <w:r>
+                    <w:rPr>
+                      <w:rFonts w:ascii="Arial" w:hAnsi="Arial" w:cs="Arial"/>
+                      <w:sz w:val="14"/>
+                      <w:szCs w:val="14"/>
+                    </w:rPr>
+                    <w:fldChar w:fldCharType="end"/>
+                  </w:r>
+                </w:p>
+              </w:tc>
+            </w:tr>
+            <w:tr>
+              <w:tc>
+                <w:tcPr>
+                  <w:tcW w:w="359" w:type="dxa"/>
+                </w:tcPr>
+                <w:p>
+                  <w:pPr>
+                    <w:jc w:val="center"/>
+                    <w:rPr>
+                      <w:rFonts w:ascii="Arial" w:hAnsi="Arial" w:cs="Arial"/>
+                      <w:noProof/>
+                      <w:sz w:val="18"/>
+                      <w:szCs w:val="18"/>
+                    </w:rPr>
+                  </w:pPr>
+                  <w:r>
+                    <w:rPr>
+                      <w:rFonts w:ascii="Arial" w:hAnsi="Arial" w:cs="Arial"/>
+                      <w:noProof/>
+                      <w:color w:val="833C0B" w:themeColor="accent2" w:themeShade="80"/>
+                      <w:sz w:val="14"/>
+                      <w:szCs w:val="14"/>
+                    </w:rPr>
+                    <w:t>C</w:t>
+                  </w:r>
+                </w:p>
+              </w:tc>
+              <w:tc>
+                <w:tcPr>
+                  <w:tcW w:w="1403" w:type="dxa"/>
+                </w:tcPr>
+                <w:p>
+                  <w:pPr>
+                    <w:jc w:val="center"/>
+                    <w:rPr>
+                      <w:rFonts w:ascii="Arial" w:hAnsi="Arial" w:cs="Arial"/>
+                      <w:noProof/>
+                      <w:sz w:val="18"/>
+                      <w:szCs w:val="18"/>
+                    </w:rPr>
+                  </w:pPr>
+                  <w:r>
+                    <w:rPr>
+                      <w:rFonts w:ascii="Arial" w:hAnsi="Arial" w:cs="Arial"/>
+                      <w:noProof/>
+                      <w:color w:val="833C0B" w:themeColor="accent2" w:themeShade="80"/>
+                      <w:sz w:val="14"/>
+                      <w:szCs w:val="14"/>
+                    </w:rPr>
+                    <w:fldChar w:fldCharType="begin"/>
+                  </w:r>
+                  <w:r>
+                    <w:rPr>
+                      <w:rFonts w:ascii="Arial" w:hAnsi="Arial" w:cs="Arial"/>
+                      <w:noProof/>
+                      <w:color w:val="833C0B" w:themeColor="accent2" w:themeShade="80"/>
+                      <w:sz w:val="14"/>
+                      <w:szCs w:val="14"/>
+                    </w:rPr>
+                    <w:instrText xml:space="preserve"> MERGEFIELD  =comp.name  \* MERGEFORMAT </w:instrText>
+                  </w:r>
+                  <w:r>
+                    <w:rPr>
+                      <w:rFonts w:ascii="Arial" w:hAnsi="Arial" w:cs="Arial"/>
+                      <w:noProof/>
+                      <w:color w:val="833C0B" w:themeColor="accent2" w:themeShade="80"/>
+                      <w:sz w:val="14"/>
+                      <w:szCs w:val="14"/>
+                    </w:rPr>
+                    <w:fldChar w:fldCharType="separate"/>
+                  </w:r>
+                  <w:r>
+                    <w:rPr>
+                      <w:rFonts w:ascii="Arial" w:hAnsi="Arial" w:cs="Arial"/>
+                      <w:noProof/>
+                      <w:color w:val="833C0B" w:themeColor="accent2" w:themeShade="80"/>
+                      <w:sz w:val="14"/>
+                      <w:szCs w:val="14"/>
+                    </w:rPr>
+                    <w:t>«=comp.name»</w:t>
+                  </w:r>
+                  <w:r>
+                    <w:rPr>
+                      <w:rFonts w:ascii="Arial" w:hAnsi="Arial" w:cs="Arial"/>
+                      <w:noProof/>
+                      <w:color w:val="833C0B" w:themeColor="accent2" w:themeShade="80"/>
+                      <w:sz w:val="14"/>
+                      <w:szCs w:val="14"/>
+                    </w:rPr>
+                    <w:fldChar w:fldCharType="end"/>
+                  </w:r>
+                </w:p>
+              </w:tc>
+              <w:tc>
+                <w:tcPr>
+                  <w:tcW w:w="1763" w:type="dxa"/>
+                  <w:tcBorders>
+                    <w:left w:val="nil"/>
+                  </w:tcBorders>
+                </w:tcPr>
+                <w:p>
+                  <w:pPr>
+                    <w:jc w:val="center"/>
+                    <w:rPr>
+                      <w:rFonts w:ascii="Arial" w:hAnsi="Arial" w:cs="Arial"/>
+                      <w:noProof/>
+                      <w:sz w:val="18"/>
+                      <w:szCs w:val="18"/>
+                    </w:rPr>
+                  </w:pPr>
+                  <w:r>
+                    <w:rPr>
+                      <w:rFonts w:ascii="Arial" w:hAnsi="Arial" w:cs="Arial"/>
+                      <w:noProof/>
+                      <w:color w:val="000000"/>
+                      <w:sz w:val="14"/>
+                      <w:szCs w:val="14"/>
+                    </w:rPr>
+                    <w:fldChar w:fldCharType="begin"/>
+                  </w:r>
+                  <w:r>
+                    <w:rPr>
+                      <w:rFonts w:ascii="Arial" w:hAnsi="Arial" w:cs="Arial"/>
+                      <w:noProof/>
+                      <w:color w:val="000000"/>
+                      <w:sz w:val="14"/>
+                      <w:szCs w:val="14"/>
+                    </w:rPr>
+                    <w:instrText xml:space="preserve"> MERGEFIELD  =comp.amount_mol  \* MERGEFORMAT </w:instrText>
+                  </w:r>
+                  <w:r>
+                    <w:rPr>
+                      <w:rFonts w:ascii="Arial" w:hAnsi="Arial" w:cs="Arial"/>
+                      <w:noProof/>
+                      <w:color w:val="000000"/>
+                      <w:sz w:val="14"/>
+                      <w:szCs w:val="14"/>
+                    </w:rPr>
+                    <w:fldChar w:fldCharType="separate"/>
+                  </w:r>
+                  <w:r>
+                    <w:rPr>
+                      <w:rFonts w:ascii="Arial" w:hAnsi="Arial" w:cs="Arial"/>
+                      <w:noProof/>
+                      <w:color w:val="000000"/>
+                      <w:sz w:val="14"/>
+                      <w:szCs w:val="14"/>
+                    </w:rPr>
+                    <w:t>«=comp.amount_mol»</w:t>
+                  </w:r>
+                  <w:r>
+                    <w:rPr>
+                      <w:rFonts w:ascii="Arial" w:hAnsi="Arial" w:cs="Arial"/>
+                      <w:noProof/>
+                      <w:color w:val="000000"/>
+                      <w:sz w:val="14"/>
+                      <w:szCs w:val="14"/>
+                    </w:rPr>
+                    <w:fldChar w:fldCharType="end"/>
+                  </w:r>
+                  <w:r>
+                    <w:rPr>
+                      <w:rFonts w:ascii="Arial" w:hAnsi="Arial" w:cs="Arial"/>
+                      <w:noProof/>
+                      <w:color w:val="000000"/>
+                      <w:sz w:val="14"/>
+                      <w:szCs w:val="14"/>
+                    </w:rPr>
+                    <w:t xml:space="preserve"> </w:t>
+                  </w:r>
+                  <w:r>
+                    <w:rPr>
+                      <w:rFonts w:ascii="Arial" w:hAnsi="Arial" w:cs="Arial"/>
+                      <w:noProof/>
+                      <w:color w:val="000000"/>
+                      <w:sz w:val="14"/>
+                      <w:szCs w:val="14"/>
+                    </w:rPr>
+                    <w:fldChar w:fldCharType="begin"/>
+                  </w:r>
+                  <w:r>
+                    <w:rPr>
+                      <w:rFonts w:ascii="Arial" w:hAnsi="Arial" w:cs="Arial"/>
+                      <w:noProof/>
+                      <w:color w:val="000000"/>
+                      <w:sz w:val="14"/>
+                      <w:szCs w:val="14"/>
+                    </w:rPr>
+                    <w:instrText xml:space="preserve"> MERGEFIELD  =comp.amount_mol_unit  \* MERGEFORMAT </w:instrText>
+                  </w:r>
+                  <w:r>
+                    <w:rPr>
+                      <w:rFonts w:ascii="Arial" w:hAnsi="Arial" w:cs="Arial"/>
+                      <w:noProof/>
+                      <w:color w:val="000000"/>
+                      <w:sz w:val="14"/>
+                      <w:szCs w:val="14"/>
+                    </w:rPr>
+                    <w:fldChar w:fldCharType="separate"/>
+                  </w:r>
+                  <w:r>
+                    <w:rPr>
+                      <w:rFonts w:ascii="Arial" w:hAnsi="Arial" w:cs="Arial"/>
+                      <w:noProof/>
+                      <w:color w:val="000000"/>
+                      <w:sz w:val="14"/>
+                      <w:szCs w:val="14"/>
+                    </w:rPr>
+                    <w:t>«=comp.amount_mol_unit»</w:t>
+                  </w:r>
+                  <w:r>
+                    <w:rPr>
+                      <w:rFonts w:ascii="Arial" w:hAnsi="Arial" w:cs="Arial"/>
+                      <w:noProof/>
+                      <w:color w:val="000000"/>
+                      <w:sz w:val="14"/>
+                      <w:szCs w:val="14"/>
+                    </w:rPr>
+                    <w:fldChar w:fldCharType="end"/>
+                  </w:r>
+                </w:p>
+              </w:tc>
+              <w:tc>
+                <w:tcPr>
+                  <w:tcW w:w="1763" w:type="dxa"/>
+                </w:tcPr>
+                <w:p>
+                  <w:pPr>
+                    <w:jc w:val="center"/>
+                    <w:rPr>
+                      <w:rFonts w:ascii="Arial" w:hAnsi="Arial" w:cs="Arial"/>
+                      <w:noProof/>
+                      <w:sz w:val="18"/>
+                      <w:szCs w:val="18"/>
+                    </w:rPr>
+                  </w:pPr>
+                  <w:r>
+                    <w:rPr>
+                      <w:rFonts w:ascii="Arial" w:hAnsi="Arial" w:cs="Arial"/>
+                      <w:noProof/>
+                      <w:color w:val="000000"/>
+                      <w:sz w:val="14"/>
+                      <w:szCs w:val="14"/>
+                    </w:rPr>
+                    <w:fldChar w:fldCharType="begin"/>
+                  </w:r>
+                  <w:r>
+                    <w:rPr>
+                      <w:rFonts w:ascii="Arial" w:hAnsi="Arial" w:cs="Arial"/>
+                      <w:noProof/>
+                      <w:color w:val="000000"/>
+                      <w:sz w:val="14"/>
+                      <w:szCs w:val="14"/>
+                    </w:rPr>
+                    <w:instrText xml:space="preserve"> MERGEFIELD  =comp.relative_molecular_weight  \* MERGEFORMAT </w:instrText>
+                  </w:r>
+                  <w:r>
+                    <w:rPr>
+                      <w:rFonts w:ascii="Arial" w:hAnsi="Arial" w:cs="Arial"/>
+                      <w:noProof/>
+                      <w:color w:val="000000"/>
+                      <w:sz w:val="14"/>
+                      <w:szCs w:val="14"/>
+                    </w:rPr>
+                    <w:fldChar w:fldCharType="separate"/>
+                  </w:r>
+                  <w:r>
+                    <w:rPr>
+                      <w:rFonts w:ascii="Arial" w:hAnsi="Arial" w:cs="Arial"/>
+                      <w:noProof/>
+                      <w:color w:val="000000"/>
+                      <w:sz w:val="14"/>
+                      <w:szCs w:val="14"/>
+                    </w:rPr>
+                    <w:t>«=comp.relative_molecular_weight»</w:t>
+                  </w:r>
+                  <w:r>
+                    <w:rPr>
+                      <w:rFonts w:ascii="Arial" w:hAnsi="Arial" w:cs="Arial"/>
+                      <w:noProof/>
+                      <w:color w:val="000000"/>
+                      <w:sz w:val="14"/>
+                      <w:szCs w:val="14"/>
+                    </w:rPr>
+                    <w:fldChar w:fldCharType="end"/>
+                  </w:r>
+                  <w:r>
+                    <w:rPr>
+                      <w:rFonts w:ascii="Arial" w:hAnsi="Arial" w:cs="Arial"/>
+                      <w:noProof/>
+                      <w:color w:val="000000"/>
+                      <w:sz w:val="14"/>
+                      <w:szCs w:val="14"/>
+                    </w:rPr>
+                    <w:t xml:space="preserve"> g/mol</w:t>
+                  </w:r>
+                </w:p>
+              </w:tc>
+              <w:tc>
+                <w:tcPr>
+                  <w:tcW w:w="1763" w:type="dxa"/>
+                </w:tcPr>
+                <w:p>
+                  <w:pPr>
+                    <w:jc w:val="center"/>
+                    <w:rPr>
+                      <w:rFonts w:ascii="Arial" w:hAnsi="Arial" w:cs="Arial"/>
+                      <w:noProof/>
+                      <w:sz w:val="18"/>
+                      <w:szCs w:val="18"/>
+                    </w:rPr>
+                  </w:pPr>
+                  <w:r>
+                    <w:rPr>
+                      <w:rFonts w:ascii="Arial" w:hAnsi="Arial" w:cs="Arial"/>
+                      <w:noProof/>
+                      <w:color w:val="000000"/>
+                      <w:sz w:val="14"/>
+                      <w:szCs w:val="14"/>
+                    </w:rPr>
+                    <w:fldChar w:fldCharType="begin"/>
+                  </w:r>
+                  <w:r>
+                    <w:rPr>
+                      <w:rFonts w:ascii="Arial" w:hAnsi="Arial" w:cs="Arial"/>
+                      <w:noProof/>
+                      <w:color w:val="000000"/>
+                      <w:sz w:val="14"/>
+                      <w:szCs w:val="14"/>
+                    </w:rPr>
+                    <w:instrText xml:space="preserve"> MERGEFIELD  =comp.concn  \* MERGEFORMAT </w:instrText>
+                  </w:r>
+                  <w:r>
+                    <w:rPr>
+                      <w:rFonts w:ascii="Arial" w:hAnsi="Arial" w:cs="Arial"/>
+                      <w:noProof/>
+                      <w:color w:val="000000"/>
+                      <w:sz w:val="14"/>
+                      <w:szCs w:val="14"/>
+                    </w:rPr>
+                    <w:fldChar w:fldCharType="separate"/>
+                  </w:r>
+                  <w:r>
+                    <w:rPr>
+                      <w:rFonts w:ascii="Arial" w:hAnsi="Arial" w:cs="Arial"/>
+                      <w:noProof/>
+                      <w:color w:val="000000"/>
+                      <w:sz w:val="14"/>
+                      <w:szCs w:val="14"/>
+                    </w:rPr>
+                    <w:t>«=comp.concn»</w:t>
+                  </w:r>
+                  <w:r>
+                    <w:rPr>
+                      <w:rFonts w:ascii="Arial" w:hAnsi="Arial" w:cs="Arial"/>
+                      <w:noProof/>
+                      <w:color w:val="000000"/>
+                      <w:sz w:val="14"/>
+                      <w:szCs w:val="14"/>
+                    </w:rPr>
+                    <w:fldChar w:fldCharType="end"/>
+                  </w:r>
+                  <w:r>
+                    <w:rPr>
+                      <w:rFonts w:ascii="Arial" w:hAnsi="Arial" w:cs="Arial"/>
+                      <w:noProof/>
+                      <w:color w:val="000000"/>
+                      <w:sz w:val="14"/>
+                      <w:szCs w:val="14"/>
+                    </w:rPr>
+                    <w:t xml:space="preserve"> </w:t>
+                  </w:r>
+                  <w:r>
+                    <w:rPr>
+                      <w:rFonts w:ascii="Arial" w:hAnsi="Arial" w:cs="Arial"/>
+                      <w:noProof/>
+                      <w:color w:val="000000"/>
+                      <w:sz w:val="14"/>
+                      <w:szCs w:val="14"/>
+                    </w:rPr>
+                    <w:fldChar w:fldCharType="begin"/>
+                  </w:r>
+                  <w:r>
+                    <w:rPr>
+                      <w:rFonts w:ascii="Arial" w:hAnsi="Arial" w:cs="Arial"/>
+                      <w:noProof/>
+                      <w:color w:val="000000"/>
+                      <w:sz w:val="14"/>
+                      <w:szCs w:val="14"/>
+                    </w:rPr>
+                    <w:instrText xml:space="preserve"> MERGEFIELD  =comp.concn_unit  \* MERGEFORMAT </w:instrText>
+                  </w:r>
+                  <w:r>
+                    <w:rPr>
+                      <w:rFonts w:ascii="Arial" w:hAnsi="Arial" w:cs="Arial"/>
+                      <w:noProof/>
+                      <w:color w:val="000000"/>
+                      <w:sz w:val="14"/>
+                      <w:szCs w:val="14"/>
+                    </w:rPr>
+                    <w:fldChar w:fldCharType="separate"/>
+                  </w:r>
+                  <w:r>
+                    <w:rPr>
+                      <w:rFonts w:ascii="Arial" w:hAnsi="Arial" w:cs="Arial"/>
+                      <w:noProof/>
+                      <w:color w:val="000000"/>
+                      <w:sz w:val="14"/>
+                      <w:szCs w:val="14"/>
+                    </w:rPr>
+                    <w:t>«=comp.concn_unit»</w:t>
+                  </w:r>
+                  <w:r>
+                    <w:rPr>
+                      <w:rFonts w:ascii="Arial" w:hAnsi="Arial" w:cs="Arial"/>
+                      <w:noProof/>
+                      <w:color w:val="000000"/>
+                      <w:sz w:val="14"/>
+                      <w:szCs w:val="14"/>
+                    </w:rPr>
+                    <w:fldChar w:fldCharType="end"/>
+                  </w:r>
+                </w:p>
+              </w:tc>
+              <w:tc>
+                <w:tcPr>
+                  <w:tcW w:w="1763" w:type="dxa"/>
+                </w:tcPr>
+                <w:p>
+                  <w:pPr>
+                    <w:jc w:val="center"/>
+                    <w:rPr>
+                      <w:rFonts w:ascii="Arial" w:hAnsi="Arial" w:cs="Arial"/>
+                      <w:sz w:val="14"/>
+                      <w:szCs w:val="14"/>
+                    </w:rPr>
+                  </w:pPr>
+                  <w:r>
+                    <w:rPr>
+                      <w:rFonts w:ascii="Arial" w:hAnsi="Arial" w:cs="Arial"/>
+                      <w:noProof/>
+                      <w:color w:val="000000"/>
+                      <w:sz w:val="14"/>
+                      <w:szCs w:val="14"/>
+                    </w:rPr>
+                    <w:fldChar w:fldCharType="begin"/>
+                  </w:r>
+                  <w:r>
+                    <w:rPr>
+                      <w:rFonts w:ascii="Arial" w:hAnsi="Arial" w:cs="Arial"/>
+                      <w:noProof/>
+                      <w:color w:val="000000"/>
+                      <w:sz w:val="14"/>
+                      <w:szCs w:val="14"/>
+                    </w:rPr>
+                    <w:instrText xml:space="preserve"> MERGEFIELD  =comp.equivalent  \* MERGEFORMAT </w:instrText>
+                  </w:r>
+                  <w:r>
+                    <w:rPr>
+                      <w:rFonts w:ascii="Arial" w:hAnsi="Arial" w:cs="Arial"/>
+                      <w:noProof/>
+                      <w:color w:val="000000"/>
+                      <w:sz w:val="14"/>
+                      <w:szCs w:val="14"/>
+                    </w:rPr>
+                    <w:fldChar w:fldCharType="separate"/>
+                  </w:r>
+                  <w:r>
+                    <w:rPr>
+                      <w:rFonts w:ascii="Arial" w:hAnsi="Arial" w:cs="Arial"/>
+                      <w:noProof/>
+                      <w:color w:val="000000"/>
+                      <w:sz w:val="14"/>
+                      <w:szCs w:val="14"/>
+                    </w:rPr>
+                    <w:t>«=comp.equivalent»</w:t>
+                  </w:r>
+                  <w:r>
+                    <w:rPr>
+                      <w:rFonts w:ascii="Arial" w:hAnsi="Arial" w:cs="Arial"/>
+                      <w:noProof/>
+                      <w:color w:val="000000"/>
+                      <w:sz w:val="14"/>
+                      <w:szCs w:val="14"/>
+                    </w:rPr>
+                    <w:fldChar w:fldCharType="end"/>
+                  </w:r>
+                </w:p>
+                <w:p>
+                  <w:pPr>
+                    <w:jc w:val="center"/>
+                    <w:rPr>
+                      <w:rFonts w:ascii="Arial" w:hAnsi="Arial" w:cs="Arial"/>
+                      <w:noProof/>
+                      <w:sz w:val="18"/>
+                      <w:szCs w:val="18"/>
+                    </w:rPr>
+                  </w:pPr>
+                </w:p>
+              </w:tc>
+            </w:tr>
+          </w:tbl>
+          <w:p>
+            <w:pPr>
+              <w:jc w:val="center"/>
+              <w:rPr>
+                <w:rFonts w:ascii="Arial" w:hAnsi="Arial" w:cs="Arial"/>
+                <w:noProof/>
+                <w:sz w:val="18"/>
+                <w:szCs w:val="18"/>
+              </w:rPr>
+            </w:pPr>
+          </w:p>
+        </w:tc>
+      </w:tr>
+      <w:tr>
+        <w:trPr>
+          <w:trHeight w:val="255"/>
+        </w:trPr>
+        <w:tc>
+          <w:tcPr>
+            <w:tcW w:w="9040" w:type="dxa"/>
+            <w:gridSpan w:val="8"/>
+          </w:tcPr>
+          <w:p>
+            <w:pPr>
+              <w:rPr>
+                <w:rFonts w:ascii="Arial" w:hAnsi="Arial" w:cs="Arial"/>
+                <w:noProof/>
+                <w:sz w:val="18"/>
+                <w:szCs w:val="18"/>
+              </w:rPr>
+            </w:pPr>
+            <w:r>
+              <w:rPr>
+                <w:rFonts w:ascii="Arial" w:hAnsi="Arial" w:cs="Arial"/>
+                <w:sz w:val="18"/>
+                <w:szCs w:val="18"/>
+              </w:rPr>
+              <w:fldChar w:fldCharType="begin"/>
+            </w:r>
+            <w:r>
+              <w:rPr>
+                <w:rFonts w:ascii="Arial" w:hAnsi="Arial" w:cs="Arial"/>
+                <w:sz w:val="18"/>
+                <w:szCs w:val="18"/>
+              </w:rPr>
+              <w:instrText xml:space="preserve"> MERGEFIELD  r.components:endEach  \* MERGEFORMAT </w:instrText>
+            </w:r>
+            <w:r>
+              <w:rPr>
+                <w:rFonts w:ascii="Arial" w:hAnsi="Arial" w:cs="Arial"/>
+                <w:sz w:val="18"/>
+                <w:szCs w:val="18"/>
+              </w:rPr>
+              <w:fldChar w:fldCharType="separate"/>
+            </w:r>
+            <w:r>
+              <w:rPr>
+                <w:rFonts w:ascii="Arial" w:hAnsi="Arial" w:cs="Arial"/>
+                <w:noProof/>
+                <w:sz w:val="18"/>
+                <w:szCs w:val="18"/>
+              </w:rPr>
+              <w:t>«r.components:endEach»</w:t>
+            </w:r>
+            <w:r>
+              <w:rPr>
+                <w:rFonts w:ascii="Arial" w:hAnsi="Arial" w:cs="Arial"/>
+                <w:sz w:val="18"/>
+                <w:szCs w:val="18"/>
+              </w:rPr>
+              <w:fldChar w:fldCharType="end"/>
+            </w:r>
+          </w:p>
+        </w:tc>
+      </w:tr>
+      <w:tr>
+        <w:trPr>
+          <w:trHeight w:val="255"/>
+        </w:trPr>
+        <w:tc>
+          <w:tcPr>
+            <w:tcW w:w="9040" w:type="dxa"/>
+            <w:gridSpan w:val="8"/>
+          </w:tcPr>
+          <w:p>
+            <w:pPr>
+              <w:rPr>
+                <w:rFonts w:ascii="Arial" w:hAnsi="Arial" w:cs="Arial"/>
+                <w:noProof/>
+                <w:sz w:val="18"/>
+                <w:szCs w:val="18"/>
+              </w:rPr>
+            </w:pPr>
+            <w:r>
+              <w:rPr>
+                <w:rFonts w:ascii="Arial" w:hAnsi="Arial" w:cs="Arial"/>
+                <w:sz w:val="18"/>
+                <w:szCs w:val="18"/>
+              </w:rPr>
+              <w:fldChar w:fldCharType="begin"/>
+            </w:r>
+            <w:r>
+              <w:rPr>
+                <w:rFonts w:ascii="Arial" w:hAnsi="Arial" w:cs="Arial"/>
+                <w:sz w:val="18"/>
+                <w:szCs w:val="18"/>
+              </w:rPr>
+              <w:instrText xml:space="preserve"> MERGEFIELD  r.components:endIf  \* MERGEFORMAT </w:instrText>
+            </w:r>
+            <w:r>
+              <w:rPr>
+                <w:rFonts w:ascii="Arial" w:hAnsi="Arial" w:cs="Arial"/>
+                <w:sz w:val="18"/>
+                <w:szCs w:val="18"/>
+              </w:rPr>
+              <w:fldChar w:fldCharType="separate"/>
+            </w:r>
+            <w:r>
+              <w:rPr>
+                <w:rFonts w:ascii="Arial" w:hAnsi="Arial" w:cs="Arial"/>
+                <w:noProof/>
+                <w:sz w:val="18"/>
+                <w:szCs w:val="18"/>
+              </w:rPr>
+              <w:t>«r.components:endIf»</w:t>
+            </w:r>
+            <w:r>
+              <w:rPr>
+                <w:rFonts w:ascii="Arial" w:hAnsi="Arial" w:cs="Arial"/>
+                <w:sz w:val="18"/>
+                <w:szCs w:val="18"/>
+              </w:rPr>
+              <w:fldChar w:fldCharType="end"/>
+            </w:r>
+          </w:p>
+        </w:tc>
+      </w:tr>
     </w:tbl>
     <w:p>
       <w:pPr>
@@ -3520,8 +5405,8 @@
     </w:p>
     <w:tbl>
       <w:tblPr>
-        <w:tblStyle w:val="Tabellenraster"/>
-        <w:tblW w:w="0" w:type="auto"/>
+        <w:tblStyle w:val="TableGrid"/>
+        <w:tblW w:w="9027" w:type="dxa"/>
         <w:tblBorders>
           <w:top w:val="none" w:sz="0" w:space="0" w:color="auto"/>
           <w:left w:val="none" w:sz="0" w:space="0" w:color="auto"/>
@@ -3569,7 +5454,6 @@
                 <w:sz w:val="18"/>
                 <w:szCs w:val="18"/>
               </w:rPr>
-              <w:lastRenderedPageBreak/>
               <w:t>P</w:t>
             </w:r>
           </w:p>
@@ -4183,6 +6067,928 @@
                 <w:rFonts w:ascii="Arial" w:hAnsi="Arial" w:cs="Arial"/>
                 <w:noProof/>
                 <w:color w:val="FF0000"/>
+                <w:sz w:val="18"/>
+                <w:szCs w:val="18"/>
+              </w:rPr>
+              <w:fldChar w:fldCharType="end"/>
+            </w:r>
+          </w:p>
+        </w:tc>
+      </w:tr>
+      <w:tr>
+        <w:trPr>
+          <w:trHeight w:val="255"/>
+        </w:trPr>
+        <w:tc>
+          <w:tcPr>
+            <w:tcW w:w="9027" w:type="dxa"/>
+            <w:gridSpan w:val="8"/>
+          </w:tcPr>
+          <w:p>
+            <w:pPr>
+              <w:tabs>
+                <w:tab w:val="left" w:pos="265"/>
+              </w:tabs>
+              <w:jc w:val="both"/>
+              <w:rPr>
+                <w:rFonts w:ascii="Arial" w:hAnsi="Arial" w:cs="Arial"/>
+                <w:noProof/>
+                <w:color w:val="FF0000"/>
+                <w:sz w:val="18"/>
+                <w:szCs w:val="18"/>
+              </w:rPr>
+            </w:pPr>
+            <w:r>
+              <w:rPr>
+                <w:rFonts w:ascii="Arial" w:hAnsi="Arial" w:cs="Arial"/>
+                <w:sz w:val="18"/>
+                <w:szCs w:val="18"/>
+              </w:rPr>
+              <w:fldChar w:fldCharType="begin"/>
+            </w:r>
+            <w:r>
+              <w:rPr>
+                <w:rFonts w:ascii="Arial" w:hAnsi="Arial" w:cs="Arial"/>
+                <w:sz w:val="18"/>
+                <w:szCs w:val="18"/>
+              </w:rPr>
+              <w:instrText xml:space="preserve"> MERGEFIELD  p.components:if  \* MERGEFORMAT </w:instrText>
+            </w:r>
+            <w:r>
+              <w:rPr>
+                <w:rFonts w:ascii="Arial" w:hAnsi="Arial" w:cs="Arial"/>
+                <w:sz w:val="18"/>
+                <w:szCs w:val="18"/>
+              </w:rPr>
+              <w:fldChar w:fldCharType="separate"/>
+            </w:r>
+            <w:r>
+              <w:rPr>
+                <w:rFonts w:ascii="Arial" w:hAnsi="Arial" w:cs="Arial"/>
+                <w:noProof/>
+                <w:sz w:val="18"/>
+                <w:szCs w:val="18"/>
+              </w:rPr>
+              <w:t>«p.components:if»</w:t>
+            </w:r>
+            <w:r>
+              <w:rPr>
+                <w:rFonts w:ascii="Arial" w:hAnsi="Arial" w:cs="Arial"/>
+                <w:sz w:val="18"/>
+                <w:szCs w:val="18"/>
+              </w:rPr>
+              <w:fldChar w:fldCharType="end"/>
+            </w:r>
+          </w:p>
+        </w:tc>
+      </w:tr>
+      <w:tr>
+        <w:trPr>
+          <w:trHeight w:val="255"/>
+        </w:trPr>
+        <w:tc>
+          <w:tcPr>
+            <w:tcW w:w="9027" w:type="dxa"/>
+            <w:gridSpan w:val="8"/>
+          </w:tcPr>
+          <w:tbl>
+            <w:tblPr>
+              <w:tblStyle w:val="TableGrid"/>
+              <w:tblW w:w="8801" w:type="dxa"/>
+              <w:tblInd w:w="432" w:type="dxa"/>
+              <w:tblBorders>
+                <w:top w:val="none" w:sz="0" w:space="0" w:color="auto"/>
+                <w:left w:val="none" w:sz="0" w:space="0" w:color="auto"/>
+                <w:bottom w:val="none" w:sz="0" w:space="0" w:color="auto"/>
+                <w:right w:val="none" w:sz="0" w:space="0" w:color="auto"/>
+                <w:insideH w:val="none" w:sz="0" w:space="0" w:color="auto"/>
+                <w:insideV w:val="none" w:sz="0" w:space="0" w:color="auto"/>
+              </w:tblBorders>
+              <w:tblLook w:val="04A0" w:firstRow="1" w:lastRow="0" w:firstColumn="1" w:lastColumn="0" w:noHBand="0" w:noVBand="1"/>
+            </w:tblPr>
+            <w:tblGrid>
+              <w:gridCol w:w="359"/>
+              <w:gridCol w:w="1401"/>
+              <w:gridCol w:w="1760"/>
+              <w:gridCol w:w="1760"/>
+              <w:gridCol w:w="1760"/>
+              <w:gridCol w:w="1761"/>
+            </w:tblGrid>
+            <w:tr>
+              <w:tc>
+                <w:tcPr>
+                  <w:tcW w:w="1760" w:type="dxa"/>
+                  <w:gridSpan w:val="2"/>
+                  <w:tcBorders>
+                    <w:top w:val="single" w:sz="4" w:space="0" w:color="auto"/>
+                    <w:bottom w:val="single" w:sz="4" w:space="0" w:color="auto"/>
+                  </w:tcBorders>
+                </w:tcPr>
+                <w:p>
+                  <w:pPr>
+                    <w:jc w:val="center"/>
+                    <w:rPr>
+                      <w:rFonts w:ascii="Arial" w:hAnsi="Arial" w:cs="Arial"/>
+                      <w:noProof/>
+                      <w:color w:val="FF0000"/>
+                      <w:sz w:val="18"/>
+                      <w:szCs w:val="18"/>
+                    </w:rPr>
+                  </w:pPr>
+                  <w:r>
+                    <w:rPr>
+                      <w:rFonts w:ascii="Arial" w:hAnsi="Arial" w:cs="Arial"/>
+                      <w:noProof/>
+                      <w:sz w:val="14"/>
+                      <w:szCs w:val="14"/>
+                    </w:rPr>
+                    <w:t>Component</w:t>
+                  </w:r>
+                </w:p>
+              </w:tc>
+              <w:tc>
+                <w:tcPr>
+                  <w:tcW w:w="1760" w:type="dxa"/>
+                  <w:tcBorders>
+                    <w:top w:val="single" w:sz="4" w:space="0" w:color="auto"/>
+                    <w:bottom w:val="single" w:sz="4" w:space="0" w:color="auto"/>
+                  </w:tcBorders>
+                </w:tcPr>
+                <w:p>
+                  <w:pPr>
+                    <w:jc w:val="center"/>
+                    <w:rPr>
+                      <w:rFonts w:ascii="Arial" w:hAnsi="Arial" w:cs="Arial"/>
+                      <w:noProof/>
+                      <w:color w:val="FF0000"/>
+                      <w:sz w:val="18"/>
+                      <w:szCs w:val="18"/>
+                    </w:rPr>
+                  </w:pPr>
+                  <w:r>
+                    <w:rPr>
+                      <w:rFonts w:ascii="Arial" w:hAnsi="Arial" w:cs="Arial"/>
+                      <w:noProof/>
+                      <w:sz w:val="14"/>
+                      <w:szCs w:val="14"/>
+                    </w:rPr>
+                    <w:t>Amount</w:t>
+                  </w:r>
+                </w:p>
+              </w:tc>
+              <w:tc>
+                <w:tcPr>
+                  <w:tcW w:w="1760" w:type="dxa"/>
+                  <w:tcBorders>
+                    <w:top w:val="single" w:sz="4" w:space="0" w:color="auto"/>
+                    <w:bottom w:val="single" w:sz="4" w:space="0" w:color="auto"/>
+                  </w:tcBorders>
+                </w:tcPr>
+                <w:p>
+                  <w:pPr>
+                    <w:jc w:val="center"/>
+                    <w:rPr>
+                      <w:rFonts w:ascii="Arial" w:hAnsi="Arial" w:cs="Arial"/>
+                      <w:noProof/>
+                      <w:color w:val="FF0000"/>
+                      <w:sz w:val="18"/>
+                      <w:szCs w:val="18"/>
+                    </w:rPr>
+                  </w:pPr>
+                  <w:r>
+                    <w:rPr>
+                      <w:rFonts w:ascii="Arial" w:hAnsi="Arial" w:cs="Arial"/>
+                      <w:sz w:val="14"/>
+                      <w:szCs w:val="14"/>
+                    </w:rPr>
+                    <w:t>Rel. MW</w:t>
+                  </w:r>
+                </w:p>
+              </w:tc>
+              <w:tc>
+                <w:tcPr>
+                  <w:tcW w:w="1760" w:type="dxa"/>
+                  <w:tcBorders>
+                    <w:top w:val="single" w:sz="4" w:space="0" w:color="auto"/>
+                    <w:bottom w:val="single" w:sz="4" w:space="0" w:color="auto"/>
+                  </w:tcBorders>
+                </w:tcPr>
+                <w:p>
+                  <w:pPr>
+                    <w:jc w:val="center"/>
+                    <w:rPr>
+                      <w:rFonts w:ascii="Arial" w:hAnsi="Arial" w:cs="Arial"/>
+                      <w:noProof/>
+                      <w:color w:val="FF0000"/>
+                      <w:sz w:val="18"/>
+                      <w:szCs w:val="18"/>
+                    </w:rPr>
+                  </w:pPr>
+                  <w:r>
+                    <w:rPr>
+                      <w:rFonts w:ascii="Arial" w:hAnsi="Arial" w:cs="Arial"/>
+                      <w:noProof/>
+                      <w:sz w:val="14"/>
+                      <w:szCs w:val="14"/>
+                    </w:rPr>
+                    <w:t>Conc</w:t>
+                  </w:r>
+                </w:p>
+              </w:tc>
+              <w:tc>
+                <w:tcPr>
+                  <w:tcW w:w="1761" w:type="dxa"/>
+                  <w:tcBorders>
+                    <w:top w:val="single" w:sz="4" w:space="0" w:color="auto"/>
+                    <w:bottom w:val="single" w:sz="4" w:space="0" w:color="auto"/>
+                  </w:tcBorders>
+                </w:tcPr>
+                <w:p>
+                  <w:pPr>
+                    <w:jc w:val="center"/>
+                    <w:rPr>
+                      <w:rFonts w:ascii="Arial" w:hAnsi="Arial" w:cs="Arial"/>
+                      <w:noProof/>
+                      <w:color w:val="FF0000"/>
+                      <w:sz w:val="18"/>
+                      <w:szCs w:val="18"/>
+                    </w:rPr>
+                  </w:pPr>
+                  <w:r>
+                    <w:rPr>
+                      <w:rFonts w:ascii="Arial" w:hAnsi="Arial" w:cs="Arial"/>
+                      <w:noProof/>
+                      <w:sz w:val="14"/>
+                      <w:szCs w:val="14"/>
+                    </w:rPr>
+                    <w:t>Ratio</w:t>
+                  </w:r>
+                </w:p>
+              </w:tc>
+            </w:tr>
+            <w:tr>
+              <w:tc>
+                <w:tcPr>
+                  <w:tcW w:w="8801" w:type="dxa"/>
+                  <w:gridSpan w:val="6"/>
+                  <w:tcBorders>
+                    <w:top w:val="single" w:sz="4" w:space="0" w:color="auto"/>
+                  </w:tcBorders>
+                </w:tcPr>
+                <w:p>
+                  <w:pPr>
+                    <w:rPr>
+                      <w:rFonts w:ascii="Arial" w:hAnsi="Arial" w:cs="Arial"/>
+                      <w:noProof/>
+                      <w:color w:val="FF0000"/>
+                      <w:sz w:val="18"/>
+                      <w:szCs w:val="18"/>
+                    </w:rPr>
+                  </w:pPr>
+                  <w:r>
+                    <w:rPr>
+                      <w:rFonts w:ascii="Arial" w:hAnsi="Arial" w:cs="Arial"/>
+                      <w:sz w:val="14"/>
+                      <w:szCs w:val="14"/>
+                    </w:rPr>
+                    <w:fldChar w:fldCharType="begin"/>
+                  </w:r>
+                  <w:r>
+                    <w:rPr>
+                      <w:rFonts w:ascii="Arial" w:hAnsi="Arial" w:cs="Arial"/>
+                      <w:sz w:val="14"/>
+                      <w:szCs w:val="14"/>
+                    </w:rPr>
+                    <w:instrText xml:space="preserve"> MERGEFIELD  p.components:each(comp)  \* MERGEFORMAT </w:instrText>
+                  </w:r>
+                  <w:r>
+                    <w:rPr>
+                      <w:rFonts w:ascii="Arial" w:hAnsi="Arial" w:cs="Arial"/>
+                      <w:sz w:val="14"/>
+                      <w:szCs w:val="14"/>
+                    </w:rPr>
+                    <w:fldChar w:fldCharType="separate"/>
+                  </w:r>
+                  <w:r>
+                    <w:rPr>
+                      <w:rFonts w:ascii="Arial" w:hAnsi="Arial" w:cs="Arial"/>
+                      <w:noProof/>
+                      <w:sz w:val="14"/>
+                      <w:szCs w:val="14"/>
+                    </w:rPr>
+                    <w:t>«p.components:each(comp)»</w:t>
+                  </w:r>
+                  <w:r>
+                    <w:rPr>
+                      <w:rFonts w:ascii="Arial" w:hAnsi="Arial" w:cs="Arial"/>
+                      <w:sz w:val="14"/>
+                      <w:szCs w:val="14"/>
+                    </w:rPr>
+                    <w:fldChar w:fldCharType="end"/>
+                  </w:r>
+                </w:p>
+              </w:tc>
+            </w:tr>
+            <w:tr>
+              <w:tc>
+                <w:tcPr>
+                  <w:tcW w:w="359" w:type="dxa"/>
+                </w:tcPr>
+                <w:p>
+                  <w:pPr>
+                    <w:jc w:val="center"/>
+                    <w:rPr>
+                      <w:rFonts w:ascii="Arial" w:hAnsi="Arial" w:cs="Arial"/>
+                      <w:noProof/>
+                      <w:color w:val="FF0000"/>
+                      <w:sz w:val="18"/>
+                      <w:szCs w:val="18"/>
+                    </w:rPr>
+                  </w:pPr>
+                  <w:r>
+                    <w:rPr>
+                      <w:rFonts w:ascii="Arial" w:hAnsi="Arial" w:cs="Arial"/>
+                      <w:noProof/>
+                      <w:color w:val="833C0B" w:themeColor="accent2" w:themeShade="80"/>
+                      <w:sz w:val="14"/>
+                      <w:szCs w:val="14"/>
+                    </w:rPr>
+                    <w:t>C</w:t>
+                  </w:r>
+                </w:p>
+              </w:tc>
+              <w:tc>
+                <w:tcPr>
+                  <w:tcW w:w="1401" w:type="dxa"/>
+                </w:tcPr>
+                <w:p>
+                  <w:pPr>
+                    <w:jc w:val="center"/>
+                    <w:rPr>
+                      <w:rFonts w:ascii="Arial" w:hAnsi="Arial" w:cs="Arial"/>
+                      <w:noProof/>
+                      <w:color w:val="FF0000"/>
+                      <w:sz w:val="18"/>
+                      <w:szCs w:val="18"/>
+                    </w:rPr>
+                  </w:pPr>
+                  <w:r>
+                    <w:rPr>
+                      <w:rFonts w:ascii="Arial" w:hAnsi="Arial" w:cs="Arial"/>
+                      <w:noProof/>
+                      <w:color w:val="833C0B" w:themeColor="accent2" w:themeShade="80"/>
+                      <w:sz w:val="14"/>
+                      <w:szCs w:val="14"/>
+                    </w:rPr>
+                    <w:fldChar w:fldCharType="begin"/>
+                  </w:r>
+                  <w:r>
+                    <w:rPr>
+                      <w:rFonts w:ascii="Arial" w:hAnsi="Arial" w:cs="Arial"/>
+                      <w:noProof/>
+                      <w:color w:val="833C0B" w:themeColor="accent2" w:themeShade="80"/>
+                      <w:sz w:val="14"/>
+                      <w:szCs w:val="14"/>
+                    </w:rPr>
+                    <w:instrText xml:space="preserve"> MERGEFIELD  =comp.name  \* MERGEFORMAT </w:instrText>
+                  </w:r>
+                  <w:r>
+                    <w:rPr>
+                      <w:rFonts w:ascii="Arial" w:hAnsi="Arial" w:cs="Arial"/>
+                      <w:noProof/>
+                      <w:color w:val="833C0B" w:themeColor="accent2" w:themeShade="80"/>
+                      <w:sz w:val="14"/>
+                      <w:szCs w:val="14"/>
+                    </w:rPr>
+                    <w:fldChar w:fldCharType="separate"/>
+                  </w:r>
+                  <w:r>
+                    <w:rPr>
+                      <w:rFonts w:ascii="Arial" w:hAnsi="Arial" w:cs="Arial"/>
+                      <w:noProof/>
+                      <w:color w:val="833C0B" w:themeColor="accent2" w:themeShade="80"/>
+                      <w:sz w:val="14"/>
+                      <w:szCs w:val="14"/>
+                    </w:rPr>
+                    <w:t>«=comp.name»</w:t>
+                  </w:r>
+                  <w:r>
+                    <w:rPr>
+                      <w:rFonts w:ascii="Arial" w:hAnsi="Arial" w:cs="Arial"/>
+                      <w:noProof/>
+                      <w:color w:val="833C0B" w:themeColor="accent2" w:themeShade="80"/>
+                      <w:sz w:val="14"/>
+                      <w:szCs w:val="14"/>
+                    </w:rPr>
+                    <w:fldChar w:fldCharType="end"/>
+                  </w:r>
+                </w:p>
+              </w:tc>
+              <w:tc>
+                <w:tcPr>
+                  <w:tcW w:w="1760" w:type="dxa"/>
+                </w:tcPr>
+                <w:p>
+                  <w:pPr>
+                    <w:jc w:val="center"/>
+                    <w:rPr>
+                      <w:rFonts w:ascii="Arial" w:hAnsi="Arial" w:cs="Arial"/>
+                      <w:noProof/>
+                      <w:color w:val="FF0000"/>
+                      <w:sz w:val="18"/>
+                      <w:szCs w:val="18"/>
+                    </w:rPr>
+                  </w:pPr>
+                  <w:r>
+                    <w:rPr>
+                      <w:rFonts w:ascii="Arial" w:hAnsi="Arial" w:cs="Arial"/>
+                      <w:noProof/>
+                      <w:sz w:val="14"/>
+                      <w:szCs w:val="14"/>
+                    </w:rPr>
+                    <w:fldChar w:fldCharType="begin"/>
+                  </w:r>
+                  <w:r>
+                    <w:rPr>
+                      <w:rFonts w:ascii="Arial" w:hAnsi="Arial" w:cs="Arial"/>
+                      <w:noProof/>
+                      <w:sz w:val="14"/>
+                      <w:szCs w:val="14"/>
+                    </w:rPr>
+                    <w:instrText xml:space="preserve"> MERGEFIELD  =comp.amount_mol  \* MERGEFORMAT </w:instrText>
+                  </w:r>
+                  <w:r>
+                    <w:rPr>
+                      <w:rFonts w:ascii="Arial" w:hAnsi="Arial" w:cs="Arial"/>
+                      <w:noProof/>
+                      <w:sz w:val="14"/>
+                      <w:szCs w:val="14"/>
+                    </w:rPr>
+                    <w:fldChar w:fldCharType="separate"/>
+                  </w:r>
+                  <w:r>
+                    <w:rPr>
+                      <w:rFonts w:ascii="Arial" w:hAnsi="Arial" w:cs="Arial"/>
+                      <w:noProof/>
+                      <w:sz w:val="14"/>
+                      <w:szCs w:val="14"/>
+                    </w:rPr>
+                    <w:t>«=comp.amount_mol»</w:t>
+                  </w:r>
+                  <w:r>
+                    <w:rPr>
+                      <w:rFonts w:ascii="Arial" w:hAnsi="Arial" w:cs="Arial"/>
+                      <w:noProof/>
+                      <w:sz w:val="14"/>
+                      <w:szCs w:val="14"/>
+                    </w:rPr>
+                    <w:fldChar w:fldCharType="end"/>
+                  </w:r>
+                  <w:r>
+                    <w:rPr>
+                      <w:rFonts w:ascii="Arial" w:hAnsi="Arial" w:cs="Arial"/>
+                      <w:noProof/>
+                      <w:sz w:val="14"/>
+                      <w:szCs w:val="14"/>
+                    </w:rPr>
+                    <w:t xml:space="preserve"> </w:t>
+                  </w:r>
+                  <w:r>
+                    <w:rPr>
+                      <w:rFonts w:ascii="Arial" w:hAnsi="Arial" w:cs="Arial"/>
+                      <w:noProof/>
+                      <w:sz w:val="14"/>
+                      <w:szCs w:val="14"/>
+                    </w:rPr>
+                    <w:fldChar w:fldCharType="begin"/>
+                  </w:r>
+                  <w:r>
+                    <w:rPr>
+                      <w:rFonts w:ascii="Arial" w:hAnsi="Arial" w:cs="Arial"/>
+                      <w:noProof/>
+                      <w:sz w:val="14"/>
+                      <w:szCs w:val="14"/>
+                    </w:rPr>
+                    <w:instrText xml:space="preserve"> MERGEFIELD  =comp.amount_mol_unit  \* MERGEFORMAT </w:instrText>
+                  </w:r>
+                  <w:r>
+                    <w:rPr>
+                      <w:rFonts w:ascii="Arial" w:hAnsi="Arial" w:cs="Arial"/>
+                      <w:noProof/>
+                      <w:sz w:val="14"/>
+                      <w:szCs w:val="14"/>
+                    </w:rPr>
+                    <w:fldChar w:fldCharType="separate"/>
+                  </w:r>
+                  <w:r>
+                    <w:rPr>
+                      <w:rFonts w:ascii="Arial" w:hAnsi="Arial" w:cs="Arial"/>
+                      <w:noProof/>
+                      <w:sz w:val="14"/>
+                      <w:szCs w:val="14"/>
+                    </w:rPr>
+                    <w:t>«=comp.amount_mol_unit»</w:t>
+                  </w:r>
+                  <w:r>
+                    <w:rPr>
+                      <w:rFonts w:ascii="Arial" w:hAnsi="Arial" w:cs="Arial"/>
+                      <w:noProof/>
+                      <w:sz w:val="14"/>
+                      <w:szCs w:val="14"/>
+                    </w:rPr>
+                    <w:fldChar w:fldCharType="end"/>
+                  </w:r>
+                </w:p>
+              </w:tc>
+              <w:tc>
+                <w:tcPr>
+                  <w:tcW w:w="1760" w:type="dxa"/>
+                </w:tcPr>
+                <w:p>
+                  <w:pPr>
+                    <w:jc w:val="center"/>
+                    <w:rPr>
+                      <w:rFonts w:ascii="Arial" w:hAnsi="Arial" w:cs="Arial"/>
+                      <w:noProof/>
+                      <w:color w:val="FF0000"/>
+                      <w:sz w:val="18"/>
+                      <w:szCs w:val="18"/>
+                    </w:rPr>
+                  </w:pPr>
+                  <w:r>
+                    <w:rPr>
+                      <w:rFonts w:ascii="Arial" w:hAnsi="Arial" w:cs="Arial"/>
+                      <w:noProof/>
+                      <w:sz w:val="14"/>
+                      <w:szCs w:val="14"/>
+                    </w:rPr>
+                    <w:fldChar w:fldCharType="begin"/>
+                  </w:r>
+                  <w:r>
+                    <w:rPr>
+                      <w:rFonts w:ascii="Arial" w:hAnsi="Arial" w:cs="Arial"/>
+                      <w:noProof/>
+                      <w:sz w:val="14"/>
+                      <w:szCs w:val="14"/>
+                    </w:rPr>
+                    <w:instrText xml:space="preserve"> MERGEFIELD  =comp.relative_molecular_weight  \* MERGEFORMAT </w:instrText>
+                  </w:r>
+                  <w:r>
+                    <w:rPr>
+                      <w:rFonts w:ascii="Arial" w:hAnsi="Arial" w:cs="Arial"/>
+                      <w:noProof/>
+                      <w:sz w:val="14"/>
+                      <w:szCs w:val="14"/>
+                    </w:rPr>
+                    <w:fldChar w:fldCharType="separate"/>
+                  </w:r>
+                  <w:r>
+                    <w:rPr>
+                      <w:rFonts w:ascii="Arial" w:hAnsi="Arial" w:cs="Arial"/>
+                      <w:noProof/>
+                      <w:sz w:val="14"/>
+                      <w:szCs w:val="14"/>
+                    </w:rPr>
+                    <w:t>«=comp.relative_molecular_weight»</w:t>
+                  </w:r>
+                  <w:r>
+                    <w:rPr>
+                      <w:rFonts w:ascii="Arial" w:hAnsi="Arial" w:cs="Arial"/>
+                      <w:noProof/>
+                      <w:sz w:val="14"/>
+                      <w:szCs w:val="14"/>
+                    </w:rPr>
+                    <w:fldChar w:fldCharType="end"/>
+                  </w:r>
+                  <w:r>
+                    <w:rPr>
+                      <w:rFonts w:ascii="Arial" w:hAnsi="Arial" w:cs="Arial"/>
+                      <w:noProof/>
+                      <w:sz w:val="14"/>
+                      <w:szCs w:val="14"/>
+                    </w:rPr>
+                    <w:t xml:space="preserve"> g/mol</w:t>
+                  </w:r>
+                </w:p>
+              </w:tc>
+              <w:tc>
+                <w:tcPr>
+                  <w:tcW w:w="1760" w:type="dxa"/>
+                </w:tcPr>
+                <w:p>
+                  <w:pPr>
+                    <w:jc w:val="center"/>
+                    <w:rPr>
+                      <w:rFonts w:ascii="Arial" w:hAnsi="Arial" w:cs="Arial"/>
+                      <w:noProof/>
+                      <w:color w:val="FF0000"/>
+                      <w:sz w:val="18"/>
+                      <w:szCs w:val="18"/>
+                    </w:rPr>
+                  </w:pPr>
+                  <w:r>
+                    <w:rPr>
+                      <w:rFonts w:ascii="Arial" w:hAnsi="Arial" w:cs="Arial"/>
+                      <w:noProof/>
+                      <w:sz w:val="14"/>
+                      <w:szCs w:val="14"/>
+                    </w:rPr>
+                    <w:fldChar w:fldCharType="begin"/>
+                  </w:r>
+                  <w:r>
+                    <w:rPr>
+                      <w:rFonts w:ascii="Arial" w:hAnsi="Arial" w:cs="Arial"/>
+                      <w:noProof/>
+                      <w:sz w:val="14"/>
+                      <w:szCs w:val="14"/>
+                    </w:rPr>
+                    <w:instrText xml:space="preserve"> MERGEFIELD  =comp.concn  \* MERGEFORMAT </w:instrText>
+                  </w:r>
+                  <w:r>
+                    <w:rPr>
+                      <w:rFonts w:ascii="Arial" w:hAnsi="Arial" w:cs="Arial"/>
+                      <w:noProof/>
+                      <w:sz w:val="14"/>
+                      <w:szCs w:val="14"/>
+                    </w:rPr>
+                    <w:fldChar w:fldCharType="separate"/>
+                  </w:r>
+                  <w:r>
+                    <w:rPr>
+                      <w:rFonts w:ascii="Arial" w:hAnsi="Arial" w:cs="Arial"/>
+                      <w:noProof/>
+                      <w:sz w:val="14"/>
+                      <w:szCs w:val="14"/>
+                    </w:rPr>
+                    <w:t>«=comp.concn»</w:t>
+                  </w:r>
+                  <w:r>
+                    <w:rPr>
+                      <w:rFonts w:ascii="Arial" w:hAnsi="Arial" w:cs="Arial"/>
+                      <w:noProof/>
+                      <w:sz w:val="14"/>
+                      <w:szCs w:val="14"/>
+                    </w:rPr>
+                    <w:fldChar w:fldCharType="end"/>
+                  </w:r>
+                  <w:r>
+                    <w:rPr>
+                      <w:rFonts w:ascii="Arial" w:hAnsi="Arial" w:cs="Arial"/>
+                      <w:noProof/>
+                      <w:sz w:val="14"/>
+                      <w:szCs w:val="14"/>
+                    </w:rPr>
+                    <w:t xml:space="preserve"> </w:t>
+                  </w:r>
+                  <w:r>
+                    <w:rPr>
+                      <w:rFonts w:ascii="Arial" w:hAnsi="Arial" w:cs="Arial"/>
+                      <w:noProof/>
+                      <w:sz w:val="14"/>
+                      <w:szCs w:val="14"/>
+                    </w:rPr>
+                    <w:fldChar w:fldCharType="begin"/>
+                  </w:r>
+                  <w:r>
+                    <w:rPr>
+                      <w:rFonts w:ascii="Arial" w:hAnsi="Arial" w:cs="Arial"/>
+                      <w:noProof/>
+                      <w:sz w:val="14"/>
+                      <w:szCs w:val="14"/>
+                    </w:rPr>
+                    <w:instrText xml:space="preserve"> MERGEFIELD  =comp.concn_unit  \* MERGEFORMAT </w:instrText>
+                  </w:r>
+                  <w:r>
+                    <w:rPr>
+                      <w:rFonts w:ascii="Arial" w:hAnsi="Arial" w:cs="Arial"/>
+                      <w:noProof/>
+                      <w:sz w:val="14"/>
+                      <w:szCs w:val="14"/>
+                    </w:rPr>
+                    <w:fldChar w:fldCharType="separate"/>
+                  </w:r>
+                  <w:r>
+                    <w:rPr>
+                      <w:rFonts w:ascii="Arial" w:hAnsi="Arial" w:cs="Arial"/>
+                      <w:noProof/>
+                      <w:sz w:val="14"/>
+                      <w:szCs w:val="14"/>
+                    </w:rPr>
+                    <w:t>«=comp.concn_unit»</w:t>
+                  </w:r>
+                  <w:r>
+                    <w:rPr>
+                      <w:rFonts w:ascii="Arial" w:hAnsi="Arial" w:cs="Arial"/>
+                      <w:noProof/>
+                      <w:sz w:val="14"/>
+                      <w:szCs w:val="14"/>
+                    </w:rPr>
+                    <w:fldChar w:fldCharType="end"/>
+                  </w:r>
+                </w:p>
+              </w:tc>
+              <w:tc>
+                <w:tcPr>
+                  <w:tcW w:w="1761" w:type="dxa"/>
+                </w:tcPr>
+                <w:p>
+                  <w:pPr>
+                    <w:jc w:val="center"/>
+                    <w:rPr>
+                      <w:rFonts w:ascii="Arial" w:hAnsi="Arial" w:cs="Arial"/>
+                      <w:noProof/>
+                      <w:color w:val="FF0000"/>
+                      <w:sz w:val="18"/>
+                      <w:szCs w:val="18"/>
+                    </w:rPr>
+                  </w:pPr>
+                  <w:r>
+                    <w:rPr>
+                      <w:rFonts w:ascii="Arial" w:hAnsi="Arial" w:cs="Arial"/>
+                      <w:noProof/>
+                      <w:sz w:val="14"/>
+                      <w:szCs w:val="14"/>
+                    </w:rPr>
+                    <w:fldChar w:fldCharType="begin"/>
+                  </w:r>
+                  <w:r>
+                    <w:rPr>
+                      <w:rFonts w:ascii="Arial" w:hAnsi="Arial" w:cs="Arial"/>
+                      <w:noProof/>
+                      <w:sz w:val="14"/>
+                      <w:szCs w:val="14"/>
+                    </w:rPr>
+                    <w:instrText xml:space="preserve"> MERGEFIELD  =comp.equivalent  \* MERGEFORMAT </w:instrText>
+                  </w:r>
+                  <w:r>
+                    <w:rPr>
+                      <w:rFonts w:ascii="Arial" w:hAnsi="Arial" w:cs="Arial"/>
+                      <w:noProof/>
+                      <w:sz w:val="14"/>
+                      <w:szCs w:val="14"/>
+                    </w:rPr>
+                    <w:fldChar w:fldCharType="separate"/>
+                  </w:r>
+                  <w:r>
+                    <w:rPr>
+                      <w:rFonts w:ascii="Arial" w:hAnsi="Arial" w:cs="Arial"/>
+                      <w:noProof/>
+                      <w:sz w:val="14"/>
+                      <w:szCs w:val="14"/>
+                    </w:rPr>
+                    <w:t>«=comp.equivalent»</w:t>
+                  </w:r>
+                  <w:r>
+                    <w:rPr>
+                      <w:rFonts w:ascii="Arial" w:hAnsi="Arial" w:cs="Arial"/>
+                      <w:noProof/>
+                      <w:sz w:val="14"/>
+                      <w:szCs w:val="14"/>
+                    </w:rPr>
+                    <w:fldChar w:fldCharType="end"/>
+                  </w:r>
+                </w:p>
+              </w:tc>
+            </w:tr>
+          </w:tbl>
+          <w:p>
+            <w:pPr>
+              <w:jc w:val="center"/>
+              <w:rPr>
+                <w:rFonts w:ascii="Arial" w:hAnsi="Arial" w:cs="Arial"/>
+                <w:noProof/>
+                <w:color w:val="FF0000"/>
+                <w:sz w:val="18"/>
+                <w:szCs w:val="18"/>
+              </w:rPr>
+            </w:pPr>
+          </w:p>
+        </w:tc>
+      </w:tr>
+      <w:tr>
+        <w:trPr>
+          <w:trHeight w:val="255"/>
+        </w:trPr>
+        <w:tc>
+          <w:tcPr>
+            <w:tcW w:w="9027" w:type="dxa"/>
+            <w:gridSpan w:val="8"/>
+          </w:tcPr>
+          <w:p>
+            <w:pPr>
+              <w:tabs>
+                <w:tab w:val="left" w:pos="300"/>
+              </w:tabs>
+              <w:rPr>
+                <w:rFonts w:ascii="Arial" w:hAnsi="Arial" w:cs="Arial"/>
+                <w:noProof/>
+                <w:color w:val="FF0000"/>
+                <w:sz w:val="18"/>
+                <w:szCs w:val="18"/>
+              </w:rPr>
+            </w:pPr>
+            <w:r>
+              <w:rPr>
+                <w:rFonts w:ascii="Arial" w:hAnsi="Arial" w:cs="Arial"/>
+                <w:sz w:val="18"/>
+                <w:szCs w:val="18"/>
+              </w:rPr>
+              <w:fldChar w:fldCharType="begin"/>
+            </w:r>
+            <w:r>
+              <w:rPr>
+                <w:rFonts w:ascii="Arial" w:hAnsi="Arial" w:cs="Arial"/>
+                <w:sz w:val="18"/>
+                <w:szCs w:val="18"/>
+              </w:rPr>
+              <w:instrText xml:space="preserve"> MERGEFIELD  p.components:endEach  \* MERGEFORMAT </w:instrText>
+            </w:r>
+            <w:r>
+              <w:rPr>
+                <w:rFonts w:ascii="Arial" w:hAnsi="Arial" w:cs="Arial"/>
+                <w:sz w:val="18"/>
+                <w:szCs w:val="18"/>
+              </w:rPr>
+              <w:fldChar w:fldCharType="separate"/>
+            </w:r>
+            <w:r>
+              <w:rPr>
+                <w:rFonts w:ascii="Arial" w:hAnsi="Arial" w:cs="Arial"/>
+                <w:noProof/>
+                <w:sz w:val="18"/>
+                <w:szCs w:val="18"/>
+              </w:rPr>
+              <w:t>«p.components:endEach»</w:t>
+            </w:r>
+            <w:r>
+              <w:rPr>
+                <w:rFonts w:ascii="Arial" w:hAnsi="Arial" w:cs="Arial"/>
+                <w:sz w:val="18"/>
+                <w:szCs w:val="18"/>
+              </w:rPr>
+              <w:fldChar w:fldCharType="end"/>
+            </w:r>
+          </w:p>
+        </w:tc>
+      </w:tr>
+      <w:tr>
+        <w:trPr>
+          <w:trHeight w:val="255"/>
+        </w:trPr>
+        <w:tc>
+          <w:tcPr>
+            <w:tcW w:w="9027" w:type="dxa"/>
+            <w:gridSpan w:val="8"/>
+          </w:tcPr>
+          <w:p>
+            <w:pPr>
+              <w:tabs>
+                <w:tab w:val="left" w:pos="611"/>
+              </w:tabs>
+              <w:rPr>
+                <w:rFonts w:ascii="Arial" w:hAnsi="Arial" w:cs="Arial"/>
+                <w:noProof/>
+                <w:color w:val="FF0000"/>
+                <w:sz w:val="18"/>
+                <w:szCs w:val="18"/>
+              </w:rPr>
+            </w:pPr>
+            <w:r>
+              <w:rPr>
+                <w:rFonts w:ascii="Arial" w:hAnsi="Arial" w:cs="Arial"/>
+                <w:sz w:val="18"/>
+                <w:szCs w:val="18"/>
+              </w:rPr>
+              <w:fldChar w:fldCharType="begin"/>
+            </w:r>
+            <w:r>
+              <w:rPr>
+                <w:rFonts w:ascii="Arial" w:hAnsi="Arial" w:cs="Arial"/>
+                <w:sz w:val="18"/>
+                <w:szCs w:val="18"/>
+              </w:rPr>
+              <w:instrText xml:space="preserve"> MERGEFIELD  p.components:endIf  \* MERGEFORMAT </w:instrText>
+            </w:r>
+            <w:r>
+              <w:rPr>
+                <w:rFonts w:ascii="Arial" w:hAnsi="Arial" w:cs="Arial"/>
+                <w:sz w:val="18"/>
+                <w:szCs w:val="18"/>
+              </w:rPr>
+              <w:fldChar w:fldCharType="separate"/>
+            </w:r>
+            <w:r>
+              <w:rPr>
+                <w:rFonts w:ascii="Arial" w:hAnsi="Arial" w:cs="Arial"/>
+                <w:noProof/>
+                <w:sz w:val="18"/>
+                <w:szCs w:val="18"/>
+              </w:rPr>
+              <w:t>«p.components:endIf»</w:t>
+            </w:r>
+            <w:r>
+              <w:rPr>
+                <w:rFonts w:ascii="Arial" w:hAnsi="Arial" w:cs="Arial"/>
                 <w:sz w:val="18"/>
                 <w:szCs w:val="18"/>
               </w:rPr>
@@ -4761,7 +7567,7 @@
     </w:p>
     <w:tbl>
       <w:tblPr>
-        <w:tblStyle w:val="Tabellenraster"/>
+        <w:tblStyle w:val="TableGrid"/>
         <w:tblW w:w="5000" w:type="pct"/>
         <w:tblBorders>
           <w:top w:val="none" w:sz="0" w:space="0" w:color="auto"/>
@@ -5026,7 +7832,7 @@
     </w:p>
     <w:tbl>
       <w:tblPr>
-        <w:tblStyle w:val="Tabellenraster"/>
+        <w:tblStyle w:val="TableGrid"/>
         <w:tblW w:w="5000" w:type="pct"/>
         <w:tblBorders>
           <w:top w:val="none" w:sz="0" w:space="0" w:color="auto"/>
@@ -6679,6 +9485,7 @@
           <w:sz w:val="20"/>
           <w:szCs w:val="20"/>
         </w:rPr>
+        <w:lastRenderedPageBreak/>
         <w:t>Type of P</w:t>
       </w:r>
       <w:r>
@@ -7919,7 +10726,6 @@
           <w:sz w:val="20"/>
           <w:szCs w:val="20"/>
         </w:rPr>
-        <w:lastRenderedPageBreak/>
         <w:fldChar w:fldCharType="begin"/>
       </w:r>
       <w:r>
@@ -10235,10 +13041,10 @@
           <w:noProof/>
         </w:rPr>
         <w:object w:dxaOrig="18787" w:dyaOrig="5510" w14:anchorId="4964B097">
-          <v:shape id="_x0000_i1027" type="#_x0000_t75" alt="" style="width:453.5pt;height:129pt;mso-width-percent:0;mso-height-percent:0;mso-width-percent:0;mso-height-percent:0" o:ole="">
+          <v:shape id="_x0000_i1027" type="#_x0000_t75" alt="" style="width:453.9pt;height:129pt;mso-width-percent:0;mso-height-percent:0;mso-width-percent:0;mso-height-percent:0" o:ole="">
             <v:imagedata r:id="rId9" o:title=""/>
           </v:shape>
-          <o:OLEObject Type="Embed" ProgID="ChemDraw.Document.6.0" ShapeID="_x0000_i1027" DrawAspect="Content" ObjectID="_1779608509" r:id="rId12"/>
+          <o:OLEObject Type="Embed" ProgID="ChemDraw.Document.6.0" ShapeID="_x0000_i1027" DrawAspect="Content" ObjectID="_1827395191" r:id="rId12"/>
         </w:object>
       </w:r>
       <w:r>
@@ -11674,7 +14480,7 @@
 </file>
 
 <file path=word/endnotes.xml><?xml version="1.0" encoding="utf-8"?>
-<w:endnotes xmlns:wpc="http://schemas.microsoft.com/office/word/2010/wordprocessingCanvas" xmlns:cx="http://schemas.microsoft.com/office/drawing/2014/chartex" xmlns:cx1="http://schemas.microsoft.com/office/drawing/2015/9/8/chartex" xmlns:cx2="http://schemas.microsoft.com/office/drawing/2015/10/21/chartex" xmlns:cx3="http://schemas.microsoft.com/office/drawing/2016/5/9/chartex" xmlns:cx4="http://schemas.microsoft.com/office/drawing/2016/5/10/chartex" xmlns:cx5="http://schemas.microsoft.com/office/drawing/2016/5/11/chartex" xmlns:cx6="http://schemas.microsoft.com/office/drawing/2016/5/12/chartex" xmlns:cx7="http://schemas.microsoft.com/office/drawing/2016/5/13/chartex" xmlns:cx8="http://schemas.microsoft.com/office/drawing/2016/5/14/chartex" xmlns:mc="http://schemas.openxmlformats.org/markup-compatibility/2006" xmlns:aink="http://schemas.microsoft.com/office/drawing/2016/ink" xmlns:am3d="http://schemas.microsoft.com/office/drawing/2017/model3d" xmlns:o="urn:schemas-microsoft-com:office:office" xmlns:oel="http://schemas.microsoft.com/office/2019/extlst" xmlns:r="http://schemas.openxmlformats.org/officeDocument/2006/relationships" xmlns:m="http://schemas.openxmlformats.org/officeDocument/2006/math" xmlns:v="urn:schemas-microsoft-com:vml" xmlns:wp14="http://schemas.microsoft.com/office/word/2010/wordprocessingDrawing" xmlns:wp="http://schemas.openxmlformats.org/drawingml/2006/wordprocessingDrawing" xmlns:w10="urn:schemas-microsoft-com:office:word" xmlns:w="http://schemas.openxmlformats.org/wordprocessingml/2006/main" xmlns:w14="http://schemas.microsoft.com/office/word/2010/wordml" xmlns:w15="http://schemas.microsoft.com/office/word/2012/wordml" xmlns:w16cex="http://schemas.microsoft.com/office/word/2018/wordml/cex" xmlns:w16cid="http://schemas.microsoft.com/office/word/2016/wordml/cid" xmlns:w16="http://schemas.microsoft.com/office/word/2018/wordml" xmlns:w16du="http://schemas.microsoft.com/office/word/2023/wordml/word16du" xmlns:w16sdtdh="http://schemas.microsoft.com/office/word/2020/wordml/sdtdatahash" xmlns:w16se="http://schemas.microsoft.com/office/word/2015/wordml/symex" xmlns:wpg="http://schemas.microsoft.com/office/word/2010/wordprocessingGroup" xmlns:wpi="http://schemas.microsoft.com/office/word/2010/wordprocessingInk" xmlns:wne="http://schemas.microsoft.com/office/word/2006/wordml" xmlns:wps="http://schemas.microsoft.com/office/word/2010/wordprocessingShape" mc:Ignorable="w14 w15 w16se w16cid w16 w16cex w16sdtdh w16du wp14">
+<w:endnotes xmlns:wpc="http://schemas.microsoft.com/office/word/2010/wordprocessingCanvas" xmlns:cx="http://schemas.microsoft.com/office/drawing/2014/chartex" xmlns:cx1="http://schemas.microsoft.com/office/drawing/2015/9/8/chartex" xmlns:cx2="http://schemas.microsoft.com/office/drawing/2015/10/21/chartex" xmlns:cx3="http://schemas.microsoft.com/office/drawing/2016/5/9/chartex" xmlns:cx4="http://schemas.microsoft.com/office/drawing/2016/5/10/chartex" xmlns:cx5="http://schemas.microsoft.com/office/drawing/2016/5/11/chartex" xmlns:cx6="http://schemas.microsoft.com/office/drawing/2016/5/12/chartex" xmlns:cx7="http://schemas.microsoft.com/office/drawing/2016/5/13/chartex" xmlns:cx8="http://schemas.microsoft.com/office/drawing/2016/5/14/chartex" xmlns:mc="http://schemas.openxmlformats.org/markup-compatibility/2006" xmlns:aink="http://schemas.microsoft.com/office/drawing/2016/ink" xmlns:am3d="http://schemas.microsoft.com/office/drawing/2017/model3d" xmlns:o="urn:schemas-microsoft-com:office:office" xmlns:oel="http://schemas.microsoft.com/office/2019/extlst" xmlns:r="http://schemas.openxmlformats.org/officeDocument/2006/relationships" xmlns:m="http://schemas.openxmlformats.org/officeDocument/2006/math" xmlns:v="urn:schemas-microsoft-com:vml" xmlns:wp14="http://schemas.microsoft.com/office/word/2010/wordprocessingDrawing" xmlns:wp="http://schemas.openxmlformats.org/drawingml/2006/wordprocessingDrawing" xmlns:w10="urn:schemas-microsoft-com:office:word" xmlns:w="http://schemas.openxmlformats.org/wordprocessingml/2006/main" xmlns:w14="http://schemas.microsoft.com/office/word/2010/wordml" xmlns:w15="http://schemas.microsoft.com/office/word/2012/wordml" xmlns:w16cex="http://schemas.microsoft.com/office/word/2018/wordml/cex" xmlns:w16cid="http://schemas.microsoft.com/office/word/2016/wordml/cid" xmlns:w16="http://schemas.microsoft.com/office/word/2018/wordml" xmlns:w16du="http://schemas.microsoft.com/office/word/2023/wordml/word16du" xmlns:w16sdtdh="http://schemas.microsoft.com/office/word/2020/wordml/sdtdatahash" xmlns:w16sdtfl="http://schemas.microsoft.com/office/word/2024/wordml/sdtformatlock" xmlns:w16se="http://schemas.microsoft.com/office/word/2015/wordml/symex" xmlns:wpg="http://schemas.microsoft.com/office/word/2010/wordprocessingGroup" xmlns:wpi="http://schemas.microsoft.com/office/word/2010/wordprocessingInk" xmlns:wne="http://schemas.microsoft.com/office/word/2006/wordml" xmlns:wps="http://schemas.microsoft.com/office/word/2010/wordprocessingShape" mc:Ignorable="w14 w15 w16se w16cid w16 w16cex w16sdtdh w16sdtfl w16du wp14">
   <w:endnote w:type="separator" w:id="-1">
     <w:p>
       <w:r>
@@ -11693,37 +14499,37 @@
 </file>
 
 <file path=word/footer1.xml><?xml version="1.0" encoding="utf-8"?>
-<w:ftr xmlns:wpc="http://schemas.microsoft.com/office/word/2010/wordprocessingCanvas" xmlns:cx="http://schemas.microsoft.com/office/drawing/2014/chartex" xmlns:cx1="http://schemas.microsoft.com/office/drawing/2015/9/8/chartex" xmlns:cx2="http://schemas.microsoft.com/office/drawing/2015/10/21/chartex" xmlns:cx3="http://schemas.microsoft.com/office/drawing/2016/5/9/chartex" xmlns:cx4="http://schemas.microsoft.com/office/drawing/2016/5/10/chartex" xmlns:cx5="http://schemas.microsoft.com/office/drawing/2016/5/11/chartex" xmlns:cx6="http://schemas.microsoft.com/office/drawing/2016/5/12/chartex" xmlns:cx7="http://schemas.microsoft.com/office/drawing/2016/5/13/chartex" xmlns:cx8="http://schemas.microsoft.com/office/drawing/2016/5/14/chartex" xmlns:mc="http://schemas.openxmlformats.org/markup-compatibility/2006" xmlns:aink="http://schemas.microsoft.com/office/drawing/2016/ink" xmlns:am3d="http://schemas.microsoft.com/office/drawing/2017/model3d" xmlns:o="urn:schemas-microsoft-com:office:office" xmlns:oel="http://schemas.microsoft.com/office/2019/extlst" xmlns:r="http://schemas.openxmlformats.org/officeDocument/2006/relationships" xmlns:m="http://schemas.openxmlformats.org/officeDocument/2006/math" xmlns:v="urn:schemas-microsoft-com:vml" xmlns:wp14="http://schemas.microsoft.com/office/word/2010/wordprocessingDrawing" xmlns:wp="http://schemas.openxmlformats.org/drawingml/2006/wordprocessingDrawing" xmlns:w10="urn:schemas-microsoft-com:office:word" xmlns:w="http://schemas.openxmlformats.org/wordprocessingml/2006/main" xmlns:w14="http://schemas.microsoft.com/office/word/2010/wordml" xmlns:w15="http://schemas.microsoft.com/office/word/2012/wordml" xmlns:w16cex="http://schemas.microsoft.com/office/word/2018/wordml/cex" xmlns:w16cid="http://schemas.microsoft.com/office/word/2016/wordml/cid" xmlns:w16="http://schemas.microsoft.com/office/word/2018/wordml" xmlns:w16du="http://schemas.microsoft.com/office/word/2023/wordml/word16du" xmlns:w16sdtdh="http://schemas.microsoft.com/office/word/2020/wordml/sdtdatahash" xmlns:w16se="http://schemas.microsoft.com/office/word/2015/wordml/symex" xmlns:wpg="http://schemas.microsoft.com/office/word/2010/wordprocessingGroup" xmlns:wpi="http://schemas.microsoft.com/office/word/2010/wordprocessingInk" xmlns:wne="http://schemas.microsoft.com/office/word/2006/wordml" xmlns:wps="http://schemas.microsoft.com/office/word/2010/wordprocessingShape" mc:Ignorable="w14 w15 w16se w16cid w16 w16cex w16sdtdh w16du wp14">
+<w:ftr xmlns:wpc="http://schemas.microsoft.com/office/word/2010/wordprocessingCanvas" xmlns:cx="http://schemas.microsoft.com/office/drawing/2014/chartex" xmlns:cx1="http://schemas.microsoft.com/office/drawing/2015/9/8/chartex" xmlns:cx2="http://schemas.microsoft.com/office/drawing/2015/10/21/chartex" xmlns:cx3="http://schemas.microsoft.com/office/drawing/2016/5/9/chartex" xmlns:cx4="http://schemas.microsoft.com/office/drawing/2016/5/10/chartex" xmlns:cx5="http://schemas.microsoft.com/office/drawing/2016/5/11/chartex" xmlns:cx6="http://schemas.microsoft.com/office/drawing/2016/5/12/chartex" xmlns:cx7="http://schemas.microsoft.com/office/drawing/2016/5/13/chartex" xmlns:cx8="http://schemas.microsoft.com/office/drawing/2016/5/14/chartex" xmlns:mc="http://schemas.openxmlformats.org/markup-compatibility/2006" xmlns:aink="http://schemas.microsoft.com/office/drawing/2016/ink" xmlns:am3d="http://schemas.microsoft.com/office/drawing/2017/model3d" xmlns:o="urn:schemas-microsoft-com:office:office" xmlns:oel="http://schemas.microsoft.com/office/2019/extlst" xmlns:r="http://schemas.openxmlformats.org/officeDocument/2006/relationships" xmlns:m="http://schemas.openxmlformats.org/officeDocument/2006/math" xmlns:v="urn:schemas-microsoft-com:vml" xmlns:wp14="http://schemas.microsoft.com/office/word/2010/wordprocessingDrawing" xmlns:wp="http://schemas.openxmlformats.org/drawingml/2006/wordprocessingDrawing" xmlns:w10="urn:schemas-microsoft-com:office:word" xmlns:w="http://schemas.openxmlformats.org/wordprocessingml/2006/main" xmlns:w14="http://schemas.microsoft.com/office/word/2010/wordml" xmlns:w15="http://schemas.microsoft.com/office/word/2012/wordml" xmlns:w16cex="http://schemas.microsoft.com/office/word/2018/wordml/cex" xmlns:w16cid="http://schemas.microsoft.com/office/word/2016/wordml/cid" xmlns:w16="http://schemas.microsoft.com/office/word/2018/wordml" xmlns:w16du="http://schemas.microsoft.com/office/word/2023/wordml/word16du" xmlns:w16sdtdh="http://schemas.microsoft.com/office/word/2020/wordml/sdtdatahash" xmlns:w16sdtfl="http://schemas.microsoft.com/office/word/2024/wordml/sdtformatlock" xmlns:w16se="http://schemas.microsoft.com/office/word/2015/wordml/symex" xmlns:wpg="http://schemas.microsoft.com/office/word/2010/wordprocessingGroup" xmlns:wpi="http://schemas.microsoft.com/office/word/2010/wordprocessingInk" xmlns:wne="http://schemas.microsoft.com/office/word/2006/wordml" xmlns:wps="http://schemas.microsoft.com/office/word/2010/wordprocessingShape" mc:Ignorable="w14 w15 w16se w16cid w16 w16cex w16sdtdh w16sdtfl w16du wp14">
   <w:p>
     <w:pPr>
-      <w:pStyle w:val="Fuzeile"/>
+      <w:pStyle w:val="Footer"/>
       <w:framePr w:wrap="none" w:vAnchor="text" w:hAnchor="margin" w:xAlign="right" w:y="1"/>
       <w:rPr>
-        <w:rStyle w:val="Seitenzahl"/>
+        <w:rStyle w:val="PageNumber"/>
       </w:rPr>
     </w:pPr>
     <w:r>
       <w:rPr>
-        <w:rStyle w:val="Seitenzahl"/>
+        <w:rStyle w:val="PageNumber"/>
       </w:rPr>
       <w:fldChar w:fldCharType="begin"/>
     </w:r>
     <w:r>
       <w:rPr>
-        <w:rStyle w:val="Seitenzahl"/>
+        <w:rStyle w:val="PageNumber"/>
       </w:rPr>
       <w:instrText xml:space="preserve">PAGE  </w:instrText>
     </w:r>
     <w:r>
       <w:rPr>
-        <w:rStyle w:val="Seitenzahl"/>
+        <w:rStyle w:val="PageNumber"/>
       </w:rPr>
       <w:fldChar w:fldCharType="end"/>
     </w:r>
   </w:p>
   <w:p>
     <w:pPr>
-      <w:pStyle w:val="Fuzeile"/>
+      <w:pStyle w:val="Footer"/>
       <w:ind w:right="360"/>
     </w:pPr>
   </w:p>
@@ -11731,7 +14537,7 @@
 </file>
 
 <file path=word/footer2.xml><?xml version="1.0" encoding="utf-8"?>
-<w:ftr xmlns:wpc="http://schemas.microsoft.com/office/word/2010/wordprocessingCanvas" xmlns:cx="http://schemas.microsoft.com/office/drawing/2014/chartex" xmlns:cx1="http://schemas.microsoft.com/office/drawing/2015/9/8/chartex" xmlns:cx2="http://schemas.microsoft.com/office/drawing/2015/10/21/chartex" xmlns:cx3="http://schemas.microsoft.com/office/drawing/2016/5/9/chartex" xmlns:cx4="http://schemas.microsoft.com/office/drawing/2016/5/10/chartex" xmlns:cx5="http://schemas.microsoft.com/office/drawing/2016/5/11/chartex" xmlns:cx6="http://schemas.microsoft.com/office/drawing/2016/5/12/chartex" xmlns:cx7="http://schemas.microsoft.com/office/drawing/2016/5/13/chartex" xmlns:cx8="http://schemas.microsoft.com/office/drawing/2016/5/14/chartex" xmlns:mc="http://schemas.openxmlformats.org/markup-compatibility/2006" xmlns:aink="http://schemas.microsoft.com/office/drawing/2016/ink" xmlns:am3d="http://schemas.microsoft.com/office/drawing/2017/model3d" xmlns:o="urn:schemas-microsoft-com:office:office" xmlns:oel="http://schemas.microsoft.com/office/2019/extlst" xmlns:r="http://schemas.openxmlformats.org/officeDocument/2006/relationships" xmlns:m="http://schemas.openxmlformats.org/officeDocument/2006/math" xmlns:v="urn:schemas-microsoft-com:vml" xmlns:wp14="http://schemas.microsoft.com/office/word/2010/wordprocessingDrawing" xmlns:wp="http://schemas.openxmlformats.org/drawingml/2006/wordprocessingDrawing" xmlns:w10="urn:schemas-microsoft-com:office:word" xmlns:w="http://schemas.openxmlformats.org/wordprocessingml/2006/main" xmlns:w14="http://schemas.microsoft.com/office/word/2010/wordml" xmlns:w15="http://schemas.microsoft.com/office/word/2012/wordml" xmlns:w16cex="http://schemas.microsoft.com/office/word/2018/wordml/cex" xmlns:w16cid="http://schemas.microsoft.com/office/word/2016/wordml/cid" xmlns:w16="http://schemas.microsoft.com/office/word/2018/wordml" xmlns:w16du="http://schemas.microsoft.com/office/word/2023/wordml/word16du" xmlns:w16sdtdh="http://schemas.microsoft.com/office/word/2020/wordml/sdtdatahash" xmlns:w16se="http://schemas.microsoft.com/office/word/2015/wordml/symex" xmlns:wpg="http://schemas.microsoft.com/office/word/2010/wordprocessingGroup" xmlns:wpi="http://schemas.microsoft.com/office/word/2010/wordprocessingInk" xmlns:wne="http://schemas.microsoft.com/office/word/2006/wordml" xmlns:wps="http://schemas.microsoft.com/office/word/2010/wordprocessingShape" mc:Ignorable="w14 w15 w16se w16cid w16 w16cex w16sdtdh w16du wp14">
+<w:ftr xmlns:wpc="http://schemas.microsoft.com/office/word/2010/wordprocessingCanvas" xmlns:cx="http://schemas.microsoft.com/office/drawing/2014/chartex" xmlns:cx1="http://schemas.microsoft.com/office/drawing/2015/9/8/chartex" xmlns:cx2="http://schemas.microsoft.com/office/drawing/2015/10/21/chartex" xmlns:cx3="http://schemas.microsoft.com/office/drawing/2016/5/9/chartex" xmlns:cx4="http://schemas.microsoft.com/office/drawing/2016/5/10/chartex" xmlns:cx5="http://schemas.microsoft.com/office/drawing/2016/5/11/chartex" xmlns:cx6="http://schemas.microsoft.com/office/drawing/2016/5/12/chartex" xmlns:cx7="http://schemas.microsoft.com/office/drawing/2016/5/13/chartex" xmlns:cx8="http://schemas.microsoft.com/office/drawing/2016/5/14/chartex" xmlns:mc="http://schemas.openxmlformats.org/markup-compatibility/2006" xmlns:aink="http://schemas.microsoft.com/office/drawing/2016/ink" xmlns:am3d="http://schemas.microsoft.com/office/drawing/2017/model3d" xmlns:o="urn:schemas-microsoft-com:office:office" xmlns:oel="http://schemas.microsoft.com/office/2019/extlst" xmlns:r="http://schemas.openxmlformats.org/officeDocument/2006/relationships" xmlns:m="http://schemas.openxmlformats.org/officeDocument/2006/math" xmlns:v="urn:schemas-microsoft-com:vml" xmlns:wp14="http://schemas.microsoft.com/office/word/2010/wordprocessingDrawing" xmlns:wp="http://schemas.openxmlformats.org/drawingml/2006/wordprocessingDrawing" xmlns:w10="urn:schemas-microsoft-com:office:word" xmlns:w="http://schemas.openxmlformats.org/wordprocessingml/2006/main" xmlns:w14="http://schemas.microsoft.com/office/word/2010/wordml" xmlns:w15="http://schemas.microsoft.com/office/word/2012/wordml" xmlns:w16cex="http://schemas.microsoft.com/office/word/2018/wordml/cex" xmlns:w16cid="http://schemas.microsoft.com/office/word/2016/wordml/cid" xmlns:w16="http://schemas.microsoft.com/office/word/2018/wordml" xmlns:w16du="http://schemas.microsoft.com/office/word/2023/wordml/word16du" xmlns:w16sdtdh="http://schemas.microsoft.com/office/word/2020/wordml/sdtdatahash" xmlns:w16sdtfl="http://schemas.microsoft.com/office/word/2024/wordml/sdtformatlock" xmlns:w16se="http://schemas.microsoft.com/office/word/2015/wordml/symex" xmlns:wpg="http://schemas.microsoft.com/office/word/2010/wordprocessingGroup" xmlns:wpi="http://schemas.microsoft.com/office/word/2010/wordprocessingInk" xmlns:wne="http://schemas.microsoft.com/office/word/2006/wordml" xmlns:wps="http://schemas.microsoft.com/office/word/2010/wordprocessingShape" mc:Ignorable="w14 w15 w16se w16cid w16 w16cex w16sdtdh w16sdtfl w16du wp14">
   <w:p>
     <w:pPr>
       <w:rPr>
@@ -11830,7 +14636,7 @@
 </file>
 
 <file path=word/footnotes.xml><?xml version="1.0" encoding="utf-8"?>
-<w:footnotes xmlns:wpc="http://schemas.microsoft.com/office/word/2010/wordprocessingCanvas" xmlns:cx="http://schemas.microsoft.com/office/drawing/2014/chartex" xmlns:cx1="http://schemas.microsoft.com/office/drawing/2015/9/8/chartex" xmlns:cx2="http://schemas.microsoft.com/office/drawing/2015/10/21/chartex" xmlns:cx3="http://schemas.microsoft.com/office/drawing/2016/5/9/chartex" xmlns:cx4="http://schemas.microsoft.com/office/drawing/2016/5/10/chartex" xmlns:cx5="http://schemas.microsoft.com/office/drawing/2016/5/11/chartex" xmlns:cx6="http://schemas.microsoft.com/office/drawing/2016/5/12/chartex" xmlns:cx7="http://schemas.microsoft.com/office/drawing/2016/5/13/chartex" xmlns:cx8="http://schemas.microsoft.com/office/drawing/2016/5/14/chartex" xmlns:mc="http://schemas.openxmlformats.org/markup-compatibility/2006" xmlns:aink="http://schemas.microsoft.com/office/drawing/2016/ink" xmlns:am3d="http://schemas.microsoft.com/office/drawing/2017/model3d" xmlns:o="urn:schemas-microsoft-com:office:office" xmlns:oel="http://schemas.microsoft.com/office/2019/extlst" xmlns:r="http://schemas.openxmlformats.org/officeDocument/2006/relationships" xmlns:m="http://schemas.openxmlformats.org/officeDocument/2006/math" xmlns:v="urn:schemas-microsoft-com:vml" xmlns:wp14="http://schemas.microsoft.com/office/word/2010/wordprocessingDrawing" xmlns:wp="http://schemas.openxmlformats.org/drawingml/2006/wordprocessingDrawing" xmlns:w10="urn:schemas-microsoft-com:office:word" xmlns:w="http://schemas.openxmlformats.org/wordprocessingml/2006/main" xmlns:w14="http://schemas.microsoft.com/office/word/2010/wordml" xmlns:w15="http://schemas.microsoft.com/office/word/2012/wordml" xmlns:w16cex="http://schemas.microsoft.com/office/word/2018/wordml/cex" xmlns:w16cid="http://schemas.microsoft.com/office/word/2016/wordml/cid" xmlns:w16="http://schemas.microsoft.com/office/word/2018/wordml" xmlns:w16du="http://schemas.microsoft.com/office/word/2023/wordml/word16du" xmlns:w16sdtdh="http://schemas.microsoft.com/office/word/2020/wordml/sdtdatahash" xmlns:w16se="http://schemas.microsoft.com/office/word/2015/wordml/symex" xmlns:wpg="http://schemas.microsoft.com/office/word/2010/wordprocessingGroup" xmlns:wpi="http://schemas.microsoft.com/office/word/2010/wordprocessingInk" xmlns:wne="http://schemas.microsoft.com/office/word/2006/wordml" xmlns:wps="http://schemas.microsoft.com/office/word/2010/wordprocessingShape" mc:Ignorable="w14 w15 w16se w16cid w16 w16cex w16sdtdh w16du wp14">
+<w:footnotes xmlns:wpc="http://schemas.microsoft.com/office/word/2010/wordprocessingCanvas" xmlns:cx="http://schemas.microsoft.com/office/drawing/2014/chartex" xmlns:cx1="http://schemas.microsoft.com/office/drawing/2015/9/8/chartex" xmlns:cx2="http://schemas.microsoft.com/office/drawing/2015/10/21/chartex" xmlns:cx3="http://schemas.microsoft.com/office/drawing/2016/5/9/chartex" xmlns:cx4="http://schemas.microsoft.com/office/drawing/2016/5/10/chartex" xmlns:cx5="http://schemas.microsoft.com/office/drawing/2016/5/11/chartex" xmlns:cx6="http://schemas.microsoft.com/office/drawing/2016/5/12/chartex" xmlns:cx7="http://schemas.microsoft.com/office/drawing/2016/5/13/chartex" xmlns:cx8="http://schemas.microsoft.com/office/drawing/2016/5/14/chartex" xmlns:mc="http://schemas.openxmlformats.org/markup-compatibility/2006" xmlns:aink="http://schemas.microsoft.com/office/drawing/2016/ink" xmlns:am3d="http://schemas.microsoft.com/office/drawing/2017/model3d" xmlns:o="urn:schemas-microsoft-com:office:office" xmlns:oel="http://schemas.microsoft.com/office/2019/extlst" xmlns:r="http://schemas.openxmlformats.org/officeDocument/2006/relationships" xmlns:m="http://schemas.openxmlformats.org/officeDocument/2006/math" xmlns:v="urn:schemas-microsoft-com:vml" xmlns:wp14="http://schemas.microsoft.com/office/word/2010/wordprocessingDrawing" xmlns:wp="http://schemas.openxmlformats.org/drawingml/2006/wordprocessingDrawing" xmlns:w10="urn:schemas-microsoft-com:office:word" xmlns:w="http://schemas.openxmlformats.org/wordprocessingml/2006/main" xmlns:w14="http://schemas.microsoft.com/office/word/2010/wordml" xmlns:w15="http://schemas.microsoft.com/office/word/2012/wordml" xmlns:w16cex="http://schemas.microsoft.com/office/word/2018/wordml/cex" xmlns:w16cid="http://schemas.microsoft.com/office/word/2016/wordml/cid" xmlns:w16="http://schemas.microsoft.com/office/word/2018/wordml" xmlns:w16du="http://schemas.microsoft.com/office/word/2023/wordml/word16du" xmlns:w16sdtdh="http://schemas.microsoft.com/office/word/2020/wordml/sdtdatahash" xmlns:w16sdtfl="http://schemas.microsoft.com/office/word/2024/wordml/sdtformatlock" xmlns:w16se="http://schemas.microsoft.com/office/word/2015/wordml/symex" xmlns:wpg="http://schemas.microsoft.com/office/word/2010/wordprocessingGroup" xmlns:wpi="http://schemas.microsoft.com/office/word/2010/wordprocessingInk" xmlns:wne="http://schemas.microsoft.com/office/word/2006/wordml" xmlns:wps="http://schemas.microsoft.com/office/word/2010/wordprocessingShape" mc:Ignorable="w14 w15 w16se w16cid w16 w16cex w16sdtdh w16sdtfl w16du wp14">
   <w:footnote w:type="separator" w:id="-1">
     <w:p>
       <w:r>
@@ -11849,7 +14655,7 @@
 </file>
 
 <file path=word/header1.xml><?xml version="1.0" encoding="utf-8"?>
-<w:hdr xmlns:wpc="http://schemas.microsoft.com/office/word/2010/wordprocessingCanvas" xmlns:cx="http://schemas.microsoft.com/office/drawing/2014/chartex" xmlns:cx1="http://schemas.microsoft.com/office/drawing/2015/9/8/chartex" xmlns:cx2="http://schemas.microsoft.com/office/drawing/2015/10/21/chartex" xmlns:cx3="http://schemas.microsoft.com/office/drawing/2016/5/9/chartex" xmlns:cx4="http://schemas.microsoft.com/office/drawing/2016/5/10/chartex" xmlns:cx5="http://schemas.microsoft.com/office/drawing/2016/5/11/chartex" xmlns:cx6="http://schemas.microsoft.com/office/drawing/2016/5/12/chartex" xmlns:cx7="http://schemas.microsoft.com/office/drawing/2016/5/13/chartex" xmlns:cx8="http://schemas.microsoft.com/office/drawing/2016/5/14/chartex" xmlns:mc="http://schemas.openxmlformats.org/markup-compatibility/2006" xmlns:aink="http://schemas.microsoft.com/office/drawing/2016/ink" xmlns:am3d="http://schemas.microsoft.com/office/drawing/2017/model3d" xmlns:o="urn:schemas-microsoft-com:office:office" xmlns:oel="http://schemas.microsoft.com/office/2019/extlst" xmlns:r="http://schemas.openxmlformats.org/officeDocument/2006/relationships" xmlns:m="http://schemas.openxmlformats.org/officeDocument/2006/math" xmlns:v="urn:schemas-microsoft-com:vml" xmlns:wp14="http://schemas.microsoft.com/office/word/2010/wordprocessingDrawing" xmlns:wp="http://schemas.openxmlformats.org/drawingml/2006/wordprocessingDrawing" xmlns:w10="urn:schemas-microsoft-com:office:word" xmlns:w="http://schemas.openxmlformats.org/wordprocessingml/2006/main" xmlns:w14="http://schemas.microsoft.com/office/word/2010/wordml" xmlns:w15="http://schemas.microsoft.com/office/word/2012/wordml" xmlns:w16cex="http://schemas.microsoft.com/office/word/2018/wordml/cex" xmlns:w16cid="http://schemas.microsoft.com/office/word/2016/wordml/cid" xmlns:w16="http://schemas.microsoft.com/office/word/2018/wordml" xmlns:w16du="http://schemas.microsoft.com/office/word/2023/wordml/word16du" xmlns:w16sdtdh="http://schemas.microsoft.com/office/word/2020/wordml/sdtdatahash" xmlns:w16se="http://schemas.microsoft.com/office/word/2015/wordml/symex" xmlns:wpg="http://schemas.microsoft.com/office/word/2010/wordprocessingGroup" xmlns:wpi="http://schemas.microsoft.com/office/word/2010/wordprocessingInk" xmlns:wne="http://schemas.microsoft.com/office/word/2006/wordml" xmlns:wps="http://schemas.microsoft.com/office/word/2010/wordprocessingShape" mc:Ignorable="w14 w15 w16se w16cid w16 w16cex w16sdtdh w16du wp14">
+<w:hdr xmlns:wpc="http://schemas.microsoft.com/office/word/2010/wordprocessingCanvas" xmlns:cx="http://schemas.microsoft.com/office/drawing/2014/chartex" xmlns:cx1="http://schemas.microsoft.com/office/drawing/2015/9/8/chartex" xmlns:cx2="http://schemas.microsoft.com/office/drawing/2015/10/21/chartex" xmlns:cx3="http://schemas.microsoft.com/office/drawing/2016/5/9/chartex" xmlns:cx4="http://schemas.microsoft.com/office/drawing/2016/5/10/chartex" xmlns:cx5="http://schemas.microsoft.com/office/drawing/2016/5/11/chartex" xmlns:cx6="http://schemas.microsoft.com/office/drawing/2016/5/12/chartex" xmlns:cx7="http://schemas.microsoft.com/office/drawing/2016/5/13/chartex" xmlns:cx8="http://schemas.microsoft.com/office/drawing/2016/5/14/chartex" xmlns:mc="http://schemas.openxmlformats.org/markup-compatibility/2006" xmlns:aink="http://schemas.microsoft.com/office/drawing/2016/ink" xmlns:am3d="http://schemas.microsoft.com/office/drawing/2017/model3d" xmlns:o="urn:schemas-microsoft-com:office:office" xmlns:oel="http://schemas.microsoft.com/office/2019/extlst" xmlns:r="http://schemas.openxmlformats.org/officeDocument/2006/relationships" xmlns:m="http://schemas.openxmlformats.org/officeDocument/2006/math" xmlns:v="urn:schemas-microsoft-com:vml" xmlns:wp14="http://schemas.microsoft.com/office/word/2010/wordprocessingDrawing" xmlns:wp="http://schemas.openxmlformats.org/drawingml/2006/wordprocessingDrawing" xmlns:w10="urn:schemas-microsoft-com:office:word" xmlns:w="http://schemas.openxmlformats.org/wordprocessingml/2006/main" xmlns:w14="http://schemas.microsoft.com/office/word/2010/wordml" xmlns:w15="http://schemas.microsoft.com/office/word/2012/wordml" xmlns:w16cex="http://schemas.microsoft.com/office/word/2018/wordml/cex" xmlns:w16cid="http://schemas.microsoft.com/office/word/2016/wordml/cid" xmlns:w16="http://schemas.microsoft.com/office/word/2018/wordml" xmlns:w16du="http://schemas.microsoft.com/office/word/2023/wordml/word16du" xmlns:w16sdtdh="http://schemas.microsoft.com/office/word/2020/wordml/sdtdatahash" xmlns:w16sdtfl="http://schemas.microsoft.com/office/word/2024/wordml/sdtformatlock" xmlns:w16se="http://schemas.microsoft.com/office/word/2015/wordml/symex" xmlns:wpg="http://schemas.microsoft.com/office/word/2010/wordprocessingGroup" xmlns:wpi="http://schemas.microsoft.com/office/word/2010/wordprocessingInk" xmlns:wne="http://schemas.microsoft.com/office/word/2006/wordml" xmlns:wps="http://schemas.microsoft.com/office/word/2010/wordprocessingShape" mc:Ignorable="w14 w15 w16se w16cid w16 w16cex w16sdtdh w16sdtfl w16du wp14">
   <w:p>
     <w:pPr>
       <w:jc w:val="right"/>
@@ -11868,14 +14674,14 @@
   </w:p>
   <w:p>
     <w:pPr>
-      <w:pStyle w:val="Kopfzeile"/>
+      <w:pStyle w:val="Header"/>
     </w:pPr>
   </w:p>
 </w:hdr>
 </file>
 
 <file path=word/numbering.xml><?xml version="1.0" encoding="utf-8"?>
-<w:numbering xmlns:wpc="http://schemas.microsoft.com/office/word/2010/wordprocessingCanvas" xmlns:cx="http://schemas.microsoft.com/office/drawing/2014/chartex" xmlns:cx1="http://schemas.microsoft.com/office/drawing/2015/9/8/chartex" xmlns:cx2="http://schemas.microsoft.com/office/drawing/2015/10/21/chartex" xmlns:cx3="http://schemas.microsoft.com/office/drawing/2016/5/9/chartex" xmlns:cx4="http://schemas.microsoft.com/office/drawing/2016/5/10/chartex" xmlns:cx5="http://schemas.microsoft.com/office/drawing/2016/5/11/chartex" xmlns:cx6="http://schemas.microsoft.com/office/drawing/2016/5/12/chartex" xmlns:cx7="http://schemas.microsoft.com/office/drawing/2016/5/13/chartex" xmlns:cx8="http://schemas.microsoft.com/office/drawing/2016/5/14/chartex" xmlns:mc="http://schemas.openxmlformats.org/markup-compatibility/2006" xmlns:aink="http://schemas.microsoft.com/office/drawing/2016/ink" xmlns:am3d="http://schemas.microsoft.com/office/drawing/2017/model3d" xmlns:o="urn:schemas-microsoft-com:office:office" xmlns:oel="http://schemas.microsoft.com/office/2019/extlst" xmlns:r="http://schemas.openxmlformats.org/officeDocument/2006/relationships" xmlns:m="http://schemas.openxmlformats.org/officeDocument/2006/math" xmlns:v="urn:schemas-microsoft-com:vml" xmlns:wp14="http://schemas.microsoft.com/office/word/2010/wordprocessingDrawing" xmlns:wp="http://schemas.openxmlformats.org/drawingml/2006/wordprocessingDrawing" xmlns:w10="urn:schemas-microsoft-com:office:word" xmlns:w="http://schemas.openxmlformats.org/wordprocessingml/2006/main" xmlns:w14="http://schemas.microsoft.com/office/word/2010/wordml" xmlns:w15="http://schemas.microsoft.com/office/word/2012/wordml" xmlns:w16cex="http://schemas.microsoft.com/office/word/2018/wordml/cex" xmlns:w16cid="http://schemas.microsoft.com/office/word/2016/wordml/cid" xmlns:w16="http://schemas.microsoft.com/office/word/2018/wordml" xmlns:w16du="http://schemas.microsoft.com/office/word/2023/wordml/word16du" xmlns:w16sdtdh="http://schemas.microsoft.com/office/word/2020/wordml/sdtdatahash" xmlns:w16se="http://schemas.microsoft.com/office/word/2015/wordml/symex" xmlns:wpg="http://schemas.microsoft.com/office/word/2010/wordprocessingGroup" xmlns:wpi="http://schemas.microsoft.com/office/word/2010/wordprocessingInk" xmlns:wne="http://schemas.microsoft.com/office/word/2006/wordml" xmlns:wps="http://schemas.microsoft.com/office/word/2010/wordprocessingShape" mc:Ignorable="w14 w15 w16se w16cid w16 w16cex w16sdtdh w16du wp14">
+<w:numbering xmlns:wpc="http://schemas.microsoft.com/office/word/2010/wordprocessingCanvas" xmlns:cx="http://schemas.microsoft.com/office/drawing/2014/chartex" xmlns:cx1="http://schemas.microsoft.com/office/drawing/2015/9/8/chartex" xmlns:cx2="http://schemas.microsoft.com/office/drawing/2015/10/21/chartex" xmlns:cx3="http://schemas.microsoft.com/office/drawing/2016/5/9/chartex" xmlns:cx4="http://schemas.microsoft.com/office/drawing/2016/5/10/chartex" xmlns:cx5="http://schemas.microsoft.com/office/drawing/2016/5/11/chartex" xmlns:cx6="http://schemas.microsoft.com/office/drawing/2016/5/12/chartex" xmlns:cx7="http://schemas.microsoft.com/office/drawing/2016/5/13/chartex" xmlns:cx8="http://schemas.microsoft.com/office/drawing/2016/5/14/chartex" xmlns:mc="http://schemas.openxmlformats.org/markup-compatibility/2006" xmlns:aink="http://schemas.microsoft.com/office/drawing/2016/ink" xmlns:am3d="http://schemas.microsoft.com/office/drawing/2017/model3d" xmlns:o="urn:schemas-microsoft-com:office:office" xmlns:oel="http://schemas.microsoft.com/office/2019/extlst" xmlns:r="http://schemas.openxmlformats.org/officeDocument/2006/relationships" xmlns:m="http://schemas.openxmlformats.org/officeDocument/2006/math" xmlns:v="urn:schemas-microsoft-com:vml" xmlns:wp14="http://schemas.microsoft.com/office/word/2010/wordprocessingDrawing" xmlns:wp="http://schemas.openxmlformats.org/drawingml/2006/wordprocessingDrawing" xmlns:w10="urn:schemas-microsoft-com:office:word" xmlns:w="http://schemas.openxmlformats.org/wordprocessingml/2006/main" xmlns:w14="http://schemas.microsoft.com/office/word/2010/wordml" xmlns:w15="http://schemas.microsoft.com/office/word/2012/wordml" xmlns:w16cex="http://schemas.microsoft.com/office/word/2018/wordml/cex" xmlns:w16cid="http://schemas.microsoft.com/office/word/2016/wordml/cid" xmlns:w16="http://schemas.microsoft.com/office/word/2018/wordml" xmlns:w16du="http://schemas.microsoft.com/office/word/2023/wordml/word16du" xmlns:w16sdtdh="http://schemas.microsoft.com/office/word/2020/wordml/sdtdatahash" xmlns:w16sdtfl="http://schemas.microsoft.com/office/word/2024/wordml/sdtformatlock" xmlns:w16se="http://schemas.microsoft.com/office/word/2015/wordml/symex" xmlns:wpg="http://schemas.microsoft.com/office/word/2010/wordprocessingGroup" xmlns:wpi="http://schemas.microsoft.com/office/word/2010/wordprocessingInk" xmlns:wne="http://schemas.microsoft.com/office/word/2006/wordml" xmlns:wps="http://schemas.microsoft.com/office/word/2010/wordprocessingShape" mc:Ignorable="w14 w15 w16se w16cid w16 w16cex w16sdtdh w16sdtfl w16du wp14">
   <w:abstractNum w:abstractNumId="0" w15:restartNumberingAfterBreak="0">
     <w:nsid w:val="1B1649E7"/>
     <w:multiLevelType w:val="hybridMultilevel"/>
@@ -12085,7 +14891,7 @@
 </file>
 
 <file path=word/styles.xml><?xml version="1.0" encoding="utf-8"?>
-<w:styles xmlns:mc="http://schemas.openxmlformats.org/markup-compatibility/2006" xmlns:r="http://schemas.openxmlformats.org/officeDocument/2006/relationships" xmlns:w="http://schemas.openxmlformats.org/wordprocessingml/2006/main" xmlns:w14="http://schemas.microsoft.com/office/word/2010/wordml" xmlns:w15="http://schemas.microsoft.com/office/word/2012/wordml" xmlns:w16cex="http://schemas.microsoft.com/office/word/2018/wordml/cex" xmlns:w16cid="http://schemas.microsoft.com/office/word/2016/wordml/cid" xmlns:w16="http://schemas.microsoft.com/office/word/2018/wordml" xmlns:w16du="http://schemas.microsoft.com/office/word/2023/wordml/word16du" xmlns:w16sdtdh="http://schemas.microsoft.com/office/word/2020/wordml/sdtdatahash" xmlns:w16se="http://schemas.microsoft.com/office/word/2015/wordml/symex" mc:Ignorable="w14 w15 w16se w16cid w16 w16cex w16sdtdh w16du">
+<w:styles xmlns:mc="http://schemas.openxmlformats.org/markup-compatibility/2006" xmlns:r="http://schemas.openxmlformats.org/officeDocument/2006/relationships" xmlns:w="http://schemas.openxmlformats.org/wordprocessingml/2006/main" xmlns:w14="http://schemas.microsoft.com/office/word/2010/wordml" xmlns:w15="http://schemas.microsoft.com/office/word/2012/wordml" xmlns:w16cex="http://schemas.microsoft.com/office/word/2018/wordml/cex" xmlns:w16cid="http://schemas.microsoft.com/office/word/2016/wordml/cid" xmlns:w16="http://schemas.microsoft.com/office/word/2018/wordml" xmlns:w16du="http://schemas.microsoft.com/office/word/2023/wordml/word16du" xmlns:w16sdtdh="http://schemas.microsoft.com/office/word/2020/wordml/sdtdatahash" xmlns:w16sdtfl="http://schemas.microsoft.com/office/word/2024/wordml/sdtformatlock" xmlns:w16se="http://schemas.microsoft.com/office/word/2015/wordml/symex" mc:Ignorable="w14 w15 w16se w16cid w16 w16cex w16sdtdh w16sdtfl w16du">
   <w:docDefaults>
     <w:rPrDefault>
       <w:rPr>
@@ -12471,18 +15277,18 @@
     <w:lsdException w:name="List Table 7 Colorful Accent 6" w:uiPriority="52"/>
     <w:lsdException w:name="Smart Link" w:semiHidden="1" w:unhideWhenUsed="1"/>
   </w:latentStyles>
-  <w:style w:type="paragraph" w:default="1" w:styleId="Standard">
+  <w:style w:type="paragraph" w:default="1" w:styleId="Normal">
     <w:name w:val="Normal"/>
     <w:qFormat/>
-    <w:rsid w:val="00461742"/>
+    <w:rsid w:val="00AC2280"/>
   </w:style>
-  <w:style w:type="character" w:default="1" w:styleId="Absatz-Standardschriftart">
+  <w:style w:type="character" w:default="1" w:styleId="DefaultParagraphFont">
     <w:name w:val="Default Paragraph Font"/>
     <w:uiPriority w:val="1"/>
     <w:semiHidden/>
     <w:unhideWhenUsed/>
   </w:style>
-  <w:style w:type="table" w:default="1" w:styleId="NormaleTabelle">
+  <w:style w:type="table" w:default="1" w:styleId="TableNormal">
     <w:name w:val="Normal Table"/>
     <w:uiPriority w:val="99"/>
     <w:semiHidden/>
@@ -12497,16 +15303,16 @@
       </w:tblCellMar>
     </w:tblPr>
   </w:style>
-  <w:style w:type="numbering" w:default="1" w:styleId="KeineListe">
+  <w:style w:type="numbering" w:default="1" w:styleId="NoList">
     <w:name w:val="No List"/>
     <w:uiPriority w:val="99"/>
     <w:semiHidden/>
     <w:unhideWhenUsed/>
   </w:style>
-  <w:style w:type="paragraph" w:styleId="Kopfzeile">
+  <w:style w:type="paragraph" w:styleId="Header">
     <w:name w:val="header"/>
-    <w:basedOn w:val="Standard"/>
-    <w:link w:val="KopfzeileZchn"/>
+    <w:basedOn w:val="Normal"/>
+    <w:link w:val="HeaderChar"/>
     <w:uiPriority w:val="99"/>
     <w:unhideWhenUsed/>
     <w:rsid w:val="00581DDA"/>
@@ -12517,17 +15323,17 @@
       </w:tabs>
     </w:pPr>
   </w:style>
-  <w:style w:type="character" w:customStyle="1" w:styleId="KopfzeileZchn">
-    <w:name w:val="Kopfzeile Zchn"/>
-    <w:basedOn w:val="Absatz-Standardschriftart"/>
-    <w:link w:val="Kopfzeile"/>
+  <w:style w:type="character" w:customStyle="1" w:styleId="HeaderChar">
+    <w:name w:val="Header Char"/>
+    <w:basedOn w:val="DefaultParagraphFont"/>
+    <w:link w:val="Header"/>
     <w:uiPriority w:val="99"/>
     <w:rsid w:val="00581DDA"/>
   </w:style>
-  <w:style w:type="paragraph" w:styleId="Fuzeile">
+  <w:style w:type="paragraph" w:styleId="Footer">
     <w:name w:val="footer"/>
-    <w:basedOn w:val="Standard"/>
-    <w:link w:val="FuzeileZchn"/>
+    <w:basedOn w:val="Normal"/>
+    <w:link w:val="FooterChar"/>
     <w:uiPriority w:val="99"/>
     <w:unhideWhenUsed/>
     <w:rsid w:val="00581DDA"/>
@@ -12538,24 +15344,24 @@
       </w:tabs>
     </w:pPr>
   </w:style>
-  <w:style w:type="character" w:customStyle="1" w:styleId="FuzeileZchn">
-    <w:name w:val="Fußzeile Zchn"/>
-    <w:basedOn w:val="Absatz-Standardschriftart"/>
-    <w:link w:val="Fuzeile"/>
+  <w:style w:type="character" w:customStyle="1" w:styleId="FooterChar">
+    <w:name w:val="Footer Char"/>
+    <w:basedOn w:val="DefaultParagraphFont"/>
+    <w:link w:val="Footer"/>
     <w:uiPriority w:val="99"/>
     <w:rsid w:val="00581DDA"/>
   </w:style>
-  <w:style w:type="character" w:styleId="Seitenzahl">
+  <w:style w:type="character" w:styleId="PageNumber">
     <w:name w:val="page number"/>
-    <w:basedOn w:val="Absatz-Standardschriftart"/>
+    <w:basedOn w:val="DefaultParagraphFont"/>
     <w:uiPriority w:val="99"/>
     <w:semiHidden/>
     <w:unhideWhenUsed/>
     <w:rsid w:val="00581DDA"/>
   </w:style>
-  <w:style w:type="table" w:styleId="Tabellenraster">
+  <w:style w:type="table" w:styleId="TableGrid">
     <w:name w:val="Table Grid"/>
-    <w:basedOn w:val="NormaleTabelle"/>
+    <w:basedOn w:val="TableNormal"/>
     <w:uiPriority w:val="39"/>
     <w:rsid w:val="00BE3CA1"/>
     <w:tblPr>
@@ -12569,10 +15375,10 @@
       </w:tblBorders>
     </w:tblPr>
   </w:style>
-  <w:style w:type="paragraph" w:styleId="Dokumentstruktur">
+  <w:style w:type="paragraph" w:styleId="DocumentMap">
     <w:name w:val="Document Map"/>
-    <w:basedOn w:val="Standard"/>
-    <w:link w:val="DokumentstrukturZchn"/>
+    <w:basedOn w:val="Normal"/>
+    <w:link w:val="DocumentMapChar"/>
     <w:uiPriority w:val="99"/>
     <w:semiHidden/>
     <w:unhideWhenUsed/>
@@ -12581,10 +15387,10 @@
       <w:rFonts w:ascii="Times New Roman" w:hAnsi="Times New Roman" w:cs="Times New Roman"/>
     </w:rPr>
   </w:style>
-  <w:style w:type="character" w:customStyle="1" w:styleId="DokumentstrukturZchn">
-    <w:name w:val="Dokumentstruktur Zchn"/>
-    <w:basedOn w:val="Absatz-Standardschriftart"/>
-    <w:link w:val="Dokumentstruktur"/>
+  <w:style w:type="character" w:customStyle="1" w:styleId="DocumentMapChar">
+    <w:name w:val="Document Map Char"/>
+    <w:basedOn w:val="DefaultParagraphFont"/>
+    <w:link w:val="DocumentMap"/>
     <w:uiPriority w:val="99"/>
     <w:semiHidden/>
     <w:rsid w:val="0081088A"/>
@@ -12592,9 +15398,9 @@
       <w:rFonts w:ascii="Times New Roman" w:hAnsi="Times New Roman" w:cs="Times New Roman"/>
     </w:rPr>
   </w:style>
-  <w:style w:type="paragraph" w:styleId="Listenabsatz">
+  <w:style w:type="paragraph" w:styleId="ListParagraph">
     <w:name w:val="List Paragraph"/>
-    <w:basedOn w:val="Standard"/>
+    <w:basedOn w:val="Normal"/>
     <w:uiPriority w:val="34"/>
     <w:qFormat/>
     <w:rsid w:val="00043A4C"/>
@@ -12603,10 +15409,10 @@
       <w:contextualSpacing/>
     </w:pPr>
   </w:style>
-  <w:style w:type="paragraph" w:styleId="Sprechblasentext">
+  <w:style w:type="paragraph" w:styleId="BalloonText">
     <w:name w:val="Balloon Text"/>
-    <w:basedOn w:val="Standard"/>
-    <w:link w:val="SprechblasentextZchn"/>
+    <w:basedOn w:val="Normal"/>
+    <w:link w:val="BalloonTextChar"/>
     <w:uiPriority w:val="99"/>
     <w:semiHidden/>
     <w:unhideWhenUsed/>
@@ -12617,10 +15423,10 @@
       <w:szCs w:val="16"/>
     </w:rPr>
   </w:style>
-  <w:style w:type="character" w:customStyle="1" w:styleId="SprechblasentextZchn">
-    <w:name w:val="Sprechblasentext Zchn"/>
-    <w:basedOn w:val="Absatz-Standardschriftart"/>
-    <w:link w:val="Sprechblasentext"/>
+  <w:style w:type="character" w:customStyle="1" w:styleId="BalloonTextChar">
+    <w:name w:val="Balloon Text Char"/>
+    <w:basedOn w:val="DefaultParagraphFont"/>
+    <w:link w:val="BalloonText"/>
     <w:uiPriority w:val="99"/>
     <w:semiHidden/>
     <w:rsid w:val="002233C4"/>
@@ -12630,7 +15436,7 @@
       <w:szCs w:val="16"/>
     </w:rPr>
   </w:style>
-  <w:style w:type="paragraph" w:styleId="KeinLeerraum">
+  <w:style w:type="paragraph" w:styleId="NoSpacing">
     <w:name w:val="No Spacing"/>
     <w:uiPriority w:val="1"/>
     <w:qFormat/>

</xml_diff>

<commit_message>
rebase to main;fix error for nil egde case on equivalence update; and update standard.docx for reaction report along with changes for mixture
</commit_message>
<xml_diff>
--- a/lib/template/Standard.docx
+++ b/lib/template/Standard.docx
@@ -202,7 +202,7 @@
               </wp:anchor>
             </w:drawing>
           </mc:Choice>
-          <mc:Fallback xmlns:mo="http://schemas.microsoft.com/office/mac/office/2008/main" xmlns:mv="urn:schemas-microsoft-com:mac:vml">
+          <mc:Fallback xmlns:mv="urn:schemas-microsoft-com:mac:vml" xmlns:mo="http://schemas.microsoft.com/office/mac/office/2008/main">
             <w:pict>
               <v:line w14:anchorId="5337C452" id="Straight Connector 1" o:spid="_x0000_s1026" style="position:absolute;z-index:251659264;visibility:visible;mso-wrap-style:square;mso-width-percent:0;mso-height-percent:0;mso-wrap-distance-left:9pt;mso-wrap-distance-top:0;mso-wrap-distance-right:9pt;mso-wrap-distance-bottom:0;mso-position-horizontal:absolute;mso-position-horizontal-relative:text;mso-position-vertical:absolute;mso-position-vertical-relative:text;mso-width-percent:0;mso-height-percent:0;mso-width-relative:margin;mso-height-relative:margin" from="-5.15pt,15.6pt" to="444.7pt,15.9pt" o:gfxdata="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" strokecolor="#5b9bd5 [3204]" strokeweight=".5pt">
                 <v:stroke joinstyle="miter"/>
@@ -620,7 +620,7 @@
           <v:shape id="_x0000_i1025" type="#_x0000_t75" alt="" style="width:453.9pt;height:129pt;mso-width-percent:0;mso-height-percent:0;mso-width-percent:0;mso-height-percent:0" o:ole="">
             <v:imagedata r:id="rId9" o:title=""/>
           </v:shape>
-          <o:OLEObject Type="Embed" ProgID="ChemDraw.Document.6.0" ShapeID="_x0000_i1025" DrawAspect="Content" ObjectID="_1827395189" r:id="rId10"/>
+          <o:OLEObject Type="Embed" ProgID="ChemDraw.Document.6.0" ShapeID="_x0000_i1025" DrawAspect="Content" ObjectID="_1827576469" r:id="rId10"/>
         </w:object>
       </w:r>
       <w:r>
@@ -787,7 +787,7 @@
           <v:shape id="_x0000_i1026" type="#_x0000_t75" alt="" style="width:453.9pt;height:129pt;mso-width-percent:0;mso-height-percent:0;mso-width-percent:0;mso-height-percent:0" o:ole="">
             <v:imagedata r:id="rId9" o:title=""/>
           </v:shape>
-          <o:OLEObject Type="Embed" ProgID="ChemDraw.Document.6.0" ShapeID="_x0000_i1026" DrawAspect="Content" ObjectID="_1827395190" r:id="rId11"/>
+          <o:OLEObject Type="Embed" ProgID="ChemDraw.Document.6.0" ShapeID="_x0000_i1026" DrawAspect="Content" ObjectID="_1827576470" r:id="rId11"/>
         </w:object>
       </w:r>
       <w:r>
@@ -961,7 +961,7 @@
     <w:tbl>
       <w:tblPr>
         <w:tblStyle w:val="TableGrid"/>
-        <w:tblW w:w="0" w:type="auto"/>
+        <w:tblW w:w="11283" w:type="dxa"/>
         <w:tblBorders>
           <w:top w:val="none" w:sz="0" w:space="0" w:color="auto"/>
           <w:left w:val="none" w:sz="0" w:space="0" w:color="auto"/>
@@ -982,6 +982,8 @@
         <w:gridCol w:w="1418"/>
         <w:gridCol w:w="1077"/>
         <w:gridCol w:w="1134"/>
+        <w:gridCol w:w="1134"/>
+        <w:gridCol w:w="1134"/>
       </w:tblGrid>
       <w:tr>
         <w:trPr>
@@ -1135,75 +1137,6 @@
             </w:pPr>
             <w:r>
               <w:rPr>
-                <w:rFonts w:ascii="Arial" w:hAnsi="Arial" w:cs="Arial" w:hint="eastAsia"/>
-                <w:noProof/>
-                <w:lang w:eastAsia="en-US"/>
-              </w:rPr>
-              <mc:AlternateContent>
-                <mc:Choice Requires="wps">
-                  <w:drawing>
-                    <wp:anchor distT="0" distB="0" distL="114300" distR="114300" simplePos="0" relativeHeight="251663360" behindDoc="0" locked="0" layoutInCell="1" allowOverlap="1" wp14:anchorId="5894D0A3" wp14:editId="12BAC840">
-                      <wp:simplePos x="0" y="0"/>
-                      <wp:positionH relativeFrom="column">
-                        <wp:posOffset>-3458210</wp:posOffset>
-                      </wp:positionH>
-                      <wp:positionV relativeFrom="paragraph">
-                        <wp:posOffset>290195</wp:posOffset>
-                      </wp:positionV>
-                      <wp:extent cx="5760000" cy="0"/>
-                      <wp:effectExtent l="0" t="0" r="31750" b="25400"/>
-                      <wp:wrapNone/>
-                      <wp:docPr id="5" name="Straight Connector 5"/>
-                      <wp:cNvGraphicFramePr/>
-                      <a:graphic xmlns:a="http://schemas.openxmlformats.org/drawingml/2006/main">
-                        <a:graphicData uri="http://schemas.microsoft.com/office/word/2010/wordprocessingShape">
-                          <wps:wsp>
-                            <wps:cNvCnPr/>
-                            <wps:spPr>
-                              <a:xfrm>
-                                <a:off x="0" y="0"/>
-                                <a:ext cx="5760000" cy="0"/>
-                              </a:xfrm>
-                              <a:prstGeom prst="line">
-                                <a:avLst/>
-                              </a:prstGeom>
-                              <a:ln w="12700"/>
-                            </wps:spPr>
-                            <wps:style>
-                              <a:lnRef idx="1">
-                                <a:schemeClr val="accent1"/>
-                              </a:lnRef>
-                              <a:fillRef idx="0">
-                                <a:schemeClr val="accent1"/>
-                              </a:fillRef>
-                              <a:effectRef idx="0">
-                                <a:schemeClr val="accent1"/>
-                              </a:effectRef>
-                              <a:fontRef idx="minor">
-                                <a:schemeClr val="tx1"/>
-                              </a:fontRef>
-                            </wps:style>
-                            <wps:bodyPr/>
-                          </wps:wsp>
-                        </a:graphicData>
-                      </a:graphic>
-                      <wp14:sizeRelH relativeFrom="margin">
-                        <wp14:pctWidth>0</wp14:pctWidth>
-                      </wp14:sizeRelH>
-                    </wp:anchor>
-                  </w:drawing>
-                </mc:Choice>
-                <mc:Fallback>
-                  <w:pict>
-                    <v:line w14:anchorId="4095E87C" id="Straight Connector 5" o:spid="_x0000_s1026" style="position:absolute;z-index:251663360;visibility:visible;mso-wrap-style:square;mso-width-percent:0;mso-wrap-distance-left:9pt;mso-wrap-distance-top:0;mso-wrap-distance-right:9pt;mso-wrap-distance-bottom:0;mso-position-horizontal:absolute;mso-position-horizontal-relative:text;mso-position-vertical:absolute;mso-position-vertical-relative:text;mso-width-percent:0;mso-width-relative:margin" from="-272.3pt,22.85pt" to="181.25pt,22.85pt" o:gfxdata="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" strokecolor="#5b9bd5 [3204]" strokeweight="1pt">
-                      <v:stroke joinstyle="miter"/>
-                    </v:line>
-                  </w:pict>
-                </mc:Fallback>
-              </mc:AlternateContent>
-            </w:r>
-            <w:r>
-              <w:rPr>
                 <w:rFonts w:ascii="Arial" w:hAnsi="Arial" w:cs="Arial"/>
                 <w:noProof/>
                 <w:sz w:val="18"/>
@@ -1291,6 +1224,137 @@
             </w:r>
           </w:p>
         </w:tc>
+        <w:tc>
+          <w:tcPr>
+            <w:tcW w:w="1134" w:type="dxa"/>
+          </w:tcPr>
+          <w:p>
+            <w:pPr>
+              <w:jc w:val="center"/>
+              <w:rPr>
+                <w:rFonts w:ascii="Arial" w:hAnsi="Arial" w:cs="Arial"/>
+                <w:noProof/>
+                <w:sz w:val="18"/>
+                <w:szCs w:val="18"/>
+              </w:rPr>
+            </w:pPr>
+            <w:r>
+              <w:rPr>
+                <w:rFonts w:ascii="Arial" w:hAnsi="Arial" w:cs="Arial"/>
+                <w:noProof/>
+                <w:sz w:val="18"/>
+                <w:szCs w:val="18"/>
+              </w:rPr>
+              <w:fldChar w:fldCharType="begin"/>
+            </w:r>
+            <w:r>
+              <w:rPr>
+                <w:rFonts w:ascii="Arial" w:hAnsi="Arial" w:cs="Arial"/>
+                <w:noProof/>
+                <w:sz w:val="18"/>
+                <w:szCs w:val="18"/>
+              </w:rPr>
+              <w:instrText xml:space="preserve"> MERGEFIELD  obj.show_weight_percentage:if  \* MERGEFORMAT </w:instrText>
+            </w:r>
+            <w:r>
+              <w:rPr>
+                <w:rFonts w:ascii="Arial" w:hAnsi="Arial" w:cs="Arial"/>
+                <w:noProof/>
+                <w:sz w:val="18"/>
+                <w:szCs w:val="18"/>
+              </w:rPr>
+              <w:fldChar w:fldCharType="separate"/>
+            </w:r>
+            <w:r>
+              <w:rPr>
+                <w:rFonts w:ascii="Arial" w:hAnsi="Arial" w:cs="Arial"/>
+                <w:noProof/>
+                <w:sz w:val="18"/>
+                <w:szCs w:val="18"/>
+              </w:rPr>
+              <w:t>«obj.show_weight_percentage:if»</w:t>
+            </w:r>
+            <w:r>
+              <w:rPr>
+                <w:rFonts w:ascii="Arial" w:hAnsi="Arial" w:cs="Arial"/>
+                <w:noProof/>
+                <w:sz w:val="18"/>
+                <w:szCs w:val="18"/>
+              </w:rPr>
+              <w:fldChar w:fldCharType="end"/>
+            </w:r>
+            <w:r>
+              <w:rPr>
+                <w:rFonts w:ascii="Arial" w:hAnsi="Arial" w:cs="Arial"/>
+                <w:noProof/>
+                <w:sz w:val="18"/>
+                <w:szCs w:val="18"/>
+              </w:rPr>
+              <w:t>Weight percentage</w:t>
+            </w:r>
+            <w:r>
+              <w:rPr>
+                <w:rFonts w:ascii="Arial" w:hAnsi="Arial" w:cs="Arial"/>
+                <w:noProof/>
+                <w:sz w:val="18"/>
+                <w:szCs w:val="18"/>
+              </w:rPr>
+              <w:fldChar w:fldCharType="begin"/>
+            </w:r>
+            <w:r>
+              <w:rPr>
+                <w:rFonts w:ascii="Arial" w:hAnsi="Arial" w:cs="Arial"/>
+                <w:noProof/>
+                <w:sz w:val="18"/>
+                <w:szCs w:val="18"/>
+              </w:rPr>
+              <w:instrText xml:space="preserve"> MERGEFIELD  obj.show_weight_percentage:endIf  \* MERGEFORMAT </w:instrText>
+            </w:r>
+            <w:r>
+              <w:rPr>
+                <w:rFonts w:ascii="Arial" w:hAnsi="Arial" w:cs="Arial"/>
+                <w:noProof/>
+                <w:sz w:val="18"/>
+                <w:szCs w:val="18"/>
+              </w:rPr>
+              <w:fldChar w:fldCharType="separate"/>
+            </w:r>
+            <w:r>
+              <w:rPr>
+                <w:rFonts w:ascii="Arial" w:hAnsi="Arial" w:cs="Arial"/>
+                <w:noProof/>
+                <w:sz w:val="18"/>
+                <w:szCs w:val="18"/>
+              </w:rPr>
+              <w:t>«obj.show_weight_percentage:endIf»</w:t>
+            </w:r>
+            <w:r>
+              <w:rPr>
+                <w:rFonts w:ascii="Arial" w:hAnsi="Arial" w:cs="Arial"/>
+                <w:noProof/>
+                <w:sz w:val="18"/>
+                <w:szCs w:val="18"/>
+              </w:rPr>
+              <w:fldChar w:fldCharType="end"/>
+            </w:r>
+          </w:p>
+        </w:tc>
+        <w:tc>
+          <w:tcPr>
+            <w:tcW w:w="1134" w:type="dxa"/>
+          </w:tcPr>
+          <w:p>
+            <w:pPr>
+              <w:jc w:val="center"/>
+              <w:rPr>
+                <w:rFonts w:ascii="Arial" w:hAnsi="Arial" w:cs="Arial"/>
+                <w:noProof/>
+                <w:sz w:val="18"/>
+                <w:szCs w:val="18"/>
+              </w:rPr>
+            </w:pPr>
+          </w:p>
+        </w:tc>
       </w:tr>
     </w:tbl>
     <w:p>
@@ -1308,6 +1372,14 @@
           <w:sz w:val="18"/>
           <w:szCs w:val="18"/>
         </w:rPr>
+        <w:br/>
+      </w:r>
+      <w:r>
+        <w:rPr>
+          <w:rFonts w:ascii="Arial" w:hAnsi="Arial" w:cs="Arial"/>
+          <w:sz w:val="18"/>
+          <w:szCs w:val="18"/>
+        </w:rPr>
         <w:fldChar w:fldCharType="begin"/>
       </w:r>
       <w:r>
@@ -1523,7 +1595,7 @@
     <w:tbl>
       <w:tblPr>
         <w:tblStyle w:val="TableGrid"/>
-        <w:tblW w:w="9037" w:type="dxa"/>
+        <w:tblW w:w="10171" w:type="dxa"/>
         <w:tblBorders>
           <w:top w:val="none" w:sz="0" w:space="0" w:color="auto"/>
           <w:left w:val="none" w:sz="0" w:space="0" w:color="auto"/>
@@ -1544,6 +1616,7 @@
         <w:gridCol w:w="1361"/>
         <w:gridCol w:w="1134"/>
         <w:gridCol w:w="1134"/>
+        <w:gridCol w:w="1134"/>
       </w:tblGrid>
       <w:tr>
         <w:trPr>
@@ -2227,6 +2300,67 @@
                 <w:szCs w:val="18"/>
               </w:rPr>
               <w:t>«=s.equiv»</w:t>
+            </w:r>
+            <w:r>
+              <w:rPr>
+                <w:rFonts w:ascii="Arial" w:hAnsi="Arial" w:cs="Arial"/>
+                <w:noProof/>
+                <w:sz w:val="18"/>
+                <w:szCs w:val="18"/>
+              </w:rPr>
+              <w:fldChar w:fldCharType="end"/>
+            </w:r>
+          </w:p>
+        </w:tc>
+        <w:tc>
+          <w:tcPr>
+            <w:tcW w:w="1134" w:type="dxa"/>
+          </w:tcPr>
+          <w:p>
+            <w:pPr>
+              <w:jc w:val="center"/>
+              <w:rPr>
+                <w:rFonts w:ascii="Arial" w:hAnsi="Arial" w:cs="Arial"/>
+                <w:noProof/>
+                <w:sz w:val="18"/>
+                <w:szCs w:val="18"/>
+              </w:rPr>
+            </w:pPr>
+            <w:r>
+              <w:rPr>
+                <w:rFonts w:ascii="Arial" w:hAnsi="Arial" w:cs="Arial"/>
+                <w:noProof/>
+                <w:sz w:val="18"/>
+                <w:szCs w:val="18"/>
+              </w:rPr>
+              <w:fldChar w:fldCharType="begin"/>
+            </w:r>
+            <w:r>
+              <w:rPr>
+                <w:rFonts w:ascii="Arial" w:hAnsi="Arial" w:cs="Arial"/>
+                <w:noProof/>
+                <w:sz w:val="18"/>
+                <w:szCs w:val="18"/>
+              </w:rPr>
+              <w:instrText xml:space="preserve"> MERGEFIELD  =s.weight_percentage  \* MERGEFORMAT </w:instrText>
+            </w:r>
+            <w:r>
+              <w:rPr>
+                <w:rFonts w:ascii="Arial" w:hAnsi="Arial" w:cs="Arial"/>
+                <w:noProof/>
+                <w:sz w:val="18"/>
+                <w:szCs w:val="18"/>
+              </w:rPr>
+              <w:fldChar w:fldCharType="separate"/>
+            </w:r>
+            <w:r>
+              <w:rPr>
+                <w:rFonts w:ascii="Arial" w:hAnsi="Arial" w:cs="Arial"/>
+                <w:noProof/>
+                <w:sz w:val="18"/>
+                <w:szCs w:val="18"/>
+              </w:rPr>
+              <w:t>«=s.weight_percentage»</w:t>
             </w:r>
             <w:r>
               <w:rPr>
@@ -2303,6 +2437,21 @@
               </w:rPr>
               <w:fldChar w:fldCharType="end"/>
             </w:r>
+          </w:p>
+        </w:tc>
+        <w:tc>
+          <w:tcPr>
+            <w:tcW w:w="1134" w:type="dxa"/>
+          </w:tcPr>
+          <w:p>
+            <w:pPr>
+              <w:rPr>
+                <w:rFonts w:ascii="Arial" w:hAnsi="Arial" w:cs="Arial"/>
+                <w:noProof/>
+                <w:sz w:val="18"/>
+                <w:szCs w:val="18"/>
+              </w:rPr>
+            </w:pPr>
           </w:p>
         </w:tc>
       </w:tr>
@@ -2584,6 +2733,7 @@
                       <w:sz w:val="14"/>
                       <w:szCs w:val="14"/>
                     </w:rPr>
+                    <w:lastRenderedPageBreak/>
                     <w:t>C</w:t>
                   </w:r>
                 </w:p>
@@ -3058,66 +3208,20 @@
             </w:pPr>
           </w:p>
         </w:tc>
-      </w:tr>
-      <w:tr>
-        <w:trPr>
-          <w:trHeight w:val="255"/>
-        </w:trPr>
         <w:tc>
           <w:tcPr>
-            <w:tcW w:w="9037" w:type="dxa"/>
-            <w:gridSpan w:val="8"/>
+            <w:tcW w:w="1134" w:type="dxa"/>
           </w:tcPr>
           <w:p>
             <w:pPr>
-              <w:rPr>
-                <w:rFonts w:ascii="Arial" w:hAnsi="Arial" w:cs="Arial"/>
-                <w:noProof/>
-                <w:sz w:val="18"/>
-                <w:szCs w:val="18"/>
+              <w:jc w:val="center"/>
+              <w:rPr>
+                <w:rFonts w:ascii="Arial" w:hAnsi="Arial" w:cs="Arial"/>
+                <w:noProof/>
+                <w:sz w:val="14"/>
+                <w:szCs w:val="14"/>
               </w:rPr>
             </w:pPr>
-            <w:r>
-              <w:rPr>
-                <w:rFonts w:ascii="Arial" w:hAnsi="Arial" w:cs="Arial"/>
-                <w:sz w:val="18"/>
-                <w:szCs w:val="18"/>
-              </w:rPr>
-              <w:fldChar w:fldCharType="begin"/>
-            </w:r>
-            <w:r>
-              <w:rPr>
-                <w:rFonts w:ascii="Arial" w:hAnsi="Arial" w:cs="Arial"/>
-                <w:sz w:val="18"/>
-                <w:szCs w:val="18"/>
-              </w:rPr>
-              <w:instrText xml:space="preserve"> MERGEFIELD  s.components:endEach  \* MERGEFORMAT </w:instrText>
-            </w:r>
-            <w:r>
-              <w:rPr>
-                <w:rFonts w:ascii="Arial" w:hAnsi="Arial" w:cs="Arial"/>
-                <w:sz w:val="18"/>
-                <w:szCs w:val="18"/>
-              </w:rPr>
-              <w:fldChar w:fldCharType="separate"/>
-            </w:r>
-            <w:r>
-              <w:rPr>
-                <w:rFonts w:ascii="Arial" w:hAnsi="Arial" w:cs="Arial"/>
-                <w:noProof/>
-                <w:sz w:val="18"/>
-                <w:szCs w:val="18"/>
-              </w:rPr>
-              <w:t>«s.components:endEach»</w:t>
-            </w:r>
-            <w:r>
-              <w:rPr>
-                <w:rFonts w:ascii="Arial" w:hAnsi="Arial" w:cs="Arial"/>
-                <w:sz w:val="18"/>
-                <w:szCs w:val="18"/>
-              </w:rPr>
-              <w:fldChar w:fldCharType="end"/>
-            </w:r>
           </w:p>
         </w:tc>
       </w:tr>
@@ -3134,6 +3238,7 @@
             <w:pPr>
               <w:rPr>
                 <w:rFonts w:ascii="Arial" w:hAnsi="Arial" w:cs="Arial"/>
+                <w:noProof/>
                 <w:sz w:val="18"/>
                 <w:szCs w:val="18"/>
               </w:rPr>
@@ -3152,6 +3257,81 @@
                 <w:sz w:val="18"/>
                 <w:szCs w:val="18"/>
               </w:rPr>
+              <w:instrText xml:space="preserve"> MERGEFIELD  s.components:endEach  \* MERGEFORMAT </w:instrText>
+            </w:r>
+            <w:r>
+              <w:rPr>
+                <w:rFonts w:ascii="Arial" w:hAnsi="Arial" w:cs="Arial"/>
+                <w:sz w:val="18"/>
+                <w:szCs w:val="18"/>
+              </w:rPr>
+              <w:fldChar w:fldCharType="separate"/>
+            </w:r>
+            <w:r>
+              <w:rPr>
+                <w:rFonts w:ascii="Arial" w:hAnsi="Arial" w:cs="Arial"/>
+                <w:noProof/>
+                <w:sz w:val="18"/>
+                <w:szCs w:val="18"/>
+              </w:rPr>
+              <w:t>«s.components:endEach»</w:t>
+            </w:r>
+            <w:r>
+              <w:rPr>
+                <w:rFonts w:ascii="Arial" w:hAnsi="Arial" w:cs="Arial"/>
+                <w:sz w:val="18"/>
+                <w:szCs w:val="18"/>
+              </w:rPr>
+              <w:fldChar w:fldCharType="end"/>
+            </w:r>
+          </w:p>
+        </w:tc>
+        <w:tc>
+          <w:tcPr>
+            <w:tcW w:w="1134" w:type="dxa"/>
+          </w:tcPr>
+          <w:p>
+            <w:pPr>
+              <w:rPr>
+                <w:rFonts w:ascii="Arial" w:hAnsi="Arial" w:cs="Arial"/>
+                <w:sz w:val="18"/>
+                <w:szCs w:val="18"/>
+              </w:rPr>
+            </w:pPr>
+          </w:p>
+        </w:tc>
+      </w:tr>
+      <w:tr>
+        <w:trPr>
+          <w:trHeight w:val="255"/>
+        </w:trPr>
+        <w:tc>
+          <w:tcPr>
+            <w:tcW w:w="9037" w:type="dxa"/>
+            <w:gridSpan w:val="8"/>
+          </w:tcPr>
+          <w:p>
+            <w:pPr>
+              <w:rPr>
+                <w:rFonts w:ascii="Arial" w:hAnsi="Arial" w:cs="Arial"/>
+                <w:sz w:val="18"/>
+                <w:szCs w:val="18"/>
+              </w:rPr>
+            </w:pPr>
+            <w:r>
+              <w:rPr>
+                <w:rFonts w:ascii="Arial" w:hAnsi="Arial" w:cs="Arial"/>
+                <w:sz w:val="18"/>
+                <w:szCs w:val="18"/>
+              </w:rPr>
+              <w:fldChar w:fldCharType="begin"/>
+            </w:r>
+            <w:r>
+              <w:rPr>
+                <w:rFonts w:ascii="Arial" w:hAnsi="Arial" w:cs="Arial"/>
+                <w:sz w:val="18"/>
+                <w:szCs w:val="18"/>
+              </w:rPr>
               <w:instrText xml:space="preserve"> MERGEFIELD  s.components:endIf  \* MERGEFORMAT </w:instrText>
             </w:r>
             <w:r>
@@ -3179,6 +3359,20 @@
               </w:rPr>
               <w:fldChar w:fldCharType="end"/>
             </w:r>
+          </w:p>
+        </w:tc>
+        <w:tc>
+          <w:tcPr>
+            <w:tcW w:w="1134" w:type="dxa"/>
+          </w:tcPr>
+          <w:p>
+            <w:pPr>
+              <w:rPr>
+                <w:rFonts w:ascii="Arial" w:hAnsi="Arial" w:cs="Arial"/>
+                <w:sz w:val="18"/>
+                <w:szCs w:val="18"/>
+              </w:rPr>
+            </w:pPr>
           </w:p>
         </w:tc>
       </w:tr>
@@ -3483,7 +3677,7 @@
     <w:tbl>
       <w:tblPr>
         <w:tblStyle w:val="TableGrid"/>
-        <w:tblW w:w="9040" w:type="dxa"/>
+        <w:tblW w:w="10174" w:type="dxa"/>
         <w:tblBorders>
           <w:top w:val="none" w:sz="0" w:space="0" w:color="auto"/>
           <w:left w:val="none" w:sz="0" w:space="0" w:color="auto"/>
@@ -3504,6 +3698,7 @@
         <w:gridCol w:w="1361"/>
         <w:gridCol w:w="1134"/>
         <w:gridCol w:w="1134"/>
+        <w:gridCol w:w="1134"/>
       </w:tblGrid>
       <w:tr>
         <w:trPr>
@@ -3531,7 +3726,6 @@
                 <w:sz w:val="18"/>
                 <w:szCs w:val="18"/>
               </w:rPr>
-              <w:lastRenderedPageBreak/>
               <w:t>R</w:t>
             </w:r>
           </w:p>
@@ -4206,6 +4400,67 @@
                 <w:szCs w:val="18"/>
               </w:rPr>
               <w:t>«=r.equiv»</w:t>
+            </w:r>
+            <w:r>
+              <w:rPr>
+                <w:rFonts w:ascii="Arial" w:hAnsi="Arial" w:cs="Arial"/>
+                <w:noProof/>
+                <w:sz w:val="18"/>
+                <w:szCs w:val="18"/>
+              </w:rPr>
+              <w:fldChar w:fldCharType="end"/>
+            </w:r>
+          </w:p>
+        </w:tc>
+        <w:tc>
+          <w:tcPr>
+            <w:tcW w:w="1134" w:type="dxa"/>
+          </w:tcPr>
+          <w:p>
+            <w:pPr>
+              <w:jc w:val="center"/>
+              <w:rPr>
+                <w:rFonts w:ascii="Arial" w:hAnsi="Arial" w:cs="Arial"/>
+                <w:noProof/>
+                <w:sz w:val="18"/>
+                <w:szCs w:val="18"/>
+              </w:rPr>
+            </w:pPr>
+            <w:r>
+              <w:rPr>
+                <w:rFonts w:ascii="Arial" w:hAnsi="Arial" w:cs="Arial"/>
+                <w:noProof/>
+                <w:sz w:val="18"/>
+                <w:szCs w:val="18"/>
+              </w:rPr>
+              <w:fldChar w:fldCharType="begin"/>
+            </w:r>
+            <w:r>
+              <w:rPr>
+                <w:rFonts w:ascii="Arial" w:hAnsi="Arial" w:cs="Arial"/>
+                <w:noProof/>
+                <w:sz w:val="18"/>
+                <w:szCs w:val="18"/>
+              </w:rPr>
+              <w:instrText xml:space="preserve"> MERGEFIELD  =r.weight_percentage  \* MERGEFORMAT </w:instrText>
+            </w:r>
+            <w:r>
+              <w:rPr>
+                <w:rFonts w:ascii="Arial" w:hAnsi="Arial" w:cs="Arial"/>
+                <w:noProof/>
+                <w:sz w:val="18"/>
+                <w:szCs w:val="18"/>
+              </w:rPr>
+              <w:fldChar w:fldCharType="separate"/>
+            </w:r>
+            <w:r>
+              <w:rPr>
+                <w:rFonts w:ascii="Arial" w:hAnsi="Arial" w:cs="Arial"/>
+                <w:noProof/>
+                <w:sz w:val="18"/>
+                <w:szCs w:val="18"/>
+              </w:rPr>
+              <w:t>«=r.weight_percentage»</w:t>
             </w:r>
             <w:r>
               <w:rPr>
@@ -4278,6 +4533,20 @@
               </w:rPr>
               <w:fldChar w:fldCharType="end"/>
             </w:r>
+          </w:p>
+        </w:tc>
+        <w:tc>
+          <w:tcPr>
+            <w:tcW w:w="1134" w:type="dxa"/>
+          </w:tcPr>
+          <w:p>
+            <w:pPr>
+              <w:rPr>
+                <w:rFonts w:ascii="Arial" w:hAnsi="Arial" w:cs="Arial"/>
+                <w:sz w:val="18"/>
+                <w:szCs w:val="18"/>
+              </w:rPr>
+            </w:pPr>
           </w:p>
         </w:tc>
       </w:tr>
@@ -5036,66 +5305,20 @@
             </w:pPr>
           </w:p>
         </w:tc>
-      </w:tr>
-      <w:tr>
-        <w:trPr>
-          <w:trHeight w:val="255"/>
-        </w:trPr>
         <w:tc>
           <w:tcPr>
-            <w:tcW w:w="9040" w:type="dxa"/>
-            <w:gridSpan w:val="8"/>
+            <w:tcW w:w="1134" w:type="dxa"/>
           </w:tcPr>
           <w:p>
             <w:pPr>
-              <w:rPr>
-                <w:rFonts w:ascii="Arial" w:hAnsi="Arial" w:cs="Arial"/>
-                <w:noProof/>
-                <w:sz w:val="18"/>
-                <w:szCs w:val="18"/>
+              <w:jc w:val="center"/>
+              <w:rPr>
+                <w:rFonts w:ascii="Arial" w:hAnsi="Arial" w:cs="Arial"/>
+                <w:noProof/>
+                <w:sz w:val="14"/>
+                <w:szCs w:val="14"/>
               </w:rPr>
             </w:pPr>
-            <w:r>
-              <w:rPr>
-                <w:rFonts w:ascii="Arial" w:hAnsi="Arial" w:cs="Arial"/>
-                <w:sz w:val="18"/>
-                <w:szCs w:val="18"/>
-              </w:rPr>
-              <w:fldChar w:fldCharType="begin"/>
-            </w:r>
-            <w:r>
-              <w:rPr>
-                <w:rFonts w:ascii="Arial" w:hAnsi="Arial" w:cs="Arial"/>
-                <w:sz w:val="18"/>
-                <w:szCs w:val="18"/>
-              </w:rPr>
-              <w:instrText xml:space="preserve"> MERGEFIELD  r.components:endEach  \* MERGEFORMAT </w:instrText>
-            </w:r>
-            <w:r>
-              <w:rPr>
-                <w:rFonts w:ascii="Arial" w:hAnsi="Arial" w:cs="Arial"/>
-                <w:sz w:val="18"/>
-                <w:szCs w:val="18"/>
-              </w:rPr>
-              <w:fldChar w:fldCharType="separate"/>
-            </w:r>
-            <w:r>
-              <w:rPr>
-                <w:rFonts w:ascii="Arial" w:hAnsi="Arial" w:cs="Arial"/>
-                <w:noProof/>
-                <w:sz w:val="18"/>
-                <w:szCs w:val="18"/>
-              </w:rPr>
-              <w:t>«r.components:endEach»</w:t>
-            </w:r>
-            <w:r>
-              <w:rPr>
-                <w:rFonts w:ascii="Arial" w:hAnsi="Arial" w:cs="Arial"/>
-                <w:sz w:val="18"/>
-                <w:szCs w:val="18"/>
-              </w:rPr>
-              <w:fldChar w:fldCharType="end"/>
-            </w:r>
           </w:p>
         </w:tc>
       </w:tr>
@@ -5131,6 +5354,82 @@
                 <w:sz w:val="18"/>
                 <w:szCs w:val="18"/>
               </w:rPr>
+              <w:instrText xml:space="preserve"> MERGEFIELD  r.components:endEach  \* MERGEFORMAT </w:instrText>
+            </w:r>
+            <w:r>
+              <w:rPr>
+                <w:rFonts w:ascii="Arial" w:hAnsi="Arial" w:cs="Arial"/>
+                <w:sz w:val="18"/>
+                <w:szCs w:val="18"/>
+              </w:rPr>
+              <w:fldChar w:fldCharType="separate"/>
+            </w:r>
+            <w:r>
+              <w:rPr>
+                <w:rFonts w:ascii="Arial" w:hAnsi="Arial" w:cs="Arial"/>
+                <w:noProof/>
+                <w:sz w:val="18"/>
+                <w:szCs w:val="18"/>
+              </w:rPr>
+              <w:t>«r.components:endEach»</w:t>
+            </w:r>
+            <w:r>
+              <w:rPr>
+                <w:rFonts w:ascii="Arial" w:hAnsi="Arial" w:cs="Arial"/>
+                <w:sz w:val="18"/>
+                <w:szCs w:val="18"/>
+              </w:rPr>
+              <w:fldChar w:fldCharType="end"/>
+            </w:r>
+          </w:p>
+        </w:tc>
+        <w:tc>
+          <w:tcPr>
+            <w:tcW w:w="1134" w:type="dxa"/>
+          </w:tcPr>
+          <w:p>
+            <w:pPr>
+              <w:rPr>
+                <w:rFonts w:ascii="Arial" w:hAnsi="Arial" w:cs="Arial"/>
+                <w:sz w:val="18"/>
+                <w:szCs w:val="18"/>
+              </w:rPr>
+            </w:pPr>
+          </w:p>
+        </w:tc>
+      </w:tr>
+      <w:tr>
+        <w:trPr>
+          <w:trHeight w:val="255"/>
+        </w:trPr>
+        <w:tc>
+          <w:tcPr>
+            <w:tcW w:w="9040" w:type="dxa"/>
+            <w:gridSpan w:val="8"/>
+          </w:tcPr>
+          <w:p>
+            <w:pPr>
+              <w:rPr>
+                <w:rFonts w:ascii="Arial" w:hAnsi="Arial" w:cs="Arial"/>
+                <w:noProof/>
+                <w:sz w:val="18"/>
+                <w:szCs w:val="18"/>
+              </w:rPr>
+            </w:pPr>
+            <w:r>
+              <w:rPr>
+                <w:rFonts w:ascii="Arial" w:hAnsi="Arial" w:cs="Arial"/>
+                <w:sz w:val="18"/>
+                <w:szCs w:val="18"/>
+              </w:rPr>
+              <w:fldChar w:fldCharType="begin"/>
+            </w:r>
+            <w:r>
+              <w:rPr>
+                <w:rFonts w:ascii="Arial" w:hAnsi="Arial" w:cs="Arial"/>
+                <w:sz w:val="18"/>
+                <w:szCs w:val="18"/>
+              </w:rPr>
               <w:instrText xml:space="preserve"> MERGEFIELD  r.components:endIf  \* MERGEFORMAT </w:instrText>
             </w:r>
             <w:r>
@@ -5158,6 +5457,20 @@
               </w:rPr>
               <w:fldChar w:fldCharType="end"/>
             </w:r>
+          </w:p>
+        </w:tc>
+        <w:tc>
+          <w:tcPr>
+            <w:tcW w:w="1134" w:type="dxa"/>
+          </w:tcPr>
+          <w:p>
+            <w:pPr>
+              <w:rPr>
+                <w:rFonts w:ascii="Arial" w:hAnsi="Arial" w:cs="Arial"/>
+                <w:sz w:val="18"/>
+                <w:szCs w:val="18"/>
+              </w:rPr>
+            </w:pPr>
           </w:p>
         </w:tc>
       </w:tr>
@@ -7116,7 +7429,7 @@
               </wp:anchor>
             </w:drawing>
           </mc:Choice>
-          <mc:Fallback xmlns:mo="http://schemas.microsoft.com/office/mac/office/2008/main" xmlns:mv="urn:schemas-microsoft-com:mac:vml">
+          <mc:Fallback xmlns:mv="urn:schemas-microsoft-com:mac:vml" xmlns:mo="http://schemas.microsoft.com/office/mac/office/2008/main">
             <w:pict>
               <v:line w14:anchorId="5F90D66D" id="Straight Connector 6" o:spid="_x0000_s1026" style="position:absolute;z-index:251661312;visibility:visible;mso-wrap-style:square;mso-width-percent:0;mso-wrap-distance-left:9pt;mso-wrap-distance-top:0;mso-wrap-distance-right:9pt;mso-wrap-distance-bottom:0;mso-position-horizontal:absolute;mso-position-horizontal-relative:text;mso-position-vertical:absolute;mso-position-vertical-relative:text;mso-width-percent:0;mso-width-relative:margin" from="3.7pt,4.45pt" to="457.25pt,4.45pt" o:gfxdata="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" strokecolor="#5b9bd5 [3204]">
                 <v:stroke joinstyle="miter"/>
@@ -9171,6 +9484,7 @@
           <w:sz w:val="20"/>
           <w:szCs w:val="20"/>
         </w:rPr>
+        <w:lastRenderedPageBreak/>
         <w:t xml:space="preserve">Description: </w:t>
       </w:r>
       <w:r>
@@ -9485,7 +9799,6 @@
           <w:sz w:val="20"/>
           <w:szCs w:val="20"/>
         </w:rPr>
-        <w:lastRenderedPageBreak/>
         <w:t>Type of P</w:t>
       </w:r>
       <w:r>
@@ -12733,7 +13046,7 @@
               </wp:anchor>
             </w:drawing>
           </mc:Choice>
-          <mc:Fallback xmlns:mo="http://schemas.microsoft.com/office/mac/office/2008/main" xmlns:mv="urn:schemas-microsoft-com:mac:vml">
+          <mc:Fallback xmlns:mv="urn:schemas-microsoft-com:mac:vml" xmlns:mo="http://schemas.microsoft.com/office/mac/office/2008/main">
             <w:pict>
               <v:line w14:anchorId="430BDE31" id="Straight Connector 3" o:spid="_x0000_s1026" style="position:absolute;z-index:251665408;visibility:visible;mso-wrap-style:square;mso-width-percent:0;mso-height-percent:0;mso-wrap-distance-left:9pt;mso-wrap-distance-top:0;mso-wrap-distance-right:9pt;mso-wrap-distance-bottom:0;mso-position-horizontal:absolute;mso-position-horizontal-relative:text;mso-position-vertical:absolute;mso-position-vertical-relative:text;mso-width-percent:0;mso-height-percent:0;mso-width-relative:margin;mso-height-relative:margin" from="-5.15pt,13.1pt" to="444.7pt,13.4pt" o:gfxdata="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" strokecolor="black [3213]" strokeweight=".5pt">
                 <v:stroke joinstyle="miter"/>
@@ -13044,7 +13357,7 @@
           <v:shape id="_x0000_i1027" type="#_x0000_t75" alt="" style="width:453.9pt;height:129pt;mso-width-percent:0;mso-height-percent:0;mso-width-percent:0;mso-height-percent:0" o:ole="">
             <v:imagedata r:id="rId9" o:title=""/>
           </v:shape>
-          <o:OLEObject Type="Embed" ProgID="ChemDraw.Document.6.0" ShapeID="_x0000_i1027" DrawAspect="Content" ObjectID="_1827395191" r:id="rId12"/>
+          <o:OLEObject Type="Embed" ProgID="ChemDraw.Document.6.0" ShapeID="_x0000_i1027" DrawAspect="Content" ObjectID="_1827576471" r:id="rId12"/>
         </w:object>
       </w:r>
       <w:r>

</xml_diff>

<commit_message>
Add group to metadata
</commit_message>
<xml_diff>
--- a/lib/template/Standard.docx
+++ b/lib/template/Standard.docx
@@ -202,7 +202,7 @@
               </wp:anchor>
             </w:drawing>
           </mc:Choice>
-          <mc:Fallback xmlns:mo="http://schemas.microsoft.com/office/mac/office/2008/main" xmlns:mv="urn:schemas-microsoft-com:mac:vml">
+          <mc:Fallback xmlns:mv="urn:schemas-microsoft-com:mac:vml" xmlns:mo="http://schemas.microsoft.com/office/mac/office/2008/main">
             <w:pict>
               <v:line w14:anchorId="5337C452" id="Straight Connector 1" o:spid="_x0000_s1026" style="position:absolute;z-index:251659264;visibility:visible;mso-wrap-style:square;mso-width-percent:0;mso-height-percent:0;mso-wrap-distance-left:9pt;mso-wrap-distance-top:0;mso-wrap-distance-right:9pt;mso-wrap-distance-bottom:0;mso-position-horizontal:absolute;mso-position-horizontal-relative:text;mso-position-vertical:absolute;mso-position-vertical-relative:text;mso-width-percent:0;mso-height-percent:0;mso-width-relative:margin;mso-height-relative:margin" from="-5.15pt,15.6pt" to="444.7pt,15.9pt" o:gfxdata="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" strokecolor="#5b9bd5 [3204]" strokeweight=".5pt">
                 <v:stroke joinstyle="miter"/>
@@ -617,10 +617,10 @@
             <v:path o:extrusionok="f" gradientshapeok="t" o:connecttype="rect"/>
             <o:lock v:ext="edit" aspectratio="t"/>
           </v:shapetype>
-          <v:shape id="_x0000_i1025" type="#_x0000_t75" alt="" style="width:453.75pt;height:129pt;mso-width-percent:0;mso-height-percent:0;mso-width-percent:0;mso-height-percent:0" o:ole="">
+          <v:shape id="_x0000_i1025" type="#_x0000_t75" alt="" style="width:453.5pt;height:129pt;mso-width-percent:0;mso-height-percent:0;mso-width-percent:0;mso-height-percent:0" o:ole="">
             <v:imagedata r:id="rId9" o:title=""/>
           </v:shape>
-          <o:OLEObject Type="Embed" ProgID="ChemDraw.Document.6.0" ShapeID="_x0000_i1025" DrawAspect="Content" ObjectID="_1831547829" r:id="rId10"/>
+          <o:OLEObject Type="Embed" ProgID="ChemDraw.Document.6.0" ShapeID="_x0000_i1025" DrawAspect="Content" ObjectID="_1832216509" r:id="rId10"/>
         </w:object>
       </w:r>
       <w:r>
@@ -784,10 +784,10 @@
           <w:noProof/>
         </w:rPr>
         <w:object w:dxaOrig="18787" w:dyaOrig="5510" w14:anchorId="40B4FE74">
-          <v:shape id="_x0000_i1026" type="#_x0000_t75" alt="" style="width:453.75pt;height:129pt;mso-width-percent:0;mso-height-percent:0;mso-width-percent:0;mso-height-percent:0" o:ole="">
+          <v:shape id="_x0000_i1026" type="#_x0000_t75" alt="" style="width:453.5pt;height:129pt;mso-width-percent:0;mso-height-percent:0;mso-width-percent:0;mso-height-percent:0" o:ole="">
             <v:imagedata r:id="rId9" o:title=""/>
           </v:shape>
-          <o:OLEObject Type="Embed" ProgID="ChemDraw.Document.6.0" ShapeID="_x0000_i1026" DrawAspect="Content" ObjectID="_1831547830" r:id="rId11"/>
+          <o:OLEObject Type="Embed" ProgID="ChemDraw.Document.6.0" ShapeID="_x0000_i1026" DrawAspect="Content" ObjectID="_1832216510" r:id="rId11"/>
         </w:object>
       </w:r>
       <w:r>
@@ -8065,7 +8065,7 @@
                 <w:sz w:val="20"/>
                 <w:szCs w:val="20"/>
               </w:rPr>
-              <w:t>Notes</w:t>
+              <w:t>Metadata</w:t>
             </w:r>
           </w:p>
         </w:tc>
@@ -8491,17 +8491,19 @@
                 <w:sz w:val="16"/>
                 <w:szCs w:val="16"/>
               </w:rPr>
-              <w:fldChar w:fldCharType="begin"/>
-            </w:r>
-            <w:r>
+              <w:t>Notes</w:t>
+            </w:r>
+          </w:p>
+          <w:p>
+            <w:pPr>
+              <w:outlineLvl w:val="0"/>
               <w:rPr>
                 <w:rFonts w:ascii="Arial" w:hAnsi="Arial" w:cs="Arial"/>
                 <w:noProof/>
                 <w:sz w:val="16"/>
                 <w:szCs w:val="16"/>
               </w:rPr>
-              <w:instrText xml:space="preserve"> MERGEFIELD  =v.notes  \* MERGEFORMAT </w:instrText>
-            </w:r>
+            </w:pPr>
             <w:r>
               <w:rPr>
                 <w:rFonts w:ascii="Arial" w:hAnsi="Arial" w:cs="Arial"/>
@@ -8509,7 +8511,7 @@
                 <w:sz w:val="16"/>
                 <w:szCs w:val="16"/>
               </w:rPr>
-              <w:fldChar w:fldCharType="separate"/>
+              <w:fldChar w:fldCharType="begin"/>
             </w:r>
             <w:r>
               <w:rPr>
@@ -8518,7 +8520,112 @@
                 <w:sz w:val="16"/>
                 <w:szCs w:val="16"/>
               </w:rPr>
+              <w:instrText xml:space="preserve"> MERGEFIELD  =v.notes  \* MERGEFORMAT </w:instrText>
+            </w:r>
+            <w:r>
+              <w:rPr>
+                <w:rFonts w:ascii="Arial" w:hAnsi="Arial" w:cs="Arial"/>
+                <w:noProof/>
+                <w:sz w:val="16"/>
+                <w:szCs w:val="16"/>
+              </w:rPr>
+              <w:fldChar w:fldCharType="separate"/>
+            </w:r>
+            <w:r>
+              <w:rPr>
+                <w:rFonts w:ascii="Arial" w:hAnsi="Arial" w:cs="Arial"/>
+                <w:noProof/>
+                <w:sz w:val="16"/>
+                <w:szCs w:val="16"/>
+              </w:rPr>
               <w:t>«=v.notes»</w:t>
+            </w:r>
+            <w:r>
+              <w:rPr>
+                <w:rFonts w:ascii="Arial" w:hAnsi="Arial" w:cs="Arial"/>
+                <w:noProof/>
+                <w:sz w:val="16"/>
+                <w:szCs w:val="16"/>
+              </w:rPr>
+              <w:fldChar w:fldCharType="end"/>
+            </w:r>
+          </w:p>
+          <w:p>
+            <w:pPr>
+              <w:outlineLvl w:val="0"/>
+              <w:rPr>
+                <w:rFonts w:ascii="Arial" w:hAnsi="Arial" w:cs="Arial"/>
+                <w:noProof/>
+                <w:sz w:val="16"/>
+                <w:szCs w:val="16"/>
+              </w:rPr>
+            </w:pPr>
+          </w:p>
+          <w:p>
+            <w:pPr>
+              <w:outlineLvl w:val="0"/>
+              <w:rPr>
+                <w:rFonts w:ascii="Arial" w:hAnsi="Arial" w:cs="Arial"/>
+                <w:noProof/>
+                <w:sz w:val="16"/>
+                <w:szCs w:val="16"/>
+              </w:rPr>
+            </w:pPr>
+            <w:r>
+              <w:rPr>
+                <w:rFonts w:ascii="Arial" w:hAnsi="Arial" w:cs="Arial"/>
+                <w:noProof/>
+                <w:sz w:val="16"/>
+                <w:szCs w:val="16"/>
+              </w:rPr>
+              <w:t>Group:</w:t>
+            </w:r>
+          </w:p>
+          <w:p>
+            <w:pPr>
+              <w:outlineLvl w:val="0"/>
+              <w:rPr>
+                <w:rFonts w:ascii="Arial" w:hAnsi="Arial" w:cs="Arial"/>
+                <w:noProof/>
+                <w:sz w:val="16"/>
+                <w:szCs w:val="16"/>
+              </w:rPr>
+            </w:pPr>
+            <w:r>
+              <w:rPr>
+                <w:rFonts w:ascii="Arial" w:hAnsi="Arial" w:cs="Arial"/>
+                <w:noProof/>
+                <w:sz w:val="16"/>
+                <w:szCs w:val="16"/>
+              </w:rPr>
+              <w:fldChar w:fldCharType="begin"/>
+            </w:r>
+            <w:r>
+              <w:rPr>
+                <w:rFonts w:ascii="Arial" w:hAnsi="Arial" w:cs="Arial"/>
+                <w:noProof/>
+                <w:sz w:val="16"/>
+                <w:szCs w:val="16"/>
+              </w:rPr>
+              <w:instrText xml:space="preserve"> MERGEFIELD =v.group \* MERGEFORMAT </w:instrText>
+            </w:r>
+            <w:r>
+              <w:rPr>
+                <w:rFonts w:ascii="Arial" w:hAnsi="Arial" w:cs="Arial"/>
+                <w:noProof/>
+                <w:sz w:val="16"/>
+                <w:szCs w:val="16"/>
+              </w:rPr>
+              <w:fldChar w:fldCharType="separate"/>
+            </w:r>
+            <w:r>
+              <w:rPr>
+                <w:rFonts w:ascii="Arial" w:hAnsi="Arial" w:cs="Arial"/>
+                <w:noProof/>
+                <w:sz w:val="16"/>
+                <w:szCs w:val="16"/>
+              </w:rPr>
+              <w:t>«=v.group»</w:t>
             </w:r>
             <w:r>
               <w:rPr>
@@ -13157,7 +13264,7 @@
               </wp:anchor>
             </w:drawing>
           </mc:Choice>
-          <mc:Fallback xmlns:mo="http://schemas.microsoft.com/office/mac/office/2008/main" xmlns:mv="urn:schemas-microsoft-com:mac:vml">
+          <mc:Fallback xmlns:mv="urn:schemas-microsoft-com:mac:vml" xmlns:mo="http://schemas.microsoft.com/office/mac/office/2008/main">
             <w:pict>
               <v:line w14:anchorId="430BDE31" id="Straight Connector 3" o:spid="_x0000_s1026" style="position:absolute;z-index:251665408;visibility:visible;mso-wrap-style:square;mso-width-percent:0;mso-height-percent:0;mso-wrap-distance-left:9pt;mso-wrap-distance-top:0;mso-wrap-distance-right:9pt;mso-wrap-distance-bottom:0;mso-position-horizontal:absolute;mso-position-horizontal-relative:text;mso-position-vertical:absolute;mso-position-vertical-relative:text;mso-width-percent:0;mso-height-percent:0;mso-width-relative:margin;mso-height-relative:margin" from="-5.15pt,13.1pt" to="444.7pt,13.4pt" o:gfxdata="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" strokecolor="black [3213]" strokeweight=".5pt">
                 <v:stroke joinstyle="miter"/>
@@ -13465,10 +13572,10 @@
           <w:noProof/>
         </w:rPr>
         <w:object w:dxaOrig="18787" w:dyaOrig="5510" w14:anchorId="4964B097">
-          <v:shape id="_x0000_i1027" type="#_x0000_t75" alt="" style="width:453.75pt;height:129pt;mso-width-percent:0;mso-height-percent:0;mso-width-percent:0;mso-height-percent:0" o:ole="">
+          <v:shape id="_x0000_i1027" type="#_x0000_t75" alt="" style="width:453.5pt;height:129pt;mso-width-percent:0;mso-height-percent:0;mso-width-percent:0;mso-height-percent:0" o:ole="">
             <v:imagedata r:id="rId9" o:title=""/>
           </v:shape>
-          <o:OLEObject Type="Embed" ProgID="ChemDraw.Document.6.0" ShapeID="_x0000_i1027" DrawAspect="Content" ObjectID="_1831547831" r:id="rId12"/>
+          <o:OLEObject Type="Embed" ProgID="ChemDraw.Document.6.0" ShapeID="_x0000_i1027" DrawAspect="Content" ObjectID="_1832216511" r:id="rId12"/>
         </w:object>
       </w:r>
       <w:r>

</xml_diff>

<commit_message>
chore: update Standard.docx template file to include the border line
</commit_message>
<xml_diff>
--- a/lib/template/Standard.docx
+++ b/lib/template/Standard.docx
@@ -202,7 +202,7 @@
               </wp:anchor>
             </w:drawing>
           </mc:Choice>
-          <mc:Fallback xmlns:mv="urn:schemas-microsoft-com:mac:vml" xmlns:mo="http://schemas.microsoft.com/office/mac/office/2008/main">
+          <mc:Fallback xmlns:mo="http://schemas.microsoft.com/office/mac/office/2008/main" xmlns:mv="urn:schemas-microsoft-com:mac:vml">
             <w:pict>
               <v:line w14:anchorId="5337C452" id="Straight Connector 1" o:spid="_x0000_s1026" style="position:absolute;z-index:251659264;visibility:visible;mso-wrap-style:square;mso-width-percent:0;mso-height-percent:0;mso-wrap-distance-left:9pt;mso-wrap-distance-top:0;mso-wrap-distance-right:9pt;mso-wrap-distance-bottom:0;mso-position-horizontal:absolute;mso-position-horizontal-relative:text;mso-position-vertical:absolute;mso-position-vertical-relative:text;mso-width-percent:0;mso-height-percent:0;mso-width-relative:margin;mso-height-relative:margin" from="-5.15pt,15.6pt" to="444.7pt,15.9pt" o:gfxdata="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" strokecolor="#5b9bd5 [3204]" strokeweight=".5pt">
                 <v:stroke joinstyle="miter"/>
@@ -617,10 +617,10 @@
             <v:path o:extrusionok="f" gradientshapeok="t" o:connecttype="rect"/>
             <o:lock v:ext="edit" aspectratio="t"/>
           </v:shapetype>
-          <v:shape id="_x0000_i1025" type="#_x0000_t75" alt="" style="width:453.9pt;height:129pt;mso-width-percent:0;mso-height-percent:0;mso-width-percent:0;mso-height-percent:0" o:ole="">
+          <v:shape id="_x0000_i1025" type="#_x0000_t75" alt="" style="width:453.75pt;height:129pt;mso-width-percent:0;mso-height-percent:0;mso-width-percent:0;mso-height-percent:0" o:ole="">
             <v:imagedata r:id="rId9" o:title=""/>
           </v:shape>
-          <o:OLEObject Type="Embed" ProgID="ChemDraw.Document.6.0" ShapeID="_x0000_i1025" DrawAspect="Content" ObjectID="_1827576469" r:id="rId10"/>
+          <o:OLEObject Type="Embed" ProgID="ChemDraw.Document.6.0" ShapeID="_x0000_i1025" DrawAspect="Content" ObjectID="_1831547829" r:id="rId10"/>
         </w:object>
       </w:r>
       <w:r>
@@ -784,10 +784,10 @@
           <w:noProof/>
         </w:rPr>
         <w:object w:dxaOrig="18787" w:dyaOrig="5510" w14:anchorId="40B4FE74">
-          <v:shape id="_x0000_i1026" type="#_x0000_t75" alt="" style="width:453.9pt;height:129pt;mso-width-percent:0;mso-height-percent:0;mso-width-percent:0;mso-height-percent:0" o:ole="">
+          <v:shape id="_x0000_i1026" type="#_x0000_t75" alt="" style="width:453.75pt;height:129pt;mso-width-percent:0;mso-height-percent:0;mso-width-percent:0;mso-height-percent:0" o:ole="">
             <v:imagedata r:id="rId9" o:title=""/>
           </v:shape>
-          <o:OLEObject Type="Embed" ProgID="ChemDraw.Document.6.0" ShapeID="_x0000_i1026" DrawAspect="Content" ObjectID="_1827576470" r:id="rId11"/>
+          <o:OLEObject Type="Embed" ProgID="ChemDraw.Document.6.0" ShapeID="_x0000_i1026" DrawAspect="Content" ObjectID="_1831547830" r:id="rId11"/>
         </w:object>
       </w:r>
       <w:r>
@@ -1336,6 +1336,117 @@
                 <w:szCs w:val="18"/>
               </w:rPr>
               <w:fldChar w:fldCharType="end"/>
+            </w:r>
+          </w:p>
+        </w:tc>
+        <w:tc>
+          <w:tcPr>
+            <w:tcW w:w="1134" w:type="dxa"/>
+          </w:tcPr>
+          <w:p>
+            <w:pPr>
+              <w:jc w:val="center"/>
+              <w:rPr>
+                <w:rFonts w:ascii="Arial" w:hAnsi="Arial" w:cs="Arial"/>
+                <w:noProof/>
+                <w:sz w:val="18"/>
+                <w:szCs w:val="18"/>
+              </w:rPr>
+            </w:pPr>
+          </w:p>
+        </w:tc>
+      </w:tr>
+      <w:tr>
+        <w:trPr>
+          <w:trHeight w:val="152"/>
+        </w:trPr>
+        <w:tc>
+          <w:tcPr>
+            <w:tcW w:w="10149" w:type="dxa"/>
+            <w:gridSpan w:val="9"/>
+          </w:tcPr>
+          <w:p>
+            <w:pPr>
+              <w:jc w:val="center"/>
+              <w:rPr>
+                <w:rFonts w:ascii="Arial" w:hAnsi="Arial" w:cs="Arial"/>
+                <w:noProof/>
+                <w:sz w:val="18"/>
+                <w:szCs w:val="18"/>
+              </w:rPr>
+            </w:pPr>
+            <w:r>
+              <w:rPr>
+                <w:rFonts w:ascii="Arial" w:hAnsi="Arial" w:cs="Arial" w:hint="eastAsia"/>
+                <w:noProof/>
+                <w:lang w:eastAsia="en-US"/>
+              </w:rPr>
+              <mc:AlternateContent>
+                <mc:Choice Requires="wps">
+                  <w:drawing>
+                    <wp:anchor distT="0" distB="0" distL="114300" distR="114300" simplePos="0" relativeHeight="251667456" behindDoc="0" locked="0" layoutInCell="1" allowOverlap="1" wp14:anchorId="423CBCD3" wp14:editId="2F24C4CB">
+                      <wp:simplePos x="0" y="0"/>
+                      <wp:positionH relativeFrom="margin">
+                        <wp:posOffset>-6350</wp:posOffset>
+                      </wp:positionH>
+                      <wp:positionV relativeFrom="paragraph">
+                        <wp:posOffset>9525</wp:posOffset>
+                      </wp:positionV>
+                      <wp:extent cx="5695950" cy="9525"/>
+                      <wp:effectExtent l="0" t="0" r="19050" b="28575"/>
+                      <wp:wrapNone/>
+                      <wp:docPr id="759747651" name="Straight Connector 759747651"/>
+                      <wp:cNvGraphicFramePr/>
+                      <a:graphic xmlns:a="http://schemas.openxmlformats.org/drawingml/2006/main">
+                        <a:graphicData uri="http://schemas.microsoft.com/office/word/2010/wordprocessingShape">
+                          <wps:wsp>
+                            <wps:cNvCnPr/>
+                            <wps:spPr>
+                              <a:xfrm>
+                                <a:off x="0" y="0"/>
+                                <a:ext cx="5695950" cy="9525"/>
+                              </a:xfrm>
+                              <a:prstGeom prst="line">
+                                <a:avLst/>
+                              </a:prstGeom>
+                              <a:ln w="9525"/>
+                            </wps:spPr>
+                            <wps:style>
+                              <a:lnRef idx="1">
+                                <a:schemeClr val="accent1"/>
+                              </a:lnRef>
+                              <a:fillRef idx="0">
+                                <a:schemeClr val="accent1"/>
+                              </a:fillRef>
+                              <a:effectRef idx="0">
+                                <a:schemeClr val="accent1"/>
+                              </a:effectRef>
+                              <a:fontRef idx="minor">
+                                <a:schemeClr val="tx1"/>
+                              </a:fontRef>
+                            </wps:style>
+                            <wps:bodyPr/>
+                          </wps:wsp>
+                        </a:graphicData>
+                      </a:graphic>
+                      <wp14:sizeRelH relativeFrom="margin">
+                        <wp14:pctWidth>0</wp14:pctWidth>
+                      </wp14:sizeRelH>
+                      <wp14:sizeRelV relativeFrom="margin">
+                        <wp14:pctHeight>0</wp14:pctHeight>
+                      </wp14:sizeRelV>
+                    </wp:anchor>
+                  </w:drawing>
+                </mc:Choice>
+                <mc:Fallback>
+                  <w:pict>
+                    <v:line w14:anchorId="211C4843" id="Straight Connector 759747651" o:spid="_x0000_s1026" style="position:absolute;z-index:251667456;visibility:visible;mso-wrap-style:square;mso-width-percent:0;mso-height-percent:0;mso-wrap-distance-left:9pt;mso-wrap-distance-top:0;mso-wrap-distance-right:9pt;mso-wrap-distance-bottom:0;mso-position-horizontal:absolute;mso-position-horizontal-relative:margin;mso-position-vertical:absolute;mso-position-vertical-relative:text;mso-width-percent:0;mso-height-percent:0;mso-width-relative:margin;mso-height-relative:margin" from="-.5pt,.75pt" to="448pt,1.5pt" o:gfxdata="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" strokecolor="#5b9bd5 [3204]">
+                      <v:stroke joinstyle="miter"/>
+                      <w10:wrap anchorx="margin"/>
+                    </v:line>
+                  </w:pict>
+                </mc:Fallback>
+              </mc:AlternateContent>
             </w:r>
           </w:p>
         </w:tc>
@@ -7378,7 +7489,7 @@
         <mc:AlternateContent>
           <mc:Choice Requires="wps">
             <w:drawing>
-              <wp:anchor distT="0" distB="0" distL="114300" distR="114300" simplePos="0" relativeHeight="251661312" behindDoc="0" locked="0" layoutInCell="1" allowOverlap="1" wp14:anchorId="37C4E298" wp14:editId="4F954875">
+              <wp:anchor distT="0" distB="0" distL="114300" distR="114300" simplePos="0" relativeHeight="251661312" behindDoc="0" locked="0" layoutInCell="1" allowOverlap="1" wp14:anchorId="37C4E298" wp14:editId="5A782CFE">
                 <wp:simplePos x="0" y="0"/>
                 <wp:positionH relativeFrom="column">
                   <wp:posOffset>47044</wp:posOffset>
@@ -7429,9 +7540,9 @@
               </wp:anchor>
             </w:drawing>
           </mc:Choice>
-          <mc:Fallback xmlns:mv="urn:schemas-microsoft-com:mac:vml" xmlns:mo="http://schemas.microsoft.com/office/mac/office/2008/main">
+          <mc:Fallback>
             <w:pict>
-              <v:line w14:anchorId="5F90D66D" id="Straight Connector 6" o:spid="_x0000_s1026" style="position:absolute;z-index:251661312;visibility:visible;mso-wrap-style:square;mso-width-percent:0;mso-wrap-distance-left:9pt;mso-wrap-distance-top:0;mso-wrap-distance-right:9pt;mso-wrap-distance-bottom:0;mso-position-horizontal:absolute;mso-position-horizontal-relative:text;mso-position-vertical:absolute;mso-position-vertical-relative:text;mso-width-percent:0;mso-width-relative:margin" from="3.7pt,4.45pt" to="457.25pt,4.45pt" o:gfxdata="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" strokecolor="#5b9bd5 [3204]">
+              <v:line w14:anchorId="0CDB97FB" id="Straight Connector 6" o:spid="_x0000_s1026" style="position:absolute;z-index:251661312;visibility:visible;mso-wrap-style:square;mso-width-percent:0;mso-wrap-distance-left:9pt;mso-wrap-distance-top:0;mso-wrap-distance-right:9pt;mso-wrap-distance-bottom:0;mso-position-horizontal:absolute;mso-position-horizontal-relative:text;mso-position-vertical:absolute;mso-position-vertical-relative:text;mso-width-percent:0;mso-width-relative:margin" from="3.7pt,4.45pt" to="457.25pt,4.45pt" o:gfxdata="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" strokecolor="#5b9bd5 [3204]">
                 <v:stroke joinstyle="miter"/>
               </v:line>
             </w:pict>
@@ -13046,7 +13157,7 @@
               </wp:anchor>
             </w:drawing>
           </mc:Choice>
-          <mc:Fallback xmlns:mv="urn:schemas-microsoft-com:mac:vml" xmlns:mo="http://schemas.microsoft.com/office/mac/office/2008/main">
+          <mc:Fallback xmlns:mo="http://schemas.microsoft.com/office/mac/office/2008/main" xmlns:mv="urn:schemas-microsoft-com:mac:vml">
             <w:pict>
               <v:line w14:anchorId="430BDE31" id="Straight Connector 3" o:spid="_x0000_s1026" style="position:absolute;z-index:251665408;visibility:visible;mso-wrap-style:square;mso-width-percent:0;mso-height-percent:0;mso-wrap-distance-left:9pt;mso-wrap-distance-top:0;mso-wrap-distance-right:9pt;mso-wrap-distance-bottom:0;mso-position-horizontal:absolute;mso-position-horizontal-relative:text;mso-position-vertical:absolute;mso-position-vertical-relative:text;mso-width-percent:0;mso-height-percent:0;mso-width-relative:margin;mso-height-relative:margin" from="-5.15pt,13.1pt" to="444.7pt,13.4pt" o:gfxdata="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" strokecolor="black [3213]" strokeweight=".5pt">
                 <v:stroke joinstyle="miter"/>
@@ -13354,10 +13465,10 @@
           <w:noProof/>
         </w:rPr>
         <w:object w:dxaOrig="18787" w:dyaOrig="5510" w14:anchorId="4964B097">
-          <v:shape id="_x0000_i1027" type="#_x0000_t75" alt="" style="width:453.9pt;height:129pt;mso-width-percent:0;mso-height-percent:0;mso-width-percent:0;mso-height-percent:0" o:ole="">
+          <v:shape id="_x0000_i1027" type="#_x0000_t75" alt="" style="width:453.75pt;height:129pt;mso-width-percent:0;mso-height-percent:0;mso-width-percent:0;mso-height-percent:0" o:ole="">
             <v:imagedata r:id="rId9" o:title=""/>
           </v:shape>
-          <o:OLEObject Type="Embed" ProgID="ChemDraw.Document.6.0" ShapeID="_x0000_i1027" DrawAspect="Content" ObjectID="_1827576471" r:id="rId12"/>
+          <o:OLEObject Type="Embed" ProgID="ChemDraw.Document.6.0" ShapeID="_x0000_i1027" DrawAspect="Content" ObjectID="_1831547831" r:id="rId12"/>
         </w:object>
       </w:r>
       <w:r>

</xml_diff>

<commit_message>
refactor: enhancements in Reaction Scheme and the report generated (#2928)
* refactor: remove EditUserLabels from ReactionDetailsProperties and add it to Reaction Scheme(ReactionDetailsPurification)

- Removed the EditUserLabels component from ReactionDetailsProperties to streamline the UI.
- Added the EditUserLabels component to ReactionDetailsPurification for better user interaction with reaction elements.
- Updated conditional checks for selected purification changes to use strict equality.

* refactor(css): remove unnecessary border-top extension from MaterialGroup styles

- Eliminated the redundant @extend .border-top-0 from the .pseudo-table__row-header class in MaterialGroup.scss to streamline the styling.

* chore: update Standard.docx template file to include the border line

---------

Co-authored-by: Tasnim Mehzabin <tasnim.mehzabin@live.com>
</commit_message>
<xml_diff>
--- a/lib/template/Standard.docx
+++ b/lib/template/Standard.docx
@@ -202,7 +202,7 @@
               </wp:anchor>
             </w:drawing>
           </mc:Choice>
-          <mc:Fallback xmlns:mv="urn:schemas-microsoft-com:mac:vml" xmlns:mo="http://schemas.microsoft.com/office/mac/office/2008/main">
+          <mc:Fallback xmlns:mo="http://schemas.microsoft.com/office/mac/office/2008/main" xmlns:mv="urn:schemas-microsoft-com:mac:vml">
             <w:pict>
               <v:line w14:anchorId="5337C452" id="Straight Connector 1" o:spid="_x0000_s1026" style="position:absolute;z-index:251659264;visibility:visible;mso-wrap-style:square;mso-width-percent:0;mso-height-percent:0;mso-wrap-distance-left:9pt;mso-wrap-distance-top:0;mso-wrap-distance-right:9pt;mso-wrap-distance-bottom:0;mso-position-horizontal:absolute;mso-position-horizontal-relative:text;mso-position-vertical:absolute;mso-position-vertical-relative:text;mso-width-percent:0;mso-height-percent:0;mso-width-relative:margin;mso-height-relative:margin" from="-5.15pt,15.6pt" to="444.7pt,15.9pt" o:gfxdata="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" strokecolor="#5b9bd5 [3204]" strokeweight=".5pt">
                 <v:stroke joinstyle="miter"/>
@@ -617,10 +617,10 @@
             <v:path o:extrusionok="f" gradientshapeok="t" o:connecttype="rect"/>
             <o:lock v:ext="edit" aspectratio="t"/>
           </v:shapetype>
-          <v:shape id="_x0000_i1025" type="#_x0000_t75" alt="" style="width:453.9pt;height:129pt;mso-width-percent:0;mso-height-percent:0;mso-width-percent:0;mso-height-percent:0" o:ole="">
+          <v:shape id="_x0000_i1025" type="#_x0000_t75" alt="" style="width:453.75pt;height:129pt;mso-width-percent:0;mso-height-percent:0;mso-width-percent:0;mso-height-percent:0" o:ole="">
             <v:imagedata r:id="rId9" o:title=""/>
           </v:shape>
-          <o:OLEObject Type="Embed" ProgID="ChemDraw.Document.6.0" ShapeID="_x0000_i1025" DrawAspect="Content" ObjectID="_1827576469" r:id="rId10"/>
+          <o:OLEObject Type="Embed" ProgID="ChemDraw.Document.6.0" ShapeID="_x0000_i1025" DrawAspect="Content" ObjectID="_1831547829" r:id="rId10"/>
         </w:object>
       </w:r>
       <w:r>
@@ -784,10 +784,10 @@
           <w:noProof/>
         </w:rPr>
         <w:object w:dxaOrig="18787" w:dyaOrig="5510" w14:anchorId="40B4FE74">
-          <v:shape id="_x0000_i1026" type="#_x0000_t75" alt="" style="width:453.9pt;height:129pt;mso-width-percent:0;mso-height-percent:0;mso-width-percent:0;mso-height-percent:0" o:ole="">
+          <v:shape id="_x0000_i1026" type="#_x0000_t75" alt="" style="width:453.75pt;height:129pt;mso-width-percent:0;mso-height-percent:0;mso-width-percent:0;mso-height-percent:0" o:ole="">
             <v:imagedata r:id="rId9" o:title=""/>
           </v:shape>
-          <o:OLEObject Type="Embed" ProgID="ChemDraw.Document.6.0" ShapeID="_x0000_i1026" DrawAspect="Content" ObjectID="_1827576470" r:id="rId11"/>
+          <o:OLEObject Type="Embed" ProgID="ChemDraw.Document.6.0" ShapeID="_x0000_i1026" DrawAspect="Content" ObjectID="_1831547830" r:id="rId11"/>
         </w:object>
       </w:r>
       <w:r>
@@ -1336,6 +1336,117 @@
                 <w:szCs w:val="18"/>
               </w:rPr>
               <w:fldChar w:fldCharType="end"/>
+            </w:r>
+          </w:p>
+        </w:tc>
+        <w:tc>
+          <w:tcPr>
+            <w:tcW w:w="1134" w:type="dxa"/>
+          </w:tcPr>
+          <w:p>
+            <w:pPr>
+              <w:jc w:val="center"/>
+              <w:rPr>
+                <w:rFonts w:ascii="Arial" w:hAnsi="Arial" w:cs="Arial"/>
+                <w:noProof/>
+                <w:sz w:val="18"/>
+                <w:szCs w:val="18"/>
+              </w:rPr>
+            </w:pPr>
+          </w:p>
+        </w:tc>
+      </w:tr>
+      <w:tr>
+        <w:trPr>
+          <w:trHeight w:val="152"/>
+        </w:trPr>
+        <w:tc>
+          <w:tcPr>
+            <w:tcW w:w="10149" w:type="dxa"/>
+            <w:gridSpan w:val="9"/>
+          </w:tcPr>
+          <w:p>
+            <w:pPr>
+              <w:jc w:val="center"/>
+              <w:rPr>
+                <w:rFonts w:ascii="Arial" w:hAnsi="Arial" w:cs="Arial"/>
+                <w:noProof/>
+                <w:sz w:val="18"/>
+                <w:szCs w:val="18"/>
+              </w:rPr>
+            </w:pPr>
+            <w:r>
+              <w:rPr>
+                <w:rFonts w:ascii="Arial" w:hAnsi="Arial" w:cs="Arial" w:hint="eastAsia"/>
+                <w:noProof/>
+                <w:lang w:eastAsia="en-US"/>
+              </w:rPr>
+              <mc:AlternateContent>
+                <mc:Choice Requires="wps">
+                  <w:drawing>
+                    <wp:anchor distT="0" distB="0" distL="114300" distR="114300" simplePos="0" relativeHeight="251667456" behindDoc="0" locked="0" layoutInCell="1" allowOverlap="1" wp14:anchorId="423CBCD3" wp14:editId="2F24C4CB">
+                      <wp:simplePos x="0" y="0"/>
+                      <wp:positionH relativeFrom="margin">
+                        <wp:posOffset>-6350</wp:posOffset>
+                      </wp:positionH>
+                      <wp:positionV relativeFrom="paragraph">
+                        <wp:posOffset>9525</wp:posOffset>
+                      </wp:positionV>
+                      <wp:extent cx="5695950" cy="9525"/>
+                      <wp:effectExtent l="0" t="0" r="19050" b="28575"/>
+                      <wp:wrapNone/>
+                      <wp:docPr id="759747651" name="Straight Connector 759747651"/>
+                      <wp:cNvGraphicFramePr/>
+                      <a:graphic xmlns:a="http://schemas.openxmlformats.org/drawingml/2006/main">
+                        <a:graphicData uri="http://schemas.microsoft.com/office/word/2010/wordprocessingShape">
+                          <wps:wsp>
+                            <wps:cNvCnPr/>
+                            <wps:spPr>
+                              <a:xfrm>
+                                <a:off x="0" y="0"/>
+                                <a:ext cx="5695950" cy="9525"/>
+                              </a:xfrm>
+                              <a:prstGeom prst="line">
+                                <a:avLst/>
+                              </a:prstGeom>
+                              <a:ln w="9525"/>
+                            </wps:spPr>
+                            <wps:style>
+                              <a:lnRef idx="1">
+                                <a:schemeClr val="accent1"/>
+                              </a:lnRef>
+                              <a:fillRef idx="0">
+                                <a:schemeClr val="accent1"/>
+                              </a:fillRef>
+                              <a:effectRef idx="0">
+                                <a:schemeClr val="accent1"/>
+                              </a:effectRef>
+                              <a:fontRef idx="minor">
+                                <a:schemeClr val="tx1"/>
+                              </a:fontRef>
+                            </wps:style>
+                            <wps:bodyPr/>
+                          </wps:wsp>
+                        </a:graphicData>
+                      </a:graphic>
+                      <wp14:sizeRelH relativeFrom="margin">
+                        <wp14:pctWidth>0</wp14:pctWidth>
+                      </wp14:sizeRelH>
+                      <wp14:sizeRelV relativeFrom="margin">
+                        <wp14:pctHeight>0</wp14:pctHeight>
+                      </wp14:sizeRelV>
+                    </wp:anchor>
+                  </w:drawing>
+                </mc:Choice>
+                <mc:Fallback>
+                  <w:pict>
+                    <v:line w14:anchorId="211C4843" id="Straight Connector 759747651" o:spid="_x0000_s1026" style="position:absolute;z-index:251667456;visibility:visible;mso-wrap-style:square;mso-width-percent:0;mso-height-percent:0;mso-wrap-distance-left:9pt;mso-wrap-distance-top:0;mso-wrap-distance-right:9pt;mso-wrap-distance-bottom:0;mso-position-horizontal:absolute;mso-position-horizontal-relative:margin;mso-position-vertical:absolute;mso-position-vertical-relative:text;mso-width-percent:0;mso-height-percent:0;mso-width-relative:margin;mso-height-relative:margin" from="-.5pt,.75pt" to="448pt,1.5pt" o:gfxdata="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" strokecolor="#5b9bd5 [3204]">
+                      <v:stroke joinstyle="miter"/>
+                      <w10:wrap anchorx="margin"/>
+                    </v:line>
+                  </w:pict>
+                </mc:Fallback>
+              </mc:AlternateContent>
             </w:r>
           </w:p>
         </w:tc>
@@ -7378,7 +7489,7 @@
         <mc:AlternateContent>
           <mc:Choice Requires="wps">
             <w:drawing>
-              <wp:anchor distT="0" distB="0" distL="114300" distR="114300" simplePos="0" relativeHeight="251661312" behindDoc="0" locked="0" layoutInCell="1" allowOverlap="1" wp14:anchorId="37C4E298" wp14:editId="4F954875">
+              <wp:anchor distT="0" distB="0" distL="114300" distR="114300" simplePos="0" relativeHeight="251661312" behindDoc="0" locked="0" layoutInCell="1" allowOverlap="1" wp14:anchorId="37C4E298" wp14:editId="5A782CFE">
                 <wp:simplePos x="0" y="0"/>
                 <wp:positionH relativeFrom="column">
                   <wp:posOffset>47044</wp:posOffset>
@@ -7429,9 +7540,9 @@
               </wp:anchor>
             </w:drawing>
           </mc:Choice>
-          <mc:Fallback xmlns:mv="urn:schemas-microsoft-com:mac:vml" xmlns:mo="http://schemas.microsoft.com/office/mac/office/2008/main">
+          <mc:Fallback>
             <w:pict>
-              <v:line w14:anchorId="5F90D66D" id="Straight Connector 6" o:spid="_x0000_s1026" style="position:absolute;z-index:251661312;visibility:visible;mso-wrap-style:square;mso-width-percent:0;mso-wrap-distance-left:9pt;mso-wrap-distance-top:0;mso-wrap-distance-right:9pt;mso-wrap-distance-bottom:0;mso-position-horizontal:absolute;mso-position-horizontal-relative:text;mso-position-vertical:absolute;mso-position-vertical-relative:text;mso-width-percent:0;mso-width-relative:margin" from="3.7pt,4.45pt" to="457.25pt,4.45pt" o:gfxdata="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" strokecolor="#5b9bd5 [3204]">
+              <v:line w14:anchorId="0CDB97FB" id="Straight Connector 6" o:spid="_x0000_s1026" style="position:absolute;z-index:251661312;visibility:visible;mso-wrap-style:square;mso-width-percent:0;mso-wrap-distance-left:9pt;mso-wrap-distance-top:0;mso-wrap-distance-right:9pt;mso-wrap-distance-bottom:0;mso-position-horizontal:absolute;mso-position-horizontal-relative:text;mso-position-vertical:absolute;mso-position-vertical-relative:text;mso-width-percent:0;mso-width-relative:margin" from="3.7pt,4.45pt" to="457.25pt,4.45pt" o:gfxdata="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" strokecolor="#5b9bd5 [3204]">
                 <v:stroke joinstyle="miter"/>
               </v:line>
             </w:pict>
@@ -13046,7 +13157,7 @@
               </wp:anchor>
             </w:drawing>
           </mc:Choice>
-          <mc:Fallback xmlns:mv="urn:schemas-microsoft-com:mac:vml" xmlns:mo="http://schemas.microsoft.com/office/mac/office/2008/main">
+          <mc:Fallback xmlns:mo="http://schemas.microsoft.com/office/mac/office/2008/main" xmlns:mv="urn:schemas-microsoft-com:mac:vml">
             <w:pict>
               <v:line w14:anchorId="430BDE31" id="Straight Connector 3" o:spid="_x0000_s1026" style="position:absolute;z-index:251665408;visibility:visible;mso-wrap-style:square;mso-width-percent:0;mso-height-percent:0;mso-wrap-distance-left:9pt;mso-wrap-distance-top:0;mso-wrap-distance-right:9pt;mso-wrap-distance-bottom:0;mso-position-horizontal:absolute;mso-position-horizontal-relative:text;mso-position-vertical:absolute;mso-position-vertical-relative:text;mso-width-percent:0;mso-height-percent:0;mso-width-relative:margin;mso-height-relative:margin" from="-5.15pt,13.1pt" to="444.7pt,13.4pt" o:gfxdata="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" strokecolor="black [3213]" strokeweight=".5pt">
                 <v:stroke joinstyle="miter"/>
@@ -13354,10 +13465,10 @@
           <w:noProof/>
         </w:rPr>
         <w:object w:dxaOrig="18787" w:dyaOrig="5510" w14:anchorId="4964B097">
-          <v:shape id="_x0000_i1027" type="#_x0000_t75" alt="" style="width:453.9pt;height:129pt;mso-width-percent:0;mso-height-percent:0;mso-width-percent:0;mso-height-percent:0" o:ole="">
+          <v:shape id="_x0000_i1027" type="#_x0000_t75" alt="" style="width:453.75pt;height:129pt;mso-width-percent:0;mso-height-percent:0;mso-width-percent:0;mso-height-percent:0" o:ole="">
             <v:imagedata r:id="rId9" o:title=""/>
           </v:shape>
-          <o:OLEObject Type="Embed" ProgID="ChemDraw.Document.6.0" ShapeID="_x0000_i1027" DrawAspect="Content" ObjectID="_1827576471" r:id="rId12"/>
+          <o:OLEObject Type="Embed" ProgID="ChemDraw.Document.6.0" ShapeID="_x0000_i1027" DrawAspect="Content" ObjectID="_1831547831" r:id="rId12"/>
         </w:object>
       </w:r>
       <w:r>

</xml_diff>

<commit_message>
feat(variations): add group column to reaction variations (#2952)
* Factor out sorting

* Add group to metadata

* Render group as number

* Edit group without dropdowns


Co-authored-by: Martin Starman <martin.starman@kit.edu>
</commit_message>
<xml_diff>
--- a/lib/template/Standard.docx
+++ b/lib/template/Standard.docx
@@ -202,7 +202,7 @@
               </wp:anchor>
             </w:drawing>
           </mc:Choice>
-          <mc:Fallback xmlns:mo="http://schemas.microsoft.com/office/mac/office/2008/main" xmlns:mv="urn:schemas-microsoft-com:mac:vml">
+          <mc:Fallback xmlns:mv="urn:schemas-microsoft-com:mac:vml" xmlns:mo="http://schemas.microsoft.com/office/mac/office/2008/main">
             <w:pict>
               <v:line w14:anchorId="5337C452" id="Straight Connector 1" o:spid="_x0000_s1026" style="position:absolute;z-index:251659264;visibility:visible;mso-wrap-style:square;mso-width-percent:0;mso-height-percent:0;mso-wrap-distance-left:9pt;mso-wrap-distance-top:0;mso-wrap-distance-right:9pt;mso-wrap-distance-bottom:0;mso-position-horizontal:absolute;mso-position-horizontal-relative:text;mso-position-vertical:absolute;mso-position-vertical-relative:text;mso-width-percent:0;mso-height-percent:0;mso-width-relative:margin;mso-height-relative:margin" from="-5.15pt,15.6pt" to="444.7pt,15.9pt" o:gfxdata="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" strokecolor="#5b9bd5 [3204]" strokeweight=".5pt">
                 <v:stroke joinstyle="miter"/>
@@ -617,10 +617,10 @@
             <v:path o:extrusionok="f" gradientshapeok="t" o:connecttype="rect"/>
             <o:lock v:ext="edit" aspectratio="t"/>
           </v:shapetype>
-          <v:shape id="_x0000_i1025" type="#_x0000_t75" alt="" style="width:453.75pt;height:129pt;mso-width-percent:0;mso-height-percent:0;mso-width-percent:0;mso-height-percent:0" o:ole="">
+          <v:shape id="_x0000_i1025" type="#_x0000_t75" alt="" style="width:453.5pt;height:129pt;mso-width-percent:0;mso-height-percent:0;mso-width-percent:0;mso-height-percent:0" o:ole="">
             <v:imagedata r:id="rId9" o:title=""/>
           </v:shape>
-          <o:OLEObject Type="Embed" ProgID="ChemDraw.Document.6.0" ShapeID="_x0000_i1025" DrawAspect="Content" ObjectID="_1831547829" r:id="rId10"/>
+          <o:OLEObject Type="Embed" ProgID="ChemDraw.Document.6.0" ShapeID="_x0000_i1025" DrawAspect="Content" ObjectID="_1832216509" r:id="rId10"/>
         </w:object>
       </w:r>
       <w:r>
@@ -784,10 +784,10 @@
           <w:noProof/>
         </w:rPr>
         <w:object w:dxaOrig="18787" w:dyaOrig="5510" w14:anchorId="40B4FE74">
-          <v:shape id="_x0000_i1026" type="#_x0000_t75" alt="" style="width:453.75pt;height:129pt;mso-width-percent:0;mso-height-percent:0;mso-width-percent:0;mso-height-percent:0" o:ole="">
+          <v:shape id="_x0000_i1026" type="#_x0000_t75" alt="" style="width:453.5pt;height:129pt;mso-width-percent:0;mso-height-percent:0;mso-width-percent:0;mso-height-percent:0" o:ole="">
             <v:imagedata r:id="rId9" o:title=""/>
           </v:shape>
-          <o:OLEObject Type="Embed" ProgID="ChemDraw.Document.6.0" ShapeID="_x0000_i1026" DrawAspect="Content" ObjectID="_1831547830" r:id="rId11"/>
+          <o:OLEObject Type="Embed" ProgID="ChemDraw.Document.6.0" ShapeID="_x0000_i1026" DrawAspect="Content" ObjectID="_1832216510" r:id="rId11"/>
         </w:object>
       </w:r>
       <w:r>
@@ -8065,7 +8065,7 @@
                 <w:sz w:val="20"/>
                 <w:szCs w:val="20"/>
               </w:rPr>
-              <w:t>Notes</w:t>
+              <w:t>Metadata</w:t>
             </w:r>
           </w:p>
         </w:tc>
@@ -8491,17 +8491,19 @@
                 <w:sz w:val="16"/>
                 <w:szCs w:val="16"/>
               </w:rPr>
-              <w:fldChar w:fldCharType="begin"/>
-            </w:r>
-            <w:r>
+              <w:t>Notes</w:t>
+            </w:r>
+          </w:p>
+          <w:p>
+            <w:pPr>
+              <w:outlineLvl w:val="0"/>
               <w:rPr>
                 <w:rFonts w:ascii="Arial" w:hAnsi="Arial" w:cs="Arial"/>
                 <w:noProof/>
                 <w:sz w:val="16"/>
                 <w:szCs w:val="16"/>
               </w:rPr>
-              <w:instrText xml:space="preserve"> MERGEFIELD  =v.notes  \* MERGEFORMAT </w:instrText>
-            </w:r>
+            </w:pPr>
             <w:r>
               <w:rPr>
                 <w:rFonts w:ascii="Arial" w:hAnsi="Arial" w:cs="Arial"/>
@@ -8509,7 +8511,7 @@
                 <w:sz w:val="16"/>
                 <w:szCs w:val="16"/>
               </w:rPr>
-              <w:fldChar w:fldCharType="separate"/>
+              <w:fldChar w:fldCharType="begin"/>
             </w:r>
             <w:r>
               <w:rPr>
@@ -8518,7 +8520,112 @@
                 <w:sz w:val="16"/>
                 <w:szCs w:val="16"/>
               </w:rPr>
+              <w:instrText xml:space="preserve"> MERGEFIELD  =v.notes  \* MERGEFORMAT </w:instrText>
+            </w:r>
+            <w:r>
+              <w:rPr>
+                <w:rFonts w:ascii="Arial" w:hAnsi="Arial" w:cs="Arial"/>
+                <w:noProof/>
+                <w:sz w:val="16"/>
+                <w:szCs w:val="16"/>
+              </w:rPr>
+              <w:fldChar w:fldCharType="separate"/>
+            </w:r>
+            <w:r>
+              <w:rPr>
+                <w:rFonts w:ascii="Arial" w:hAnsi="Arial" w:cs="Arial"/>
+                <w:noProof/>
+                <w:sz w:val="16"/>
+                <w:szCs w:val="16"/>
+              </w:rPr>
               <w:t>«=v.notes»</w:t>
+            </w:r>
+            <w:r>
+              <w:rPr>
+                <w:rFonts w:ascii="Arial" w:hAnsi="Arial" w:cs="Arial"/>
+                <w:noProof/>
+                <w:sz w:val="16"/>
+                <w:szCs w:val="16"/>
+              </w:rPr>
+              <w:fldChar w:fldCharType="end"/>
+            </w:r>
+          </w:p>
+          <w:p>
+            <w:pPr>
+              <w:outlineLvl w:val="0"/>
+              <w:rPr>
+                <w:rFonts w:ascii="Arial" w:hAnsi="Arial" w:cs="Arial"/>
+                <w:noProof/>
+                <w:sz w:val="16"/>
+                <w:szCs w:val="16"/>
+              </w:rPr>
+            </w:pPr>
+          </w:p>
+          <w:p>
+            <w:pPr>
+              <w:outlineLvl w:val="0"/>
+              <w:rPr>
+                <w:rFonts w:ascii="Arial" w:hAnsi="Arial" w:cs="Arial"/>
+                <w:noProof/>
+                <w:sz w:val="16"/>
+                <w:szCs w:val="16"/>
+              </w:rPr>
+            </w:pPr>
+            <w:r>
+              <w:rPr>
+                <w:rFonts w:ascii="Arial" w:hAnsi="Arial" w:cs="Arial"/>
+                <w:noProof/>
+                <w:sz w:val="16"/>
+                <w:szCs w:val="16"/>
+              </w:rPr>
+              <w:t>Group:</w:t>
+            </w:r>
+          </w:p>
+          <w:p>
+            <w:pPr>
+              <w:outlineLvl w:val="0"/>
+              <w:rPr>
+                <w:rFonts w:ascii="Arial" w:hAnsi="Arial" w:cs="Arial"/>
+                <w:noProof/>
+                <w:sz w:val="16"/>
+                <w:szCs w:val="16"/>
+              </w:rPr>
+            </w:pPr>
+            <w:r>
+              <w:rPr>
+                <w:rFonts w:ascii="Arial" w:hAnsi="Arial" w:cs="Arial"/>
+                <w:noProof/>
+                <w:sz w:val="16"/>
+                <w:szCs w:val="16"/>
+              </w:rPr>
+              <w:fldChar w:fldCharType="begin"/>
+            </w:r>
+            <w:r>
+              <w:rPr>
+                <w:rFonts w:ascii="Arial" w:hAnsi="Arial" w:cs="Arial"/>
+                <w:noProof/>
+                <w:sz w:val="16"/>
+                <w:szCs w:val="16"/>
+              </w:rPr>
+              <w:instrText xml:space="preserve"> MERGEFIELD =v.group \* MERGEFORMAT </w:instrText>
+            </w:r>
+            <w:r>
+              <w:rPr>
+                <w:rFonts w:ascii="Arial" w:hAnsi="Arial" w:cs="Arial"/>
+                <w:noProof/>
+                <w:sz w:val="16"/>
+                <w:szCs w:val="16"/>
+              </w:rPr>
+              <w:fldChar w:fldCharType="separate"/>
+            </w:r>
+            <w:r>
+              <w:rPr>
+                <w:rFonts w:ascii="Arial" w:hAnsi="Arial" w:cs="Arial"/>
+                <w:noProof/>
+                <w:sz w:val="16"/>
+                <w:szCs w:val="16"/>
+              </w:rPr>
+              <w:t>«=v.group»</w:t>
             </w:r>
             <w:r>
               <w:rPr>
@@ -13157,7 +13264,7 @@
               </wp:anchor>
             </w:drawing>
           </mc:Choice>
-          <mc:Fallback xmlns:mo="http://schemas.microsoft.com/office/mac/office/2008/main" xmlns:mv="urn:schemas-microsoft-com:mac:vml">
+          <mc:Fallback xmlns:mv="urn:schemas-microsoft-com:mac:vml" xmlns:mo="http://schemas.microsoft.com/office/mac/office/2008/main">
             <w:pict>
               <v:line w14:anchorId="430BDE31" id="Straight Connector 3" o:spid="_x0000_s1026" style="position:absolute;z-index:251665408;visibility:visible;mso-wrap-style:square;mso-width-percent:0;mso-height-percent:0;mso-wrap-distance-left:9pt;mso-wrap-distance-top:0;mso-wrap-distance-right:9pt;mso-wrap-distance-bottom:0;mso-position-horizontal:absolute;mso-position-horizontal-relative:text;mso-position-vertical:absolute;mso-position-vertical-relative:text;mso-width-percent:0;mso-height-percent:0;mso-width-relative:margin;mso-height-relative:margin" from="-5.15pt,13.1pt" to="444.7pt,13.4pt" o:gfxdata="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" strokecolor="black [3213]" strokeweight=".5pt">
                 <v:stroke joinstyle="miter"/>
@@ -13465,10 +13572,10 @@
           <w:noProof/>
         </w:rPr>
         <w:object w:dxaOrig="18787" w:dyaOrig="5510" w14:anchorId="4964B097">
-          <v:shape id="_x0000_i1027" type="#_x0000_t75" alt="" style="width:453.75pt;height:129pt;mso-width-percent:0;mso-height-percent:0;mso-width-percent:0;mso-height-percent:0" o:ole="">
+          <v:shape id="_x0000_i1027" type="#_x0000_t75" alt="" style="width:453.5pt;height:129pt;mso-width-percent:0;mso-height-percent:0;mso-width-percent:0;mso-height-percent:0" o:ole="">
             <v:imagedata r:id="rId9" o:title=""/>
           </v:shape>
-          <o:OLEObject Type="Embed" ProgID="ChemDraw.Document.6.0" ShapeID="_x0000_i1027" DrawAspect="Content" ObjectID="_1831547831" r:id="rId12"/>
+          <o:OLEObject Type="Embed" ProgID="ChemDraw.Document.6.0" ShapeID="_x0000_i1027" DrawAspect="Content" ObjectID="_1832216511" r:id="rId12"/>
         </w:object>
       </w:r>
       <w:r>

</xml_diff>